<commit_message>
feat: Add progress #102 'Learn Typescript'
</commit_message>
<xml_diff>
--- a/learn-typescript/chapter_4/Chapter 4 - Union Types.docx
+++ b/learn-typescript/chapter_4/Chapter 4 - Union Types.docx
@@ -87,6 +87,79 @@
         </w:rPr>
         <w:t>Introduction</w:t>
       </w:r>
+    </w:p>
+    <w:p>
+      <w:pPr>
+        <w:rPr>
+          <w:rFonts w:asciiTheme="minorHAnsi" w:hAnsiTheme="minorHAnsi"/>
+          <w:color w:val="000000" w:themeColor="text1"/>
+          <w:sz w:val="28"/>
+          <w:szCs w:val="28"/>
+        </w:rPr>
+      </w:pPr>
+    </w:p>
+    <w:p>
+      <w:pPr>
+        <w:rPr>
+          <w:rFonts w:asciiTheme="minorHAnsi" w:hAnsiTheme="minorHAnsi"/>
+          <w:color w:val="000000" w:themeColor="text1"/>
+          <w:sz w:val="28"/>
+          <w:szCs w:val="28"/>
+        </w:rPr>
+      </w:pPr>
+      <w:r>
+        <w:rPr>
+          <w:rFonts w:asciiTheme="minorHAnsi" w:hAnsiTheme="minorHAnsi"/>
+          <w:color w:val="000000" w:themeColor="text1"/>
+          <w:sz w:val="28"/>
+          <w:szCs w:val="28"/>
+        </w:rPr>
+        <w:drawing>
+          <wp:inline distT="0" distB="0" distL="0" distR="0" wp14:anchorId="03D3D9BA" wp14:editId="5F156C3D">
+            <wp:extent cx="5943600" cy="3720465"/>
+            <wp:effectExtent l="0" t="0" r="0" b="635"/>
+            <wp:docPr id="1" name="Picture 1" descr="A picture containing shape&#10;&#10;Description automatically generated"/>
+            <wp:cNvGraphicFramePr>
+              <a:graphicFrameLocks xmlns:a="http://schemas.openxmlformats.org/drawingml/2006/main" noChangeAspect="1"/>
+            </wp:cNvGraphicFramePr>
+            <a:graphic xmlns:a="http://schemas.openxmlformats.org/drawingml/2006/main">
+              <a:graphicData uri="http://schemas.openxmlformats.org/drawingml/2006/picture">
+                <pic:pic xmlns:pic="http://schemas.openxmlformats.org/drawingml/2006/picture">
+                  <pic:nvPicPr>
+                    <pic:cNvPr id="1" name="Picture 1" descr="A picture containing shape&#10;&#10;Description automatically generated"/>
+                    <pic:cNvPicPr/>
+                  </pic:nvPicPr>
+                  <pic:blipFill>
+                    <a:blip r:embed="rId5"/>
+                    <a:stretch>
+                      <a:fillRect/>
+                    </a:stretch>
+                  </pic:blipFill>
+                  <pic:spPr>
+                    <a:xfrm>
+                      <a:off x="0" y="0"/>
+                      <a:ext cx="5943600" cy="3720465"/>
+                    </a:xfrm>
+                    <a:prstGeom prst="rect">
+                      <a:avLst/>
+                    </a:prstGeom>
+                  </pic:spPr>
+                </pic:pic>
+              </a:graphicData>
+            </a:graphic>
+          </wp:inline>
+        </w:drawing>
+      </w:r>
+    </w:p>
+    <w:p>
+      <w:pPr>
+        <w:rPr>
+          <w:rFonts w:asciiTheme="minorHAnsi" w:hAnsiTheme="minorHAnsi"/>
+          <w:color w:val="000000" w:themeColor="text1"/>
+          <w:sz w:val="28"/>
+          <w:szCs w:val="28"/>
+        </w:rPr>
+      </w:pPr>
     </w:p>
     <w:p>
       <w:pPr>
@@ -104,10 +177,41 @@
       </w:pPr>
       <w:r>
         <w:rPr>
-          <w:rFonts w:asciiTheme="minorHAnsi" w:hAnsiTheme="minorHAnsi" w:cs="AppleSystemUIFont"/>
-          <w:lang w:val="en-US"/>
-        </w:rPr>
-        <w:t>TypeScript makes it very easy to keep track of element types in arrays</w:t>
+          <w:rStyle w:val="HTMLCode"/>
+          <w:rFonts w:asciiTheme="minorHAnsi" w:hAnsiTheme="minorHAnsi"/>
+          <w:color w:val="000000" w:themeColor="text1"/>
+          <w:sz w:val="24"/>
+          <w:szCs w:val="24"/>
+          <w:shd w:val="clear" w:color="auto" w:fill="EAE9ED"/>
+        </w:rPr>
+        <w:t>a</w:t>
+      </w:r>
+      <w:r>
+        <w:rPr>
+          <w:rStyle w:val="HTMLCode"/>
+          <w:rFonts w:asciiTheme="minorHAnsi" w:hAnsiTheme="minorHAnsi"/>
+          <w:color w:val="000000" w:themeColor="text1"/>
+          <w:sz w:val="24"/>
+          <w:szCs w:val="24"/>
+          <w:shd w:val="clear" w:color="auto" w:fill="EAE9ED"/>
+        </w:rPr>
+        <w:t>ny</w:t>
+      </w:r>
+      <w:r>
+        <w:rPr>
+          <w:rFonts w:asciiTheme="minorHAnsi" w:hAnsiTheme="minorHAnsi" w:cs="Segoe UI"/>
+          <w:color w:val="000000" w:themeColor="text1"/>
+          <w:shd w:val="clear" w:color="auto" w:fill="FFFFFF"/>
+        </w:rPr>
+        <w:t xml:space="preserve"> </w:t>
+      </w:r>
+      <w:r>
+        <w:rPr>
+          <w:rFonts w:asciiTheme="minorHAnsi" w:hAnsiTheme="minorHAnsi" w:cs="Segoe UI"/>
+          <w:color w:val="000000" w:themeColor="text1"/>
+          <w:shd w:val="clear" w:color="auto" w:fill="FFFFFF"/>
+        </w:rPr>
+        <w:t>type is very unspecific.</w:t>
       </w:r>
     </w:p>
     <w:p>
@@ -126,12 +230,81 @@
       </w:pPr>
       <w:r>
         <w:rPr>
-          <w:rFonts w:asciiTheme="minorHAnsi" w:hAnsiTheme="minorHAnsi" w:cs="AppleSystemUIFont"/>
-          <w:lang w:val="en-US"/>
-        </w:rPr>
-        <w:t>Manual type-checking is needlessly difficult and adds complications</w:t>
+          <w:rStyle w:val="HTMLCode"/>
+          <w:rFonts w:asciiTheme="minorHAnsi" w:hAnsiTheme="minorHAnsi"/>
+          <w:color w:val="000000" w:themeColor="text1"/>
+          <w:sz w:val="24"/>
+          <w:szCs w:val="24"/>
+          <w:shd w:val="clear" w:color="auto" w:fill="EAE9ED"/>
+        </w:rPr>
+        <w:t>string</w:t>
+      </w:r>
+      <w:r>
+        <w:rPr>
+          <w:rFonts w:asciiTheme="minorHAnsi" w:hAnsiTheme="minorHAnsi" w:cs="Segoe UI"/>
+          <w:color w:val="000000" w:themeColor="text1"/>
+          <w:shd w:val="clear" w:color="auto" w:fill="FFFFFF"/>
+        </w:rPr>
+        <w:t>. This type is very specific</w:t>
       </w:r>
     </w:p>
+    <w:p>
+      <w:pPr>
+        <w:pStyle w:val="ListParagraph"/>
+        <w:numPr>
+          <w:ilvl w:val="1"/>
+          <w:numId w:val="1"/>
+        </w:numPr>
+        <w:shd w:val="clear" w:color="auto" w:fill="FFFFFF"/>
+        <w:spacing w:after="100" w:afterAutospacing="1"/>
+        <w:rPr>
+          <w:rFonts w:asciiTheme="minorHAnsi" w:hAnsiTheme="minorHAnsi" w:cs="Segoe UI"/>
+          <w:color w:val="000000" w:themeColor="text1"/>
+        </w:rPr>
+      </w:pPr>
+      <w:r>
+        <w:rPr>
+          <w:rFonts w:asciiTheme="minorHAnsi" w:hAnsiTheme="minorHAnsi" w:cs="Segoe UI"/>
+          <w:color w:val="000000" w:themeColor="text1"/>
+          <w:shd w:val="clear" w:color="auto" w:fill="FFFFFF"/>
+        </w:rPr>
+        <w:t>Union Types strikes balance between the two</w:t>
+      </w:r>
+    </w:p>
+    <w:p>
+      <w:pPr>
+        <w:pStyle w:val="ListParagraph"/>
+        <w:numPr>
+          <w:ilvl w:val="2"/>
+          <w:numId w:val="1"/>
+        </w:numPr>
+        <w:shd w:val="clear" w:color="auto" w:fill="FFFFFF"/>
+        <w:spacing w:after="100" w:afterAutospacing="1"/>
+        <w:rPr>
+          <w:rFonts w:asciiTheme="minorHAnsi" w:hAnsiTheme="minorHAnsi" w:cs="Segoe UI"/>
+          <w:color w:val="000000" w:themeColor="text1"/>
+        </w:rPr>
+      </w:pPr>
+      <w:r>
+        <w:rPr>
+          <w:rFonts w:asciiTheme="minorHAnsi" w:hAnsiTheme="minorHAnsi" w:cs="Segoe UI"/>
+          <w:color w:val="000000" w:themeColor="text1"/>
+          <w:shd w:val="clear" w:color="auto" w:fill="FFFFFF"/>
+        </w:rPr>
+        <w:t>Allows to combine multiple specific types</w:t>
+      </w:r>
+    </w:p>
+    <w:p>
+      <w:pPr>
+        <w:shd w:val="clear" w:color="auto" w:fill="FFFFFF"/>
+        <w:spacing w:after="100" w:afterAutospacing="1"/>
+        <w:rPr>
+          <w:rFonts w:asciiTheme="minorHAnsi" w:hAnsiTheme="minorHAnsi" w:cs="Segoe UI"/>
+          <w:color w:val="000000" w:themeColor="text1"/>
+        </w:rPr>
+      </w:pPr>
+    </w:p>
+    <w:p/>
     <w:p/>
     <w:sectPr>
       <w:pgSz w:w="12240" w:h="15840"/>
@@ -677,6 +850,19 @@
       <w:contextualSpacing/>
     </w:pPr>
   </w:style>
+  <w:style w:type="character" w:styleId="HTMLCode">
+    <w:name w:val="HTML Code"/>
+    <w:basedOn w:val="DefaultParagraphFont"/>
+    <w:uiPriority w:val="99"/>
+    <w:semiHidden/>
+    <w:unhideWhenUsed/>
+    <w:rsid w:val="00614C64"/>
+    <w:rPr>
+      <w:rFonts w:ascii="Courier New" w:eastAsia="Times New Roman" w:hAnsi="Courier New" w:cs="Courier New"/>
+      <w:sz w:val="20"/>
+      <w:szCs w:val="20"/>
+    </w:rPr>
+  </w:style>
 </w:styles>
 </file>
 

</xml_diff>

<commit_message>
feat: Add progress #103 'Learn Typescript'
</commit_message>
<xml_diff>
--- a/learn-typescript/chapter_4/Chapter 4 - Union Types.docx
+++ b/learn-typescript/chapter_4/Chapter 4 - Union Types.docx
@@ -294,18 +294,73 @@
         <w:t>Allows to combine multiple specific types</w:t>
       </w:r>
     </w:p>
-    <w:p>
-      <w:pPr>
-        <w:shd w:val="clear" w:color="auto" w:fill="FFFFFF"/>
-        <w:spacing w:after="100" w:afterAutospacing="1"/>
-        <w:rPr>
-          <w:rFonts w:asciiTheme="minorHAnsi" w:hAnsiTheme="minorHAnsi" w:cs="Segoe UI"/>
-          <w:color w:val="000000" w:themeColor="text1"/>
-        </w:rPr>
-      </w:pPr>
-    </w:p>
     <w:p/>
-    <w:p/>
+    <w:p>
+      <w:pPr>
+        <w:pStyle w:val="ListParagraph"/>
+        <w:numPr>
+          <w:ilvl w:val="0"/>
+          <w:numId w:val="1"/>
+        </w:numPr>
+      </w:pPr>
+      <w:r>
+        <w:rPr>
+          <w:rFonts w:asciiTheme="minorHAnsi" w:hAnsiTheme="minorHAnsi"/>
+          <w:color w:val="000000" w:themeColor="text1"/>
+          <w:sz w:val="28"/>
+          <w:szCs w:val="28"/>
+        </w:rPr>
+        <w:t>Defining Unions</w:t>
+      </w:r>
+    </w:p>
+    <w:p>
+      <w:pPr>
+        <w:pStyle w:val="ListParagraph"/>
+        <w:numPr>
+          <w:ilvl w:val="1"/>
+          <w:numId w:val="1"/>
+        </w:numPr>
+      </w:pPr>
+      <w:r>
+        <w:rPr>
+          <w:rFonts w:ascii="AppleSystemUIFont" w:eastAsiaTheme="minorEastAsia" w:hAnsi="AppleSystemUIFont" w:cs="AppleSystemUIFont"/>
+          <w:lang w:val="en-US"/>
+        </w:rPr>
+        <w:t>Unions allow us to define multiple allowed </w:t>
+      </w:r>
+      <w:r>
+        <w:rPr>
+          <w:rFonts w:ascii="AppleSystemUIFontItalic" w:eastAsiaTheme="minorEastAsia" w:hAnsi="AppleSystemUIFontItalic" w:cs="AppleSystemUIFontItalic"/>
+          <w:i/>
+          <w:iCs/>
+          <w:lang w:val="en-US"/>
+        </w:rPr>
+        <w:t>type members</w:t>
+      </w:r>
+    </w:p>
+    <w:p>
+      <w:pPr>
+        <w:pStyle w:val="ListParagraph"/>
+        <w:numPr>
+          <w:ilvl w:val="1"/>
+          <w:numId w:val="1"/>
+        </w:numPr>
+      </w:pPr>
+      <w:r>
+        <w:rPr>
+          <w:rFonts w:ascii="AppleSystemUIFont" w:eastAsiaTheme="minorEastAsia" w:hAnsi="AppleSystemUIFont" w:cs="AppleSystemUIFont"/>
+          <w:lang w:val="en-US"/>
+        </w:rPr>
+        <w:t>S</w:t>
+      </w:r>
+      <w:r>
+        <w:rPr>
+          <w:rFonts w:ascii="AppleSystemUIFont" w:eastAsiaTheme="minorEastAsia" w:hAnsi="AppleSystemUIFont" w:cs="AppleSystemUIFont"/>
+          <w:lang w:val="en-US"/>
+        </w:rPr>
+        <w:t>eparating each type member with a vertical line character |</w:t>
+      </w:r>
+    </w:p>
     <w:sectPr>
       <w:pgSz w:w="12240" w:h="15840"/>
       <w:pgMar w:top="1440" w:right="1440" w:bottom="1440" w:left="1440" w:header="708" w:footer="708" w:gutter="0"/>

</xml_diff>

<commit_message>
feat: Add progress #104 'Learn Typescript'
</commit_message>
<xml_diff>
--- a/learn-typescript/chapter_4/Chapter 4 - Union Types.docx
+++ b/learn-typescript/chapter_4/Chapter 4 - Union Types.docx
@@ -358,7 +358,933 @@
           <w:rFonts w:ascii="AppleSystemUIFont" w:eastAsiaTheme="minorEastAsia" w:hAnsi="AppleSystemUIFont" w:cs="AppleSystemUIFont"/>
           <w:lang w:val="en-US"/>
         </w:rPr>
-        <w:t>eparating each type member with a vertical line character |</w:t>
+        <w:t>eparating each type member with a vertical line character </w:t>
+      </w:r>
+      <w:r>
+        <w:rPr>
+          <w:rFonts w:ascii="AppleSystemUIFont" w:eastAsiaTheme="minorEastAsia" w:hAnsi="AppleSystemUIFont" w:cs="AppleSystemUIFont"/>
+          <w:b/>
+          <w:bCs/>
+          <w:lang w:val="en-US"/>
+        </w:rPr>
+        <w:t>|</w:t>
+      </w:r>
+    </w:p>
+    <w:p/>
+    <w:p>
+      <w:pPr>
+        <w:rPr>
+          <w:rFonts w:ascii="Calibri" w:hAnsi="Calibri"/>
+        </w:rPr>
+      </w:pPr>
+      <w:r>
+        <w:rPr>
+          <w:rFonts w:ascii="Calibri" w:hAnsi="Calibri"/>
+        </w:rPr>
+        <w:t>Example</w:t>
+      </w:r>
+    </w:p>
+    <w:p>
+      <w:pPr>
+        <w:rPr>
+          <w:rFonts w:ascii="Calibri" w:hAnsi="Calibri"/>
+        </w:rPr>
+      </w:pPr>
+    </w:p>
+    <w:tbl>
+      <w:tblPr>
+        <w:tblStyle w:val="TableGrid"/>
+        <w:tblW w:w="0" w:type="auto"/>
+        <w:tblLook w:val="04A0" w:firstRow="1" w:lastRow="0" w:firstColumn="1" w:lastColumn="0" w:noHBand="0" w:noVBand="1"/>
+      </w:tblPr>
+      <w:tblGrid>
+        <w:gridCol w:w="9350"/>
+      </w:tblGrid>
+      <w:tr>
+        <w:tc>
+          <w:tcPr>
+            <w:tcW w:w="9350" w:type="dxa"/>
+          </w:tcPr>
+          <w:p>
+            <w:pPr>
+              <w:shd w:val="clear" w:color="auto" w:fill="1E1E1E"/>
+              <w:spacing w:line="330" w:lineRule="atLeast"/>
+              <w:rPr>
+                <w:rFonts w:ascii="Consolas" w:hAnsi="Consolas" w:cs="Consolas"/>
+                <w:color w:val="FFFFFF"/>
+                <w:sz w:val="21"/>
+                <w:szCs w:val="21"/>
+              </w:rPr>
+            </w:pPr>
+            <w:r>
+              <w:rPr>
+                <w:rFonts w:ascii="Consolas" w:hAnsi="Consolas" w:cs="Consolas"/>
+                <w:color w:val="B3CCFF"/>
+                <w:sz w:val="21"/>
+                <w:szCs w:val="21"/>
+              </w:rPr>
+              <w:t>let</w:t>
+            </w:r>
+            <w:r>
+              <w:rPr>
+                <w:rFonts w:ascii="Consolas" w:hAnsi="Consolas" w:cs="Consolas"/>
+                <w:color w:val="FFFFFF"/>
+                <w:sz w:val="21"/>
+                <w:szCs w:val="21"/>
+              </w:rPr>
+              <w:t xml:space="preserve"> </w:t>
+            </w:r>
+            <w:r>
+              <w:rPr>
+                <w:rFonts w:ascii="Consolas" w:hAnsi="Consolas" w:cs="Consolas"/>
+                <w:color w:val="E85D7F"/>
+                <w:sz w:val="21"/>
+                <w:szCs w:val="21"/>
+              </w:rPr>
+              <w:t>ID:</w:t>
+            </w:r>
+            <w:r>
+              <w:rPr>
+                <w:rFonts w:ascii="Consolas" w:hAnsi="Consolas" w:cs="Consolas"/>
+                <w:color w:val="FFFFFF"/>
+                <w:sz w:val="21"/>
+                <w:szCs w:val="21"/>
+              </w:rPr>
+              <w:t xml:space="preserve"> </w:t>
+            </w:r>
+            <w:r>
+              <w:rPr>
+                <w:rFonts w:ascii="Consolas" w:hAnsi="Consolas" w:cs="Consolas"/>
+                <w:color w:val="B3CCFF"/>
+                <w:sz w:val="21"/>
+                <w:szCs w:val="21"/>
+              </w:rPr>
+              <w:t>string</w:t>
+            </w:r>
+            <w:r>
+              <w:rPr>
+                <w:rFonts w:ascii="Consolas" w:hAnsi="Consolas" w:cs="Consolas"/>
+                <w:color w:val="FFFFFF"/>
+                <w:sz w:val="21"/>
+                <w:szCs w:val="21"/>
+              </w:rPr>
+              <w:t xml:space="preserve"> </w:t>
+            </w:r>
+            <w:r>
+              <w:rPr>
+                <w:rFonts w:ascii="Consolas" w:hAnsi="Consolas" w:cs="Consolas"/>
+                <w:color w:val="E85D7F"/>
+                <w:sz w:val="21"/>
+                <w:szCs w:val="21"/>
+              </w:rPr>
+              <w:t>|</w:t>
+            </w:r>
+            <w:r>
+              <w:rPr>
+                <w:rFonts w:ascii="Consolas" w:hAnsi="Consolas" w:cs="Consolas"/>
+                <w:color w:val="FFFFFF"/>
+                <w:sz w:val="21"/>
+                <w:szCs w:val="21"/>
+              </w:rPr>
+              <w:t xml:space="preserve"> </w:t>
+            </w:r>
+            <w:r>
+              <w:rPr>
+                <w:rFonts w:ascii="Consolas" w:hAnsi="Consolas" w:cs="Consolas"/>
+                <w:color w:val="B3CCFF"/>
+                <w:sz w:val="21"/>
+                <w:szCs w:val="21"/>
+              </w:rPr>
+              <w:t>number</w:t>
+            </w:r>
+            <w:r>
+              <w:rPr>
+                <w:rFonts w:ascii="Consolas" w:hAnsi="Consolas" w:cs="Consolas"/>
+                <w:color w:val="E85D7F"/>
+                <w:sz w:val="21"/>
+                <w:szCs w:val="21"/>
+              </w:rPr>
+              <w:t>;</w:t>
+            </w:r>
+          </w:p>
+          <w:p>
+            <w:pPr>
+              <w:shd w:val="clear" w:color="auto" w:fill="1E1E1E"/>
+              <w:spacing w:line="330" w:lineRule="atLeast"/>
+              <w:rPr>
+                <w:rFonts w:ascii="Consolas" w:hAnsi="Consolas" w:cs="Consolas"/>
+                <w:color w:val="FFFFFF"/>
+                <w:sz w:val="21"/>
+                <w:szCs w:val="21"/>
+              </w:rPr>
+            </w:pPr>
+            <w:r>
+              <w:rPr>
+                <w:rFonts w:ascii="Consolas" w:hAnsi="Consolas" w:cs="Consolas"/>
+                <w:color w:val="FFFFFF"/>
+                <w:sz w:val="21"/>
+                <w:szCs w:val="21"/>
+              </w:rPr>
+              <w:t xml:space="preserve"> </w:t>
+            </w:r>
+          </w:p>
+          <w:p>
+            <w:pPr>
+              <w:shd w:val="clear" w:color="auto" w:fill="1E1E1E"/>
+              <w:spacing w:line="330" w:lineRule="atLeast"/>
+              <w:rPr>
+                <w:rFonts w:ascii="Consolas" w:hAnsi="Consolas" w:cs="Consolas"/>
+                <w:color w:val="FFFFFF"/>
+                <w:sz w:val="21"/>
+                <w:szCs w:val="21"/>
+              </w:rPr>
+            </w:pPr>
+            <w:r>
+              <w:rPr>
+                <w:rFonts w:ascii="Consolas" w:hAnsi="Consolas" w:cs="Consolas"/>
+                <w:color w:val="939598"/>
+                <w:sz w:val="21"/>
+                <w:szCs w:val="21"/>
+              </w:rPr>
+              <w:t>// number</w:t>
+            </w:r>
+          </w:p>
+          <w:p>
+            <w:pPr>
+              <w:shd w:val="clear" w:color="auto" w:fill="1E1E1E"/>
+              <w:spacing w:line="330" w:lineRule="atLeast"/>
+              <w:rPr>
+                <w:rFonts w:ascii="Consolas" w:hAnsi="Consolas" w:cs="Consolas"/>
+                <w:color w:val="FFFFFF"/>
+                <w:sz w:val="21"/>
+                <w:szCs w:val="21"/>
+              </w:rPr>
+            </w:pPr>
+            <w:r>
+              <w:rPr>
+                <w:rFonts w:ascii="Consolas" w:hAnsi="Consolas" w:cs="Consolas"/>
+                <w:color w:val="E85D7F"/>
+                <w:sz w:val="21"/>
+                <w:szCs w:val="21"/>
+              </w:rPr>
+              <w:t>ID</w:t>
+            </w:r>
+            <w:r>
+              <w:rPr>
+                <w:rFonts w:ascii="Consolas" w:hAnsi="Consolas" w:cs="Consolas"/>
+                <w:color w:val="FFFFFF"/>
+                <w:sz w:val="21"/>
+                <w:szCs w:val="21"/>
+              </w:rPr>
+              <w:t xml:space="preserve"> </w:t>
+            </w:r>
+            <w:r>
+              <w:rPr>
+                <w:rFonts w:ascii="Consolas" w:hAnsi="Consolas" w:cs="Consolas"/>
+                <w:color w:val="E85D7F"/>
+                <w:sz w:val="21"/>
+                <w:szCs w:val="21"/>
+              </w:rPr>
+              <w:t>=</w:t>
+            </w:r>
+            <w:r>
+              <w:rPr>
+                <w:rFonts w:ascii="Consolas" w:hAnsi="Consolas" w:cs="Consolas"/>
+                <w:color w:val="FFFFFF"/>
+                <w:sz w:val="21"/>
+                <w:szCs w:val="21"/>
+              </w:rPr>
+              <w:t xml:space="preserve"> </w:t>
+            </w:r>
+            <w:r>
+              <w:rPr>
+                <w:rFonts w:ascii="Consolas" w:hAnsi="Consolas" w:cs="Consolas"/>
+                <w:color w:val="E85D7F"/>
+                <w:sz w:val="21"/>
+                <w:szCs w:val="21"/>
+              </w:rPr>
+              <w:t>1;</w:t>
+            </w:r>
+          </w:p>
+          <w:p>
+            <w:pPr>
+              <w:shd w:val="clear" w:color="auto" w:fill="1E1E1E"/>
+              <w:spacing w:line="330" w:lineRule="atLeast"/>
+              <w:rPr>
+                <w:rFonts w:ascii="Consolas" w:hAnsi="Consolas" w:cs="Consolas"/>
+                <w:color w:val="FFFFFF"/>
+                <w:sz w:val="21"/>
+                <w:szCs w:val="21"/>
+              </w:rPr>
+            </w:pPr>
+            <w:r>
+              <w:rPr>
+                <w:rFonts w:ascii="Consolas" w:hAnsi="Consolas" w:cs="Consolas"/>
+                <w:color w:val="FFFFFF"/>
+                <w:sz w:val="21"/>
+                <w:szCs w:val="21"/>
+              </w:rPr>
+              <w:lastRenderedPageBreak/>
+              <w:t xml:space="preserve"> </w:t>
+            </w:r>
+          </w:p>
+          <w:p>
+            <w:pPr>
+              <w:shd w:val="clear" w:color="auto" w:fill="1E1E1E"/>
+              <w:spacing w:line="330" w:lineRule="atLeast"/>
+              <w:rPr>
+                <w:rFonts w:ascii="Consolas" w:hAnsi="Consolas" w:cs="Consolas"/>
+                <w:color w:val="FFFFFF"/>
+                <w:sz w:val="21"/>
+                <w:szCs w:val="21"/>
+              </w:rPr>
+            </w:pPr>
+            <w:r>
+              <w:rPr>
+                <w:rFonts w:ascii="Consolas" w:hAnsi="Consolas" w:cs="Consolas"/>
+                <w:color w:val="939598"/>
+                <w:sz w:val="21"/>
+                <w:szCs w:val="21"/>
+              </w:rPr>
+              <w:t>// or string</w:t>
+            </w:r>
+          </w:p>
+          <w:p>
+            <w:pPr>
+              <w:shd w:val="clear" w:color="auto" w:fill="1E1E1E"/>
+              <w:spacing w:line="330" w:lineRule="atLeast"/>
+              <w:rPr>
+                <w:rFonts w:ascii="Consolas" w:hAnsi="Consolas" w:cs="Consolas"/>
+                <w:color w:val="FFFFFF"/>
+                <w:sz w:val="21"/>
+                <w:szCs w:val="21"/>
+              </w:rPr>
+            </w:pPr>
+            <w:r>
+              <w:rPr>
+                <w:rFonts w:ascii="Consolas" w:hAnsi="Consolas" w:cs="Consolas"/>
+                <w:color w:val="E85D7F"/>
+                <w:sz w:val="21"/>
+                <w:szCs w:val="21"/>
+              </w:rPr>
+              <w:t>ID</w:t>
+            </w:r>
+            <w:r>
+              <w:rPr>
+                <w:rFonts w:ascii="Consolas" w:hAnsi="Consolas" w:cs="Consolas"/>
+                <w:color w:val="FFFFFF"/>
+                <w:sz w:val="21"/>
+                <w:szCs w:val="21"/>
+              </w:rPr>
+              <w:t xml:space="preserve"> </w:t>
+            </w:r>
+            <w:r>
+              <w:rPr>
+                <w:rFonts w:ascii="Consolas" w:hAnsi="Consolas" w:cs="Consolas"/>
+                <w:color w:val="E85D7F"/>
+                <w:sz w:val="21"/>
+                <w:szCs w:val="21"/>
+              </w:rPr>
+              <w:t>=</w:t>
+            </w:r>
+            <w:r>
+              <w:rPr>
+                <w:rFonts w:ascii="Consolas" w:hAnsi="Consolas" w:cs="Consolas"/>
+                <w:color w:val="FFFFFF"/>
+                <w:sz w:val="21"/>
+                <w:szCs w:val="21"/>
+              </w:rPr>
+              <w:t xml:space="preserve"> </w:t>
+            </w:r>
+            <w:r>
+              <w:rPr>
+                <w:rFonts w:ascii="Consolas" w:hAnsi="Consolas" w:cs="Consolas"/>
+                <w:color w:val="FFE083"/>
+                <w:sz w:val="21"/>
+                <w:szCs w:val="21"/>
+              </w:rPr>
+              <w:t>'001'</w:t>
+            </w:r>
+            <w:r>
+              <w:rPr>
+                <w:rFonts w:ascii="Consolas" w:hAnsi="Consolas" w:cs="Consolas"/>
+                <w:color w:val="E85D7F"/>
+                <w:sz w:val="21"/>
+                <w:szCs w:val="21"/>
+              </w:rPr>
+              <w:t>;</w:t>
+            </w:r>
+          </w:p>
+          <w:p>
+            <w:pPr>
+              <w:shd w:val="clear" w:color="auto" w:fill="1E1E1E"/>
+              <w:spacing w:line="330" w:lineRule="atLeast"/>
+              <w:rPr>
+                <w:rFonts w:ascii="Consolas" w:hAnsi="Consolas" w:cs="Consolas"/>
+                <w:color w:val="FFFFFF"/>
+                <w:sz w:val="21"/>
+                <w:szCs w:val="21"/>
+              </w:rPr>
+            </w:pPr>
+            <w:r>
+              <w:rPr>
+                <w:rFonts w:ascii="Consolas" w:hAnsi="Consolas" w:cs="Consolas"/>
+                <w:color w:val="FFFFFF"/>
+                <w:sz w:val="21"/>
+                <w:szCs w:val="21"/>
+              </w:rPr>
+              <w:t xml:space="preserve"> </w:t>
+            </w:r>
+          </w:p>
+          <w:p>
+            <w:pPr>
+              <w:shd w:val="clear" w:color="auto" w:fill="1E1E1E"/>
+              <w:spacing w:line="330" w:lineRule="atLeast"/>
+              <w:rPr>
+                <w:rFonts w:ascii="Consolas" w:hAnsi="Consolas" w:cs="Consolas"/>
+                <w:color w:val="FFFFFF"/>
+                <w:sz w:val="21"/>
+                <w:szCs w:val="21"/>
+              </w:rPr>
+            </w:pPr>
+            <w:r>
+              <w:rPr>
+                <w:rFonts w:ascii="Consolas" w:hAnsi="Consolas" w:cs="Consolas"/>
+                <w:color w:val="FFFFFF"/>
+                <w:sz w:val="21"/>
+                <w:szCs w:val="21"/>
+              </w:rPr>
+              <w:t>console</w:t>
+            </w:r>
+            <w:r>
+              <w:rPr>
+                <w:rFonts w:ascii="Consolas" w:hAnsi="Consolas" w:cs="Consolas"/>
+                <w:color w:val="E85D7F"/>
+                <w:sz w:val="21"/>
+                <w:szCs w:val="21"/>
+              </w:rPr>
+              <w:t>.</w:t>
+            </w:r>
+            <w:r>
+              <w:rPr>
+                <w:rFonts w:ascii="Consolas" w:hAnsi="Consolas" w:cs="Consolas"/>
+                <w:color w:val="FFFFFF"/>
+                <w:sz w:val="21"/>
+                <w:szCs w:val="21"/>
+              </w:rPr>
+              <w:t>log</w:t>
+            </w:r>
+            <w:r>
+              <w:rPr>
+                <w:rFonts w:ascii="Consolas" w:hAnsi="Consolas" w:cs="Consolas"/>
+                <w:color w:val="E85D7F"/>
+                <w:sz w:val="21"/>
+                <w:szCs w:val="21"/>
+              </w:rPr>
+              <w:t>(</w:t>
+            </w:r>
+            <w:r>
+              <w:rPr>
+                <w:rFonts w:ascii="Consolas" w:hAnsi="Consolas" w:cs="Consolas"/>
+                <w:color w:val="FFE083"/>
+                <w:sz w:val="21"/>
+                <w:szCs w:val="21"/>
+              </w:rPr>
+              <w:t xml:space="preserve">`The ID is </w:t>
+            </w:r>
+            <w:r>
+              <w:rPr>
+                <w:rFonts w:ascii="Consolas" w:hAnsi="Consolas" w:cs="Consolas"/>
+                <w:color w:val="E85D7F"/>
+                <w:sz w:val="21"/>
+                <w:szCs w:val="21"/>
+              </w:rPr>
+              <w:t>${ID}</w:t>
+            </w:r>
+            <w:r>
+              <w:rPr>
+                <w:rFonts w:ascii="Consolas" w:hAnsi="Consolas" w:cs="Consolas"/>
+                <w:color w:val="FFE083"/>
+                <w:sz w:val="21"/>
+                <w:szCs w:val="21"/>
+              </w:rPr>
+              <w:t>.`</w:t>
+            </w:r>
+            <w:r>
+              <w:rPr>
+                <w:rFonts w:ascii="Consolas" w:hAnsi="Consolas" w:cs="Consolas"/>
+                <w:color w:val="E85D7F"/>
+                <w:sz w:val="21"/>
+                <w:szCs w:val="21"/>
+              </w:rPr>
+              <w:t>);</w:t>
+            </w:r>
+          </w:p>
+          <w:p>
+            <w:pPr>
+              <w:rPr>
+                <w:rFonts w:ascii="Calibri" w:hAnsi="Calibri"/>
+              </w:rPr>
+            </w:pPr>
+          </w:p>
+        </w:tc>
+      </w:tr>
+    </w:tbl>
+    <w:p>
+      <w:pPr>
+        <w:rPr>
+          <w:rFonts w:ascii="Calibri" w:hAnsi="Calibri"/>
+        </w:rPr>
+      </w:pPr>
+    </w:p>
+    <w:p>
+      <w:pPr>
+        <w:rPr>
+          <w:rFonts w:ascii="Calibri" w:hAnsi="Calibri"/>
+        </w:rPr>
+      </w:pPr>
+    </w:p>
+    <w:p>
+      <w:pPr>
+        <w:rPr>
+          <w:rFonts w:ascii="Calibri" w:hAnsi="Calibri"/>
+        </w:rPr>
+      </w:pPr>
+      <w:r>
+        <w:rPr>
+          <w:rFonts w:ascii="Calibri" w:hAnsi="Calibri"/>
+        </w:rPr>
+        <w:t>Example 2</w:t>
+      </w:r>
+    </w:p>
+    <w:p>
+      <w:pPr>
+        <w:rPr>
+          <w:rFonts w:ascii="Calibri" w:hAnsi="Calibri"/>
+        </w:rPr>
+      </w:pPr>
+    </w:p>
+    <w:tbl>
+      <w:tblPr>
+        <w:tblStyle w:val="TableGrid"/>
+        <w:tblW w:w="0" w:type="auto"/>
+        <w:tblLook w:val="04A0" w:firstRow="1" w:lastRow="0" w:firstColumn="1" w:lastColumn="0" w:noHBand="0" w:noVBand="1"/>
+      </w:tblPr>
+      <w:tblGrid>
+        <w:gridCol w:w="9350"/>
+      </w:tblGrid>
+      <w:tr>
+        <w:tc>
+          <w:tcPr>
+            <w:tcW w:w="9350" w:type="dxa"/>
+          </w:tcPr>
+          <w:p>
+            <w:pPr>
+              <w:shd w:val="clear" w:color="auto" w:fill="1E1E1E"/>
+              <w:spacing w:line="330" w:lineRule="atLeast"/>
+              <w:rPr>
+                <w:rFonts w:ascii="Consolas" w:hAnsi="Consolas" w:cs="Consolas"/>
+                <w:color w:val="FFFFFF"/>
+                <w:sz w:val="21"/>
+                <w:szCs w:val="21"/>
+              </w:rPr>
+            </w:pPr>
+            <w:r>
+              <w:rPr>
+                <w:rFonts w:ascii="Consolas" w:hAnsi="Consolas" w:cs="Consolas"/>
+                <w:color w:val="B3CCFF"/>
+                <w:sz w:val="21"/>
+                <w:szCs w:val="21"/>
+              </w:rPr>
+              <w:t>function</w:t>
+            </w:r>
+            <w:r>
+              <w:rPr>
+                <w:rFonts w:ascii="Consolas" w:hAnsi="Consolas" w:cs="Consolas"/>
+                <w:color w:val="FFFFFF"/>
+                <w:sz w:val="21"/>
+                <w:szCs w:val="21"/>
+              </w:rPr>
+              <w:t xml:space="preserve"> printNumsAndStrings</w:t>
+            </w:r>
+            <w:r>
+              <w:rPr>
+                <w:rFonts w:ascii="Consolas" w:hAnsi="Consolas" w:cs="Consolas"/>
+                <w:color w:val="E85D7F"/>
+                <w:sz w:val="21"/>
+                <w:szCs w:val="21"/>
+              </w:rPr>
+              <w:t>(</w:t>
+            </w:r>
+            <w:r>
+              <w:rPr>
+                <w:rFonts w:ascii="Consolas" w:hAnsi="Consolas" w:cs="Consolas"/>
+                <w:color w:val="FFFFFF"/>
+                <w:sz w:val="21"/>
+                <w:szCs w:val="21"/>
+              </w:rPr>
+              <w:t>statement</w:t>
+            </w:r>
+            <w:r>
+              <w:rPr>
+                <w:rFonts w:ascii="Consolas" w:hAnsi="Consolas" w:cs="Consolas"/>
+                <w:color w:val="E85D7F"/>
+                <w:sz w:val="21"/>
+                <w:szCs w:val="21"/>
+              </w:rPr>
+              <w:t>:</w:t>
+            </w:r>
+            <w:r>
+              <w:rPr>
+                <w:rFonts w:ascii="Consolas" w:hAnsi="Consolas" w:cs="Consolas"/>
+                <w:color w:val="FFFFFF"/>
+                <w:sz w:val="21"/>
+                <w:szCs w:val="21"/>
+              </w:rPr>
+              <w:t xml:space="preserve"> </w:t>
+            </w:r>
+            <w:r>
+              <w:rPr>
+                <w:rFonts w:ascii="Consolas" w:hAnsi="Consolas" w:cs="Consolas"/>
+                <w:color w:val="B3CCFF"/>
+                <w:sz w:val="21"/>
+                <w:szCs w:val="21"/>
+              </w:rPr>
+              <w:t>string</w:t>
+            </w:r>
+            <w:r>
+              <w:rPr>
+                <w:rFonts w:ascii="Consolas" w:hAnsi="Consolas" w:cs="Consolas"/>
+                <w:color w:val="FFFFFF"/>
+                <w:sz w:val="21"/>
+                <w:szCs w:val="21"/>
+              </w:rPr>
+              <w:t xml:space="preserve"> </w:t>
+            </w:r>
+            <w:r>
+              <w:rPr>
+                <w:rFonts w:ascii="Consolas" w:hAnsi="Consolas" w:cs="Consolas"/>
+                <w:color w:val="E85D7F"/>
+                <w:sz w:val="21"/>
+                <w:szCs w:val="21"/>
+              </w:rPr>
+              <w:t>|</w:t>
+            </w:r>
+            <w:r>
+              <w:rPr>
+                <w:rFonts w:ascii="Consolas" w:hAnsi="Consolas" w:cs="Consolas"/>
+                <w:color w:val="FFFFFF"/>
+                <w:sz w:val="21"/>
+                <w:szCs w:val="21"/>
+              </w:rPr>
+              <w:t xml:space="preserve"> </w:t>
+            </w:r>
+            <w:r>
+              <w:rPr>
+                <w:rFonts w:ascii="Consolas" w:hAnsi="Consolas" w:cs="Consolas"/>
+                <w:color w:val="B3CCFF"/>
+                <w:sz w:val="21"/>
+                <w:szCs w:val="21"/>
+              </w:rPr>
+              <w:t>number</w:t>
+            </w:r>
+            <w:r>
+              <w:rPr>
+                <w:rFonts w:ascii="Consolas" w:hAnsi="Consolas" w:cs="Consolas"/>
+                <w:color w:val="E85D7F"/>
+                <w:sz w:val="21"/>
+                <w:szCs w:val="21"/>
+              </w:rPr>
+              <w:t>)</w:t>
+            </w:r>
+            <w:r>
+              <w:rPr>
+                <w:rFonts w:ascii="Consolas" w:hAnsi="Consolas" w:cs="Consolas"/>
+                <w:color w:val="FFFFFF"/>
+                <w:sz w:val="21"/>
+                <w:szCs w:val="21"/>
+              </w:rPr>
+              <w:t xml:space="preserve"> </w:t>
+            </w:r>
+            <w:r>
+              <w:rPr>
+                <w:rFonts w:ascii="Consolas" w:hAnsi="Consolas" w:cs="Consolas"/>
+                <w:color w:val="E85D7F"/>
+                <w:sz w:val="21"/>
+                <w:szCs w:val="21"/>
+              </w:rPr>
+              <w:t>{</w:t>
+            </w:r>
+          </w:p>
+          <w:p>
+            <w:pPr>
+              <w:shd w:val="clear" w:color="auto" w:fill="1E1E1E"/>
+              <w:spacing w:line="330" w:lineRule="atLeast"/>
+              <w:rPr>
+                <w:rFonts w:ascii="Consolas" w:hAnsi="Consolas" w:cs="Consolas"/>
+                <w:color w:val="FFFFFF"/>
+                <w:sz w:val="21"/>
+                <w:szCs w:val="21"/>
+              </w:rPr>
+            </w:pPr>
+            <w:r>
+              <w:rPr>
+                <w:rFonts w:ascii="Consolas" w:hAnsi="Consolas" w:cs="Consolas"/>
+                <w:color w:val="FFFFFF"/>
+                <w:sz w:val="21"/>
+                <w:szCs w:val="21"/>
+              </w:rPr>
+              <w:t xml:space="preserve">  console</w:t>
+            </w:r>
+            <w:r>
+              <w:rPr>
+                <w:rFonts w:ascii="Consolas" w:hAnsi="Consolas" w:cs="Consolas"/>
+                <w:color w:val="E85D7F"/>
+                <w:sz w:val="21"/>
+                <w:szCs w:val="21"/>
+              </w:rPr>
+              <w:t>.</w:t>
+            </w:r>
+            <w:r>
+              <w:rPr>
+                <w:rFonts w:ascii="Consolas" w:hAnsi="Consolas" w:cs="Consolas"/>
+                <w:color w:val="FFFFFF"/>
+                <w:sz w:val="21"/>
+                <w:szCs w:val="21"/>
+              </w:rPr>
+              <w:t>log</w:t>
+            </w:r>
+            <w:r>
+              <w:rPr>
+                <w:rFonts w:ascii="Consolas" w:hAnsi="Consolas" w:cs="Consolas"/>
+                <w:color w:val="E85D7F"/>
+                <w:sz w:val="21"/>
+                <w:szCs w:val="21"/>
+              </w:rPr>
+              <w:t>(</w:t>
+            </w:r>
+            <w:r>
+              <w:rPr>
+                <w:rFonts w:ascii="Consolas" w:hAnsi="Consolas" w:cs="Consolas"/>
+                <w:color w:val="FFE083"/>
+                <w:sz w:val="21"/>
+                <w:szCs w:val="21"/>
+              </w:rPr>
+              <w:t>`</w:t>
+            </w:r>
+            <w:r>
+              <w:rPr>
+                <w:rFonts w:ascii="Apple Color Emoji" w:hAnsi="Apple Color Emoji" w:cs="Apple Color Emoji"/>
+                <w:color w:val="FFE083"/>
+                <w:sz w:val="21"/>
+                <w:szCs w:val="21"/>
+              </w:rPr>
+              <w:t>ℹ️</w:t>
+            </w:r>
+            <w:r>
+              <w:rPr>
+                <w:rFonts w:ascii="Consolas" w:hAnsi="Consolas" w:cs="Consolas"/>
+                <w:color w:val="FFE083"/>
+                <w:sz w:val="21"/>
+                <w:szCs w:val="21"/>
+              </w:rPr>
+              <w:t xml:space="preserve"> LOG:: </w:t>
+            </w:r>
+            <w:r>
+              <w:rPr>
+                <w:rFonts w:ascii="Consolas" w:hAnsi="Consolas" w:cs="Consolas"/>
+                <w:color w:val="E85D7F"/>
+                <w:sz w:val="21"/>
+                <w:szCs w:val="21"/>
+              </w:rPr>
+              <w:t>${</w:t>
+            </w:r>
+            <w:r>
+              <w:rPr>
+                <w:rFonts w:ascii="Consolas" w:hAnsi="Consolas" w:cs="Consolas"/>
+                <w:color w:val="FFFFFF"/>
+                <w:sz w:val="21"/>
+                <w:szCs w:val="21"/>
+              </w:rPr>
+              <w:t>statement</w:t>
+            </w:r>
+            <w:r>
+              <w:rPr>
+                <w:rFonts w:ascii="Consolas" w:hAnsi="Consolas" w:cs="Consolas"/>
+                <w:color w:val="E85D7F"/>
+                <w:sz w:val="21"/>
+                <w:szCs w:val="21"/>
+              </w:rPr>
+              <w:t>}</w:t>
+            </w:r>
+            <w:r>
+              <w:rPr>
+                <w:rFonts w:ascii="Consolas" w:hAnsi="Consolas" w:cs="Consolas"/>
+                <w:color w:val="FFE083"/>
+                <w:sz w:val="21"/>
+                <w:szCs w:val="21"/>
+              </w:rPr>
+              <w:t>`</w:t>
+            </w:r>
+            <w:r>
+              <w:rPr>
+                <w:rFonts w:ascii="Consolas" w:hAnsi="Consolas" w:cs="Consolas"/>
+                <w:color w:val="E85D7F"/>
+                <w:sz w:val="21"/>
+                <w:szCs w:val="21"/>
+              </w:rPr>
+              <w:t>);</w:t>
+            </w:r>
+          </w:p>
+          <w:p>
+            <w:pPr>
+              <w:shd w:val="clear" w:color="auto" w:fill="1E1E1E"/>
+              <w:spacing w:line="330" w:lineRule="atLeast"/>
+              <w:rPr>
+                <w:rFonts w:ascii="Consolas" w:hAnsi="Consolas" w:cs="Consolas"/>
+                <w:color w:val="FFFFFF"/>
+                <w:sz w:val="21"/>
+                <w:szCs w:val="21"/>
+              </w:rPr>
+            </w:pPr>
+            <w:r>
+              <w:rPr>
+                <w:rFonts w:ascii="Consolas" w:hAnsi="Consolas" w:cs="Consolas"/>
+                <w:color w:val="E85D7F"/>
+                <w:sz w:val="21"/>
+                <w:szCs w:val="21"/>
+              </w:rPr>
+              <w:t>}</w:t>
+            </w:r>
+          </w:p>
+          <w:p>
+            <w:pPr>
+              <w:shd w:val="clear" w:color="auto" w:fill="1E1E1E"/>
+              <w:spacing w:line="330" w:lineRule="atLeast"/>
+              <w:rPr>
+                <w:rFonts w:ascii="Consolas" w:hAnsi="Consolas" w:cs="Consolas"/>
+                <w:color w:val="FFFFFF"/>
+                <w:sz w:val="21"/>
+                <w:szCs w:val="21"/>
+              </w:rPr>
+            </w:pPr>
+          </w:p>
+          <w:p>
+            <w:pPr>
+              <w:shd w:val="clear" w:color="auto" w:fill="1E1E1E"/>
+              <w:spacing w:line="330" w:lineRule="atLeast"/>
+              <w:rPr>
+                <w:rFonts w:ascii="Consolas" w:hAnsi="Consolas" w:cs="Consolas"/>
+                <w:color w:val="FFFFFF"/>
+                <w:sz w:val="21"/>
+                <w:szCs w:val="21"/>
+              </w:rPr>
+            </w:pPr>
+            <w:r>
+              <w:rPr>
+                <w:rFonts w:ascii="Consolas" w:hAnsi="Consolas" w:cs="Consolas"/>
+                <w:color w:val="FFFFFF"/>
+                <w:sz w:val="21"/>
+                <w:szCs w:val="21"/>
+              </w:rPr>
+              <w:t>printNumsAndStrings</w:t>
+            </w:r>
+            <w:r>
+              <w:rPr>
+                <w:rFonts w:ascii="Consolas" w:hAnsi="Consolas" w:cs="Consolas"/>
+                <w:color w:val="E85D7F"/>
+                <w:sz w:val="21"/>
+                <w:szCs w:val="21"/>
+              </w:rPr>
+              <w:t>(</w:t>
+            </w:r>
+            <w:r>
+              <w:rPr>
+                <w:rFonts w:ascii="Consolas" w:hAnsi="Consolas" w:cs="Consolas"/>
+                <w:color w:val="FFE083"/>
+                <w:sz w:val="21"/>
+                <w:szCs w:val="21"/>
+              </w:rPr>
+              <w:t>'hello!'</w:t>
+            </w:r>
+            <w:r>
+              <w:rPr>
+                <w:rFonts w:ascii="Consolas" w:hAnsi="Consolas" w:cs="Consolas"/>
+                <w:color w:val="E85D7F"/>
+                <w:sz w:val="21"/>
+                <w:szCs w:val="21"/>
+              </w:rPr>
+              <w:t>);</w:t>
+            </w:r>
+          </w:p>
+          <w:p>
+            <w:pPr>
+              <w:shd w:val="clear" w:color="auto" w:fill="1E1E1E"/>
+              <w:spacing w:line="330" w:lineRule="atLeast"/>
+              <w:rPr>
+                <w:rFonts w:ascii="Consolas" w:hAnsi="Consolas" w:cs="Consolas"/>
+                <w:color w:val="FFFFFF"/>
+                <w:sz w:val="21"/>
+                <w:szCs w:val="21"/>
+              </w:rPr>
+            </w:pPr>
+            <w:r>
+              <w:rPr>
+                <w:rFonts w:ascii="Consolas" w:hAnsi="Consolas" w:cs="Consolas"/>
+                <w:color w:val="FFFFFF"/>
+                <w:sz w:val="21"/>
+                <w:szCs w:val="21"/>
+              </w:rPr>
+              <w:t>printNumsAndStrings</w:t>
+            </w:r>
+            <w:r>
+              <w:rPr>
+                <w:rFonts w:ascii="Consolas" w:hAnsi="Consolas" w:cs="Consolas"/>
+                <w:color w:val="E85D7F"/>
+                <w:sz w:val="21"/>
+                <w:szCs w:val="21"/>
+              </w:rPr>
+              <w:t>(4);</w:t>
+            </w:r>
+          </w:p>
+        </w:tc>
+      </w:tr>
+    </w:tbl>
+    <w:p>
+      <w:pPr>
+        <w:rPr>
+          <w:rFonts w:ascii="Calibri" w:hAnsi="Calibri"/>
+        </w:rPr>
+      </w:pPr>
+    </w:p>
+    <w:p>
+      <w:pPr>
+        <w:rPr>
+          <w:rFonts w:ascii="Calibri" w:hAnsi="Calibri"/>
+        </w:rPr>
+      </w:pPr>
+    </w:p>
+    <w:p>
+      <w:pPr>
+        <w:rPr>
+          <w:rFonts w:ascii="Calibri" w:hAnsi="Calibri"/>
+        </w:rPr>
+      </w:pPr>
+    </w:p>
+    <w:p>
+      <w:pPr>
+        <w:tabs>
+          <w:tab w:val="left" w:pos="3980"/>
+        </w:tabs>
+        <w:rPr>
+          <w:rFonts w:ascii="Calibri" w:hAnsi="Calibri"/>
+        </w:rPr>
+      </w:pPr>
+      <w:r>
+        <w:rPr>
+          <w:rFonts w:ascii="Calibri" w:hAnsi="Calibri"/>
+        </w:rPr>
+        <w:tab/>
       </w:r>
     </w:p>
     <w:sectPr>
@@ -862,7 +1788,7 @@
   <w:style w:type="paragraph" w:default="1" w:styleId="Normal">
     <w:name w:val="Normal"/>
     <w:qFormat/>
-    <w:rsid w:val="00A061CF"/>
+    <w:rsid w:val="00A45282"/>
     <w:rPr>
       <w:rFonts w:ascii="Times New Roman" w:eastAsia="Times New Roman" w:hAnsi="Times New Roman" w:cs="Times New Roman"/>
     </w:rPr>
@@ -917,6 +1843,22 @@
       <w:sz w:val="20"/>
       <w:szCs w:val="20"/>
     </w:rPr>
+  </w:style>
+  <w:style w:type="table" w:styleId="TableGrid">
+    <w:name w:val="Table Grid"/>
+    <w:basedOn w:val="TableNormal"/>
+    <w:uiPriority w:val="39"/>
+    <w:rsid w:val="0036490B"/>
+    <w:tblPr>
+      <w:tblBorders>
+        <w:top w:val="single" w:sz="4" w:space="0" w:color="auto"/>
+        <w:left w:val="single" w:sz="4" w:space="0" w:color="auto"/>
+        <w:bottom w:val="single" w:sz="4" w:space="0" w:color="auto"/>
+        <w:right w:val="single" w:sz="4" w:space="0" w:color="auto"/>
+        <w:insideH w:val="single" w:sz="4" w:space="0" w:color="auto"/>
+        <w:insideV w:val="single" w:sz="4" w:space="0" w:color="auto"/>
+      </w:tblBorders>
+    </w:tblPr>
   </w:style>
 </w:styles>
 </file>

</xml_diff>

<commit_message>
feat: Add progress #105 'Learn Typescript'
</commit_message>
<xml_diff>
--- a/learn-typescript/chapter_4/Chapter 4 - Union Types.docx
+++ b/learn-typescript/chapter_4/Chapter 4 - Union Types.docx
@@ -488,6 +488,7 @@
               </w:rPr>
               <w:t xml:space="preserve"> </w:t>
             </w:r>
+            <w:proofErr w:type="gramStart"/>
             <w:r>
               <w:rPr>
                 <w:rFonts w:ascii="Consolas" w:hAnsi="Consolas" w:cs="Consolas"/>
@@ -506,6 +507,7 @@
               </w:rPr>
               <w:t>;</w:t>
             </w:r>
+            <w:proofErr w:type="gramEnd"/>
           </w:p>
           <w:p>
             <w:pPr>
@@ -596,6 +598,7 @@
               </w:rPr>
               <w:t xml:space="preserve"> </w:t>
             </w:r>
+            <w:proofErr w:type="gramStart"/>
             <w:r>
               <w:rPr>
                 <w:rFonts w:ascii="Consolas" w:hAnsi="Consolas" w:cs="Consolas"/>
@@ -605,6 +608,7 @@
               </w:rPr>
               <w:t>1;</w:t>
             </w:r>
+            <w:proofErr w:type="gramEnd"/>
           </w:p>
           <w:p>
             <w:pPr>
@@ -703,7 +707,17 @@
                 <w:sz w:val="21"/>
                 <w:szCs w:val="21"/>
               </w:rPr>
-              <w:t>'001'</w:t>
+              <w:t>'001</w:t>
+            </w:r>
+            <w:proofErr w:type="gramStart"/>
+            <w:r>
+              <w:rPr>
+                <w:rFonts w:ascii="Consolas" w:hAnsi="Consolas" w:cs="Consolas"/>
+                <w:color w:val="FFE083"/>
+                <w:sz w:val="21"/>
+                <w:szCs w:val="21"/>
+              </w:rPr>
+              <w:t>'</w:t>
             </w:r>
             <w:r>
               <w:rPr>
@@ -714,6 +728,7 @@
               </w:rPr>
               <w:t>;</w:t>
             </w:r>
+            <w:proofErr w:type="gramEnd"/>
           </w:p>
           <w:p>
             <w:pPr>
@@ -747,6 +762,7 @@
                 <w:szCs w:val="21"/>
               </w:rPr>
             </w:pPr>
+            <w:proofErr w:type="gramStart"/>
             <w:r>
               <w:rPr>
                 <w:rFonts w:ascii="Consolas" w:hAnsi="Consolas" w:cs="Consolas"/>
@@ -783,6 +799,7 @@
               </w:rPr>
               <w:t>(</w:t>
             </w:r>
+            <w:proofErr w:type="gramEnd"/>
             <w:r>
               <w:rPr>
                 <w:rFonts w:ascii="Consolas" w:hAnsi="Consolas" w:cs="Consolas"/>
@@ -854,7 +871,7 @@
         <w:rPr>
           <w:rFonts w:ascii="Calibri" w:hAnsi="Calibri"/>
         </w:rPr>
-        <w:t>Example 2</w:t>
+        <w:t>Exercise</w:t>
       </w:r>
     </w:p>
     <w:p>
@@ -905,8 +922,20 @@
                 <w:sz w:val="21"/>
                 <w:szCs w:val="21"/>
               </w:rPr>
-              <w:t xml:space="preserve"> printNumsAndStrings</w:t>
-            </w:r>
+              <w:t xml:space="preserve"> </w:t>
+            </w:r>
+            <w:proofErr w:type="spellStart"/>
+            <w:proofErr w:type="gramStart"/>
+            <w:r>
+              <w:rPr>
+                <w:rFonts w:ascii="Consolas" w:hAnsi="Consolas" w:cs="Consolas"/>
+                <w:color w:val="FFFFFF"/>
+                <w:sz w:val="21"/>
+                <w:szCs w:val="21"/>
+              </w:rPr>
+              <w:t>printNumsAndStrings</w:t>
+            </w:r>
+            <w:proofErr w:type="spellEnd"/>
             <w:r>
               <w:rPr>
                 <w:rFonts w:ascii="Consolas" w:hAnsi="Consolas" w:cs="Consolas"/>
@@ -916,6 +945,7 @@
               </w:rPr>
               <w:t>(</w:t>
             </w:r>
+            <w:proofErr w:type="gramEnd"/>
             <w:r>
               <w:rPr>
                 <w:rFonts w:ascii="Consolas" w:hAnsi="Consolas" w:cs="Consolas"/>
@@ -1034,7 +1064,17 @@
                 <w:sz w:val="21"/>
                 <w:szCs w:val="21"/>
               </w:rPr>
-              <w:t xml:space="preserve">  console</w:t>
+              <w:t xml:space="preserve">  </w:t>
+            </w:r>
+            <w:proofErr w:type="gramStart"/>
+            <w:r>
+              <w:rPr>
+                <w:rFonts w:ascii="Consolas" w:hAnsi="Consolas" w:cs="Consolas"/>
+                <w:color w:val="FFFFFF"/>
+                <w:sz w:val="21"/>
+                <w:szCs w:val="21"/>
+              </w:rPr>
+              <w:t>console</w:t>
             </w:r>
             <w:r>
               <w:rPr>
@@ -1063,6 +1103,7 @@
               </w:rPr>
               <w:t>(</w:t>
             </w:r>
+            <w:proofErr w:type="gramEnd"/>
             <w:r>
               <w:rPr>
                 <w:rFonts w:ascii="Consolas" w:hAnsi="Consolas" w:cs="Consolas"/>
@@ -1180,6 +1221,7 @@
                 <w:szCs w:val="21"/>
               </w:rPr>
             </w:pPr>
+            <w:proofErr w:type="spellStart"/>
             <w:r>
               <w:rPr>
                 <w:rFonts w:ascii="Consolas" w:hAnsi="Consolas" w:cs="Consolas"/>
@@ -1189,6 +1231,7 @@
               </w:rPr>
               <w:t>printNumsAndStrings</w:t>
             </w:r>
+            <w:proofErr w:type="spellEnd"/>
             <w:r>
               <w:rPr>
                 <w:rFonts w:ascii="Consolas" w:hAnsi="Consolas" w:cs="Consolas"/>
@@ -1207,6 +1250,7 @@
               </w:rPr>
               <w:t>'hello!'</w:t>
             </w:r>
+            <w:proofErr w:type="gramStart"/>
             <w:r>
               <w:rPr>
                 <w:rFonts w:ascii="Consolas" w:hAnsi="Consolas" w:cs="Consolas"/>
@@ -1216,6 +1260,7 @@
               </w:rPr>
               <w:t>);</w:t>
             </w:r>
+            <w:proofErr w:type="gramEnd"/>
           </w:p>
           <w:p>
             <w:pPr>
@@ -1228,6 +1273,8 @@
                 <w:szCs w:val="21"/>
               </w:rPr>
             </w:pPr>
+            <w:proofErr w:type="spellStart"/>
+            <w:proofErr w:type="gramStart"/>
             <w:r>
               <w:rPr>
                 <w:rFonts w:ascii="Consolas" w:hAnsi="Consolas" w:cs="Consolas"/>
@@ -1237,14 +1284,25 @@
               </w:rPr>
               <w:t>printNumsAndStrings</w:t>
             </w:r>
-            <w:r>
-              <w:rPr>
-                <w:rFonts w:ascii="Consolas" w:hAnsi="Consolas" w:cs="Consolas"/>
-                <w:color w:val="E85D7F"/>
-                <w:sz w:val="21"/>
-                <w:szCs w:val="21"/>
-              </w:rPr>
-              <w:t>(4);</w:t>
+            <w:proofErr w:type="spellEnd"/>
+            <w:r>
+              <w:rPr>
+                <w:rFonts w:ascii="Consolas" w:hAnsi="Consolas" w:cs="Consolas"/>
+                <w:color w:val="E85D7F"/>
+                <w:sz w:val="21"/>
+                <w:szCs w:val="21"/>
+              </w:rPr>
+              <w:t>(</w:t>
+            </w:r>
+            <w:proofErr w:type="gramEnd"/>
+            <w:r>
+              <w:rPr>
+                <w:rFonts w:ascii="Consolas" w:hAnsi="Consolas" w:cs="Consolas"/>
+                <w:color w:val="E85D7F"/>
+                <w:sz w:val="21"/>
+                <w:szCs w:val="21"/>
+              </w:rPr>
+              <w:t>4);</w:t>
             </w:r>
           </w:p>
         </w:tc>
@@ -1266,13 +1324,6 @@
     </w:p>
     <w:p>
       <w:pPr>
-        <w:rPr>
-          <w:rFonts w:ascii="Calibri" w:hAnsi="Calibri"/>
-        </w:rPr>
-      </w:pPr>
-    </w:p>
-    <w:p>
-      <w:pPr>
         <w:tabs>
           <w:tab w:val="left" w:pos="3980"/>
         </w:tabs>
@@ -1280,12 +1331,34 @@
           <w:rFonts w:ascii="Calibri" w:hAnsi="Calibri"/>
         </w:rPr>
       </w:pPr>
+    </w:p>
+    <w:p>
+      <w:pPr>
+        <w:pStyle w:val="ListParagraph"/>
+        <w:numPr>
+          <w:ilvl w:val="0"/>
+          <w:numId w:val="1"/>
+        </w:numPr>
+      </w:pPr>
       <w:r>
         <w:rPr>
+          <w:rFonts w:asciiTheme="minorHAnsi" w:hAnsiTheme="minorHAnsi"/>
+          <w:color w:val="000000" w:themeColor="text1"/>
+          <w:sz w:val="28"/>
+          <w:szCs w:val="28"/>
+        </w:rPr>
+        <w:t>Type Narrowing</w:t>
+      </w:r>
+    </w:p>
+    <w:p>
+      <w:pPr>
+        <w:tabs>
+          <w:tab w:val="left" w:pos="3980"/>
+        </w:tabs>
+        <w:rPr>
           <w:rFonts w:ascii="Calibri" w:hAnsi="Calibri"/>
         </w:rPr>
-        <w:tab/>
-      </w:r>
+      </w:pPr>
     </w:p>
     <w:sectPr>
       <w:pgSz w:w="12240" w:h="15840"/>
@@ -1302,7 +1375,7 @@
   <w:abstractNum w:abstractNumId="0" w15:restartNumberingAfterBreak="0">
     <w:nsid w:val="11BF0D1B"/>
     <w:multiLevelType w:val="hybridMultilevel"/>
-    <w:tmpl w:val="7954259C"/>
+    <w:tmpl w:val="A290F5F2"/>
     <w:lvl w:ilvl="0" w:tplc="04090011">
       <w:start w:val="1"/>
       <w:numFmt w:val="decimal"/>
@@ -1388,8 +1461,100 @@
       </w:pPr>
     </w:lvl>
   </w:abstractNum>
+  <w:abstractNum w:abstractNumId="1" w15:restartNumberingAfterBreak="0">
+    <w:nsid w:val="553F2B35"/>
+    <w:multiLevelType w:val="hybridMultilevel"/>
+    <w:tmpl w:val="7954259C"/>
+    <w:lvl w:ilvl="0" w:tplc="04090011">
+      <w:start w:val="1"/>
+      <w:numFmt w:val="decimal"/>
+      <w:lvlText w:val="%1)"/>
+      <w:lvlJc w:val="left"/>
+      <w:pPr>
+        <w:ind w:left="720" w:hanging="360"/>
+      </w:pPr>
+      <w:rPr>
+        <w:rFonts w:hint="default"/>
+      </w:rPr>
+    </w:lvl>
+    <w:lvl w:ilvl="1" w:tplc="04090019">
+      <w:start w:val="1"/>
+      <w:numFmt w:val="lowerLetter"/>
+      <w:lvlText w:val="%2."/>
+      <w:lvlJc w:val="left"/>
+      <w:pPr>
+        <w:ind w:left="1440" w:hanging="360"/>
+      </w:pPr>
+    </w:lvl>
+    <w:lvl w:ilvl="2" w:tplc="0409001B">
+      <w:start w:val="1"/>
+      <w:numFmt w:val="lowerRoman"/>
+      <w:lvlText w:val="%3."/>
+      <w:lvlJc w:val="right"/>
+      <w:pPr>
+        <w:ind w:left="2160" w:hanging="180"/>
+      </w:pPr>
+    </w:lvl>
+    <w:lvl w:ilvl="3" w:tplc="0409000F" w:tentative="1">
+      <w:start w:val="1"/>
+      <w:numFmt w:val="decimal"/>
+      <w:lvlText w:val="%4."/>
+      <w:lvlJc w:val="left"/>
+      <w:pPr>
+        <w:ind w:left="2880" w:hanging="360"/>
+      </w:pPr>
+    </w:lvl>
+    <w:lvl w:ilvl="4" w:tplc="04090019" w:tentative="1">
+      <w:start w:val="1"/>
+      <w:numFmt w:val="lowerLetter"/>
+      <w:lvlText w:val="%5."/>
+      <w:lvlJc w:val="left"/>
+      <w:pPr>
+        <w:ind w:left="3600" w:hanging="360"/>
+      </w:pPr>
+    </w:lvl>
+    <w:lvl w:ilvl="5" w:tplc="0409001B" w:tentative="1">
+      <w:start w:val="1"/>
+      <w:numFmt w:val="lowerRoman"/>
+      <w:lvlText w:val="%6."/>
+      <w:lvlJc w:val="right"/>
+      <w:pPr>
+        <w:ind w:left="4320" w:hanging="180"/>
+      </w:pPr>
+    </w:lvl>
+    <w:lvl w:ilvl="6" w:tplc="0409000F" w:tentative="1">
+      <w:start w:val="1"/>
+      <w:numFmt w:val="decimal"/>
+      <w:lvlText w:val="%7."/>
+      <w:lvlJc w:val="left"/>
+      <w:pPr>
+        <w:ind w:left="5040" w:hanging="360"/>
+      </w:pPr>
+    </w:lvl>
+    <w:lvl w:ilvl="7" w:tplc="04090019" w:tentative="1">
+      <w:start w:val="1"/>
+      <w:numFmt w:val="lowerLetter"/>
+      <w:lvlText w:val="%8."/>
+      <w:lvlJc w:val="left"/>
+      <w:pPr>
+        <w:ind w:left="5760" w:hanging="360"/>
+      </w:pPr>
+    </w:lvl>
+    <w:lvl w:ilvl="8" w:tplc="0409001B" w:tentative="1">
+      <w:start w:val="1"/>
+      <w:numFmt w:val="lowerRoman"/>
+      <w:lvlText w:val="%9."/>
+      <w:lvlJc w:val="right"/>
+      <w:pPr>
+        <w:ind w:left="6480" w:hanging="180"/>
+      </w:pPr>
+    </w:lvl>
+  </w:abstractNum>
   <w:num w:numId="1">
     <w:abstractNumId w:val="0"/>
+  </w:num>
+  <w:num w:numId="2">
+    <w:abstractNumId w:val="1"/>
   </w:num>
 </w:numbering>
 </file>

</xml_diff>

<commit_message>
feat: Add progress #106 'Learn Typescript'
</commit_message>
<xml_diff>
--- a/learn-typescript/chapter_4/Chapter 4 - Union Types.docx
+++ b/learn-typescript/chapter_4/Chapter 4 - Union Types.docx
@@ -488,7 +488,6 @@
               </w:rPr>
               <w:t xml:space="preserve"> </w:t>
             </w:r>
-            <w:proofErr w:type="gramStart"/>
             <w:r>
               <w:rPr>
                 <w:rFonts w:ascii="Consolas" w:hAnsi="Consolas" w:cs="Consolas"/>
@@ -507,7 +506,6 @@
               </w:rPr>
               <w:t>;</w:t>
             </w:r>
-            <w:proofErr w:type="gramEnd"/>
           </w:p>
           <w:p>
             <w:pPr>
@@ -598,7 +596,6 @@
               </w:rPr>
               <w:t xml:space="preserve"> </w:t>
             </w:r>
-            <w:proofErr w:type="gramStart"/>
             <w:r>
               <w:rPr>
                 <w:rFonts w:ascii="Consolas" w:hAnsi="Consolas" w:cs="Consolas"/>
@@ -608,7 +605,6 @@
               </w:rPr>
               <w:t>1;</w:t>
             </w:r>
-            <w:proofErr w:type="gramEnd"/>
           </w:p>
           <w:p>
             <w:pPr>
@@ -707,17 +703,7 @@
                 <w:sz w:val="21"/>
                 <w:szCs w:val="21"/>
               </w:rPr>
-              <w:t>'001</w:t>
-            </w:r>
-            <w:proofErr w:type="gramStart"/>
-            <w:r>
-              <w:rPr>
-                <w:rFonts w:ascii="Consolas" w:hAnsi="Consolas" w:cs="Consolas"/>
-                <w:color w:val="FFE083"/>
-                <w:sz w:val="21"/>
-                <w:szCs w:val="21"/>
-              </w:rPr>
-              <w:t>'</w:t>
+              <w:t>'001'</w:t>
             </w:r>
             <w:r>
               <w:rPr>
@@ -728,7 +714,6 @@
               </w:rPr>
               <w:t>;</w:t>
             </w:r>
-            <w:proofErr w:type="gramEnd"/>
           </w:p>
           <w:p>
             <w:pPr>
@@ -762,7 +747,6 @@
                 <w:szCs w:val="21"/>
               </w:rPr>
             </w:pPr>
-            <w:proofErr w:type="gramStart"/>
             <w:r>
               <w:rPr>
                 <w:rFonts w:ascii="Consolas" w:hAnsi="Consolas" w:cs="Consolas"/>
@@ -799,7 +783,6 @@
               </w:rPr>
               <w:t>(</w:t>
             </w:r>
-            <w:proofErr w:type="gramEnd"/>
             <w:r>
               <w:rPr>
                 <w:rFonts w:ascii="Consolas" w:hAnsi="Consolas" w:cs="Consolas"/>
@@ -922,20 +905,155 @@
                 <w:sz w:val="21"/>
                 <w:szCs w:val="21"/>
               </w:rPr>
+              <w:t xml:space="preserve"> printNumsAndStrings</w:t>
+            </w:r>
+            <w:r>
+              <w:rPr>
+                <w:rFonts w:ascii="Consolas" w:hAnsi="Consolas" w:cs="Consolas"/>
+                <w:color w:val="E85D7F"/>
+                <w:sz w:val="21"/>
+                <w:szCs w:val="21"/>
+              </w:rPr>
+              <w:t>(</w:t>
+            </w:r>
+            <w:r>
+              <w:rPr>
+                <w:rFonts w:ascii="Consolas" w:hAnsi="Consolas" w:cs="Consolas"/>
+                <w:color w:val="FFFFFF"/>
+                <w:sz w:val="21"/>
+                <w:szCs w:val="21"/>
+              </w:rPr>
+              <w:t>statement</w:t>
+            </w:r>
+            <w:r>
+              <w:rPr>
+                <w:rFonts w:ascii="Consolas" w:hAnsi="Consolas" w:cs="Consolas"/>
+                <w:color w:val="E85D7F"/>
+                <w:sz w:val="21"/>
+                <w:szCs w:val="21"/>
+              </w:rPr>
+              <w:t>:</w:t>
+            </w:r>
+            <w:r>
+              <w:rPr>
+                <w:rFonts w:ascii="Consolas" w:hAnsi="Consolas" w:cs="Consolas"/>
+                <w:color w:val="FFFFFF"/>
+                <w:sz w:val="21"/>
+                <w:szCs w:val="21"/>
+              </w:rPr>
               <w:t xml:space="preserve"> </w:t>
             </w:r>
-            <w:proofErr w:type="spellStart"/>
-            <w:proofErr w:type="gramStart"/>
-            <w:r>
-              <w:rPr>
-                <w:rFonts w:ascii="Consolas" w:hAnsi="Consolas" w:cs="Consolas"/>
-                <w:color w:val="FFFFFF"/>
-                <w:sz w:val="21"/>
-                <w:szCs w:val="21"/>
-              </w:rPr>
-              <w:t>printNumsAndStrings</w:t>
-            </w:r>
-            <w:proofErr w:type="spellEnd"/>
+            <w:r>
+              <w:rPr>
+                <w:rFonts w:ascii="Consolas" w:hAnsi="Consolas" w:cs="Consolas"/>
+                <w:color w:val="B3CCFF"/>
+                <w:sz w:val="21"/>
+                <w:szCs w:val="21"/>
+              </w:rPr>
+              <w:t>string</w:t>
+            </w:r>
+            <w:r>
+              <w:rPr>
+                <w:rFonts w:ascii="Consolas" w:hAnsi="Consolas" w:cs="Consolas"/>
+                <w:color w:val="FFFFFF"/>
+                <w:sz w:val="21"/>
+                <w:szCs w:val="21"/>
+              </w:rPr>
+              <w:t xml:space="preserve"> </w:t>
+            </w:r>
+            <w:r>
+              <w:rPr>
+                <w:rFonts w:ascii="Consolas" w:hAnsi="Consolas" w:cs="Consolas"/>
+                <w:color w:val="E85D7F"/>
+                <w:sz w:val="21"/>
+                <w:szCs w:val="21"/>
+              </w:rPr>
+              <w:t>|</w:t>
+            </w:r>
+            <w:r>
+              <w:rPr>
+                <w:rFonts w:ascii="Consolas" w:hAnsi="Consolas" w:cs="Consolas"/>
+                <w:color w:val="FFFFFF"/>
+                <w:sz w:val="21"/>
+                <w:szCs w:val="21"/>
+              </w:rPr>
+              <w:t xml:space="preserve"> </w:t>
+            </w:r>
+            <w:r>
+              <w:rPr>
+                <w:rFonts w:ascii="Consolas" w:hAnsi="Consolas" w:cs="Consolas"/>
+                <w:color w:val="B3CCFF"/>
+                <w:sz w:val="21"/>
+                <w:szCs w:val="21"/>
+              </w:rPr>
+              <w:t>number</w:t>
+            </w:r>
+            <w:r>
+              <w:rPr>
+                <w:rFonts w:ascii="Consolas" w:hAnsi="Consolas" w:cs="Consolas"/>
+                <w:color w:val="E85D7F"/>
+                <w:sz w:val="21"/>
+                <w:szCs w:val="21"/>
+              </w:rPr>
+              <w:t>)</w:t>
+            </w:r>
+            <w:r>
+              <w:rPr>
+                <w:rFonts w:ascii="Consolas" w:hAnsi="Consolas" w:cs="Consolas"/>
+                <w:color w:val="FFFFFF"/>
+                <w:sz w:val="21"/>
+                <w:szCs w:val="21"/>
+              </w:rPr>
+              <w:t xml:space="preserve"> </w:t>
+            </w:r>
+            <w:r>
+              <w:rPr>
+                <w:rFonts w:ascii="Consolas" w:hAnsi="Consolas" w:cs="Consolas"/>
+                <w:color w:val="E85D7F"/>
+                <w:sz w:val="21"/>
+                <w:szCs w:val="21"/>
+              </w:rPr>
+              <w:t>{</w:t>
+            </w:r>
+          </w:p>
+          <w:p>
+            <w:pPr>
+              <w:shd w:val="clear" w:color="auto" w:fill="1E1E1E"/>
+              <w:spacing w:line="330" w:lineRule="atLeast"/>
+              <w:rPr>
+                <w:rFonts w:ascii="Consolas" w:hAnsi="Consolas" w:cs="Consolas"/>
+                <w:color w:val="FFFFFF"/>
+                <w:sz w:val="21"/>
+                <w:szCs w:val="21"/>
+              </w:rPr>
+            </w:pPr>
+            <w:r>
+              <w:rPr>
+                <w:rFonts w:ascii="Consolas" w:hAnsi="Consolas" w:cs="Consolas"/>
+                <w:color w:val="FFFFFF"/>
+                <w:sz w:val="21"/>
+                <w:szCs w:val="21"/>
+              </w:rPr>
+              <w:t xml:space="preserve">  console</w:t>
+            </w:r>
+            <w:r>
+              <w:rPr>
+                <w:rFonts w:ascii="Consolas" w:hAnsi="Consolas" w:cs="Consolas"/>
+                <w:color w:val="E85D7F"/>
+                <w:sz w:val="21"/>
+                <w:szCs w:val="21"/>
+              </w:rPr>
+              <w:t>.</w:t>
+            </w:r>
+            <w:r>
+              <w:rPr>
+                <w:rFonts w:ascii="Consolas" w:hAnsi="Consolas" w:cs="Consolas"/>
+                <w:color w:val="FFFFFF"/>
+                <w:sz w:val="21"/>
+                <w:szCs w:val="21"/>
+              </w:rPr>
+              <w:t>log</w:t>
+            </w:r>
             <w:r>
               <w:rPr>
                 <w:rFonts w:ascii="Consolas" w:hAnsi="Consolas" w:cs="Consolas"/>
@@ -945,165 +1063,6 @@
               </w:rPr>
               <w:t>(</w:t>
             </w:r>
-            <w:proofErr w:type="gramEnd"/>
-            <w:r>
-              <w:rPr>
-                <w:rFonts w:ascii="Consolas" w:hAnsi="Consolas" w:cs="Consolas"/>
-                <w:color w:val="FFFFFF"/>
-                <w:sz w:val="21"/>
-                <w:szCs w:val="21"/>
-              </w:rPr>
-              <w:t>statement</w:t>
-            </w:r>
-            <w:r>
-              <w:rPr>
-                <w:rFonts w:ascii="Consolas" w:hAnsi="Consolas" w:cs="Consolas"/>
-                <w:color w:val="E85D7F"/>
-                <w:sz w:val="21"/>
-                <w:szCs w:val="21"/>
-              </w:rPr>
-              <w:t>:</w:t>
-            </w:r>
-            <w:r>
-              <w:rPr>
-                <w:rFonts w:ascii="Consolas" w:hAnsi="Consolas" w:cs="Consolas"/>
-                <w:color w:val="FFFFFF"/>
-                <w:sz w:val="21"/>
-                <w:szCs w:val="21"/>
-              </w:rPr>
-              <w:t xml:space="preserve"> </w:t>
-            </w:r>
-            <w:r>
-              <w:rPr>
-                <w:rFonts w:ascii="Consolas" w:hAnsi="Consolas" w:cs="Consolas"/>
-                <w:color w:val="B3CCFF"/>
-                <w:sz w:val="21"/>
-                <w:szCs w:val="21"/>
-              </w:rPr>
-              <w:t>string</w:t>
-            </w:r>
-            <w:r>
-              <w:rPr>
-                <w:rFonts w:ascii="Consolas" w:hAnsi="Consolas" w:cs="Consolas"/>
-                <w:color w:val="FFFFFF"/>
-                <w:sz w:val="21"/>
-                <w:szCs w:val="21"/>
-              </w:rPr>
-              <w:t xml:space="preserve"> </w:t>
-            </w:r>
-            <w:r>
-              <w:rPr>
-                <w:rFonts w:ascii="Consolas" w:hAnsi="Consolas" w:cs="Consolas"/>
-                <w:color w:val="E85D7F"/>
-                <w:sz w:val="21"/>
-                <w:szCs w:val="21"/>
-              </w:rPr>
-              <w:t>|</w:t>
-            </w:r>
-            <w:r>
-              <w:rPr>
-                <w:rFonts w:ascii="Consolas" w:hAnsi="Consolas" w:cs="Consolas"/>
-                <w:color w:val="FFFFFF"/>
-                <w:sz w:val="21"/>
-                <w:szCs w:val="21"/>
-              </w:rPr>
-              <w:t xml:space="preserve"> </w:t>
-            </w:r>
-            <w:r>
-              <w:rPr>
-                <w:rFonts w:ascii="Consolas" w:hAnsi="Consolas" w:cs="Consolas"/>
-                <w:color w:val="B3CCFF"/>
-                <w:sz w:val="21"/>
-                <w:szCs w:val="21"/>
-              </w:rPr>
-              <w:t>number</w:t>
-            </w:r>
-            <w:r>
-              <w:rPr>
-                <w:rFonts w:ascii="Consolas" w:hAnsi="Consolas" w:cs="Consolas"/>
-                <w:color w:val="E85D7F"/>
-                <w:sz w:val="21"/>
-                <w:szCs w:val="21"/>
-              </w:rPr>
-              <w:t>)</w:t>
-            </w:r>
-            <w:r>
-              <w:rPr>
-                <w:rFonts w:ascii="Consolas" w:hAnsi="Consolas" w:cs="Consolas"/>
-                <w:color w:val="FFFFFF"/>
-                <w:sz w:val="21"/>
-                <w:szCs w:val="21"/>
-              </w:rPr>
-              <w:t xml:space="preserve"> </w:t>
-            </w:r>
-            <w:r>
-              <w:rPr>
-                <w:rFonts w:ascii="Consolas" w:hAnsi="Consolas" w:cs="Consolas"/>
-                <w:color w:val="E85D7F"/>
-                <w:sz w:val="21"/>
-                <w:szCs w:val="21"/>
-              </w:rPr>
-              <w:t>{</w:t>
-            </w:r>
-          </w:p>
-          <w:p>
-            <w:pPr>
-              <w:shd w:val="clear" w:color="auto" w:fill="1E1E1E"/>
-              <w:spacing w:line="330" w:lineRule="atLeast"/>
-              <w:rPr>
-                <w:rFonts w:ascii="Consolas" w:hAnsi="Consolas" w:cs="Consolas"/>
-                <w:color w:val="FFFFFF"/>
-                <w:sz w:val="21"/>
-                <w:szCs w:val="21"/>
-              </w:rPr>
-            </w:pPr>
-            <w:r>
-              <w:rPr>
-                <w:rFonts w:ascii="Consolas" w:hAnsi="Consolas" w:cs="Consolas"/>
-                <w:color w:val="FFFFFF"/>
-                <w:sz w:val="21"/>
-                <w:szCs w:val="21"/>
-              </w:rPr>
-              <w:t xml:space="preserve">  </w:t>
-            </w:r>
-            <w:proofErr w:type="gramStart"/>
-            <w:r>
-              <w:rPr>
-                <w:rFonts w:ascii="Consolas" w:hAnsi="Consolas" w:cs="Consolas"/>
-                <w:color w:val="FFFFFF"/>
-                <w:sz w:val="21"/>
-                <w:szCs w:val="21"/>
-              </w:rPr>
-              <w:t>console</w:t>
-            </w:r>
-            <w:r>
-              <w:rPr>
-                <w:rFonts w:ascii="Consolas" w:hAnsi="Consolas" w:cs="Consolas"/>
-                <w:color w:val="E85D7F"/>
-                <w:sz w:val="21"/>
-                <w:szCs w:val="21"/>
-              </w:rPr>
-              <w:t>.</w:t>
-            </w:r>
-            <w:r>
-              <w:rPr>
-                <w:rFonts w:ascii="Consolas" w:hAnsi="Consolas" w:cs="Consolas"/>
-                <w:color w:val="FFFFFF"/>
-                <w:sz w:val="21"/>
-                <w:szCs w:val="21"/>
-              </w:rPr>
-              <w:t>log</w:t>
-            </w:r>
-            <w:r>
-              <w:rPr>
-                <w:rFonts w:ascii="Consolas" w:hAnsi="Consolas" w:cs="Consolas"/>
-                <w:color w:val="E85D7F"/>
-                <w:sz w:val="21"/>
-                <w:szCs w:val="21"/>
-              </w:rPr>
-              <w:t>(</w:t>
-            </w:r>
-            <w:proofErr w:type="gramEnd"/>
             <w:r>
               <w:rPr>
                 <w:rFonts w:ascii="Consolas" w:hAnsi="Consolas" w:cs="Consolas"/>
@@ -1221,7 +1180,6 @@
                 <w:szCs w:val="21"/>
               </w:rPr>
             </w:pPr>
-            <w:proofErr w:type="spellStart"/>
             <w:r>
               <w:rPr>
                 <w:rFonts w:ascii="Consolas" w:hAnsi="Consolas" w:cs="Consolas"/>
@@ -1231,7 +1189,6 @@
               </w:rPr>
               <w:t>printNumsAndStrings</w:t>
             </w:r>
-            <w:proofErr w:type="spellEnd"/>
             <w:r>
               <w:rPr>
                 <w:rFonts w:ascii="Consolas" w:hAnsi="Consolas" w:cs="Consolas"/>
@@ -1250,7 +1207,6 @@
               </w:rPr>
               <w:t>'hello!'</w:t>
             </w:r>
-            <w:proofErr w:type="gramStart"/>
             <w:r>
               <w:rPr>
                 <w:rFonts w:ascii="Consolas" w:hAnsi="Consolas" w:cs="Consolas"/>
@@ -1260,21 +1216,18 @@
               </w:rPr>
               <w:t>);</w:t>
             </w:r>
-            <w:proofErr w:type="gramEnd"/>
-          </w:p>
-          <w:p>
-            <w:pPr>
-              <w:shd w:val="clear" w:color="auto" w:fill="1E1E1E"/>
-              <w:spacing w:line="330" w:lineRule="atLeast"/>
-              <w:rPr>
-                <w:rFonts w:ascii="Consolas" w:hAnsi="Consolas" w:cs="Consolas"/>
-                <w:color w:val="FFFFFF"/>
-                <w:sz w:val="21"/>
-                <w:szCs w:val="21"/>
-              </w:rPr>
-            </w:pPr>
-            <w:proofErr w:type="spellStart"/>
-            <w:proofErr w:type="gramStart"/>
+          </w:p>
+          <w:p>
+            <w:pPr>
+              <w:shd w:val="clear" w:color="auto" w:fill="1E1E1E"/>
+              <w:spacing w:line="330" w:lineRule="atLeast"/>
+              <w:rPr>
+                <w:rFonts w:ascii="Consolas" w:hAnsi="Consolas" w:cs="Consolas"/>
+                <w:color w:val="FFFFFF"/>
+                <w:sz w:val="21"/>
+                <w:szCs w:val="21"/>
+              </w:rPr>
+            </w:pPr>
             <w:r>
               <w:rPr>
                 <w:rFonts w:ascii="Consolas" w:hAnsi="Consolas" w:cs="Consolas"/>
@@ -1284,25 +1237,14 @@
               </w:rPr>
               <w:t>printNumsAndStrings</w:t>
             </w:r>
-            <w:proofErr w:type="spellEnd"/>
-            <w:r>
-              <w:rPr>
-                <w:rFonts w:ascii="Consolas" w:hAnsi="Consolas" w:cs="Consolas"/>
-                <w:color w:val="E85D7F"/>
-                <w:sz w:val="21"/>
-                <w:szCs w:val="21"/>
-              </w:rPr>
-              <w:t>(</w:t>
-            </w:r>
-            <w:proofErr w:type="gramEnd"/>
-            <w:r>
-              <w:rPr>
-                <w:rFonts w:ascii="Consolas" w:hAnsi="Consolas" w:cs="Consolas"/>
-                <w:color w:val="E85D7F"/>
-                <w:sz w:val="21"/>
-                <w:szCs w:val="21"/>
-              </w:rPr>
-              <w:t>4);</w:t>
+            <w:r>
+              <w:rPr>
+                <w:rFonts w:ascii="Consolas" w:hAnsi="Consolas" w:cs="Consolas"/>
+                <w:color w:val="E85D7F"/>
+                <w:sz w:val="21"/>
+                <w:szCs w:val="21"/>
+              </w:rPr>
+              <w:t>(4);</w:t>
             </w:r>
           </w:p>
         </w:tc>
@@ -1348,6 +1290,1756 @@
           <w:szCs w:val="28"/>
         </w:rPr>
         <w:t>Type Narrowing</w:t>
+      </w:r>
+    </w:p>
+    <w:p>
+      <w:pPr>
+        <w:pStyle w:val="ListParagraph"/>
+        <w:numPr>
+          <w:ilvl w:val="1"/>
+          <w:numId w:val="1"/>
+        </w:numPr>
+        <w:tabs>
+          <w:tab w:val="left" w:pos="3980"/>
+        </w:tabs>
+        <w:rPr>
+          <w:rFonts w:ascii="Calibri" w:hAnsi="Calibri"/>
+        </w:rPr>
+      </w:pPr>
+      <w:r>
+        <w:rPr>
+          <w:rFonts w:ascii="Calibri" w:hAnsi="Calibri"/>
+        </w:rPr>
+        <w:t>Type with unions give flexibility, but there is more to consider</w:t>
+      </w:r>
+    </w:p>
+    <w:p>
+      <w:pPr>
+        <w:pStyle w:val="ListParagraph"/>
+        <w:numPr>
+          <w:ilvl w:val="2"/>
+          <w:numId w:val="1"/>
+        </w:numPr>
+        <w:tabs>
+          <w:tab w:val="left" w:pos="3980"/>
+        </w:tabs>
+        <w:rPr>
+          <w:rFonts w:ascii="Calibri" w:hAnsi="Calibri"/>
+        </w:rPr>
+      </w:pPr>
+      <w:r>
+        <w:rPr>
+          <w:rFonts w:ascii="Calibri" w:hAnsi="Calibri"/>
+        </w:rPr>
+        <w:t xml:space="preserve">We may want to perform different logic that does one thing for string and another for numbers </w:t>
+      </w:r>
+      <w:r>
+        <w:rPr>
+          <w:rFonts w:ascii="Calibri" w:hAnsi="Calibri"/>
+        </w:rPr>
+        <w:sym w:font="Wingdings" w:char="F0E0"/>
+      </w:r>
+      <w:r>
+        <w:rPr>
+          <w:rFonts w:ascii="Calibri" w:hAnsi="Calibri"/>
+        </w:rPr>
+        <w:t xml:space="preserve"> done using </w:t>
+      </w:r>
+      <w:r>
+        <w:rPr>
+          <w:rFonts w:ascii="Calibri" w:hAnsi="Calibri"/>
+          <w:b/>
+          <w:bCs/>
+        </w:rPr>
+        <w:t>Type Guard</w:t>
+      </w:r>
+    </w:p>
+    <w:p>
+      <w:pPr>
+        <w:tabs>
+          <w:tab w:val="left" w:pos="3980"/>
+        </w:tabs>
+        <w:rPr>
+          <w:rFonts w:ascii="Calibri" w:hAnsi="Calibri"/>
+          <w:b/>
+          <w:bCs/>
+        </w:rPr>
+      </w:pPr>
+    </w:p>
+    <w:p>
+      <w:pPr>
+        <w:tabs>
+          <w:tab w:val="left" w:pos="3980"/>
+        </w:tabs>
+        <w:rPr>
+          <w:rFonts w:ascii="Calibri" w:hAnsi="Calibri"/>
+          <w:b/>
+          <w:bCs/>
+        </w:rPr>
+      </w:pPr>
+    </w:p>
+    <w:p>
+      <w:pPr>
+        <w:tabs>
+          <w:tab w:val="left" w:pos="3980"/>
+        </w:tabs>
+        <w:rPr>
+          <w:rFonts w:ascii="Calibri" w:hAnsi="Calibri"/>
+        </w:rPr>
+      </w:pPr>
+      <w:r>
+        <w:rPr>
+          <w:rFonts w:ascii="Calibri" w:hAnsi="Calibri"/>
+        </w:rPr>
+        <w:t>Example (Type Guard)</w:t>
+      </w:r>
+    </w:p>
+    <w:p>
+      <w:pPr>
+        <w:tabs>
+          <w:tab w:val="left" w:pos="3980"/>
+        </w:tabs>
+        <w:rPr>
+          <w:rFonts w:ascii="Calibri" w:hAnsi="Calibri"/>
+        </w:rPr>
+      </w:pPr>
+    </w:p>
+    <w:tbl>
+      <w:tblPr>
+        <w:tblStyle w:val="TableGrid"/>
+        <w:tblW w:w="0" w:type="auto"/>
+        <w:tblLook w:val="04A0" w:firstRow="1" w:lastRow="0" w:firstColumn="1" w:lastColumn="0" w:noHBand="0" w:noVBand="1"/>
+      </w:tblPr>
+      <w:tblGrid>
+        <w:gridCol w:w="9350"/>
+      </w:tblGrid>
+      <w:tr>
+        <w:tc>
+          <w:tcPr>
+            <w:tcW w:w="9350" w:type="dxa"/>
+          </w:tcPr>
+          <w:p>
+            <w:pPr>
+              <w:shd w:val="clear" w:color="auto" w:fill="1E1E1E"/>
+              <w:spacing w:line="330" w:lineRule="atLeast"/>
+              <w:rPr>
+                <w:rFonts w:ascii="Consolas" w:hAnsi="Consolas" w:cs="Consolas"/>
+                <w:color w:val="FFFFFF"/>
+                <w:sz w:val="21"/>
+                <w:szCs w:val="21"/>
+              </w:rPr>
+            </w:pPr>
+            <w:r>
+              <w:rPr>
+                <w:rFonts w:ascii="Consolas" w:hAnsi="Consolas" w:cs="Consolas"/>
+                <w:color w:val="B3CCFF"/>
+                <w:sz w:val="21"/>
+                <w:szCs w:val="21"/>
+              </w:rPr>
+              <w:t>function</w:t>
+            </w:r>
+            <w:r>
+              <w:rPr>
+                <w:rFonts w:ascii="Consolas" w:hAnsi="Consolas" w:cs="Consolas"/>
+                <w:color w:val="FFFFFF"/>
+                <w:sz w:val="21"/>
+                <w:szCs w:val="21"/>
+              </w:rPr>
+              <w:t xml:space="preserve"> formatValue</w:t>
+            </w:r>
+            <w:r>
+              <w:rPr>
+                <w:rFonts w:ascii="Consolas" w:hAnsi="Consolas" w:cs="Consolas"/>
+                <w:color w:val="E85D7F"/>
+                <w:sz w:val="21"/>
+                <w:szCs w:val="21"/>
+              </w:rPr>
+              <w:t>(</w:t>
+            </w:r>
+            <w:r>
+              <w:rPr>
+                <w:rFonts w:ascii="Consolas" w:hAnsi="Consolas" w:cs="Consolas"/>
+                <w:color w:val="FFFFFF"/>
+                <w:sz w:val="21"/>
+                <w:szCs w:val="21"/>
+              </w:rPr>
+              <w:t>value</w:t>
+            </w:r>
+            <w:r>
+              <w:rPr>
+                <w:rFonts w:ascii="Consolas" w:hAnsi="Consolas" w:cs="Consolas"/>
+                <w:color w:val="E85D7F"/>
+                <w:sz w:val="21"/>
+                <w:szCs w:val="21"/>
+              </w:rPr>
+              <w:t>:</w:t>
+            </w:r>
+            <w:r>
+              <w:rPr>
+                <w:rFonts w:ascii="Consolas" w:hAnsi="Consolas" w:cs="Consolas"/>
+                <w:color w:val="FFFFFF"/>
+                <w:sz w:val="21"/>
+                <w:szCs w:val="21"/>
+              </w:rPr>
+              <w:t xml:space="preserve"> </w:t>
+            </w:r>
+            <w:r>
+              <w:rPr>
+                <w:rFonts w:ascii="Consolas" w:hAnsi="Consolas" w:cs="Consolas"/>
+                <w:color w:val="B3CCFF"/>
+                <w:sz w:val="21"/>
+                <w:szCs w:val="21"/>
+              </w:rPr>
+              <w:t>string</w:t>
+            </w:r>
+            <w:r>
+              <w:rPr>
+                <w:rFonts w:ascii="Consolas" w:hAnsi="Consolas" w:cs="Consolas"/>
+                <w:color w:val="FFFFFF"/>
+                <w:sz w:val="21"/>
+                <w:szCs w:val="21"/>
+              </w:rPr>
+              <w:t xml:space="preserve"> </w:t>
+            </w:r>
+            <w:r>
+              <w:rPr>
+                <w:rFonts w:ascii="Consolas" w:hAnsi="Consolas" w:cs="Consolas"/>
+                <w:color w:val="E85D7F"/>
+                <w:sz w:val="21"/>
+                <w:szCs w:val="21"/>
+              </w:rPr>
+              <w:t>|</w:t>
+            </w:r>
+            <w:r>
+              <w:rPr>
+                <w:rFonts w:ascii="Consolas" w:hAnsi="Consolas" w:cs="Consolas"/>
+                <w:color w:val="FFFFFF"/>
+                <w:sz w:val="21"/>
+                <w:szCs w:val="21"/>
+              </w:rPr>
+              <w:t xml:space="preserve"> </w:t>
+            </w:r>
+            <w:r>
+              <w:rPr>
+                <w:rFonts w:ascii="Consolas" w:hAnsi="Consolas" w:cs="Consolas"/>
+                <w:color w:val="B3CCFF"/>
+                <w:sz w:val="21"/>
+                <w:szCs w:val="21"/>
+              </w:rPr>
+              <w:t>number</w:t>
+            </w:r>
+            <w:r>
+              <w:rPr>
+                <w:rFonts w:ascii="Consolas" w:hAnsi="Consolas" w:cs="Consolas"/>
+                <w:color w:val="E85D7F"/>
+                <w:sz w:val="21"/>
+                <w:szCs w:val="21"/>
+              </w:rPr>
+              <w:t>)</w:t>
+            </w:r>
+            <w:r>
+              <w:rPr>
+                <w:rFonts w:ascii="Consolas" w:hAnsi="Consolas" w:cs="Consolas"/>
+                <w:color w:val="FFFFFF"/>
+                <w:sz w:val="21"/>
+                <w:szCs w:val="21"/>
+              </w:rPr>
+              <w:t xml:space="preserve"> </w:t>
+            </w:r>
+            <w:r>
+              <w:rPr>
+                <w:rFonts w:ascii="Consolas" w:hAnsi="Consolas" w:cs="Consolas"/>
+                <w:color w:val="E85D7F"/>
+                <w:sz w:val="21"/>
+                <w:szCs w:val="21"/>
+              </w:rPr>
+              <w:t>{</w:t>
+            </w:r>
+          </w:p>
+          <w:p>
+            <w:pPr>
+              <w:shd w:val="clear" w:color="auto" w:fill="1E1E1E"/>
+              <w:spacing w:line="330" w:lineRule="atLeast"/>
+              <w:rPr>
+                <w:rFonts w:ascii="Consolas" w:hAnsi="Consolas" w:cs="Consolas"/>
+                <w:color w:val="FFFFFF"/>
+                <w:sz w:val="21"/>
+                <w:szCs w:val="21"/>
+              </w:rPr>
+            </w:pPr>
+            <w:r>
+              <w:rPr>
+                <w:rFonts w:ascii="Consolas" w:hAnsi="Consolas" w:cs="Consolas"/>
+                <w:color w:val="FFFFFF"/>
+                <w:sz w:val="21"/>
+                <w:szCs w:val="21"/>
+              </w:rPr>
+              <w:t xml:space="preserve">  </w:t>
+            </w:r>
+            <w:r>
+              <w:rPr>
+                <w:rFonts w:ascii="Consolas" w:hAnsi="Consolas" w:cs="Consolas"/>
+                <w:color w:val="939598"/>
+                <w:sz w:val="21"/>
+                <w:szCs w:val="21"/>
+              </w:rPr>
+              <w:t>// Write your code here</w:t>
+            </w:r>
+          </w:p>
+          <w:p>
+            <w:pPr>
+              <w:shd w:val="clear" w:color="auto" w:fill="1E1E1E"/>
+              <w:spacing w:line="330" w:lineRule="atLeast"/>
+              <w:rPr>
+                <w:rFonts w:ascii="Consolas" w:hAnsi="Consolas" w:cs="Consolas"/>
+                <w:color w:val="FFFFFF"/>
+                <w:sz w:val="21"/>
+                <w:szCs w:val="21"/>
+              </w:rPr>
+            </w:pPr>
+          </w:p>
+          <w:p>
+            <w:pPr>
+              <w:shd w:val="clear" w:color="auto" w:fill="1E1E1E"/>
+              <w:spacing w:line="330" w:lineRule="atLeast"/>
+              <w:rPr>
+                <w:rFonts w:ascii="Consolas" w:hAnsi="Consolas" w:cs="Consolas"/>
+                <w:color w:val="FFFFFF"/>
+                <w:sz w:val="21"/>
+                <w:szCs w:val="21"/>
+              </w:rPr>
+            </w:pPr>
+            <w:r>
+              <w:rPr>
+                <w:rFonts w:ascii="Consolas" w:hAnsi="Consolas" w:cs="Consolas"/>
+                <w:color w:val="E85D7F"/>
+                <w:sz w:val="21"/>
+                <w:szCs w:val="21"/>
+              </w:rPr>
+              <w:t>}</w:t>
+            </w:r>
+          </w:p>
+          <w:p>
+            <w:pPr>
+              <w:shd w:val="clear" w:color="auto" w:fill="1E1E1E"/>
+              <w:spacing w:line="330" w:lineRule="atLeast"/>
+              <w:rPr>
+                <w:rFonts w:ascii="Consolas" w:hAnsi="Consolas" w:cs="Consolas"/>
+                <w:color w:val="FFFFFF"/>
+                <w:sz w:val="21"/>
+                <w:szCs w:val="21"/>
+              </w:rPr>
+            </w:pPr>
+          </w:p>
+          <w:p>
+            <w:pPr>
+              <w:shd w:val="clear" w:color="auto" w:fill="1E1E1E"/>
+              <w:spacing w:line="330" w:lineRule="atLeast"/>
+              <w:rPr>
+                <w:rFonts w:ascii="Consolas" w:hAnsi="Consolas" w:cs="Consolas"/>
+                <w:color w:val="FFFFFF"/>
+                <w:sz w:val="21"/>
+                <w:szCs w:val="21"/>
+              </w:rPr>
+            </w:pPr>
+            <w:r>
+              <w:rPr>
+                <w:rFonts w:ascii="Consolas" w:hAnsi="Consolas" w:cs="Consolas"/>
+                <w:color w:val="FFFFFF"/>
+                <w:sz w:val="21"/>
+                <w:szCs w:val="21"/>
+              </w:rPr>
+              <w:t>formatValue</w:t>
+            </w:r>
+            <w:r>
+              <w:rPr>
+                <w:rFonts w:ascii="Consolas" w:hAnsi="Consolas" w:cs="Consolas"/>
+                <w:color w:val="E85D7F"/>
+                <w:sz w:val="21"/>
+                <w:szCs w:val="21"/>
+              </w:rPr>
+              <w:t>(</w:t>
+            </w:r>
+            <w:r>
+              <w:rPr>
+                <w:rFonts w:ascii="Consolas" w:hAnsi="Consolas" w:cs="Consolas"/>
+                <w:color w:val="FFE083"/>
+                <w:sz w:val="21"/>
+                <w:szCs w:val="21"/>
+              </w:rPr>
+              <w:t>'Hiya'</w:t>
+            </w:r>
+            <w:r>
+              <w:rPr>
+                <w:rFonts w:ascii="Consolas" w:hAnsi="Consolas" w:cs="Consolas"/>
+                <w:color w:val="E85D7F"/>
+                <w:sz w:val="21"/>
+                <w:szCs w:val="21"/>
+              </w:rPr>
+              <w:t>);</w:t>
+            </w:r>
+          </w:p>
+          <w:p>
+            <w:pPr>
+              <w:shd w:val="clear" w:color="auto" w:fill="1E1E1E"/>
+              <w:spacing w:line="330" w:lineRule="atLeast"/>
+              <w:rPr>
+                <w:rFonts w:ascii="Consolas" w:hAnsi="Consolas" w:cs="Consolas"/>
+                <w:color w:val="FFFFFF"/>
+                <w:sz w:val="21"/>
+                <w:szCs w:val="21"/>
+              </w:rPr>
+            </w:pPr>
+            <w:r>
+              <w:rPr>
+                <w:rFonts w:ascii="Consolas" w:hAnsi="Consolas" w:cs="Consolas"/>
+                <w:color w:val="FFFFFF"/>
+                <w:sz w:val="21"/>
+                <w:szCs w:val="21"/>
+              </w:rPr>
+              <w:t>formatValue</w:t>
+            </w:r>
+            <w:r>
+              <w:rPr>
+                <w:rFonts w:ascii="Consolas" w:hAnsi="Consolas" w:cs="Consolas"/>
+                <w:color w:val="E85D7F"/>
+                <w:sz w:val="21"/>
+                <w:szCs w:val="21"/>
+              </w:rPr>
+              <w:t>(42);</w:t>
+            </w:r>
+          </w:p>
+          <w:p>
+            <w:pPr>
+              <w:shd w:val="clear" w:color="auto" w:fill="1E1E1E"/>
+              <w:spacing w:after="240" w:line="330" w:lineRule="atLeast"/>
+              <w:rPr>
+                <w:rFonts w:ascii="Consolas" w:hAnsi="Consolas" w:cs="Consolas"/>
+                <w:color w:val="FFFFFF"/>
+                <w:sz w:val="21"/>
+                <w:szCs w:val="21"/>
+              </w:rPr>
+            </w:pPr>
+          </w:p>
+          <w:p>
+            <w:pPr>
+              <w:shd w:val="clear" w:color="auto" w:fill="1E1E1E"/>
+              <w:spacing w:line="330" w:lineRule="atLeast"/>
+              <w:rPr>
+                <w:rFonts w:ascii="Consolas" w:hAnsi="Consolas" w:cs="Consolas"/>
+                <w:color w:val="FFFFFF"/>
+                <w:sz w:val="21"/>
+                <w:szCs w:val="21"/>
+              </w:rPr>
+            </w:pPr>
+            <w:r>
+              <w:rPr>
+                <w:rFonts w:ascii="Consolas" w:hAnsi="Consolas" w:cs="Consolas"/>
+                <w:color w:val="FFFFFF"/>
+                <w:sz w:val="21"/>
+                <w:szCs w:val="21"/>
+              </w:rPr>
+              <w:t>unction getMarginLeft</w:t>
+            </w:r>
+            <w:r>
+              <w:rPr>
+                <w:rFonts w:ascii="Consolas" w:hAnsi="Consolas" w:cs="Consolas"/>
+                <w:color w:val="E85D7F"/>
+                <w:sz w:val="21"/>
+                <w:szCs w:val="21"/>
+              </w:rPr>
+              <w:t>(</w:t>
+            </w:r>
+            <w:r>
+              <w:rPr>
+                <w:rFonts w:ascii="Consolas" w:hAnsi="Consolas" w:cs="Consolas"/>
+                <w:color w:val="FFFFFF"/>
+                <w:sz w:val="21"/>
+                <w:szCs w:val="21"/>
+              </w:rPr>
+              <w:t>margin</w:t>
+            </w:r>
+            <w:r>
+              <w:rPr>
+                <w:rFonts w:ascii="Consolas" w:hAnsi="Consolas" w:cs="Consolas"/>
+                <w:color w:val="E85D7F"/>
+                <w:sz w:val="21"/>
+                <w:szCs w:val="21"/>
+              </w:rPr>
+              <w:t>:</w:t>
+            </w:r>
+            <w:r>
+              <w:rPr>
+                <w:rFonts w:ascii="Consolas" w:hAnsi="Consolas" w:cs="Consolas"/>
+                <w:color w:val="FFFFFF"/>
+                <w:sz w:val="21"/>
+                <w:szCs w:val="21"/>
+              </w:rPr>
+              <w:t xml:space="preserve"> </w:t>
+            </w:r>
+            <w:r>
+              <w:rPr>
+                <w:rFonts w:ascii="Consolas" w:hAnsi="Consolas" w:cs="Consolas"/>
+                <w:color w:val="B3CCFF"/>
+                <w:sz w:val="21"/>
+                <w:szCs w:val="21"/>
+              </w:rPr>
+              <w:t>string</w:t>
+            </w:r>
+            <w:r>
+              <w:rPr>
+                <w:rFonts w:ascii="Consolas" w:hAnsi="Consolas" w:cs="Consolas"/>
+                <w:color w:val="FFFFFF"/>
+                <w:sz w:val="21"/>
+                <w:szCs w:val="21"/>
+              </w:rPr>
+              <w:t xml:space="preserve"> </w:t>
+            </w:r>
+            <w:r>
+              <w:rPr>
+                <w:rFonts w:ascii="Consolas" w:hAnsi="Consolas" w:cs="Consolas"/>
+                <w:color w:val="E85D7F"/>
+                <w:sz w:val="21"/>
+                <w:szCs w:val="21"/>
+              </w:rPr>
+              <w:t>|</w:t>
+            </w:r>
+            <w:r>
+              <w:rPr>
+                <w:rFonts w:ascii="Consolas" w:hAnsi="Consolas" w:cs="Consolas"/>
+                <w:color w:val="FFFFFF"/>
+                <w:sz w:val="21"/>
+                <w:szCs w:val="21"/>
+              </w:rPr>
+              <w:t xml:space="preserve"> </w:t>
+            </w:r>
+            <w:r>
+              <w:rPr>
+                <w:rFonts w:ascii="Consolas" w:hAnsi="Consolas" w:cs="Consolas"/>
+                <w:color w:val="B3CCFF"/>
+                <w:sz w:val="21"/>
+                <w:szCs w:val="21"/>
+              </w:rPr>
+              <w:t>number</w:t>
+            </w:r>
+            <w:r>
+              <w:rPr>
+                <w:rFonts w:ascii="Consolas" w:hAnsi="Consolas" w:cs="Consolas"/>
+                <w:color w:val="E85D7F"/>
+                <w:sz w:val="21"/>
+                <w:szCs w:val="21"/>
+              </w:rPr>
+              <w:t>)</w:t>
+            </w:r>
+            <w:r>
+              <w:rPr>
+                <w:rFonts w:ascii="Consolas" w:hAnsi="Consolas" w:cs="Consolas"/>
+                <w:color w:val="FFFFFF"/>
+                <w:sz w:val="21"/>
+                <w:szCs w:val="21"/>
+              </w:rPr>
+              <w:t xml:space="preserve"> </w:t>
+            </w:r>
+            <w:r>
+              <w:rPr>
+                <w:rFonts w:ascii="Consolas" w:hAnsi="Consolas" w:cs="Consolas"/>
+                <w:color w:val="E85D7F"/>
+                <w:sz w:val="21"/>
+                <w:szCs w:val="21"/>
+              </w:rPr>
+              <w:t>{</w:t>
+            </w:r>
+          </w:p>
+          <w:p>
+            <w:pPr>
+              <w:shd w:val="clear" w:color="auto" w:fill="1E1E1E"/>
+              <w:spacing w:line="330" w:lineRule="atLeast"/>
+              <w:rPr>
+                <w:rFonts w:ascii="Consolas" w:hAnsi="Consolas" w:cs="Consolas"/>
+                <w:color w:val="FFFFFF"/>
+                <w:sz w:val="21"/>
+                <w:szCs w:val="21"/>
+              </w:rPr>
+            </w:pPr>
+            <w:r>
+              <w:rPr>
+                <w:rFonts w:ascii="Consolas" w:hAnsi="Consolas" w:cs="Consolas"/>
+                <w:color w:val="FFFFFF"/>
+                <w:sz w:val="21"/>
+                <w:szCs w:val="21"/>
+              </w:rPr>
+              <w:t xml:space="preserve">  </w:t>
+            </w:r>
+            <w:r>
+              <w:rPr>
+                <w:rFonts w:ascii="Consolas" w:hAnsi="Consolas" w:cs="Consolas"/>
+                <w:color w:val="939598"/>
+                <w:sz w:val="21"/>
+                <w:szCs w:val="21"/>
+              </w:rPr>
+              <w:t>// margin may be a string or number here</w:t>
+            </w:r>
+          </w:p>
+          <w:p>
+            <w:pPr>
+              <w:shd w:val="clear" w:color="auto" w:fill="1E1E1E"/>
+              <w:spacing w:line="330" w:lineRule="atLeast"/>
+              <w:rPr>
+                <w:rFonts w:ascii="Consolas" w:hAnsi="Consolas" w:cs="Consolas"/>
+                <w:color w:val="FFFFFF"/>
+                <w:sz w:val="21"/>
+                <w:szCs w:val="21"/>
+              </w:rPr>
+            </w:pPr>
+            <w:r>
+              <w:rPr>
+                <w:rFonts w:ascii="Consolas" w:hAnsi="Consolas" w:cs="Consolas"/>
+                <w:color w:val="FFFFFF"/>
+                <w:sz w:val="21"/>
+                <w:szCs w:val="21"/>
+              </w:rPr>
+              <w:t xml:space="preserve"> </w:t>
+            </w:r>
+          </w:p>
+          <w:p>
+            <w:pPr>
+              <w:shd w:val="clear" w:color="auto" w:fill="1E1E1E"/>
+              <w:spacing w:line="330" w:lineRule="atLeast"/>
+              <w:rPr>
+                <w:rFonts w:ascii="Consolas" w:hAnsi="Consolas" w:cs="Consolas"/>
+                <w:color w:val="FFFFFF"/>
+                <w:sz w:val="21"/>
+                <w:szCs w:val="21"/>
+              </w:rPr>
+            </w:pPr>
+            <w:r>
+              <w:rPr>
+                <w:rFonts w:ascii="Consolas" w:hAnsi="Consolas" w:cs="Consolas"/>
+                <w:color w:val="FFFFFF"/>
+                <w:sz w:val="21"/>
+                <w:szCs w:val="21"/>
+              </w:rPr>
+              <w:t xml:space="preserve">  </w:t>
+            </w:r>
+            <w:r>
+              <w:rPr>
+                <w:rFonts w:ascii="Consolas" w:hAnsi="Consolas" w:cs="Consolas"/>
+                <w:color w:val="B3CCFF"/>
+                <w:sz w:val="21"/>
+                <w:szCs w:val="21"/>
+              </w:rPr>
+              <w:t>if</w:t>
+            </w:r>
+            <w:r>
+              <w:rPr>
+                <w:rFonts w:ascii="Consolas" w:hAnsi="Consolas" w:cs="Consolas"/>
+                <w:color w:val="FFFFFF"/>
+                <w:sz w:val="21"/>
+                <w:szCs w:val="21"/>
+              </w:rPr>
+              <w:t xml:space="preserve"> </w:t>
+            </w:r>
+            <w:r>
+              <w:rPr>
+                <w:rFonts w:ascii="Consolas" w:hAnsi="Consolas" w:cs="Consolas"/>
+                <w:color w:val="E85D7F"/>
+                <w:sz w:val="21"/>
+                <w:szCs w:val="21"/>
+              </w:rPr>
+              <w:t>(</w:t>
+            </w:r>
+            <w:r>
+              <w:rPr>
+                <w:rFonts w:ascii="Consolas" w:hAnsi="Consolas" w:cs="Consolas"/>
+                <w:color w:val="B3CCFF"/>
+                <w:sz w:val="21"/>
+                <w:szCs w:val="21"/>
+              </w:rPr>
+              <w:t>typeof</w:t>
+            </w:r>
+            <w:r>
+              <w:rPr>
+                <w:rFonts w:ascii="Consolas" w:hAnsi="Consolas" w:cs="Consolas"/>
+                <w:color w:val="FFFFFF"/>
+                <w:sz w:val="21"/>
+                <w:szCs w:val="21"/>
+              </w:rPr>
+              <w:t xml:space="preserve"> margin </w:t>
+            </w:r>
+            <w:r>
+              <w:rPr>
+                <w:rFonts w:ascii="Consolas" w:hAnsi="Consolas" w:cs="Consolas"/>
+                <w:color w:val="E85D7F"/>
+                <w:sz w:val="21"/>
+                <w:szCs w:val="21"/>
+              </w:rPr>
+              <w:t>===</w:t>
+            </w:r>
+            <w:r>
+              <w:rPr>
+                <w:rFonts w:ascii="Consolas" w:hAnsi="Consolas" w:cs="Consolas"/>
+                <w:color w:val="FFFFFF"/>
+                <w:sz w:val="21"/>
+                <w:szCs w:val="21"/>
+              </w:rPr>
+              <w:t xml:space="preserve"> </w:t>
+            </w:r>
+            <w:r>
+              <w:rPr>
+                <w:rFonts w:ascii="Consolas" w:hAnsi="Consolas" w:cs="Consolas"/>
+                <w:color w:val="FFE083"/>
+                <w:sz w:val="21"/>
+                <w:szCs w:val="21"/>
+              </w:rPr>
+              <w:t>'string'</w:t>
+            </w:r>
+            <w:r>
+              <w:rPr>
+                <w:rFonts w:ascii="Consolas" w:hAnsi="Consolas" w:cs="Consolas"/>
+                <w:color w:val="E85D7F"/>
+                <w:sz w:val="21"/>
+                <w:szCs w:val="21"/>
+              </w:rPr>
+              <w:t>)</w:t>
+            </w:r>
+            <w:r>
+              <w:rPr>
+                <w:rFonts w:ascii="Consolas" w:hAnsi="Consolas" w:cs="Consolas"/>
+                <w:color w:val="FFFFFF"/>
+                <w:sz w:val="21"/>
+                <w:szCs w:val="21"/>
+              </w:rPr>
+              <w:t xml:space="preserve"> </w:t>
+            </w:r>
+            <w:r>
+              <w:rPr>
+                <w:rFonts w:ascii="Consolas" w:hAnsi="Consolas" w:cs="Consolas"/>
+                <w:color w:val="E85D7F"/>
+                <w:sz w:val="21"/>
+                <w:szCs w:val="21"/>
+              </w:rPr>
+              <w:t>{</w:t>
+            </w:r>
+          </w:p>
+          <w:p>
+            <w:pPr>
+              <w:shd w:val="clear" w:color="auto" w:fill="1E1E1E"/>
+              <w:spacing w:line="330" w:lineRule="atLeast"/>
+              <w:rPr>
+                <w:rFonts w:ascii="Consolas" w:hAnsi="Consolas" w:cs="Consolas"/>
+                <w:color w:val="FFFFFF"/>
+                <w:sz w:val="21"/>
+                <w:szCs w:val="21"/>
+              </w:rPr>
+            </w:pPr>
+            <w:r>
+              <w:rPr>
+                <w:rFonts w:ascii="Consolas" w:hAnsi="Consolas" w:cs="Consolas"/>
+                <w:color w:val="FFFFFF"/>
+                <w:sz w:val="21"/>
+                <w:szCs w:val="21"/>
+              </w:rPr>
+              <w:t xml:space="preserve">    </w:t>
+            </w:r>
+            <w:r>
+              <w:rPr>
+                <w:rFonts w:ascii="Consolas" w:hAnsi="Consolas" w:cs="Consolas"/>
+                <w:color w:val="939598"/>
+                <w:sz w:val="21"/>
+                <w:szCs w:val="21"/>
+              </w:rPr>
+              <w:t>// margin must be a string here</w:t>
+            </w:r>
+          </w:p>
+          <w:p>
+            <w:pPr>
+              <w:shd w:val="clear" w:color="auto" w:fill="1E1E1E"/>
+              <w:spacing w:line="330" w:lineRule="atLeast"/>
+              <w:rPr>
+                <w:rFonts w:ascii="Consolas" w:hAnsi="Consolas" w:cs="Consolas"/>
+                <w:color w:val="FFFFFF"/>
+                <w:sz w:val="21"/>
+                <w:szCs w:val="21"/>
+              </w:rPr>
+            </w:pPr>
+            <w:r>
+              <w:rPr>
+                <w:rFonts w:ascii="Consolas" w:hAnsi="Consolas" w:cs="Consolas"/>
+                <w:color w:val="FFFFFF"/>
+                <w:sz w:val="21"/>
+                <w:szCs w:val="21"/>
+              </w:rPr>
+              <w:lastRenderedPageBreak/>
+              <w:t xml:space="preserve">    </w:t>
+            </w:r>
+            <w:r>
+              <w:rPr>
+                <w:rFonts w:ascii="Consolas" w:hAnsi="Consolas" w:cs="Consolas"/>
+                <w:color w:val="B3CCFF"/>
+                <w:sz w:val="21"/>
+                <w:szCs w:val="21"/>
+              </w:rPr>
+              <w:t>return</w:t>
+            </w:r>
+            <w:r>
+              <w:rPr>
+                <w:rFonts w:ascii="Consolas" w:hAnsi="Consolas" w:cs="Consolas"/>
+                <w:color w:val="FFFFFF"/>
+                <w:sz w:val="21"/>
+                <w:szCs w:val="21"/>
+              </w:rPr>
+              <w:t xml:space="preserve"> margin</w:t>
+            </w:r>
+            <w:r>
+              <w:rPr>
+                <w:rFonts w:ascii="Consolas" w:hAnsi="Consolas" w:cs="Consolas"/>
+                <w:color w:val="E85D7F"/>
+                <w:sz w:val="21"/>
+                <w:szCs w:val="21"/>
+              </w:rPr>
+              <w:t>.</w:t>
+            </w:r>
+            <w:r>
+              <w:rPr>
+                <w:rFonts w:ascii="Consolas" w:hAnsi="Consolas" w:cs="Consolas"/>
+                <w:color w:val="FFFFFF"/>
+                <w:sz w:val="21"/>
+                <w:szCs w:val="21"/>
+              </w:rPr>
+              <w:t>toLowerCase</w:t>
+            </w:r>
+            <w:r>
+              <w:rPr>
+                <w:rFonts w:ascii="Consolas" w:hAnsi="Consolas" w:cs="Consolas"/>
+                <w:color w:val="E85D7F"/>
+                <w:sz w:val="21"/>
+                <w:szCs w:val="21"/>
+              </w:rPr>
+              <w:t>();</w:t>
+            </w:r>
+          </w:p>
+          <w:p>
+            <w:pPr>
+              <w:shd w:val="clear" w:color="auto" w:fill="1E1E1E"/>
+              <w:spacing w:line="330" w:lineRule="atLeast"/>
+              <w:rPr>
+                <w:rFonts w:ascii="Consolas" w:hAnsi="Consolas" w:cs="Consolas"/>
+                <w:color w:val="FFFFFF"/>
+                <w:sz w:val="21"/>
+                <w:szCs w:val="21"/>
+              </w:rPr>
+            </w:pPr>
+            <w:r>
+              <w:rPr>
+                <w:rFonts w:ascii="Consolas" w:hAnsi="Consolas" w:cs="Consolas"/>
+                <w:color w:val="FFFFFF"/>
+                <w:sz w:val="21"/>
+                <w:szCs w:val="21"/>
+              </w:rPr>
+              <w:t xml:space="preserve">  </w:t>
+            </w:r>
+            <w:r>
+              <w:rPr>
+                <w:rFonts w:ascii="Consolas" w:hAnsi="Consolas" w:cs="Consolas"/>
+                <w:color w:val="E85D7F"/>
+                <w:sz w:val="21"/>
+                <w:szCs w:val="21"/>
+              </w:rPr>
+              <w:t>}</w:t>
+            </w:r>
+          </w:p>
+          <w:p>
+            <w:pPr>
+              <w:shd w:val="clear" w:color="auto" w:fill="1E1E1E"/>
+              <w:spacing w:line="330" w:lineRule="atLeast"/>
+              <w:rPr>
+                <w:rFonts w:ascii="Consolas" w:hAnsi="Consolas" w:cs="Consolas"/>
+                <w:color w:val="FFFFFF"/>
+                <w:sz w:val="21"/>
+                <w:szCs w:val="21"/>
+              </w:rPr>
+            </w:pPr>
+            <w:r>
+              <w:rPr>
+                <w:rFonts w:ascii="Consolas" w:hAnsi="Consolas" w:cs="Consolas"/>
+                <w:color w:val="E85D7F"/>
+                <w:sz w:val="21"/>
+                <w:szCs w:val="21"/>
+              </w:rPr>
+              <w:t>}</w:t>
+            </w:r>
+          </w:p>
+        </w:tc>
+      </w:tr>
+    </w:tbl>
+    <w:p>
+      <w:pPr>
+        <w:tabs>
+          <w:tab w:val="left" w:pos="3980"/>
+        </w:tabs>
+        <w:rPr>
+          <w:rFonts w:ascii="Calibri" w:hAnsi="Calibri"/>
+        </w:rPr>
+      </w:pPr>
+    </w:p>
+    <w:p>
+      <w:pPr>
+        <w:tabs>
+          <w:tab w:val="left" w:pos="3980"/>
+        </w:tabs>
+        <w:rPr>
+          <w:rFonts w:ascii="Calibri" w:hAnsi="Calibri"/>
+        </w:rPr>
+      </w:pPr>
+    </w:p>
+    <w:p>
+      <w:pPr>
+        <w:tabs>
+          <w:tab w:val="left" w:pos="3980"/>
+        </w:tabs>
+        <w:rPr>
+          <w:rFonts w:ascii="Calibri" w:hAnsi="Calibri"/>
+        </w:rPr>
+      </w:pPr>
+      <w:r>
+        <w:rPr>
+          <w:rFonts w:ascii="Calibri" w:hAnsi="Calibri"/>
+        </w:rPr>
+        <w:t>Exercise</w:t>
+      </w:r>
+    </w:p>
+    <w:p>
+      <w:pPr>
+        <w:tabs>
+          <w:tab w:val="left" w:pos="3980"/>
+        </w:tabs>
+        <w:rPr>
+          <w:rFonts w:ascii="Calibri" w:hAnsi="Calibri"/>
+        </w:rPr>
+      </w:pPr>
+    </w:p>
+    <w:tbl>
+      <w:tblPr>
+        <w:tblStyle w:val="TableGrid"/>
+        <w:tblW w:w="0" w:type="auto"/>
+        <w:tblLook w:val="04A0" w:firstRow="1" w:lastRow="0" w:firstColumn="1" w:lastColumn="0" w:noHBand="0" w:noVBand="1"/>
+      </w:tblPr>
+      <w:tblGrid>
+        <w:gridCol w:w="9350"/>
+      </w:tblGrid>
+      <w:tr>
+        <w:tc>
+          <w:tcPr>
+            <w:tcW w:w="9350" w:type="dxa"/>
+          </w:tcPr>
+          <w:p>
+            <w:pPr>
+              <w:shd w:val="clear" w:color="auto" w:fill="1E1E1E"/>
+              <w:spacing w:line="330" w:lineRule="atLeast"/>
+              <w:rPr>
+                <w:rFonts w:ascii="Consolas" w:hAnsi="Consolas" w:cs="Consolas"/>
+                <w:color w:val="FFFFFF"/>
+                <w:sz w:val="21"/>
+                <w:szCs w:val="21"/>
+              </w:rPr>
+            </w:pPr>
+            <w:r>
+              <w:rPr>
+                <w:rFonts w:ascii="Consolas" w:hAnsi="Consolas" w:cs="Consolas"/>
+                <w:color w:val="B3CCFF"/>
+                <w:sz w:val="21"/>
+                <w:szCs w:val="21"/>
+              </w:rPr>
+              <w:t>function</w:t>
+            </w:r>
+            <w:r>
+              <w:rPr>
+                <w:rFonts w:ascii="Consolas" w:hAnsi="Consolas" w:cs="Consolas"/>
+                <w:color w:val="FFFFFF"/>
+                <w:sz w:val="21"/>
+                <w:szCs w:val="21"/>
+              </w:rPr>
+              <w:t xml:space="preserve"> formatValue</w:t>
+            </w:r>
+            <w:r>
+              <w:rPr>
+                <w:rFonts w:ascii="Consolas" w:hAnsi="Consolas" w:cs="Consolas"/>
+                <w:color w:val="E85D7F"/>
+                <w:sz w:val="21"/>
+                <w:szCs w:val="21"/>
+              </w:rPr>
+              <w:t>(</w:t>
+            </w:r>
+            <w:r>
+              <w:rPr>
+                <w:rFonts w:ascii="Consolas" w:hAnsi="Consolas" w:cs="Consolas"/>
+                <w:color w:val="FFFFFF"/>
+                <w:sz w:val="21"/>
+                <w:szCs w:val="21"/>
+              </w:rPr>
+              <w:t>value</w:t>
+            </w:r>
+            <w:r>
+              <w:rPr>
+                <w:rFonts w:ascii="Consolas" w:hAnsi="Consolas" w:cs="Consolas"/>
+                <w:color w:val="E85D7F"/>
+                <w:sz w:val="21"/>
+                <w:szCs w:val="21"/>
+              </w:rPr>
+              <w:t>:</w:t>
+            </w:r>
+            <w:r>
+              <w:rPr>
+                <w:rFonts w:ascii="Consolas" w:hAnsi="Consolas" w:cs="Consolas"/>
+                <w:color w:val="FFFFFF"/>
+                <w:sz w:val="21"/>
+                <w:szCs w:val="21"/>
+              </w:rPr>
+              <w:t xml:space="preserve"> </w:t>
+            </w:r>
+            <w:r>
+              <w:rPr>
+                <w:rFonts w:ascii="Consolas" w:hAnsi="Consolas" w:cs="Consolas"/>
+                <w:color w:val="B3CCFF"/>
+                <w:sz w:val="21"/>
+                <w:szCs w:val="21"/>
+              </w:rPr>
+              <w:t>string</w:t>
+            </w:r>
+            <w:r>
+              <w:rPr>
+                <w:rFonts w:ascii="Consolas" w:hAnsi="Consolas" w:cs="Consolas"/>
+                <w:color w:val="FFFFFF"/>
+                <w:sz w:val="21"/>
+                <w:szCs w:val="21"/>
+              </w:rPr>
+              <w:t xml:space="preserve"> </w:t>
+            </w:r>
+            <w:r>
+              <w:rPr>
+                <w:rFonts w:ascii="Consolas" w:hAnsi="Consolas" w:cs="Consolas"/>
+                <w:color w:val="E85D7F"/>
+                <w:sz w:val="21"/>
+                <w:szCs w:val="21"/>
+              </w:rPr>
+              <w:t>|</w:t>
+            </w:r>
+            <w:r>
+              <w:rPr>
+                <w:rFonts w:ascii="Consolas" w:hAnsi="Consolas" w:cs="Consolas"/>
+                <w:color w:val="FFFFFF"/>
+                <w:sz w:val="21"/>
+                <w:szCs w:val="21"/>
+              </w:rPr>
+              <w:t xml:space="preserve"> </w:t>
+            </w:r>
+            <w:r>
+              <w:rPr>
+                <w:rFonts w:ascii="Consolas" w:hAnsi="Consolas" w:cs="Consolas"/>
+                <w:color w:val="B3CCFF"/>
+                <w:sz w:val="21"/>
+                <w:szCs w:val="21"/>
+              </w:rPr>
+              <w:t>number</w:t>
+            </w:r>
+            <w:r>
+              <w:rPr>
+                <w:rFonts w:ascii="Consolas" w:hAnsi="Consolas" w:cs="Consolas"/>
+                <w:color w:val="E85D7F"/>
+                <w:sz w:val="21"/>
+                <w:szCs w:val="21"/>
+              </w:rPr>
+              <w:t>)</w:t>
+            </w:r>
+            <w:r>
+              <w:rPr>
+                <w:rFonts w:ascii="Consolas" w:hAnsi="Consolas" w:cs="Consolas"/>
+                <w:color w:val="FFFFFF"/>
+                <w:sz w:val="21"/>
+                <w:szCs w:val="21"/>
+              </w:rPr>
+              <w:t xml:space="preserve"> </w:t>
+            </w:r>
+            <w:r>
+              <w:rPr>
+                <w:rFonts w:ascii="Consolas" w:hAnsi="Consolas" w:cs="Consolas"/>
+                <w:color w:val="E85D7F"/>
+                <w:sz w:val="21"/>
+                <w:szCs w:val="21"/>
+              </w:rPr>
+              <w:t>{</w:t>
+            </w:r>
+          </w:p>
+          <w:p>
+            <w:pPr>
+              <w:shd w:val="clear" w:color="auto" w:fill="1E1E1E"/>
+              <w:spacing w:line="330" w:lineRule="atLeast"/>
+              <w:rPr>
+                <w:rFonts w:ascii="Consolas" w:hAnsi="Consolas" w:cs="Consolas"/>
+                <w:color w:val="FFFFFF"/>
+                <w:sz w:val="21"/>
+                <w:szCs w:val="21"/>
+              </w:rPr>
+            </w:pPr>
+            <w:r>
+              <w:rPr>
+                <w:rFonts w:ascii="Consolas" w:hAnsi="Consolas" w:cs="Consolas"/>
+                <w:color w:val="FFFFFF"/>
+                <w:sz w:val="21"/>
+                <w:szCs w:val="21"/>
+              </w:rPr>
+              <w:t xml:space="preserve">  </w:t>
+            </w:r>
+            <w:r>
+              <w:rPr>
+                <w:rFonts w:ascii="Consolas" w:hAnsi="Consolas" w:cs="Consolas"/>
+                <w:color w:val="939598"/>
+                <w:sz w:val="21"/>
+                <w:szCs w:val="21"/>
+              </w:rPr>
+              <w:t>// Write your code here</w:t>
+            </w:r>
+          </w:p>
+          <w:p>
+            <w:pPr>
+              <w:shd w:val="clear" w:color="auto" w:fill="1E1E1E"/>
+              <w:spacing w:line="330" w:lineRule="atLeast"/>
+              <w:rPr>
+                <w:rFonts w:ascii="Consolas" w:hAnsi="Consolas" w:cs="Consolas"/>
+                <w:color w:val="FFFFFF"/>
+                <w:sz w:val="21"/>
+                <w:szCs w:val="21"/>
+              </w:rPr>
+            </w:pPr>
+            <w:r>
+              <w:rPr>
+                <w:rFonts w:ascii="Consolas" w:hAnsi="Consolas" w:cs="Consolas"/>
+                <w:color w:val="FFFFFF"/>
+                <w:sz w:val="21"/>
+                <w:szCs w:val="21"/>
+              </w:rPr>
+              <w:t xml:space="preserve">  </w:t>
+            </w:r>
+            <w:r>
+              <w:rPr>
+                <w:rFonts w:ascii="Consolas" w:hAnsi="Consolas" w:cs="Consolas"/>
+                <w:color w:val="B3CCFF"/>
+                <w:sz w:val="21"/>
+                <w:szCs w:val="21"/>
+              </w:rPr>
+              <w:t>if</w:t>
+            </w:r>
+            <w:r>
+              <w:rPr>
+                <w:rFonts w:ascii="Consolas" w:hAnsi="Consolas" w:cs="Consolas"/>
+                <w:color w:val="FFFFFF"/>
+                <w:sz w:val="21"/>
+                <w:szCs w:val="21"/>
+              </w:rPr>
+              <w:t xml:space="preserve"> </w:t>
+            </w:r>
+            <w:r>
+              <w:rPr>
+                <w:rFonts w:ascii="Consolas" w:hAnsi="Consolas" w:cs="Consolas"/>
+                <w:color w:val="E85D7F"/>
+                <w:sz w:val="21"/>
+                <w:szCs w:val="21"/>
+              </w:rPr>
+              <w:t>(</w:t>
+            </w:r>
+            <w:r>
+              <w:rPr>
+                <w:rFonts w:ascii="Consolas" w:hAnsi="Consolas" w:cs="Consolas"/>
+                <w:color w:val="B3CCFF"/>
+                <w:sz w:val="21"/>
+                <w:szCs w:val="21"/>
+              </w:rPr>
+              <w:t>typeof</w:t>
+            </w:r>
+            <w:r>
+              <w:rPr>
+                <w:rFonts w:ascii="Consolas" w:hAnsi="Consolas" w:cs="Consolas"/>
+                <w:color w:val="FFFFFF"/>
+                <w:sz w:val="21"/>
+                <w:szCs w:val="21"/>
+              </w:rPr>
+              <w:t xml:space="preserve"> value </w:t>
+            </w:r>
+            <w:r>
+              <w:rPr>
+                <w:rFonts w:ascii="Consolas" w:hAnsi="Consolas" w:cs="Consolas"/>
+                <w:color w:val="E85D7F"/>
+                <w:sz w:val="21"/>
+                <w:szCs w:val="21"/>
+              </w:rPr>
+              <w:t>==</w:t>
+            </w:r>
+            <w:r>
+              <w:rPr>
+                <w:rFonts w:ascii="Consolas" w:hAnsi="Consolas" w:cs="Consolas"/>
+                <w:color w:val="FFFFFF"/>
+                <w:sz w:val="21"/>
+                <w:szCs w:val="21"/>
+              </w:rPr>
+              <w:t xml:space="preserve"> </w:t>
+            </w:r>
+            <w:r>
+              <w:rPr>
+                <w:rFonts w:ascii="Consolas" w:hAnsi="Consolas" w:cs="Consolas"/>
+                <w:color w:val="FFE083"/>
+                <w:sz w:val="21"/>
+                <w:szCs w:val="21"/>
+              </w:rPr>
+              <w:t>"string"</w:t>
+            </w:r>
+            <w:r>
+              <w:rPr>
+                <w:rFonts w:ascii="Consolas" w:hAnsi="Consolas" w:cs="Consolas"/>
+                <w:color w:val="E85D7F"/>
+                <w:sz w:val="21"/>
+                <w:szCs w:val="21"/>
+              </w:rPr>
+              <w:t>)</w:t>
+            </w:r>
+            <w:r>
+              <w:rPr>
+                <w:rFonts w:ascii="Consolas" w:hAnsi="Consolas" w:cs="Consolas"/>
+                <w:color w:val="FFFFFF"/>
+                <w:sz w:val="21"/>
+                <w:szCs w:val="21"/>
+              </w:rPr>
+              <w:t xml:space="preserve"> </w:t>
+            </w:r>
+            <w:r>
+              <w:rPr>
+                <w:rFonts w:ascii="Consolas" w:hAnsi="Consolas" w:cs="Consolas"/>
+                <w:color w:val="E85D7F"/>
+                <w:sz w:val="21"/>
+                <w:szCs w:val="21"/>
+              </w:rPr>
+              <w:t>{</w:t>
+            </w:r>
+          </w:p>
+          <w:p>
+            <w:pPr>
+              <w:shd w:val="clear" w:color="auto" w:fill="1E1E1E"/>
+              <w:spacing w:line="330" w:lineRule="atLeast"/>
+              <w:rPr>
+                <w:rFonts w:ascii="Consolas" w:hAnsi="Consolas" w:cs="Consolas"/>
+                <w:color w:val="FFFFFF"/>
+                <w:sz w:val="21"/>
+                <w:szCs w:val="21"/>
+              </w:rPr>
+            </w:pPr>
+            <w:r>
+              <w:rPr>
+                <w:rFonts w:ascii="Consolas" w:hAnsi="Consolas" w:cs="Consolas"/>
+                <w:color w:val="FFFFFF"/>
+                <w:sz w:val="21"/>
+                <w:szCs w:val="21"/>
+              </w:rPr>
+              <w:t xml:space="preserve">    console</w:t>
+            </w:r>
+            <w:r>
+              <w:rPr>
+                <w:rFonts w:ascii="Consolas" w:hAnsi="Consolas" w:cs="Consolas"/>
+                <w:color w:val="E85D7F"/>
+                <w:sz w:val="21"/>
+                <w:szCs w:val="21"/>
+              </w:rPr>
+              <w:t>.</w:t>
+            </w:r>
+            <w:r>
+              <w:rPr>
+                <w:rFonts w:ascii="Consolas" w:hAnsi="Consolas" w:cs="Consolas"/>
+                <w:color w:val="FFFFFF"/>
+                <w:sz w:val="21"/>
+                <w:szCs w:val="21"/>
+              </w:rPr>
+              <w:t>log</w:t>
+            </w:r>
+            <w:r>
+              <w:rPr>
+                <w:rFonts w:ascii="Consolas" w:hAnsi="Consolas" w:cs="Consolas"/>
+                <w:color w:val="E85D7F"/>
+                <w:sz w:val="21"/>
+                <w:szCs w:val="21"/>
+              </w:rPr>
+              <w:t>(</w:t>
+            </w:r>
+            <w:r>
+              <w:rPr>
+                <w:rFonts w:ascii="Consolas" w:hAnsi="Consolas" w:cs="Consolas"/>
+                <w:color w:val="FFFFFF"/>
+                <w:sz w:val="21"/>
+                <w:szCs w:val="21"/>
+              </w:rPr>
+              <w:t>value</w:t>
+            </w:r>
+            <w:r>
+              <w:rPr>
+                <w:rFonts w:ascii="Consolas" w:hAnsi="Consolas" w:cs="Consolas"/>
+                <w:color w:val="E85D7F"/>
+                <w:sz w:val="21"/>
+                <w:szCs w:val="21"/>
+              </w:rPr>
+              <w:t>.</w:t>
+            </w:r>
+            <w:r>
+              <w:rPr>
+                <w:rFonts w:ascii="Consolas" w:hAnsi="Consolas" w:cs="Consolas"/>
+                <w:color w:val="FFFFFF"/>
+                <w:sz w:val="21"/>
+                <w:szCs w:val="21"/>
+              </w:rPr>
+              <w:t>toLowerCase</w:t>
+            </w:r>
+            <w:r>
+              <w:rPr>
+                <w:rFonts w:ascii="Consolas" w:hAnsi="Consolas" w:cs="Consolas"/>
+                <w:color w:val="E85D7F"/>
+                <w:sz w:val="21"/>
+                <w:szCs w:val="21"/>
+              </w:rPr>
+              <w:t>());</w:t>
+            </w:r>
+          </w:p>
+          <w:p>
+            <w:pPr>
+              <w:shd w:val="clear" w:color="auto" w:fill="1E1E1E"/>
+              <w:spacing w:line="330" w:lineRule="atLeast"/>
+              <w:rPr>
+                <w:rFonts w:ascii="Consolas" w:hAnsi="Consolas" w:cs="Consolas"/>
+                <w:color w:val="FFFFFF"/>
+                <w:sz w:val="21"/>
+                <w:szCs w:val="21"/>
+              </w:rPr>
+            </w:pPr>
+            <w:r>
+              <w:rPr>
+                <w:rFonts w:ascii="Consolas" w:hAnsi="Consolas" w:cs="Consolas"/>
+                <w:color w:val="FFFFFF"/>
+                <w:sz w:val="21"/>
+                <w:szCs w:val="21"/>
+              </w:rPr>
+              <w:t xml:space="preserve">  </w:t>
+            </w:r>
+            <w:r>
+              <w:rPr>
+                <w:rFonts w:ascii="Consolas" w:hAnsi="Consolas" w:cs="Consolas"/>
+                <w:color w:val="E85D7F"/>
+                <w:sz w:val="21"/>
+                <w:szCs w:val="21"/>
+              </w:rPr>
+              <w:t>}</w:t>
+            </w:r>
+          </w:p>
+          <w:p>
+            <w:pPr>
+              <w:shd w:val="clear" w:color="auto" w:fill="1E1E1E"/>
+              <w:spacing w:line="330" w:lineRule="atLeast"/>
+              <w:rPr>
+                <w:rFonts w:ascii="Consolas" w:hAnsi="Consolas" w:cs="Consolas"/>
+                <w:color w:val="FFFFFF"/>
+                <w:sz w:val="21"/>
+                <w:szCs w:val="21"/>
+              </w:rPr>
+            </w:pPr>
+          </w:p>
+          <w:p>
+            <w:pPr>
+              <w:shd w:val="clear" w:color="auto" w:fill="1E1E1E"/>
+              <w:spacing w:line="330" w:lineRule="atLeast"/>
+              <w:rPr>
+                <w:rFonts w:ascii="Consolas" w:hAnsi="Consolas" w:cs="Consolas"/>
+                <w:color w:val="FFFFFF"/>
+                <w:sz w:val="21"/>
+                <w:szCs w:val="21"/>
+              </w:rPr>
+            </w:pPr>
+            <w:r>
+              <w:rPr>
+                <w:rFonts w:ascii="Consolas" w:hAnsi="Consolas" w:cs="Consolas"/>
+                <w:color w:val="FFFFFF"/>
+                <w:sz w:val="21"/>
+                <w:szCs w:val="21"/>
+              </w:rPr>
+              <w:t xml:space="preserve">  </w:t>
+            </w:r>
+            <w:r>
+              <w:rPr>
+                <w:rFonts w:ascii="Consolas" w:hAnsi="Consolas" w:cs="Consolas"/>
+                <w:color w:val="B3CCFF"/>
+                <w:sz w:val="21"/>
+                <w:szCs w:val="21"/>
+              </w:rPr>
+              <w:t>if</w:t>
+            </w:r>
+            <w:r>
+              <w:rPr>
+                <w:rFonts w:ascii="Consolas" w:hAnsi="Consolas" w:cs="Consolas"/>
+                <w:color w:val="FFFFFF"/>
+                <w:sz w:val="21"/>
+                <w:szCs w:val="21"/>
+              </w:rPr>
+              <w:t xml:space="preserve"> </w:t>
+            </w:r>
+            <w:r>
+              <w:rPr>
+                <w:rFonts w:ascii="Consolas" w:hAnsi="Consolas" w:cs="Consolas"/>
+                <w:color w:val="E85D7F"/>
+                <w:sz w:val="21"/>
+                <w:szCs w:val="21"/>
+              </w:rPr>
+              <w:t>(</w:t>
+            </w:r>
+            <w:r>
+              <w:rPr>
+                <w:rFonts w:ascii="Consolas" w:hAnsi="Consolas" w:cs="Consolas"/>
+                <w:color w:val="B3CCFF"/>
+                <w:sz w:val="21"/>
+                <w:szCs w:val="21"/>
+              </w:rPr>
+              <w:t>typeof</w:t>
+            </w:r>
+            <w:r>
+              <w:rPr>
+                <w:rFonts w:ascii="Consolas" w:hAnsi="Consolas" w:cs="Consolas"/>
+                <w:color w:val="FFFFFF"/>
+                <w:sz w:val="21"/>
+                <w:szCs w:val="21"/>
+              </w:rPr>
+              <w:t xml:space="preserve"> value </w:t>
+            </w:r>
+            <w:r>
+              <w:rPr>
+                <w:rFonts w:ascii="Consolas" w:hAnsi="Consolas" w:cs="Consolas"/>
+                <w:color w:val="E85D7F"/>
+                <w:sz w:val="21"/>
+                <w:szCs w:val="21"/>
+              </w:rPr>
+              <w:t>==</w:t>
+            </w:r>
+            <w:r>
+              <w:rPr>
+                <w:rFonts w:ascii="Consolas" w:hAnsi="Consolas" w:cs="Consolas"/>
+                <w:color w:val="FFFFFF"/>
+                <w:sz w:val="21"/>
+                <w:szCs w:val="21"/>
+              </w:rPr>
+              <w:t xml:space="preserve"> </w:t>
+            </w:r>
+            <w:r>
+              <w:rPr>
+                <w:rFonts w:ascii="Consolas" w:hAnsi="Consolas" w:cs="Consolas"/>
+                <w:color w:val="FFE083"/>
+                <w:sz w:val="21"/>
+                <w:szCs w:val="21"/>
+              </w:rPr>
+              <w:t>"number"</w:t>
+            </w:r>
+            <w:r>
+              <w:rPr>
+                <w:rFonts w:ascii="Consolas" w:hAnsi="Consolas" w:cs="Consolas"/>
+                <w:color w:val="E85D7F"/>
+                <w:sz w:val="21"/>
+                <w:szCs w:val="21"/>
+              </w:rPr>
+              <w:t>)</w:t>
+            </w:r>
+            <w:r>
+              <w:rPr>
+                <w:rFonts w:ascii="Consolas" w:hAnsi="Consolas" w:cs="Consolas"/>
+                <w:color w:val="FFFFFF"/>
+                <w:sz w:val="21"/>
+                <w:szCs w:val="21"/>
+              </w:rPr>
+              <w:t xml:space="preserve"> </w:t>
+            </w:r>
+            <w:r>
+              <w:rPr>
+                <w:rFonts w:ascii="Consolas" w:hAnsi="Consolas" w:cs="Consolas"/>
+                <w:color w:val="E85D7F"/>
+                <w:sz w:val="21"/>
+                <w:szCs w:val="21"/>
+              </w:rPr>
+              <w:t>{</w:t>
+            </w:r>
+          </w:p>
+          <w:p>
+            <w:pPr>
+              <w:shd w:val="clear" w:color="auto" w:fill="1E1E1E"/>
+              <w:spacing w:line="330" w:lineRule="atLeast"/>
+              <w:rPr>
+                <w:rFonts w:ascii="Consolas" w:hAnsi="Consolas" w:cs="Consolas"/>
+                <w:color w:val="FFFFFF"/>
+                <w:sz w:val="21"/>
+                <w:szCs w:val="21"/>
+              </w:rPr>
+            </w:pPr>
+            <w:r>
+              <w:rPr>
+                <w:rFonts w:ascii="Consolas" w:hAnsi="Consolas" w:cs="Consolas"/>
+                <w:color w:val="FFFFFF"/>
+                <w:sz w:val="21"/>
+                <w:szCs w:val="21"/>
+              </w:rPr>
+              <w:t xml:space="preserve">    console</w:t>
+            </w:r>
+            <w:r>
+              <w:rPr>
+                <w:rFonts w:ascii="Consolas" w:hAnsi="Consolas" w:cs="Consolas"/>
+                <w:color w:val="E85D7F"/>
+                <w:sz w:val="21"/>
+                <w:szCs w:val="21"/>
+              </w:rPr>
+              <w:t>.</w:t>
+            </w:r>
+            <w:r>
+              <w:rPr>
+                <w:rFonts w:ascii="Consolas" w:hAnsi="Consolas" w:cs="Consolas"/>
+                <w:color w:val="FFFFFF"/>
+                <w:sz w:val="21"/>
+                <w:szCs w:val="21"/>
+              </w:rPr>
+              <w:t>log</w:t>
+            </w:r>
+            <w:r>
+              <w:rPr>
+                <w:rFonts w:ascii="Consolas" w:hAnsi="Consolas" w:cs="Consolas"/>
+                <w:color w:val="E85D7F"/>
+                <w:sz w:val="21"/>
+                <w:szCs w:val="21"/>
+              </w:rPr>
+              <w:t>(</w:t>
+            </w:r>
+            <w:r>
+              <w:rPr>
+                <w:rFonts w:ascii="Consolas" w:hAnsi="Consolas" w:cs="Consolas"/>
+                <w:color w:val="FFFFFF"/>
+                <w:sz w:val="21"/>
+                <w:szCs w:val="21"/>
+              </w:rPr>
+              <w:t>value</w:t>
+            </w:r>
+            <w:r>
+              <w:rPr>
+                <w:rFonts w:ascii="Consolas" w:hAnsi="Consolas" w:cs="Consolas"/>
+                <w:color w:val="E85D7F"/>
+                <w:sz w:val="21"/>
+                <w:szCs w:val="21"/>
+              </w:rPr>
+              <w:t>.</w:t>
+            </w:r>
+            <w:r>
+              <w:rPr>
+                <w:rFonts w:ascii="Consolas" w:hAnsi="Consolas" w:cs="Consolas"/>
+                <w:color w:val="FFFFFF"/>
+                <w:sz w:val="21"/>
+                <w:szCs w:val="21"/>
+              </w:rPr>
+              <w:t>toFixed</w:t>
+            </w:r>
+            <w:r>
+              <w:rPr>
+                <w:rFonts w:ascii="Consolas" w:hAnsi="Consolas" w:cs="Consolas"/>
+                <w:color w:val="E85D7F"/>
+                <w:sz w:val="21"/>
+                <w:szCs w:val="21"/>
+              </w:rPr>
+              <w:t>(2));</w:t>
+            </w:r>
+          </w:p>
+          <w:p>
+            <w:pPr>
+              <w:shd w:val="clear" w:color="auto" w:fill="1E1E1E"/>
+              <w:spacing w:line="330" w:lineRule="atLeast"/>
+              <w:rPr>
+                <w:rFonts w:ascii="Consolas" w:hAnsi="Consolas" w:cs="Consolas"/>
+                <w:color w:val="FFFFFF"/>
+                <w:sz w:val="21"/>
+                <w:szCs w:val="21"/>
+              </w:rPr>
+            </w:pPr>
+            <w:r>
+              <w:rPr>
+                <w:rFonts w:ascii="Consolas" w:hAnsi="Consolas" w:cs="Consolas"/>
+                <w:color w:val="FFFFFF"/>
+                <w:sz w:val="21"/>
+                <w:szCs w:val="21"/>
+              </w:rPr>
+              <w:t xml:space="preserve">  </w:t>
+            </w:r>
+            <w:r>
+              <w:rPr>
+                <w:rFonts w:ascii="Consolas" w:hAnsi="Consolas" w:cs="Consolas"/>
+                <w:color w:val="E85D7F"/>
+                <w:sz w:val="21"/>
+                <w:szCs w:val="21"/>
+              </w:rPr>
+              <w:t>}</w:t>
+            </w:r>
+          </w:p>
+          <w:p>
+            <w:pPr>
+              <w:shd w:val="clear" w:color="auto" w:fill="1E1E1E"/>
+              <w:spacing w:line="330" w:lineRule="atLeast"/>
+              <w:rPr>
+                <w:rFonts w:ascii="Consolas" w:hAnsi="Consolas" w:cs="Consolas"/>
+                <w:color w:val="FFFFFF"/>
+                <w:sz w:val="21"/>
+                <w:szCs w:val="21"/>
+              </w:rPr>
+            </w:pPr>
+            <w:r>
+              <w:rPr>
+                <w:rFonts w:ascii="Consolas" w:hAnsi="Consolas" w:cs="Consolas"/>
+                <w:color w:val="E85D7F"/>
+                <w:sz w:val="21"/>
+                <w:szCs w:val="21"/>
+              </w:rPr>
+              <w:t>}</w:t>
+            </w:r>
+          </w:p>
+          <w:p>
+            <w:pPr>
+              <w:shd w:val="clear" w:color="auto" w:fill="1E1E1E"/>
+              <w:spacing w:line="330" w:lineRule="atLeast"/>
+              <w:rPr>
+                <w:rFonts w:ascii="Consolas" w:hAnsi="Consolas" w:cs="Consolas"/>
+                <w:color w:val="FFFFFF"/>
+                <w:sz w:val="21"/>
+                <w:szCs w:val="21"/>
+              </w:rPr>
+            </w:pPr>
+          </w:p>
+          <w:p>
+            <w:pPr>
+              <w:shd w:val="clear" w:color="auto" w:fill="1E1E1E"/>
+              <w:spacing w:line="330" w:lineRule="atLeast"/>
+              <w:rPr>
+                <w:rFonts w:ascii="Consolas" w:hAnsi="Consolas" w:cs="Consolas"/>
+                <w:color w:val="FFFFFF"/>
+                <w:sz w:val="21"/>
+                <w:szCs w:val="21"/>
+              </w:rPr>
+            </w:pPr>
+            <w:r>
+              <w:rPr>
+                <w:rFonts w:ascii="Consolas" w:hAnsi="Consolas" w:cs="Consolas"/>
+                <w:color w:val="FFFFFF"/>
+                <w:sz w:val="21"/>
+                <w:szCs w:val="21"/>
+              </w:rPr>
+              <w:t>formatValue</w:t>
+            </w:r>
+            <w:r>
+              <w:rPr>
+                <w:rFonts w:ascii="Consolas" w:hAnsi="Consolas" w:cs="Consolas"/>
+                <w:color w:val="E85D7F"/>
+                <w:sz w:val="21"/>
+                <w:szCs w:val="21"/>
+              </w:rPr>
+              <w:t>(</w:t>
+            </w:r>
+            <w:r>
+              <w:rPr>
+                <w:rFonts w:ascii="Consolas" w:hAnsi="Consolas" w:cs="Consolas"/>
+                <w:color w:val="FFE083"/>
+                <w:sz w:val="21"/>
+                <w:szCs w:val="21"/>
+              </w:rPr>
+              <w:t>'Hiya'</w:t>
+            </w:r>
+            <w:r>
+              <w:rPr>
+                <w:rFonts w:ascii="Consolas" w:hAnsi="Consolas" w:cs="Consolas"/>
+                <w:color w:val="E85D7F"/>
+                <w:sz w:val="21"/>
+                <w:szCs w:val="21"/>
+              </w:rPr>
+              <w:t>);</w:t>
+            </w:r>
+          </w:p>
+          <w:p>
+            <w:pPr>
+              <w:shd w:val="clear" w:color="auto" w:fill="1E1E1E"/>
+              <w:spacing w:line="330" w:lineRule="atLeast"/>
+              <w:rPr>
+                <w:rFonts w:ascii="Consolas" w:hAnsi="Consolas" w:cs="Consolas"/>
+                <w:color w:val="FFFFFF"/>
+                <w:sz w:val="21"/>
+                <w:szCs w:val="21"/>
+              </w:rPr>
+            </w:pPr>
+            <w:r>
+              <w:rPr>
+                <w:rFonts w:ascii="Consolas" w:hAnsi="Consolas" w:cs="Consolas"/>
+                <w:color w:val="FFFFFF"/>
+                <w:sz w:val="21"/>
+                <w:szCs w:val="21"/>
+              </w:rPr>
+              <w:t>formatValue</w:t>
+            </w:r>
+            <w:r>
+              <w:rPr>
+                <w:rFonts w:ascii="Consolas" w:hAnsi="Consolas" w:cs="Consolas"/>
+                <w:color w:val="E85D7F"/>
+                <w:sz w:val="21"/>
+                <w:szCs w:val="21"/>
+              </w:rPr>
+              <w:t>(42);</w:t>
+            </w:r>
+          </w:p>
+          <w:p>
+            <w:pPr>
+              <w:tabs>
+                <w:tab w:val="left" w:pos="3980"/>
+              </w:tabs>
+              <w:rPr>
+                <w:rFonts w:ascii="Calibri" w:hAnsi="Calibri"/>
+              </w:rPr>
+            </w:pPr>
+          </w:p>
+        </w:tc>
+      </w:tr>
+    </w:tbl>
+    <w:p>
+      <w:pPr>
+        <w:tabs>
+          <w:tab w:val="left" w:pos="3980"/>
+        </w:tabs>
+        <w:rPr>
+          <w:rFonts w:ascii="Calibri" w:hAnsi="Calibri"/>
+        </w:rPr>
+      </w:pPr>
+    </w:p>
+    <w:p>
+      <w:pPr>
+        <w:tabs>
+          <w:tab w:val="left" w:pos="3980"/>
+        </w:tabs>
+        <w:rPr>
+          <w:rFonts w:ascii="Calibri" w:hAnsi="Calibri"/>
+        </w:rPr>
+      </w:pPr>
+    </w:p>
+    <w:p>
+      <w:pPr>
+        <w:pStyle w:val="ListParagraph"/>
+        <w:numPr>
+          <w:ilvl w:val="0"/>
+          <w:numId w:val="1"/>
+        </w:numPr>
+      </w:pPr>
+      <w:r>
+        <w:rPr>
+          <w:rFonts w:asciiTheme="minorHAnsi" w:hAnsiTheme="minorHAnsi"/>
+          <w:color w:val="000000" w:themeColor="text1"/>
+          <w:sz w:val="28"/>
+          <w:szCs w:val="28"/>
+        </w:rPr>
+        <w:t>Inferred Union Return Types</w:t>
       </w:r>
     </w:p>
     <w:p>
@@ -1375,7 +3067,7 @@
   <w:abstractNum w:abstractNumId="0" w15:restartNumberingAfterBreak="0">
     <w:nsid w:val="11BF0D1B"/>
     <w:multiLevelType w:val="hybridMultilevel"/>
-    <w:tmpl w:val="A290F5F2"/>
+    <w:tmpl w:val="7F788C3E"/>
     <w:lvl w:ilvl="0" w:tplc="04090011">
       <w:start w:val="1"/>
       <w:numFmt w:val="decimal"/>
@@ -1550,11 +3242,103 @@
       </w:pPr>
     </w:lvl>
   </w:abstractNum>
+  <w:abstractNum w:abstractNumId="2" w15:restartNumberingAfterBreak="0">
+    <w:nsid w:val="724515C8"/>
+    <w:multiLevelType w:val="hybridMultilevel"/>
+    <w:tmpl w:val="A290F5F2"/>
+    <w:lvl w:ilvl="0" w:tplc="04090011">
+      <w:start w:val="1"/>
+      <w:numFmt w:val="decimal"/>
+      <w:lvlText w:val="%1)"/>
+      <w:lvlJc w:val="left"/>
+      <w:pPr>
+        <w:ind w:left="720" w:hanging="360"/>
+      </w:pPr>
+      <w:rPr>
+        <w:rFonts w:hint="default"/>
+      </w:rPr>
+    </w:lvl>
+    <w:lvl w:ilvl="1" w:tplc="04090019">
+      <w:start w:val="1"/>
+      <w:numFmt w:val="lowerLetter"/>
+      <w:lvlText w:val="%2."/>
+      <w:lvlJc w:val="left"/>
+      <w:pPr>
+        <w:ind w:left="1440" w:hanging="360"/>
+      </w:pPr>
+    </w:lvl>
+    <w:lvl w:ilvl="2" w:tplc="0409001B">
+      <w:start w:val="1"/>
+      <w:numFmt w:val="lowerRoman"/>
+      <w:lvlText w:val="%3."/>
+      <w:lvlJc w:val="right"/>
+      <w:pPr>
+        <w:ind w:left="2160" w:hanging="180"/>
+      </w:pPr>
+    </w:lvl>
+    <w:lvl w:ilvl="3" w:tplc="0409000F" w:tentative="1">
+      <w:start w:val="1"/>
+      <w:numFmt w:val="decimal"/>
+      <w:lvlText w:val="%4."/>
+      <w:lvlJc w:val="left"/>
+      <w:pPr>
+        <w:ind w:left="2880" w:hanging="360"/>
+      </w:pPr>
+    </w:lvl>
+    <w:lvl w:ilvl="4" w:tplc="04090019" w:tentative="1">
+      <w:start w:val="1"/>
+      <w:numFmt w:val="lowerLetter"/>
+      <w:lvlText w:val="%5."/>
+      <w:lvlJc w:val="left"/>
+      <w:pPr>
+        <w:ind w:left="3600" w:hanging="360"/>
+      </w:pPr>
+    </w:lvl>
+    <w:lvl w:ilvl="5" w:tplc="0409001B" w:tentative="1">
+      <w:start w:val="1"/>
+      <w:numFmt w:val="lowerRoman"/>
+      <w:lvlText w:val="%6."/>
+      <w:lvlJc w:val="right"/>
+      <w:pPr>
+        <w:ind w:left="4320" w:hanging="180"/>
+      </w:pPr>
+    </w:lvl>
+    <w:lvl w:ilvl="6" w:tplc="0409000F" w:tentative="1">
+      <w:start w:val="1"/>
+      <w:numFmt w:val="decimal"/>
+      <w:lvlText w:val="%7."/>
+      <w:lvlJc w:val="left"/>
+      <w:pPr>
+        <w:ind w:left="5040" w:hanging="360"/>
+      </w:pPr>
+    </w:lvl>
+    <w:lvl w:ilvl="7" w:tplc="04090019" w:tentative="1">
+      <w:start w:val="1"/>
+      <w:numFmt w:val="lowerLetter"/>
+      <w:lvlText w:val="%8."/>
+      <w:lvlJc w:val="left"/>
+      <w:pPr>
+        <w:ind w:left="5760" w:hanging="360"/>
+      </w:pPr>
+    </w:lvl>
+    <w:lvl w:ilvl="8" w:tplc="0409001B" w:tentative="1">
+      <w:start w:val="1"/>
+      <w:numFmt w:val="lowerRoman"/>
+      <w:lvlText w:val="%9."/>
+      <w:lvlJc w:val="right"/>
+      <w:pPr>
+        <w:ind w:left="6480" w:hanging="180"/>
+      </w:pPr>
+    </w:lvl>
+  </w:abstractNum>
   <w:num w:numId="1">
     <w:abstractNumId w:val="0"/>
   </w:num>
   <w:num w:numId="2">
     <w:abstractNumId w:val="1"/>
+  </w:num>
+  <w:num w:numId="3">
+    <w:abstractNumId w:val="2"/>
   </w:num>
 </w:numbering>
 </file>

</xml_diff>

<commit_message>
feat: Add progress #107 'Learn Typescript'
</commit_message>
<xml_diff>
--- a/learn-typescript/chapter_4/Chapter 4 - Union Types.docx
+++ b/learn-typescript/chapter_4/Chapter 4 - Union Types.docx
@@ -3039,16 +3039,583 @@
           <w:sz w:val="28"/>
           <w:szCs w:val="28"/>
         </w:rPr>
-        <w:t>Inferred Union Return Types</w:t>
+        <w:t>Inferred Union Return Type</w:t>
+      </w:r>
+      <w:r>
+        <w:rPr>
+          <w:rFonts w:asciiTheme="minorHAnsi" w:hAnsiTheme="minorHAnsi"/>
+          <w:color w:val="000000" w:themeColor="text1"/>
+          <w:sz w:val="28"/>
+          <w:szCs w:val="28"/>
+        </w:rPr>
+        <w:t>s</w:t>
       </w:r>
     </w:p>
     <w:p>
       <w:pPr>
+        <w:pStyle w:val="ListParagraph"/>
+        <w:numPr>
+          <w:ilvl w:val="1"/>
+          <w:numId w:val="1"/>
+        </w:numPr>
+      </w:pPr>
+      <w:r>
+        <w:rPr>
+          <w:rFonts w:asciiTheme="minorHAnsi" w:hAnsiTheme="minorHAnsi"/>
+          <w:color w:val="000000" w:themeColor="text1"/>
+        </w:rPr>
+        <w:t>Typescript is able to infer types in many cases</w:t>
+      </w:r>
+    </w:p>
+    <w:p>
+      <w:pPr>
+        <w:pStyle w:val="ListParagraph"/>
+        <w:numPr>
+          <w:ilvl w:val="1"/>
+          <w:numId w:val="1"/>
+        </w:numPr>
+      </w:pPr>
+      <w:r>
+        <w:rPr>
+          <w:rFonts w:asciiTheme="minorHAnsi" w:hAnsiTheme="minorHAnsi"/>
+          <w:color w:val="000000" w:themeColor="text1"/>
+        </w:rPr>
+        <w:t>One of the useful case is return type of function</w:t>
+      </w:r>
+    </w:p>
+    <w:p>
+      <w:pPr>
+        <w:pStyle w:val="ListParagraph"/>
+        <w:numPr>
+          <w:ilvl w:val="2"/>
+          <w:numId w:val="1"/>
+        </w:numPr>
+      </w:pPr>
+      <w:r>
+        <w:rPr>
+          <w:rFonts w:asciiTheme="minorHAnsi" w:hAnsiTheme="minorHAnsi"/>
+          <w:color w:val="000000" w:themeColor="text1"/>
+        </w:rPr>
+        <w:t xml:space="preserve">If successful, return </w:t>
+      </w:r>
+      <w:r>
+        <w:rPr>
+          <w:rFonts w:asciiTheme="minorHAnsi" w:hAnsiTheme="minorHAnsi"/>
+          <w:b/>
+          <w:bCs/>
+          <w:color w:val="000000" w:themeColor="text1"/>
+        </w:rPr>
+        <w:t>Book</w:t>
+      </w:r>
+      <w:r>
+        <w:rPr>
+          <w:rFonts w:asciiTheme="minorHAnsi" w:hAnsiTheme="minorHAnsi"/>
+          <w:color w:val="000000" w:themeColor="text1"/>
+        </w:rPr>
+        <w:t xml:space="preserve"> type</w:t>
+      </w:r>
+    </w:p>
+    <w:p>
+      <w:pPr>
+        <w:pStyle w:val="ListParagraph"/>
+        <w:numPr>
+          <w:ilvl w:val="2"/>
+          <w:numId w:val="1"/>
+        </w:numPr>
+      </w:pPr>
+      <w:r>
+        <w:rPr>
+          <w:rFonts w:asciiTheme="minorHAnsi" w:hAnsiTheme="minorHAnsi"/>
+          <w:color w:val="000000" w:themeColor="text1"/>
+        </w:rPr>
+        <w:t xml:space="preserve">If error, return </w:t>
+      </w:r>
+      <w:r>
+        <w:rPr>
+          <w:rFonts w:asciiTheme="minorHAnsi" w:hAnsiTheme="minorHAnsi"/>
+          <w:b/>
+          <w:bCs/>
+          <w:color w:val="000000" w:themeColor="text1"/>
+        </w:rPr>
+        <w:t xml:space="preserve">string </w:t>
+      </w:r>
+      <w:r>
+        <w:rPr>
+          <w:rFonts w:asciiTheme="minorHAnsi" w:hAnsiTheme="minorHAnsi"/>
+          <w:color w:val="000000" w:themeColor="text1"/>
+        </w:rPr>
+        <w:t>type</w:t>
+      </w:r>
+    </w:p>
+    <w:p>
+      <w:pPr>
         <w:tabs>
           <w:tab w:val="left" w:pos="3980"/>
         </w:tabs>
         <w:rPr>
           <w:rFonts w:ascii="Calibri" w:hAnsi="Calibri"/>
+        </w:rPr>
+      </w:pPr>
+    </w:p>
+    <w:p>
+      <w:pPr>
+        <w:tabs>
+          <w:tab w:val="left" w:pos="3980"/>
+        </w:tabs>
+        <w:rPr>
+          <w:rFonts w:asciiTheme="minorHAnsi" w:eastAsia="Batang" w:hAnsiTheme="minorHAnsi" w:cs="Batang"/>
+        </w:rPr>
+      </w:pPr>
+      <w:r>
+        <w:rPr>
+          <w:rFonts w:asciiTheme="minorHAnsi" w:eastAsia="Batang" w:hAnsiTheme="minorHAnsi" w:cs="Batang"/>
+        </w:rPr>
+        <w:t>Exercises</w:t>
+      </w:r>
+    </w:p>
+    <w:p>
+      <w:pPr>
+        <w:tabs>
+          <w:tab w:val="left" w:pos="3980"/>
+        </w:tabs>
+        <w:rPr>
+          <w:rFonts w:ascii="Calibri" w:hAnsi="Calibri"/>
+        </w:rPr>
+      </w:pPr>
+    </w:p>
+    <w:tbl>
+      <w:tblPr>
+        <w:tblStyle w:val="TableGrid"/>
+        <w:tblW w:w="0" w:type="auto"/>
+        <w:tblLook w:val="04A0" w:firstRow="1" w:lastRow="0" w:firstColumn="1" w:lastColumn="0" w:noHBand="0" w:noVBand="1"/>
+      </w:tblPr>
+      <w:tblGrid>
+        <w:gridCol w:w="9350"/>
+      </w:tblGrid>
+      <w:tr>
+        <w:tc>
+          <w:tcPr>
+            <w:tcW w:w="9350" w:type="dxa"/>
+          </w:tcPr>
+          <w:p>
+            <w:pPr>
+              <w:shd w:val="clear" w:color="auto" w:fill="1E1E1E"/>
+              <w:spacing w:line="330" w:lineRule="atLeast"/>
+              <w:rPr>
+                <w:rFonts w:ascii="Consolas" w:hAnsi="Consolas" w:cs="Consolas"/>
+                <w:color w:val="FFFFFF"/>
+                <w:sz w:val="21"/>
+                <w:szCs w:val="21"/>
+              </w:rPr>
+            </w:pPr>
+            <w:r>
+              <w:rPr>
+                <w:rFonts w:ascii="Consolas" w:hAnsi="Consolas" w:cs="Consolas"/>
+                <w:color w:val="B3CCFF"/>
+                <w:sz w:val="21"/>
+                <w:szCs w:val="21"/>
+              </w:rPr>
+              <w:t>function</w:t>
+            </w:r>
+            <w:r>
+              <w:rPr>
+                <w:rFonts w:ascii="Consolas" w:hAnsi="Consolas" w:cs="Consolas"/>
+                <w:color w:val="FFFFFF"/>
+                <w:sz w:val="21"/>
+                <w:szCs w:val="21"/>
+              </w:rPr>
+              <w:t xml:space="preserve"> getBook</w:t>
+            </w:r>
+            <w:r>
+              <w:rPr>
+                <w:rFonts w:ascii="Consolas" w:hAnsi="Consolas" w:cs="Consolas"/>
+                <w:color w:val="E85D7F"/>
+                <w:sz w:val="21"/>
+                <w:szCs w:val="21"/>
+              </w:rPr>
+              <w:t>()</w:t>
+            </w:r>
+            <w:r>
+              <w:rPr>
+                <w:rFonts w:ascii="Consolas" w:hAnsi="Consolas" w:cs="Consolas"/>
+                <w:color w:val="FFFFFF"/>
+                <w:sz w:val="21"/>
+                <w:szCs w:val="21"/>
+              </w:rPr>
+              <w:t xml:space="preserve"> </w:t>
+            </w:r>
+            <w:r>
+              <w:rPr>
+                <w:rFonts w:ascii="Consolas" w:hAnsi="Consolas" w:cs="Consolas"/>
+                <w:color w:val="E85D7F"/>
+                <w:sz w:val="21"/>
+                <w:szCs w:val="21"/>
+              </w:rPr>
+              <w:t>{</w:t>
+            </w:r>
+          </w:p>
+          <w:p>
+            <w:pPr>
+              <w:shd w:val="clear" w:color="auto" w:fill="1E1E1E"/>
+              <w:spacing w:line="330" w:lineRule="atLeast"/>
+              <w:rPr>
+                <w:rFonts w:ascii="Consolas" w:hAnsi="Consolas" w:cs="Consolas"/>
+                <w:color w:val="FFFFFF"/>
+                <w:sz w:val="21"/>
+                <w:szCs w:val="21"/>
+              </w:rPr>
+            </w:pPr>
+            <w:r>
+              <w:rPr>
+                <w:rFonts w:ascii="Consolas" w:hAnsi="Consolas" w:cs="Consolas"/>
+                <w:color w:val="FFFFFF"/>
+                <w:sz w:val="21"/>
+                <w:szCs w:val="21"/>
+              </w:rPr>
+              <w:t xml:space="preserve">  </w:t>
+            </w:r>
+            <w:r>
+              <w:rPr>
+                <w:rFonts w:ascii="Consolas" w:hAnsi="Consolas" w:cs="Consolas"/>
+                <w:color w:val="B3CCFF"/>
+                <w:sz w:val="21"/>
+                <w:szCs w:val="21"/>
+              </w:rPr>
+              <w:t>try</w:t>
+            </w:r>
+            <w:r>
+              <w:rPr>
+                <w:rFonts w:ascii="Consolas" w:hAnsi="Consolas" w:cs="Consolas"/>
+                <w:color w:val="FFFFFF"/>
+                <w:sz w:val="21"/>
+                <w:szCs w:val="21"/>
+              </w:rPr>
+              <w:t xml:space="preserve"> </w:t>
+            </w:r>
+            <w:r>
+              <w:rPr>
+                <w:rFonts w:ascii="Consolas" w:hAnsi="Consolas" w:cs="Consolas"/>
+                <w:color w:val="E85D7F"/>
+                <w:sz w:val="21"/>
+                <w:szCs w:val="21"/>
+              </w:rPr>
+              <w:t>{</w:t>
+            </w:r>
+          </w:p>
+          <w:p>
+            <w:pPr>
+              <w:shd w:val="clear" w:color="auto" w:fill="1E1E1E"/>
+              <w:spacing w:line="330" w:lineRule="atLeast"/>
+              <w:rPr>
+                <w:rFonts w:ascii="Consolas" w:hAnsi="Consolas" w:cs="Consolas"/>
+                <w:color w:val="FFFFFF"/>
+                <w:sz w:val="21"/>
+                <w:szCs w:val="21"/>
+              </w:rPr>
+            </w:pPr>
+            <w:r>
+              <w:rPr>
+                <w:rFonts w:ascii="Consolas" w:hAnsi="Consolas" w:cs="Consolas"/>
+                <w:color w:val="FFFFFF"/>
+                <w:sz w:val="21"/>
+                <w:szCs w:val="21"/>
+              </w:rPr>
+              <w:t xml:space="preserve">    </w:t>
+            </w:r>
+            <w:r>
+              <w:rPr>
+                <w:rFonts w:ascii="Consolas" w:hAnsi="Consolas" w:cs="Consolas"/>
+                <w:color w:val="B3CCFF"/>
+                <w:sz w:val="21"/>
+                <w:szCs w:val="21"/>
+              </w:rPr>
+              <w:t>return</w:t>
+            </w:r>
+            <w:r>
+              <w:rPr>
+                <w:rFonts w:ascii="Consolas" w:hAnsi="Consolas" w:cs="Consolas"/>
+                <w:color w:val="FFFFFF"/>
+                <w:sz w:val="21"/>
+                <w:szCs w:val="21"/>
+              </w:rPr>
+              <w:t xml:space="preserve"> getBookFromServer</w:t>
+            </w:r>
+            <w:r>
+              <w:rPr>
+                <w:rFonts w:ascii="Consolas" w:hAnsi="Consolas" w:cs="Consolas"/>
+                <w:color w:val="E85D7F"/>
+                <w:sz w:val="21"/>
+                <w:szCs w:val="21"/>
+              </w:rPr>
+              <w:t>();</w:t>
+            </w:r>
+          </w:p>
+          <w:p>
+            <w:pPr>
+              <w:shd w:val="clear" w:color="auto" w:fill="1E1E1E"/>
+              <w:spacing w:line="330" w:lineRule="atLeast"/>
+              <w:rPr>
+                <w:rFonts w:ascii="Consolas" w:hAnsi="Consolas" w:cs="Consolas"/>
+                <w:color w:val="FFFFFF"/>
+                <w:sz w:val="21"/>
+                <w:szCs w:val="21"/>
+              </w:rPr>
+            </w:pPr>
+            <w:r>
+              <w:rPr>
+                <w:rFonts w:ascii="Consolas" w:hAnsi="Consolas" w:cs="Consolas"/>
+                <w:color w:val="FFFFFF"/>
+                <w:sz w:val="21"/>
+                <w:szCs w:val="21"/>
+              </w:rPr>
+              <w:t xml:space="preserve">  </w:t>
+            </w:r>
+            <w:r>
+              <w:rPr>
+                <w:rFonts w:ascii="Consolas" w:hAnsi="Consolas" w:cs="Consolas"/>
+                <w:color w:val="E85D7F"/>
+                <w:sz w:val="21"/>
+                <w:szCs w:val="21"/>
+              </w:rPr>
+              <w:t>}</w:t>
+            </w:r>
+            <w:r>
+              <w:rPr>
+                <w:rFonts w:ascii="Consolas" w:hAnsi="Consolas" w:cs="Consolas"/>
+                <w:color w:val="FFFFFF"/>
+                <w:sz w:val="21"/>
+                <w:szCs w:val="21"/>
+              </w:rPr>
+              <w:t xml:space="preserve"> </w:t>
+            </w:r>
+            <w:r>
+              <w:rPr>
+                <w:rFonts w:ascii="Consolas" w:hAnsi="Consolas" w:cs="Consolas"/>
+                <w:color w:val="B3CCFF"/>
+                <w:sz w:val="21"/>
+                <w:szCs w:val="21"/>
+              </w:rPr>
+              <w:t>catch</w:t>
+            </w:r>
+            <w:r>
+              <w:rPr>
+                <w:rFonts w:ascii="Consolas" w:hAnsi="Consolas" w:cs="Consolas"/>
+                <w:color w:val="FFFFFF"/>
+                <w:sz w:val="21"/>
+                <w:szCs w:val="21"/>
+              </w:rPr>
+              <w:t xml:space="preserve"> </w:t>
+            </w:r>
+            <w:r>
+              <w:rPr>
+                <w:rFonts w:ascii="Consolas" w:hAnsi="Consolas" w:cs="Consolas"/>
+                <w:color w:val="E85D7F"/>
+                <w:sz w:val="21"/>
+                <w:szCs w:val="21"/>
+              </w:rPr>
+              <w:t>(</w:t>
+            </w:r>
+            <w:r>
+              <w:rPr>
+                <w:rFonts w:ascii="Consolas" w:hAnsi="Consolas" w:cs="Consolas"/>
+                <w:color w:val="FFFFFF"/>
+                <w:sz w:val="21"/>
+                <w:szCs w:val="21"/>
+              </w:rPr>
+              <w:t>error</w:t>
+            </w:r>
+            <w:r>
+              <w:rPr>
+                <w:rFonts w:ascii="Consolas" w:hAnsi="Consolas" w:cs="Consolas"/>
+                <w:color w:val="E85D7F"/>
+                <w:sz w:val="21"/>
+                <w:szCs w:val="21"/>
+              </w:rPr>
+              <w:t>)</w:t>
+            </w:r>
+            <w:r>
+              <w:rPr>
+                <w:rFonts w:ascii="Consolas" w:hAnsi="Consolas" w:cs="Consolas"/>
+                <w:color w:val="FFFFFF"/>
+                <w:sz w:val="21"/>
+                <w:szCs w:val="21"/>
+              </w:rPr>
+              <w:t xml:space="preserve"> </w:t>
+            </w:r>
+            <w:r>
+              <w:rPr>
+                <w:rFonts w:ascii="Consolas" w:hAnsi="Consolas" w:cs="Consolas"/>
+                <w:color w:val="E85D7F"/>
+                <w:sz w:val="21"/>
+                <w:szCs w:val="21"/>
+              </w:rPr>
+              <w:t>{</w:t>
+            </w:r>
+          </w:p>
+          <w:p>
+            <w:pPr>
+              <w:shd w:val="clear" w:color="auto" w:fill="1E1E1E"/>
+              <w:spacing w:line="330" w:lineRule="atLeast"/>
+              <w:rPr>
+                <w:rFonts w:ascii="Consolas" w:hAnsi="Consolas" w:cs="Consolas"/>
+                <w:color w:val="FFFFFF"/>
+                <w:sz w:val="21"/>
+                <w:szCs w:val="21"/>
+              </w:rPr>
+            </w:pPr>
+            <w:r>
+              <w:rPr>
+                <w:rFonts w:ascii="Consolas" w:hAnsi="Consolas" w:cs="Consolas"/>
+                <w:color w:val="FFFFFF"/>
+                <w:sz w:val="21"/>
+                <w:szCs w:val="21"/>
+              </w:rPr>
+              <w:t xml:space="preserve">    </w:t>
+            </w:r>
+            <w:r>
+              <w:rPr>
+                <w:rFonts w:ascii="Consolas" w:hAnsi="Consolas" w:cs="Consolas"/>
+                <w:color w:val="B3CCFF"/>
+                <w:sz w:val="21"/>
+                <w:szCs w:val="21"/>
+              </w:rPr>
+              <w:t>return</w:t>
+            </w:r>
+            <w:r>
+              <w:rPr>
+                <w:rFonts w:ascii="Consolas" w:hAnsi="Consolas" w:cs="Consolas"/>
+                <w:color w:val="FFFFFF"/>
+                <w:sz w:val="21"/>
+                <w:szCs w:val="21"/>
+              </w:rPr>
+              <w:t xml:space="preserve"> </w:t>
+            </w:r>
+            <w:r>
+              <w:rPr>
+                <w:rFonts w:ascii="Consolas" w:hAnsi="Consolas" w:cs="Consolas"/>
+                <w:color w:val="FFE083"/>
+                <w:sz w:val="21"/>
+                <w:szCs w:val="21"/>
+              </w:rPr>
+              <w:t xml:space="preserve">`Something went wrong: </w:t>
+            </w:r>
+            <w:r>
+              <w:rPr>
+                <w:rFonts w:ascii="Consolas" w:hAnsi="Consolas" w:cs="Consolas"/>
+                <w:color w:val="E85D7F"/>
+                <w:sz w:val="21"/>
+                <w:szCs w:val="21"/>
+              </w:rPr>
+              <w:t>${</w:t>
+            </w:r>
+            <w:r>
+              <w:rPr>
+                <w:rFonts w:ascii="Consolas" w:hAnsi="Consolas" w:cs="Consolas"/>
+                <w:color w:val="FFFFFF"/>
+                <w:sz w:val="21"/>
+                <w:szCs w:val="21"/>
+              </w:rPr>
+              <w:t>error</w:t>
+            </w:r>
+            <w:r>
+              <w:rPr>
+                <w:rFonts w:ascii="Consolas" w:hAnsi="Consolas" w:cs="Consolas"/>
+                <w:color w:val="E85D7F"/>
+                <w:sz w:val="21"/>
+                <w:szCs w:val="21"/>
+              </w:rPr>
+              <w:t>}</w:t>
+            </w:r>
+            <w:r>
+              <w:rPr>
+                <w:rFonts w:ascii="Consolas" w:hAnsi="Consolas" w:cs="Consolas"/>
+                <w:color w:val="FFE083"/>
+                <w:sz w:val="21"/>
+                <w:szCs w:val="21"/>
+              </w:rPr>
+              <w:t>`</w:t>
+            </w:r>
+            <w:r>
+              <w:rPr>
+                <w:rFonts w:ascii="Consolas" w:hAnsi="Consolas" w:cs="Consolas"/>
+                <w:color w:val="E85D7F"/>
+                <w:sz w:val="21"/>
+                <w:szCs w:val="21"/>
+              </w:rPr>
+              <w:t>;</w:t>
+            </w:r>
+          </w:p>
+          <w:p>
+            <w:pPr>
+              <w:shd w:val="clear" w:color="auto" w:fill="1E1E1E"/>
+              <w:spacing w:line="330" w:lineRule="atLeast"/>
+              <w:rPr>
+                <w:rFonts w:ascii="Consolas" w:hAnsi="Consolas" w:cs="Consolas"/>
+                <w:color w:val="FFFFFF"/>
+                <w:sz w:val="21"/>
+                <w:szCs w:val="21"/>
+              </w:rPr>
+            </w:pPr>
+            <w:r>
+              <w:rPr>
+                <w:rFonts w:ascii="Consolas" w:hAnsi="Consolas" w:cs="Consolas"/>
+                <w:color w:val="FFFFFF"/>
+                <w:sz w:val="21"/>
+                <w:szCs w:val="21"/>
+              </w:rPr>
+              <w:t xml:space="preserve">  </w:t>
+            </w:r>
+            <w:r>
+              <w:rPr>
+                <w:rFonts w:ascii="Consolas" w:hAnsi="Consolas" w:cs="Consolas"/>
+                <w:color w:val="E85D7F"/>
+                <w:sz w:val="21"/>
+                <w:szCs w:val="21"/>
+              </w:rPr>
+              <w:t>}</w:t>
+            </w:r>
+          </w:p>
+          <w:p>
+            <w:pPr>
+              <w:shd w:val="clear" w:color="auto" w:fill="1E1E1E"/>
+              <w:spacing w:line="330" w:lineRule="atLeast"/>
+              <w:rPr>
+                <w:rFonts w:ascii="Consolas" w:hAnsi="Consolas" w:cs="Consolas"/>
+                <w:color w:val="FFFFFF"/>
+                <w:sz w:val="21"/>
+                <w:szCs w:val="21"/>
+              </w:rPr>
+            </w:pPr>
+            <w:r>
+              <w:rPr>
+                <w:rFonts w:ascii="Consolas" w:hAnsi="Consolas" w:cs="Consolas"/>
+                <w:color w:val="E85D7F"/>
+                <w:sz w:val="21"/>
+                <w:szCs w:val="21"/>
+              </w:rPr>
+              <w:t>}</w:t>
+            </w:r>
+          </w:p>
+          <w:p>
+            <w:pPr>
+              <w:tabs>
+                <w:tab w:val="left" w:pos="3980"/>
+              </w:tabs>
+              <w:rPr>
+                <w:rFonts w:ascii="Calibri" w:hAnsi="Calibri" w:hint="eastAsia"/>
+              </w:rPr>
+            </w:pPr>
+          </w:p>
+        </w:tc>
+      </w:tr>
+    </w:tbl>
+    <w:p>
+      <w:pPr>
+        <w:tabs>
+          <w:tab w:val="left" w:pos="3980"/>
+        </w:tabs>
+        <w:rPr>
+          <w:rFonts w:ascii="Calibri" w:hAnsi="Calibri" w:hint="eastAsia"/>
         </w:rPr>
       </w:pPr>
     </w:p>
@@ -3154,6 +3721,119 @@
     </w:lvl>
   </w:abstractNum>
   <w:abstractNum w:abstractNumId="1" w15:restartNumberingAfterBreak="0">
+    <w:nsid w:val="50E408BF"/>
+    <w:multiLevelType w:val="hybridMultilevel"/>
+    <w:tmpl w:val="BCBE6968"/>
+    <w:lvl w:ilvl="0" w:tplc="5676581C">
+      <w:start w:val="1"/>
+      <w:numFmt w:val="bullet"/>
+      <w:lvlText w:val="-"/>
+      <w:lvlJc w:val="left"/>
+      <w:pPr>
+        <w:ind w:left="720" w:hanging="360"/>
+      </w:pPr>
+      <w:rPr>
+        <w:rFonts w:ascii="Calibri" w:eastAsia="Times New Roman" w:hAnsi="Calibri" w:cs="Times New Roman" w:hint="default"/>
+      </w:rPr>
+    </w:lvl>
+    <w:lvl w:ilvl="1" w:tplc="04090003" w:tentative="1">
+      <w:start w:val="1"/>
+      <w:numFmt w:val="bullet"/>
+      <w:lvlText w:val="o"/>
+      <w:lvlJc w:val="left"/>
+      <w:pPr>
+        <w:ind w:left="1440" w:hanging="360"/>
+      </w:pPr>
+      <w:rPr>
+        <w:rFonts w:ascii="Courier New" w:hAnsi="Courier New" w:cs="Courier New" w:hint="default"/>
+      </w:rPr>
+    </w:lvl>
+    <w:lvl w:ilvl="2" w:tplc="04090005" w:tentative="1">
+      <w:start w:val="1"/>
+      <w:numFmt w:val="bullet"/>
+      <w:lvlText w:val=""/>
+      <w:lvlJc w:val="left"/>
+      <w:pPr>
+        <w:ind w:left="2160" w:hanging="360"/>
+      </w:pPr>
+      <w:rPr>
+        <w:rFonts w:ascii="Wingdings" w:hAnsi="Wingdings" w:hint="default"/>
+      </w:rPr>
+    </w:lvl>
+    <w:lvl w:ilvl="3" w:tplc="04090001" w:tentative="1">
+      <w:start w:val="1"/>
+      <w:numFmt w:val="bullet"/>
+      <w:lvlText w:val=""/>
+      <w:lvlJc w:val="left"/>
+      <w:pPr>
+        <w:ind w:left="2880" w:hanging="360"/>
+      </w:pPr>
+      <w:rPr>
+        <w:rFonts w:ascii="Symbol" w:hAnsi="Symbol" w:hint="default"/>
+      </w:rPr>
+    </w:lvl>
+    <w:lvl w:ilvl="4" w:tplc="04090003" w:tentative="1">
+      <w:start w:val="1"/>
+      <w:numFmt w:val="bullet"/>
+      <w:lvlText w:val="o"/>
+      <w:lvlJc w:val="left"/>
+      <w:pPr>
+        <w:ind w:left="3600" w:hanging="360"/>
+      </w:pPr>
+      <w:rPr>
+        <w:rFonts w:ascii="Courier New" w:hAnsi="Courier New" w:cs="Courier New" w:hint="default"/>
+      </w:rPr>
+    </w:lvl>
+    <w:lvl w:ilvl="5" w:tplc="04090005" w:tentative="1">
+      <w:start w:val="1"/>
+      <w:numFmt w:val="bullet"/>
+      <w:lvlText w:val=""/>
+      <w:lvlJc w:val="left"/>
+      <w:pPr>
+        <w:ind w:left="4320" w:hanging="360"/>
+      </w:pPr>
+      <w:rPr>
+        <w:rFonts w:ascii="Wingdings" w:hAnsi="Wingdings" w:hint="default"/>
+      </w:rPr>
+    </w:lvl>
+    <w:lvl w:ilvl="6" w:tplc="04090001" w:tentative="1">
+      <w:start w:val="1"/>
+      <w:numFmt w:val="bullet"/>
+      <w:lvlText w:val=""/>
+      <w:lvlJc w:val="left"/>
+      <w:pPr>
+        <w:ind w:left="5040" w:hanging="360"/>
+      </w:pPr>
+      <w:rPr>
+        <w:rFonts w:ascii="Symbol" w:hAnsi="Symbol" w:hint="default"/>
+      </w:rPr>
+    </w:lvl>
+    <w:lvl w:ilvl="7" w:tplc="04090003" w:tentative="1">
+      <w:start w:val="1"/>
+      <w:numFmt w:val="bullet"/>
+      <w:lvlText w:val="o"/>
+      <w:lvlJc w:val="left"/>
+      <w:pPr>
+        <w:ind w:left="5760" w:hanging="360"/>
+      </w:pPr>
+      <w:rPr>
+        <w:rFonts w:ascii="Courier New" w:hAnsi="Courier New" w:cs="Courier New" w:hint="default"/>
+      </w:rPr>
+    </w:lvl>
+    <w:lvl w:ilvl="8" w:tplc="04090005" w:tentative="1">
+      <w:start w:val="1"/>
+      <w:numFmt w:val="bullet"/>
+      <w:lvlText w:val=""/>
+      <w:lvlJc w:val="left"/>
+      <w:pPr>
+        <w:ind w:left="6480" w:hanging="360"/>
+      </w:pPr>
+      <w:rPr>
+        <w:rFonts w:ascii="Wingdings" w:hAnsi="Wingdings" w:hint="default"/>
+      </w:rPr>
+    </w:lvl>
+  </w:abstractNum>
+  <w:abstractNum w:abstractNumId="2" w15:restartNumberingAfterBreak="0">
     <w:nsid w:val="553F2B35"/>
     <w:multiLevelType w:val="hybridMultilevel"/>
     <w:tmpl w:val="7954259C"/>
@@ -3242,7 +3922,7 @@
       </w:pPr>
     </w:lvl>
   </w:abstractNum>
-  <w:abstractNum w:abstractNumId="2" w15:restartNumberingAfterBreak="0">
+  <w:abstractNum w:abstractNumId="3" w15:restartNumberingAfterBreak="0">
     <w:nsid w:val="724515C8"/>
     <w:multiLevelType w:val="hybridMultilevel"/>
     <w:tmpl w:val="A290F5F2"/>
@@ -3335,10 +4015,13 @@
     <w:abstractNumId w:val="0"/>
   </w:num>
   <w:num w:numId="2">
-    <w:abstractNumId w:val="1"/>
+    <w:abstractNumId w:val="2"/>
   </w:num>
   <w:num w:numId="3">
-    <w:abstractNumId w:val="2"/>
+    <w:abstractNumId w:val="3"/>
+  </w:num>
+  <w:num w:numId="4">
+    <w:abstractNumId w:val="1"/>
   </w:num>
 </w:numbering>
 </file>

</xml_diff>

<commit_message>
feat: Add progress #108 'Learn Typescript'
</commit_message>
<xml_diff>
--- a/learn-typescript/chapter_4/Chapter 4 - Union Types.docx
+++ b/learn-typescript/chapter_4/Chapter 4 - Union Types.docx
@@ -3615,6 +3615,1692 @@
           <w:tab w:val="left" w:pos="3980"/>
         </w:tabs>
         <w:rPr>
+          <w:rFonts w:ascii="Calibri" w:hAnsi="Calibri"/>
+        </w:rPr>
+      </w:pPr>
+    </w:p>
+    <w:p>
+      <w:pPr>
+        <w:tabs>
+          <w:tab w:val="left" w:pos="3980"/>
+        </w:tabs>
+        <w:rPr>
+          <w:rFonts w:ascii="Calibri" w:hAnsi="Calibri"/>
+        </w:rPr>
+      </w:pPr>
+    </w:p>
+    <w:p>
+      <w:pPr>
+        <w:pStyle w:val="ListParagraph"/>
+        <w:numPr>
+          <w:ilvl w:val="1"/>
+          <w:numId w:val="1"/>
+        </w:numPr>
+        <w:rPr>
+          <w:rFonts w:asciiTheme="minorHAnsi" w:hAnsiTheme="minorHAnsi"/>
+          <w:b/>
+          <w:bCs/>
+          <w:color w:val="000000" w:themeColor="text1"/>
+        </w:rPr>
+      </w:pPr>
+      <w:r>
+        <w:rPr>
+          <w:rFonts w:asciiTheme="minorHAnsi" w:hAnsiTheme="minorHAnsi" w:cs="Segoe UI"/>
+          <w:b/>
+          <w:bCs/>
+          <w:color w:val="000000" w:themeColor="text1"/>
+          <w:shd w:val="clear" w:color="auto" w:fill="FFFFFF"/>
+        </w:rPr>
+        <w:t xml:space="preserve">Since TypeScript can infer the function’s return type, </w:t>
+      </w:r>
+      <w:r>
+        <w:rPr>
+          <w:rFonts w:asciiTheme="minorHAnsi" w:hAnsiTheme="minorHAnsi" w:cs="Segoe UI"/>
+          <w:b/>
+          <w:bCs/>
+          <w:color w:val="000000" w:themeColor="text1"/>
+          <w:u w:val="single"/>
+          <w:shd w:val="clear" w:color="auto" w:fill="FFFFFF"/>
+        </w:rPr>
+        <w:t>there’s no need for us to manually define it</w:t>
+      </w:r>
+      <w:r>
+        <w:rPr>
+          <w:rFonts w:asciiTheme="minorHAnsi" w:hAnsiTheme="minorHAnsi" w:cs="Segoe UI"/>
+          <w:b/>
+          <w:bCs/>
+          <w:color w:val="000000" w:themeColor="text1"/>
+          <w:shd w:val="clear" w:color="auto" w:fill="FFFFFF"/>
+        </w:rPr>
+        <w:t>.</w:t>
+      </w:r>
+    </w:p>
+    <w:p>
+      <w:pPr>
+        <w:tabs>
+          <w:tab w:val="left" w:pos="3980"/>
+        </w:tabs>
+        <w:rPr>
+          <w:rFonts w:ascii="Calibri" w:hAnsi="Calibri"/>
+        </w:rPr>
+      </w:pPr>
+    </w:p>
+    <w:p>
+      <w:pPr>
+        <w:tabs>
+          <w:tab w:val="left" w:pos="3980"/>
+        </w:tabs>
+        <w:rPr>
+          <w:rFonts w:ascii="Calibri" w:hAnsi="Calibri"/>
+        </w:rPr>
+      </w:pPr>
+    </w:p>
+    <w:p>
+      <w:pPr>
+        <w:tabs>
+          <w:tab w:val="left" w:pos="3980"/>
+        </w:tabs>
+        <w:rPr>
+          <w:rFonts w:ascii="Calibri" w:hAnsi="Calibri"/>
+        </w:rPr>
+      </w:pPr>
+      <w:r>
+        <w:rPr>
+          <w:rFonts w:ascii="Calibri" w:hAnsi="Calibri"/>
+        </w:rPr>
+        <w:t>Exercise</w:t>
+      </w:r>
+    </w:p>
+    <w:p>
+      <w:pPr>
+        <w:tabs>
+          <w:tab w:val="left" w:pos="3980"/>
+        </w:tabs>
+        <w:rPr>
+          <w:rFonts w:ascii="Calibri" w:hAnsi="Calibri"/>
+        </w:rPr>
+      </w:pPr>
+    </w:p>
+    <w:p>
+      <w:pPr>
+        <w:tabs>
+          <w:tab w:val="left" w:pos="3980"/>
+        </w:tabs>
+        <w:rPr>
+          <w:rFonts w:ascii="Calibri" w:hAnsi="Calibri"/>
+        </w:rPr>
+      </w:pPr>
+    </w:p>
+    <w:tbl>
+      <w:tblPr>
+        <w:tblStyle w:val="TableGrid"/>
+        <w:tblW w:w="0" w:type="auto"/>
+        <w:tblLook w:val="04A0" w:firstRow="1" w:lastRow="0" w:firstColumn="1" w:lastColumn="0" w:noHBand="0" w:noVBand="1"/>
+      </w:tblPr>
+      <w:tblGrid>
+        <w:gridCol w:w="9350"/>
+      </w:tblGrid>
+      <w:tr>
+        <w:tc>
+          <w:tcPr>
+            <w:tcW w:w="9350" w:type="dxa"/>
+          </w:tcPr>
+          <w:p>
+            <w:pPr>
+              <w:shd w:val="clear" w:color="auto" w:fill="1E1E1E"/>
+              <w:spacing w:line="330" w:lineRule="atLeast"/>
+              <w:rPr>
+                <w:rFonts w:ascii="Consolas" w:hAnsi="Consolas" w:cs="Consolas"/>
+                <w:color w:val="FFFFFF"/>
+                <w:sz w:val="21"/>
+                <w:szCs w:val="21"/>
+              </w:rPr>
+            </w:pPr>
+            <w:r>
+              <w:rPr>
+                <w:rFonts w:ascii="Consolas" w:hAnsi="Consolas" w:cs="Consolas"/>
+                <w:color w:val="B3CCFF"/>
+                <w:sz w:val="21"/>
+                <w:szCs w:val="21"/>
+              </w:rPr>
+              <w:t>type</w:t>
+            </w:r>
+            <w:r>
+              <w:rPr>
+                <w:rFonts w:ascii="Consolas" w:hAnsi="Consolas" w:cs="Consolas"/>
+                <w:color w:val="FFFFFF"/>
+                <w:sz w:val="21"/>
+                <w:szCs w:val="21"/>
+              </w:rPr>
+              <w:t xml:space="preserve"> </w:t>
+            </w:r>
+            <w:r>
+              <w:rPr>
+                <w:rFonts w:ascii="Consolas" w:hAnsi="Consolas" w:cs="Consolas"/>
+                <w:color w:val="E85D7F"/>
+                <w:sz w:val="21"/>
+                <w:szCs w:val="21"/>
+              </w:rPr>
+              <w:t>User</w:t>
+            </w:r>
+            <w:r>
+              <w:rPr>
+                <w:rFonts w:ascii="Consolas" w:hAnsi="Consolas" w:cs="Consolas"/>
+                <w:color w:val="FFFFFF"/>
+                <w:sz w:val="21"/>
+                <w:szCs w:val="21"/>
+              </w:rPr>
+              <w:t xml:space="preserve"> </w:t>
+            </w:r>
+            <w:r>
+              <w:rPr>
+                <w:rFonts w:ascii="Consolas" w:hAnsi="Consolas" w:cs="Consolas"/>
+                <w:color w:val="E85D7F"/>
+                <w:sz w:val="21"/>
+                <w:szCs w:val="21"/>
+              </w:rPr>
+              <w:t>=</w:t>
+            </w:r>
+            <w:r>
+              <w:rPr>
+                <w:rFonts w:ascii="Consolas" w:hAnsi="Consolas" w:cs="Consolas"/>
+                <w:color w:val="FFFFFF"/>
+                <w:sz w:val="21"/>
+                <w:szCs w:val="21"/>
+              </w:rPr>
+              <w:t xml:space="preserve"> </w:t>
+            </w:r>
+            <w:r>
+              <w:rPr>
+                <w:rFonts w:ascii="Consolas" w:hAnsi="Consolas" w:cs="Consolas"/>
+                <w:color w:val="E85D7F"/>
+                <w:sz w:val="21"/>
+                <w:szCs w:val="21"/>
+              </w:rPr>
+              <w:t>{</w:t>
+            </w:r>
+          </w:p>
+          <w:p>
+            <w:pPr>
+              <w:shd w:val="clear" w:color="auto" w:fill="1E1E1E"/>
+              <w:spacing w:line="330" w:lineRule="atLeast"/>
+              <w:rPr>
+                <w:rFonts w:ascii="Consolas" w:hAnsi="Consolas" w:cs="Consolas"/>
+                <w:color w:val="FFFFFF"/>
+                <w:sz w:val="21"/>
+                <w:szCs w:val="21"/>
+              </w:rPr>
+            </w:pPr>
+            <w:r>
+              <w:rPr>
+                <w:rFonts w:ascii="Consolas" w:hAnsi="Consolas" w:cs="Consolas"/>
+                <w:color w:val="FFFFFF"/>
+                <w:sz w:val="21"/>
+                <w:szCs w:val="21"/>
+              </w:rPr>
+              <w:t xml:space="preserve">  id</w:t>
+            </w:r>
+            <w:r>
+              <w:rPr>
+                <w:rFonts w:ascii="Consolas" w:hAnsi="Consolas" w:cs="Consolas"/>
+                <w:color w:val="E85D7F"/>
+                <w:sz w:val="21"/>
+                <w:szCs w:val="21"/>
+              </w:rPr>
+              <w:t>:</w:t>
+            </w:r>
+            <w:r>
+              <w:rPr>
+                <w:rFonts w:ascii="Consolas" w:hAnsi="Consolas" w:cs="Consolas"/>
+                <w:color w:val="FFFFFF"/>
+                <w:sz w:val="21"/>
+                <w:szCs w:val="21"/>
+              </w:rPr>
+              <w:t xml:space="preserve"> </w:t>
+            </w:r>
+            <w:r>
+              <w:rPr>
+                <w:rFonts w:ascii="Consolas" w:hAnsi="Consolas" w:cs="Consolas"/>
+                <w:color w:val="B3CCFF"/>
+                <w:sz w:val="21"/>
+                <w:szCs w:val="21"/>
+              </w:rPr>
+              <w:t>number</w:t>
+            </w:r>
+            <w:r>
+              <w:rPr>
+                <w:rFonts w:ascii="Consolas" w:hAnsi="Consolas" w:cs="Consolas"/>
+                <w:color w:val="E85D7F"/>
+                <w:sz w:val="21"/>
+                <w:szCs w:val="21"/>
+              </w:rPr>
+              <w:t>;</w:t>
+            </w:r>
+          </w:p>
+          <w:p>
+            <w:pPr>
+              <w:shd w:val="clear" w:color="auto" w:fill="1E1E1E"/>
+              <w:spacing w:line="330" w:lineRule="atLeast"/>
+              <w:rPr>
+                <w:rFonts w:ascii="Consolas" w:hAnsi="Consolas" w:cs="Consolas"/>
+                <w:color w:val="FFFFFF"/>
+                <w:sz w:val="21"/>
+                <w:szCs w:val="21"/>
+              </w:rPr>
+            </w:pPr>
+            <w:r>
+              <w:rPr>
+                <w:rFonts w:ascii="Consolas" w:hAnsi="Consolas" w:cs="Consolas"/>
+                <w:color w:val="FFFFFF"/>
+                <w:sz w:val="21"/>
+                <w:szCs w:val="21"/>
+              </w:rPr>
+              <w:t xml:space="preserve">  username</w:t>
+            </w:r>
+            <w:r>
+              <w:rPr>
+                <w:rFonts w:ascii="Consolas" w:hAnsi="Consolas" w:cs="Consolas"/>
+                <w:color w:val="E85D7F"/>
+                <w:sz w:val="21"/>
+                <w:szCs w:val="21"/>
+              </w:rPr>
+              <w:t>:</w:t>
+            </w:r>
+            <w:r>
+              <w:rPr>
+                <w:rFonts w:ascii="Consolas" w:hAnsi="Consolas" w:cs="Consolas"/>
+                <w:color w:val="FFFFFF"/>
+                <w:sz w:val="21"/>
+                <w:szCs w:val="21"/>
+              </w:rPr>
+              <w:t xml:space="preserve"> </w:t>
+            </w:r>
+            <w:r>
+              <w:rPr>
+                <w:rFonts w:ascii="Consolas" w:hAnsi="Consolas" w:cs="Consolas"/>
+                <w:color w:val="B3CCFF"/>
+                <w:sz w:val="21"/>
+                <w:szCs w:val="21"/>
+              </w:rPr>
+              <w:t>string</w:t>
+            </w:r>
+            <w:r>
+              <w:rPr>
+                <w:rFonts w:ascii="Consolas" w:hAnsi="Consolas" w:cs="Consolas"/>
+                <w:color w:val="E85D7F"/>
+                <w:sz w:val="21"/>
+                <w:szCs w:val="21"/>
+              </w:rPr>
+              <w:t>;</w:t>
+            </w:r>
+          </w:p>
+          <w:p>
+            <w:pPr>
+              <w:shd w:val="clear" w:color="auto" w:fill="1E1E1E"/>
+              <w:spacing w:line="330" w:lineRule="atLeast"/>
+              <w:rPr>
+                <w:rFonts w:ascii="Consolas" w:hAnsi="Consolas" w:cs="Consolas"/>
+                <w:color w:val="FFFFFF"/>
+                <w:sz w:val="21"/>
+                <w:szCs w:val="21"/>
+              </w:rPr>
+            </w:pPr>
+            <w:r>
+              <w:rPr>
+                <w:rFonts w:ascii="Consolas" w:hAnsi="Consolas" w:cs="Consolas"/>
+                <w:color w:val="E85D7F"/>
+                <w:sz w:val="21"/>
+                <w:szCs w:val="21"/>
+              </w:rPr>
+              <w:t>};</w:t>
+            </w:r>
+          </w:p>
+          <w:p>
+            <w:pPr>
+              <w:shd w:val="clear" w:color="auto" w:fill="1E1E1E"/>
+              <w:spacing w:line="330" w:lineRule="atLeast"/>
+              <w:rPr>
+                <w:rFonts w:ascii="Consolas" w:hAnsi="Consolas" w:cs="Consolas"/>
+                <w:color w:val="FFFFFF"/>
+                <w:sz w:val="21"/>
+                <w:szCs w:val="21"/>
+              </w:rPr>
+            </w:pPr>
+          </w:p>
+          <w:p>
+            <w:pPr>
+              <w:shd w:val="clear" w:color="auto" w:fill="1E1E1E"/>
+              <w:spacing w:line="330" w:lineRule="atLeast"/>
+              <w:rPr>
+                <w:rFonts w:ascii="Consolas" w:hAnsi="Consolas" w:cs="Consolas"/>
+                <w:color w:val="FFFFFF"/>
+                <w:sz w:val="21"/>
+                <w:szCs w:val="21"/>
+              </w:rPr>
+            </w:pPr>
+            <w:r>
+              <w:rPr>
+                <w:rFonts w:ascii="Consolas" w:hAnsi="Consolas" w:cs="Consolas"/>
+                <w:color w:val="B3CCFF"/>
+                <w:sz w:val="21"/>
+                <w:szCs w:val="21"/>
+              </w:rPr>
+              <w:t>function</w:t>
+            </w:r>
+            <w:r>
+              <w:rPr>
+                <w:rFonts w:ascii="Consolas" w:hAnsi="Consolas" w:cs="Consolas"/>
+                <w:color w:val="FFFFFF"/>
+                <w:sz w:val="21"/>
+                <w:szCs w:val="21"/>
+              </w:rPr>
+              <w:t xml:space="preserve"> createUser</w:t>
+            </w:r>
+            <w:r>
+              <w:rPr>
+                <w:rFonts w:ascii="Consolas" w:hAnsi="Consolas" w:cs="Consolas"/>
+                <w:color w:val="E85D7F"/>
+                <w:sz w:val="21"/>
+                <w:szCs w:val="21"/>
+              </w:rPr>
+              <w:t>()</w:t>
+            </w:r>
+            <w:r>
+              <w:rPr>
+                <w:rFonts w:ascii="Consolas" w:hAnsi="Consolas" w:cs="Consolas"/>
+                <w:color w:val="FFFFFF"/>
+                <w:sz w:val="21"/>
+                <w:szCs w:val="21"/>
+              </w:rPr>
+              <w:t xml:space="preserve"> </w:t>
+            </w:r>
+            <w:r>
+              <w:rPr>
+                <w:rFonts w:ascii="Consolas" w:hAnsi="Consolas" w:cs="Consolas"/>
+                <w:color w:val="E85D7F"/>
+                <w:sz w:val="21"/>
+                <w:szCs w:val="21"/>
+              </w:rPr>
+              <w:t>{</w:t>
+            </w:r>
+          </w:p>
+          <w:p>
+            <w:pPr>
+              <w:shd w:val="clear" w:color="auto" w:fill="1E1E1E"/>
+              <w:spacing w:line="330" w:lineRule="atLeast"/>
+              <w:rPr>
+                <w:rFonts w:ascii="Consolas" w:hAnsi="Consolas" w:cs="Consolas"/>
+                <w:color w:val="FFFFFF"/>
+                <w:sz w:val="21"/>
+                <w:szCs w:val="21"/>
+              </w:rPr>
+            </w:pPr>
+            <w:r>
+              <w:rPr>
+                <w:rFonts w:ascii="Consolas" w:hAnsi="Consolas" w:cs="Consolas"/>
+                <w:color w:val="FFFFFF"/>
+                <w:sz w:val="21"/>
+                <w:szCs w:val="21"/>
+              </w:rPr>
+              <w:t xml:space="preserve">  </w:t>
+            </w:r>
+            <w:r>
+              <w:rPr>
+                <w:rFonts w:ascii="Consolas" w:hAnsi="Consolas" w:cs="Consolas"/>
+                <w:color w:val="B3CCFF"/>
+                <w:sz w:val="21"/>
+                <w:szCs w:val="21"/>
+              </w:rPr>
+              <w:t>const</w:t>
+            </w:r>
+            <w:r>
+              <w:rPr>
+                <w:rFonts w:ascii="Consolas" w:hAnsi="Consolas" w:cs="Consolas"/>
+                <w:color w:val="FFFFFF"/>
+                <w:sz w:val="21"/>
+                <w:szCs w:val="21"/>
+              </w:rPr>
+              <w:t xml:space="preserve"> randomChance </w:t>
+            </w:r>
+            <w:r>
+              <w:rPr>
+                <w:rFonts w:ascii="Consolas" w:hAnsi="Consolas" w:cs="Consolas"/>
+                <w:color w:val="E85D7F"/>
+                <w:sz w:val="21"/>
+                <w:szCs w:val="21"/>
+              </w:rPr>
+              <w:t>=</w:t>
+            </w:r>
+            <w:r>
+              <w:rPr>
+                <w:rFonts w:ascii="Consolas" w:hAnsi="Consolas" w:cs="Consolas"/>
+                <w:color w:val="FFFFFF"/>
+                <w:sz w:val="21"/>
+                <w:szCs w:val="21"/>
+              </w:rPr>
+              <w:t xml:space="preserve"> </w:t>
+            </w:r>
+            <w:r>
+              <w:rPr>
+                <w:rFonts w:ascii="Consolas" w:hAnsi="Consolas" w:cs="Consolas"/>
+                <w:color w:val="E85D7F"/>
+                <w:sz w:val="21"/>
+                <w:szCs w:val="21"/>
+              </w:rPr>
+              <w:t>Math.</w:t>
+            </w:r>
+            <w:r>
+              <w:rPr>
+                <w:rFonts w:ascii="Consolas" w:hAnsi="Consolas" w:cs="Consolas"/>
+                <w:color w:val="FFFFFF"/>
+                <w:sz w:val="21"/>
+                <w:szCs w:val="21"/>
+              </w:rPr>
+              <w:t>random</w:t>
+            </w:r>
+            <w:r>
+              <w:rPr>
+                <w:rFonts w:ascii="Consolas" w:hAnsi="Consolas" w:cs="Consolas"/>
+                <w:color w:val="E85D7F"/>
+                <w:sz w:val="21"/>
+                <w:szCs w:val="21"/>
+              </w:rPr>
+              <w:t>()</w:t>
+            </w:r>
+            <w:r>
+              <w:rPr>
+                <w:rFonts w:ascii="Consolas" w:hAnsi="Consolas" w:cs="Consolas"/>
+                <w:color w:val="FFFFFF"/>
+                <w:sz w:val="21"/>
+                <w:szCs w:val="21"/>
+              </w:rPr>
+              <w:t xml:space="preserve"> </w:t>
+            </w:r>
+            <w:r>
+              <w:rPr>
+                <w:rFonts w:ascii="Consolas" w:hAnsi="Consolas" w:cs="Consolas"/>
+                <w:color w:val="E85D7F"/>
+                <w:sz w:val="21"/>
+                <w:szCs w:val="21"/>
+              </w:rPr>
+              <w:t>&gt;=</w:t>
+            </w:r>
+            <w:r>
+              <w:rPr>
+                <w:rFonts w:ascii="Consolas" w:hAnsi="Consolas" w:cs="Consolas"/>
+                <w:color w:val="FFFFFF"/>
+                <w:sz w:val="21"/>
+                <w:szCs w:val="21"/>
+              </w:rPr>
+              <w:t xml:space="preserve"> </w:t>
+            </w:r>
+            <w:r>
+              <w:rPr>
+                <w:rFonts w:ascii="Consolas" w:hAnsi="Consolas" w:cs="Consolas"/>
+                <w:color w:val="E85D7F"/>
+                <w:sz w:val="21"/>
+                <w:szCs w:val="21"/>
+              </w:rPr>
+              <w:t>0.5;</w:t>
+            </w:r>
+          </w:p>
+          <w:p>
+            <w:pPr>
+              <w:shd w:val="clear" w:color="auto" w:fill="1E1E1E"/>
+              <w:spacing w:line="330" w:lineRule="atLeast"/>
+              <w:rPr>
+                <w:rFonts w:ascii="Consolas" w:hAnsi="Consolas" w:cs="Consolas"/>
+                <w:color w:val="FFFFFF"/>
+                <w:sz w:val="21"/>
+                <w:szCs w:val="21"/>
+              </w:rPr>
+            </w:pPr>
+          </w:p>
+          <w:p>
+            <w:pPr>
+              <w:shd w:val="clear" w:color="auto" w:fill="1E1E1E"/>
+              <w:spacing w:line="330" w:lineRule="atLeast"/>
+              <w:rPr>
+                <w:rFonts w:ascii="Consolas" w:hAnsi="Consolas" w:cs="Consolas"/>
+                <w:color w:val="FFFFFF"/>
+                <w:sz w:val="21"/>
+                <w:szCs w:val="21"/>
+              </w:rPr>
+            </w:pPr>
+            <w:r>
+              <w:rPr>
+                <w:rFonts w:ascii="Consolas" w:hAnsi="Consolas" w:cs="Consolas"/>
+                <w:color w:val="FFFFFF"/>
+                <w:sz w:val="21"/>
+                <w:szCs w:val="21"/>
+              </w:rPr>
+              <w:t xml:space="preserve">  </w:t>
+            </w:r>
+            <w:r>
+              <w:rPr>
+                <w:rFonts w:ascii="Consolas" w:hAnsi="Consolas" w:cs="Consolas"/>
+                <w:color w:val="B3CCFF"/>
+                <w:sz w:val="21"/>
+                <w:szCs w:val="21"/>
+              </w:rPr>
+              <w:t>if</w:t>
+            </w:r>
+            <w:r>
+              <w:rPr>
+                <w:rFonts w:ascii="Consolas" w:hAnsi="Consolas" w:cs="Consolas"/>
+                <w:color w:val="FFFFFF"/>
+                <w:sz w:val="21"/>
+                <w:szCs w:val="21"/>
+              </w:rPr>
+              <w:t xml:space="preserve"> </w:t>
+            </w:r>
+            <w:r>
+              <w:rPr>
+                <w:rFonts w:ascii="Consolas" w:hAnsi="Consolas" w:cs="Consolas"/>
+                <w:color w:val="E85D7F"/>
+                <w:sz w:val="21"/>
+                <w:szCs w:val="21"/>
+              </w:rPr>
+              <w:t>(</w:t>
+            </w:r>
+            <w:r>
+              <w:rPr>
+                <w:rFonts w:ascii="Consolas" w:hAnsi="Consolas" w:cs="Consolas"/>
+                <w:color w:val="FFFFFF"/>
+                <w:sz w:val="21"/>
+                <w:szCs w:val="21"/>
+              </w:rPr>
+              <w:t>randomChance</w:t>
+            </w:r>
+            <w:r>
+              <w:rPr>
+                <w:rFonts w:ascii="Consolas" w:hAnsi="Consolas" w:cs="Consolas"/>
+                <w:color w:val="E85D7F"/>
+                <w:sz w:val="21"/>
+                <w:szCs w:val="21"/>
+              </w:rPr>
+              <w:t>)</w:t>
+            </w:r>
+            <w:r>
+              <w:rPr>
+                <w:rFonts w:ascii="Consolas" w:hAnsi="Consolas" w:cs="Consolas"/>
+                <w:color w:val="FFFFFF"/>
+                <w:sz w:val="21"/>
+                <w:szCs w:val="21"/>
+              </w:rPr>
+              <w:t xml:space="preserve"> </w:t>
+            </w:r>
+            <w:r>
+              <w:rPr>
+                <w:rFonts w:ascii="Consolas" w:hAnsi="Consolas" w:cs="Consolas"/>
+                <w:color w:val="E85D7F"/>
+                <w:sz w:val="21"/>
+                <w:szCs w:val="21"/>
+              </w:rPr>
+              <w:t>{</w:t>
+            </w:r>
+          </w:p>
+          <w:p>
+            <w:pPr>
+              <w:shd w:val="clear" w:color="auto" w:fill="1E1E1E"/>
+              <w:spacing w:line="330" w:lineRule="atLeast"/>
+              <w:rPr>
+                <w:rFonts w:ascii="Consolas" w:hAnsi="Consolas" w:cs="Consolas"/>
+                <w:color w:val="FFFFFF"/>
+                <w:sz w:val="21"/>
+                <w:szCs w:val="21"/>
+              </w:rPr>
+            </w:pPr>
+            <w:r>
+              <w:rPr>
+                <w:rFonts w:ascii="Consolas" w:hAnsi="Consolas" w:cs="Consolas"/>
+                <w:color w:val="FFFFFF"/>
+                <w:sz w:val="21"/>
+                <w:szCs w:val="21"/>
+              </w:rPr>
+              <w:t xml:space="preserve">    </w:t>
+            </w:r>
+            <w:r>
+              <w:rPr>
+                <w:rFonts w:ascii="Consolas" w:hAnsi="Consolas" w:cs="Consolas"/>
+                <w:color w:val="B3CCFF"/>
+                <w:sz w:val="21"/>
+                <w:szCs w:val="21"/>
+              </w:rPr>
+              <w:t>return</w:t>
+            </w:r>
+            <w:r>
+              <w:rPr>
+                <w:rFonts w:ascii="Consolas" w:hAnsi="Consolas" w:cs="Consolas"/>
+                <w:color w:val="FFFFFF"/>
+                <w:sz w:val="21"/>
+                <w:szCs w:val="21"/>
+              </w:rPr>
+              <w:t xml:space="preserve"> </w:t>
+            </w:r>
+            <w:r>
+              <w:rPr>
+                <w:rFonts w:ascii="Consolas" w:hAnsi="Consolas" w:cs="Consolas"/>
+                <w:color w:val="E85D7F"/>
+                <w:sz w:val="21"/>
+                <w:szCs w:val="21"/>
+              </w:rPr>
+              <w:t>{</w:t>
+            </w:r>
+            <w:r>
+              <w:rPr>
+                <w:rFonts w:ascii="Consolas" w:hAnsi="Consolas" w:cs="Consolas"/>
+                <w:color w:val="FFFFFF"/>
+                <w:sz w:val="21"/>
+                <w:szCs w:val="21"/>
+              </w:rPr>
+              <w:t xml:space="preserve"> id</w:t>
+            </w:r>
+            <w:r>
+              <w:rPr>
+                <w:rFonts w:ascii="Consolas" w:hAnsi="Consolas" w:cs="Consolas"/>
+                <w:color w:val="E85D7F"/>
+                <w:sz w:val="21"/>
+                <w:szCs w:val="21"/>
+              </w:rPr>
+              <w:t>:</w:t>
+            </w:r>
+            <w:r>
+              <w:rPr>
+                <w:rFonts w:ascii="Consolas" w:hAnsi="Consolas" w:cs="Consolas"/>
+                <w:color w:val="FFFFFF"/>
+                <w:sz w:val="21"/>
+                <w:szCs w:val="21"/>
+              </w:rPr>
+              <w:t xml:space="preserve"> </w:t>
+            </w:r>
+            <w:r>
+              <w:rPr>
+                <w:rFonts w:ascii="Consolas" w:hAnsi="Consolas" w:cs="Consolas"/>
+                <w:color w:val="E85D7F"/>
+                <w:sz w:val="21"/>
+                <w:szCs w:val="21"/>
+              </w:rPr>
+              <w:t>1,</w:t>
+            </w:r>
+            <w:r>
+              <w:rPr>
+                <w:rFonts w:ascii="Consolas" w:hAnsi="Consolas" w:cs="Consolas"/>
+                <w:color w:val="FFFFFF"/>
+                <w:sz w:val="21"/>
+                <w:szCs w:val="21"/>
+              </w:rPr>
+              <w:t xml:space="preserve"> username</w:t>
+            </w:r>
+            <w:r>
+              <w:rPr>
+                <w:rFonts w:ascii="Consolas" w:hAnsi="Consolas" w:cs="Consolas"/>
+                <w:color w:val="E85D7F"/>
+                <w:sz w:val="21"/>
+                <w:szCs w:val="21"/>
+              </w:rPr>
+              <w:t>:</w:t>
+            </w:r>
+            <w:r>
+              <w:rPr>
+                <w:rFonts w:ascii="Consolas" w:hAnsi="Consolas" w:cs="Consolas"/>
+                <w:color w:val="FFFFFF"/>
+                <w:sz w:val="21"/>
+                <w:szCs w:val="21"/>
+              </w:rPr>
+              <w:t xml:space="preserve"> </w:t>
+            </w:r>
+            <w:r>
+              <w:rPr>
+                <w:rFonts w:ascii="Consolas" w:hAnsi="Consolas" w:cs="Consolas"/>
+                <w:color w:val="FFE083"/>
+                <w:sz w:val="21"/>
+                <w:szCs w:val="21"/>
+              </w:rPr>
+              <w:t>'nikko'</w:t>
+            </w:r>
+            <w:r>
+              <w:rPr>
+                <w:rFonts w:ascii="Consolas" w:hAnsi="Consolas" w:cs="Consolas"/>
+                <w:color w:val="FFFFFF"/>
+                <w:sz w:val="21"/>
+                <w:szCs w:val="21"/>
+              </w:rPr>
+              <w:t xml:space="preserve"> </w:t>
+            </w:r>
+            <w:r>
+              <w:rPr>
+                <w:rFonts w:ascii="Consolas" w:hAnsi="Consolas" w:cs="Consolas"/>
+                <w:color w:val="E85D7F"/>
+                <w:sz w:val="21"/>
+                <w:szCs w:val="21"/>
+              </w:rPr>
+              <w:t>};</w:t>
+            </w:r>
+          </w:p>
+          <w:p>
+            <w:pPr>
+              <w:shd w:val="clear" w:color="auto" w:fill="1E1E1E"/>
+              <w:spacing w:line="330" w:lineRule="atLeast"/>
+              <w:rPr>
+                <w:rFonts w:ascii="Consolas" w:hAnsi="Consolas" w:cs="Consolas"/>
+                <w:color w:val="FFFFFF"/>
+                <w:sz w:val="21"/>
+                <w:szCs w:val="21"/>
+              </w:rPr>
+            </w:pPr>
+            <w:r>
+              <w:rPr>
+                <w:rFonts w:ascii="Consolas" w:hAnsi="Consolas" w:cs="Consolas"/>
+                <w:color w:val="FFFFFF"/>
+                <w:sz w:val="21"/>
+                <w:szCs w:val="21"/>
+              </w:rPr>
+              <w:t xml:space="preserve">  </w:t>
+            </w:r>
+            <w:r>
+              <w:rPr>
+                <w:rFonts w:ascii="Consolas" w:hAnsi="Consolas" w:cs="Consolas"/>
+                <w:color w:val="E85D7F"/>
+                <w:sz w:val="21"/>
+                <w:szCs w:val="21"/>
+              </w:rPr>
+              <w:t>}</w:t>
+            </w:r>
+            <w:r>
+              <w:rPr>
+                <w:rFonts w:ascii="Consolas" w:hAnsi="Consolas" w:cs="Consolas"/>
+                <w:color w:val="FFFFFF"/>
+                <w:sz w:val="21"/>
+                <w:szCs w:val="21"/>
+              </w:rPr>
+              <w:t xml:space="preserve"> </w:t>
+            </w:r>
+            <w:r>
+              <w:rPr>
+                <w:rFonts w:ascii="Consolas" w:hAnsi="Consolas" w:cs="Consolas"/>
+                <w:color w:val="B3CCFF"/>
+                <w:sz w:val="21"/>
+                <w:szCs w:val="21"/>
+              </w:rPr>
+              <w:t>else</w:t>
+            </w:r>
+            <w:r>
+              <w:rPr>
+                <w:rFonts w:ascii="Consolas" w:hAnsi="Consolas" w:cs="Consolas"/>
+                <w:color w:val="FFFFFF"/>
+                <w:sz w:val="21"/>
+                <w:szCs w:val="21"/>
+              </w:rPr>
+              <w:t xml:space="preserve"> </w:t>
+            </w:r>
+            <w:r>
+              <w:rPr>
+                <w:rFonts w:ascii="Consolas" w:hAnsi="Consolas" w:cs="Consolas"/>
+                <w:color w:val="E85D7F"/>
+                <w:sz w:val="21"/>
+                <w:szCs w:val="21"/>
+              </w:rPr>
+              <w:t>{</w:t>
+            </w:r>
+          </w:p>
+          <w:p>
+            <w:pPr>
+              <w:shd w:val="clear" w:color="auto" w:fill="1E1E1E"/>
+              <w:spacing w:line="330" w:lineRule="atLeast"/>
+              <w:rPr>
+                <w:rFonts w:ascii="Consolas" w:hAnsi="Consolas" w:cs="Consolas"/>
+                <w:color w:val="FFFFFF"/>
+                <w:sz w:val="21"/>
+                <w:szCs w:val="21"/>
+              </w:rPr>
+            </w:pPr>
+            <w:r>
+              <w:rPr>
+                <w:rFonts w:ascii="Consolas" w:hAnsi="Consolas" w:cs="Consolas"/>
+                <w:color w:val="FFFFFF"/>
+                <w:sz w:val="21"/>
+                <w:szCs w:val="21"/>
+              </w:rPr>
+              <w:t xml:space="preserve">    </w:t>
+            </w:r>
+            <w:r>
+              <w:rPr>
+                <w:rFonts w:ascii="Consolas" w:hAnsi="Consolas" w:cs="Consolas"/>
+                <w:color w:val="B3CCFF"/>
+                <w:sz w:val="21"/>
+                <w:szCs w:val="21"/>
+              </w:rPr>
+              <w:t>return</w:t>
+            </w:r>
+            <w:r>
+              <w:rPr>
+                <w:rFonts w:ascii="Consolas" w:hAnsi="Consolas" w:cs="Consolas"/>
+                <w:color w:val="FFFFFF"/>
+                <w:sz w:val="21"/>
+                <w:szCs w:val="21"/>
+              </w:rPr>
+              <w:t xml:space="preserve"> </w:t>
+            </w:r>
+            <w:r>
+              <w:rPr>
+                <w:rFonts w:ascii="Consolas" w:hAnsi="Consolas" w:cs="Consolas"/>
+                <w:color w:val="FFE083"/>
+                <w:sz w:val="21"/>
+                <w:szCs w:val="21"/>
+              </w:rPr>
+              <w:t>'Could not create a user.'</w:t>
+            </w:r>
+            <w:r>
+              <w:rPr>
+                <w:rFonts w:ascii="Consolas" w:hAnsi="Consolas" w:cs="Consolas"/>
+                <w:color w:val="E85D7F"/>
+                <w:sz w:val="21"/>
+                <w:szCs w:val="21"/>
+              </w:rPr>
+              <w:t>;</w:t>
+            </w:r>
+          </w:p>
+          <w:p>
+            <w:pPr>
+              <w:shd w:val="clear" w:color="auto" w:fill="1E1E1E"/>
+              <w:spacing w:line="330" w:lineRule="atLeast"/>
+              <w:rPr>
+                <w:rFonts w:ascii="Consolas" w:hAnsi="Consolas" w:cs="Consolas"/>
+                <w:color w:val="FFFFFF"/>
+                <w:sz w:val="21"/>
+                <w:szCs w:val="21"/>
+              </w:rPr>
+            </w:pPr>
+            <w:r>
+              <w:rPr>
+                <w:rFonts w:ascii="Consolas" w:hAnsi="Consolas" w:cs="Consolas"/>
+                <w:color w:val="FFFFFF"/>
+                <w:sz w:val="21"/>
+                <w:szCs w:val="21"/>
+              </w:rPr>
+              <w:t xml:space="preserve">  </w:t>
+            </w:r>
+            <w:r>
+              <w:rPr>
+                <w:rFonts w:ascii="Consolas" w:hAnsi="Consolas" w:cs="Consolas"/>
+                <w:color w:val="E85D7F"/>
+                <w:sz w:val="21"/>
+                <w:szCs w:val="21"/>
+              </w:rPr>
+              <w:t>}</w:t>
+            </w:r>
+          </w:p>
+          <w:p>
+            <w:pPr>
+              <w:shd w:val="clear" w:color="auto" w:fill="1E1E1E"/>
+              <w:spacing w:line="330" w:lineRule="atLeast"/>
+              <w:rPr>
+                <w:rFonts w:ascii="Consolas" w:hAnsi="Consolas" w:cs="Consolas"/>
+                <w:color w:val="FFFFFF"/>
+                <w:sz w:val="21"/>
+                <w:szCs w:val="21"/>
+              </w:rPr>
+            </w:pPr>
+            <w:r>
+              <w:rPr>
+                <w:rFonts w:ascii="Consolas" w:hAnsi="Consolas" w:cs="Consolas"/>
+                <w:color w:val="E85D7F"/>
+                <w:sz w:val="21"/>
+                <w:szCs w:val="21"/>
+              </w:rPr>
+              <w:t>}</w:t>
+            </w:r>
+          </w:p>
+          <w:p>
+            <w:pPr>
+              <w:shd w:val="clear" w:color="auto" w:fill="1E1E1E"/>
+              <w:spacing w:line="330" w:lineRule="atLeast"/>
+              <w:rPr>
+                <w:rFonts w:ascii="Consolas" w:hAnsi="Consolas" w:cs="Consolas"/>
+                <w:color w:val="FFFFFF"/>
+                <w:sz w:val="21"/>
+                <w:szCs w:val="21"/>
+              </w:rPr>
+            </w:pPr>
+          </w:p>
+          <w:p>
+            <w:pPr>
+              <w:shd w:val="clear" w:color="auto" w:fill="1E1E1E"/>
+              <w:spacing w:line="330" w:lineRule="atLeast"/>
+              <w:rPr>
+                <w:rFonts w:ascii="Consolas" w:hAnsi="Consolas" w:cs="Consolas" w:hint="eastAsia"/>
+                <w:color w:val="FFFFFF"/>
+                <w:sz w:val="21"/>
+                <w:szCs w:val="21"/>
+              </w:rPr>
+            </w:pPr>
+            <w:r>
+              <w:rPr>
+                <w:rFonts w:ascii="Consolas" w:hAnsi="Consolas" w:cs="Consolas"/>
+                <w:color w:val="B3CCFF"/>
+                <w:sz w:val="21"/>
+                <w:szCs w:val="21"/>
+              </w:rPr>
+              <w:t>let</w:t>
+            </w:r>
+            <w:r>
+              <w:rPr>
+                <w:rFonts w:ascii="Consolas" w:hAnsi="Consolas" w:cs="Consolas"/>
+                <w:color w:val="FFFFFF"/>
+                <w:sz w:val="21"/>
+                <w:szCs w:val="21"/>
+              </w:rPr>
+              <w:t xml:space="preserve"> userData</w:t>
+            </w:r>
+            <w:r>
+              <w:rPr>
+                <w:rFonts w:ascii="Consolas" w:hAnsi="Consolas" w:cs="Consolas"/>
+                <w:color w:val="E85D7F"/>
+                <w:sz w:val="21"/>
+                <w:szCs w:val="21"/>
+              </w:rPr>
+              <w:t>:</w:t>
+            </w:r>
+            <w:r>
+              <w:rPr>
+                <w:rFonts w:ascii="Consolas" w:hAnsi="Consolas" w:cs="Consolas"/>
+                <w:color w:val="FFFFFF"/>
+                <w:sz w:val="21"/>
+                <w:szCs w:val="21"/>
+              </w:rPr>
+              <w:t xml:space="preserve"> </w:t>
+            </w:r>
+            <w:r>
+              <w:rPr>
+                <w:rFonts w:ascii="Consolas" w:hAnsi="Consolas" w:cs="Consolas"/>
+                <w:color w:val="E85D7F"/>
+                <w:sz w:val="21"/>
+                <w:szCs w:val="21"/>
+              </w:rPr>
+              <w:t>User</w:t>
+            </w:r>
+            <w:r>
+              <w:rPr>
+                <w:rFonts w:ascii="Consolas" w:hAnsi="Consolas" w:cs="Consolas"/>
+                <w:color w:val="FFFFFF"/>
+                <w:sz w:val="21"/>
+                <w:szCs w:val="21"/>
+              </w:rPr>
+              <w:t xml:space="preserve"> </w:t>
+            </w:r>
+            <w:r>
+              <w:rPr>
+                <w:rFonts w:ascii="Consolas" w:hAnsi="Consolas" w:cs="Consolas"/>
+                <w:color w:val="E85D7F"/>
+                <w:sz w:val="21"/>
+                <w:szCs w:val="21"/>
+              </w:rPr>
+              <w:t>|</w:t>
+            </w:r>
+            <w:r>
+              <w:rPr>
+                <w:rFonts w:ascii="Consolas" w:hAnsi="Consolas" w:cs="Consolas"/>
+                <w:color w:val="FFFFFF"/>
+                <w:sz w:val="21"/>
+                <w:szCs w:val="21"/>
+              </w:rPr>
+              <w:t xml:space="preserve"> </w:t>
+            </w:r>
+            <w:r>
+              <w:rPr>
+                <w:rFonts w:ascii="Consolas" w:hAnsi="Consolas" w:cs="Consolas"/>
+                <w:color w:val="B3CCFF"/>
+                <w:sz w:val="21"/>
+                <w:szCs w:val="21"/>
+              </w:rPr>
+              <w:t>string</w:t>
+            </w:r>
+            <w:r>
+              <w:rPr>
+                <w:rFonts w:ascii="Consolas" w:hAnsi="Consolas" w:cs="Consolas"/>
+                <w:color w:val="FFFFFF"/>
+                <w:sz w:val="21"/>
+                <w:szCs w:val="21"/>
+              </w:rPr>
+              <w:t xml:space="preserve"> </w:t>
+            </w:r>
+            <w:r>
+              <w:rPr>
+                <w:rFonts w:ascii="Consolas" w:hAnsi="Consolas" w:cs="Consolas"/>
+                <w:color w:val="E85D7F"/>
+                <w:sz w:val="21"/>
+                <w:szCs w:val="21"/>
+              </w:rPr>
+              <w:t>=</w:t>
+            </w:r>
+            <w:r>
+              <w:rPr>
+                <w:rFonts w:ascii="Consolas" w:hAnsi="Consolas" w:cs="Consolas"/>
+                <w:color w:val="FFFFFF"/>
+                <w:sz w:val="21"/>
+                <w:szCs w:val="21"/>
+              </w:rPr>
+              <w:t xml:space="preserve"> createUser</w:t>
+            </w:r>
+            <w:r>
+              <w:rPr>
+                <w:rFonts w:ascii="Consolas" w:hAnsi="Consolas" w:cs="Consolas"/>
+                <w:color w:val="E85D7F"/>
+                <w:sz w:val="21"/>
+                <w:szCs w:val="21"/>
+              </w:rPr>
+              <w:t>();</w:t>
+            </w:r>
+          </w:p>
+        </w:tc>
+      </w:tr>
+    </w:tbl>
+    <w:p>
+      <w:pPr>
+        <w:tabs>
+          <w:tab w:val="left" w:pos="3980"/>
+        </w:tabs>
+        <w:rPr>
+          <w:rFonts w:ascii="Calibri" w:hAnsi="Calibri"/>
+        </w:rPr>
+      </w:pPr>
+    </w:p>
+    <w:p>
+      <w:pPr>
+        <w:tabs>
+          <w:tab w:val="left" w:pos="3980"/>
+        </w:tabs>
+        <w:rPr>
+          <w:rFonts w:ascii="Calibri" w:hAnsi="Calibri"/>
+        </w:rPr>
+      </w:pPr>
+    </w:p>
+    <w:p>
+      <w:pPr>
+        <w:pStyle w:val="ListParagraph"/>
+        <w:numPr>
+          <w:ilvl w:val="0"/>
+          <w:numId w:val="1"/>
+        </w:numPr>
+      </w:pPr>
+      <w:r>
+        <w:rPr>
+          <w:rFonts w:asciiTheme="minorHAnsi" w:hAnsiTheme="minorHAnsi"/>
+          <w:color w:val="000000" w:themeColor="text1"/>
+          <w:sz w:val="28"/>
+          <w:szCs w:val="28"/>
+        </w:rPr>
+        <w:t>Unions and Arrays</w:t>
+      </w:r>
+    </w:p>
+    <w:p>
+      <w:pPr>
+        <w:pStyle w:val="ListParagraph"/>
+        <w:numPr>
+          <w:ilvl w:val="1"/>
+          <w:numId w:val="6"/>
+        </w:numPr>
+      </w:pPr>
+      <w:r>
+        <w:rPr>
+          <w:rFonts w:asciiTheme="minorHAnsi" w:hAnsiTheme="minorHAnsi"/>
+          <w:color w:val="000000" w:themeColor="text1"/>
+        </w:rPr>
+        <w:t>Unions are even more powerful if used with array</w:t>
+      </w:r>
+    </w:p>
+    <w:p>
+      <w:pPr>
+        <w:pStyle w:val="ListParagraph"/>
+        <w:numPr>
+          <w:ilvl w:val="1"/>
+          <w:numId w:val="6"/>
+        </w:numPr>
+      </w:pPr>
+      <w:r>
+        <w:rPr>
+          <w:rFonts w:ascii="Calibri" w:hAnsi="Calibri" w:cs="Segoe UI"/>
+          <w:color w:val="000000" w:themeColor="text1"/>
+          <w:shd w:val="clear" w:color="auto" w:fill="FFFFFF"/>
+        </w:rPr>
+        <w:t>To create a union that supports multiple types for an array’s values, wrap the union in parentheses </w:t>
+      </w:r>
+      <w:r>
+        <w:rPr>
+          <w:rStyle w:val="HTMLCode"/>
+          <w:rFonts w:ascii="Calibri" w:hAnsi="Calibri"/>
+          <w:color w:val="000000" w:themeColor="text1"/>
+          <w:sz w:val="24"/>
+          <w:szCs w:val="24"/>
+          <w:shd w:val="clear" w:color="auto" w:fill="EAE9ED"/>
+        </w:rPr>
+        <w:t>(string | number)</w:t>
+      </w:r>
+      <w:r>
+        <w:rPr>
+          <w:rFonts w:ascii="Calibri" w:hAnsi="Calibri" w:cs="Segoe UI"/>
+          <w:color w:val="000000" w:themeColor="text1"/>
+          <w:shd w:val="clear" w:color="auto" w:fill="FFFFFF"/>
+        </w:rPr>
+        <w:t>, then use array notation </w:t>
+      </w:r>
+      <w:r>
+        <w:rPr>
+          <w:rStyle w:val="HTMLCode"/>
+          <w:rFonts w:ascii="Calibri" w:hAnsi="Calibri"/>
+          <w:color w:val="000000" w:themeColor="text1"/>
+          <w:sz w:val="24"/>
+          <w:szCs w:val="24"/>
+          <w:shd w:val="clear" w:color="auto" w:fill="EAE9ED"/>
+        </w:rPr>
+        <w:t>[]</w:t>
+      </w:r>
+    </w:p>
+    <w:p>
+      <w:pPr>
+        <w:tabs>
+          <w:tab w:val="left" w:pos="3980"/>
+        </w:tabs>
+        <w:rPr>
+          <w:rFonts w:ascii="Calibri" w:hAnsi="Calibri"/>
+        </w:rPr>
+      </w:pPr>
+    </w:p>
+    <w:p>
+      <w:pPr>
+        <w:tabs>
+          <w:tab w:val="left" w:pos="3980"/>
+        </w:tabs>
+        <w:rPr>
+          <w:rFonts w:ascii="Calibri" w:hAnsi="Calibri"/>
+        </w:rPr>
+      </w:pPr>
+      <w:r>
+        <w:rPr>
+          <w:rFonts w:ascii="Calibri" w:hAnsi="Calibri"/>
+        </w:rPr>
+        <w:t>Example</w:t>
+      </w:r>
+    </w:p>
+    <w:tbl>
+      <w:tblPr>
+        <w:tblStyle w:val="TableGrid"/>
+        <w:tblW w:w="0" w:type="auto"/>
+        <w:tblLook w:val="04A0" w:firstRow="1" w:lastRow="0" w:firstColumn="1" w:lastColumn="0" w:noHBand="0" w:noVBand="1"/>
+      </w:tblPr>
+      <w:tblGrid>
+        <w:gridCol w:w="9350"/>
+      </w:tblGrid>
+      <w:tr>
+        <w:tc>
+          <w:tcPr>
+            <w:tcW w:w="9350" w:type="dxa"/>
+          </w:tcPr>
+          <w:p>
+            <w:pPr>
+              <w:shd w:val="clear" w:color="auto" w:fill="1E1E1E"/>
+              <w:spacing w:line="330" w:lineRule="atLeast"/>
+              <w:rPr>
+                <w:rFonts w:ascii="Consolas" w:hAnsi="Consolas" w:cs="Consolas"/>
+                <w:color w:val="FFFFFF"/>
+                <w:sz w:val="21"/>
+                <w:szCs w:val="21"/>
+              </w:rPr>
+            </w:pPr>
+            <w:r>
+              <w:rPr>
+                <w:rFonts w:ascii="Consolas" w:hAnsi="Consolas" w:cs="Consolas"/>
+                <w:color w:val="B3CCFF"/>
+                <w:sz w:val="21"/>
+                <w:szCs w:val="21"/>
+              </w:rPr>
+              <w:t>const</w:t>
+            </w:r>
+            <w:r>
+              <w:rPr>
+                <w:rFonts w:ascii="Consolas" w:hAnsi="Consolas" w:cs="Consolas"/>
+                <w:color w:val="FFFFFF"/>
+                <w:sz w:val="21"/>
+                <w:szCs w:val="21"/>
+              </w:rPr>
+              <w:t xml:space="preserve"> dateNumber </w:t>
+            </w:r>
+            <w:r>
+              <w:rPr>
+                <w:rFonts w:ascii="Consolas" w:hAnsi="Consolas" w:cs="Consolas"/>
+                <w:color w:val="E85D7F"/>
+                <w:sz w:val="21"/>
+                <w:szCs w:val="21"/>
+              </w:rPr>
+              <w:t>=</w:t>
+            </w:r>
+            <w:r>
+              <w:rPr>
+                <w:rFonts w:ascii="Consolas" w:hAnsi="Consolas" w:cs="Consolas"/>
+                <w:color w:val="FFFFFF"/>
+                <w:sz w:val="21"/>
+                <w:szCs w:val="21"/>
+              </w:rPr>
+              <w:t xml:space="preserve"> </w:t>
+            </w:r>
+            <w:r>
+              <w:rPr>
+                <w:rFonts w:ascii="Consolas" w:hAnsi="Consolas" w:cs="Consolas"/>
+                <w:color w:val="B3CCFF"/>
+                <w:sz w:val="21"/>
+                <w:szCs w:val="21"/>
+              </w:rPr>
+              <w:t>new</w:t>
+            </w:r>
+            <w:r>
+              <w:rPr>
+                <w:rFonts w:ascii="Consolas" w:hAnsi="Consolas" w:cs="Consolas"/>
+                <w:color w:val="FFFFFF"/>
+                <w:sz w:val="21"/>
+                <w:szCs w:val="21"/>
+              </w:rPr>
+              <w:t xml:space="preserve"> </w:t>
+            </w:r>
+            <w:r>
+              <w:rPr>
+                <w:rFonts w:ascii="Consolas" w:hAnsi="Consolas" w:cs="Consolas"/>
+                <w:color w:val="E85D7F"/>
+                <w:sz w:val="21"/>
+                <w:szCs w:val="21"/>
+              </w:rPr>
+              <w:t>Date().</w:t>
+            </w:r>
+            <w:r>
+              <w:rPr>
+                <w:rFonts w:ascii="Consolas" w:hAnsi="Consolas" w:cs="Consolas"/>
+                <w:color w:val="FFFFFF"/>
+                <w:sz w:val="21"/>
+                <w:szCs w:val="21"/>
+              </w:rPr>
+              <w:t>getTime</w:t>
+            </w:r>
+            <w:r>
+              <w:rPr>
+                <w:rFonts w:ascii="Consolas" w:hAnsi="Consolas" w:cs="Consolas"/>
+                <w:color w:val="E85D7F"/>
+                <w:sz w:val="21"/>
+                <w:szCs w:val="21"/>
+              </w:rPr>
+              <w:t>();</w:t>
+            </w:r>
+            <w:r>
+              <w:rPr>
+                <w:rFonts w:ascii="Consolas" w:hAnsi="Consolas" w:cs="Consolas"/>
+                <w:color w:val="FFFFFF"/>
+                <w:sz w:val="21"/>
+                <w:szCs w:val="21"/>
+              </w:rPr>
+              <w:t xml:space="preserve"> </w:t>
+            </w:r>
+            <w:r>
+              <w:rPr>
+                <w:rFonts w:ascii="Consolas" w:hAnsi="Consolas" w:cs="Consolas"/>
+                <w:color w:val="939598"/>
+                <w:sz w:val="21"/>
+                <w:szCs w:val="21"/>
+              </w:rPr>
+              <w:t>// returns a number</w:t>
+            </w:r>
+          </w:p>
+          <w:p>
+            <w:pPr>
+              <w:shd w:val="clear" w:color="auto" w:fill="1E1E1E"/>
+              <w:spacing w:line="330" w:lineRule="atLeast"/>
+              <w:rPr>
+                <w:rFonts w:ascii="Consolas" w:hAnsi="Consolas" w:cs="Consolas"/>
+                <w:color w:val="FFFFFF"/>
+                <w:sz w:val="21"/>
+                <w:szCs w:val="21"/>
+              </w:rPr>
+            </w:pPr>
+            <w:r>
+              <w:rPr>
+                <w:rFonts w:ascii="Consolas" w:hAnsi="Consolas" w:cs="Consolas"/>
+                <w:color w:val="B3CCFF"/>
+                <w:sz w:val="21"/>
+                <w:szCs w:val="21"/>
+              </w:rPr>
+              <w:t>const</w:t>
+            </w:r>
+            <w:r>
+              <w:rPr>
+                <w:rFonts w:ascii="Consolas" w:hAnsi="Consolas" w:cs="Consolas"/>
+                <w:color w:val="FFFFFF"/>
+                <w:sz w:val="21"/>
+                <w:szCs w:val="21"/>
+              </w:rPr>
+              <w:t xml:space="preserve"> dateString </w:t>
+            </w:r>
+            <w:r>
+              <w:rPr>
+                <w:rFonts w:ascii="Consolas" w:hAnsi="Consolas" w:cs="Consolas"/>
+                <w:color w:val="E85D7F"/>
+                <w:sz w:val="21"/>
+                <w:szCs w:val="21"/>
+              </w:rPr>
+              <w:t>=</w:t>
+            </w:r>
+            <w:r>
+              <w:rPr>
+                <w:rFonts w:ascii="Consolas" w:hAnsi="Consolas" w:cs="Consolas"/>
+                <w:color w:val="FFFFFF"/>
+                <w:sz w:val="21"/>
+                <w:szCs w:val="21"/>
+              </w:rPr>
+              <w:t xml:space="preserve"> </w:t>
+            </w:r>
+            <w:r>
+              <w:rPr>
+                <w:rFonts w:ascii="Consolas" w:hAnsi="Consolas" w:cs="Consolas"/>
+                <w:color w:val="B3CCFF"/>
+                <w:sz w:val="21"/>
+                <w:szCs w:val="21"/>
+              </w:rPr>
+              <w:t>new</w:t>
+            </w:r>
+            <w:r>
+              <w:rPr>
+                <w:rFonts w:ascii="Consolas" w:hAnsi="Consolas" w:cs="Consolas"/>
+                <w:color w:val="FFFFFF"/>
+                <w:sz w:val="21"/>
+                <w:szCs w:val="21"/>
+              </w:rPr>
+              <w:t xml:space="preserve"> </w:t>
+            </w:r>
+            <w:r>
+              <w:rPr>
+                <w:rFonts w:ascii="Consolas" w:hAnsi="Consolas" w:cs="Consolas"/>
+                <w:color w:val="E85D7F"/>
+                <w:sz w:val="21"/>
+                <w:szCs w:val="21"/>
+              </w:rPr>
+              <w:t>Date().</w:t>
+            </w:r>
+            <w:r>
+              <w:rPr>
+                <w:rFonts w:ascii="Consolas" w:hAnsi="Consolas" w:cs="Consolas"/>
+                <w:color w:val="FFFFFF"/>
+                <w:sz w:val="21"/>
+                <w:szCs w:val="21"/>
+              </w:rPr>
+              <w:t>toString</w:t>
+            </w:r>
+            <w:r>
+              <w:rPr>
+                <w:rFonts w:ascii="Consolas" w:hAnsi="Consolas" w:cs="Consolas"/>
+                <w:color w:val="E85D7F"/>
+                <w:sz w:val="21"/>
+                <w:szCs w:val="21"/>
+              </w:rPr>
+              <w:t>();</w:t>
+            </w:r>
+            <w:r>
+              <w:rPr>
+                <w:rFonts w:ascii="Consolas" w:hAnsi="Consolas" w:cs="Consolas"/>
+                <w:color w:val="FFFFFF"/>
+                <w:sz w:val="21"/>
+                <w:szCs w:val="21"/>
+              </w:rPr>
+              <w:t xml:space="preserve"> </w:t>
+            </w:r>
+            <w:r>
+              <w:rPr>
+                <w:rFonts w:ascii="Consolas" w:hAnsi="Consolas" w:cs="Consolas"/>
+                <w:color w:val="939598"/>
+                <w:sz w:val="21"/>
+                <w:szCs w:val="21"/>
+              </w:rPr>
+              <w:t>// returns a string</w:t>
+            </w:r>
+          </w:p>
+          <w:p>
+            <w:pPr>
+              <w:shd w:val="clear" w:color="auto" w:fill="1E1E1E"/>
+              <w:spacing w:line="330" w:lineRule="atLeast"/>
+              <w:rPr>
+                <w:rFonts w:ascii="Consolas" w:hAnsi="Consolas" w:cs="Consolas"/>
+                <w:color w:val="FFFFFF"/>
+                <w:sz w:val="21"/>
+                <w:szCs w:val="21"/>
+              </w:rPr>
+            </w:pPr>
+            <w:r>
+              <w:rPr>
+                <w:rFonts w:ascii="Consolas" w:hAnsi="Consolas" w:cs="Consolas"/>
+                <w:color w:val="FFFFFF"/>
+                <w:sz w:val="21"/>
+                <w:szCs w:val="21"/>
+              </w:rPr>
+              <w:t xml:space="preserve"> </w:t>
+            </w:r>
+          </w:p>
+          <w:p>
+            <w:pPr>
+              <w:shd w:val="clear" w:color="auto" w:fill="1E1E1E"/>
+              <w:spacing w:line="330" w:lineRule="atLeast"/>
+              <w:rPr>
+                <w:rFonts w:ascii="Consolas" w:hAnsi="Consolas" w:cs="Consolas" w:hint="eastAsia"/>
+                <w:color w:val="FFFFFF"/>
+                <w:sz w:val="21"/>
+                <w:szCs w:val="21"/>
+              </w:rPr>
+            </w:pPr>
+            <w:r>
+              <w:rPr>
+                <w:rFonts w:ascii="Consolas" w:hAnsi="Consolas" w:cs="Consolas"/>
+                <w:color w:val="B3CCFF"/>
+                <w:sz w:val="21"/>
+                <w:szCs w:val="21"/>
+              </w:rPr>
+              <w:t>const</w:t>
+            </w:r>
+            <w:r>
+              <w:rPr>
+                <w:rFonts w:ascii="Consolas" w:hAnsi="Consolas" w:cs="Consolas"/>
+                <w:color w:val="FFFFFF"/>
+                <w:sz w:val="21"/>
+                <w:szCs w:val="21"/>
+              </w:rPr>
+              <w:t xml:space="preserve"> timesList</w:t>
+            </w:r>
+            <w:r>
+              <w:rPr>
+                <w:rFonts w:ascii="Consolas" w:hAnsi="Consolas" w:cs="Consolas"/>
+                <w:color w:val="E85D7F"/>
+                <w:sz w:val="21"/>
+                <w:szCs w:val="21"/>
+              </w:rPr>
+              <w:t>:</w:t>
+            </w:r>
+            <w:r>
+              <w:rPr>
+                <w:rFonts w:ascii="Consolas" w:hAnsi="Consolas" w:cs="Consolas"/>
+                <w:color w:val="FFFFFF"/>
+                <w:sz w:val="21"/>
+                <w:szCs w:val="21"/>
+              </w:rPr>
+              <w:t xml:space="preserve"> </w:t>
+            </w:r>
+            <w:r>
+              <w:rPr>
+                <w:rFonts w:ascii="Consolas" w:hAnsi="Consolas" w:cs="Consolas"/>
+                <w:color w:val="E85D7F"/>
+                <w:sz w:val="21"/>
+                <w:szCs w:val="21"/>
+              </w:rPr>
+              <w:t>(</w:t>
+            </w:r>
+            <w:r>
+              <w:rPr>
+                <w:rFonts w:ascii="Consolas" w:hAnsi="Consolas" w:cs="Consolas"/>
+                <w:color w:val="B3CCFF"/>
+                <w:sz w:val="21"/>
+                <w:szCs w:val="21"/>
+              </w:rPr>
+              <w:t>string</w:t>
+            </w:r>
+            <w:r>
+              <w:rPr>
+                <w:rFonts w:ascii="Consolas" w:hAnsi="Consolas" w:cs="Consolas"/>
+                <w:color w:val="FFFFFF"/>
+                <w:sz w:val="21"/>
+                <w:szCs w:val="21"/>
+              </w:rPr>
+              <w:t xml:space="preserve"> </w:t>
+            </w:r>
+            <w:r>
+              <w:rPr>
+                <w:rFonts w:ascii="Consolas" w:hAnsi="Consolas" w:cs="Consolas"/>
+                <w:color w:val="E85D7F"/>
+                <w:sz w:val="21"/>
+                <w:szCs w:val="21"/>
+              </w:rPr>
+              <w:t>|</w:t>
+            </w:r>
+            <w:r>
+              <w:rPr>
+                <w:rFonts w:ascii="Consolas" w:hAnsi="Consolas" w:cs="Consolas"/>
+                <w:color w:val="FFFFFF"/>
+                <w:sz w:val="21"/>
+                <w:szCs w:val="21"/>
+              </w:rPr>
+              <w:t xml:space="preserve"> </w:t>
+            </w:r>
+            <w:r>
+              <w:rPr>
+                <w:rFonts w:ascii="Consolas" w:hAnsi="Consolas" w:cs="Consolas"/>
+                <w:color w:val="B3CCFF"/>
+                <w:sz w:val="21"/>
+                <w:szCs w:val="21"/>
+              </w:rPr>
+              <w:t>number</w:t>
+            </w:r>
+            <w:r>
+              <w:rPr>
+                <w:rFonts w:ascii="Consolas" w:hAnsi="Consolas" w:cs="Consolas"/>
+                <w:color w:val="E85D7F"/>
+                <w:sz w:val="21"/>
+                <w:szCs w:val="21"/>
+              </w:rPr>
+              <w:t>)[]</w:t>
+            </w:r>
+            <w:r>
+              <w:rPr>
+                <w:rFonts w:ascii="Consolas" w:hAnsi="Consolas" w:cs="Consolas"/>
+                <w:color w:val="FFFFFF"/>
+                <w:sz w:val="21"/>
+                <w:szCs w:val="21"/>
+              </w:rPr>
+              <w:t xml:space="preserve"> </w:t>
+            </w:r>
+            <w:r>
+              <w:rPr>
+                <w:rFonts w:ascii="Consolas" w:hAnsi="Consolas" w:cs="Consolas"/>
+                <w:color w:val="E85D7F"/>
+                <w:sz w:val="21"/>
+                <w:szCs w:val="21"/>
+              </w:rPr>
+              <w:t>=</w:t>
+            </w:r>
+            <w:r>
+              <w:rPr>
+                <w:rFonts w:ascii="Consolas" w:hAnsi="Consolas" w:cs="Consolas"/>
+                <w:color w:val="FFFFFF"/>
+                <w:sz w:val="21"/>
+                <w:szCs w:val="21"/>
+              </w:rPr>
+              <w:t xml:space="preserve"> </w:t>
+            </w:r>
+            <w:r>
+              <w:rPr>
+                <w:rFonts w:ascii="Consolas" w:hAnsi="Consolas" w:cs="Consolas"/>
+                <w:color w:val="E85D7F"/>
+                <w:sz w:val="21"/>
+                <w:szCs w:val="21"/>
+              </w:rPr>
+              <w:t>[</w:t>
+            </w:r>
+            <w:r>
+              <w:rPr>
+                <w:rFonts w:ascii="Consolas" w:hAnsi="Consolas" w:cs="Consolas"/>
+                <w:color w:val="FFFFFF"/>
+                <w:sz w:val="21"/>
+                <w:szCs w:val="21"/>
+              </w:rPr>
+              <w:t>dateNumber</w:t>
+            </w:r>
+            <w:r>
+              <w:rPr>
+                <w:rFonts w:ascii="Consolas" w:hAnsi="Consolas" w:cs="Consolas"/>
+                <w:color w:val="E85D7F"/>
+                <w:sz w:val="21"/>
+                <w:szCs w:val="21"/>
+              </w:rPr>
+              <w:t>,</w:t>
+            </w:r>
+            <w:r>
+              <w:rPr>
+                <w:rFonts w:ascii="Consolas" w:hAnsi="Consolas" w:cs="Consolas"/>
+                <w:color w:val="FFFFFF"/>
+                <w:sz w:val="21"/>
+                <w:szCs w:val="21"/>
+              </w:rPr>
+              <w:t xml:space="preserve"> dateString</w:t>
+            </w:r>
+            <w:r>
+              <w:rPr>
+                <w:rFonts w:ascii="Consolas" w:hAnsi="Consolas" w:cs="Consolas"/>
+                <w:color w:val="E85D7F"/>
+                <w:sz w:val="21"/>
+                <w:szCs w:val="21"/>
+              </w:rPr>
+              <w:t>];</w:t>
+            </w:r>
+          </w:p>
+        </w:tc>
+      </w:tr>
+    </w:tbl>
+    <w:p>
+      <w:pPr>
+        <w:tabs>
+          <w:tab w:val="left" w:pos="3980"/>
+        </w:tabs>
+        <w:rPr>
+          <w:rFonts w:ascii="Calibri" w:hAnsi="Calibri" w:hint="eastAsia"/>
+        </w:rPr>
+      </w:pPr>
+    </w:p>
+    <w:p>
+      <w:pPr>
+        <w:rPr>
+          <w:rFonts w:ascii="Calibri" w:hAnsi="Calibri" w:hint="eastAsia"/>
+        </w:rPr>
+      </w:pPr>
+    </w:p>
+    <w:p>
+      <w:pPr>
+        <w:rPr>
+          <w:rFonts w:ascii="Calibri" w:hAnsi="Calibri" w:hint="eastAsia"/>
+        </w:rPr>
+      </w:pPr>
+    </w:p>
+    <w:p>
+      <w:pPr>
+        <w:rPr>
+          <w:rFonts w:ascii="Calibri" w:hAnsi="Calibri" w:hint="eastAsia"/>
+        </w:rPr>
+      </w:pPr>
+    </w:p>
+    <w:p>
+      <w:pPr>
+        <w:jc w:val="center"/>
+        <w:rPr>
           <w:rFonts w:ascii="Calibri" w:hAnsi="Calibri" w:hint="eastAsia"/>
         </w:rPr>
       </w:pPr>
@@ -3634,7 +5320,7 @@
   <w:abstractNum w:abstractNumId="0" w15:restartNumberingAfterBreak="0">
     <w:nsid w:val="11BF0D1B"/>
     <w:multiLevelType w:val="hybridMultilevel"/>
-    <w:tmpl w:val="7F788C3E"/>
+    <w:tmpl w:val="1A8E174C"/>
     <w:lvl w:ilvl="0" w:tplc="04090011">
       <w:start w:val="1"/>
       <w:numFmt w:val="decimal"/>
@@ -3647,7 +5333,7 @@
         <w:rFonts w:hint="default"/>
       </w:rPr>
     </w:lvl>
-    <w:lvl w:ilvl="1" w:tplc="04090019">
+    <w:lvl w:ilvl="1" w:tplc="76040072">
       <w:start w:val="1"/>
       <w:numFmt w:val="lowerLetter"/>
       <w:lvlText w:val="%2."/>
@@ -3655,6 +5341,10 @@
       <w:pPr>
         <w:ind w:left="1440" w:hanging="360"/>
       </w:pPr>
+      <w:rPr>
+        <w:b w:val="0"/>
+        <w:bCs w:val="0"/>
+      </w:rPr>
     </w:lvl>
     <w:lvl w:ilvl="2" w:tplc="0409001B">
       <w:start w:val="1"/>
@@ -3923,6 +5613,192 @@
     </w:lvl>
   </w:abstractNum>
   <w:abstractNum w:abstractNumId="3" w15:restartNumberingAfterBreak="0">
+    <w:nsid w:val="6B766D80"/>
+    <w:multiLevelType w:val="hybridMultilevel"/>
+    <w:tmpl w:val="3AF89046"/>
+    <w:lvl w:ilvl="0" w:tplc="04090011">
+      <w:start w:val="1"/>
+      <w:numFmt w:val="decimal"/>
+      <w:lvlText w:val="%1)"/>
+      <w:lvlJc w:val="left"/>
+      <w:pPr>
+        <w:ind w:left="720" w:hanging="360"/>
+      </w:pPr>
+      <w:rPr>
+        <w:rFonts w:hint="default"/>
+      </w:rPr>
+    </w:lvl>
+    <w:lvl w:ilvl="1" w:tplc="76040072">
+      <w:start w:val="1"/>
+      <w:numFmt w:val="lowerLetter"/>
+      <w:lvlText w:val="%2."/>
+      <w:lvlJc w:val="left"/>
+      <w:pPr>
+        <w:ind w:left="1440" w:hanging="360"/>
+      </w:pPr>
+      <w:rPr>
+        <w:b w:val="0"/>
+        <w:bCs w:val="0"/>
+      </w:rPr>
+    </w:lvl>
+    <w:lvl w:ilvl="2" w:tplc="0409001B">
+      <w:start w:val="1"/>
+      <w:numFmt w:val="lowerRoman"/>
+      <w:lvlText w:val="%3."/>
+      <w:lvlJc w:val="right"/>
+      <w:pPr>
+        <w:ind w:left="2160" w:hanging="180"/>
+      </w:pPr>
+    </w:lvl>
+    <w:lvl w:ilvl="3" w:tplc="0409000F" w:tentative="1">
+      <w:start w:val="1"/>
+      <w:numFmt w:val="decimal"/>
+      <w:lvlText w:val="%4."/>
+      <w:lvlJc w:val="left"/>
+      <w:pPr>
+        <w:ind w:left="2880" w:hanging="360"/>
+      </w:pPr>
+    </w:lvl>
+    <w:lvl w:ilvl="4" w:tplc="04090019" w:tentative="1">
+      <w:start w:val="1"/>
+      <w:numFmt w:val="lowerLetter"/>
+      <w:lvlText w:val="%5."/>
+      <w:lvlJc w:val="left"/>
+      <w:pPr>
+        <w:ind w:left="3600" w:hanging="360"/>
+      </w:pPr>
+    </w:lvl>
+    <w:lvl w:ilvl="5" w:tplc="0409001B" w:tentative="1">
+      <w:start w:val="1"/>
+      <w:numFmt w:val="lowerRoman"/>
+      <w:lvlText w:val="%6."/>
+      <w:lvlJc w:val="right"/>
+      <w:pPr>
+        <w:ind w:left="4320" w:hanging="180"/>
+      </w:pPr>
+    </w:lvl>
+    <w:lvl w:ilvl="6" w:tplc="0409000F" w:tentative="1">
+      <w:start w:val="1"/>
+      <w:numFmt w:val="decimal"/>
+      <w:lvlText w:val="%7."/>
+      <w:lvlJc w:val="left"/>
+      <w:pPr>
+        <w:ind w:left="5040" w:hanging="360"/>
+      </w:pPr>
+    </w:lvl>
+    <w:lvl w:ilvl="7" w:tplc="04090019" w:tentative="1">
+      <w:start w:val="1"/>
+      <w:numFmt w:val="lowerLetter"/>
+      <w:lvlText w:val="%8."/>
+      <w:lvlJc w:val="left"/>
+      <w:pPr>
+        <w:ind w:left="5760" w:hanging="360"/>
+      </w:pPr>
+    </w:lvl>
+    <w:lvl w:ilvl="8" w:tplc="0409001B" w:tentative="1">
+      <w:start w:val="1"/>
+      <w:numFmt w:val="lowerRoman"/>
+      <w:lvlText w:val="%9."/>
+      <w:lvlJc w:val="right"/>
+      <w:pPr>
+        <w:ind w:left="6480" w:hanging="180"/>
+      </w:pPr>
+    </w:lvl>
+  </w:abstractNum>
+  <w:abstractNum w:abstractNumId="4" w15:restartNumberingAfterBreak="0">
+    <w:nsid w:val="6DD83C6A"/>
+    <w:multiLevelType w:val="hybridMultilevel"/>
+    <w:tmpl w:val="3AF89046"/>
+    <w:lvl w:ilvl="0" w:tplc="04090011">
+      <w:start w:val="1"/>
+      <w:numFmt w:val="decimal"/>
+      <w:lvlText w:val="%1)"/>
+      <w:lvlJc w:val="left"/>
+      <w:pPr>
+        <w:ind w:left="720" w:hanging="360"/>
+      </w:pPr>
+      <w:rPr>
+        <w:rFonts w:hint="default"/>
+      </w:rPr>
+    </w:lvl>
+    <w:lvl w:ilvl="1" w:tplc="76040072">
+      <w:start w:val="1"/>
+      <w:numFmt w:val="lowerLetter"/>
+      <w:lvlText w:val="%2."/>
+      <w:lvlJc w:val="left"/>
+      <w:pPr>
+        <w:ind w:left="1440" w:hanging="360"/>
+      </w:pPr>
+      <w:rPr>
+        <w:b w:val="0"/>
+        <w:bCs w:val="0"/>
+      </w:rPr>
+    </w:lvl>
+    <w:lvl w:ilvl="2" w:tplc="0409001B">
+      <w:start w:val="1"/>
+      <w:numFmt w:val="lowerRoman"/>
+      <w:lvlText w:val="%3."/>
+      <w:lvlJc w:val="right"/>
+      <w:pPr>
+        <w:ind w:left="2160" w:hanging="180"/>
+      </w:pPr>
+    </w:lvl>
+    <w:lvl w:ilvl="3" w:tplc="0409000F" w:tentative="1">
+      <w:start w:val="1"/>
+      <w:numFmt w:val="decimal"/>
+      <w:lvlText w:val="%4."/>
+      <w:lvlJc w:val="left"/>
+      <w:pPr>
+        <w:ind w:left="2880" w:hanging="360"/>
+      </w:pPr>
+    </w:lvl>
+    <w:lvl w:ilvl="4" w:tplc="04090019" w:tentative="1">
+      <w:start w:val="1"/>
+      <w:numFmt w:val="lowerLetter"/>
+      <w:lvlText w:val="%5."/>
+      <w:lvlJc w:val="left"/>
+      <w:pPr>
+        <w:ind w:left="3600" w:hanging="360"/>
+      </w:pPr>
+    </w:lvl>
+    <w:lvl w:ilvl="5" w:tplc="0409001B" w:tentative="1">
+      <w:start w:val="1"/>
+      <w:numFmt w:val="lowerRoman"/>
+      <w:lvlText w:val="%6."/>
+      <w:lvlJc w:val="right"/>
+      <w:pPr>
+        <w:ind w:left="4320" w:hanging="180"/>
+      </w:pPr>
+    </w:lvl>
+    <w:lvl w:ilvl="6" w:tplc="0409000F" w:tentative="1">
+      <w:start w:val="1"/>
+      <w:numFmt w:val="decimal"/>
+      <w:lvlText w:val="%7."/>
+      <w:lvlJc w:val="left"/>
+      <w:pPr>
+        <w:ind w:left="5040" w:hanging="360"/>
+      </w:pPr>
+    </w:lvl>
+    <w:lvl w:ilvl="7" w:tplc="04090019" w:tentative="1">
+      <w:start w:val="1"/>
+      <w:numFmt w:val="lowerLetter"/>
+      <w:lvlText w:val="%8."/>
+      <w:lvlJc w:val="left"/>
+      <w:pPr>
+        <w:ind w:left="5760" w:hanging="360"/>
+      </w:pPr>
+    </w:lvl>
+    <w:lvl w:ilvl="8" w:tplc="0409001B" w:tentative="1">
+      <w:start w:val="1"/>
+      <w:numFmt w:val="lowerRoman"/>
+      <w:lvlText w:val="%9."/>
+      <w:lvlJc w:val="right"/>
+      <w:pPr>
+        <w:ind w:left="6480" w:hanging="180"/>
+      </w:pPr>
+    </w:lvl>
+  </w:abstractNum>
+  <w:abstractNum w:abstractNumId="5" w15:restartNumberingAfterBreak="0">
     <w:nsid w:val="724515C8"/>
     <w:multiLevelType w:val="hybridMultilevel"/>
     <w:tmpl w:val="A290F5F2"/>
@@ -4018,10 +5894,16 @@
     <w:abstractNumId w:val="2"/>
   </w:num>
   <w:num w:numId="3">
-    <w:abstractNumId w:val="3"/>
+    <w:abstractNumId w:val="5"/>
   </w:num>
   <w:num w:numId="4">
     <w:abstractNumId w:val="1"/>
+  </w:num>
+  <w:num w:numId="5">
+    <w:abstractNumId w:val="4"/>
+  </w:num>
+  <w:num w:numId="6">
+    <w:abstractNumId w:val="3"/>
   </w:num>
 </w:numbering>
 </file>

</xml_diff>

<commit_message>
feat: Add progress #109 'Learn Typescript'
</commit_message>
<xml_diff>
--- a/learn-typescript/chapter_4/Chapter 4 - Union Types.docx
+++ b/learn-typescript/chapter_4/Chapter 4 - Union Types.docx
@@ -5283,6 +5283,1092 @@
         </w:rPr>
       </w:pPr>
     </w:p>
+    <w:p>
+      <w:pPr>
+        <w:rPr>
+          <w:rFonts w:ascii="Calibri" w:hAnsi="Calibri"/>
+        </w:rPr>
+      </w:pPr>
+      <w:r>
+        <w:rPr>
+          <w:rFonts w:ascii="Calibri" w:hAnsi="Calibri"/>
+        </w:rPr>
+        <w:t>Exercise</w:t>
+      </w:r>
+    </w:p>
+    <w:p>
+      <w:pPr>
+        <w:rPr>
+          <w:rFonts w:ascii="Calibri" w:hAnsi="Calibri"/>
+        </w:rPr>
+      </w:pPr>
+    </w:p>
+    <w:tbl>
+      <w:tblPr>
+        <w:tblStyle w:val="TableGrid"/>
+        <w:tblW w:w="0" w:type="auto"/>
+        <w:tblLook w:val="04A0" w:firstRow="1" w:lastRow="0" w:firstColumn="1" w:lastColumn="0" w:noHBand="0" w:noVBand="1"/>
+      </w:tblPr>
+      <w:tblGrid>
+        <w:gridCol w:w="9350"/>
+      </w:tblGrid>
+      <w:tr>
+        <w:tc>
+          <w:tcPr>
+            <w:tcW w:w="9350" w:type="dxa"/>
+          </w:tcPr>
+          <w:p>
+            <w:pPr>
+              <w:shd w:val="clear" w:color="auto" w:fill="1E1E1E"/>
+              <w:spacing w:line="330" w:lineRule="atLeast"/>
+              <w:rPr>
+                <w:rFonts w:ascii="Consolas" w:hAnsi="Consolas" w:cs="Consolas"/>
+                <w:color w:val="FFFFFF"/>
+                <w:sz w:val="21"/>
+                <w:szCs w:val="21"/>
+              </w:rPr>
+            </w:pPr>
+            <w:r>
+              <w:rPr>
+                <w:rFonts w:ascii="Consolas" w:hAnsi="Consolas" w:cs="Consolas"/>
+                <w:color w:val="B3CCFF"/>
+                <w:sz w:val="21"/>
+                <w:szCs w:val="21"/>
+              </w:rPr>
+              <w:t>function</w:t>
+            </w:r>
+            <w:r>
+              <w:rPr>
+                <w:rFonts w:ascii="Consolas" w:hAnsi="Consolas" w:cs="Consolas"/>
+                <w:color w:val="FFFFFF"/>
+                <w:sz w:val="21"/>
+                <w:szCs w:val="21"/>
+              </w:rPr>
+              <w:t xml:space="preserve"> formatListings</w:t>
+            </w:r>
+            <w:r>
+              <w:rPr>
+                <w:rFonts w:ascii="Consolas" w:hAnsi="Consolas" w:cs="Consolas"/>
+                <w:color w:val="E85D7F"/>
+                <w:sz w:val="21"/>
+                <w:szCs w:val="21"/>
+              </w:rPr>
+              <w:t>(</w:t>
+            </w:r>
+            <w:r>
+              <w:rPr>
+                <w:rFonts w:ascii="Consolas" w:hAnsi="Consolas" w:cs="Consolas"/>
+                <w:color w:val="FFFFFF"/>
+                <w:sz w:val="21"/>
+                <w:szCs w:val="21"/>
+              </w:rPr>
+              <w:t>listings</w:t>
+            </w:r>
+            <w:r>
+              <w:rPr>
+                <w:rFonts w:ascii="Consolas" w:hAnsi="Consolas" w:cs="Consolas"/>
+                <w:color w:val="E85D7F"/>
+                <w:sz w:val="21"/>
+                <w:szCs w:val="21"/>
+              </w:rPr>
+              <w:t>)</w:t>
+            </w:r>
+            <w:r>
+              <w:rPr>
+                <w:rFonts w:ascii="Consolas" w:hAnsi="Consolas" w:cs="Consolas"/>
+                <w:color w:val="FFFFFF"/>
+                <w:sz w:val="21"/>
+                <w:szCs w:val="21"/>
+              </w:rPr>
+              <w:t xml:space="preserve"> </w:t>
+            </w:r>
+            <w:r>
+              <w:rPr>
+                <w:rFonts w:ascii="Consolas" w:hAnsi="Consolas" w:cs="Consolas"/>
+                <w:color w:val="E85D7F"/>
+                <w:sz w:val="21"/>
+                <w:szCs w:val="21"/>
+              </w:rPr>
+              <w:t>{</w:t>
+            </w:r>
+          </w:p>
+          <w:p>
+            <w:pPr>
+              <w:shd w:val="clear" w:color="auto" w:fill="1E1E1E"/>
+              <w:spacing w:line="330" w:lineRule="atLeast"/>
+              <w:rPr>
+                <w:rFonts w:ascii="Consolas" w:hAnsi="Consolas" w:cs="Consolas"/>
+                <w:color w:val="FFFFFF"/>
+                <w:sz w:val="21"/>
+                <w:szCs w:val="21"/>
+              </w:rPr>
+            </w:pPr>
+            <w:r>
+              <w:rPr>
+                <w:rFonts w:ascii="Consolas" w:hAnsi="Consolas" w:cs="Consolas"/>
+                <w:color w:val="FFFFFF"/>
+                <w:sz w:val="21"/>
+                <w:szCs w:val="21"/>
+              </w:rPr>
+              <w:lastRenderedPageBreak/>
+              <w:t xml:space="preserve">  </w:t>
+            </w:r>
+            <w:r>
+              <w:rPr>
+                <w:rFonts w:ascii="Consolas" w:hAnsi="Consolas" w:cs="Consolas"/>
+                <w:color w:val="B3CCFF"/>
+                <w:sz w:val="21"/>
+                <w:szCs w:val="21"/>
+              </w:rPr>
+              <w:t>return</w:t>
+            </w:r>
+            <w:r>
+              <w:rPr>
+                <w:rFonts w:ascii="Consolas" w:hAnsi="Consolas" w:cs="Consolas"/>
+                <w:color w:val="FFFFFF"/>
+                <w:sz w:val="21"/>
+                <w:szCs w:val="21"/>
+              </w:rPr>
+              <w:t xml:space="preserve"> listings</w:t>
+            </w:r>
+            <w:r>
+              <w:rPr>
+                <w:rFonts w:ascii="Consolas" w:hAnsi="Consolas" w:cs="Consolas"/>
+                <w:color w:val="E85D7F"/>
+                <w:sz w:val="21"/>
+                <w:szCs w:val="21"/>
+              </w:rPr>
+              <w:t>.</w:t>
+            </w:r>
+            <w:r>
+              <w:rPr>
+                <w:rFonts w:ascii="Consolas" w:hAnsi="Consolas" w:cs="Consolas"/>
+                <w:color w:val="FFFFFF"/>
+                <w:sz w:val="21"/>
+                <w:szCs w:val="21"/>
+              </w:rPr>
+              <w:t>map</w:t>
+            </w:r>
+            <w:r>
+              <w:rPr>
+                <w:rFonts w:ascii="Consolas" w:hAnsi="Consolas" w:cs="Consolas"/>
+                <w:color w:val="E85D7F"/>
+                <w:sz w:val="21"/>
+                <w:szCs w:val="21"/>
+              </w:rPr>
+              <w:t>((</w:t>
+            </w:r>
+            <w:r>
+              <w:rPr>
+                <w:rFonts w:ascii="Consolas" w:hAnsi="Consolas" w:cs="Consolas"/>
+                <w:color w:val="FFFFFF"/>
+                <w:sz w:val="21"/>
+                <w:szCs w:val="21"/>
+              </w:rPr>
+              <w:t>listing</w:t>
+            </w:r>
+            <w:r>
+              <w:rPr>
+                <w:rFonts w:ascii="Consolas" w:hAnsi="Consolas" w:cs="Consolas"/>
+                <w:color w:val="E85D7F"/>
+                <w:sz w:val="21"/>
+                <w:szCs w:val="21"/>
+              </w:rPr>
+              <w:t>)</w:t>
+            </w:r>
+            <w:r>
+              <w:rPr>
+                <w:rFonts w:ascii="Consolas" w:hAnsi="Consolas" w:cs="Consolas"/>
+                <w:color w:val="FFFFFF"/>
+                <w:sz w:val="21"/>
+                <w:szCs w:val="21"/>
+              </w:rPr>
+              <w:t xml:space="preserve"> </w:t>
+            </w:r>
+            <w:r>
+              <w:rPr>
+                <w:rFonts w:ascii="Consolas" w:hAnsi="Consolas" w:cs="Consolas"/>
+                <w:color w:val="E85D7F"/>
+                <w:sz w:val="21"/>
+                <w:szCs w:val="21"/>
+              </w:rPr>
+              <w:t>=&gt;</w:t>
+            </w:r>
+            <w:r>
+              <w:rPr>
+                <w:rFonts w:ascii="Consolas" w:hAnsi="Consolas" w:cs="Consolas"/>
+                <w:color w:val="FFFFFF"/>
+                <w:sz w:val="21"/>
+                <w:szCs w:val="21"/>
+              </w:rPr>
+              <w:t xml:space="preserve"> </w:t>
+            </w:r>
+            <w:r>
+              <w:rPr>
+                <w:rFonts w:ascii="Consolas" w:hAnsi="Consolas" w:cs="Consolas"/>
+                <w:color w:val="E85D7F"/>
+                <w:sz w:val="21"/>
+                <w:szCs w:val="21"/>
+              </w:rPr>
+              <w:t>{</w:t>
+            </w:r>
+          </w:p>
+          <w:p>
+            <w:pPr>
+              <w:shd w:val="clear" w:color="auto" w:fill="1E1E1E"/>
+              <w:spacing w:line="330" w:lineRule="atLeast"/>
+              <w:rPr>
+                <w:rFonts w:ascii="Consolas" w:hAnsi="Consolas" w:cs="Consolas"/>
+                <w:color w:val="FFFFFF"/>
+                <w:sz w:val="21"/>
+                <w:szCs w:val="21"/>
+              </w:rPr>
+            </w:pPr>
+            <w:r>
+              <w:rPr>
+                <w:rFonts w:ascii="Consolas" w:hAnsi="Consolas" w:cs="Consolas"/>
+                <w:color w:val="FFFFFF"/>
+                <w:sz w:val="21"/>
+                <w:szCs w:val="21"/>
+              </w:rPr>
+              <w:t xml:space="preserve">    </w:t>
+            </w:r>
+            <w:r>
+              <w:rPr>
+                <w:rFonts w:ascii="Consolas" w:hAnsi="Consolas" w:cs="Consolas"/>
+                <w:color w:val="B3CCFF"/>
+                <w:sz w:val="21"/>
+                <w:szCs w:val="21"/>
+              </w:rPr>
+              <w:t>if</w:t>
+            </w:r>
+            <w:r>
+              <w:rPr>
+                <w:rFonts w:ascii="Consolas" w:hAnsi="Consolas" w:cs="Consolas"/>
+                <w:color w:val="FFFFFF"/>
+                <w:sz w:val="21"/>
+                <w:szCs w:val="21"/>
+              </w:rPr>
+              <w:t xml:space="preserve"> </w:t>
+            </w:r>
+            <w:r>
+              <w:rPr>
+                <w:rFonts w:ascii="Consolas" w:hAnsi="Consolas" w:cs="Consolas"/>
+                <w:color w:val="E85D7F"/>
+                <w:sz w:val="21"/>
+                <w:szCs w:val="21"/>
+              </w:rPr>
+              <w:t>(</w:t>
+            </w:r>
+            <w:r>
+              <w:rPr>
+                <w:rFonts w:ascii="Consolas" w:hAnsi="Consolas" w:cs="Consolas"/>
+                <w:color w:val="B3CCFF"/>
+                <w:sz w:val="21"/>
+                <w:szCs w:val="21"/>
+              </w:rPr>
+              <w:t>typeof</w:t>
+            </w:r>
+            <w:r>
+              <w:rPr>
+                <w:rFonts w:ascii="Consolas" w:hAnsi="Consolas" w:cs="Consolas"/>
+                <w:color w:val="FFFFFF"/>
+                <w:sz w:val="21"/>
+                <w:szCs w:val="21"/>
+              </w:rPr>
+              <w:t xml:space="preserve"> listing </w:t>
+            </w:r>
+            <w:r>
+              <w:rPr>
+                <w:rFonts w:ascii="Consolas" w:hAnsi="Consolas" w:cs="Consolas"/>
+                <w:color w:val="E85D7F"/>
+                <w:sz w:val="21"/>
+                <w:szCs w:val="21"/>
+              </w:rPr>
+              <w:t>===</w:t>
+            </w:r>
+            <w:r>
+              <w:rPr>
+                <w:rFonts w:ascii="Consolas" w:hAnsi="Consolas" w:cs="Consolas"/>
+                <w:color w:val="FFFFFF"/>
+                <w:sz w:val="21"/>
+                <w:szCs w:val="21"/>
+              </w:rPr>
+              <w:t xml:space="preserve"> </w:t>
+            </w:r>
+            <w:r>
+              <w:rPr>
+                <w:rFonts w:ascii="Consolas" w:hAnsi="Consolas" w:cs="Consolas"/>
+                <w:color w:val="FFE083"/>
+                <w:sz w:val="21"/>
+                <w:szCs w:val="21"/>
+              </w:rPr>
+              <w:t>'string'</w:t>
+            </w:r>
+            <w:r>
+              <w:rPr>
+                <w:rFonts w:ascii="Consolas" w:hAnsi="Consolas" w:cs="Consolas"/>
+                <w:color w:val="E85D7F"/>
+                <w:sz w:val="21"/>
+                <w:szCs w:val="21"/>
+              </w:rPr>
+              <w:t>)</w:t>
+            </w:r>
+            <w:r>
+              <w:rPr>
+                <w:rFonts w:ascii="Consolas" w:hAnsi="Consolas" w:cs="Consolas"/>
+                <w:color w:val="FFFFFF"/>
+                <w:sz w:val="21"/>
+                <w:szCs w:val="21"/>
+              </w:rPr>
+              <w:t xml:space="preserve"> </w:t>
+            </w:r>
+            <w:r>
+              <w:rPr>
+                <w:rFonts w:ascii="Consolas" w:hAnsi="Consolas" w:cs="Consolas"/>
+                <w:color w:val="E85D7F"/>
+                <w:sz w:val="21"/>
+                <w:szCs w:val="21"/>
+              </w:rPr>
+              <w:t>{</w:t>
+            </w:r>
+          </w:p>
+          <w:p>
+            <w:pPr>
+              <w:shd w:val="clear" w:color="auto" w:fill="1E1E1E"/>
+              <w:spacing w:line="330" w:lineRule="atLeast"/>
+              <w:rPr>
+                <w:rFonts w:ascii="Consolas" w:hAnsi="Consolas" w:cs="Consolas"/>
+                <w:color w:val="FFFFFF"/>
+                <w:sz w:val="21"/>
+                <w:szCs w:val="21"/>
+              </w:rPr>
+            </w:pPr>
+            <w:r>
+              <w:rPr>
+                <w:rFonts w:ascii="Consolas" w:hAnsi="Consolas" w:cs="Consolas"/>
+                <w:color w:val="FFFFFF"/>
+                <w:sz w:val="21"/>
+                <w:szCs w:val="21"/>
+              </w:rPr>
+              <w:t xml:space="preserve">      </w:t>
+            </w:r>
+            <w:r>
+              <w:rPr>
+                <w:rFonts w:ascii="Consolas" w:hAnsi="Consolas" w:cs="Consolas"/>
+                <w:color w:val="B3CCFF"/>
+                <w:sz w:val="21"/>
+                <w:szCs w:val="21"/>
+              </w:rPr>
+              <w:t>return</w:t>
+            </w:r>
+            <w:r>
+              <w:rPr>
+                <w:rFonts w:ascii="Consolas" w:hAnsi="Consolas" w:cs="Consolas"/>
+                <w:color w:val="FFFFFF"/>
+                <w:sz w:val="21"/>
+                <w:szCs w:val="21"/>
+              </w:rPr>
+              <w:t xml:space="preserve"> listing</w:t>
+            </w:r>
+            <w:r>
+              <w:rPr>
+                <w:rFonts w:ascii="Consolas" w:hAnsi="Consolas" w:cs="Consolas"/>
+                <w:color w:val="E85D7F"/>
+                <w:sz w:val="21"/>
+                <w:szCs w:val="21"/>
+              </w:rPr>
+              <w:t>.</w:t>
+            </w:r>
+            <w:r>
+              <w:rPr>
+                <w:rFonts w:ascii="Consolas" w:hAnsi="Consolas" w:cs="Consolas"/>
+                <w:color w:val="FFFFFF"/>
+                <w:sz w:val="21"/>
+                <w:szCs w:val="21"/>
+              </w:rPr>
+              <w:t>toUpperCase</w:t>
+            </w:r>
+            <w:r>
+              <w:rPr>
+                <w:rFonts w:ascii="Consolas" w:hAnsi="Consolas" w:cs="Consolas"/>
+                <w:color w:val="E85D7F"/>
+                <w:sz w:val="21"/>
+                <w:szCs w:val="21"/>
+              </w:rPr>
+              <w:t>();</w:t>
+            </w:r>
+          </w:p>
+          <w:p>
+            <w:pPr>
+              <w:shd w:val="clear" w:color="auto" w:fill="1E1E1E"/>
+              <w:spacing w:line="330" w:lineRule="atLeast"/>
+              <w:rPr>
+                <w:rFonts w:ascii="Consolas" w:hAnsi="Consolas" w:cs="Consolas"/>
+                <w:color w:val="FFFFFF"/>
+                <w:sz w:val="21"/>
+                <w:szCs w:val="21"/>
+              </w:rPr>
+            </w:pPr>
+            <w:r>
+              <w:rPr>
+                <w:rFonts w:ascii="Consolas" w:hAnsi="Consolas" w:cs="Consolas"/>
+                <w:color w:val="FFFFFF"/>
+                <w:sz w:val="21"/>
+                <w:szCs w:val="21"/>
+              </w:rPr>
+              <w:t xml:space="preserve">    </w:t>
+            </w:r>
+            <w:r>
+              <w:rPr>
+                <w:rFonts w:ascii="Consolas" w:hAnsi="Consolas" w:cs="Consolas"/>
+                <w:color w:val="E85D7F"/>
+                <w:sz w:val="21"/>
+                <w:szCs w:val="21"/>
+              </w:rPr>
+              <w:t>}</w:t>
+            </w:r>
+          </w:p>
+          <w:p>
+            <w:pPr>
+              <w:shd w:val="clear" w:color="auto" w:fill="1E1E1E"/>
+              <w:spacing w:line="330" w:lineRule="atLeast"/>
+              <w:rPr>
+                <w:rFonts w:ascii="Consolas" w:hAnsi="Consolas" w:cs="Consolas"/>
+                <w:color w:val="FFFFFF"/>
+                <w:sz w:val="21"/>
+                <w:szCs w:val="21"/>
+              </w:rPr>
+            </w:pPr>
+          </w:p>
+          <w:p>
+            <w:pPr>
+              <w:shd w:val="clear" w:color="auto" w:fill="1E1E1E"/>
+              <w:spacing w:line="330" w:lineRule="atLeast"/>
+              <w:rPr>
+                <w:rFonts w:ascii="Consolas" w:hAnsi="Consolas" w:cs="Consolas"/>
+                <w:color w:val="FFFFFF"/>
+                <w:sz w:val="21"/>
+                <w:szCs w:val="21"/>
+              </w:rPr>
+            </w:pPr>
+            <w:r>
+              <w:rPr>
+                <w:rFonts w:ascii="Consolas" w:hAnsi="Consolas" w:cs="Consolas"/>
+                <w:color w:val="FFFFFF"/>
+                <w:sz w:val="21"/>
+                <w:szCs w:val="21"/>
+              </w:rPr>
+              <w:t xml:space="preserve">    </w:t>
+            </w:r>
+            <w:r>
+              <w:rPr>
+                <w:rFonts w:ascii="Consolas" w:hAnsi="Consolas" w:cs="Consolas"/>
+                <w:color w:val="B3CCFF"/>
+                <w:sz w:val="21"/>
+                <w:szCs w:val="21"/>
+              </w:rPr>
+              <w:t>if</w:t>
+            </w:r>
+            <w:r>
+              <w:rPr>
+                <w:rFonts w:ascii="Consolas" w:hAnsi="Consolas" w:cs="Consolas"/>
+                <w:color w:val="FFFFFF"/>
+                <w:sz w:val="21"/>
+                <w:szCs w:val="21"/>
+              </w:rPr>
+              <w:t xml:space="preserve"> </w:t>
+            </w:r>
+            <w:r>
+              <w:rPr>
+                <w:rFonts w:ascii="Consolas" w:hAnsi="Consolas" w:cs="Consolas"/>
+                <w:color w:val="E85D7F"/>
+                <w:sz w:val="21"/>
+                <w:szCs w:val="21"/>
+              </w:rPr>
+              <w:t>(</w:t>
+            </w:r>
+            <w:r>
+              <w:rPr>
+                <w:rFonts w:ascii="Consolas" w:hAnsi="Consolas" w:cs="Consolas"/>
+                <w:color w:val="B3CCFF"/>
+                <w:sz w:val="21"/>
+                <w:szCs w:val="21"/>
+              </w:rPr>
+              <w:t>typeof</w:t>
+            </w:r>
+            <w:r>
+              <w:rPr>
+                <w:rFonts w:ascii="Consolas" w:hAnsi="Consolas" w:cs="Consolas"/>
+                <w:color w:val="FFFFFF"/>
+                <w:sz w:val="21"/>
+                <w:szCs w:val="21"/>
+              </w:rPr>
+              <w:t xml:space="preserve"> listing </w:t>
+            </w:r>
+            <w:r>
+              <w:rPr>
+                <w:rFonts w:ascii="Consolas" w:hAnsi="Consolas" w:cs="Consolas"/>
+                <w:color w:val="E85D7F"/>
+                <w:sz w:val="21"/>
+                <w:szCs w:val="21"/>
+              </w:rPr>
+              <w:t>===</w:t>
+            </w:r>
+            <w:r>
+              <w:rPr>
+                <w:rFonts w:ascii="Consolas" w:hAnsi="Consolas" w:cs="Consolas"/>
+                <w:color w:val="FFFFFF"/>
+                <w:sz w:val="21"/>
+                <w:szCs w:val="21"/>
+              </w:rPr>
+              <w:t xml:space="preserve"> </w:t>
+            </w:r>
+            <w:r>
+              <w:rPr>
+                <w:rFonts w:ascii="Consolas" w:hAnsi="Consolas" w:cs="Consolas"/>
+                <w:color w:val="FFE083"/>
+                <w:sz w:val="21"/>
+                <w:szCs w:val="21"/>
+              </w:rPr>
+              <w:t>'number'</w:t>
+            </w:r>
+            <w:r>
+              <w:rPr>
+                <w:rFonts w:ascii="Consolas" w:hAnsi="Consolas" w:cs="Consolas"/>
+                <w:color w:val="E85D7F"/>
+                <w:sz w:val="21"/>
+                <w:szCs w:val="21"/>
+              </w:rPr>
+              <w:t>)</w:t>
+            </w:r>
+            <w:r>
+              <w:rPr>
+                <w:rFonts w:ascii="Consolas" w:hAnsi="Consolas" w:cs="Consolas"/>
+                <w:color w:val="FFFFFF"/>
+                <w:sz w:val="21"/>
+                <w:szCs w:val="21"/>
+              </w:rPr>
+              <w:t xml:space="preserve"> </w:t>
+            </w:r>
+            <w:r>
+              <w:rPr>
+                <w:rFonts w:ascii="Consolas" w:hAnsi="Consolas" w:cs="Consolas"/>
+                <w:color w:val="E85D7F"/>
+                <w:sz w:val="21"/>
+                <w:szCs w:val="21"/>
+              </w:rPr>
+              <w:t>{</w:t>
+            </w:r>
+          </w:p>
+          <w:p>
+            <w:pPr>
+              <w:shd w:val="clear" w:color="auto" w:fill="1E1E1E"/>
+              <w:spacing w:line="330" w:lineRule="atLeast"/>
+              <w:rPr>
+                <w:rFonts w:ascii="Consolas" w:hAnsi="Consolas" w:cs="Consolas"/>
+                <w:color w:val="FFFFFF"/>
+                <w:sz w:val="21"/>
+                <w:szCs w:val="21"/>
+              </w:rPr>
+            </w:pPr>
+            <w:r>
+              <w:rPr>
+                <w:rFonts w:ascii="Consolas" w:hAnsi="Consolas" w:cs="Consolas"/>
+                <w:color w:val="FFFFFF"/>
+                <w:sz w:val="21"/>
+                <w:szCs w:val="21"/>
+              </w:rPr>
+              <w:t xml:space="preserve">      </w:t>
+            </w:r>
+            <w:r>
+              <w:rPr>
+                <w:rFonts w:ascii="Consolas" w:hAnsi="Consolas" w:cs="Consolas"/>
+                <w:color w:val="B3CCFF"/>
+                <w:sz w:val="21"/>
+                <w:szCs w:val="21"/>
+              </w:rPr>
+              <w:t>return</w:t>
+            </w:r>
+            <w:r>
+              <w:rPr>
+                <w:rFonts w:ascii="Consolas" w:hAnsi="Consolas" w:cs="Consolas"/>
+                <w:color w:val="FFFFFF"/>
+                <w:sz w:val="21"/>
+                <w:szCs w:val="21"/>
+              </w:rPr>
+              <w:t xml:space="preserve"> </w:t>
+            </w:r>
+            <w:r>
+              <w:rPr>
+                <w:rFonts w:ascii="Consolas" w:hAnsi="Consolas" w:cs="Consolas"/>
+                <w:color w:val="FFE083"/>
+                <w:sz w:val="21"/>
+                <w:szCs w:val="21"/>
+              </w:rPr>
+              <w:t>`</w:t>
+            </w:r>
+            <w:r>
+              <w:rPr>
+                <w:rFonts w:ascii="Consolas" w:hAnsi="Consolas" w:cs="Consolas"/>
+                <w:color w:val="E85D7F"/>
+                <w:sz w:val="21"/>
+                <w:szCs w:val="21"/>
+              </w:rPr>
+              <w:t>$${</w:t>
+            </w:r>
+            <w:r>
+              <w:rPr>
+                <w:rFonts w:ascii="Consolas" w:hAnsi="Consolas" w:cs="Consolas"/>
+                <w:color w:val="FFFFFF"/>
+                <w:sz w:val="21"/>
+                <w:szCs w:val="21"/>
+              </w:rPr>
+              <w:t>listing</w:t>
+            </w:r>
+            <w:r>
+              <w:rPr>
+                <w:rFonts w:ascii="Consolas" w:hAnsi="Consolas" w:cs="Consolas"/>
+                <w:color w:val="E85D7F"/>
+                <w:sz w:val="21"/>
+                <w:szCs w:val="21"/>
+              </w:rPr>
+              <w:t>.</w:t>
+            </w:r>
+            <w:r>
+              <w:rPr>
+                <w:rFonts w:ascii="Consolas" w:hAnsi="Consolas" w:cs="Consolas"/>
+                <w:color w:val="FFFFFF"/>
+                <w:sz w:val="21"/>
+                <w:szCs w:val="21"/>
+              </w:rPr>
+              <w:t>toLocaleString</w:t>
+            </w:r>
+            <w:r>
+              <w:rPr>
+                <w:rFonts w:ascii="Consolas" w:hAnsi="Consolas" w:cs="Consolas"/>
+                <w:color w:val="E85D7F"/>
+                <w:sz w:val="21"/>
+                <w:szCs w:val="21"/>
+              </w:rPr>
+              <w:t>()}</w:t>
+            </w:r>
+            <w:r>
+              <w:rPr>
+                <w:rFonts w:ascii="Consolas" w:hAnsi="Consolas" w:cs="Consolas"/>
+                <w:color w:val="FFE083"/>
+                <w:sz w:val="21"/>
+                <w:szCs w:val="21"/>
+              </w:rPr>
+              <w:t>`</w:t>
+            </w:r>
+            <w:r>
+              <w:rPr>
+                <w:rFonts w:ascii="Consolas" w:hAnsi="Consolas" w:cs="Consolas"/>
+                <w:color w:val="E85D7F"/>
+                <w:sz w:val="21"/>
+                <w:szCs w:val="21"/>
+              </w:rPr>
+              <w:t>;</w:t>
+            </w:r>
+          </w:p>
+          <w:p>
+            <w:pPr>
+              <w:shd w:val="clear" w:color="auto" w:fill="1E1E1E"/>
+              <w:spacing w:line="330" w:lineRule="atLeast"/>
+              <w:rPr>
+                <w:rFonts w:ascii="Consolas" w:hAnsi="Consolas" w:cs="Consolas"/>
+                <w:color w:val="FFFFFF"/>
+                <w:sz w:val="21"/>
+                <w:szCs w:val="21"/>
+              </w:rPr>
+            </w:pPr>
+            <w:r>
+              <w:rPr>
+                <w:rFonts w:ascii="Consolas" w:hAnsi="Consolas" w:cs="Consolas"/>
+                <w:color w:val="FFFFFF"/>
+                <w:sz w:val="21"/>
+                <w:szCs w:val="21"/>
+              </w:rPr>
+              <w:t xml:space="preserve">    </w:t>
+            </w:r>
+            <w:r>
+              <w:rPr>
+                <w:rFonts w:ascii="Consolas" w:hAnsi="Consolas" w:cs="Consolas"/>
+                <w:color w:val="E85D7F"/>
+                <w:sz w:val="21"/>
+                <w:szCs w:val="21"/>
+              </w:rPr>
+              <w:t>}</w:t>
+            </w:r>
+          </w:p>
+          <w:p>
+            <w:pPr>
+              <w:shd w:val="clear" w:color="auto" w:fill="1E1E1E"/>
+              <w:spacing w:line="330" w:lineRule="atLeast"/>
+              <w:rPr>
+                <w:rFonts w:ascii="Consolas" w:hAnsi="Consolas" w:cs="Consolas"/>
+                <w:color w:val="FFFFFF"/>
+                <w:sz w:val="21"/>
+                <w:szCs w:val="21"/>
+              </w:rPr>
+            </w:pPr>
+            <w:r>
+              <w:rPr>
+                <w:rFonts w:ascii="Consolas" w:hAnsi="Consolas" w:cs="Consolas"/>
+                <w:color w:val="FFFFFF"/>
+                <w:sz w:val="21"/>
+                <w:szCs w:val="21"/>
+              </w:rPr>
+              <w:t xml:space="preserve">  </w:t>
+            </w:r>
+            <w:r>
+              <w:rPr>
+                <w:rFonts w:ascii="Consolas" w:hAnsi="Consolas" w:cs="Consolas"/>
+                <w:color w:val="E85D7F"/>
+                <w:sz w:val="21"/>
+                <w:szCs w:val="21"/>
+              </w:rPr>
+              <w:t>});</w:t>
+            </w:r>
+          </w:p>
+          <w:p>
+            <w:pPr>
+              <w:shd w:val="clear" w:color="auto" w:fill="1E1E1E"/>
+              <w:spacing w:line="330" w:lineRule="atLeast"/>
+              <w:rPr>
+                <w:rFonts w:ascii="Consolas" w:hAnsi="Consolas" w:cs="Consolas"/>
+                <w:color w:val="FFFFFF"/>
+                <w:sz w:val="21"/>
+                <w:szCs w:val="21"/>
+              </w:rPr>
+            </w:pPr>
+            <w:r>
+              <w:rPr>
+                <w:rFonts w:ascii="Consolas" w:hAnsi="Consolas" w:cs="Consolas"/>
+                <w:color w:val="E85D7F"/>
+                <w:sz w:val="21"/>
+                <w:szCs w:val="21"/>
+              </w:rPr>
+              <w:t>}</w:t>
+            </w:r>
+          </w:p>
+          <w:p>
+            <w:pPr>
+              <w:shd w:val="clear" w:color="auto" w:fill="1E1E1E"/>
+              <w:spacing w:line="330" w:lineRule="atLeast"/>
+              <w:rPr>
+                <w:rFonts w:ascii="Consolas" w:hAnsi="Consolas" w:cs="Consolas"/>
+                <w:color w:val="FFFFFF"/>
+                <w:sz w:val="21"/>
+                <w:szCs w:val="21"/>
+              </w:rPr>
+            </w:pPr>
+          </w:p>
+          <w:p>
+            <w:pPr>
+              <w:shd w:val="clear" w:color="auto" w:fill="1E1E1E"/>
+              <w:spacing w:line="330" w:lineRule="atLeast"/>
+              <w:rPr>
+                <w:rFonts w:ascii="Consolas" w:hAnsi="Consolas" w:cs="Consolas"/>
+                <w:color w:val="FFFFFF"/>
+                <w:sz w:val="21"/>
+                <w:szCs w:val="21"/>
+              </w:rPr>
+            </w:pPr>
+            <w:r>
+              <w:rPr>
+                <w:rFonts w:ascii="Consolas" w:hAnsi="Consolas" w:cs="Consolas"/>
+                <w:color w:val="B3CCFF"/>
+                <w:sz w:val="21"/>
+                <w:szCs w:val="21"/>
+              </w:rPr>
+              <w:t>const</w:t>
+            </w:r>
+            <w:r>
+              <w:rPr>
+                <w:rFonts w:ascii="Consolas" w:hAnsi="Consolas" w:cs="Consolas"/>
+                <w:color w:val="FFFFFF"/>
+                <w:sz w:val="21"/>
+                <w:szCs w:val="21"/>
+              </w:rPr>
+              <w:t xml:space="preserve"> result </w:t>
+            </w:r>
+            <w:r>
+              <w:rPr>
+                <w:rFonts w:ascii="Consolas" w:hAnsi="Consolas" w:cs="Consolas"/>
+                <w:color w:val="E85D7F"/>
+                <w:sz w:val="21"/>
+                <w:szCs w:val="21"/>
+              </w:rPr>
+              <w:t>=</w:t>
+            </w:r>
+            <w:r>
+              <w:rPr>
+                <w:rFonts w:ascii="Consolas" w:hAnsi="Consolas" w:cs="Consolas"/>
+                <w:color w:val="FFFFFF"/>
+                <w:sz w:val="21"/>
+                <w:szCs w:val="21"/>
+              </w:rPr>
+              <w:t xml:space="preserve"> formatListings</w:t>
+            </w:r>
+            <w:r>
+              <w:rPr>
+                <w:rFonts w:ascii="Consolas" w:hAnsi="Consolas" w:cs="Consolas"/>
+                <w:color w:val="E85D7F"/>
+                <w:sz w:val="21"/>
+                <w:szCs w:val="21"/>
+              </w:rPr>
+              <w:t>([</w:t>
+            </w:r>
+          </w:p>
+          <w:p>
+            <w:pPr>
+              <w:shd w:val="clear" w:color="auto" w:fill="1E1E1E"/>
+              <w:spacing w:line="330" w:lineRule="atLeast"/>
+              <w:rPr>
+                <w:rFonts w:ascii="Consolas" w:hAnsi="Consolas" w:cs="Consolas"/>
+                <w:color w:val="FFFFFF"/>
+                <w:sz w:val="21"/>
+                <w:szCs w:val="21"/>
+              </w:rPr>
+            </w:pPr>
+            <w:r>
+              <w:rPr>
+                <w:rFonts w:ascii="Consolas" w:hAnsi="Consolas" w:cs="Consolas"/>
+                <w:color w:val="FFFFFF"/>
+                <w:sz w:val="21"/>
+                <w:szCs w:val="21"/>
+              </w:rPr>
+              <w:t xml:space="preserve">  </w:t>
+            </w:r>
+            <w:r>
+              <w:rPr>
+                <w:rFonts w:ascii="Consolas" w:hAnsi="Consolas" w:cs="Consolas"/>
+                <w:color w:val="FFE083"/>
+                <w:sz w:val="21"/>
+                <w:szCs w:val="21"/>
+              </w:rPr>
+              <w:t>'123 Main St'</w:t>
+            </w:r>
+            <w:r>
+              <w:rPr>
+                <w:rFonts w:ascii="Consolas" w:hAnsi="Consolas" w:cs="Consolas"/>
+                <w:color w:val="E85D7F"/>
+                <w:sz w:val="21"/>
+                <w:szCs w:val="21"/>
+              </w:rPr>
+              <w:t>,</w:t>
+            </w:r>
+          </w:p>
+          <w:p>
+            <w:pPr>
+              <w:shd w:val="clear" w:color="auto" w:fill="1E1E1E"/>
+              <w:spacing w:line="330" w:lineRule="atLeast"/>
+              <w:rPr>
+                <w:rFonts w:ascii="Consolas" w:hAnsi="Consolas" w:cs="Consolas"/>
+                <w:color w:val="FFFFFF"/>
+                <w:sz w:val="21"/>
+                <w:szCs w:val="21"/>
+              </w:rPr>
+            </w:pPr>
+            <w:r>
+              <w:rPr>
+                <w:rFonts w:ascii="Consolas" w:hAnsi="Consolas" w:cs="Consolas"/>
+                <w:color w:val="FFFFFF"/>
+                <w:sz w:val="21"/>
+                <w:szCs w:val="21"/>
+              </w:rPr>
+              <w:t xml:space="preserve">  </w:t>
+            </w:r>
+            <w:r>
+              <w:rPr>
+                <w:rFonts w:ascii="Consolas" w:hAnsi="Consolas" w:cs="Consolas"/>
+                <w:color w:val="E85D7F"/>
+                <w:sz w:val="21"/>
+                <w:szCs w:val="21"/>
+              </w:rPr>
+              <w:t>226800,</w:t>
+            </w:r>
+          </w:p>
+          <w:p>
+            <w:pPr>
+              <w:shd w:val="clear" w:color="auto" w:fill="1E1E1E"/>
+              <w:spacing w:line="330" w:lineRule="atLeast"/>
+              <w:rPr>
+                <w:rFonts w:ascii="Consolas" w:hAnsi="Consolas" w:cs="Consolas"/>
+                <w:color w:val="FFFFFF"/>
+                <w:sz w:val="21"/>
+                <w:szCs w:val="21"/>
+              </w:rPr>
+            </w:pPr>
+            <w:r>
+              <w:rPr>
+                <w:rFonts w:ascii="Consolas" w:hAnsi="Consolas" w:cs="Consolas"/>
+                <w:color w:val="FFFFFF"/>
+                <w:sz w:val="21"/>
+                <w:szCs w:val="21"/>
+              </w:rPr>
+              <w:t xml:space="preserve">  </w:t>
+            </w:r>
+            <w:r>
+              <w:rPr>
+                <w:rFonts w:ascii="Consolas" w:hAnsi="Consolas" w:cs="Consolas"/>
+                <w:color w:val="FFE083"/>
+                <w:sz w:val="21"/>
+                <w:szCs w:val="21"/>
+              </w:rPr>
+              <w:t>'580 Broadway Apt 4a'</w:t>
+            </w:r>
+            <w:r>
+              <w:rPr>
+                <w:rFonts w:ascii="Consolas" w:hAnsi="Consolas" w:cs="Consolas"/>
+                <w:color w:val="E85D7F"/>
+                <w:sz w:val="21"/>
+                <w:szCs w:val="21"/>
+              </w:rPr>
+              <w:t>,</w:t>
+            </w:r>
+          </w:p>
+          <w:p>
+            <w:pPr>
+              <w:shd w:val="clear" w:color="auto" w:fill="1E1E1E"/>
+              <w:spacing w:line="330" w:lineRule="atLeast"/>
+              <w:rPr>
+                <w:rFonts w:ascii="Consolas" w:hAnsi="Consolas" w:cs="Consolas"/>
+                <w:color w:val="FFFFFF"/>
+                <w:sz w:val="21"/>
+                <w:szCs w:val="21"/>
+              </w:rPr>
+            </w:pPr>
+            <w:r>
+              <w:rPr>
+                <w:rFonts w:ascii="Consolas" w:hAnsi="Consolas" w:cs="Consolas"/>
+                <w:color w:val="FFFFFF"/>
+                <w:sz w:val="21"/>
+                <w:szCs w:val="21"/>
+              </w:rPr>
+              <w:t xml:space="preserve">  </w:t>
+            </w:r>
+            <w:r>
+              <w:rPr>
+                <w:rFonts w:ascii="Consolas" w:hAnsi="Consolas" w:cs="Consolas"/>
+                <w:color w:val="E85D7F"/>
+                <w:sz w:val="21"/>
+                <w:szCs w:val="21"/>
+              </w:rPr>
+              <w:t>337900,</w:t>
+            </w:r>
+          </w:p>
+          <w:p>
+            <w:pPr>
+              <w:shd w:val="clear" w:color="auto" w:fill="1E1E1E"/>
+              <w:spacing w:line="330" w:lineRule="atLeast"/>
+              <w:rPr>
+                <w:rFonts w:ascii="Consolas" w:hAnsi="Consolas" w:cs="Consolas"/>
+                <w:color w:val="FFFFFF"/>
+                <w:sz w:val="21"/>
+                <w:szCs w:val="21"/>
+              </w:rPr>
+            </w:pPr>
+            <w:r>
+              <w:rPr>
+                <w:rFonts w:ascii="Consolas" w:hAnsi="Consolas" w:cs="Consolas"/>
+                <w:color w:val="E85D7F"/>
+                <w:sz w:val="21"/>
+                <w:szCs w:val="21"/>
+              </w:rPr>
+              <w:t>]);</w:t>
+            </w:r>
+          </w:p>
+          <w:p>
+            <w:pPr>
+              <w:shd w:val="clear" w:color="auto" w:fill="1E1E1E"/>
+              <w:spacing w:line="330" w:lineRule="atLeast"/>
+              <w:rPr>
+                <w:rFonts w:ascii="Consolas" w:hAnsi="Consolas" w:cs="Consolas"/>
+                <w:color w:val="FFFFFF"/>
+                <w:sz w:val="21"/>
+                <w:szCs w:val="21"/>
+              </w:rPr>
+            </w:pPr>
+          </w:p>
+          <w:p>
+            <w:pPr>
+              <w:shd w:val="clear" w:color="auto" w:fill="1E1E1E"/>
+              <w:spacing w:line="330" w:lineRule="atLeast"/>
+              <w:rPr>
+                <w:rFonts w:ascii="Consolas" w:hAnsi="Consolas" w:cs="Consolas"/>
+                <w:color w:val="FFFFFF"/>
+                <w:sz w:val="21"/>
+                <w:szCs w:val="21"/>
+              </w:rPr>
+            </w:pPr>
+            <w:r>
+              <w:rPr>
+                <w:rFonts w:ascii="Consolas" w:hAnsi="Consolas" w:cs="Consolas"/>
+                <w:color w:val="FFFFFF"/>
+                <w:sz w:val="21"/>
+                <w:szCs w:val="21"/>
+              </w:rPr>
+              <w:t>console</w:t>
+            </w:r>
+            <w:r>
+              <w:rPr>
+                <w:rFonts w:ascii="Consolas" w:hAnsi="Consolas" w:cs="Consolas"/>
+                <w:color w:val="E85D7F"/>
+                <w:sz w:val="21"/>
+                <w:szCs w:val="21"/>
+              </w:rPr>
+              <w:t>.</w:t>
+            </w:r>
+            <w:r>
+              <w:rPr>
+                <w:rFonts w:ascii="Consolas" w:hAnsi="Consolas" w:cs="Consolas"/>
+                <w:color w:val="FFFFFF"/>
+                <w:sz w:val="21"/>
+                <w:szCs w:val="21"/>
+              </w:rPr>
+              <w:t>log</w:t>
+            </w:r>
+            <w:r>
+              <w:rPr>
+                <w:rFonts w:ascii="Consolas" w:hAnsi="Consolas" w:cs="Consolas"/>
+                <w:color w:val="E85D7F"/>
+                <w:sz w:val="21"/>
+                <w:szCs w:val="21"/>
+              </w:rPr>
+              <w:t>(</w:t>
+            </w:r>
+            <w:r>
+              <w:rPr>
+                <w:rFonts w:ascii="Consolas" w:hAnsi="Consolas" w:cs="Consolas"/>
+                <w:color w:val="FFFFFF"/>
+                <w:sz w:val="21"/>
+                <w:szCs w:val="21"/>
+              </w:rPr>
+              <w:t>result</w:t>
+            </w:r>
+            <w:r>
+              <w:rPr>
+                <w:rFonts w:ascii="Consolas" w:hAnsi="Consolas" w:cs="Consolas"/>
+                <w:color w:val="E85D7F"/>
+                <w:sz w:val="21"/>
+                <w:szCs w:val="21"/>
+              </w:rPr>
+              <w:t>);</w:t>
+            </w:r>
+          </w:p>
+          <w:p>
+            <w:pPr>
+              <w:rPr>
+                <w:rFonts w:ascii="Calibri" w:hAnsi="Calibri" w:hint="eastAsia"/>
+              </w:rPr>
+            </w:pPr>
+          </w:p>
+        </w:tc>
+      </w:tr>
+    </w:tbl>
     <w:p>
       <w:pPr>
         <w:rPr>

</xml_diff>

<commit_message>
feat: Add progress #110 'Learn Typescript'
</commit_message>
<xml_diff>
--- a/learn-typescript/chapter_4/Chapter 4 - Union Types.docx
+++ b/learn-typescript/chapter_4/Chapter 4 - Union Types.docx
@@ -5371,7 +5371,79 @@
                 <w:sz w:val="21"/>
                 <w:szCs w:val="21"/>
               </w:rPr>
-              <w:t>)</w:t>
+              <w:t>:</w:t>
+            </w:r>
+            <w:r>
+              <w:rPr>
+                <w:rFonts w:ascii="Consolas" w:hAnsi="Consolas" w:cs="Consolas"/>
+                <w:color w:val="FFFFFF"/>
+                <w:sz w:val="21"/>
+                <w:szCs w:val="21"/>
+              </w:rPr>
+              <w:t xml:space="preserve"> </w:t>
+            </w:r>
+            <w:r>
+              <w:rPr>
+                <w:rFonts w:ascii="Consolas" w:hAnsi="Consolas" w:cs="Consolas"/>
+                <w:color w:val="E85D7F"/>
+                <w:sz w:val="21"/>
+                <w:szCs w:val="21"/>
+              </w:rPr>
+              <w:t>(</w:t>
+            </w:r>
+            <w:r>
+              <w:rPr>
+                <w:rFonts w:ascii="Consolas" w:hAnsi="Consolas" w:cs="Consolas"/>
+                <w:color w:val="B3CCFF"/>
+                <w:sz w:val="21"/>
+                <w:szCs w:val="21"/>
+              </w:rPr>
+              <w:t>number</w:t>
+            </w:r>
+            <w:r>
+              <w:rPr>
+                <w:rFonts w:ascii="Consolas" w:hAnsi="Consolas" w:cs="Consolas"/>
+                <w:color w:val="FFFFFF"/>
+                <w:sz w:val="21"/>
+                <w:szCs w:val="21"/>
+              </w:rPr>
+              <w:t xml:space="preserve"> </w:t>
+            </w:r>
+            <w:r>
+              <w:rPr>
+                <w:rFonts w:ascii="Consolas" w:hAnsi="Consolas" w:cs="Consolas"/>
+                <w:color w:val="E85D7F"/>
+                <w:sz w:val="21"/>
+                <w:szCs w:val="21"/>
+              </w:rPr>
+              <w:t>|</w:t>
+            </w:r>
+            <w:r>
+              <w:rPr>
+                <w:rFonts w:ascii="Consolas" w:hAnsi="Consolas" w:cs="Consolas"/>
+                <w:color w:val="FFFFFF"/>
+                <w:sz w:val="21"/>
+                <w:szCs w:val="21"/>
+              </w:rPr>
+              <w:t xml:space="preserve"> </w:t>
+            </w:r>
+            <w:r>
+              <w:rPr>
+                <w:rFonts w:ascii="Consolas" w:hAnsi="Consolas" w:cs="Consolas"/>
+                <w:color w:val="B3CCFF"/>
+                <w:sz w:val="21"/>
+                <w:szCs w:val="21"/>
+              </w:rPr>
+              <w:t>string</w:t>
+            </w:r>
+            <w:r>
+              <w:rPr>
+                <w:rFonts w:ascii="Consolas" w:hAnsi="Consolas" w:cs="Consolas"/>
+                <w:color w:val="E85D7F"/>
+                <w:sz w:val="21"/>
+                <w:szCs w:val="21"/>
+              </w:rPr>
+              <w:t>)[])</w:t>
             </w:r>
             <w:r>
               <w:rPr>

</xml_diff>

<commit_message>
feat: Add progress #111 'Learn Typescript'
</commit_message>
<xml_diff>
--- a/learn-typescript/chapter_4/Chapter 4 - Union Types.docx
+++ b/learn-typescript/chapter_4/Chapter 4 - Union Types.docx
@@ -6457,7 +6457,357 @@
     </w:p>
     <w:p>
       <w:pPr>
-        <w:jc w:val="center"/>
+        <w:pStyle w:val="ListParagraph"/>
+        <w:numPr>
+          <w:ilvl w:val="0"/>
+          <w:numId w:val="1"/>
+        </w:numPr>
+      </w:pPr>
+      <w:r>
+        <w:rPr>
+          <w:rFonts w:asciiTheme="minorHAnsi" w:hAnsiTheme="minorHAnsi"/>
+          <w:color w:val="000000" w:themeColor="text1"/>
+          <w:sz w:val="28"/>
+          <w:szCs w:val="28"/>
+        </w:rPr>
+        <w:t>Common Key Value Pairs</w:t>
+      </w:r>
+    </w:p>
+    <w:p>
+      <w:pPr>
+        <w:pStyle w:val="ListParagraph"/>
+        <w:numPr>
+          <w:ilvl w:val="0"/>
+          <w:numId w:val="7"/>
+        </w:numPr>
+      </w:pPr>
+      <w:r>
+        <w:rPr>
+          <w:rFonts w:ascii="AppleSystemUIFont" w:eastAsiaTheme="minorEastAsia" w:hAnsi="AppleSystemUIFont" w:cs="AppleSystemUIFont"/>
+          <w:lang w:val="en-US"/>
+        </w:rPr>
+        <w:t>TypeScript will only allow us to use the common methods and properties that all members of the union share</w:t>
+      </w:r>
+    </w:p>
+    <w:p/>
+    <w:p/>
+    <w:p>
+      <w:r>
+        <w:t>Example</w:t>
+      </w:r>
+    </w:p>
+    <w:p/>
+    <w:tbl>
+      <w:tblPr>
+        <w:tblStyle w:val="TableGrid"/>
+        <w:tblW w:w="0" w:type="auto"/>
+        <w:tblLook w:val="04A0" w:firstRow="1" w:lastRow="0" w:firstColumn="1" w:lastColumn="0" w:noHBand="0" w:noVBand="1"/>
+      </w:tblPr>
+      <w:tblGrid>
+        <w:gridCol w:w="9350"/>
+      </w:tblGrid>
+      <w:tr>
+        <w:tc>
+          <w:tcPr>
+            <w:tcW w:w="9350" w:type="dxa"/>
+          </w:tcPr>
+          <w:p>
+            <w:pPr>
+              <w:shd w:val="clear" w:color="auto" w:fill="1E1E1E"/>
+              <w:spacing w:line="330" w:lineRule="atLeast"/>
+              <w:rPr>
+                <w:rFonts w:ascii="Consolas" w:hAnsi="Consolas" w:cs="Consolas"/>
+                <w:color w:val="FFFFFF"/>
+                <w:sz w:val="21"/>
+                <w:szCs w:val="21"/>
+              </w:rPr>
+            </w:pPr>
+            <w:r>
+              <w:rPr>
+                <w:rFonts w:ascii="Consolas" w:hAnsi="Consolas" w:cs="Consolas"/>
+                <w:color w:val="B3CCFF"/>
+                <w:sz w:val="21"/>
+                <w:szCs w:val="21"/>
+              </w:rPr>
+              <w:t>const</w:t>
+            </w:r>
+            <w:r>
+              <w:rPr>
+                <w:rFonts w:ascii="Consolas" w:hAnsi="Consolas" w:cs="Consolas"/>
+                <w:color w:val="FFFFFF"/>
+                <w:sz w:val="21"/>
+                <w:szCs w:val="21"/>
+              </w:rPr>
+              <w:t xml:space="preserve"> batteryStatus</w:t>
+            </w:r>
+            <w:r>
+              <w:rPr>
+                <w:rFonts w:ascii="Consolas" w:hAnsi="Consolas" w:cs="Consolas"/>
+                <w:color w:val="E85D7F"/>
+                <w:sz w:val="21"/>
+                <w:szCs w:val="21"/>
+              </w:rPr>
+              <w:t>:</w:t>
+            </w:r>
+            <w:r>
+              <w:rPr>
+                <w:rFonts w:ascii="Consolas" w:hAnsi="Consolas" w:cs="Consolas"/>
+                <w:color w:val="FFFFFF"/>
+                <w:sz w:val="21"/>
+                <w:szCs w:val="21"/>
+              </w:rPr>
+              <w:t xml:space="preserve"> </w:t>
+            </w:r>
+            <w:r>
+              <w:rPr>
+                <w:rFonts w:ascii="Consolas" w:hAnsi="Consolas" w:cs="Consolas"/>
+                <w:color w:val="B3CCFF"/>
+                <w:sz w:val="21"/>
+                <w:szCs w:val="21"/>
+              </w:rPr>
+              <w:t>boolean</w:t>
+            </w:r>
+            <w:r>
+              <w:rPr>
+                <w:rFonts w:ascii="Consolas" w:hAnsi="Consolas" w:cs="Consolas"/>
+                <w:color w:val="FFFFFF"/>
+                <w:sz w:val="21"/>
+                <w:szCs w:val="21"/>
+              </w:rPr>
+              <w:t xml:space="preserve"> </w:t>
+            </w:r>
+            <w:r>
+              <w:rPr>
+                <w:rFonts w:ascii="Consolas" w:hAnsi="Consolas" w:cs="Consolas"/>
+                <w:color w:val="E85D7F"/>
+                <w:sz w:val="21"/>
+                <w:szCs w:val="21"/>
+              </w:rPr>
+              <w:t>|</w:t>
+            </w:r>
+            <w:r>
+              <w:rPr>
+                <w:rFonts w:ascii="Consolas" w:hAnsi="Consolas" w:cs="Consolas"/>
+                <w:color w:val="FFFFFF"/>
+                <w:sz w:val="21"/>
+                <w:szCs w:val="21"/>
+              </w:rPr>
+              <w:t xml:space="preserve"> </w:t>
+            </w:r>
+            <w:r>
+              <w:rPr>
+                <w:rFonts w:ascii="Consolas" w:hAnsi="Consolas" w:cs="Consolas"/>
+                <w:color w:val="B3CCFF"/>
+                <w:sz w:val="21"/>
+                <w:szCs w:val="21"/>
+              </w:rPr>
+              <w:t>number</w:t>
+            </w:r>
+            <w:r>
+              <w:rPr>
+                <w:rFonts w:ascii="Consolas" w:hAnsi="Consolas" w:cs="Consolas"/>
+                <w:color w:val="FFFFFF"/>
+                <w:sz w:val="21"/>
+                <w:szCs w:val="21"/>
+              </w:rPr>
+              <w:t xml:space="preserve"> </w:t>
+            </w:r>
+            <w:r>
+              <w:rPr>
+                <w:rFonts w:ascii="Consolas" w:hAnsi="Consolas" w:cs="Consolas"/>
+                <w:color w:val="E85D7F"/>
+                <w:sz w:val="21"/>
+                <w:szCs w:val="21"/>
+              </w:rPr>
+              <w:t>=</w:t>
+            </w:r>
+            <w:r>
+              <w:rPr>
+                <w:rFonts w:ascii="Consolas" w:hAnsi="Consolas" w:cs="Consolas"/>
+                <w:color w:val="FFFFFF"/>
+                <w:sz w:val="21"/>
+                <w:szCs w:val="21"/>
+              </w:rPr>
+              <w:t xml:space="preserve"> </w:t>
+            </w:r>
+            <w:r>
+              <w:rPr>
+                <w:rFonts w:ascii="Consolas" w:hAnsi="Consolas" w:cs="Consolas"/>
+                <w:color w:val="B3CCFF"/>
+                <w:sz w:val="21"/>
+                <w:szCs w:val="21"/>
+              </w:rPr>
+              <w:t>false</w:t>
+            </w:r>
+            <w:r>
+              <w:rPr>
+                <w:rFonts w:ascii="Consolas" w:hAnsi="Consolas" w:cs="Consolas"/>
+                <w:color w:val="E85D7F"/>
+                <w:sz w:val="21"/>
+                <w:szCs w:val="21"/>
+              </w:rPr>
+              <w:t>;</w:t>
+            </w:r>
+          </w:p>
+          <w:p>
+            <w:pPr>
+              <w:shd w:val="clear" w:color="auto" w:fill="1E1E1E"/>
+              <w:spacing w:line="330" w:lineRule="atLeast"/>
+              <w:rPr>
+                <w:rFonts w:ascii="Consolas" w:hAnsi="Consolas" w:cs="Consolas"/>
+                <w:color w:val="FFFFFF"/>
+                <w:sz w:val="21"/>
+                <w:szCs w:val="21"/>
+              </w:rPr>
+            </w:pPr>
+            <w:r>
+              <w:rPr>
+                <w:rFonts w:ascii="Consolas" w:hAnsi="Consolas" w:cs="Consolas"/>
+                <w:color w:val="FFFFFF"/>
+                <w:sz w:val="21"/>
+                <w:szCs w:val="21"/>
+              </w:rPr>
+              <w:t xml:space="preserve"> </w:t>
+            </w:r>
+          </w:p>
+          <w:p>
+            <w:pPr>
+              <w:shd w:val="clear" w:color="auto" w:fill="1E1E1E"/>
+              <w:spacing w:line="330" w:lineRule="atLeast"/>
+              <w:rPr>
+                <w:rFonts w:ascii="Consolas" w:hAnsi="Consolas" w:cs="Consolas"/>
+                <w:color w:val="FFFFFF"/>
+                <w:sz w:val="21"/>
+                <w:szCs w:val="21"/>
+              </w:rPr>
+            </w:pPr>
+            <w:r>
+              <w:rPr>
+                <w:rFonts w:ascii="Consolas" w:hAnsi="Consolas" w:cs="Consolas"/>
+                <w:color w:val="FFFFFF"/>
+                <w:sz w:val="21"/>
+                <w:szCs w:val="21"/>
+              </w:rPr>
+              <w:t>batteryStatus</w:t>
+            </w:r>
+            <w:r>
+              <w:rPr>
+                <w:rFonts w:ascii="Consolas" w:hAnsi="Consolas" w:cs="Consolas"/>
+                <w:color w:val="E85D7F"/>
+                <w:sz w:val="21"/>
+                <w:szCs w:val="21"/>
+              </w:rPr>
+              <w:t>.</w:t>
+            </w:r>
+            <w:r>
+              <w:rPr>
+                <w:rFonts w:ascii="Consolas" w:hAnsi="Consolas" w:cs="Consolas"/>
+                <w:color w:val="FFFFFF"/>
+                <w:sz w:val="21"/>
+                <w:szCs w:val="21"/>
+              </w:rPr>
+              <w:t>toString</w:t>
+            </w:r>
+            <w:r>
+              <w:rPr>
+                <w:rFonts w:ascii="Consolas" w:hAnsi="Consolas" w:cs="Consolas"/>
+                <w:color w:val="E85D7F"/>
+                <w:sz w:val="21"/>
+                <w:szCs w:val="21"/>
+              </w:rPr>
+              <w:t>();</w:t>
+            </w:r>
+            <w:r>
+              <w:rPr>
+                <w:rFonts w:ascii="Consolas" w:hAnsi="Consolas" w:cs="Consolas"/>
+                <w:color w:val="FFFFFF"/>
+                <w:sz w:val="21"/>
+                <w:szCs w:val="21"/>
+              </w:rPr>
+              <w:t xml:space="preserve"> </w:t>
+            </w:r>
+            <w:r>
+              <w:rPr>
+                <w:rFonts w:ascii="Consolas" w:hAnsi="Consolas" w:cs="Consolas"/>
+                <w:color w:val="939598"/>
+                <w:sz w:val="21"/>
+                <w:szCs w:val="21"/>
+              </w:rPr>
+              <w:t>// No TypeScript error</w:t>
+            </w:r>
+          </w:p>
+          <w:p>
+            <w:pPr>
+              <w:shd w:val="clear" w:color="auto" w:fill="1E1E1E"/>
+              <w:spacing w:line="330" w:lineRule="atLeast"/>
+              <w:rPr>
+                <w:rFonts w:ascii="Consolas" w:hAnsi="Consolas" w:cs="Consolas"/>
+                <w:color w:val="FFFFFF"/>
+                <w:sz w:val="21"/>
+                <w:szCs w:val="21"/>
+              </w:rPr>
+            </w:pPr>
+            <w:r>
+              <w:rPr>
+                <w:rFonts w:ascii="Consolas" w:hAnsi="Consolas" w:cs="Consolas"/>
+                <w:color w:val="FFFFFF"/>
+                <w:sz w:val="21"/>
+                <w:szCs w:val="21"/>
+              </w:rPr>
+              <w:t>batteryStatus</w:t>
+            </w:r>
+            <w:r>
+              <w:rPr>
+                <w:rFonts w:ascii="Consolas" w:hAnsi="Consolas" w:cs="Consolas"/>
+                <w:color w:val="E85D7F"/>
+                <w:sz w:val="21"/>
+                <w:szCs w:val="21"/>
+              </w:rPr>
+              <w:t>.</w:t>
+            </w:r>
+            <w:r>
+              <w:rPr>
+                <w:rFonts w:ascii="Consolas" w:hAnsi="Consolas" w:cs="Consolas"/>
+                <w:color w:val="FFFFFF"/>
+                <w:sz w:val="21"/>
+                <w:szCs w:val="21"/>
+              </w:rPr>
+              <w:t>toFixed</w:t>
+            </w:r>
+            <w:r>
+              <w:rPr>
+                <w:rFonts w:ascii="Consolas" w:hAnsi="Consolas" w:cs="Consolas"/>
+                <w:color w:val="E85D7F"/>
+                <w:sz w:val="21"/>
+                <w:szCs w:val="21"/>
+              </w:rPr>
+              <w:t>(2);</w:t>
+            </w:r>
+            <w:r>
+              <w:rPr>
+                <w:rFonts w:ascii="Consolas" w:hAnsi="Consolas" w:cs="Consolas"/>
+                <w:color w:val="FFFFFF"/>
+                <w:sz w:val="21"/>
+                <w:szCs w:val="21"/>
+              </w:rPr>
+              <w:t xml:space="preserve"> </w:t>
+            </w:r>
+            <w:r>
+              <w:rPr>
+                <w:rFonts w:ascii="Consolas" w:hAnsi="Consolas" w:cs="Consolas"/>
+                <w:color w:val="939598"/>
+                <w:sz w:val="21"/>
+                <w:szCs w:val="21"/>
+              </w:rPr>
+              <w:t>// TypeScript error</w:t>
+            </w:r>
+          </w:p>
+        </w:tc>
+      </w:tr>
+    </w:tbl>
+    <w:p/>
+    <w:p>
+      <w:pPr>
         <w:rPr>
           <w:rFonts w:ascii="Calibri" w:hAnsi="Calibri" w:hint="eastAsia"/>
         </w:rPr>
@@ -6569,6 +6919,96 @@
     </w:lvl>
   </w:abstractNum>
   <w:abstractNum w:abstractNumId="1" w15:restartNumberingAfterBreak="0">
+    <w:nsid w:val="3D9F2B13"/>
+    <w:multiLevelType w:val="hybridMultilevel"/>
+    <w:tmpl w:val="520E7810"/>
+    <w:lvl w:ilvl="0" w:tplc="76040072">
+      <w:start w:val="1"/>
+      <w:numFmt w:val="lowerLetter"/>
+      <w:lvlText w:val="%1."/>
+      <w:lvlJc w:val="left"/>
+      <w:pPr>
+        <w:ind w:left="1440" w:hanging="360"/>
+      </w:pPr>
+      <w:rPr>
+        <w:b w:val="0"/>
+        <w:bCs w:val="0"/>
+      </w:rPr>
+    </w:lvl>
+    <w:lvl w:ilvl="1" w:tplc="04090019" w:tentative="1">
+      <w:start w:val="1"/>
+      <w:numFmt w:val="lowerLetter"/>
+      <w:lvlText w:val="%2."/>
+      <w:lvlJc w:val="left"/>
+      <w:pPr>
+        <w:ind w:left="1440" w:hanging="360"/>
+      </w:pPr>
+    </w:lvl>
+    <w:lvl w:ilvl="2" w:tplc="0409001B" w:tentative="1">
+      <w:start w:val="1"/>
+      <w:numFmt w:val="lowerRoman"/>
+      <w:lvlText w:val="%3."/>
+      <w:lvlJc w:val="right"/>
+      <w:pPr>
+        <w:ind w:left="2160" w:hanging="180"/>
+      </w:pPr>
+    </w:lvl>
+    <w:lvl w:ilvl="3" w:tplc="0409000F" w:tentative="1">
+      <w:start w:val="1"/>
+      <w:numFmt w:val="decimal"/>
+      <w:lvlText w:val="%4."/>
+      <w:lvlJc w:val="left"/>
+      <w:pPr>
+        <w:ind w:left="2880" w:hanging="360"/>
+      </w:pPr>
+    </w:lvl>
+    <w:lvl w:ilvl="4" w:tplc="04090019" w:tentative="1">
+      <w:start w:val="1"/>
+      <w:numFmt w:val="lowerLetter"/>
+      <w:lvlText w:val="%5."/>
+      <w:lvlJc w:val="left"/>
+      <w:pPr>
+        <w:ind w:left="3600" w:hanging="360"/>
+      </w:pPr>
+    </w:lvl>
+    <w:lvl w:ilvl="5" w:tplc="0409001B" w:tentative="1">
+      <w:start w:val="1"/>
+      <w:numFmt w:val="lowerRoman"/>
+      <w:lvlText w:val="%6."/>
+      <w:lvlJc w:val="right"/>
+      <w:pPr>
+        <w:ind w:left="4320" w:hanging="180"/>
+      </w:pPr>
+    </w:lvl>
+    <w:lvl w:ilvl="6" w:tplc="0409000F" w:tentative="1">
+      <w:start w:val="1"/>
+      <w:numFmt w:val="decimal"/>
+      <w:lvlText w:val="%7."/>
+      <w:lvlJc w:val="left"/>
+      <w:pPr>
+        <w:ind w:left="5040" w:hanging="360"/>
+      </w:pPr>
+    </w:lvl>
+    <w:lvl w:ilvl="7" w:tplc="04090019" w:tentative="1">
+      <w:start w:val="1"/>
+      <w:numFmt w:val="lowerLetter"/>
+      <w:lvlText w:val="%8."/>
+      <w:lvlJc w:val="left"/>
+      <w:pPr>
+        <w:ind w:left="5760" w:hanging="360"/>
+      </w:pPr>
+    </w:lvl>
+    <w:lvl w:ilvl="8" w:tplc="0409001B" w:tentative="1">
+      <w:start w:val="1"/>
+      <w:numFmt w:val="lowerRoman"/>
+      <w:lvlText w:val="%9."/>
+      <w:lvlJc w:val="right"/>
+      <w:pPr>
+        <w:ind w:left="6480" w:hanging="180"/>
+      </w:pPr>
+    </w:lvl>
+  </w:abstractNum>
+  <w:abstractNum w:abstractNumId="2" w15:restartNumberingAfterBreak="0">
     <w:nsid w:val="50E408BF"/>
     <w:multiLevelType w:val="hybridMultilevel"/>
     <w:tmpl w:val="BCBE6968"/>
@@ -6681,7 +7121,7 @@
       </w:rPr>
     </w:lvl>
   </w:abstractNum>
-  <w:abstractNum w:abstractNumId="2" w15:restartNumberingAfterBreak="0">
+  <w:abstractNum w:abstractNumId="3" w15:restartNumberingAfterBreak="0">
     <w:nsid w:val="553F2B35"/>
     <w:multiLevelType w:val="hybridMultilevel"/>
     <w:tmpl w:val="7954259C"/>
@@ -6770,7 +7210,7 @@
       </w:pPr>
     </w:lvl>
   </w:abstractNum>
-  <w:abstractNum w:abstractNumId="3" w15:restartNumberingAfterBreak="0">
+  <w:abstractNum w:abstractNumId="4" w15:restartNumberingAfterBreak="0">
     <w:nsid w:val="6B766D80"/>
     <w:multiLevelType w:val="hybridMultilevel"/>
     <w:tmpl w:val="3AF89046"/>
@@ -6863,7 +7303,7 @@
       </w:pPr>
     </w:lvl>
   </w:abstractNum>
-  <w:abstractNum w:abstractNumId="4" w15:restartNumberingAfterBreak="0">
+  <w:abstractNum w:abstractNumId="5" w15:restartNumberingAfterBreak="0">
     <w:nsid w:val="6DD83C6A"/>
     <w:multiLevelType w:val="hybridMultilevel"/>
     <w:tmpl w:val="3AF89046"/>
@@ -6956,7 +7396,7 @@
       </w:pPr>
     </w:lvl>
   </w:abstractNum>
-  <w:abstractNum w:abstractNumId="5" w15:restartNumberingAfterBreak="0">
+  <w:abstractNum w:abstractNumId="6" w15:restartNumberingAfterBreak="0">
     <w:nsid w:val="724515C8"/>
     <w:multiLevelType w:val="hybridMultilevel"/>
     <w:tmpl w:val="A290F5F2"/>
@@ -7049,19 +7489,22 @@
     <w:abstractNumId w:val="0"/>
   </w:num>
   <w:num w:numId="2">
+    <w:abstractNumId w:val="3"/>
+  </w:num>
+  <w:num w:numId="3">
+    <w:abstractNumId w:val="6"/>
+  </w:num>
+  <w:num w:numId="4">
     <w:abstractNumId w:val="2"/>
   </w:num>
-  <w:num w:numId="3">
+  <w:num w:numId="5">
     <w:abstractNumId w:val="5"/>
   </w:num>
-  <w:num w:numId="4">
-    <w:abstractNumId w:val="1"/>
-  </w:num>
-  <w:num w:numId="5">
+  <w:num w:numId="6">
     <w:abstractNumId w:val="4"/>
   </w:num>
-  <w:num w:numId="6">
-    <w:abstractNumId w:val="3"/>
+  <w:num w:numId="7">
+    <w:abstractNumId w:val="1"/>
   </w:num>
 </w:numbering>
 </file>
@@ -7460,7 +7903,7 @@
   <w:style w:type="paragraph" w:default="1" w:styleId="Normal">
     <w:name w:val="Normal"/>
     <w:qFormat/>
-    <w:rsid w:val="00A45282"/>
+    <w:rsid w:val="00497D5E"/>
     <w:rPr>
       <w:rFonts w:ascii="Times New Roman" w:eastAsia="Times New Roman" w:hAnsi="Times New Roman" w:cs="Times New Roman"/>
     </w:rPr>

</xml_diff>

<commit_message>
feat: Add progress #112 'Learn Typescript'
</commit_message>
<xml_diff>
--- a/learn-typescript/chapter_4/Chapter 4 - Union Types.docx
+++ b/learn-typescript/chapter_4/Chapter 4 - Union Types.docx
@@ -6805,6 +6805,51 @@
         </w:tc>
       </w:tr>
     </w:tbl>
+    <w:p/>
+    <w:p>
+      <w:pPr>
+        <w:pStyle w:val="ListParagraph"/>
+        <w:numPr>
+          <w:ilvl w:val="0"/>
+          <w:numId w:val="7"/>
+        </w:numPr>
+      </w:pPr>
+      <w:r>
+        <w:t xml:space="preserve">Here, toString() exists for both type </w:t>
+      </w:r>
+      <w:r>
+        <w:rPr>
+          <w:b/>
+          <w:bCs/>
+        </w:rPr>
+        <w:t xml:space="preserve">Boolean </w:t>
+      </w:r>
+      <w:r>
+        <w:t xml:space="preserve">and </w:t>
+      </w:r>
+      <w:r>
+        <w:rPr>
+          <w:b/>
+          <w:bCs/>
+        </w:rPr>
+        <w:t>string</w:t>
+      </w:r>
+      <w:r>
+        <w:t xml:space="preserve">, but </w:t>
+      </w:r>
+      <w:r>
+        <w:rPr>
+          <w:b/>
+          <w:bCs/>
+        </w:rPr>
+        <w:t>toFixed()</w:t>
+      </w:r>
+      <w:r>
+        <w:t xml:space="preserve"> doesn’t exist in both</w:t>
+      </w:r>
+    </w:p>
+    <w:p/>
+    <w:p/>
     <w:p/>
     <w:p>
       <w:pPr>

</xml_diff>

<commit_message>
feat: Add progress #113 'Learn Typescript'
</commit_message>
<xml_diff>
--- a/learn-typescript/chapter_4/Chapter 4 - Union Types.docx
+++ b/learn-typescript/chapter_4/Chapter 4 - Union Types.docx
@@ -6850,7 +6850,2287 @@
     </w:p>
     <w:p/>
     <w:p/>
+    <w:p>
+      <w:pPr>
+        <w:pStyle w:val="ListParagraph"/>
+        <w:numPr>
+          <w:ilvl w:val="0"/>
+          <w:numId w:val="7"/>
+        </w:numPr>
+      </w:pPr>
+      <w:r>
+        <w:t>This also applies to objects</w:t>
+      </w:r>
+    </w:p>
+    <w:p>
+      <w:pPr>
+        <w:pStyle w:val="ListParagraph"/>
+        <w:numPr>
+          <w:ilvl w:val="2"/>
+          <w:numId w:val="7"/>
+        </w:numPr>
+      </w:pPr>
+      <w:r>
+        <w:rPr>
+          <w:b/>
+          <w:bCs/>
+        </w:rPr>
+        <w:t>isPettable</w:t>
+      </w:r>
+      <w:r>
+        <w:t xml:space="preserve"> exists in both </w:t>
+      </w:r>
+      <w:r>
+        <w:rPr>
+          <w:b/>
+          <w:bCs/>
+        </w:rPr>
+        <w:t xml:space="preserve">Moose </w:t>
+      </w:r>
+      <w:r>
+        <w:t xml:space="preserve">and </w:t>
+      </w:r>
+      <w:r>
+        <w:rPr>
+          <w:b/>
+          <w:bCs/>
+        </w:rPr>
+        <w:t xml:space="preserve">Goose </w:t>
+      </w:r>
+      <w:r>
+        <w:rPr>
+          <w:b/>
+          <w:bCs/>
+        </w:rPr>
+        <w:sym w:font="Wingdings" w:char="F0E0"/>
+      </w:r>
+      <w:r>
+        <w:rPr>
+          <w:b/>
+          <w:bCs/>
+        </w:rPr>
+        <w:t xml:space="preserve"> </w:t>
+      </w:r>
+      <w:r>
+        <w:t>No type error</w:t>
+      </w:r>
+    </w:p>
+    <w:p>
+      <w:pPr>
+        <w:pStyle w:val="ListParagraph"/>
+        <w:numPr>
+          <w:ilvl w:val="2"/>
+          <w:numId w:val="7"/>
+        </w:numPr>
+      </w:pPr>
+      <w:r>
+        <w:rPr>
+          <w:b/>
+          <w:bCs/>
+        </w:rPr>
+        <w:t>hasHoofs</w:t>
+      </w:r>
+      <w:r>
+        <w:t xml:space="preserve"> exists in only </w:t>
+      </w:r>
+      <w:r>
+        <w:rPr>
+          <w:b/>
+          <w:bCs/>
+        </w:rPr>
+        <w:t xml:space="preserve">Moose </w:t>
+      </w:r>
+      <w:r>
+        <w:sym w:font="Wingdings" w:char="F0E0"/>
+      </w:r>
+      <w:r>
+        <w:t xml:space="preserve"> type error</w:t>
+      </w:r>
+    </w:p>
     <w:p/>
+    <w:p/>
+    <w:p>
+      <w:r>
+        <w:t>Example 2</w:t>
+      </w:r>
+    </w:p>
+    <w:p/>
+    <w:tbl>
+      <w:tblPr>
+        <w:tblStyle w:val="TableGrid"/>
+        <w:tblW w:w="0" w:type="auto"/>
+        <w:tblLook w:val="04A0" w:firstRow="1" w:lastRow="0" w:firstColumn="1" w:lastColumn="0" w:noHBand="0" w:noVBand="1"/>
+      </w:tblPr>
+      <w:tblGrid>
+        <w:gridCol w:w="9350"/>
+      </w:tblGrid>
+      <w:tr>
+        <w:tc>
+          <w:tcPr>
+            <w:tcW w:w="9350" w:type="dxa"/>
+          </w:tcPr>
+          <w:p>
+            <w:pPr>
+              <w:shd w:val="clear" w:color="auto" w:fill="1E1E1E"/>
+              <w:spacing w:line="330" w:lineRule="atLeast"/>
+              <w:rPr>
+                <w:rFonts w:ascii="Consolas" w:hAnsi="Consolas" w:cs="Consolas"/>
+                <w:color w:val="FFFFFF"/>
+                <w:sz w:val="21"/>
+                <w:szCs w:val="21"/>
+              </w:rPr>
+            </w:pPr>
+            <w:r>
+              <w:rPr>
+                <w:rFonts w:ascii="Consolas" w:hAnsi="Consolas" w:cs="Consolas"/>
+                <w:color w:val="B3CCFF"/>
+                <w:sz w:val="21"/>
+                <w:szCs w:val="21"/>
+              </w:rPr>
+              <w:t>type</w:t>
+            </w:r>
+            <w:r>
+              <w:rPr>
+                <w:rFonts w:ascii="Consolas" w:hAnsi="Consolas" w:cs="Consolas"/>
+                <w:color w:val="FFFFFF"/>
+                <w:sz w:val="21"/>
+                <w:szCs w:val="21"/>
+              </w:rPr>
+              <w:t xml:space="preserve"> </w:t>
+            </w:r>
+            <w:r>
+              <w:rPr>
+                <w:rFonts w:ascii="Consolas" w:hAnsi="Consolas" w:cs="Consolas"/>
+                <w:color w:val="E85D7F"/>
+                <w:sz w:val="21"/>
+                <w:szCs w:val="21"/>
+              </w:rPr>
+              <w:t>Goose</w:t>
+            </w:r>
+            <w:r>
+              <w:rPr>
+                <w:rFonts w:ascii="Consolas" w:hAnsi="Consolas" w:cs="Consolas"/>
+                <w:color w:val="FFFFFF"/>
+                <w:sz w:val="21"/>
+                <w:szCs w:val="21"/>
+              </w:rPr>
+              <w:t xml:space="preserve"> </w:t>
+            </w:r>
+            <w:r>
+              <w:rPr>
+                <w:rFonts w:ascii="Consolas" w:hAnsi="Consolas" w:cs="Consolas"/>
+                <w:color w:val="E85D7F"/>
+                <w:sz w:val="21"/>
+                <w:szCs w:val="21"/>
+              </w:rPr>
+              <w:t>=</w:t>
+            </w:r>
+            <w:r>
+              <w:rPr>
+                <w:rFonts w:ascii="Consolas" w:hAnsi="Consolas" w:cs="Consolas"/>
+                <w:color w:val="FFFFFF"/>
+                <w:sz w:val="21"/>
+                <w:szCs w:val="21"/>
+              </w:rPr>
+              <w:t xml:space="preserve"> </w:t>
+            </w:r>
+            <w:r>
+              <w:rPr>
+                <w:rFonts w:ascii="Consolas" w:hAnsi="Consolas" w:cs="Consolas"/>
+                <w:color w:val="E85D7F"/>
+                <w:sz w:val="21"/>
+                <w:szCs w:val="21"/>
+              </w:rPr>
+              <w:t>{</w:t>
+            </w:r>
+            <w:r>
+              <w:rPr>
+                <w:rFonts w:ascii="Consolas" w:hAnsi="Consolas" w:cs="Consolas"/>
+                <w:color w:val="FFFFFF"/>
+                <w:sz w:val="21"/>
+                <w:szCs w:val="21"/>
+              </w:rPr>
+              <w:t xml:space="preserve"> </w:t>
+            </w:r>
+          </w:p>
+          <w:p>
+            <w:pPr>
+              <w:shd w:val="clear" w:color="auto" w:fill="1E1E1E"/>
+              <w:spacing w:line="330" w:lineRule="atLeast"/>
+              <w:rPr>
+                <w:rFonts w:ascii="Consolas" w:hAnsi="Consolas" w:cs="Consolas"/>
+                <w:color w:val="FFFFFF"/>
+                <w:sz w:val="21"/>
+                <w:szCs w:val="21"/>
+              </w:rPr>
+            </w:pPr>
+            <w:r>
+              <w:rPr>
+                <w:rFonts w:ascii="Consolas" w:hAnsi="Consolas" w:cs="Consolas"/>
+                <w:color w:val="FFFFFF"/>
+                <w:sz w:val="21"/>
+                <w:szCs w:val="21"/>
+              </w:rPr>
+              <w:t xml:space="preserve">  isPettable</w:t>
+            </w:r>
+            <w:r>
+              <w:rPr>
+                <w:rFonts w:ascii="Consolas" w:hAnsi="Consolas" w:cs="Consolas"/>
+                <w:color w:val="E85D7F"/>
+                <w:sz w:val="21"/>
+                <w:szCs w:val="21"/>
+              </w:rPr>
+              <w:t>:</w:t>
+            </w:r>
+            <w:r>
+              <w:rPr>
+                <w:rFonts w:ascii="Consolas" w:hAnsi="Consolas" w:cs="Consolas"/>
+                <w:color w:val="FFFFFF"/>
+                <w:sz w:val="21"/>
+                <w:szCs w:val="21"/>
+              </w:rPr>
+              <w:t xml:space="preserve"> </w:t>
+            </w:r>
+            <w:r>
+              <w:rPr>
+                <w:rFonts w:ascii="Consolas" w:hAnsi="Consolas" w:cs="Consolas"/>
+                <w:color w:val="B3CCFF"/>
+                <w:sz w:val="21"/>
+                <w:szCs w:val="21"/>
+              </w:rPr>
+              <w:t>boolean</w:t>
+            </w:r>
+            <w:r>
+              <w:rPr>
+                <w:rFonts w:ascii="Consolas" w:hAnsi="Consolas" w:cs="Consolas"/>
+                <w:color w:val="E85D7F"/>
+                <w:sz w:val="21"/>
+                <w:szCs w:val="21"/>
+              </w:rPr>
+              <w:t>;</w:t>
+            </w:r>
+            <w:r>
+              <w:rPr>
+                <w:rFonts w:ascii="Consolas" w:hAnsi="Consolas" w:cs="Consolas"/>
+                <w:color w:val="FFFFFF"/>
+                <w:sz w:val="21"/>
+                <w:szCs w:val="21"/>
+              </w:rPr>
+              <w:t xml:space="preserve"> </w:t>
+            </w:r>
+          </w:p>
+          <w:p>
+            <w:pPr>
+              <w:shd w:val="clear" w:color="auto" w:fill="1E1E1E"/>
+              <w:spacing w:line="330" w:lineRule="atLeast"/>
+              <w:rPr>
+                <w:rFonts w:ascii="Consolas" w:hAnsi="Consolas" w:cs="Consolas"/>
+                <w:color w:val="FFFFFF"/>
+                <w:sz w:val="21"/>
+                <w:szCs w:val="21"/>
+              </w:rPr>
+            </w:pPr>
+            <w:r>
+              <w:rPr>
+                <w:rFonts w:ascii="Consolas" w:hAnsi="Consolas" w:cs="Consolas"/>
+                <w:color w:val="FFFFFF"/>
+                <w:sz w:val="21"/>
+                <w:szCs w:val="21"/>
+              </w:rPr>
+              <w:t xml:space="preserve">  hasFeathers</w:t>
+            </w:r>
+            <w:r>
+              <w:rPr>
+                <w:rFonts w:ascii="Consolas" w:hAnsi="Consolas" w:cs="Consolas"/>
+                <w:color w:val="E85D7F"/>
+                <w:sz w:val="21"/>
+                <w:szCs w:val="21"/>
+              </w:rPr>
+              <w:t>:</w:t>
+            </w:r>
+            <w:r>
+              <w:rPr>
+                <w:rFonts w:ascii="Consolas" w:hAnsi="Consolas" w:cs="Consolas"/>
+                <w:color w:val="FFFFFF"/>
+                <w:sz w:val="21"/>
+                <w:szCs w:val="21"/>
+              </w:rPr>
+              <w:t xml:space="preserve"> </w:t>
+            </w:r>
+            <w:r>
+              <w:rPr>
+                <w:rFonts w:ascii="Consolas" w:hAnsi="Consolas" w:cs="Consolas"/>
+                <w:color w:val="B3CCFF"/>
+                <w:sz w:val="21"/>
+                <w:szCs w:val="21"/>
+              </w:rPr>
+              <w:t>boolean</w:t>
+            </w:r>
+            <w:r>
+              <w:rPr>
+                <w:rFonts w:ascii="Consolas" w:hAnsi="Consolas" w:cs="Consolas"/>
+                <w:color w:val="E85D7F"/>
+                <w:sz w:val="21"/>
+                <w:szCs w:val="21"/>
+              </w:rPr>
+              <w:t>;</w:t>
+            </w:r>
+          </w:p>
+          <w:p>
+            <w:pPr>
+              <w:shd w:val="clear" w:color="auto" w:fill="1E1E1E"/>
+              <w:spacing w:line="330" w:lineRule="atLeast"/>
+              <w:rPr>
+                <w:rFonts w:ascii="Consolas" w:hAnsi="Consolas" w:cs="Consolas"/>
+                <w:color w:val="FFFFFF"/>
+                <w:sz w:val="21"/>
+                <w:szCs w:val="21"/>
+              </w:rPr>
+            </w:pPr>
+            <w:r>
+              <w:rPr>
+                <w:rFonts w:ascii="Consolas" w:hAnsi="Consolas" w:cs="Consolas"/>
+                <w:color w:val="FFFFFF"/>
+                <w:sz w:val="21"/>
+                <w:szCs w:val="21"/>
+              </w:rPr>
+              <w:t xml:space="preserve">  canThwartAPicnic</w:t>
+            </w:r>
+            <w:r>
+              <w:rPr>
+                <w:rFonts w:ascii="Consolas" w:hAnsi="Consolas" w:cs="Consolas"/>
+                <w:color w:val="E85D7F"/>
+                <w:sz w:val="21"/>
+                <w:szCs w:val="21"/>
+              </w:rPr>
+              <w:t>:</w:t>
+            </w:r>
+            <w:r>
+              <w:rPr>
+                <w:rFonts w:ascii="Consolas" w:hAnsi="Consolas" w:cs="Consolas"/>
+                <w:color w:val="FFFFFF"/>
+                <w:sz w:val="21"/>
+                <w:szCs w:val="21"/>
+              </w:rPr>
+              <w:t xml:space="preserve"> </w:t>
+            </w:r>
+            <w:r>
+              <w:rPr>
+                <w:rFonts w:ascii="Consolas" w:hAnsi="Consolas" w:cs="Consolas"/>
+                <w:color w:val="B3CCFF"/>
+                <w:sz w:val="21"/>
+                <w:szCs w:val="21"/>
+              </w:rPr>
+              <w:t>boolean</w:t>
+            </w:r>
+            <w:r>
+              <w:rPr>
+                <w:rFonts w:ascii="Consolas" w:hAnsi="Consolas" w:cs="Consolas"/>
+                <w:color w:val="E85D7F"/>
+                <w:sz w:val="21"/>
+                <w:szCs w:val="21"/>
+              </w:rPr>
+              <w:t>;</w:t>
+            </w:r>
+          </w:p>
+          <w:p>
+            <w:pPr>
+              <w:shd w:val="clear" w:color="auto" w:fill="1E1E1E"/>
+              <w:spacing w:line="330" w:lineRule="atLeast"/>
+              <w:rPr>
+                <w:rFonts w:ascii="Consolas" w:hAnsi="Consolas" w:cs="Consolas"/>
+                <w:color w:val="FFFFFF"/>
+                <w:sz w:val="21"/>
+                <w:szCs w:val="21"/>
+              </w:rPr>
+            </w:pPr>
+            <w:r>
+              <w:rPr>
+                <w:rFonts w:ascii="Consolas" w:hAnsi="Consolas" w:cs="Consolas"/>
+                <w:color w:val="E85D7F"/>
+                <w:sz w:val="21"/>
+                <w:szCs w:val="21"/>
+              </w:rPr>
+              <w:t>}</w:t>
+            </w:r>
+          </w:p>
+          <w:p>
+            <w:pPr>
+              <w:shd w:val="clear" w:color="auto" w:fill="1E1E1E"/>
+              <w:spacing w:line="330" w:lineRule="atLeast"/>
+              <w:rPr>
+                <w:rFonts w:ascii="Consolas" w:hAnsi="Consolas" w:cs="Consolas"/>
+                <w:color w:val="FFFFFF"/>
+                <w:sz w:val="21"/>
+                <w:szCs w:val="21"/>
+              </w:rPr>
+            </w:pPr>
+            <w:r>
+              <w:rPr>
+                <w:rFonts w:ascii="Consolas" w:hAnsi="Consolas" w:cs="Consolas"/>
+                <w:color w:val="FFFFFF"/>
+                <w:sz w:val="21"/>
+                <w:szCs w:val="21"/>
+              </w:rPr>
+              <w:t xml:space="preserve"> </w:t>
+            </w:r>
+          </w:p>
+          <w:p>
+            <w:pPr>
+              <w:shd w:val="clear" w:color="auto" w:fill="1E1E1E"/>
+              <w:spacing w:line="330" w:lineRule="atLeast"/>
+              <w:rPr>
+                <w:rFonts w:ascii="Consolas" w:hAnsi="Consolas" w:cs="Consolas"/>
+                <w:color w:val="FFFFFF"/>
+                <w:sz w:val="21"/>
+                <w:szCs w:val="21"/>
+              </w:rPr>
+            </w:pPr>
+            <w:r>
+              <w:rPr>
+                <w:rFonts w:ascii="Consolas" w:hAnsi="Consolas" w:cs="Consolas"/>
+                <w:color w:val="B3CCFF"/>
+                <w:sz w:val="21"/>
+                <w:szCs w:val="21"/>
+              </w:rPr>
+              <w:t>type</w:t>
+            </w:r>
+            <w:r>
+              <w:rPr>
+                <w:rFonts w:ascii="Consolas" w:hAnsi="Consolas" w:cs="Consolas"/>
+                <w:color w:val="FFFFFF"/>
+                <w:sz w:val="21"/>
+                <w:szCs w:val="21"/>
+              </w:rPr>
+              <w:t xml:space="preserve"> </w:t>
+            </w:r>
+            <w:r>
+              <w:rPr>
+                <w:rFonts w:ascii="Consolas" w:hAnsi="Consolas" w:cs="Consolas"/>
+                <w:color w:val="E85D7F"/>
+                <w:sz w:val="21"/>
+                <w:szCs w:val="21"/>
+              </w:rPr>
+              <w:t>Moose</w:t>
+            </w:r>
+            <w:r>
+              <w:rPr>
+                <w:rFonts w:ascii="Consolas" w:hAnsi="Consolas" w:cs="Consolas"/>
+                <w:color w:val="FFFFFF"/>
+                <w:sz w:val="21"/>
+                <w:szCs w:val="21"/>
+              </w:rPr>
+              <w:t xml:space="preserve"> </w:t>
+            </w:r>
+            <w:r>
+              <w:rPr>
+                <w:rFonts w:ascii="Consolas" w:hAnsi="Consolas" w:cs="Consolas"/>
+                <w:color w:val="E85D7F"/>
+                <w:sz w:val="21"/>
+                <w:szCs w:val="21"/>
+              </w:rPr>
+              <w:t>=</w:t>
+            </w:r>
+            <w:r>
+              <w:rPr>
+                <w:rFonts w:ascii="Consolas" w:hAnsi="Consolas" w:cs="Consolas"/>
+                <w:color w:val="FFFFFF"/>
+                <w:sz w:val="21"/>
+                <w:szCs w:val="21"/>
+              </w:rPr>
+              <w:t xml:space="preserve"> </w:t>
+            </w:r>
+            <w:r>
+              <w:rPr>
+                <w:rFonts w:ascii="Consolas" w:hAnsi="Consolas" w:cs="Consolas"/>
+                <w:color w:val="E85D7F"/>
+                <w:sz w:val="21"/>
+                <w:szCs w:val="21"/>
+              </w:rPr>
+              <w:t>{</w:t>
+            </w:r>
+          </w:p>
+          <w:p>
+            <w:pPr>
+              <w:shd w:val="clear" w:color="auto" w:fill="1E1E1E"/>
+              <w:spacing w:line="330" w:lineRule="atLeast"/>
+              <w:rPr>
+                <w:rFonts w:ascii="Consolas" w:hAnsi="Consolas" w:cs="Consolas"/>
+                <w:color w:val="FFFFFF"/>
+                <w:sz w:val="21"/>
+                <w:szCs w:val="21"/>
+              </w:rPr>
+            </w:pPr>
+            <w:r>
+              <w:rPr>
+                <w:rFonts w:ascii="Consolas" w:hAnsi="Consolas" w:cs="Consolas"/>
+                <w:color w:val="FFFFFF"/>
+                <w:sz w:val="21"/>
+                <w:szCs w:val="21"/>
+              </w:rPr>
+              <w:t xml:space="preserve">  isPettable</w:t>
+            </w:r>
+            <w:r>
+              <w:rPr>
+                <w:rFonts w:ascii="Consolas" w:hAnsi="Consolas" w:cs="Consolas"/>
+                <w:color w:val="E85D7F"/>
+                <w:sz w:val="21"/>
+                <w:szCs w:val="21"/>
+              </w:rPr>
+              <w:t>:</w:t>
+            </w:r>
+            <w:r>
+              <w:rPr>
+                <w:rFonts w:ascii="Consolas" w:hAnsi="Consolas" w:cs="Consolas"/>
+                <w:color w:val="FFFFFF"/>
+                <w:sz w:val="21"/>
+                <w:szCs w:val="21"/>
+              </w:rPr>
+              <w:t xml:space="preserve"> </w:t>
+            </w:r>
+            <w:r>
+              <w:rPr>
+                <w:rFonts w:ascii="Consolas" w:hAnsi="Consolas" w:cs="Consolas"/>
+                <w:color w:val="B3CCFF"/>
+                <w:sz w:val="21"/>
+                <w:szCs w:val="21"/>
+              </w:rPr>
+              <w:t>boolean</w:t>
+            </w:r>
+            <w:r>
+              <w:rPr>
+                <w:rFonts w:ascii="Consolas" w:hAnsi="Consolas" w:cs="Consolas"/>
+                <w:color w:val="E85D7F"/>
+                <w:sz w:val="21"/>
+                <w:szCs w:val="21"/>
+              </w:rPr>
+              <w:t>;</w:t>
+            </w:r>
+            <w:r>
+              <w:rPr>
+                <w:rFonts w:ascii="Consolas" w:hAnsi="Consolas" w:cs="Consolas"/>
+                <w:color w:val="FFFFFF"/>
+                <w:sz w:val="21"/>
+                <w:szCs w:val="21"/>
+              </w:rPr>
+              <w:t xml:space="preserve"> </w:t>
+            </w:r>
+          </w:p>
+          <w:p>
+            <w:pPr>
+              <w:shd w:val="clear" w:color="auto" w:fill="1E1E1E"/>
+              <w:spacing w:line="330" w:lineRule="atLeast"/>
+              <w:rPr>
+                <w:rFonts w:ascii="Consolas" w:hAnsi="Consolas" w:cs="Consolas"/>
+                <w:color w:val="FFFFFF"/>
+                <w:sz w:val="21"/>
+                <w:szCs w:val="21"/>
+              </w:rPr>
+            </w:pPr>
+            <w:r>
+              <w:rPr>
+                <w:rFonts w:ascii="Consolas" w:hAnsi="Consolas" w:cs="Consolas"/>
+                <w:color w:val="FFFFFF"/>
+                <w:sz w:val="21"/>
+                <w:szCs w:val="21"/>
+              </w:rPr>
+              <w:t xml:space="preserve">  hasHoofs</w:t>
+            </w:r>
+            <w:r>
+              <w:rPr>
+                <w:rFonts w:ascii="Consolas" w:hAnsi="Consolas" w:cs="Consolas"/>
+                <w:color w:val="E85D7F"/>
+                <w:sz w:val="21"/>
+                <w:szCs w:val="21"/>
+              </w:rPr>
+              <w:t>:</w:t>
+            </w:r>
+            <w:r>
+              <w:rPr>
+                <w:rFonts w:ascii="Consolas" w:hAnsi="Consolas" w:cs="Consolas"/>
+                <w:color w:val="FFFFFF"/>
+                <w:sz w:val="21"/>
+                <w:szCs w:val="21"/>
+              </w:rPr>
+              <w:t xml:space="preserve"> </w:t>
+            </w:r>
+            <w:r>
+              <w:rPr>
+                <w:rFonts w:ascii="Consolas" w:hAnsi="Consolas" w:cs="Consolas"/>
+                <w:color w:val="B3CCFF"/>
+                <w:sz w:val="21"/>
+                <w:szCs w:val="21"/>
+              </w:rPr>
+              <w:t>boolean</w:t>
+            </w:r>
+            <w:r>
+              <w:rPr>
+                <w:rFonts w:ascii="Consolas" w:hAnsi="Consolas" w:cs="Consolas"/>
+                <w:color w:val="E85D7F"/>
+                <w:sz w:val="21"/>
+                <w:szCs w:val="21"/>
+              </w:rPr>
+              <w:t>;</w:t>
+            </w:r>
+          </w:p>
+          <w:p>
+            <w:pPr>
+              <w:shd w:val="clear" w:color="auto" w:fill="1E1E1E"/>
+              <w:spacing w:line="330" w:lineRule="atLeast"/>
+              <w:rPr>
+                <w:rFonts w:ascii="Consolas" w:hAnsi="Consolas" w:cs="Consolas"/>
+                <w:color w:val="FFFFFF"/>
+                <w:sz w:val="21"/>
+                <w:szCs w:val="21"/>
+              </w:rPr>
+            </w:pPr>
+            <w:r>
+              <w:rPr>
+                <w:rFonts w:ascii="Consolas" w:hAnsi="Consolas" w:cs="Consolas"/>
+                <w:color w:val="E85D7F"/>
+                <w:sz w:val="21"/>
+                <w:szCs w:val="21"/>
+              </w:rPr>
+              <w:t>}</w:t>
+            </w:r>
+          </w:p>
+          <w:p>
+            <w:pPr>
+              <w:shd w:val="clear" w:color="auto" w:fill="1E1E1E"/>
+              <w:spacing w:line="330" w:lineRule="atLeast"/>
+              <w:rPr>
+                <w:rFonts w:ascii="Consolas" w:hAnsi="Consolas" w:cs="Consolas"/>
+                <w:color w:val="FFFFFF"/>
+                <w:sz w:val="21"/>
+                <w:szCs w:val="21"/>
+              </w:rPr>
+            </w:pPr>
+            <w:r>
+              <w:rPr>
+                <w:rFonts w:ascii="Consolas" w:hAnsi="Consolas" w:cs="Consolas"/>
+                <w:color w:val="FFFFFF"/>
+                <w:sz w:val="21"/>
+                <w:szCs w:val="21"/>
+              </w:rPr>
+              <w:t xml:space="preserve"> </w:t>
+            </w:r>
+          </w:p>
+          <w:p>
+            <w:pPr>
+              <w:shd w:val="clear" w:color="auto" w:fill="1E1E1E"/>
+              <w:spacing w:line="330" w:lineRule="atLeast"/>
+              <w:rPr>
+                <w:rFonts w:ascii="Consolas" w:hAnsi="Consolas" w:cs="Consolas"/>
+                <w:color w:val="FFFFFF"/>
+                <w:sz w:val="21"/>
+                <w:szCs w:val="21"/>
+              </w:rPr>
+            </w:pPr>
+            <w:r>
+              <w:rPr>
+                <w:rFonts w:ascii="Consolas" w:hAnsi="Consolas" w:cs="Consolas"/>
+                <w:color w:val="B3CCFF"/>
+                <w:sz w:val="21"/>
+                <w:szCs w:val="21"/>
+              </w:rPr>
+              <w:t>const</w:t>
+            </w:r>
+            <w:r>
+              <w:rPr>
+                <w:rFonts w:ascii="Consolas" w:hAnsi="Consolas" w:cs="Consolas"/>
+                <w:color w:val="FFFFFF"/>
+                <w:sz w:val="21"/>
+                <w:szCs w:val="21"/>
+              </w:rPr>
+              <w:t xml:space="preserve"> pettingZooAnimal</w:t>
+            </w:r>
+            <w:r>
+              <w:rPr>
+                <w:rFonts w:ascii="Consolas" w:hAnsi="Consolas" w:cs="Consolas"/>
+                <w:color w:val="E85D7F"/>
+                <w:sz w:val="21"/>
+                <w:szCs w:val="21"/>
+              </w:rPr>
+              <w:t>:</w:t>
+            </w:r>
+            <w:r>
+              <w:rPr>
+                <w:rFonts w:ascii="Consolas" w:hAnsi="Consolas" w:cs="Consolas"/>
+                <w:color w:val="FFFFFF"/>
+                <w:sz w:val="21"/>
+                <w:szCs w:val="21"/>
+              </w:rPr>
+              <w:t xml:space="preserve"> </w:t>
+            </w:r>
+            <w:r>
+              <w:rPr>
+                <w:rFonts w:ascii="Consolas" w:hAnsi="Consolas" w:cs="Consolas"/>
+                <w:color w:val="E85D7F"/>
+                <w:sz w:val="21"/>
+                <w:szCs w:val="21"/>
+              </w:rPr>
+              <w:t>Goose</w:t>
+            </w:r>
+            <w:r>
+              <w:rPr>
+                <w:rFonts w:ascii="Consolas" w:hAnsi="Consolas" w:cs="Consolas"/>
+                <w:color w:val="FFFFFF"/>
+                <w:sz w:val="21"/>
+                <w:szCs w:val="21"/>
+              </w:rPr>
+              <w:t xml:space="preserve"> </w:t>
+            </w:r>
+            <w:r>
+              <w:rPr>
+                <w:rFonts w:ascii="Consolas" w:hAnsi="Consolas" w:cs="Consolas"/>
+                <w:color w:val="E85D7F"/>
+                <w:sz w:val="21"/>
+                <w:szCs w:val="21"/>
+              </w:rPr>
+              <w:t>|</w:t>
+            </w:r>
+            <w:r>
+              <w:rPr>
+                <w:rFonts w:ascii="Consolas" w:hAnsi="Consolas" w:cs="Consolas"/>
+                <w:color w:val="FFFFFF"/>
+                <w:sz w:val="21"/>
+                <w:szCs w:val="21"/>
+              </w:rPr>
+              <w:t xml:space="preserve"> </w:t>
+            </w:r>
+            <w:r>
+              <w:rPr>
+                <w:rFonts w:ascii="Consolas" w:hAnsi="Consolas" w:cs="Consolas"/>
+                <w:color w:val="E85D7F"/>
+                <w:sz w:val="21"/>
+                <w:szCs w:val="21"/>
+              </w:rPr>
+              <w:t>Moose</w:t>
+            </w:r>
+            <w:r>
+              <w:rPr>
+                <w:rFonts w:ascii="Consolas" w:hAnsi="Consolas" w:cs="Consolas"/>
+                <w:color w:val="FFFFFF"/>
+                <w:sz w:val="21"/>
+                <w:szCs w:val="21"/>
+              </w:rPr>
+              <w:t xml:space="preserve"> </w:t>
+            </w:r>
+            <w:r>
+              <w:rPr>
+                <w:rFonts w:ascii="Consolas" w:hAnsi="Consolas" w:cs="Consolas"/>
+                <w:color w:val="E85D7F"/>
+                <w:sz w:val="21"/>
+                <w:szCs w:val="21"/>
+              </w:rPr>
+              <w:t>=</w:t>
+            </w:r>
+            <w:r>
+              <w:rPr>
+                <w:rFonts w:ascii="Consolas" w:hAnsi="Consolas" w:cs="Consolas"/>
+                <w:color w:val="FFFFFF"/>
+                <w:sz w:val="21"/>
+                <w:szCs w:val="21"/>
+              </w:rPr>
+              <w:t xml:space="preserve"> </w:t>
+            </w:r>
+            <w:r>
+              <w:rPr>
+                <w:rFonts w:ascii="Consolas" w:hAnsi="Consolas" w:cs="Consolas"/>
+                <w:color w:val="E85D7F"/>
+                <w:sz w:val="21"/>
+                <w:szCs w:val="21"/>
+              </w:rPr>
+              <w:t>{</w:t>
+            </w:r>
+            <w:r>
+              <w:rPr>
+                <w:rFonts w:ascii="Consolas" w:hAnsi="Consolas" w:cs="Consolas"/>
+                <w:color w:val="FFFFFF"/>
+                <w:sz w:val="21"/>
+                <w:szCs w:val="21"/>
+              </w:rPr>
+              <w:t xml:space="preserve"> isPettable</w:t>
+            </w:r>
+            <w:r>
+              <w:rPr>
+                <w:rFonts w:ascii="Consolas" w:hAnsi="Consolas" w:cs="Consolas"/>
+                <w:color w:val="E85D7F"/>
+                <w:sz w:val="21"/>
+                <w:szCs w:val="21"/>
+              </w:rPr>
+              <w:t>:</w:t>
+            </w:r>
+            <w:r>
+              <w:rPr>
+                <w:rFonts w:ascii="Consolas" w:hAnsi="Consolas" w:cs="Consolas"/>
+                <w:color w:val="FFFFFF"/>
+                <w:sz w:val="21"/>
+                <w:szCs w:val="21"/>
+              </w:rPr>
+              <w:t xml:space="preserve"> </w:t>
+            </w:r>
+            <w:r>
+              <w:rPr>
+                <w:rFonts w:ascii="Consolas" w:hAnsi="Consolas" w:cs="Consolas"/>
+                <w:color w:val="B3CCFF"/>
+                <w:sz w:val="21"/>
+                <w:szCs w:val="21"/>
+              </w:rPr>
+              <w:t>true</w:t>
+            </w:r>
+            <w:r>
+              <w:rPr>
+                <w:rFonts w:ascii="Consolas" w:hAnsi="Consolas" w:cs="Consolas"/>
+                <w:color w:val="FFFFFF"/>
+                <w:sz w:val="21"/>
+                <w:szCs w:val="21"/>
+              </w:rPr>
+              <w:t xml:space="preserve"> </w:t>
+            </w:r>
+            <w:r>
+              <w:rPr>
+                <w:rFonts w:ascii="Consolas" w:hAnsi="Consolas" w:cs="Consolas"/>
+                <w:color w:val="E85D7F"/>
+                <w:sz w:val="21"/>
+                <w:szCs w:val="21"/>
+              </w:rPr>
+              <w:t>};</w:t>
+            </w:r>
+          </w:p>
+          <w:p>
+            <w:pPr>
+              <w:shd w:val="clear" w:color="auto" w:fill="1E1E1E"/>
+              <w:spacing w:line="330" w:lineRule="atLeast"/>
+              <w:rPr>
+                <w:rFonts w:ascii="Consolas" w:hAnsi="Consolas" w:cs="Consolas"/>
+                <w:color w:val="FFFFFF"/>
+                <w:sz w:val="21"/>
+                <w:szCs w:val="21"/>
+              </w:rPr>
+            </w:pPr>
+            <w:r>
+              <w:rPr>
+                <w:rFonts w:ascii="Consolas" w:hAnsi="Consolas" w:cs="Consolas"/>
+                <w:color w:val="FFFFFF"/>
+                <w:sz w:val="21"/>
+                <w:szCs w:val="21"/>
+              </w:rPr>
+              <w:t xml:space="preserve"> </w:t>
+            </w:r>
+          </w:p>
+          <w:p>
+            <w:pPr>
+              <w:shd w:val="clear" w:color="auto" w:fill="1E1E1E"/>
+              <w:spacing w:line="330" w:lineRule="atLeast"/>
+              <w:rPr>
+                <w:rFonts w:ascii="Consolas" w:hAnsi="Consolas" w:cs="Consolas"/>
+                <w:color w:val="FFFFFF"/>
+                <w:sz w:val="21"/>
+                <w:szCs w:val="21"/>
+              </w:rPr>
+            </w:pPr>
+            <w:r>
+              <w:rPr>
+                <w:rFonts w:ascii="Consolas" w:hAnsi="Consolas" w:cs="Consolas"/>
+                <w:color w:val="FFFFFF"/>
+                <w:sz w:val="21"/>
+                <w:szCs w:val="21"/>
+              </w:rPr>
+              <w:t>console</w:t>
+            </w:r>
+            <w:r>
+              <w:rPr>
+                <w:rFonts w:ascii="Consolas" w:hAnsi="Consolas" w:cs="Consolas"/>
+                <w:color w:val="E85D7F"/>
+                <w:sz w:val="21"/>
+                <w:szCs w:val="21"/>
+              </w:rPr>
+              <w:t>.</w:t>
+            </w:r>
+            <w:r>
+              <w:rPr>
+                <w:rFonts w:ascii="Consolas" w:hAnsi="Consolas" w:cs="Consolas"/>
+                <w:color w:val="FFFFFF"/>
+                <w:sz w:val="21"/>
+                <w:szCs w:val="21"/>
+              </w:rPr>
+              <w:t>log</w:t>
+            </w:r>
+            <w:r>
+              <w:rPr>
+                <w:rFonts w:ascii="Consolas" w:hAnsi="Consolas" w:cs="Consolas"/>
+                <w:color w:val="E85D7F"/>
+                <w:sz w:val="21"/>
+                <w:szCs w:val="21"/>
+              </w:rPr>
+              <w:t>(</w:t>
+            </w:r>
+            <w:r>
+              <w:rPr>
+                <w:rFonts w:ascii="Consolas" w:hAnsi="Consolas" w:cs="Consolas"/>
+                <w:color w:val="FFFFFF"/>
+                <w:sz w:val="21"/>
+                <w:szCs w:val="21"/>
+              </w:rPr>
+              <w:t>pettingZooAnimal</w:t>
+            </w:r>
+            <w:r>
+              <w:rPr>
+                <w:rFonts w:ascii="Consolas" w:hAnsi="Consolas" w:cs="Consolas"/>
+                <w:color w:val="E85D7F"/>
+                <w:sz w:val="21"/>
+                <w:szCs w:val="21"/>
+              </w:rPr>
+              <w:t>.</w:t>
+            </w:r>
+            <w:r>
+              <w:rPr>
+                <w:rFonts w:ascii="Consolas" w:hAnsi="Consolas" w:cs="Consolas"/>
+                <w:color w:val="FFFFFF"/>
+                <w:sz w:val="21"/>
+                <w:szCs w:val="21"/>
+              </w:rPr>
+              <w:t>isPettable</w:t>
+            </w:r>
+            <w:r>
+              <w:rPr>
+                <w:rFonts w:ascii="Consolas" w:hAnsi="Consolas" w:cs="Consolas"/>
+                <w:color w:val="E85D7F"/>
+                <w:sz w:val="21"/>
+                <w:szCs w:val="21"/>
+              </w:rPr>
+              <w:t>);</w:t>
+            </w:r>
+            <w:r>
+              <w:rPr>
+                <w:rFonts w:ascii="Consolas" w:hAnsi="Consolas" w:cs="Consolas"/>
+                <w:color w:val="FFFFFF"/>
+                <w:sz w:val="21"/>
+                <w:szCs w:val="21"/>
+              </w:rPr>
+              <w:t xml:space="preserve"> </w:t>
+            </w:r>
+            <w:r>
+              <w:rPr>
+                <w:rFonts w:ascii="Consolas" w:hAnsi="Consolas" w:cs="Consolas"/>
+                <w:color w:val="939598"/>
+                <w:sz w:val="21"/>
+                <w:szCs w:val="21"/>
+              </w:rPr>
+              <w:t>// No TypeScript error</w:t>
+            </w:r>
+          </w:p>
+          <w:p>
+            <w:pPr>
+              <w:shd w:val="clear" w:color="auto" w:fill="1E1E1E"/>
+              <w:spacing w:line="330" w:lineRule="atLeast"/>
+              <w:rPr>
+                <w:rFonts w:ascii="Consolas" w:hAnsi="Consolas" w:cs="Consolas"/>
+                <w:color w:val="FFFFFF"/>
+                <w:sz w:val="21"/>
+                <w:szCs w:val="21"/>
+              </w:rPr>
+            </w:pPr>
+            <w:r>
+              <w:rPr>
+                <w:rFonts w:ascii="Consolas" w:hAnsi="Consolas" w:cs="Consolas"/>
+                <w:color w:val="FFFFFF"/>
+                <w:sz w:val="21"/>
+                <w:szCs w:val="21"/>
+              </w:rPr>
+              <w:t>console</w:t>
+            </w:r>
+            <w:r>
+              <w:rPr>
+                <w:rFonts w:ascii="Consolas" w:hAnsi="Consolas" w:cs="Consolas"/>
+                <w:color w:val="E85D7F"/>
+                <w:sz w:val="21"/>
+                <w:szCs w:val="21"/>
+              </w:rPr>
+              <w:t>.</w:t>
+            </w:r>
+            <w:r>
+              <w:rPr>
+                <w:rFonts w:ascii="Consolas" w:hAnsi="Consolas" w:cs="Consolas"/>
+                <w:color w:val="FFFFFF"/>
+                <w:sz w:val="21"/>
+                <w:szCs w:val="21"/>
+              </w:rPr>
+              <w:t>log</w:t>
+            </w:r>
+            <w:r>
+              <w:rPr>
+                <w:rFonts w:ascii="Consolas" w:hAnsi="Consolas" w:cs="Consolas"/>
+                <w:color w:val="E85D7F"/>
+                <w:sz w:val="21"/>
+                <w:szCs w:val="21"/>
+              </w:rPr>
+              <w:t>(</w:t>
+            </w:r>
+            <w:r>
+              <w:rPr>
+                <w:rFonts w:ascii="Consolas" w:hAnsi="Consolas" w:cs="Consolas"/>
+                <w:color w:val="FFFFFF"/>
+                <w:sz w:val="21"/>
+                <w:szCs w:val="21"/>
+              </w:rPr>
+              <w:t>pettingZooAnimal</w:t>
+            </w:r>
+            <w:r>
+              <w:rPr>
+                <w:rFonts w:ascii="Consolas" w:hAnsi="Consolas" w:cs="Consolas"/>
+                <w:color w:val="E85D7F"/>
+                <w:sz w:val="21"/>
+                <w:szCs w:val="21"/>
+              </w:rPr>
+              <w:t>.</w:t>
+            </w:r>
+            <w:r>
+              <w:rPr>
+                <w:rFonts w:ascii="Consolas" w:hAnsi="Consolas" w:cs="Consolas"/>
+                <w:color w:val="FFFFFF"/>
+                <w:sz w:val="21"/>
+                <w:szCs w:val="21"/>
+              </w:rPr>
+              <w:t>hasHoofs</w:t>
+            </w:r>
+            <w:r>
+              <w:rPr>
+                <w:rFonts w:ascii="Consolas" w:hAnsi="Consolas" w:cs="Consolas"/>
+                <w:color w:val="E85D7F"/>
+                <w:sz w:val="21"/>
+                <w:szCs w:val="21"/>
+              </w:rPr>
+              <w:t>);</w:t>
+            </w:r>
+            <w:r>
+              <w:rPr>
+                <w:rFonts w:ascii="Consolas" w:hAnsi="Consolas" w:cs="Consolas"/>
+                <w:color w:val="FFFFFF"/>
+                <w:sz w:val="21"/>
+                <w:szCs w:val="21"/>
+              </w:rPr>
+              <w:t xml:space="preserve"> </w:t>
+            </w:r>
+            <w:r>
+              <w:rPr>
+                <w:rFonts w:ascii="Consolas" w:hAnsi="Consolas" w:cs="Consolas"/>
+                <w:color w:val="939598"/>
+                <w:sz w:val="21"/>
+                <w:szCs w:val="21"/>
+              </w:rPr>
+              <w:t>// TypeScript error</w:t>
+            </w:r>
+          </w:p>
+        </w:tc>
+      </w:tr>
+    </w:tbl>
+    <w:p/>
+    <w:p>
+      <w:pPr>
+        <w:rPr>
+          <w:rFonts w:ascii="Calibri" w:hAnsi="Calibri"/>
+        </w:rPr>
+      </w:pPr>
+    </w:p>
+    <w:p>
+      <w:pPr>
+        <w:rPr>
+          <w:rFonts w:ascii="Calibri" w:hAnsi="Calibri"/>
+        </w:rPr>
+      </w:pPr>
+      <w:r>
+        <w:rPr>
+          <w:rFonts w:ascii="Calibri" w:hAnsi="Calibri"/>
+        </w:rPr>
+        <w:t>Exercise</w:t>
+      </w:r>
+    </w:p>
+    <w:p>
+      <w:pPr>
+        <w:rPr>
+          <w:rFonts w:ascii="Calibri" w:hAnsi="Calibri"/>
+        </w:rPr>
+      </w:pPr>
+    </w:p>
+    <w:tbl>
+      <w:tblPr>
+        <w:tblStyle w:val="TableGrid"/>
+        <w:tblW w:w="0" w:type="auto"/>
+        <w:tblLook w:val="04A0" w:firstRow="1" w:lastRow="0" w:firstColumn="1" w:lastColumn="0" w:noHBand="0" w:noVBand="1"/>
+      </w:tblPr>
+      <w:tblGrid>
+        <w:gridCol w:w="9350"/>
+      </w:tblGrid>
+      <w:tr>
+        <w:tc>
+          <w:tcPr>
+            <w:tcW w:w="9350" w:type="dxa"/>
+          </w:tcPr>
+          <w:p>
+            <w:pPr>
+              <w:shd w:val="clear" w:color="auto" w:fill="1E1E1E"/>
+              <w:spacing w:line="330" w:lineRule="atLeast"/>
+              <w:rPr>
+                <w:rFonts w:ascii="Consolas" w:hAnsi="Consolas" w:cs="Consolas"/>
+                <w:color w:val="FFFFFF"/>
+                <w:sz w:val="21"/>
+                <w:szCs w:val="21"/>
+              </w:rPr>
+            </w:pPr>
+            <w:r>
+              <w:rPr>
+                <w:rFonts w:ascii="Consolas" w:hAnsi="Consolas" w:cs="Consolas"/>
+                <w:color w:val="B3CCFF"/>
+                <w:sz w:val="21"/>
+                <w:szCs w:val="21"/>
+              </w:rPr>
+              <w:t>type</w:t>
+            </w:r>
+            <w:r>
+              <w:rPr>
+                <w:rFonts w:ascii="Consolas" w:hAnsi="Consolas" w:cs="Consolas"/>
+                <w:color w:val="FFFFFF"/>
+                <w:sz w:val="21"/>
+                <w:szCs w:val="21"/>
+              </w:rPr>
+              <w:t xml:space="preserve"> </w:t>
+            </w:r>
+            <w:r>
+              <w:rPr>
+                <w:rFonts w:ascii="Consolas" w:hAnsi="Consolas" w:cs="Consolas"/>
+                <w:color w:val="E85D7F"/>
+                <w:sz w:val="21"/>
+                <w:szCs w:val="21"/>
+              </w:rPr>
+              <w:t>Like</w:t>
+            </w:r>
+            <w:r>
+              <w:rPr>
+                <w:rFonts w:ascii="Consolas" w:hAnsi="Consolas" w:cs="Consolas"/>
+                <w:color w:val="FFFFFF"/>
+                <w:sz w:val="21"/>
+                <w:szCs w:val="21"/>
+              </w:rPr>
+              <w:t xml:space="preserve"> </w:t>
+            </w:r>
+            <w:r>
+              <w:rPr>
+                <w:rFonts w:ascii="Consolas" w:hAnsi="Consolas" w:cs="Consolas"/>
+                <w:color w:val="E85D7F"/>
+                <w:sz w:val="21"/>
+                <w:szCs w:val="21"/>
+              </w:rPr>
+              <w:t>=</w:t>
+            </w:r>
+            <w:r>
+              <w:rPr>
+                <w:rFonts w:ascii="Consolas" w:hAnsi="Consolas" w:cs="Consolas"/>
+                <w:color w:val="FFFFFF"/>
+                <w:sz w:val="21"/>
+                <w:szCs w:val="21"/>
+              </w:rPr>
+              <w:t xml:space="preserve"> </w:t>
+            </w:r>
+            <w:r>
+              <w:rPr>
+                <w:rFonts w:ascii="Consolas" w:hAnsi="Consolas" w:cs="Consolas"/>
+                <w:color w:val="E85D7F"/>
+                <w:sz w:val="21"/>
+                <w:szCs w:val="21"/>
+              </w:rPr>
+              <w:t>{</w:t>
+            </w:r>
+          </w:p>
+          <w:p>
+            <w:pPr>
+              <w:shd w:val="clear" w:color="auto" w:fill="1E1E1E"/>
+              <w:spacing w:line="330" w:lineRule="atLeast"/>
+              <w:rPr>
+                <w:rFonts w:ascii="Consolas" w:hAnsi="Consolas" w:cs="Consolas"/>
+                <w:color w:val="FFFFFF"/>
+                <w:sz w:val="21"/>
+                <w:szCs w:val="21"/>
+              </w:rPr>
+            </w:pPr>
+            <w:r>
+              <w:rPr>
+                <w:rFonts w:ascii="Consolas" w:hAnsi="Consolas" w:cs="Consolas"/>
+                <w:color w:val="FFFFFF"/>
+                <w:sz w:val="21"/>
+                <w:szCs w:val="21"/>
+              </w:rPr>
+              <w:t xml:space="preserve">  username</w:t>
+            </w:r>
+            <w:r>
+              <w:rPr>
+                <w:rFonts w:ascii="Consolas" w:hAnsi="Consolas" w:cs="Consolas"/>
+                <w:color w:val="E85D7F"/>
+                <w:sz w:val="21"/>
+                <w:szCs w:val="21"/>
+              </w:rPr>
+              <w:t>:</w:t>
+            </w:r>
+            <w:r>
+              <w:rPr>
+                <w:rFonts w:ascii="Consolas" w:hAnsi="Consolas" w:cs="Consolas"/>
+                <w:color w:val="FFFFFF"/>
+                <w:sz w:val="21"/>
+                <w:szCs w:val="21"/>
+              </w:rPr>
+              <w:t xml:space="preserve"> </w:t>
+            </w:r>
+            <w:r>
+              <w:rPr>
+                <w:rFonts w:ascii="Consolas" w:hAnsi="Consolas" w:cs="Consolas"/>
+                <w:color w:val="B3CCFF"/>
+                <w:sz w:val="21"/>
+                <w:szCs w:val="21"/>
+              </w:rPr>
+              <w:t>string</w:t>
+            </w:r>
+            <w:r>
+              <w:rPr>
+                <w:rFonts w:ascii="Consolas" w:hAnsi="Consolas" w:cs="Consolas"/>
+                <w:color w:val="E85D7F"/>
+                <w:sz w:val="21"/>
+                <w:szCs w:val="21"/>
+              </w:rPr>
+              <w:t>;</w:t>
+            </w:r>
+          </w:p>
+          <w:p>
+            <w:pPr>
+              <w:shd w:val="clear" w:color="auto" w:fill="1E1E1E"/>
+              <w:spacing w:line="330" w:lineRule="atLeast"/>
+              <w:rPr>
+                <w:rFonts w:ascii="Consolas" w:hAnsi="Consolas" w:cs="Consolas"/>
+                <w:color w:val="FFFFFF"/>
+                <w:sz w:val="21"/>
+                <w:szCs w:val="21"/>
+              </w:rPr>
+            </w:pPr>
+            <w:r>
+              <w:rPr>
+                <w:rFonts w:ascii="Consolas" w:hAnsi="Consolas" w:cs="Consolas"/>
+                <w:color w:val="FFFFFF"/>
+                <w:sz w:val="21"/>
+                <w:szCs w:val="21"/>
+              </w:rPr>
+              <w:t xml:space="preserve">  displayName</w:t>
+            </w:r>
+            <w:r>
+              <w:rPr>
+                <w:rFonts w:ascii="Consolas" w:hAnsi="Consolas" w:cs="Consolas"/>
+                <w:color w:val="E85D7F"/>
+                <w:sz w:val="21"/>
+                <w:szCs w:val="21"/>
+              </w:rPr>
+              <w:t>:</w:t>
+            </w:r>
+            <w:r>
+              <w:rPr>
+                <w:rFonts w:ascii="Consolas" w:hAnsi="Consolas" w:cs="Consolas"/>
+                <w:color w:val="FFFFFF"/>
+                <w:sz w:val="21"/>
+                <w:szCs w:val="21"/>
+              </w:rPr>
+              <w:t xml:space="preserve"> </w:t>
+            </w:r>
+            <w:r>
+              <w:rPr>
+                <w:rFonts w:ascii="Consolas" w:hAnsi="Consolas" w:cs="Consolas"/>
+                <w:color w:val="B3CCFF"/>
+                <w:sz w:val="21"/>
+                <w:szCs w:val="21"/>
+              </w:rPr>
+              <w:t>string</w:t>
+            </w:r>
+            <w:r>
+              <w:rPr>
+                <w:rFonts w:ascii="Consolas" w:hAnsi="Consolas" w:cs="Consolas"/>
+                <w:color w:val="E85D7F"/>
+                <w:sz w:val="21"/>
+                <w:szCs w:val="21"/>
+              </w:rPr>
+              <w:t>;</w:t>
+            </w:r>
+          </w:p>
+          <w:p>
+            <w:pPr>
+              <w:shd w:val="clear" w:color="auto" w:fill="1E1E1E"/>
+              <w:spacing w:line="330" w:lineRule="atLeast"/>
+              <w:rPr>
+                <w:rFonts w:ascii="Consolas" w:hAnsi="Consolas" w:cs="Consolas"/>
+                <w:color w:val="FFFFFF"/>
+                <w:sz w:val="21"/>
+                <w:szCs w:val="21"/>
+              </w:rPr>
+            </w:pPr>
+            <w:r>
+              <w:rPr>
+                <w:rFonts w:ascii="Consolas" w:hAnsi="Consolas" w:cs="Consolas"/>
+                <w:color w:val="E85D7F"/>
+                <w:sz w:val="21"/>
+                <w:szCs w:val="21"/>
+              </w:rPr>
+              <w:t>};</w:t>
+            </w:r>
+          </w:p>
+          <w:p>
+            <w:pPr>
+              <w:shd w:val="clear" w:color="auto" w:fill="1E1E1E"/>
+              <w:spacing w:line="330" w:lineRule="atLeast"/>
+              <w:rPr>
+                <w:rFonts w:ascii="Consolas" w:hAnsi="Consolas" w:cs="Consolas"/>
+                <w:color w:val="FFFFFF"/>
+                <w:sz w:val="21"/>
+                <w:szCs w:val="21"/>
+              </w:rPr>
+            </w:pPr>
+          </w:p>
+          <w:p>
+            <w:pPr>
+              <w:shd w:val="clear" w:color="auto" w:fill="1E1E1E"/>
+              <w:spacing w:line="330" w:lineRule="atLeast"/>
+              <w:rPr>
+                <w:rFonts w:ascii="Consolas" w:hAnsi="Consolas" w:cs="Consolas"/>
+                <w:color w:val="FFFFFF"/>
+                <w:sz w:val="21"/>
+                <w:szCs w:val="21"/>
+              </w:rPr>
+            </w:pPr>
+            <w:r>
+              <w:rPr>
+                <w:rFonts w:ascii="Consolas" w:hAnsi="Consolas" w:cs="Consolas"/>
+                <w:color w:val="B3CCFF"/>
+                <w:sz w:val="21"/>
+                <w:szCs w:val="21"/>
+              </w:rPr>
+              <w:t>type</w:t>
+            </w:r>
+            <w:r>
+              <w:rPr>
+                <w:rFonts w:ascii="Consolas" w:hAnsi="Consolas" w:cs="Consolas"/>
+                <w:color w:val="FFFFFF"/>
+                <w:sz w:val="21"/>
+                <w:szCs w:val="21"/>
+              </w:rPr>
+              <w:t xml:space="preserve"> </w:t>
+            </w:r>
+            <w:r>
+              <w:rPr>
+                <w:rFonts w:ascii="Consolas" w:hAnsi="Consolas" w:cs="Consolas"/>
+                <w:color w:val="E85D7F"/>
+                <w:sz w:val="21"/>
+                <w:szCs w:val="21"/>
+              </w:rPr>
+              <w:t>Share</w:t>
+            </w:r>
+            <w:r>
+              <w:rPr>
+                <w:rFonts w:ascii="Consolas" w:hAnsi="Consolas" w:cs="Consolas"/>
+                <w:color w:val="FFFFFF"/>
+                <w:sz w:val="21"/>
+                <w:szCs w:val="21"/>
+              </w:rPr>
+              <w:t xml:space="preserve"> </w:t>
+            </w:r>
+            <w:r>
+              <w:rPr>
+                <w:rFonts w:ascii="Consolas" w:hAnsi="Consolas" w:cs="Consolas"/>
+                <w:color w:val="E85D7F"/>
+                <w:sz w:val="21"/>
+                <w:szCs w:val="21"/>
+              </w:rPr>
+              <w:t>=</w:t>
+            </w:r>
+            <w:r>
+              <w:rPr>
+                <w:rFonts w:ascii="Consolas" w:hAnsi="Consolas" w:cs="Consolas"/>
+                <w:color w:val="FFFFFF"/>
+                <w:sz w:val="21"/>
+                <w:szCs w:val="21"/>
+              </w:rPr>
+              <w:t xml:space="preserve"> </w:t>
+            </w:r>
+            <w:r>
+              <w:rPr>
+                <w:rFonts w:ascii="Consolas" w:hAnsi="Consolas" w:cs="Consolas"/>
+                <w:color w:val="E85D7F"/>
+                <w:sz w:val="21"/>
+                <w:szCs w:val="21"/>
+              </w:rPr>
+              <w:t>{</w:t>
+            </w:r>
+          </w:p>
+          <w:p>
+            <w:pPr>
+              <w:shd w:val="clear" w:color="auto" w:fill="1E1E1E"/>
+              <w:spacing w:line="330" w:lineRule="atLeast"/>
+              <w:rPr>
+                <w:rFonts w:ascii="Consolas" w:hAnsi="Consolas" w:cs="Consolas"/>
+                <w:color w:val="FFFFFF"/>
+                <w:sz w:val="21"/>
+                <w:szCs w:val="21"/>
+              </w:rPr>
+            </w:pPr>
+            <w:r>
+              <w:rPr>
+                <w:rFonts w:ascii="Consolas" w:hAnsi="Consolas" w:cs="Consolas"/>
+                <w:color w:val="FFFFFF"/>
+                <w:sz w:val="21"/>
+                <w:szCs w:val="21"/>
+              </w:rPr>
+              <w:t xml:space="preserve">  username</w:t>
+            </w:r>
+            <w:r>
+              <w:rPr>
+                <w:rFonts w:ascii="Consolas" w:hAnsi="Consolas" w:cs="Consolas"/>
+                <w:color w:val="E85D7F"/>
+                <w:sz w:val="21"/>
+                <w:szCs w:val="21"/>
+              </w:rPr>
+              <w:t>:</w:t>
+            </w:r>
+            <w:r>
+              <w:rPr>
+                <w:rFonts w:ascii="Consolas" w:hAnsi="Consolas" w:cs="Consolas"/>
+                <w:color w:val="FFFFFF"/>
+                <w:sz w:val="21"/>
+                <w:szCs w:val="21"/>
+              </w:rPr>
+              <w:t xml:space="preserve"> </w:t>
+            </w:r>
+            <w:r>
+              <w:rPr>
+                <w:rFonts w:ascii="Consolas" w:hAnsi="Consolas" w:cs="Consolas"/>
+                <w:color w:val="B3CCFF"/>
+                <w:sz w:val="21"/>
+                <w:szCs w:val="21"/>
+              </w:rPr>
+              <w:t>string</w:t>
+            </w:r>
+            <w:r>
+              <w:rPr>
+                <w:rFonts w:ascii="Consolas" w:hAnsi="Consolas" w:cs="Consolas"/>
+                <w:color w:val="E85D7F"/>
+                <w:sz w:val="21"/>
+                <w:szCs w:val="21"/>
+              </w:rPr>
+              <w:t>;</w:t>
+            </w:r>
+          </w:p>
+          <w:p>
+            <w:pPr>
+              <w:shd w:val="clear" w:color="auto" w:fill="1E1E1E"/>
+              <w:spacing w:line="330" w:lineRule="atLeast"/>
+              <w:rPr>
+                <w:rFonts w:ascii="Consolas" w:hAnsi="Consolas" w:cs="Consolas"/>
+                <w:color w:val="FFFFFF"/>
+                <w:sz w:val="21"/>
+                <w:szCs w:val="21"/>
+              </w:rPr>
+            </w:pPr>
+            <w:r>
+              <w:rPr>
+                <w:rFonts w:ascii="Consolas" w:hAnsi="Consolas" w:cs="Consolas"/>
+                <w:color w:val="FFFFFF"/>
+                <w:sz w:val="21"/>
+                <w:szCs w:val="21"/>
+              </w:rPr>
+              <w:t xml:space="preserve">  displayName</w:t>
+            </w:r>
+            <w:r>
+              <w:rPr>
+                <w:rFonts w:ascii="Consolas" w:hAnsi="Consolas" w:cs="Consolas"/>
+                <w:color w:val="E85D7F"/>
+                <w:sz w:val="21"/>
+                <w:szCs w:val="21"/>
+              </w:rPr>
+              <w:t>:</w:t>
+            </w:r>
+            <w:r>
+              <w:rPr>
+                <w:rFonts w:ascii="Consolas" w:hAnsi="Consolas" w:cs="Consolas"/>
+                <w:color w:val="FFFFFF"/>
+                <w:sz w:val="21"/>
+                <w:szCs w:val="21"/>
+              </w:rPr>
+              <w:t xml:space="preserve"> </w:t>
+            </w:r>
+            <w:r>
+              <w:rPr>
+                <w:rFonts w:ascii="Consolas" w:hAnsi="Consolas" w:cs="Consolas"/>
+                <w:color w:val="B3CCFF"/>
+                <w:sz w:val="21"/>
+                <w:szCs w:val="21"/>
+              </w:rPr>
+              <w:t>string</w:t>
+            </w:r>
+            <w:r>
+              <w:rPr>
+                <w:rFonts w:ascii="Consolas" w:hAnsi="Consolas" w:cs="Consolas"/>
+                <w:color w:val="E85D7F"/>
+                <w:sz w:val="21"/>
+                <w:szCs w:val="21"/>
+              </w:rPr>
+              <w:t>;</w:t>
+            </w:r>
+          </w:p>
+          <w:p>
+            <w:pPr>
+              <w:shd w:val="clear" w:color="auto" w:fill="1E1E1E"/>
+              <w:spacing w:line="330" w:lineRule="atLeast"/>
+              <w:rPr>
+                <w:rFonts w:ascii="Consolas" w:hAnsi="Consolas" w:cs="Consolas"/>
+                <w:color w:val="FFFFFF"/>
+                <w:sz w:val="21"/>
+                <w:szCs w:val="21"/>
+              </w:rPr>
+            </w:pPr>
+            <w:r>
+              <w:rPr>
+                <w:rFonts w:ascii="Consolas" w:hAnsi="Consolas" w:cs="Consolas"/>
+                <w:color w:val="E85D7F"/>
+                <w:sz w:val="21"/>
+                <w:szCs w:val="21"/>
+              </w:rPr>
+              <w:t>};</w:t>
+            </w:r>
+          </w:p>
+          <w:p>
+            <w:pPr>
+              <w:shd w:val="clear" w:color="auto" w:fill="1E1E1E"/>
+              <w:spacing w:line="330" w:lineRule="atLeast"/>
+              <w:rPr>
+                <w:rFonts w:ascii="Consolas" w:hAnsi="Consolas" w:cs="Consolas"/>
+                <w:color w:val="FFFFFF"/>
+                <w:sz w:val="21"/>
+                <w:szCs w:val="21"/>
+              </w:rPr>
+            </w:pPr>
+          </w:p>
+          <w:p>
+            <w:pPr>
+              <w:shd w:val="clear" w:color="auto" w:fill="1E1E1E"/>
+              <w:spacing w:line="330" w:lineRule="atLeast"/>
+              <w:rPr>
+                <w:rFonts w:ascii="Consolas" w:hAnsi="Consolas" w:cs="Consolas"/>
+                <w:color w:val="FFFFFF"/>
+                <w:sz w:val="21"/>
+                <w:szCs w:val="21"/>
+              </w:rPr>
+            </w:pPr>
+            <w:r>
+              <w:rPr>
+                <w:rFonts w:ascii="Consolas" w:hAnsi="Consolas" w:cs="Consolas"/>
+                <w:color w:val="B3CCFF"/>
+                <w:sz w:val="21"/>
+                <w:szCs w:val="21"/>
+              </w:rPr>
+              <w:t>function</w:t>
+            </w:r>
+            <w:r>
+              <w:rPr>
+                <w:rFonts w:ascii="Consolas" w:hAnsi="Consolas" w:cs="Consolas"/>
+                <w:color w:val="FFFFFF"/>
+                <w:sz w:val="21"/>
+                <w:szCs w:val="21"/>
+              </w:rPr>
+              <w:t xml:space="preserve"> getFriendNameFromEvent</w:t>
+            </w:r>
+            <w:r>
+              <w:rPr>
+                <w:rFonts w:ascii="Consolas" w:hAnsi="Consolas" w:cs="Consolas"/>
+                <w:color w:val="E85D7F"/>
+                <w:sz w:val="21"/>
+                <w:szCs w:val="21"/>
+              </w:rPr>
+              <w:t>(</w:t>
+            </w:r>
+            <w:r>
+              <w:rPr>
+                <w:rFonts w:ascii="Consolas" w:hAnsi="Consolas" w:cs="Consolas"/>
+                <w:color w:val="FFFFFF"/>
+                <w:sz w:val="21"/>
+                <w:szCs w:val="21"/>
+              </w:rPr>
+              <w:t>event</w:t>
+            </w:r>
+            <w:r>
+              <w:rPr>
+                <w:rFonts w:ascii="Consolas" w:hAnsi="Consolas" w:cs="Consolas"/>
+                <w:color w:val="E85D7F"/>
+                <w:sz w:val="21"/>
+                <w:szCs w:val="21"/>
+              </w:rPr>
+              <w:t>:</w:t>
+            </w:r>
+            <w:r>
+              <w:rPr>
+                <w:rFonts w:ascii="Consolas" w:hAnsi="Consolas" w:cs="Consolas"/>
+                <w:color w:val="FFFFFF"/>
+                <w:sz w:val="21"/>
+                <w:szCs w:val="21"/>
+              </w:rPr>
+              <w:t xml:space="preserve"> </w:t>
+            </w:r>
+            <w:r>
+              <w:rPr>
+                <w:rFonts w:ascii="Consolas" w:hAnsi="Consolas" w:cs="Consolas"/>
+                <w:color w:val="E85D7F"/>
+                <w:sz w:val="21"/>
+                <w:szCs w:val="21"/>
+              </w:rPr>
+              <w:t>Like</w:t>
+            </w:r>
+            <w:r>
+              <w:rPr>
+                <w:rFonts w:ascii="Consolas" w:hAnsi="Consolas" w:cs="Consolas"/>
+                <w:color w:val="FFFFFF"/>
+                <w:sz w:val="21"/>
+                <w:szCs w:val="21"/>
+              </w:rPr>
+              <w:t xml:space="preserve"> </w:t>
+            </w:r>
+            <w:r>
+              <w:rPr>
+                <w:rFonts w:ascii="Consolas" w:hAnsi="Consolas" w:cs="Consolas"/>
+                <w:color w:val="E85D7F"/>
+                <w:sz w:val="21"/>
+                <w:szCs w:val="21"/>
+              </w:rPr>
+              <w:t>|</w:t>
+            </w:r>
+            <w:r>
+              <w:rPr>
+                <w:rFonts w:ascii="Consolas" w:hAnsi="Consolas" w:cs="Consolas"/>
+                <w:color w:val="FFFFFF"/>
+                <w:sz w:val="21"/>
+                <w:szCs w:val="21"/>
+              </w:rPr>
+              <w:t xml:space="preserve"> </w:t>
+            </w:r>
+            <w:r>
+              <w:rPr>
+                <w:rFonts w:ascii="Consolas" w:hAnsi="Consolas" w:cs="Consolas"/>
+                <w:color w:val="E85D7F"/>
+                <w:sz w:val="21"/>
+                <w:szCs w:val="21"/>
+              </w:rPr>
+              <w:t>Share)</w:t>
+            </w:r>
+            <w:r>
+              <w:rPr>
+                <w:rFonts w:ascii="Consolas" w:hAnsi="Consolas" w:cs="Consolas"/>
+                <w:color w:val="FFFFFF"/>
+                <w:sz w:val="21"/>
+                <w:szCs w:val="21"/>
+              </w:rPr>
+              <w:t xml:space="preserve"> </w:t>
+            </w:r>
+            <w:r>
+              <w:rPr>
+                <w:rFonts w:ascii="Consolas" w:hAnsi="Consolas" w:cs="Consolas"/>
+                <w:color w:val="E85D7F"/>
+                <w:sz w:val="21"/>
+                <w:szCs w:val="21"/>
+              </w:rPr>
+              <w:t>{</w:t>
+            </w:r>
+          </w:p>
+          <w:p>
+            <w:pPr>
+              <w:shd w:val="clear" w:color="auto" w:fill="1E1E1E"/>
+              <w:spacing w:line="330" w:lineRule="atLeast"/>
+              <w:rPr>
+                <w:rFonts w:ascii="Consolas" w:hAnsi="Consolas" w:cs="Consolas"/>
+                <w:color w:val="FFFFFF"/>
+                <w:sz w:val="21"/>
+                <w:szCs w:val="21"/>
+              </w:rPr>
+            </w:pPr>
+            <w:r>
+              <w:rPr>
+                <w:rFonts w:ascii="Consolas" w:hAnsi="Consolas" w:cs="Consolas"/>
+                <w:color w:val="FFFFFF"/>
+                <w:sz w:val="21"/>
+                <w:szCs w:val="21"/>
+              </w:rPr>
+              <w:t xml:space="preserve">  </w:t>
+            </w:r>
+            <w:r>
+              <w:rPr>
+                <w:rFonts w:ascii="Consolas" w:hAnsi="Consolas" w:cs="Consolas"/>
+                <w:color w:val="B3CCFF"/>
+                <w:sz w:val="21"/>
+                <w:szCs w:val="21"/>
+              </w:rPr>
+              <w:t>return</w:t>
+            </w:r>
+            <w:r>
+              <w:rPr>
+                <w:rFonts w:ascii="Consolas" w:hAnsi="Consolas" w:cs="Consolas"/>
+                <w:color w:val="FFFFFF"/>
+                <w:sz w:val="21"/>
+                <w:szCs w:val="21"/>
+              </w:rPr>
+              <w:t xml:space="preserve"> event</w:t>
+            </w:r>
+            <w:r>
+              <w:rPr>
+                <w:rFonts w:ascii="Consolas" w:hAnsi="Consolas" w:cs="Consolas"/>
+                <w:color w:val="E85D7F"/>
+                <w:sz w:val="21"/>
+                <w:szCs w:val="21"/>
+              </w:rPr>
+              <w:t>.</w:t>
+            </w:r>
+            <w:r>
+              <w:rPr>
+                <w:rFonts w:ascii="Consolas" w:hAnsi="Consolas" w:cs="Consolas"/>
+                <w:color w:val="FFFFFF"/>
+                <w:sz w:val="21"/>
+                <w:szCs w:val="21"/>
+              </w:rPr>
+              <w:t xml:space="preserve">displayName </w:t>
+            </w:r>
+            <w:r>
+              <w:rPr>
+                <w:rFonts w:ascii="Consolas" w:hAnsi="Consolas" w:cs="Consolas"/>
+                <w:color w:val="E85D7F"/>
+                <w:sz w:val="21"/>
+                <w:szCs w:val="21"/>
+              </w:rPr>
+              <w:t>||</w:t>
+            </w:r>
+            <w:r>
+              <w:rPr>
+                <w:rFonts w:ascii="Consolas" w:hAnsi="Consolas" w:cs="Consolas"/>
+                <w:color w:val="FFFFFF"/>
+                <w:sz w:val="21"/>
+                <w:szCs w:val="21"/>
+              </w:rPr>
+              <w:t xml:space="preserve"> event</w:t>
+            </w:r>
+            <w:r>
+              <w:rPr>
+                <w:rFonts w:ascii="Consolas" w:hAnsi="Consolas" w:cs="Consolas"/>
+                <w:color w:val="E85D7F"/>
+                <w:sz w:val="21"/>
+                <w:szCs w:val="21"/>
+              </w:rPr>
+              <w:t>.</w:t>
+            </w:r>
+            <w:r>
+              <w:rPr>
+                <w:rFonts w:ascii="Consolas" w:hAnsi="Consolas" w:cs="Consolas"/>
+                <w:color w:val="FFFFFF"/>
+                <w:sz w:val="21"/>
+                <w:szCs w:val="21"/>
+              </w:rPr>
+              <w:t>username</w:t>
+            </w:r>
+            <w:r>
+              <w:rPr>
+                <w:rFonts w:ascii="Consolas" w:hAnsi="Consolas" w:cs="Consolas"/>
+                <w:color w:val="E85D7F"/>
+                <w:sz w:val="21"/>
+                <w:szCs w:val="21"/>
+              </w:rPr>
+              <w:t>;</w:t>
+            </w:r>
+          </w:p>
+          <w:p>
+            <w:pPr>
+              <w:shd w:val="clear" w:color="auto" w:fill="1E1E1E"/>
+              <w:spacing w:line="330" w:lineRule="atLeast"/>
+              <w:rPr>
+                <w:rFonts w:ascii="Consolas" w:hAnsi="Consolas" w:cs="Consolas"/>
+                <w:color w:val="FFFFFF"/>
+                <w:sz w:val="21"/>
+                <w:szCs w:val="21"/>
+              </w:rPr>
+            </w:pPr>
+            <w:r>
+              <w:rPr>
+                <w:rFonts w:ascii="Consolas" w:hAnsi="Consolas" w:cs="Consolas"/>
+                <w:color w:val="E85D7F"/>
+                <w:sz w:val="21"/>
+                <w:szCs w:val="21"/>
+              </w:rPr>
+              <w:t>}</w:t>
+            </w:r>
+          </w:p>
+          <w:p>
+            <w:pPr>
+              <w:shd w:val="clear" w:color="auto" w:fill="1E1E1E"/>
+              <w:spacing w:line="330" w:lineRule="atLeast"/>
+              <w:rPr>
+                <w:rFonts w:ascii="Consolas" w:hAnsi="Consolas" w:cs="Consolas"/>
+                <w:color w:val="FFFFFF"/>
+                <w:sz w:val="21"/>
+                <w:szCs w:val="21"/>
+              </w:rPr>
+            </w:pPr>
+          </w:p>
+          <w:p>
+            <w:pPr>
+              <w:shd w:val="clear" w:color="auto" w:fill="1E1E1E"/>
+              <w:spacing w:line="330" w:lineRule="atLeast"/>
+              <w:rPr>
+                <w:rFonts w:ascii="Consolas" w:hAnsi="Consolas" w:cs="Consolas"/>
+                <w:color w:val="FFFFFF"/>
+                <w:sz w:val="21"/>
+                <w:szCs w:val="21"/>
+              </w:rPr>
+            </w:pPr>
+            <w:r>
+              <w:rPr>
+                <w:rFonts w:ascii="Consolas" w:hAnsi="Consolas" w:cs="Consolas"/>
+                <w:color w:val="B3CCFF"/>
+                <w:sz w:val="21"/>
+                <w:szCs w:val="21"/>
+              </w:rPr>
+              <w:t>const</w:t>
+            </w:r>
+            <w:r>
+              <w:rPr>
+                <w:rFonts w:ascii="Consolas" w:hAnsi="Consolas" w:cs="Consolas"/>
+                <w:color w:val="FFFFFF"/>
+                <w:sz w:val="21"/>
+                <w:szCs w:val="21"/>
+              </w:rPr>
+              <w:t xml:space="preserve"> newEvent </w:t>
+            </w:r>
+            <w:r>
+              <w:rPr>
+                <w:rFonts w:ascii="Consolas" w:hAnsi="Consolas" w:cs="Consolas"/>
+                <w:color w:val="E85D7F"/>
+                <w:sz w:val="21"/>
+                <w:szCs w:val="21"/>
+              </w:rPr>
+              <w:t>=</w:t>
+            </w:r>
+            <w:r>
+              <w:rPr>
+                <w:rFonts w:ascii="Consolas" w:hAnsi="Consolas" w:cs="Consolas"/>
+                <w:color w:val="FFFFFF"/>
+                <w:sz w:val="21"/>
+                <w:szCs w:val="21"/>
+              </w:rPr>
+              <w:t xml:space="preserve"> </w:t>
+            </w:r>
+            <w:r>
+              <w:rPr>
+                <w:rFonts w:ascii="Consolas" w:hAnsi="Consolas" w:cs="Consolas"/>
+                <w:color w:val="E85D7F"/>
+                <w:sz w:val="21"/>
+                <w:szCs w:val="21"/>
+              </w:rPr>
+              <w:t>{</w:t>
+            </w:r>
+          </w:p>
+          <w:p>
+            <w:pPr>
+              <w:shd w:val="clear" w:color="auto" w:fill="1E1E1E"/>
+              <w:spacing w:line="330" w:lineRule="atLeast"/>
+              <w:rPr>
+                <w:rFonts w:ascii="Consolas" w:hAnsi="Consolas" w:cs="Consolas"/>
+                <w:color w:val="FFFFFF"/>
+                <w:sz w:val="21"/>
+                <w:szCs w:val="21"/>
+              </w:rPr>
+            </w:pPr>
+            <w:r>
+              <w:rPr>
+                <w:rFonts w:ascii="Consolas" w:hAnsi="Consolas" w:cs="Consolas"/>
+                <w:color w:val="FFFFFF"/>
+                <w:sz w:val="21"/>
+                <w:szCs w:val="21"/>
+              </w:rPr>
+              <w:t xml:space="preserve">  username</w:t>
+            </w:r>
+            <w:r>
+              <w:rPr>
+                <w:rFonts w:ascii="Consolas" w:hAnsi="Consolas" w:cs="Consolas"/>
+                <w:color w:val="E85D7F"/>
+                <w:sz w:val="21"/>
+                <w:szCs w:val="21"/>
+              </w:rPr>
+              <w:t>:</w:t>
+            </w:r>
+            <w:r>
+              <w:rPr>
+                <w:rFonts w:ascii="Consolas" w:hAnsi="Consolas" w:cs="Consolas"/>
+                <w:color w:val="FFFFFF"/>
+                <w:sz w:val="21"/>
+                <w:szCs w:val="21"/>
+              </w:rPr>
+              <w:t xml:space="preserve"> </w:t>
+            </w:r>
+            <w:r>
+              <w:rPr>
+                <w:rFonts w:ascii="Consolas" w:hAnsi="Consolas" w:cs="Consolas"/>
+                <w:color w:val="FFE083"/>
+                <w:sz w:val="21"/>
+                <w:szCs w:val="21"/>
+              </w:rPr>
+              <w:t>'vkrauss'</w:t>
+            </w:r>
+            <w:r>
+              <w:rPr>
+                <w:rFonts w:ascii="Consolas" w:hAnsi="Consolas" w:cs="Consolas"/>
+                <w:color w:val="E85D7F"/>
+                <w:sz w:val="21"/>
+                <w:szCs w:val="21"/>
+              </w:rPr>
+              <w:t>,</w:t>
+            </w:r>
+          </w:p>
+          <w:p>
+            <w:pPr>
+              <w:shd w:val="clear" w:color="auto" w:fill="1E1E1E"/>
+              <w:spacing w:line="330" w:lineRule="atLeast"/>
+              <w:rPr>
+                <w:rFonts w:ascii="Consolas" w:hAnsi="Consolas" w:cs="Consolas"/>
+                <w:color w:val="FFFFFF"/>
+                <w:sz w:val="21"/>
+                <w:szCs w:val="21"/>
+              </w:rPr>
+            </w:pPr>
+            <w:r>
+              <w:rPr>
+                <w:rFonts w:ascii="Consolas" w:hAnsi="Consolas" w:cs="Consolas"/>
+                <w:color w:val="FFFFFF"/>
+                <w:sz w:val="21"/>
+                <w:szCs w:val="21"/>
+              </w:rPr>
+              <w:t xml:space="preserve">  displayName</w:t>
+            </w:r>
+            <w:r>
+              <w:rPr>
+                <w:rFonts w:ascii="Consolas" w:hAnsi="Consolas" w:cs="Consolas"/>
+                <w:color w:val="E85D7F"/>
+                <w:sz w:val="21"/>
+                <w:szCs w:val="21"/>
+              </w:rPr>
+              <w:t>:</w:t>
+            </w:r>
+            <w:r>
+              <w:rPr>
+                <w:rFonts w:ascii="Consolas" w:hAnsi="Consolas" w:cs="Consolas"/>
+                <w:color w:val="FFFFFF"/>
+                <w:sz w:val="21"/>
+                <w:szCs w:val="21"/>
+              </w:rPr>
+              <w:t xml:space="preserve"> </w:t>
+            </w:r>
+            <w:r>
+              <w:rPr>
+                <w:rFonts w:ascii="Consolas" w:hAnsi="Consolas" w:cs="Consolas"/>
+                <w:color w:val="FFE083"/>
+                <w:sz w:val="21"/>
+                <w:szCs w:val="21"/>
+              </w:rPr>
+              <w:t>'Veronica Krauss'</w:t>
+            </w:r>
+            <w:r>
+              <w:rPr>
+                <w:rFonts w:ascii="Consolas" w:hAnsi="Consolas" w:cs="Consolas"/>
+                <w:color w:val="E85D7F"/>
+                <w:sz w:val="21"/>
+                <w:szCs w:val="21"/>
+              </w:rPr>
+              <w:t>,</w:t>
+            </w:r>
+          </w:p>
+          <w:p>
+            <w:pPr>
+              <w:shd w:val="clear" w:color="auto" w:fill="1E1E1E"/>
+              <w:spacing w:line="330" w:lineRule="atLeast"/>
+              <w:rPr>
+                <w:rFonts w:ascii="Consolas" w:hAnsi="Consolas" w:cs="Consolas"/>
+                <w:color w:val="FFFFFF"/>
+                <w:sz w:val="21"/>
+                <w:szCs w:val="21"/>
+              </w:rPr>
+            </w:pPr>
+            <w:r>
+              <w:rPr>
+                <w:rFonts w:ascii="Consolas" w:hAnsi="Consolas" w:cs="Consolas"/>
+                <w:color w:val="E85D7F"/>
+                <w:sz w:val="21"/>
+                <w:szCs w:val="21"/>
+              </w:rPr>
+              <w:lastRenderedPageBreak/>
+              <w:t>};</w:t>
+            </w:r>
+          </w:p>
+          <w:p>
+            <w:pPr>
+              <w:shd w:val="clear" w:color="auto" w:fill="1E1E1E"/>
+              <w:spacing w:line="330" w:lineRule="atLeast"/>
+              <w:rPr>
+                <w:rFonts w:ascii="Consolas" w:hAnsi="Consolas" w:cs="Consolas"/>
+                <w:color w:val="FFFFFF"/>
+                <w:sz w:val="21"/>
+                <w:szCs w:val="21"/>
+              </w:rPr>
+            </w:pPr>
+          </w:p>
+          <w:p>
+            <w:pPr>
+              <w:shd w:val="clear" w:color="auto" w:fill="1E1E1E"/>
+              <w:spacing w:line="330" w:lineRule="atLeast"/>
+              <w:rPr>
+                <w:rFonts w:ascii="Consolas" w:hAnsi="Consolas" w:cs="Consolas"/>
+                <w:color w:val="FFFFFF"/>
+                <w:sz w:val="21"/>
+                <w:szCs w:val="21"/>
+              </w:rPr>
+            </w:pPr>
+            <w:r>
+              <w:rPr>
+                <w:rFonts w:ascii="Consolas" w:hAnsi="Consolas" w:cs="Consolas"/>
+                <w:color w:val="B3CCFF"/>
+                <w:sz w:val="21"/>
+                <w:szCs w:val="21"/>
+              </w:rPr>
+              <w:t>const</w:t>
+            </w:r>
+            <w:r>
+              <w:rPr>
+                <w:rFonts w:ascii="Consolas" w:hAnsi="Consolas" w:cs="Consolas"/>
+                <w:color w:val="FFFFFF"/>
+                <w:sz w:val="21"/>
+                <w:szCs w:val="21"/>
+              </w:rPr>
+              <w:t xml:space="preserve"> friendName </w:t>
+            </w:r>
+            <w:r>
+              <w:rPr>
+                <w:rFonts w:ascii="Consolas" w:hAnsi="Consolas" w:cs="Consolas"/>
+                <w:color w:val="E85D7F"/>
+                <w:sz w:val="21"/>
+                <w:szCs w:val="21"/>
+              </w:rPr>
+              <w:t>=</w:t>
+            </w:r>
+            <w:r>
+              <w:rPr>
+                <w:rFonts w:ascii="Consolas" w:hAnsi="Consolas" w:cs="Consolas"/>
+                <w:color w:val="FFFFFF"/>
+                <w:sz w:val="21"/>
+                <w:szCs w:val="21"/>
+              </w:rPr>
+              <w:t xml:space="preserve"> getFriendNameFromEvent</w:t>
+            </w:r>
+            <w:r>
+              <w:rPr>
+                <w:rFonts w:ascii="Consolas" w:hAnsi="Consolas" w:cs="Consolas"/>
+                <w:color w:val="E85D7F"/>
+                <w:sz w:val="21"/>
+                <w:szCs w:val="21"/>
+              </w:rPr>
+              <w:t>(</w:t>
+            </w:r>
+            <w:r>
+              <w:rPr>
+                <w:rFonts w:ascii="Consolas" w:hAnsi="Consolas" w:cs="Consolas"/>
+                <w:color w:val="FFFFFF"/>
+                <w:sz w:val="21"/>
+                <w:szCs w:val="21"/>
+              </w:rPr>
+              <w:t>newEvent</w:t>
+            </w:r>
+            <w:r>
+              <w:rPr>
+                <w:rFonts w:ascii="Consolas" w:hAnsi="Consolas" w:cs="Consolas"/>
+                <w:color w:val="E85D7F"/>
+                <w:sz w:val="21"/>
+                <w:szCs w:val="21"/>
+              </w:rPr>
+              <w:t>);</w:t>
+            </w:r>
+          </w:p>
+          <w:p>
+            <w:pPr>
+              <w:shd w:val="clear" w:color="auto" w:fill="1E1E1E"/>
+              <w:spacing w:line="330" w:lineRule="atLeast"/>
+              <w:rPr>
+                <w:rFonts w:ascii="Consolas" w:hAnsi="Consolas" w:cs="Consolas"/>
+                <w:color w:val="FFFFFF"/>
+                <w:sz w:val="21"/>
+                <w:szCs w:val="21"/>
+              </w:rPr>
+            </w:pPr>
+          </w:p>
+          <w:p>
+            <w:pPr>
+              <w:shd w:val="clear" w:color="auto" w:fill="1E1E1E"/>
+              <w:spacing w:line="330" w:lineRule="atLeast"/>
+              <w:rPr>
+                <w:rFonts w:ascii="Consolas" w:hAnsi="Consolas" w:cs="Consolas"/>
+                <w:color w:val="FFFFFF"/>
+                <w:sz w:val="21"/>
+                <w:szCs w:val="21"/>
+              </w:rPr>
+            </w:pPr>
+            <w:r>
+              <w:rPr>
+                <w:rFonts w:ascii="Consolas" w:hAnsi="Consolas" w:cs="Consolas"/>
+                <w:color w:val="FFFFFF"/>
+                <w:sz w:val="21"/>
+                <w:szCs w:val="21"/>
+              </w:rPr>
+              <w:t>console</w:t>
+            </w:r>
+            <w:r>
+              <w:rPr>
+                <w:rFonts w:ascii="Consolas" w:hAnsi="Consolas" w:cs="Consolas"/>
+                <w:color w:val="E85D7F"/>
+                <w:sz w:val="21"/>
+                <w:szCs w:val="21"/>
+              </w:rPr>
+              <w:t>.</w:t>
+            </w:r>
+            <w:r>
+              <w:rPr>
+                <w:rFonts w:ascii="Consolas" w:hAnsi="Consolas" w:cs="Consolas"/>
+                <w:color w:val="FFFFFF"/>
+                <w:sz w:val="21"/>
+                <w:szCs w:val="21"/>
+              </w:rPr>
+              <w:t>log</w:t>
+            </w:r>
+            <w:r>
+              <w:rPr>
+                <w:rFonts w:ascii="Consolas" w:hAnsi="Consolas" w:cs="Consolas"/>
+                <w:color w:val="E85D7F"/>
+                <w:sz w:val="21"/>
+                <w:szCs w:val="21"/>
+              </w:rPr>
+              <w:t>(</w:t>
+            </w:r>
+            <w:r>
+              <w:rPr>
+                <w:rFonts w:ascii="Consolas" w:hAnsi="Consolas" w:cs="Consolas"/>
+                <w:color w:val="FFE083"/>
+                <w:sz w:val="21"/>
+                <w:szCs w:val="21"/>
+              </w:rPr>
+              <w:t xml:space="preserve">`You have an update from </w:t>
+            </w:r>
+            <w:r>
+              <w:rPr>
+                <w:rFonts w:ascii="Consolas" w:hAnsi="Consolas" w:cs="Consolas"/>
+                <w:color w:val="E85D7F"/>
+                <w:sz w:val="21"/>
+                <w:szCs w:val="21"/>
+              </w:rPr>
+              <w:t>${</w:t>
+            </w:r>
+            <w:r>
+              <w:rPr>
+                <w:rFonts w:ascii="Consolas" w:hAnsi="Consolas" w:cs="Consolas"/>
+                <w:color w:val="FFFFFF"/>
+                <w:sz w:val="21"/>
+                <w:szCs w:val="21"/>
+              </w:rPr>
+              <w:t>friendName</w:t>
+            </w:r>
+            <w:r>
+              <w:rPr>
+                <w:rFonts w:ascii="Consolas" w:hAnsi="Consolas" w:cs="Consolas"/>
+                <w:color w:val="E85D7F"/>
+                <w:sz w:val="21"/>
+                <w:szCs w:val="21"/>
+              </w:rPr>
+              <w:t>}</w:t>
+            </w:r>
+            <w:r>
+              <w:rPr>
+                <w:rFonts w:ascii="Consolas" w:hAnsi="Consolas" w:cs="Consolas"/>
+                <w:color w:val="FFE083"/>
+                <w:sz w:val="21"/>
+                <w:szCs w:val="21"/>
+              </w:rPr>
+              <w:t>.`</w:t>
+            </w:r>
+            <w:r>
+              <w:rPr>
+                <w:rFonts w:ascii="Consolas" w:hAnsi="Consolas" w:cs="Consolas"/>
+                <w:color w:val="E85D7F"/>
+                <w:sz w:val="21"/>
+                <w:szCs w:val="21"/>
+              </w:rPr>
+              <w:t>);</w:t>
+            </w:r>
+          </w:p>
+          <w:p>
+            <w:pPr>
+              <w:shd w:val="clear" w:color="auto" w:fill="1E1E1E"/>
+              <w:spacing w:line="330" w:lineRule="atLeast"/>
+              <w:rPr>
+                <w:rFonts w:ascii="Consolas" w:hAnsi="Consolas" w:cs="Consolas"/>
+                <w:color w:val="FFFFFF"/>
+                <w:sz w:val="21"/>
+                <w:szCs w:val="21"/>
+              </w:rPr>
+            </w:pPr>
+          </w:p>
+          <w:p>
+            <w:pPr>
+              <w:rPr>
+                <w:rFonts w:ascii="Calibri" w:hAnsi="Calibri" w:hint="eastAsia"/>
+              </w:rPr>
+            </w:pPr>
+          </w:p>
+        </w:tc>
+      </w:tr>
+    </w:tbl>
+    <w:p>
+      <w:pPr>
+        <w:rPr>
+          <w:rFonts w:ascii="Calibri" w:hAnsi="Calibri"/>
+        </w:rPr>
+      </w:pPr>
+    </w:p>
+    <w:p>
+      <w:pPr>
+        <w:rPr>
+          <w:rFonts w:ascii="Calibri" w:hAnsi="Calibri"/>
+        </w:rPr>
+      </w:pPr>
+    </w:p>
+    <w:p>
+      <w:pPr>
+        <w:rPr>
+          <w:rFonts w:ascii="Calibri" w:hAnsi="Calibri"/>
+        </w:rPr>
+      </w:pPr>
+    </w:p>
+    <w:p>
+      <w:pPr>
+        <w:pStyle w:val="ListParagraph"/>
+        <w:numPr>
+          <w:ilvl w:val="0"/>
+          <w:numId w:val="1"/>
+        </w:numPr>
+      </w:pPr>
+      <w:r>
+        <w:rPr>
+          <w:rFonts w:asciiTheme="minorHAnsi" w:hAnsiTheme="minorHAnsi"/>
+          <w:color w:val="000000" w:themeColor="text1"/>
+          <w:sz w:val="28"/>
+          <w:szCs w:val="28"/>
+        </w:rPr>
+        <w:t>Union with Literal Types</w:t>
+      </w:r>
+    </w:p>
     <w:p>
       <w:pPr>
         <w:rPr>
@@ -6873,7 +9153,7 @@
   <w:abstractNum w:abstractNumId="0" w15:restartNumberingAfterBreak="0">
     <w:nsid w:val="11BF0D1B"/>
     <w:multiLevelType w:val="hybridMultilevel"/>
-    <w:tmpl w:val="1A8E174C"/>
+    <w:tmpl w:val="8CA4D62A"/>
     <w:lvl w:ilvl="0" w:tplc="04090011">
       <w:start w:val="1"/>
       <w:numFmt w:val="decimal"/>
@@ -6964,301 +9244,9 @@
     </w:lvl>
   </w:abstractNum>
   <w:abstractNum w:abstractNumId="1" w15:restartNumberingAfterBreak="0">
-    <w:nsid w:val="3D9F2B13"/>
+    <w:nsid w:val="1C8E2F06"/>
     <w:multiLevelType w:val="hybridMultilevel"/>
-    <w:tmpl w:val="520E7810"/>
-    <w:lvl w:ilvl="0" w:tplc="76040072">
-      <w:start w:val="1"/>
-      <w:numFmt w:val="lowerLetter"/>
-      <w:lvlText w:val="%1."/>
-      <w:lvlJc w:val="left"/>
-      <w:pPr>
-        <w:ind w:left="1440" w:hanging="360"/>
-      </w:pPr>
-      <w:rPr>
-        <w:b w:val="0"/>
-        <w:bCs w:val="0"/>
-      </w:rPr>
-    </w:lvl>
-    <w:lvl w:ilvl="1" w:tplc="04090019" w:tentative="1">
-      <w:start w:val="1"/>
-      <w:numFmt w:val="lowerLetter"/>
-      <w:lvlText w:val="%2."/>
-      <w:lvlJc w:val="left"/>
-      <w:pPr>
-        <w:ind w:left="1440" w:hanging="360"/>
-      </w:pPr>
-    </w:lvl>
-    <w:lvl w:ilvl="2" w:tplc="0409001B" w:tentative="1">
-      <w:start w:val="1"/>
-      <w:numFmt w:val="lowerRoman"/>
-      <w:lvlText w:val="%3."/>
-      <w:lvlJc w:val="right"/>
-      <w:pPr>
-        <w:ind w:left="2160" w:hanging="180"/>
-      </w:pPr>
-    </w:lvl>
-    <w:lvl w:ilvl="3" w:tplc="0409000F" w:tentative="1">
-      <w:start w:val="1"/>
-      <w:numFmt w:val="decimal"/>
-      <w:lvlText w:val="%4."/>
-      <w:lvlJc w:val="left"/>
-      <w:pPr>
-        <w:ind w:left="2880" w:hanging="360"/>
-      </w:pPr>
-    </w:lvl>
-    <w:lvl w:ilvl="4" w:tplc="04090019" w:tentative="1">
-      <w:start w:val="1"/>
-      <w:numFmt w:val="lowerLetter"/>
-      <w:lvlText w:val="%5."/>
-      <w:lvlJc w:val="left"/>
-      <w:pPr>
-        <w:ind w:left="3600" w:hanging="360"/>
-      </w:pPr>
-    </w:lvl>
-    <w:lvl w:ilvl="5" w:tplc="0409001B" w:tentative="1">
-      <w:start w:val="1"/>
-      <w:numFmt w:val="lowerRoman"/>
-      <w:lvlText w:val="%6."/>
-      <w:lvlJc w:val="right"/>
-      <w:pPr>
-        <w:ind w:left="4320" w:hanging="180"/>
-      </w:pPr>
-    </w:lvl>
-    <w:lvl w:ilvl="6" w:tplc="0409000F" w:tentative="1">
-      <w:start w:val="1"/>
-      <w:numFmt w:val="decimal"/>
-      <w:lvlText w:val="%7."/>
-      <w:lvlJc w:val="left"/>
-      <w:pPr>
-        <w:ind w:left="5040" w:hanging="360"/>
-      </w:pPr>
-    </w:lvl>
-    <w:lvl w:ilvl="7" w:tplc="04090019" w:tentative="1">
-      <w:start w:val="1"/>
-      <w:numFmt w:val="lowerLetter"/>
-      <w:lvlText w:val="%8."/>
-      <w:lvlJc w:val="left"/>
-      <w:pPr>
-        <w:ind w:left="5760" w:hanging="360"/>
-      </w:pPr>
-    </w:lvl>
-    <w:lvl w:ilvl="8" w:tplc="0409001B" w:tentative="1">
-      <w:start w:val="1"/>
-      <w:numFmt w:val="lowerRoman"/>
-      <w:lvlText w:val="%9."/>
-      <w:lvlJc w:val="right"/>
-      <w:pPr>
-        <w:ind w:left="6480" w:hanging="180"/>
-      </w:pPr>
-    </w:lvl>
-  </w:abstractNum>
-  <w:abstractNum w:abstractNumId="2" w15:restartNumberingAfterBreak="0">
-    <w:nsid w:val="50E408BF"/>
-    <w:multiLevelType w:val="hybridMultilevel"/>
-    <w:tmpl w:val="BCBE6968"/>
-    <w:lvl w:ilvl="0" w:tplc="5676581C">
-      <w:start w:val="1"/>
-      <w:numFmt w:val="bullet"/>
-      <w:lvlText w:val="-"/>
-      <w:lvlJc w:val="left"/>
-      <w:pPr>
-        <w:ind w:left="720" w:hanging="360"/>
-      </w:pPr>
-      <w:rPr>
-        <w:rFonts w:ascii="Calibri" w:eastAsia="Times New Roman" w:hAnsi="Calibri" w:cs="Times New Roman" w:hint="default"/>
-      </w:rPr>
-    </w:lvl>
-    <w:lvl w:ilvl="1" w:tplc="04090003" w:tentative="1">
-      <w:start w:val="1"/>
-      <w:numFmt w:val="bullet"/>
-      <w:lvlText w:val="o"/>
-      <w:lvlJc w:val="left"/>
-      <w:pPr>
-        <w:ind w:left="1440" w:hanging="360"/>
-      </w:pPr>
-      <w:rPr>
-        <w:rFonts w:ascii="Courier New" w:hAnsi="Courier New" w:cs="Courier New" w:hint="default"/>
-      </w:rPr>
-    </w:lvl>
-    <w:lvl w:ilvl="2" w:tplc="04090005" w:tentative="1">
-      <w:start w:val="1"/>
-      <w:numFmt w:val="bullet"/>
-      <w:lvlText w:val=""/>
-      <w:lvlJc w:val="left"/>
-      <w:pPr>
-        <w:ind w:left="2160" w:hanging="360"/>
-      </w:pPr>
-      <w:rPr>
-        <w:rFonts w:ascii="Wingdings" w:hAnsi="Wingdings" w:hint="default"/>
-      </w:rPr>
-    </w:lvl>
-    <w:lvl w:ilvl="3" w:tplc="04090001" w:tentative="1">
-      <w:start w:val="1"/>
-      <w:numFmt w:val="bullet"/>
-      <w:lvlText w:val=""/>
-      <w:lvlJc w:val="left"/>
-      <w:pPr>
-        <w:ind w:left="2880" w:hanging="360"/>
-      </w:pPr>
-      <w:rPr>
-        <w:rFonts w:ascii="Symbol" w:hAnsi="Symbol" w:hint="default"/>
-      </w:rPr>
-    </w:lvl>
-    <w:lvl w:ilvl="4" w:tplc="04090003" w:tentative="1">
-      <w:start w:val="1"/>
-      <w:numFmt w:val="bullet"/>
-      <w:lvlText w:val="o"/>
-      <w:lvlJc w:val="left"/>
-      <w:pPr>
-        <w:ind w:left="3600" w:hanging="360"/>
-      </w:pPr>
-      <w:rPr>
-        <w:rFonts w:ascii="Courier New" w:hAnsi="Courier New" w:cs="Courier New" w:hint="default"/>
-      </w:rPr>
-    </w:lvl>
-    <w:lvl w:ilvl="5" w:tplc="04090005" w:tentative="1">
-      <w:start w:val="1"/>
-      <w:numFmt w:val="bullet"/>
-      <w:lvlText w:val=""/>
-      <w:lvlJc w:val="left"/>
-      <w:pPr>
-        <w:ind w:left="4320" w:hanging="360"/>
-      </w:pPr>
-      <w:rPr>
-        <w:rFonts w:ascii="Wingdings" w:hAnsi="Wingdings" w:hint="default"/>
-      </w:rPr>
-    </w:lvl>
-    <w:lvl w:ilvl="6" w:tplc="04090001" w:tentative="1">
-      <w:start w:val="1"/>
-      <w:numFmt w:val="bullet"/>
-      <w:lvlText w:val=""/>
-      <w:lvlJc w:val="left"/>
-      <w:pPr>
-        <w:ind w:left="5040" w:hanging="360"/>
-      </w:pPr>
-      <w:rPr>
-        <w:rFonts w:ascii="Symbol" w:hAnsi="Symbol" w:hint="default"/>
-      </w:rPr>
-    </w:lvl>
-    <w:lvl w:ilvl="7" w:tplc="04090003" w:tentative="1">
-      <w:start w:val="1"/>
-      <w:numFmt w:val="bullet"/>
-      <w:lvlText w:val="o"/>
-      <w:lvlJc w:val="left"/>
-      <w:pPr>
-        <w:ind w:left="5760" w:hanging="360"/>
-      </w:pPr>
-      <w:rPr>
-        <w:rFonts w:ascii="Courier New" w:hAnsi="Courier New" w:cs="Courier New" w:hint="default"/>
-      </w:rPr>
-    </w:lvl>
-    <w:lvl w:ilvl="8" w:tplc="04090005" w:tentative="1">
-      <w:start w:val="1"/>
-      <w:numFmt w:val="bullet"/>
-      <w:lvlText w:val=""/>
-      <w:lvlJc w:val="left"/>
-      <w:pPr>
-        <w:ind w:left="6480" w:hanging="360"/>
-      </w:pPr>
-      <w:rPr>
-        <w:rFonts w:ascii="Wingdings" w:hAnsi="Wingdings" w:hint="default"/>
-      </w:rPr>
-    </w:lvl>
-  </w:abstractNum>
-  <w:abstractNum w:abstractNumId="3" w15:restartNumberingAfterBreak="0">
-    <w:nsid w:val="553F2B35"/>
-    <w:multiLevelType w:val="hybridMultilevel"/>
-    <w:tmpl w:val="7954259C"/>
-    <w:lvl w:ilvl="0" w:tplc="04090011">
-      <w:start w:val="1"/>
-      <w:numFmt w:val="decimal"/>
-      <w:lvlText w:val="%1)"/>
-      <w:lvlJc w:val="left"/>
-      <w:pPr>
-        <w:ind w:left="720" w:hanging="360"/>
-      </w:pPr>
-      <w:rPr>
-        <w:rFonts w:hint="default"/>
-      </w:rPr>
-    </w:lvl>
-    <w:lvl w:ilvl="1" w:tplc="04090019">
-      <w:start w:val="1"/>
-      <w:numFmt w:val="lowerLetter"/>
-      <w:lvlText w:val="%2."/>
-      <w:lvlJc w:val="left"/>
-      <w:pPr>
-        <w:ind w:left="1440" w:hanging="360"/>
-      </w:pPr>
-    </w:lvl>
-    <w:lvl w:ilvl="2" w:tplc="0409001B">
-      <w:start w:val="1"/>
-      <w:numFmt w:val="lowerRoman"/>
-      <w:lvlText w:val="%3."/>
-      <w:lvlJc w:val="right"/>
-      <w:pPr>
-        <w:ind w:left="2160" w:hanging="180"/>
-      </w:pPr>
-    </w:lvl>
-    <w:lvl w:ilvl="3" w:tplc="0409000F" w:tentative="1">
-      <w:start w:val="1"/>
-      <w:numFmt w:val="decimal"/>
-      <w:lvlText w:val="%4."/>
-      <w:lvlJc w:val="left"/>
-      <w:pPr>
-        <w:ind w:left="2880" w:hanging="360"/>
-      </w:pPr>
-    </w:lvl>
-    <w:lvl w:ilvl="4" w:tplc="04090019" w:tentative="1">
-      <w:start w:val="1"/>
-      <w:numFmt w:val="lowerLetter"/>
-      <w:lvlText w:val="%5."/>
-      <w:lvlJc w:val="left"/>
-      <w:pPr>
-        <w:ind w:left="3600" w:hanging="360"/>
-      </w:pPr>
-    </w:lvl>
-    <w:lvl w:ilvl="5" w:tplc="0409001B" w:tentative="1">
-      <w:start w:val="1"/>
-      <w:numFmt w:val="lowerRoman"/>
-      <w:lvlText w:val="%6."/>
-      <w:lvlJc w:val="right"/>
-      <w:pPr>
-        <w:ind w:left="4320" w:hanging="180"/>
-      </w:pPr>
-    </w:lvl>
-    <w:lvl w:ilvl="6" w:tplc="0409000F" w:tentative="1">
-      <w:start w:val="1"/>
-      <w:numFmt w:val="decimal"/>
-      <w:lvlText w:val="%7."/>
-      <w:lvlJc w:val="left"/>
-      <w:pPr>
-        <w:ind w:left="5040" w:hanging="360"/>
-      </w:pPr>
-    </w:lvl>
-    <w:lvl w:ilvl="7" w:tplc="04090019" w:tentative="1">
-      <w:start w:val="1"/>
-      <w:numFmt w:val="lowerLetter"/>
-      <w:lvlText w:val="%8."/>
-      <w:lvlJc w:val="left"/>
-      <w:pPr>
-        <w:ind w:left="5760" w:hanging="360"/>
-      </w:pPr>
-    </w:lvl>
-    <w:lvl w:ilvl="8" w:tplc="0409001B" w:tentative="1">
-      <w:start w:val="1"/>
-      <w:numFmt w:val="lowerRoman"/>
-      <w:lvlText w:val="%9."/>
-      <w:lvlJc w:val="right"/>
-      <w:pPr>
-        <w:ind w:left="6480" w:hanging="180"/>
-      </w:pPr>
-    </w:lvl>
-  </w:abstractNum>
-  <w:abstractNum w:abstractNumId="4" w15:restartNumberingAfterBreak="0">
-    <w:nsid w:val="6B766D80"/>
-    <w:multiLevelType w:val="hybridMultilevel"/>
-    <w:tmpl w:val="3AF89046"/>
+    <w:tmpl w:val="1A8E174C"/>
     <w:lvl w:ilvl="0" w:tplc="04090011">
       <w:start w:val="1"/>
       <w:numFmt w:val="decimal"/>
@@ -7348,8 +9336,300 @@
       </w:pPr>
     </w:lvl>
   </w:abstractNum>
+  <w:abstractNum w:abstractNumId="2" w15:restartNumberingAfterBreak="0">
+    <w:nsid w:val="3D9F2B13"/>
+    <w:multiLevelType w:val="hybridMultilevel"/>
+    <w:tmpl w:val="520E7810"/>
+    <w:lvl w:ilvl="0" w:tplc="76040072">
+      <w:start w:val="1"/>
+      <w:numFmt w:val="lowerLetter"/>
+      <w:lvlText w:val="%1."/>
+      <w:lvlJc w:val="left"/>
+      <w:pPr>
+        <w:ind w:left="1440" w:hanging="360"/>
+      </w:pPr>
+      <w:rPr>
+        <w:b w:val="0"/>
+        <w:bCs w:val="0"/>
+      </w:rPr>
+    </w:lvl>
+    <w:lvl w:ilvl="1" w:tplc="04090019">
+      <w:start w:val="1"/>
+      <w:numFmt w:val="lowerLetter"/>
+      <w:lvlText w:val="%2."/>
+      <w:lvlJc w:val="left"/>
+      <w:pPr>
+        <w:ind w:left="1440" w:hanging="360"/>
+      </w:pPr>
+    </w:lvl>
+    <w:lvl w:ilvl="2" w:tplc="0409001B">
+      <w:start w:val="1"/>
+      <w:numFmt w:val="lowerRoman"/>
+      <w:lvlText w:val="%3."/>
+      <w:lvlJc w:val="right"/>
+      <w:pPr>
+        <w:ind w:left="2160" w:hanging="180"/>
+      </w:pPr>
+    </w:lvl>
+    <w:lvl w:ilvl="3" w:tplc="0409000F" w:tentative="1">
+      <w:start w:val="1"/>
+      <w:numFmt w:val="decimal"/>
+      <w:lvlText w:val="%4."/>
+      <w:lvlJc w:val="left"/>
+      <w:pPr>
+        <w:ind w:left="2880" w:hanging="360"/>
+      </w:pPr>
+    </w:lvl>
+    <w:lvl w:ilvl="4" w:tplc="04090019" w:tentative="1">
+      <w:start w:val="1"/>
+      <w:numFmt w:val="lowerLetter"/>
+      <w:lvlText w:val="%5."/>
+      <w:lvlJc w:val="left"/>
+      <w:pPr>
+        <w:ind w:left="3600" w:hanging="360"/>
+      </w:pPr>
+    </w:lvl>
+    <w:lvl w:ilvl="5" w:tplc="0409001B" w:tentative="1">
+      <w:start w:val="1"/>
+      <w:numFmt w:val="lowerRoman"/>
+      <w:lvlText w:val="%6."/>
+      <w:lvlJc w:val="right"/>
+      <w:pPr>
+        <w:ind w:left="4320" w:hanging="180"/>
+      </w:pPr>
+    </w:lvl>
+    <w:lvl w:ilvl="6" w:tplc="0409000F" w:tentative="1">
+      <w:start w:val="1"/>
+      <w:numFmt w:val="decimal"/>
+      <w:lvlText w:val="%7."/>
+      <w:lvlJc w:val="left"/>
+      <w:pPr>
+        <w:ind w:left="5040" w:hanging="360"/>
+      </w:pPr>
+    </w:lvl>
+    <w:lvl w:ilvl="7" w:tplc="04090019" w:tentative="1">
+      <w:start w:val="1"/>
+      <w:numFmt w:val="lowerLetter"/>
+      <w:lvlText w:val="%8."/>
+      <w:lvlJc w:val="left"/>
+      <w:pPr>
+        <w:ind w:left="5760" w:hanging="360"/>
+      </w:pPr>
+    </w:lvl>
+    <w:lvl w:ilvl="8" w:tplc="0409001B" w:tentative="1">
+      <w:start w:val="1"/>
+      <w:numFmt w:val="lowerRoman"/>
+      <w:lvlText w:val="%9."/>
+      <w:lvlJc w:val="right"/>
+      <w:pPr>
+        <w:ind w:left="6480" w:hanging="180"/>
+      </w:pPr>
+    </w:lvl>
+  </w:abstractNum>
+  <w:abstractNum w:abstractNumId="3" w15:restartNumberingAfterBreak="0">
+    <w:nsid w:val="50E408BF"/>
+    <w:multiLevelType w:val="hybridMultilevel"/>
+    <w:tmpl w:val="BCBE6968"/>
+    <w:lvl w:ilvl="0" w:tplc="5676581C">
+      <w:start w:val="1"/>
+      <w:numFmt w:val="bullet"/>
+      <w:lvlText w:val="-"/>
+      <w:lvlJc w:val="left"/>
+      <w:pPr>
+        <w:ind w:left="720" w:hanging="360"/>
+      </w:pPr>
+      <w:rPr>
+        <w:rFonts w:ascii="Calibri" w:eastAsia="Times New Roman" w:hAnsi="Calibri" w:cs="Times New Roman" w:hint="default"/>
+      </w:rPr>
+    </w:lvl>
+    <w:lvl w:ilvl="1" w:tplc="04090003" w:tentative="1">
+      <w:start w:val="1"/>
+      <w:numFmt w:val="bullet"/>
+      <w:lvlText w:val="o"/>
+      <w:lvlJc w:val="left"/>
+      <w:pPr>
+        <w:ind w:left="1440" w:hanging="360"/>
+      </w:pPr>
+      <w:rPr>
+        <w:rFonts w:ascii="Courier New" w:hAnsi="Courier New" w:cs="Courier New" w:hint="default"/>
+      </w:rPr>
+    </w:lvl>
+    <w:lvl w:ilvl="2" w:tplc="04090005" w:tentative="1">
+      <w:start w:val="1"/>
+      <w:numFmt w:val="bullet"/>
+      <w:lvlText w:val=""/>
+      <w:lvlJc w:val="left"/>
+      <w:pPr>
+        <w:ind w:left="2160" w:hanging="360"/>
+      </w:pPr>
+      <w:rPr>
+        <w:rFonts w:ascii="Wingdings" w:hAnsi="Wingdings" w:hint="default"/>
+      </w:rPr>
+    </w:lvl>
+    <w:lvl w:ilvl="3" w:tplc="04090001" w:tentative="1">
+      <w:start w:val="1"/>
+      <w:numFmt w:val="bullet"/>
+      <w:lvlText w:val=""/>
+      <w:lvlJc w:val="left"/>
+      <w:pPr>
+        <w:ind w:left="2880" w:hanging="360"/>
+      </w:pPr>
+      <w:rPr>
+        <w:rFonts w:ascii="Symbol" w:hAnsi="Symbol" w:hint="default"/>
+      </w:rPr>
+    </w:lvl>
+    <w:lvl w:ilvl="4" w:tplc="04090003" w:tentative="1">
+      <w:start w:val="1"/>
+      <w:numFmt w:val="bullet"/>
+      <w:lvlText w:val="o"/>
+      <w:lvlJc w:val="left"/>
+      <w:pPr>
+        <w:ind w:left="3600" w:hanging="360"/>
+      </w:pPr>
+      <w:rPr>
+        <w:rFonts w:ascii="Courier New" w:hAnsi="Courier New" w:cs="Courier New" w:hint="default"/>
+      </w:rPr>
+    </w:lvl>
+    <w:lvl w:ilvl="5" w:tplc="04090005" w:tentative="1">
+      <w:start w:val="1"/>
+      <w:numFmt w:val="bullet"/>
+      <w:lvlText w:val=""/>
+      <w:lvlJc w:val="left"/>
+      <w:pPr>
+        <w:ind w:left="4320" w:hanging="360"/>
+      </w:pPr>
+      <w:rPr>
+        <w:rFonts w:ascii="Wingdings" w:hAnsi="Wingdings" w:hint="default"/>
+      </w:rPr>
+    </w:lvl>
+    <w:lvl w:ilvl="6" w:tplc="04090001" w:tentative="1">
+      <w:start w:val="1"/>
+      <w:numFmt w:val="bullet"/>
+      <w:lvlText w:val=""/>
+      <w:lvlJc w:val="left"/>
+      <w:pPr>
+        <w:ind w:left="5040" w:hanging="360"/>
+      </w:pPr>
+      <w:rPr>
+        <w:rFonts w:ascii="Symbol" w:hAnsi="Symbol" w:hint="default"/>
+      </w:rPr>
+    </w:lvl>
+    <w:lvl w:ilvl="7" w:tplc="04090003" w:tentative="1">
+      <w:start w:val="1"/>
+      <w:numFmt w:val="bullet"/>
+      <w:lvlText w:val="o"/>
+      <w:lvlJc w:val="left"/>
+      <w:pPr>
+        <w:ind w:left="5760" w:hanging="360"/>
+      </w:pPr>
+      <w:rPr>
+        <w:rFonts w:ascii="Courier New" w:hAnsi="Courier New" w:cs="Courier New" w:hint="default"/>
+      </w:rPr>
+    </w:lvl>
+    <w:lvl w:ilvl="8" w:tplc="04090005" w:tentative="1">
+      <w:start w:val="1"/>
+      <w:numFmt w:val="bullet"/>
+      <w:lvlText w:val=""/>
+      <w:lvlJc w:val="left"/>
+      <w:pPr>
+        <w:ind w:left="6480" w:hanging="360"/>
+      </w:pPr>
+      <w:rPr>
+        <w:rFonts w:ascii="Wingdings" w:hAnsi="Wingdings" w:hint="default"/>
+      </w:rPr>
+    </w:lvl>
+  </w:abstractNum>
+  <w:abstractNum w:abstractNumId="4" w15:restartNumberingAfterBreak="0">
+    <w:nsid w:val="553F2B35"/>
+    <w:multiLevelType w:val="hybridMultilevel"/>
+    <w:tmpl w:val="7954259C"/>
+    <w:lvl w:ilvl="0" w:tplc="04090011">
+      <w:start w:val="1"/>
+      <w:numFmt w:val="decimal"/>
+      <w:lvlText w:val="%1)"/>
+      <w:lvlJc w:val="left"/>
+      <w:pPr>
+        <w:ind w:left="720" w:hanging="360"/>
+      </w:pPr>
+      <w:rPr>
+        <w:rFonts w:hint="default"/>
+      </w:rPr>
+    </w:lvl>
+    <w:lvl w:ilvl="1" w:tplc="04090019">
+      <w:start w:val="1"/>
+      <w:numFmt w:val="lowerLetter"/>
+      <w:lvlText w:val="%2."/>
+      <w:lvlJc w:val="left"/>
+      <w:pPr>
+        <w:ind w:left="1440" w:hanging="360"/>
+      </w:pPr>
+    </w:lvl>
+    <w:lvl w:ilvl="2" w:tplc="0409001B">
+      <w:start w:val="1"/>
+      <w:numFmt w:val="lowerRoman"/>
+      <w:lvlText w:val="%3."/>
+      <w:lvlJc w:val="right"/>
+      <w:pPr>
+        <w:ind w:left="2160" w:hanging="180"/>
+      </w:pPr>
+    </w:lvl>
+    <w:lvl w:ilvl="3" w:tplc="0409000F" w:tentative="1">
+      <w:start w:val="1"/>
+      <w:numFmt w:val="decimal"/>
+      <w:lvlText w:val="%4."/>
+      <w:lvlJc w:val="left"/>
+      <w:pPr>
+        <w:ind w:left="2880" w:hanging="360"/>
+      </w:pPr>
+    </w:lvl>
+    <w:lvl w:ilvl="4" w:tplc="04090019" w:tentative="1">
+      <w:start w:val="1"/>
+      <w:numFmt w:val="lowerLetter"/>
+      <w:lvlText w:val="%5."/>
+      <w:lvlJc w:val="left"/>
+      <w:pPr>
+        <w:ind w:left="3600" w:hanging="360"/>
+      </w:pPr>
+    </w:lvl>
+    <w:lvl w:ilvl="5" w:tplc="0409001B" w:tentative="1">
+      <w:start w:val="1"/>
+      <w:numFmt w:val="lowerRoman"/>
+      <w:lvlText w:val="%6."/>
+      <w:lvlJc w:val="right"/>
+      <w:pPr>
+        <w:ind w:left="4320" w:hanging="180"/>
+      </w:pPr>
+    </w:lvl>
+    <w:lvl w:ilvl="6" w:tplc="0409000F" w:tentative="1">
+      <w:start w:val="1"/>
+      <w:numFmt w:val="decimal"/>
+      <w:lvlText w:val="%7."/>
+      <w:lvlJc w:val="left"/>
+      <w:pPr>
+        <w:ind w:left="5040" w:hanging="360"/>
+      </w:pPr>
+    </w:lvl>
+    <w:lvl w:ilvl="7" w:tplc="04090019" w:tentative="1">
+      <w:start w:val="1"/>
+      <w:numFmt w:val="lowerLetter"/>
+      <w:lvlText w:val="%8."/>
+      <w:lvlJc w:val="left"/>
+      <w:pPr>
+        <w:ind w:left="5760" w:hanging="360"/>
+      </w:pPr>
+    </w:lvl>
+    <w:lvl w:ilvl="8" w:tplc="0409001B" w:tentative="1">
+      <w:start w:val="1"/>
+      <w:numFmt w:val="lowerRoman"/>
+      <w:lvlText w:val="%9."/>
+      <w:lvlJc w:val="right"/>
+      <w:pPr>
+        <w:ind w:left="6480" w:hanging="180"/>
+      </w:pPr>
+    </w:lvl>
+  </w:abstractNum>
   <w:abstractNum w:abstractNumId="5" w15:restartNumberingAfterBreak="0">
-    <w:nsid w:val="6DD83C6A"/>
+    <w:nsid w:val="6B766D80"/>
     <w:multiLevelType w:val="hybridMultilevel"/>
     <w:tmpl w:val="3AF89046"/>
     <w:lvl w:ilvl="0" w:tplc="04090011">
@@ -7442,6 +9722,99 @@
     </w:lvl>
   </w:abstractNum>
   <w:abstractNum w:abstractNumId="6" w15:restartNumberingAfterBreak="0">
+    <w:nsid w:val="6DD83C6A"/>
+    <w:multiLevelType w:val="hybridMultilevel"/>
+    <w:tmpl w:val="3AF89046"/>
+    <w:lvl w:ilvl="0" w:tplc="04090011">
+      <w:start w:val="1"/>
+      <w:numFmt w:val="decimal"/>
+      <w:lvlText w:val="%1)"/>
+      <w:lvlJc w:val="left"/>
+      <w:pPr>
+        <w:ind w:left="720" w:hanging="360"/>
+      </w:pPr>
+      <w:rPr>
+        <w:rFonts w:hint="default"/>
+      </w:rPr>
+    </w:lvl>
+    <w:lvl w:ilvl="1" w:tplc="76040072">
+      <w:start w:val="1"/>
+      <w:numFmt w:val="lowerLetter"/>
+      <w:lvlText w:val="%2."/>
+      <w:lvlJc w:val="left"/>
+      <w:pPr>
+        <w:ind w:left="1440" w:hanging="360"/>
+      </w:pPr>
+      <w:rPr>
+        <w:b w:val="0"/>
+        <w:bCs w:val="0"/>
+      </w:rPr>
+    </w:lvl>
+    <w:lvl w:ilvl="2" w:tplc="0409001B">
+      <w:start w:val="1"/>
+      <w:numFmt w:val="lowerRoman"/>
+      <w:lvlText w:val="%3."/>
+      <w:lvlJc w:val="right"/>
+      <w:pPr>
+        <w:ind w:left="2160" w:hanging="180"/>
+      </w:pPr>
+    </w:lvl>
+    <w:lvl w:ilvl="3" w:tplc="0409000F" w:tentative="1">
+      <w:start w:val="1"/>
+      <w:numFmt w:val="decimal"/>
+      <w:lvlText w:val="%4."/>
+      <w:lvlJc w:val="left"/>
+      <w:pPr>
+        <w:ind w:left="2880" w:hanging="360"/>
+      </w:pPr>
+    </w:lvl>
+    <w:lvl w:ilvl="4" w:tplc="04090019" w:tentative="1">
+      <w:start w:val="1"/>
+      <w:numFmt w:val="lowerLetter"/>
+      <w:lvlText w:val="%5."/>
+      <w:lvlJc w:val="left"/>
+      <w:pPr>
+        <w:ind w:left="3600" w:hanging="360"/>
+      </w:pPr>
+    </w:lvl>
+    <w:lvl w:ilvl="5" w:tplc="0409001B" w:tentative="1">
+      <w:start w:val="1"/>
+      <w:numFmt w:val="lowerRoman"/>
+      <w:lvlText w:val="%6."/>
+      <w:lvlJc w:val="right"/>
+      <w:pPr>
+        <w:ind w:left="4320" w:hanging="180"/>
+      </w:pPr>
+    </w:lvl>
+    <w:lvl w:ilvl="6" w:tplc="0409000F" w:tentative="1">
+      <w:start w:val="1"/>
+      <w:numFmt w:val="decimal"/>
+      <w:lvlText w:val="%7."/>
+      <w:lvlJc w:val="left"/>
+      <w:pPr>
+        <w:ind w:left="5040" w:hanging="360"/>
+      </w:pPr>
+    </w:lvl>
+    <w:lvl w:ilvl="7" w:tplc="04090019" w:tentative="1">
+      <w:start w:val="1"/>
+      <w:numFmt w:val="lowerLetter"/>
+      <w:lvlText w:val="%8."/>
+      <w:lvlJc w:val="left"/>
+      <w:pPr>
+        <w:ind w:left="5760" w:hanging="360"/>
+      </w:pPr>
+    </w:lvl>
+    <w:lvl w:ilvl="8" w:tplc="0409001B" w:tentative="1">
+      <w:start w:val="1"/>
+      <w:numFmt w:val="lowerRoman"/>
+      <w:lvlText w:val="%9."/>
+      <w:lvlJc w:val="right"/>
+      <w:pPr>
+        <w:ind w:left="6480" w:hanging="180"/>
+      </w:pPr>
+    </w:lvl>
+  </w:abstractNum>
+  <w:abstractNum w:abstractNumId="7" w15:restartNumberingAfterBreak="0">
     <w:nsid w:val="724515C8"/>
     <w:multiLevelType w:val="hybridMultilevel"/>
     <w:tmpl w:val="A290F5F2"/>
@@ -7530,25 +9903,144 @@
       </w:pPr>
     </w:lvl>
   </w:abstractNum>
+  <w:abstractNum w:abstractNumId="8" w15:restartNumberingAfterBreak="0">
+    <w:nsid w:val="7B19375F"/>
+    <w:multiLevelType w:val="hybridMultilevel"/>
+    <w:tmpl w:val="B0FC42D8"/>
+    <w:lvl w:ilvl="0" w:tplc="57FE1FAE">
+      <w:start w:val="3"/>
+      <w:numFmt w:val="bullet"/>
+      <w:lvlText w:val="-"/>
+      <w:lvlJc w:val="left"/>
+      <w:pPr>
+        <w:ind w:left="1080" w:hanging="360"/>
+      </w:pPr>
+      <w:rPr>
+        <w:rFonts w:ascii="Calibri" w:eastAsia="Times New Roman" w:hAnsi="Calibri" w:cs="Times New Roman" w:hint="default"/>
+      </w:rPr>
+    </w:lvl>
+    <w:lvl w:ilvl="1" w:tplc="04090003" w:tentative="1">
+      <w:start w:val="1"/>
+      <w:numFmt w:val="bullet"/>
+      <w:lvlText w:val="o"/>
+      <w:lvlJc w:val="left"/>
+      <w:pPr>
+        <w:ind w:left="1800" w:hanging="360"/>
+      </w:pPr>
+      <w:rPr>
+        <w:rFonts w:ascii="Courier New" w:hAnsi="Courier New" w:cs="Courier New" w:hint="default"/>
+      </w:rPr>
+    </w:lvl>
+    <w:lvl w:ilvl="2" w:tplc="04090005" w:tentative="1">
+      <w:start w:val="1"/>
+      <w:numFmt w:val="bullet"/>
+      <w:lvlText w:val=""/>
+      <w:lvlJc w:val="left"/>
+      <w:pPr>
+        <w:ind w:left="2520" w:hanging="360"/>
+      </w:pPr>
+      <w:rPr>
+        <w:rFonts w:ascii="Wingdings" w:hAnsi="Wingdings" w:hint="default"/>
+      </w:rPr>
+    </w:lvl>
+    <w:lvl w:ilvl="3" w:tplc="04090001" w:tentative="1">
+      <w:start w:val="1"/>
+      <w:numFmt w:val="bullet"/>
+      <w:lvlText w:val=""/>
+      <w:lvlJc w:val="left"/>
+      <w:pPr>
+        <w:ind w:left="3240" w:hanging="360"/>
+      </w:pPr>
+      <w:rPr>
+        <w:rFonts w:ascii="Symbol" w:hAnsi="Symbol" w:hint="default"/>
+      </w:rPr>
+    </w:lvl>
+    <w:lvl w:ilvl="4" w:tplc="04090003" w:tentative="1">
+      <w:start w:val="1"/>
+      <w:numFmt w:val="bullet"/>
+      <w:lvlText w:val="o"/>
+      <w:lvlJc w:val="left"/>
+      <w:pPr>
+        <w:ind w:left="3960" w:hanging="360"/>
+      </w:pPr>
+      <w:rPr>
+        <w:rFonts w:ascii="Courier New" w:hAnsi="Courier New" w:cs="Courier New" w:hint="default"/>
+      </w:rPr>
+    </w:lvl>
+    <w:lvl w:ilvl="5" w:tplc="04090005" w:tentative="1">
+      <w:start w:val="1"/>
+      <w:numFmt w:val="bullet"/>
+      <w:lvlText w:val=""/>
+      <w:lvlJc w:val="left"/>
+      <w:pPr>
+        <w:ind w:left="4680" w:hanging="360"/>
+      </w:pPr>
+      <w:rPr>
+        <w:rFonts w:ascii="Wingdings" w:hAnsi="Wingdings" w:hint="default"/>
+      </w:rPr>
+    </w:lvl>
+    <w:lvl w:ilvl="6" w:tplc="04090001" w:tentative="1">
+      <w:start w:val="1"/>
+      <w:numFmt w:val="bullet"/>
+      <w:lvlText w:val=""/>
+      <w:lvlJc w:val="left"/>
+      <w:pPr>
+        <w:ind w:left="5400" w:hanging="360"/>
+      </w:pPr>
+      <w:rPr>
+        <w:rFonts w:ascii="Symbol" w:hAnsi="Symbol" w:hint="default"/>
+      </w:rPr>
+    </w:lvl>
+    <w:lvl w:ilvl="7" w:tplc="04090003" w:tentative="1">
+      <w:start w:val="1"/>
+      <w:numFmt w:val="bullet"/>
+      <w:lvlText w:val="o"/>
+      <w:lvlJc w:val="left"/>
+      <w:pPr>
+        <w:ind w:left="6120" w:hanging="360"/>
+      </w:pPr>
+      <w:rPr>
+        <w:rFonts w:ascii="Courier New" w:hAnsi="Courier New" w:cs="Courier New" w:hint="default"/>
+      </w:rPr>
+    </w:lvl>
+    <w:lvl w:ilvl="8" w:tplc="04090005" w:tentative="1">
+      <w:start w:val="1"/>
+      <w:numFmt w:val="bullet"/>
+      <w:lvlText w:val=""/>
+      <w:lvlJc w:val="left"/>
+      <w:pPr>
+        <w:ind w:left="6840" w:hanging="360"/>
+      </w:pPr>
+      <w:rPr>
+        <w:rFonts w:ascii="Wingdings" w:hAnsi="Wingdings" w:hint="default"/>
+      </w:rPr>
+    </w:lvl>
+  </w:abstractNum>
   <w:num w:numId="1">
     <w:abstractNumId w:val="0"/>
   </w:num>
   <w:num w:numId="2">
+    <w:abstractNumId w:val="4"/>
+  </w:num>
+  <w:num w:numId="3">
+    <w:abstractNumId w:val="7"/>
+  </w:num>
+  <w:num w:numId="4">
     <w:abstractNumId w:val="3"/>
   </w:num>
-  <w:num w:numId="3">
+  <w:num w:numId="5">
     <w:abstractNumId w:val="6"/>
   </w:num>
-  <w:num w:numId="4">
+  <w:num w:numId="6">
+    <w:abstractNumId w:val="5"/>
+  </w:num>
+  <w:num w:numId="7">
     <w:abstractNumId w:val="2"/>
   </w:num>
-  <w:num w:numId="5">
-    <w:abstractNumId w:val="5"/>
+  <w:num w:numId="8">
+    <w:abstractNumId w:val="8"/>
   </w:num>
-  <w:num w:numId="6">
-    <w:abstractNumId w:val="4"/>
-  </w:num>
-  <w:num w:numId="7">
+  <w:num w:numId="9">
     <w:abstractNumId w:val="1"/>
   </w:num>
 </w:numbering>
@@ -7948,7 +10440,7 @@
   <w:style w:type="paragraph" w:default="1" w:styleId="Normal">
     <w:name w:val="Normal"/>
     <w:qFormat/>
-    <w:rsid w:val="00497D5E"/>
+    <w:rsid w:val="00805D22"/>
     <w:rPr>
       <w:rFonts w:ascii="Times New Roman" w:eastAsia="Times New Roman" w:hAnsi="Times New Roman" w:cs="Times New Roman"/>
     </w:rPr>

</xml_diff>

<commit_message>
feat: Add progress #114 'Learn Typescript'
</commit_message>
<xml_diff>
--- a/learn-typescript/chapter_4/Chapter 4 - Union Types.docx
+++ b/learn-typescript/chapter_4/Chapter 4 - Union Types.docx
@@ -488,6 +488,7 @@
               </w:rPr>
               <w:t xml:space="preserve"> </w:t>
             </w:r>
+            <w:proofErr w:type="gramStart"/>
             <w:r>
               <w:rPr>
                 <w:rFonts w:ascii="Consolas" w:hAnsi="Consolas" w:cs="Consolas"/>
@@ -506,6 +507,7 @@
               </w:rPr>
               <w:t>;</w:t>
             </w:r>
+            <w:proofErr w:type="gramEnd"/>
           </w:p>
           <w:p>
             <w:pPr>
@@ -596,6 +598,7 @@
               </w:rPr>
               <w:t xml:space="preserve"> </w:t>
             </w:r>
+            <w:proofErr w:type="gramStart"/>
             <w:r>
               <w:rPr>
                 <w:rFonts w:ascii="Consolas" w:hAnsi="Consolas" w:cs="Consolas"/>
@@ -605,6 +608,7 @@
               </w:rPr>
               <w:t>1;</w:t>
             </w:r>
+            <w:proofErr w:type="gramEnd"/>
           </w:p>
           <w:p>
             <w:pPr>
@@ -703,7 +707,17 @@
                 <w:sz w:val="21"/>
                 <w:szCs w:val="21"/>
               </w:rPr>
-              <w:t>'001'</w:t>
+              <w:t>'001</w:t>
+            </w:r>
+            <w:proofErr w:type="gramStart"/>
+            <w:r>
+              <w:rPr>
+                <w:rFonts w:ascii="Consolas" w:hAnsi="Consolas" w:cs="Consolas"/>
+                <w:color w:val="FFE083"/>
+                <w:sz w:val="21"/>
+                <w:szCs w:val="21"/>
+              </w:rPr>
+              <w:t>'</w:t>
             </w:r>
             <w:r>
               <w:rPr>
@@ -714,39 +728,41 @@
               </w:rPr>
               <w:t>;</w:t>
             </w:r>
-          </w:p>
-          <w:p>
-            <w:pPr>
-              <w:shd w:val="clear" w:color="auto" w:fill="1E1E1E"/>
-              <w:spacing w:line="330" w:lineRule="atLeast"/>
-              <w:rPr>
-                <w:rFonts w:ascii="Consolas" w:hAnsi="Consolas" w:cs="Consolas"/>
-                <w:color w:val="FFFFFF"/>
-                <w:sz w:val="21"/>
-                <w:szCs w:val="21"/>
-              </w:rPr>
-            </w:pPr>
-            <w:r>
-              <w:rPr>
-                <w:rFonts w:ascii="Consolas" w:hAnsi="Consolas" w:cs="Consolas"/>
-                <w:color w:val="FFFFFF"/>
-                <w:sz w:val="21"/>
-                <w:szCs w:val="21"/>
-              </w:rPr>
-              <w:t xml:space="preserve"> </w:t>
-            </w:r>
-          </w:p>
-          <w:p>
-            <w:pPr>
-              <w:shd w:val="clear" w:color="auto" w:fill="1E1E1E"/>
-              <w:spacing w:line="330" w:lineRule="atLeast"/>
-              <w:rPr>
-                <w:rFonts w:ascii="Consolas" w:hAnsi="Consolas" w:cs="Consolas"/>
-                <w:color w:val="FFFFFF"/>
-                <w:sz w:val="21"/>
-                <w:szCs w:val="21"/>
-              </w:rPr>
-            </w:pPr>
+            <w:proofErr w:type="gramEnd"/>
+          </w:p>
+          <w:p>
+            <w:pPr>
+              <w:shd w:val="clear" w:color="auto" w:fill="1E1E1E"/>
+              <w:spacing w:line="330" w:lineRule="atLeast"/>
+              <w:rPr>
+                <w:rFonts w:ascii="Consolas" w:hAnsi="Consolas" w:cs="Consolas"/>
+                <w:color w:val="FFFFFF"/>
+                <w:sz w:val="21"/>
+                <w:szCs w:val="21"/>
+              </w:rPr>
+            </w:pPr>
+            <w:r>
+              <w:rPr>
+                <w:rFonts w:ascii="Consolas" w:hAnsi="Consolas" w:cs="Consolas"/>
+                <w:color w:val="FFFFFF"/>
+                <w:sz w:val="21"/>
+                <w:szCs w:val="21"/>
+              </w:rPr>
+              <w:t xml:space="preserve"> </w:t>
+            </w:r>
+          </w:p>
+          <w:p>
+            <w:pPr>
+              <w:shd w:val="clear" w:color="auto" w:fill="1E1E1E"/>
+              <w:spacing w:line="330" w:lineRule="atLeast"/>
+              <w:rPr>
+                <w:rFonts w:ascii="Consolas" w:hAnsi="Consolas" w:cs="Consolas"/>
+                <w:color w:val="FFFFFF"/>
+                <w:sz w:val="21"/>
+                <w:szCs w:val="21"/>
+              </w:rPr>
+            </w:pPr>
+            <w:proofErr w:type="gramStart"/>
             <w:r>
               <w:rPr>
                 <w:rFonts w:ascii="Consolas" w:hAnsi="Consolas" w:cs="Consolas"/>
@@ -783,6 +799,7 @@
               </w:rPr>
               <w:t>(</w:t>
             </w:r>
+            <w:proofErr w:type="gramEnd"/>
             <w:r>
               <w:rPr>
                 <w:rFonts w:ascii="Consolas" w:hAnsi="Consolas" w:cs="Consolas"/>
@@ -905,8 +922,20 @@
                 <w:sz w:val="21"/>
                 <w:szCs w:val="21"/>
               </w:rPr>
-              <w:t xml:space="preserve"> printNumsAndStrings</w:t>
-            </w:r>
+              <w:t xml:space="preserve"> </w:t>
+            </w:r>
+            <w:proofErr w:type="spellStart"/>
+            <w:proofErr w:type="gramStart"/>
+            <w:r>
+              <w:rPr>
+                <w:rFonts w:ascii="Consolas" w:hAnsi="Consolas" w:cs="Consolas"/>
+                <w:color w:val="FFFFFF"/>
+                <w:sz w:val="21"/>
+                <w:szCs w:val="21"/>
+              </w:rPr>
+              <w:t>printNumsAndStrings</w:t>
+            </w:r>
+            <w:proofErr w:type="spellEnd"/>
             <w:r>
               <w:rPr>
                 <w:rFonts w:ascii="Consolas" w:hAnsi="Consolas" w:cs="Consolas"/>
@@ -916,6 +945,7 @@
               </w:rPr>
               <w:t>(</w:t>
             </w:r>
+            <w:proofErr w:type="gramEnd"/>
             <w:r>
               <w:rPr>
                 <w:rFonts w:ascii="Consolas" w:hAnsi="Consolas" w:cs="Consolas"/>
@@ -1034,7 +1064,17 @@
                 <w:sz w:val="21"/>
                 <w:szCs w:val="21"/>
               </w:rPr>
-              <w:t xml:space="preserve">  console</w:t>
+              <w:t xml:space="preserve">  </w:t>
+            </w:r>
+            <w:proofErr w:type="gramStart"/>
+            <w:r>
+              <w:rPr>
+                <w:rFonts w:ascii="Consolas" w:hAnsi="Consolas" w:cs="Consolas"/>
+                <w:color w:val="FFFFFF"/>
+                <w:sz w:val="21"/>
+                <w:szCs w:val="21"/>
+              </w:rPr>
+              <w:t>console</w:t>
             </w:r>
             <w:r>
               <w:rPr>
@@ -1063,6 +1103,7 @@
               </w:rPr>
               <w:t>(</w:t>
             </w:r>
+            <w:proofErr w:type="gramEnd"/>
             <w:r>
               <w:rPr>
                 <w:rFonts w:ascii="Consolas" w:hAnsi="Consolas" w:cs="Consolas"/>
@@ -1180,6 +1221,7 @@
                 <w:szCs w:val="21"/>
               </w:rPr>
             </w:pPr>
+            <w:proofErr w:type="spellStart"/>
             <w:r>
               <w:rPr>
                 <w:rFonts w:ascii="Consolas" w:hAnsi="Consolas" w:cs="Consolas"/>
@@ -1189,6 +1231,7 @@
               </w:rPr>
               <w:t>printNumsAndStrings</w:t>
             </w:r>
+            <w:proofErr w:type="spellEnd"/>
             <w:r>
               <w:rPr>
                 <w:rFonts w:ascii="Consolas" w:hAnsi="Consolas" w:cs="Consolas"/>
@@ -1207,6 +1250,7 @@
               </w:rPr>
               <w:t>'hello!'</w:t>
             </w:r>
+            <w:proofErr w:type="gramStart"/>
             <w:r>
               <w:rPr>
                 <w:rFonts w:ascii="Consolas" w:hAnsi="Consolas" w:cs="Consolas"/>
@@ -1216,18 +1260,21 @@
               </w:rPr>
               <w:t>);</w:t>
             </w:r>
-          </w:p>
-          <w:p>
-            <w:pPr>
-              <w:shd w:val="clear" w:color="auto" w:fill="1E1E1E"/>
-              <w:spacing w:line="330" w:lineRule="atLeast"/>
-              <w:rPr>
-                <w:rFonts w:ascii="Consolas" w:hAnsi="Consolas" w:cs="Consolas"/>
-                <w:color w:val="FFFFFF"/>
-                <w:sz w:val="21"/>
-                <w:szCs w:val="21"/>
-              </w:rPr>
-            </w:pPr>
+            <w:proofErr w:type="gramEnd"/>
+          </w:p>
+          <w:p>
+            <w:pPr>
+              <w:shd w:val="clear" w:color="auto" w:fill="1E1E1E"/>
+              <w:spacing w:line="330" w:lineRule="atLeast"/>
+              <w:rPr>
+                <w:rFonts w:ascii="Consolas" w:hAnsi="Consolas" w:cs="Consolas"/>
+                <w:color w:val="FFFFFF"/>
+                <w:sz w:val="21"/>
+                <w:szCs w:val="21"/>
+              </w:rPr>
+            </w:pPr>
+            <w:proofErr w:type="spellStart"/>
+            <w:proofErr w:type="gramStart"/>
             <w:r>
               <w:rPr>
                 <w:rFonts w:ascii="Consolas" w:hAnsi="Consolas" w:cs="Consolas"/>
@@ -1237,14 +1284,25 @@
               </w:rPr>
               <w:t>printNumsAndStrings</w:t>
             </w:r>
-            <w:r>
-              <w:rPr>
-                <w:rFonts w:ascii="Consolas" w:hAnsi="Consolas" w:cs="Consolas"/>
-                <w:color w:val="E85D7F"/>
-                <w:sz w:val="21"/>
-                <w:szCs w:val="21"/>
-              </w:rPr>
-              <w:t>(4);</w:t>
+            <w:proofErr w:type="spellEnd"/>
+            <w:r>
+              <w:rPr>
+                <w:rFonts w:ascii="Consolas" w:hAnsi="Consolas" w:cs="Consolas"/>
+                <w:color w:val="E85D7F"/>
+                <w:sz w:val="21"/>
+                <w:szCs w:val="21"/>
+              </w:rPr>
+              <w:t>(</w:t>
+            </w:r>
+            <w:proofErr w:type="gramEnd"/>
+            <w:r>
+              <w:rPr>
+                <w:rFonts w:ascii="Consolas" w:hAnsi="Consolas" w:cs="Consolas"/>
+                <w:color w:val="E85D7F"/>
+                <w:sz w:val="21"/>
+                <w:szCs w:val="21"/>
+              </w:rPr>
+              <w:t>4);</w:t>
             </w:r>
           </w:p>
         </w:tc>
@@ -1445,8 +1503,20 @@
                 <w:sz w:val="21"/>
                 <w:szCs w:val="21"/>
               </w:rPr>
-              <w:t xml:space="preserve"> formatValue</w:t>
-            </w:r>
+              <w:t xml:space="preserve"> </w:t>
+            </w:r>
+            <w:proofErr w:type="spellStart"/>
+            <w:proofErr w:type="gramStart"/>
+            <w:r>
+              <w:rPr>
+                <w:rFonts w:ascii="Consolas" w:hAnsi="Consolas" w:cs="Consolas"/>
+                <w:color w:val="FFFFFF"/>
+                <w:sz w:val="21"/>
+                <w:szCs w:val="21"/>
+              </w:rPr>
+              <w:t>formatValue</w:t>
+            </w:r>
+            <w:proofErr w:type="spellEnd"/>
             <w:r>
               <w:rPr>
                 <w:rFonts w:ascii="Consolas" w:hAnsi="Consolas" w:cs="Consolas"/>
@@ -1456,6 +1526,7 @@
               </w:rPr>
               <w:t>(</w:t>
             </w:r>
+            <w:proofErr w:type="gramEnd"/>
             <w:r>
               <w:rPr>
                 <w:rFonts w:ascii="Consolas" w:hAnsi="Consolas" w:cs="Consolas"/>
@@ -1642,6 +1713,7 @@
                 <w:szCs w:val="21"/>
               </w:rPr>
             </w:pPr>
+            <w:proofErr w:type="spellStart"/>
             <w:r>
               <w:rPr>
                 <w:rFonts w:ascii="Consolas" w:hAnsi="Consolas" w:cs="Consolas"/>
@@ -1651,6 +1723,7 @@
               </w:rPr>
               <w:t>formatValue</w:t>
             </w:r>
+            <w:proofErr w:type="spellEnd"/>
             <w:r>
               <w:rPr>
                 <w:rFonts w:ascii="Consolas" w:hAnsi="Consolas" w:cs="Consolas"/>
@@ -1669,6 +1742,7 @@
               </w:rPr>
               <w:t>'Hiya'</w:t>
             </w:r>
+            <w:proofErr w:type="gramStart"/>
             <w:r>
               <w:rPr>
                 <w:rFonts w:ascii="Consolas" w:hAnsi="Consolas" w:cs="Consolas"/>
@@ -1678,18 +1752,21 @@
               </w:rPr>
               <w:t>);</w:t>
             </w:r>
-          </w:p>
-          <w:p>
-            <w:pPr>
-              <w:shd w:val="clear" w:color="auto" w:fill="1E1E1E"/>
-              <w:spacing w:line="330" w:lineRule="atLeast"/>
-              <w:rPr>
-                <w:rFonts w:ascii="Consolas" w:hAnsi="Consolas" w:cs="Consolas"/>
-                <w:color w:val="FFFFFF"/>
-                <w:sz w:val="21"/>
-                <w:szCs w:val="21"/>
-              </w:rPr>
-            </w:pPr>
+            <w:proofErr w:type="gramEnd"/>
+          </w:p>
+          <w:p>
+            <w:pPr>
+              <w:shd w:val="clear" w:color="auto" w:fill="1E1E1E"/>
+              <w:spacing w:line="330" w:lineRule="atLeast"/>
+              <w:rPr>
+                <w:rFonts w:ascii="Consolas" w:hAnsi="Consolas" w:cs="Consolas"/>
+                <w:color w:val="FFFFFF"/>
+                <w:sz w:val="21"/>
+                <w:szCs w:val="21"/>
+              </w:rPr>
+            </w:pPr>
+            <w:proofErr w:type="spellStart"/>
+            <w:proofErr w:type="gramStart"/>
             <w:r>
               <w:rPr>
                 <w:rFonts w:ascii="Consolas" w:hAnsi="Consolas" w:cs="Consolas"/>
@@ -1699,14 +1776,25 @@
               </w:rPr>
               <w:t>formatValue</w:t>
             </w:r>
-            <w:r>
-              <w:rPr>
-                <w:rFonts w:ascii="Consolas" w:hAnsi="Consolas" w:cs="Consolas"/>
-                <w:color w:val="E85D7F"/>
-                <w:sz w:val="21"/>
-                <w:szCs w:val="21"/>
-              </w:rPr>
-              <w:t>(42);</w:t>
+            <w:proofErr w:type="spellEnd"/>
+            <w:r>
+              <w:rPr>
+                <w:rFonts w:ascii="Consolas" w:hAnsi="Consolas" w:cs="Consolas"/>
+                <w:color w:val="E85D7F"/>
+                <w:sz w:val="21"/>
+                <w:szCs w:val="21"/>
+              </w:rPr>
+              <w:t>(</w:t>
+            </w:r>
+            <w:proofErr w:type="gramEnd"/>
+            <w:r>
+              <w:rPr>
+                <w:rFonts w:ascii="Consolas" w:hAnsi="Consolas" w:cs="Consolas"/>
+                <w:color w:val="E85D7F"/>
+                <w:sz w:val="21"/>
+                <w:szCs w:val="21"/>
+              </w:rPr>
+              <w:t>42);</w:t>
             </w:r>
           </w:p>
           <w:p>
@@ -1739,8 +1827,20 @@
                 <w:sz w:val="21"/>
                 <w:szCs w:val="21"/>
               </w:rPr>
-              <w:t>unction getMarginLeft</w:t>
-            </w:r>
+              <w:t xml:space="preserve">unction </w:t>
+            </w:r>
+            <w:proofErr w:type="spellStart"/>
+            <w:proofErr w:type="gramStart"/>
+            <w:r>
+              <w:rPr>
+                <w:rFonts w:ascii="Consolas" w:hAnsi="Consolas" w:cs="Consolas"/>
+                <w:color w:val="FFFFFF"/>
+                <w:sz w:val="21"/>
+                <w:szCs w:val="21"/>
+              </w:rPr>
+              <w:t>getMarginLeft</w:t>
+            </w:r>
+            <w:proofErr w:type="spellEnd"/>
             <w:r>
               <w:rPr>
                 <w:rFonts w:ascii="Consolas" w:hAnsi="Consolas" w:cs="Consolas"/>
@@ -1750,6 +1850,7 @@
               </w:rPr>
               <w:t>(</w:t>
             </w:r>
+            <w:proofErr w:type="gramEnd"/>
             <w:r>
               <w:rPr>
                 <w:rFonts w:ascii="Consolas" w:hAnsi="Consolas" w:cs="Consolas"/>
@@ -1948,6 +2049,7 @@
               </w:rPr>
               <w:t>(</w:t>
             </w:r>
+            <w:proofErr w:type="spellStart"/>
             <w:r>
               <w:rPr>
                 <w:rFonts w:ascii="Consolas" w:hAnsi="Consolas" w:cs="Consolas"/>
@@ -1957,6 +2059,7 @@
               </w:rPr>
               <w:t>typeof</w:t>
             </w:r>
+            <w:proofErr w:type="spellEnd"/>
             <w:r>
               <w:rPr>
                 <w:rFonts w:ascii="Consolas" w:hAnsi="Consolas" w:cs="Consolas"/>
@@ -2088,7 +2191,18 @@
                 <w:sz w:val="21"/>
                 <w:szCs w:val="21"/>
               </w:rPr>
-              <w:t xml:space="preserve"> margin</w:t>
+              <w:t xml:space="preserve"> </w:t>
+            </w:r>
+            <w:proofErr w:type="spellStart"/>
+            <w:proofErr w:type="gramStart"/>
+            <w:r>
+              <w:rPr>
+                <w:rFonts w:ascii="Consolas" w:hAnsi="Consolas" w:cs="Consolas"/>
+                <w:color w:val="FFFFFF"/>
+                <w:sz w:val="21"/>
+                <w:szCs w:val="21"/>
+              </w:rPr>
+              <w:t>margin</w:t>
             </w:r>
             <w:r>
               <w:rPr>
@@ -2108,6 +2222,8 @@
               </w:rPr>
               <w:t>toLowerCase</w:t>
             </w:r>
+            <w:proofErr w:type="spellEnd"/>
+            <w:proofErr w:type="gramEnd"/>
             <w:r>
               <w:rPr>
                 <w:rFonts w:ascii="Consolas" w:hAnsi="Consolas" w:cs="Consolas"/>
@@ -2259,8 +2375,20 @@
                 <w:sz w:val="21"/>
                 <w:szCs w:val="21"/>
               </w:rPr>
-              <w:t xml:space="preserve"> formatValue</w:t>
-            </w:r>
+              <w:t xml:space="preserve"> </w:t>
+            </w:r>
+            <w:proofErr w:type="spellStart"/>
+            <w:proofErr w:type="gramStart"/>
+            <w:r>
+              <w:rPr>
+                <w:rFonts w:ascii="Consolas" w:hAnsi="Consolas" w:cs="Consolas"/>
+                <w:color w:val="FFFFFF"/>
+                <w:sz w:val="21"/>
+                <w:szCs w:val="21"/>
+              </w:rPr>
+              <w:t>formatValue</w:t>
+            </w:r>
+            <w:proofErr w:type="spellEnd"/>
             <w:r>
               <w:rPr>
                 <w:rFonts w:ascii="Consolas" w:hAnsi="Consolas" w:cs="Consolas"/>
@@ -2270,6 +2398,7 @@
               </w:rPr>
               <w:t>(</w:t>
             </w:r>
+            <w:proofErr w:type="gramEnd"/>
             <w:r>
               <w:rPr>
                 <w:rFonts w:ascii="Consolas" w:hAnsi="Consolas" w:cs="Consolas"/>
@@ -2447,6 +2576,7 @@
               </w:rPr>
               <w:t>(</w:t>
             </w:r>
+            <w:proofErr w:type="spellStart"/>
             <w:r>
               <w:rPr>
                 <w:rFonts w:ascii="Consolas" w:hAnsi="Consolas" w:cs="Consolas"/>
@@ -2456,6 +2586,7 @@
               </w:rPr>
               <w:t>typeof</w:t>
             </w:r>
+            <w:proofErr w:type="spellEnd"/>
             <w:r>
               <w:rPr>
                 <w:rFonts w:ascii="Consolas" w:hAnsi="Consolas" w:cs="Consolas"/>
@@ -2567,6 +2698,8 @@
               </w:rPr>
               <w:t>(</w:t>
             </w:r>
+            <w:proofErr w:type="spellStart"/>
+            <w:proofErr w:type="gramStart"/>
             <w:r>
               <w:rPr>
                 <w:rFonts w:ascii="Consolas" w:hAnsi="Consolas" w:cs="Consolas"/>
@@ -2594,6 +2727,8 @@
               </w:rPr>
               <w:t>toLowerCase</w:t>
             </w:r>
+            <w:proofErr w:type="spellEnd"/>
+            <w:proofErr w:type="gramEnd"/>
             <w:r>
               <w:rPr>
                 <w:rFonts w:ascii="Consolas" w:hAnsi="Consolas" w:cs="Consolas"/>
@@ -2693,6 +2828,7 @@
               </w:rPr>
               <w:t>(</w:t>
             </w:r>
+            <w:proofErr w:type="spellStart"/>
             <w:r>
               <w:rPr>
                 <w:rFonts w:ascii="Consolas" w:hAnsi="Consolas" w:cs="Consolas"/>
@@ -2702,6 +2838,7 @@
               </w:rPr>
               <w:t>typeof</w:t>
             </w:r>
+            <w:proofErr w:type="spellEnd"/>
             <w:r>
               <w:rPr>
                 <w:rFonts w:ascii="Consolas" w:hAnsi="Consolas" w:cs="Consolas"/>
@@ -2813,6 +2950,8 @@
               </w:rPr>
               <w:t>(</w:t>
             </w:r>
+            <w:proofErr w:type="spellStart"/>
+            <w:proofErr w:type="gramStart"/>
             <w:r>
               <w:rPr>
                 <w:rFonts w:ascii="Consolas" w:hAnsi="Consolas" w:cs="Consolas"/>
@@ -2840,6 +2979,8 @@
               </w:rPr>
               <w:t>toFixed</w:t>
             </w:r>
+            <w:proofErr w:type="spellEnd"/>
+            <w:proofErr w:type="gramEnd"/>
             <w:r>
               <w:rPr>
                 <w:rFonts w:ascii="Consolas" w:hAnsi="Consolas" w:cs="Consolas"/>
@@ -2924,6 +3065,7 @@
                 <w:szCs w:val="21"/>
               </w:rPr>
             </w:pPr>
+            <w:proofErr w:type="spellStart"/>
             <w:r>
               <w:rPr>
                 <w:rFonts w:ascii="Consolas" w:hAnsi="Consolas" w:cs="Consolas"/>
@@ -2933,6 +3075,7 @@
               </w:rPr>
               <w:t>formatValue</w:t>
             </w:r>
+            <w:proofErr w:type="spellEnd"/>
             <w:r>
               <w:rPr>
                 <w:rFonts w:ascii="Consolas" w:hAnsi="Consolas" w:cs="Consolas"/>
@@ -2951,6 +3094,7 @@
               </w:rPr>
               <w:t>'Hiya'</w:t>
             </w:r>
+            <w:proofErr w:type="gramStart"/>
             <w:r>
               <w:rPr>
                 <w:rFonts w:ascii="Consolas" w:hAnsi="Consolas" w:cs="Consolas"/>
@@ -2960,18 +3104,21 @@
               </w:rPr>
               <w:t>);</w:t>
             </w:r>
-          </w:p>
-          <w:p>
-            <w:pPr>
-              <w:shd w:val="clear" w:color="auto" w:fill="1E1E1E"/>
-              <w:spacing w:line="330" w:lineRule="atLeast"/>
-              <w:rPr>
-                <w:rFonts w:ascii="Consolas" w:hAnsi="Consolas" w:cs="Consolas"/>
-                <w:color w:val="FFFFFF"/>
-                <w:sz w:val="21"/>
-                <w:szCs w:val="21"/>
-              </w:rPr>
-            </w:pPr>
+            <w:proofErr w:type="gramEnd"/>
+          </w:p>
+          <w:p>
+            <w:pPr>
+              <w:shd w:val="clear" w:color="auto" w:fill="1E1E1E"/>
+              <w:spacing w:line="330" w:lineRule="atLeast"/>
+              <w:rPr>
+                <w:rFonts w:ascii="Consolas" w:hAnsi="Consolas" w:cs="Consolas"/>
+                <w:color w:val="FFFFFF"/>
+                <w:sz w:val="21"/>
+                <w:szCs w:val="21"/>
+              </w:rPr>
+            </w:pPr>
+            <w:proofErr w:type="spellStart"/>
+            <w:proofErr w:type="gramStart"/>
             <w:r>
               <w:rPr>
                 <w:rFonts w:ascii="Consolas" w:hAnsi="Consolas" w:cs="Consolas"/>
@@ -2981,14 +3128,25 @@
               </w:rPr>
               <w:t>formatValue</w:t>
             </w:r>
-            <w:r>
-              <w:rPr>
-                <w:rFonts w:ascii="Consolas" w:hAnsi="Consolas" w:cs="Consolas"/>
-                <w:color w:val="E85D7F"/>
-                <w:sz w:val="21"/>
-                <w:szCs w:val="21"/>
-              </w:rPr>
-              <w:t>(42);</w:t>
+            <w:proofErr w:type="spellEnd"/>
+            <w:r>
+              <w:rPr>
+                <w:rFonts w:ascii="Consolas" w:hAnsi="Consolas" w:cs="Consolas"/>
+                <w:color w:val="E85D7F"/>
+                <w:sz w:val="21"/>
+                <w:szCs w:val="21"/>
+              </w:rPr>
+              <w:t>(</w:t>
+            </w:r>
+            <w:proofErr w:type="gramEnd"/>
+            <w:r>
+              <w:rPr>
+                <w:rFonts w:ascii="Consolas" w:hAnsi="Consolas" w:cs="Consolas"/>
+                <w:color w:val="E85D7F"/>
+                <w:sz w:val="21"/>
+                <w:szCs w:val="21"/>
+              </w:rPr>
+              <w:t>42);</w:t>
             </w:r>
           </w:p>
           <w:p>
@@ -3080,7 +3238,23 @@
           <w:rFonts w:asciiTheme="minorHAnsi" w:hAnsiTheme="minorHAnsi"/>
           <w:color w:val="000000" w:themeColor="text1"/>
         </w:rPr>
-        <w:t>One of the useful case is return type of function</w:t>
+        <w:t xml:space="preserve">One of the useful </w:t>
+      </w:r>
+      <w:proofErr w:type="gramStart"/>
+      <w:r>
+        <w:rPr>
+          <w:rFonts w:asciiTheme="minorHAnsi" w:hAnsiTheme="minorHAnsi"/>
+          <w:color w:val="000000" w:themeColor="text1"/>
+        </w:rPr>
+        <w:t>case</w:t>
+      </w:r>
+      <w:proofErr w:type="gramEnd"/>
+      <w:r>
+        <w:rPr>
+          <w:rFonts w:asciiTheme="minorHAnsi" w:hAnsiTheme="minorHAnsi"/>
+          <w:color w:val="000000" w:themeColor="text1"/>
+        </w:rPr>
+        <w:t xml:space="preserve"> is return type of function</w:t>
       </w:r>
     </w:p>
     <w:p>
@@ -3224,16 +3398,38 @@
                 <w:sz w:val="21"/>
                 <w:szCs w:val="21"/>
               </w:rPr>
-              <w:t xml:space="preserve"> getBook</w:t>
-            </w:r>
-            <w:r>
-              <w:rPr>
-                <w:rFonts w:ascii="Consolas" w:hAnsi="Consolas" w:cs="Consolas"/>
-                <w:color w:val="E85D7F"/>
-                <w:sz w:val="21"/>
-                <w:szCs w:val="21"/>
-              </w:rPr>
-              <w:t>()</w:t>
+              <w:t xml:space="preserve"> </w:t>
+            </w:r>
+            <w:proofErr w:type="spellStart"/>
+            <w:proofErr w:type="gramStart"/>
+            <w:r>
+              <w:rPr>
+                <w:rFonts w:ascii="Consolas" w:hAnsi="Consolas" w:cs="Consolas"/>
+                <w:color w:val="FFFFFF"/>
+                <w:sz w:val="21"/>
+                <w:szCs w:val="21"/>
+              </w:rPr>
+              <w:t>getBook</w:t>
+            </w:r>
+            <w:proofErr w:type="spellEnd"/>
+            <w:r>
+              <w:rPr>
+                <w:rFonts w:ascii="Consolas" w:hAnsi="Consolas" w:cs="Consolas"/>
+                <w:color w:val="E85D7F"/>
+                <w:sz w:val="21"/>
+                <w:szCs w:val="21"/>
+              </w:rPr>
+              <w:t>(</w:t>
+            </w:r>
+            <w:proofErr w:type="gramEnd"/>
+            <w:r>
+              <w:rPr>
+                <w:rFonts w:ascii="Consolas" w:hAnsi="Consolas" w:cs="Consolas"/>
+                <w:color w:val="E85D7F"/>
+                <w:sz w:val="21"/>
+                <w:szCs w:val="21"/>
+              </w:rPr>
+              <w:t>)</w:t>
             </w:r>
             <w:r>
               <w:rPr>
@@ -3338,16 +3534,38 @@
                 <w:sz w:val="21"/>
                 <w:szCs w:val="21"/>
               </w:rPr>
-              <w:t xml:space="preserve"> getBookFromServer</w:t>
-            </w:r>
-            <w:r>
-              <w:rPr>
-                <w:rFonts w:ascii="Consolas" w:hAnsi="Consolas" w:cs="Consolas"/>
-                <w:color w:val="E85D7F"/>
-                <w:sz w:val="21"/>
-                <w:szCs w:val="21"/>
-              </w:rPr>
-              <w:t>();</w:t>
+              <w:t xml:space="preserve"> </w:t>
+            </w:r>
+            <w:proofErr w:type="spellStart"/>
+            <w:proofErr w:type="gramStart"/>
+            <w:r>
+              <w:rPr>
+                <w:rFonts w:ascii="Consolas" w:hAnsi="Consolas" w:cs="Consolas"/>
+                <w:color w:val="FFFFFF"/>
+                <w:sz w:val="21"/>
+                <w:szCs w:val="21"/>
+              </w:rPr>
+              <w:t>getBookFromServer</w:t>
+            </w:r>
+            <w:proofErr w:type="spellEnd"/>
+            <w:r>
+              <w:rPr>
+                <w:rFonts w:ascii="Consolas" w:hAnsi="Consolas" w:cs="Consolas"/>
+                <w:color w:val="E85D7F"/>
+                <w:sz w:val="21"/>
+                <w:szCs w:val="21"/>
+              </w:rPr>
+              <w:t>(</w:t>
+            </w:r>
+            <w:proofErr w:type="gramEnd"/>
+            <w:r>
+              <w:rPr>
+                <w:rFonts w:ascii="Consolas" w:hAnsi="Consolas" w:cs="Consolas"/>
+                <w:color w:val="E85D7F"/>
+                <w:sz w:val="21"/>
+                <w:szCs w:val="21"/>
+              </w:rPr>
+              <w:t>);</w:t>
             </w:r>
           </w:p>
           <w:p>
@@ -3526,6 +3744,7 @@
               </w:rPr>
               <w:t>}</w:t>
             </w:r>
+            <w:proofErr w:type="gramStart"/>
             <w:r>
               <w:rPr>
                 <w:rFonts w:ascii="Consolas" w:hAnsi="Consolas" w:cs="Consolas"/>
@@ -3544,6 +3763,7 @@
               </w:rPr>
               <w:t>;</w:t>
             </w:r>
+            <w:proofErr w:type="gramEnd"/>
           </w:p>
           <w:p>
             <w:pPr>
@@ -3858,6 +4078,7 @@
               </w:rPr>
               <w:t xml:space="preserve"> </w:t>
             </w:r>
+            <w:proofErr w:type="gramStart"/>
             <w:r>
               <w:rPr>
                 <w:rFonts w:ascii="Consolas" w:hAnsi="Consolas" w:cs="Consolas"/>
@@ -3876,6 +4097,7 @@
               </w:rPr>
               <w:t>;</w:t>
             </w:r>
+            <w:proofErr w:type="gramEnd"/>
           </w:p>
           <w:p>
             <w:pPr>
@@ -3915,6 +4137,7 @@
               </w:rPr>
               <w:t xml:space="preserve"> </w:t>
             </w:r>
+            <w:proofErr w:type="gramStart"/>
             <w:r>
               <w:rPr>
                 <w:rFonts w:ascii="Consolas" w:hAnsi="Consolas" w:cs="Consolas"/>
@@ -3933,6 +4156,7 @@
               </w:rPr>
               <w:t>;</w:t>
             </w:r>
+            <w:proofErr w:type="gramEnd"/>
           </w:p>
           <w:p>
             <w:pPr>
@@ -3994,8 +4218,154 @@
                 <w:sz w:val="21"/>
                 <w:szCs w:val="21"/>
               </w:rPr>
-              <w:t xml:space="preserve"> createUser</w:t>
-            </w:r>
+              <w:t xml:space="preserve"> </w:t>
+            </w:r>
+            <w:proofErr w:type="spellStart"/>
+            <w:proofErr w:type="gramStart"/>
+            <w:r>
+              <w:rPr>
+                <w:rFonts w:ascii="Consolas" w:hAnsi="Consolas" w:cs="Consolas"/>
+                <w:color w:val="FFFFFF"/>
+                <w:sz w:val="21"/>
+                <w:szCs w:val="21"/>
+              </w:rPr>
+              <w:t>createUser</w:t>
+            </w:r>
+            <w:proofErr w:type="spellEnd"/>
+            <w:r>
+              <w:rPr>
+                <w:rFonts w:ascii="Consolas" w:hAnsi="Consolas" w:cs="Consolas"/>
+                <w:color w:val="E85D7F"/>
+                <w:sz w:val="21"/>
+                <w:szCs w:val="21"/>
+              </w:rPr>
+              <w:t>(</w:t>
+            </w:r>
+            <w:proofErr w:type="gramEnd"/>
+            <w:r>
+              <w:rPr>
+                <w:rFonts w:ascii="Consolas" w:hAnsi="Consolas" w:cs="Consolas"/>
+                <w:color w:val="E85D7F"/>
+                <w:sz w:val="21"/>
+                <w:szCs w:val="21"/>
+              </w:rPr>
+              <w:t>)</w:t>
+            </w:r>
+            <w:r>
+              <w:rPr>
+                <w:rFonts w:ascii="Consolas" w:hAnsi="Consolas" w:cs="Consolas"/>
+                <w:color w:val="FFFFFF"/>
+                <w:sz w:val="21"/>
+                <w:szCs w:val="21"/>
+              </w:rPr>
+              <w:t xml:space="preserve"> </w:t>
+            </w:r>
+            <w:r>
+              <w:rPr>
+                <w:rFonts w:ascii="Consolas" w:hAnsi="Consolas" w:cs="Consolas"/>
+                <w:color w:val="E85D7F"/>
+                <w:sz w:val="21"/>
+                <w:szCs w:val="21"/>
+              </w:rPr>
+              <w:t>{</w:t>
+            </w:r>
+          </w:p>
+          <w:p>
+            <w:pPr>
+              <w:shd w:val="clear" w:color="auto" w:fill="1E1E1E"/>
+              <w:spacing w:line="330" w:lineRule="atLeast"/>
+              <w:rPr>
+                <w:rFonts w:ascii="Consolas" w:hAnsi="Consolas" w:cs="Consolas"/>
+                <w:color w:val="FFFFFF"/>
+                <w:sz w:val="21"/>
+                <w:szCs w:val="21"/>
+              </w:rPr>
+            </w:pPr>
+            <w:r>
+              <w:rPr>
+                <w:rFonts w:ascii="Consolas" w:hAnsi="Consolas" w:cs="Consolas"/>
+                <w:color w:val="FFFFFF"/>
+                <w:sz w:val="21"/>
+                <w:szCs w:val="21"/>
+              </w:rPr>
+              <w:t xml:space="preserve">  </w:t>
+            </w:r>
+            <w:r>
+              <w:rPr>
+                <w:rFonts w:ascii="Consolas" w:hAnsi="Consolas" w:cs="Consolas"/>
+                <w:color w:val="B3CCFF"/>
+                <w:sz w:val="21"/>
+                <w:szCs w:val="21"/>
+              </w:rPr>
+              <w:t>const</w:t>
+            </w:r>
+            <w:r>
+              <w:rPr>
+                <w:rFonts w:ascii="Consolas" w:hAnsi="Consolas" w:cs="Consolas"/>
+                <w:color w:val="FFFFFF"/>
+                <w:sz w:val="21"/>
+                <w:szCs w:val="21"/>
+              </w:rPr>
+              <w:t xml:space="preserve"> </w:t>
+            </w:r>
+            <w:proofErr w:type="spellStart"/>
+            <w:r>
+              <w:rPr>
+                <w:rFonts w:ascii="Consolas" w:hAnsi="Consolas" w:cs="Consolas"/>
+                <w:color w:val="FFFFFF"/>
+                <w:sz w:val="21"/>
+                <w:szCs w:val="21"/>
+              </w:rPr>
+              <w:t>randomChance</w:t>
+            </w:r>
+            <w:proofErr w:type="spellEnd"/>
+            <w:r>
+              <w:rPr>
+                <w:rFonts w:ascii="Consolas" w:hAnsi="Consolas" w:cs="Consolas"/>
+                <w:color w:val="FFFFFF"/>
+                <w:sz w:val="21"/>
+                <w:szCs w:val="21"/>
+              </w:rPr>
+              <w:t xml:space="preserve"> </w:t>
+            </w:r>
+            <w:r>
+              <w:rPr>
+                <w:rFonts w:ascii="Consolas" w:hAnsi="Consolas" w:cs="Consolas"/>
+                <w:color w:val="E85D7F"/>
+                <w:sz w:val="21"/>
+                <w:szCs w:val="21"/>
+              </w:rPr>
+              <w:t>=</w:t>
+            </w:r>
+            <w:r>
+              <w:rPr>
+                <w:rFonts w:ascii="Consolas" w:hAnsi="Consolas" w:cs="Consolas"/>
+                <w:color w:val="FFFFFF"/>
+                <w:sz w:val="21"/>
+                <w:szCs w:val="21"/>
+              </w:rPr>
+              <w:t xml:space="preserve"> </w:t>
+            </w:r>
+            <w:proofErr w:type="spellStart"/>
+            <w:r>
+              <w:rPr>
+                <w:rFonts w:ascii="Consolas" w:hAnsi="Consolas" w:cs="Consolas"/>
+                <w:color w:val="E85D7F"/>
+                <w:sz w:val="21"/>
+                <w:szCs w:val="21"/>
+              </w:rPr>
+              <w:t>Math.</w:t>
+            </w:r>
+            <w:r>
+              <w:rPr>
+                <w:rFonts w:ascii="Consolas" w:hAnsi="Consolas" w:cs="Consolas"/>
+                <w:color w:val="FFFFFF"/>
+                <w:sz w:val="21"/>
+                <w:szCs w:val="21"/>
+              </w:rPr>
+              <w:t>random</w:t>
+            </w:r>
+            <w:proofErr w:type="spellEnd"/>
             <w:r>
               <w:rPr>
                 <w:rFonts w:ascii="Consolas" w:hAnsi="Consolas" w:cs="Consolas"/>
@@ -4021,6 +4391,124 @@
                 <w:sz w:val="21"/>
                 <w:szCs w:val="21"/>
               </w:rPr>
+              <w:t>&gt;=</w:t>
+            </w:r>
+            <w:r>
+              <w:rPr>
+                <w:rFonts w:ascii="Consolas" w:hAnsi="Consolas" w:cs="Consolas"/>
+                <w:color w:val="FFFFFF"/>
+                <w:sz w:val="21"/>
+                <w:szCs w:val="21"/>
+              </w:rPr>
+              <w:t xml:space="preserve"> </w:t>
+            </w:r>
+            <w:proofErr w:type="gramStart"/>
+            <w:r>
+              <w:rPr>
+                <w:rFonts w:ascii="Consolas" w:hAnsi="Consolas" w:cs="Consolas"/>
+                <w:color w:val="E85D7F"/>
+                <w:sz w:val="21"/>
+                <w:szCs w:val="21"/>
+              </w:rPr>
+              <w:t>0.5;</w:t>
+            </w:r>
+            <w:proofErr w:type="gramEnd"/>
+          </w:p>
+          <w:p>
+            <w:pPr>
+              <w:shd w:val="clear" w:color="auto" w:fill="1E1E1E"/>
+              <w:spacing w:line="330" w:lineRule="atLeast"/>
+              <w:rPr>
+                <w:rFonts w:ascii="Consolas" w:hAnsi="Consolas" w:cs="Consolas"/>
+                <w:color w:val="FFFFFF"/>
+                <w:sz w:val="21"/>
+                <w:szCs w:val="21"/>
+              </w:rPr>
+            </w:pPr>
+          </w:p>
+          <w:p>
+            <w:pPr>
+              <w:shd w:val="clear" w:color="auto" w:fill="1E1E1E"/>
+              <w:spacing w:line="330" w:lineRule="atLeast"/>
+              <w:rPr>
+                <w:rFonts w:ascii="Consolas" w:hAnsi="Consolas" w:cs="Consolas"/>
+                <w:color w:val="FFFFFF"/>
+                <w:sz w:val="21"/>
+                <w:szCs w:val="21"/>
+              </w:rPr>
+            </w:pPr>
+            <w:r>
+              <w:rPr>
+                <w:rFonts w:ascii="Consolas" w:hAnsi="Consolas" w:cs="Consolas"/>
+                <w:color w:val="FFFFFF"/>
+                <w:sz w:val="21"/>
+                <w:szCs w:val="21"/>
+              </w:rPr>
+              <w:t xml:space="preserve">  </w:t>
+            </w:r>
+            <w:r>
+              <w:rPr>
+                <w:rFonts w:ascii="Consolas" w:hAnsi="Consolas" w:cs="Consolas"/>
+                <w:color w:val="B3CCFF"/>
+                <w:sz w:val="21"/>
+                <w:szCs w:val="21"/>
+              </w:rPr>
+              <w:t>if</w:t>
+            </w:r>
+            <w:r>
+              <w:rPr>
+                <w:rFonts w:ascii="Consolas" w:hAnsi="Consolas" w:cs="Consolas"/>
+                <w:color w:val="FFFFFF"/>
+                <w:sz w:val="21"/>
+                <w:szCs w:val="21"/>
+              </w:rPr>
+              <w:t xml:space="preserve"> </w:t>
+            </w:r>
+            <w:r>
+              <w:rPr>
+                <w:rFonts w:ascii="Consolas" w:hAnsi="Consolas" w:cs="Consolas"/>
+                <w:color w:val="E85D7F"/>
+                <w:sz w:val="21"/>
+                <w:szCs w:val="21"/>
+              </w:rPr>
+              <w:t>(</w:t>
+            </w:r>
+            <w:proofErr w:type="spellStart"/>
+            <w:r>
+              <w:rPr>
+                <w:rFonts w:ascii="Consolas" w:hAnsi="Consolas" w:cs="Consolas"/>
+                <w:color w:val="FFFFFF"/>
+                <w:sz w:val="21"/>
+                <w:szCs w:val="21"/>
+              </w:rPr>
+              <w:t>randomChance</w:t>
+            </w:r>
+            <w:proofErr w:type="spellEnd"/>
+            <w:r>
+              <w:rPr>
+                <w:rFonts w:ascii="Consolas" w:hAnsi="Consolas" w:cs="Consolas"/>
+                <w:color w:val="E85D7F"/>
+                <w:sz w:val="21"/>
+                <w:szCs w:val="21"/>
+              </w:rPr>
+              <w:t>)</w:t>
+            </w:r>
+            <w:r>
+              <w:rPr>
+                <w:rFonts w:ascii="Consolas" w:hAnsi="Consolas" w:cs="Consolas"/>
+                <w:color w:val="FFFFFF"/>
+                <w:sz w:val="21"/>
+                <w:szCs w:val="21"/>
+              </w:rPr>
+              <w:t xml:space="preserve"> </w:t>
+            </w:r>
+            <w:r>
+              <w:rPr>
+                <w:rFonts w:ascii="Consolas" w:hAnsi="Consolas" w:cs="Consolas"/>
+                <w:color w:val="E85D7F"/>
+                <w:sz w:val="21"/>
+                <w:szCs w:val="21"/>
+              </w:rPr>
               <w:t>{</w:t>
             </w:r>
           </w:p>
@@ -4042,25 +4530,456 @@
                 <w:sz w:val="21"/>
                 <w:szCs w:val="21"/>
               </w:rPr>
+              <w:t xml:space="preserve">    </w:t>
+            </w:r>
+            <w:r>
+              <w:rPr>
+                <w:rFonts w:ascii="Consolas" w:hAnsi="Consolas" w:cs="Consolas"/>
+                <w:color w:val="B3CCFF"/>
+                <w:sz w:val="21"/>
+                <w:szCs w:val="21"/>
+              </w:rPr>
+              <w:t>return</w:t>
+            </w:r>
+            <w:r>
+              <w:rPr>
+                <w:rFonts w:ascii="Consolas" w:hAnsi="Consolas" w:cs="Consolas"/>
+                <w:color w:val="FFFFFF"/>
+                <w:sz w:val="21"/>
+                <w:szCs w:val="21"/>
+              </w:rPr>
+              <w:t xml:space="preserve"> </w:t>
+            </w:r>
+            <w:proofErr w:type="gramStart"/>
+            <w:r>
+              <w:rPr>
+                <w:rFonts w:ascii="Consolas" w:hAnsi="Consolas" w:cs="Consolas"/>
+                <w:color w:val="E85D7F"/>
+                <w:sz w:val="21"/>
+                <w:szCs w:val="21"/>
+              </w:rPr>
+              <w:t>{</w:t>
+            </w:r>
+            <w:r>
+              <w:rPr>
+                <w:rFonts w:ascii="Consolas" w:hAnsi="Consolas" w:cs="Consolas"/>
+                <w:color w:val="FFFFFF"/>
+                <w:sz w:val="21"/>
+                <w:szCs w:val="21"/>
+              </w:rPr>
+              <w:t xml:space="preserve"> id</w:t>
+            </w:r>
+            <w:proofErr w:type="gramEnd"/>
+            <w:r>
+              <w:rPr>
+                <w:rFonts w:ascii="Consolas" w:hAnsi="Consolas" w:cs="Consolas"/>
+                <w:color w:val="E85D7F"/>
+                <w:sz w:val="21"/>
+                <w:szCs w:val="21"/>
+              </w:rPr>
+              <w:t>:</w:t>
+            </w:r>
+            <w:r>
+              <w:rPr>
+                <w:rFonts w:ascii="Consolas" w:hAnsi="Consolas" w:cs="Consolas"/>
+                <w:color w:val="FFFFFF"/>
+                <w:sz w:val="21"/>
+                <w:szCs w:val="21"/>
+              </w:rPr>
+              <w:t xml:space="preserve"> </w:t>
+            </w:r>
+            <w:r>
+              <w:rPr>
+                <w:rFonts w:ascii="Consolas" w:hAnsi="Consolas" w:cs="Consolas"/>
+                <w:color w:val="E85D7F"/>
+                <w:sz w:val="21"/>
+                <w:szCs w:val="21"/>
+              </w:rPr>
+              <w:t>1,</w:t>
+            </w:r>
+            <w:r>
+              <w:rPr>
+                <w:rFonts w:ascii="Consolas" w:hAnsi="Consolas" w:cs="Consolas"/>
+                <w:color w:val="FFFFFF"/>
+                <w:sz w:val="21"/>
+                <w:szCs w:val="21"/>
+              </w:rPr>
+              <w:t xml:space="preserve"> username</w:t>
+            </w:r>
+            <w:r>
+              <w:rPr>
+                <w:rFonts w:ascii="Consolas" w:hAnsi="Consolas" w:cs="Consolas"/>
+                <w:color w:val="E85D7F"/>
+                <w:sz w:val="21"/>
+                <w:szCs w:val="21"/>
+              </w:rPr>
+              <w:t>:</w:t>
+            </w:r>
+            <w:r>
+              <w:rPr>
+                <w:rFonts w:ascii="Consolas" w:hAnsi="Consolas" w:cs="Consolas"/>
+                <w:color w:val="FFFFFF"/>
+                <w:sz w:val="21"/>
+                <w:szCs w:val="21"/>
+              </w:rPr>
+              <w:t xml:space="preserve"> </w:t>
+            </w:r>
+            <w:r>
+              <w:rPr>
+                <w:rFonts w:ascii="Consolas" w:hAnsi="Consolas" w:cs="Consolas"/>
+                <w:color w:val="FFE083"/>
+                <w:sz w:val="21"/>
+                <w:szCs w:val="21"/>
+              </w:rPr>
+              <w:t>'</w:t>
+            </w:r>
+            <w:proofErr w:type="spellStart"/>
+            <w:r>
+              <w:rPr>
+                <w:rFonts w:ascii="Consolas" w:hAnsi="Consolas" w:cs="Consolas"/>
+                <w:color w:val="FFE083"/>
+                <w:sz w:val="21"/>
+                <w:szCs w:val="21"/>
+              </w:rPr>
+              <w:t>nikko</w:t>
+            </w:r>
+            <w:proofErr w:type="spellEnd"/>
+            <w:r>
+              <w:rPr>
+                <w:rFonts w:ascii="Consolas" w:hAnsi="Consolas" w:cs="Consolas"/>
+                <w:color w:val="FFE083"/>
+                <w:sz w:val="21"/>
+                <w:szCs w:val="21"/>
+              </w:rPr>
+              <w:t>'</w:t>
+            </w:r>
+            <w:r>
+              <w:rPr>
+                <w:rFonts w:ascii="Consolas" w:hAnsi="Consolas" w:cs="Consolas"/>
+                <w:color w:val="FFFFFF"/>
+                <w:sz w:val="21"/>
+                <w:szCs w:val="21"/>
+              </w:rPr>
+              <w:t xml:space="preserve"> </w:t>
+            </w:r>
+            <w:r>
+              <w:rPr>
+                <w:rFonts w:ascii="Consolas" w:hAnsi="Consolas" w:cs="Consolas"/>
+                <w:color w:val="E85D7F"/>
+                <w:sz w:val="21"/>
+                <w:szCs w:val="21"/>
+              </w:rPr>
+              <w:t>};</w:t>
+            </w:r>
+          </w:p>
+          <w:p>
+            <w:pPr>
+              <w:shd w:val="clear" w:color="auto" w:fill="1E1E1E"/>
+              <w:spacing w:line="330" w:lineRule="atLeast"/>
+              <w:rPr>
+                <w:rFonts w:ascii="Consolas" w:hAnsi="Consolas" w:cs="Consolas"/>
+                <w:color w:val="FFFFFF"/>
+                <w:sz w:val="21"/>
+                <w:szCs w:val="21"/>
+              </w:rPr>
+            </w:pPr>
+            <w:r>
+              <w:rPr>
+                <w:rFonts w:ascii="Consolas" w:hAnsi="Consolas" w:cs="Consolas"/>
+                <w:color w:val="FFFFFF"/>
+                <w:sz w:val="21"/>
+                <w:szCs w:val="21"/>
+              </w:rPr>
               <w:t xml:space="preserve">  </w:t>
             </w:r>
             <w:r>
               <w:rPr>
                 <w:rFonts w:ascii="Consolas" w:hAnsi="Consolas" w:cs="Consolas"/>
+                <w:color w:val="E85D7F"/>
+                <w:sz w:val="21"/>
+                <w:szCs w:val="21"/>
+              </w:rPr>
+              <w:t>}</w:t>
+            </w:r>
+            <w:r>
+              <w:rPr>
+                <w:rFonts w:ascii="Consolas" w:hAnsi="Consolas" w:cs="Consolas"/>
+                <w:color w:val="FFFFFF"/>
+                <w:sz w:val="21"/>
+                <w:szCs w:val="21"/>
+              </w:rPr>
+              <w:t xml:space="preserve"> </w:t>
+            </w:r>
+            <w:r>
+              <w:rPr>
+                <w:rFonts w:ascii="Consolas" w:hAnsi="Consolas" w:cs="Consolas"/>
                 <w:color w:val="B3CCFF"/>
                 <w:sz w:val="21"/>
                 <w:szCs w:val="21"/>
               </w:rPr>
-              <w:t>const</w:t>
-            </w:r>
-            <w:r>
-              <w:rPr>
-                <w:rFonts w:ascii="Consolas" w:hAnsi="Consolas" w:cs="Consolas"/>
-                <w:color w:val="FFFFFF"/>
-                <w:sz w:val="21"/>
-                <w:szCs w:val="21"/>
-              </w:rPr>
-              <w:t xml:space="preserve"> randomChance </w:t>
+              <w:t>else</w:t>
+            </w:r>
+            <w:r>
+              <w:rPr>
+                <w:rFonts w:ascii="Consolas" w:hAnsi="Consolas" w:cs="Consolas"/>
+                <w:color w:val="FFFFFF"/>
+                <w:sz w:val="21"/>
+                <w:szCs w:val="21"/>
+              </w:rPr>
+              <w:t xml:space="preserve"> </w:t>
+            </w:r>
+            <w:r>
+              <w:rPr>
+                <w:rFonts w:ascii="Consolas" w:hAnsi="Consolas" w:cs="Consolas"/>
+                <w:color w:val="E85D7F"/>
+                <w:sz w:val="21"/>
+                <w:szCs w:val="21"/>
+              </w:rPr>
+              <w:t>{</w:t>
+            </w:r>
+          </w:p>
+          <w:p>
+            <w:pPr>
+              <w:shd w:val="clear" w:color="auto" w:fill="1E1E1E"/>
+              <w:spacing w:line="330" w:lineRule="atLeast"/>
+              <w:rPr>
+                <w:rFonts w:ascii="Consolas" w:hAnsi="Consolas" w:cs="Consolas"/>
+                <w:color w:val="FFFFFF"/>
+                <w:sz w:val="21"/>
+                <w:szCs w:val="21"/>
+              </w:rPr>
+            </w:pPr>
+            <w:r>
+              <w:rPr>
+                <w:rFonts w:ascii="Consolas" w:hAnsi="Consolas" w:cs="Consolas"/>
+                <w:color w:val="FFFFFF"/>
+                <w:sz w:val="21"/>
+                <w:szCs w:val="21"/>
+              </w:rPr>
+              <w:t xml:space="preserve">    </w:t>
+            </w:r>
+            <w:r>
+              <w:rPr>
+                <w:rFonts w:ascii="Consolas" w:hAnsi="Consolas" w:cs="Consolas"/>
+                <w:color w:val="B3CCFF"/>
+                <w:sz w:val="21"/>
+                <w:szCs w:val="21"/>
+              </w:rPr>
+              <w:t>return</w:t>
+            </w:r>
+            <w:r>
+              <w:rPr>
+                <w:rFonts w:ascii="Consolas" w:hAnsi="Consolas" w:cs="Consolas"/>
+                <w:color w:val="FFFFFF"/>
+                <w:sz w:val="21"/>
+                <w:szCs w:val="21"/>
+              </w:rPr>
+              <w:t xml:space="preserve"> </w:t>
+            </w:r>
+            <w:r>
+              <w:rPr>
+                <w:rFonts w:ascii="Consolas" w:hAnsi="Consolas" w:cs="Consolas"/>
+                <w:color w:val="FFE083"/>
+                <w:sz w:val="21"/>
+                <w:szCs w:val="21"/>
+              </w:rPr>
+              <w:t>'Could not create a user.</w:t>
+            </w:r>
+            <w:proofErr w:type="gramStart"/>
+            <w:r>
+              <w:rPr>
+                <w:rFonts w:ascii="Consolas" w:hAnsi="Consolas" w:cs="Consolas"/>
+                <w:color w:val="FFE083"/>
+                <w:sz w:val="21"/>
+                <w:szCs w:val="21"/>
+              </w:rPr>
+              <w:t>'</w:t>
+            </w:r>
+            <w:r>
+              <w:rPr>
+                <w:rFonts w:ascii="Consolas" w:hAnsi="Consolas" w:cs="Consolas"/>
+                <w:color w:val="E85D7F"/>
+                <w:sz w:val="21"/>
+                <w:szCs w:val="21"/>
+              </w:rPr>
+              <w:t>;</w:t>
+            </w:r>
+            <w:proofErr w:type="gramEnd"/>
+          </w:p>
+          <w:p>
+            <w:pPr>
+              <w:shd w:val="clear" w:color="auto" w:fill="1E1E1E"/>
+              <w:spacing w:line="330" w:lineRule="atLeast"/>
+              <w:rPr>
+                <w:rFonts w:ascii="Consolas" w:hAnsi="Consolas" w:cs="Consolas"/>
+                <w:color w:val="FFFFFF"/>
+                <w:sz w:val="21"/>
+                <w:szCs w:val="21"/>
+              </w:rPr>
+            </w:pPr>
+            <w:r>
+              <w:rPr>
+                <w:rFonts w:ascii="Consolas" w:hAnsi="Consolas" w:cs="Consolas"/>
+                <w:color w:val="FFFFFF"/>
+                <w:sz w:val="21"/>
+                <w:szCs w:val="21"/>
+              </w:rPr>
+              <w:t xml:space="preserve">  </w:t>
+            </w:r>
+            <w:r>
+              <w:rPr>
+                <w:rFonts w:ascii="Consolas" w:hAnsi="Consolas" w:cs="Consolas"/>
+                <w:color w:val="E85D7F"/>
+                <w:sz w:val="21"/>
+                <w:szCs w:val="21"/>
+              </w:rPr>
+              <w:t>}</w:t>
+            </w:r>
+          </w:p>
+          <w:p>
+            <w:pPr>
+              <w:shd w:val="clear" w:color="auto" w:fill="1E1E1E"/>
+              <w:spacing w:line="330" w:lineRule="atLeast"/>
+              <w:rPr>
+                <w:rFonts w:ascii="Consolas" w:hAnsi="Consolas" w:cs="Consolas"/>
+                <w:color w:val="FFFFFF"/>
+                <w:sz w:val="21"/>
+                <w:szCs w:val="21"/>
+              </w:rPr>
+            </w:pPr>
+            <w:r>
+              <w:rPr>
+                <w:rFonts w:ascii="Consolas" w:hAnsi="Consolas" w:cs="Consolas"/>
+                <w:color w:val="E85D7F"/>
+                <w:sz w:val="21"/>
+                <w:szCs w:val="21"/>
+              </w:rPr>
+              <w:t>}</w:t>
+            </w:r>
+          </w:p>
+          <w:p>
+            <w:pPr>
+              <w:shd w:val="clear" w:color="auto" w:fill="1E1E1E"/>
+              <w:spacing w:line="330" w:lineRule="atLeast"/>
+              <w:rPr>
+                <w:rFonts w:ascii="Consolas" w:hAnsi="Consolas" w:cs="Consolas"/>
+                <w:color w:val="FFFFFF"/>
+                <w:sz w:val="21"/>
+                <w:szCs w:val="21"/>
+              </w:rPr>
+            </w:pPr>
+          </w:p>
+          <w:p>
+            <w:pPr>
+              <w:shd w:val="clear" w:color="auto" w:fill="1E1E1E"/>
+              <w:spacing w:line="330" w:lineRule="atLeast"/>
+              <w:rPr>
+                <w:rFonts w:ascii="Consolas" w:hAnsi="Consolas" w:cs="Consolas" w:hint="eastAsia"/>
+                <w:color w:val="FFFFFF"/>
+                <w:sz w:val="21"/>
+                <w:szCs w:val="21"/>
+              </w:rPr>
+            </w:pPr>
+            <w:r>
+              <w:rPr>
+                <w:rFonts w:ascii="Consolas" w:hAnsi="Consolas" w:cs="Consolas"/>
+                <w:color w:val="B3CCFF"/>
+                <w:sz w:val="21"/>
+                <w:szCs w:val="21"/>
+              </w:rPr>
+              <w:t>let</w:t>
+            </w:r>
+            <w:r>
+              <w:rPr>
+                <w:rFonts w:ascii="Consolas" w:hAnsi="Consolas" w:cs="Consolas"/>
+                <w:color w:val="FFFFFF"/>
+                <w:sz w:val="21"/>
+                <w:szCs w:val="21"/>
+              </w:rPr>
+              <w:t xml:space="preserve"> </w:t>
+            </w:r>
+            <w:proofErr w:type="spellStart"/>
+            <w:r>
+              <w:rPr>
+                <w:rFonts w:ascii="Consolas" w:hAnsi="Consolas" w:cs="Consolas"/>
+                <w:color w:val="FFFFFF"/>
+                <w:sz w:val="21"/>
+                <w:szCs w:val="21"/>
+              </w:rPr>
+              <w:t>userData</w:t>
+            </w:r>
+            <w:proofErr w:type="spellEnd"/>
+            <w:r>
+              <w:rPr>
+                <w:rFonts w:ascii="Consolas" w:hAnsi="Consolas" w:cs="Consolas"/>
+                <w:color w:val="E85D7F"/>
+                <w:sz w:val="21"/>
+                <w:szCs w:val="21"/>
+              </w:rPr>
+              <w:t>:</w:t>
+            </w:r>
+            <w:r>
+              <w:rPr>
+                <w:rFonts w:ascii="Consolas" w:hAnsi="Consolas" w:cs="Consolas"/>
+                <w:color w:val="FFFFFF"/>
+                <w:sz w:val="21"/>
+                <w:szCs w:val="21"/>
+              </w:rPr>
+              <w:t xml:space="preserve"> </w:t>
+            </w:r>
+            <w:r>
+              <w:rPr>
+                <w:rFonts w:ascii="Consolas" w:hAnsi="Consolas" w:cs="Consolas"/>
+                <w:color w:val="E85D7F"/>
+                <w:sz w:val="21"/>
+                <w:szCs w:val="21"/>
+              </w:rPr>
+              <w:t>User</w:t>
+            </w:r>
+            <w:r>
+              <w:rPr>
+                <w:rFonts w:ascii="Consolas" w:hAnsi="Consolas" w:cs="Consolas"/>
+                <w:color w:val="FFFFFF"/>
+                <w:sz w:val="21"/>
+                <w:szCs w:val="21"/>
+              </w:rPr>
+              <w:t xml:space="preserve"> </w:t>
+            </w:r>
+            <w:r>
+              <w:rPr>
+                <w:rFonts w:ascii="Consolas" w:hAnsi="Consolas" w:cs="Consolas"/>
+                <w:color w:val="E85D7F"/>
+                <w:sz w:val="21"/>
+                <w:szCs w:val="21"/>
+              </w:rPr>
+              <w:t>|</w:t>
+            </w:r>
+            <w:r>
+              <w:rPr>
+                <w:rFonts w:ascii="Consolas" w:hAnsi="Consolas" w:cs="Consolas"/>
+                <w:color w:val="FFFFFF"/>
+                <w:sz w:val="21"/>
+                <w:szCs w:val="21"/>
+              </w:rPr>
+              <w:t xml:space="preserve"> </w:t>
+            </w:r>
+            <w:r>
+              <w:rPr>
+                <w:rFonts w:ascii="Consolas" w:hAnsi="Consolas" w:cs="Consolas"/>
+                <w:color w:val="B3CCFF"/>
+                <w:sz w:val="21"/>
+                <w:szCs w:val="21"/>
+              </w:rPr>
+              <w:t>string</w:t>
+            </w:r>
+            <w:r>
+              <w:rPr>
+                <w:rFonts w:ascii="Consolas" w:hAnsi="Consolas" w:cs="Consolas"/>
+                <w:color w:val="FFFFFF"/>
+                <w:sz w:val="21"/>
+                <w:szCs w:val="21"/>
+              </w:rPr>
+              <w:t xml:space="preserve"> </w:t>
             </w:r>
             <w:r>
               <w:rPr>
@@ -4080,120 +4999,18 @@
               </w:rPr>
               <w:t xml:space="preserve"> </w:t>
             </w:r>
-            <w:r>
-              <w:rPr>
-                <w:rFonts w:ascii="Consolas" w:hAnsi="Consolas" w:cs="Consolas"/>
-                <w:color w:val="E85D7F"/>
-                <w:sz w:val="21"/>
-                <w:szCs w:val="21"/>
-              </w:rPr>
-              <w:t>Math.</w:t>
-            </w:r>
-            <w:r>
-              <w:rPr>
-                <w:rFonts w:ascii="Consolas" w:hAnsi="Consolas" w:cs="Consolas"/>
-                <w:color w:val="FFFFFF"/>
-                <w:sz w:val="21"/>
-                <w:szCs w:val="21"/>
-              </w:rPr>
-              <w:t>random</w:t>
-            </w:r>
-            <w:r>
-              <w:rPr>
-                <w:rFonts w:ascii="Consolas" w:hAnsi="Consolas" w:cs="Consolas"/>
-                <w:color w:val="E85D7F"/>
-                <w:sz w:val="21"/>
-                <w:szCs w:val="21"/>
-              </w:rPr>
-              <w:t>()</w:t>
-            </w:r>
-            <w:r>
-              <w:rPr>
-                <w:rFonts w:ascii="Consolas" w:hAnsi="Consolas" w:cs="Consolas"/>
-                <w:color w:val="FFFFFF"/>
-                <w:sz w:val="21"/>
-                <w:szCs w:val="21"/>
-              </w:rPr>
-              <w:t xml:space="preserve"> </w:t>
-            </w:r>
-            <w:r>
-              <w:rPr>
-                <w:rFonts w:ascii="Consolas" w:hAnsi="Consolas" w:cs="Consolas"/>
-                <w:color w:val="E85D7F"/>
-                <w:sz w:val="21"/>
-                <w:szCs w:val="21"/>
-              </w:rPr>
-              <w:t>&gt;=</w:t>
-            </w:r>
-            <w:r>
-              <w:rPr>
-                <w:rFonts w:ascii="Consolas" w:hAnsi="Consolas" w:cs="Consolas"/>
-                <w:color w:val="FFFFFF"/>
-                <w:sz w:val="21"/>
-                <w:szCs w:val="21"/>
-              </w:rPr>
-              <w:t xml:space="preserve"> </w:t>
-            </w:r>
-            <w:r>
-              <w:rPr>
-                <w:rFonts w:ascii="Consolas" w:hAnsi="Consolas" w:cs="Consolas"/>
-                <w:color w:val="E85D7F"/>
-                <w:sz w:val="21"/>
-                <w:szCs w:val="21"/>
-              </w:rPr>
-              <w:t>0.5;</w:t>
-            </w:r>
-          </w:p>
-          <w:p>
-            <w:pPr>
-              <w:shd w:val="clear" w:color="auto" w:fill="1E1E1E"/>
-              <w:spacing w:line="330" w:lineRule="atLeast"/>
-              <w:rPr>
-                <w:rFonts w:ascii="Consolas" w:hAnsi="Consolas" w:cs="Consolas"/>
-                <w:color w:val="FFFFFF"/>
-                <w:sz w:val="21"/>
-                <w:szCs w:val="21"/>
-              </w:rPr>
-            </w:pPr>
-          </w:p>
-          <w:p>
-            <w:pPr>
-              <w:shd w:val="clear" w:color="auto" w:fill="1E1E1E"/>
-              <w:spacing w:line="330" w:lineRule="atLeast"/>
-              <w:rPr>
-                <w:rFonts w:ascii="Consolas" w:hAnsi="Consolas" w:cs="Consolas"/>
-                <w:color w:val="FFFFFF"/>
-                <w:sz w:val="21"/>
-                <w:szCs w:val="21"/>
-              </w:rPr>
-            </w:pPr>
-            <w:r>
-              <w:rPr>
-                <w:rFonts w:ascii="Consolas" w:hAnsi="Consolas" w:cs="Consolas"/>
-                <w:color w:val="FFFFFF"/>
-                <w:sz w:val="21"/>
-                <w:szCs w:val="21"/>
-              </w:rPr>
-              <w:t xml:space="preserve">  </w:t>
-            </w:r>
-            <w:r>
-              <w:rPr>
-                <w:rFonts w:ascii="Consolas" w:hAnsi="Consolas" w:cs="Consolas"/>
-                <w:color w:val="B3CCFF"/>
-                <w:sz w:val="21"/>
-                <w:szCs w:val="21"/>
-              </w:rPr>
-              <w:t>if</w:t>
-            </w:r>
-            <w:r>
-              <w:rPr>
-                <w:rFonts w:ascii="Consolas" w:hAnsi="Consolas" w:cs="Consolas"/>
-                <w:color w:val="FFFFFF"/>
-                <w:sz w:val="21"/>
-                <w:szCs w:val="21"/>
-              </w:rPr>
-              <w:t xml:space="preserve"> </w:t>
-            </w:r>
+            <w:proofErr w:type="spellStart"/>
+            <w:proofErr w:type="gramStart"/>
+            <w:r>
+              <w:rPr>
+                <w:rFonts w:ascii="Consolas" w:hAnsi="Consolas" w:cs="Consolas"/>
+                <w:color w:val="FFFFFF"/>
+                <w:sz w:val="21"/>
+                <w:szCs w:val="21"/>
+              </w:rPr>
+              <w:t>createUser</w:t>
+            </w:r>
+            <w:proofErr w:type="spellEnd"/>
             <w:r>
               <w:rPr>
                 <w:rFonts w:ascii="Consolas" w:hAnsi="Consolas" w:cs="Consolas"/>
@@ -4203,494 +5020,15 @@
               </w:rPr>
               <w:t>(</w:t>
             </w:r>
-            <w:r>
-              <w:rPr>
-                <w:rFonts w:ascii="Consolas" w:hAnsi="Consolas" w:cs="Consolas"/>
-                <w:color w:val="FFFFFF"/>
-                <w:sz w:val="21"/>
-                <w:szCs w:val="21"/>
-              </w:rPr>
-              <w:t>randomChance</w:t>
-            </w:r>
-            <w:r>
-              <w:rPr>
-                <w:rFonts w:ascii="Consolas" w:hAnsi="Consolas" w:cs="Consolas"/>
-                <w:color w:val="E85D7F"/>
-                <w:sz w:val="21"/>
-                <w:szCs w:val="21"/>
-              </w:rPr>
-              <w:t>)</w:t>
-            </w:r>
-            <w:r>
-              <w:rPr>
-                <w:rFonts w:ascii="Consolas" w:hAnsi="Consolas" w:cs="Consolas"/>
-                <w:color w:val="FFFFFF"/>
-                <w:sz w:val="21"/>
-                <w:szCs w:val="21"/>
-              </w:rPr>
-              <w:t xml:space="preserve"> </w:t>
-            </w:r>
-            <w:r>
-              <w:rPr>
-                <w:rFonts w:ascii="Consolas" w:hAnsi="Consolas" w:cs="Consolas"/>
-                <w:color w:val="E85D7F"/>
-                <w:sz w:val="21"/>
-                <w:szCs w:val="21"/>
-              </w:rPr>
-              <w:t>{</w:t>
-            </w:r>
-          </w:p>
-          <w:p>
-            <w:pPr>
-              <w:shd w:val="clear" w:color="auto" w:fill="1E1E1E"/>
-              <w:spacing w:line="330" w:lineRule="atLeast"/>
-              <w:rPr>
-                <w:rFonts w:ascii="Consolas" w:hAnsi="Consolas" w:cs="Consolas"/>
-                <w:color w:val="FFFFFF"/>
-                <w:sz w:val="21"/>
-                <w:szCs w:val="21"/>
-              </w:rPr>
-            </w:pPr>
-            <w:r>
-              <w:rPr>
-                <w:rFonts w:ascii="Consolas" w:hAnsi="Consolas" w:cs="Consolas"/>
-                <w:color w:val="FFFFFF"/>
-                <w:sz w:val="21"/>
-                <w:szCs w:val="21"/>
-              </w:rPr>
-              <w:t xml:space="preserve">    </w:t>
-            </w:r>
-            <w:r>
-              <w:rPr>
-                <w:rFonts w:ascii="Consolas" w:hAnsi="Consolas" w:cs="Consolas"/>
-                <w:color w:val="B3CCFF"/>
-                <w:sz w:val="21"/>
-                <w:szCs w:val="21"/>
-              </w:rPr>
-              <w:t>return</w:t>
-            </w:r>
-            <w:r>
-              <w:rPr>
-                <w:rFonts w:ascii="Consolas" w:hAnsi="Consolas" w:cs="Consolas"/>
-                <w:color w:val="FFFFFF"/>
-                <w:sz w:val="21"/>
-                <w:szCs w:val="21"/>
-              </w:rPr>
-              <w:t xml:space="preserve"> </w:t>
-            </w:r>
-            <w:r>
-              <w:rPr>
-                <w:rFonts w:ascii="Consolas" w:hAnsi="Consolas" w:cs="Consolas"/>
-                <w:color w:val="E85D7F"/>
-                <w:sz w:val="21"/>
-                <w:szCs w:val="21"/>
-              </w:rPr>
-              <w:t>{</w:t>
-            </w:r>
-            <w:r>
-              <w:rPr>
-                <w:rFonts w:ascii="Consolas" w:hAnsi="Consolas" w:cs="Consolas"/>
-                <w:color w:val="FFFFFF"/>
-                <w:sz w:val="21"/>
-                <w:szCs w:val="21"/>
-              </w:rPr>
-              <w:t xml:space="preserve"> id</w:t>
-            </w:r>
-            <w:r>
-              <w:rPr>
-                <w:rFonts w:ascii="Consolas" w:hAnsi="Consolas" w:cs="Consolas"/>
-                <w:color w:val="E85D7F"/>
-                <w:sz w:val="21"/>
-                <w:szCs w:val="21"/>
-              </w:rPr>
-              <w:t>:</w:t>
-            </w:r>
-            <w:r>
-              <w:rPr>
-                <w:rFonts w:ascii="Consolas" w:hAnsi="Consolas" w:cs="Consolas"/>
-                <w:color w:val="FFFFFF"/>
-                <w:sz w:val="21"/>
-                <w:szCs w:val="21"/>
-              </w:rPr>
-              <w:t xml:space="preserve"> </w:t>
-            </w:r>
-            <w:r>
-              <w:rPr>
-                <w:rFonts w:ascii="Consolas" w:hAnsi="Consolas" w:cs="Consolas"/>
-                <w:color w:val="E85D7F"/>
-                <w:sz w:val="21"/>
-                <w:szCs w:val="21"/>
-              </w:rPr>
-              <w:t>1,</w:t>
-            </w:r>
-            <w:r>
-              <w:rPr>
-                <w:rFonts w:ascii="Consolas" w:hAnsi="Consolas" w:cs="Consolas"/>
-                <w:color w:val="FFFFFF"/>
-                <w:sz w:val="21"/>
-                <w:szCs w:val="21"/>
-              </w:rPr>
-              <w:t xml:space="preserve"> username</w:t>
-            </w:r>
-            <w:r>
-              <w:rPr>
-                <w:rFonts w:ascii="Consolas" w:hAnsi="Consolas" w:cs="Consolas"/>
-                <w:color w:val="E85D7F"/>
-                <w:sz w:val="21"/>
-                <w:szCs w:val="21"/>
-              </w:rPr>
-              <w:t>:</w:t>
-            </w:r>
-            <w:r>
-              <w:rPr>
-                <w:rFonts w:ascii="Consolas" w:hAnsi="Consolas" w:cs="Consolas"/>
-                <w:color w:val="FFFFFF"/>
-                <w:sz w:val="21"/>
-                <w:szCs w:val="21"/>
-              </w:rPr>
-              <w:t xml:space="preserve"> </w:t>
-            </w:r>
-            <w:r>
-              <w:rPr>
-                <w:rFonts w:ascii="Consolas" w:hAnsi="Consolas" w:cs="Consolas"/>
-                <w:color w:val="FFE083"/>
-                <w:sz w:val="21"/>
-                <w:szCs w:val="21"/>
-              </w:rPr>
-              <w:t>'nikko'</w:t>
-            </w:r>
-            <w:r>
-              <w:rPr>
-                <w:rFonts w:ascii="Consolas" w:hAnsi="Consolas" w:cs="Consolas"/>
-                <w:color w:val="FFFFFF"/>
-                <w:sz w:val="21"/>
-                <w:szCs w:val="21"/>
-              </w:rPr>
-              <w:t xml:space="preserve"> </w:t>
-            </w:r>
-            <w:r>
-              <w:rPr>
-                <w:rFonts w:ascii="Consolas" w:hAnsi="Consolas" w:cs="Consolas"/>
-                <w:color w:val="E85D7F"/>
-                <w:sz w:val="21"/>
-                <w:szCs w:val="21"/>
-              </w:rPr>
-              <w:t>};</w:t>
-            </w:r>
-          </w:p>
-          <w:p>
-            <w:pPr>
-              <w:shd w:val="clear" w:color="auto" w:fill="1E1E1E"/>
-              <w:spacing w:line="330" w:lineRule="atLeast"/>
-              <w:rPr>
-                <w:rFonts w:ascii="Consolas" w:hAnsi="Consolas" w:cs="Consolas"/>
-                <w:color w:val="FFFFFF"/>
-                <w:sz w:val="21"/>
-                <w:szCs w:val="21"/>
-              </w:rPr>
-            </w:pPr>
-            <w:r>
-              <w:rPr>
-                <w:rFonts w:ascii="Consolas" w:hAnsi="Consolas" w:cs="Consolas"/>
-                <w:color w:val="FFFFFF"/>
-                <w:sz w:val="21"/>
-                <w:szCs w:val="21"/>
-              </w:rPr>
-              <w:t xml:space="preserve">  </w:t>
-            </w:r>
-            <w:r>
-              <w:rPr>
-                <w:rFonts w:ascii="Consolas" w:hAnsi="Consolas" w:cs="Consolas"/>
-                <w:color w:val="E85D7F"/>
-                <w:sz w:val="21"/>
-                <w:szCs w:val="21"/>
-              </w:rPr>
-              <w:t>}</w:t>
-            </w:r>
-            <w:r>
-              <w:rPr>
-                <w:rFonts w:ascii="Consolas" w:hAnsi="Consolas" w:cs="Consolas"/>
-                <w:color w:val="FFFFFF"/>
-                <w:sz w:val="21"/>
-                <w:szCs w:val="21"/>
-              </w:rPr>
-              <w:t xml:space="preserve"> </w:t>
-            </w:r>
-            <w:r>
-              <w:rPr>
-                <w:rFonts w:ascii="Consolas" w:hAnsi="Consolas" w:cs="Consolas"/>
-                <w:color w:val="B3CCFF"/>
-                <w:sz w:val="21"/>
-                <w:szCs w:val="21"/>
-              </w:rPr>
-              <w:t>else</w:t>
-            </w:r>
-            <w:r>
-              <w:rPr>
-                <w:rFonts w:ascii="Consolas" w:hAnsi="Consolas" w:cs="Consolas"/>
-                <w:color w:val="FFFFFF"/>
-                <w:sz w:val="21"/>
-                <w:szCs w:val="21"/>
-              </w:rPr>
-              <w:t xml:space="preserve"> </w:t>
-            </w:r>
-            <w:r>
-              <w:rPr>
-                <w:rFonts w:ascii="Consolas" w:hAnsi="Consolas" w:cs="Consolas"/>
-                <w:color w:val="E85D7F"/>
-                <w:sz w:val="21"/>
-                <w:szCs w:val="21"/>
-              </w:rPr>
-              <w:t>{</w:t>
-            </w:r>
-          </w:p>
-          <w:p>
-            <w:pPr>
-              <w:shd w:val="clear" w:color="auto" w:fill="1E1E1E"/>
-              <w:spacing w:line="330" w:lineRule="atLeast"/>
-              <w:rPr>
-                <w:rFonts w:ascii="Consolas" w:hAnsi="Consolas" w:cs="Consolas"/>
-                <w:color w:val="FFFFFF"/>
-                <w:sz w:val="21"/>
-                <w:szCs w:val="21"/>
-              </w:rPr>
-            </w:pPr>
-            <w:r>
-              <w:rPr>
-                <w:rFonts w:ascii="Consolas" w:hAnsi="Consolas" w:cs="Consolas"/>
-                <w:color w:val="FFFFFF"/>
-                <w:sz w:val="21"/>
-                <w:szCs w:val="21"/>
-              </w:rPr>
-              <w:t xml:space="preserve">    </w:t>
-            </w:r>
-            <w:r>
-              <w:rPr>
-                <w:rFonts w:ascii="Consolas" w:hAnsi="Consolas" w:cs="Consolas"/>
-                <w:color w:val="B3CCFF"/>
-                <w:sz w:val="21"/>
-                <w:szCs w:val="21"/>
-              </w:rPr>
-              <w:t>return</w:t>
-            </w:r>
-            <w:r>
-              <w:rPr>
-                <w:rFonts w:ascii="Consolas" w:hAnsi="Consolas" w:cs="Consolas"/>
-                <w:color w:val="FFFFFF"/>
-                <w:sz w:val="21"/>
-                <w:szCs w:val="21"/>
-              </w:rPr>
-              <w:t xml:space="preserve"> </w:t>
-            </w:r>
-            <w:r>
-              <w:rPr>
-                <w:rFonts w:ascii="Consolas" w:hAnsi="Consolas" w:cs="Consolas"/>
-                <w:color w:val="FFE083"/>
-                <w:sz w:val="21"/>
-                <w:szCs w:val="21"/>
-              </w:rPr>
-              <w:t>'Could not create a user.'</w:t>
-            </w:r>
-            <w:r>
-              <w:rPr>
-                <w:rFonts w:ascii="Consolas" w:hAnsi="Consolas" w:cs="Consolas"/>
-                <w:color w:val="E85D7F"/>
-                <w:sz w:val="21"/>
-                <w:szCs w:val="21"/>
-              </w:rPr>
-              <w:t>;</w:t>
-            </w:r>
-          </w:p>
-          <w:p>
-            <w:pPr>
-              <w:shd w:val="clear" w:color="auto" w:fill="1E1E1E"/>
-              <w:spacing w:line="330" w:lineRule="atLeast"/>
-              <w:rPr>
-                <w:rFonts w:ascii="Consolas" w:hAnsi="Consolas" w:cs="Consolas"/>
-                <w:color w:val="FFFFFF"/>
-                <w:sz w:val="21"/>
-                <w:szCs w:val="21"/>
-              </w:rPr>
-            </w:pPr>
-            <w:r>
-              <w:rPr>
-                <w:rFonts w:ascii="Consolas" w:hAnsi="Consolas" w:cs="Consolas"/>
-                <w:color w:val="FFFFFF"/>
-                <w:sz w:val="21"/>
-                <w:szCs w:val="21"/>
-              </w:rPr>
-              <w:t xml:space="preserve">  </w:t>
-            </w:r>
-            <w:r>
-              <w:rPr>
-                <w:rFonts w:ascii="Consolas" w:hAnsi="Consolas" w:cs="Consolas"/>
-                <w:color w:val="E85D7F"/>
-                <w:sz w:val="21"/>
-                <w:szCs w:val="21"/>
-              </w:rPr>
-              <w:t>}</w:t>
-            </w:r>
-          </w:p>
-          <w:p>
-            <w:pPr>
-              <w:shd w:val="clear" w:color="auto" w:fill="1E1E1E"/>
-              <w:spacing w:line="330" w:lineRule="atLeast"/>
-              <w:rPr>
-                <w:rFonts w:ascii="Consolas" w:hAnsi="Consolas" w:cs="Consolas"/>
-                <w:color w:val="FFFFFF"/>
-                <w:sz w:val="21"/>
-                <w:szCs w:val="21"/>
-              </w:rPr>
-            </w:pPr>
-            <w:r>
-              <w:rPr>
-                <w:rFonts w:ascii="Consolas" w:hAnsi="Consolas" w:cs="Consolas"/>
-                <w:color w:val="E85D7F"/>
-                <w:sz w:val="21"/>
-                <w:szCs w:val="21"/>
-              </w:rPr>
-              <w:t>}</w:t>
-            </w:r>
-          </w:p>
-          <w:p>
-            <w:pPr>
-              <w:shd w:val="clear" w:color="auto" w:fill="1E1E1E"/>
-              <w:spacing w:line="330" w:lineRule="atLeast"/>
-              <w:rPr>
-                <w:rFonts w:ascii="Consolas" w:hAnsi="Consolas" w:cs="Consolas"/>
-                <w:color w:val="FFFFFF"/>
-                <w:sz w:val="21"/>
-                <w:szCs w:val="21"/>
-              </w:rPr>
-            </w:pPr>
-          </w:p>
-          <w:p>
-            <w:pPr>
-              <w:shd w:val="clear" w:color="auto" w:fill="1E1E1E"/>
-              <w:spacing w:line="330" w:lineRule="atLeast"/>
-              <w:rPr>
-                <w:rFonts w:ascii="Consolas" w:hAnsi="Consolas" w:cs="Consolas" w:hint="eastAsia"/>
-                <w:color w:val="FFFFFF"/>
-                <w:sz w:val="21"/>
-                <w:szCs w:val="21"/>
-              </w:rPr>
-            </w:pPr>
-            <w:r>
-              <w:rPr>
-                <w:rFonts w:ascii="Consolas" w:hAnsi="Consolas" w:cs="Consolas"/>
-                <w:color w:val="B3CCFF"/>
-                <w:sz w:val="21"/>
-                <w:szCs w:val="21"/>
-              </w:rPr>
-              <w:t>let</w:t>
-            </w:r>
-            <w:r>
-              <w:rPr>
-                <w:rFonts w:ascii="Consolas" w:hAnsi="Consolas" w:cs="Consolas"/>
-                <w:color w:val="FFFFFF"/>
-                <w:sz w:val="21"/>
-                <w:szCs w:val="21"/>
-              </w:rPr>
-              <w:t xml:space="preserve"> userData</w:t>
-            </w:r>
-            <w:r>
-              <w:rPr>
-                <w:rFonts w:ascii="Consolas" w:hAnsi="Consolas" w:cs="Consolas"/>
-                <w:color w:val="E85D7F"/>
-                <w:sz w:val="21"/>
-                <w:szCs w:val="21"/>
-              </w:rPr>
-              <w:t>:</w:t>
-            </w:r>
-            <w:r>
-              <w:rPr>
-                <w:rFonts w:ascii="Consolas" w:hAnsi="Consolas" w:cs="Consolas"/>
-                <w:color w:val="FFFFFF"/>
-                <w:sz w:val="21"/>
-                <w:szCs w:val="21"/>
-              </w:rPr>
-              <w:t xml:space="preserve"> </w:t>
-            </w:r>
-            <w:r>
-              <w:rPr>
-                <w:rFonts w:ascii="Consolas" w:hAnsi="Consolas" w:cs="Consolas"/>
-                <w:color w:val="E85D7F"/>
-                <w:sz w:val="21"/>
-                <w:szCs w:val="21"/>
-              </w:rPr>
-              <w:t>User</w:t>
-            </w:r>
-            <w:r>
-              <w:rPr>
-                <w:rFonts w:ascii="Consolas" w:hAnsi="Consolas" w:cs="Consolas"/>
-                <w:color w:val="FFFFFF"/>
-                <w:sz w:val="21"/>
-                <w:szCs w:val="21"/>
-              </w:rPr>
-              <w:t xml:space="preserve"> </w:t>
-            </w:r>
-            <w:r>
-              <w:rPr>
-                <w:rFonts w:ascii="Consolas" w:hAnsi="Consolas" w:cs="Consolas"/>
-                <w:color w:val="E85D7F"/>
-                <w:sz w:val="21"/>
-                <w:szCs w:val="21"/>
-              </w:rPr>
-              <w:t>|</w:t>
-            </w:r>
-            <w:r>
-              <w:rPr>
-                <w:rFonts w:ascii="Consolas" w:hAnsi="Consolas" w:cs="Consolas"/>
-                <w:color w:val="FFFFFF"/>
-                <w:sz w:val="21"/>
-                <w:szCs w:val="21"/>
-              </w:rPr>
-              <w:t xml:space="preserve"> </w:t>
-            </w:r>
-            <w:r>
-              <w:rPr>
-                <w:rFonts w:ascii="Consolas" w:hAnsi="Consolas" w:cs="Consolas"/>
-                <w:color w:val="B3CCFF"/>
-                <w:sz w:val="21"/>
-                <w:szCs w:val="21"/>
-              </w:rPr>
-              <w:t>string</w:t>
-            </w:r>
-            <w:r>
-              <w:rPr>
-                <w:rFonts w:ascii="Consolas" w:hAnsi="Consolas" w:cs="Consolas"/>
-                <w:color w:val="FFFFFF"/>
-                <w:sz w:val="21"/>
-                <w:szCs w:val="21"/>
-              </w:rPr>
-              <w:t xml:space="preserve"> </w:t>
-            </w:r>
-            <w:r>
-              <w:rPr>
-                <w:rFonts w:ascii="Consolas" w:hAnsi="Consolas" w:cs="Consolas"/>
-                <w:color w:val="E85D7F"/>
-                <w:sz w:val="21"/>
-                <w:szCs w:val="21"/>
-              </w:rPr>
-              <w:t>=</w:t>
-            </w:r>
-            <w:r>
-              <w:rPr>
-                <w:rFonts w:ascii="Consolas" w:hAnsi="Consolas" w:cs="Consolas"/>
-                <w:color w:val="FFFFFF"/>
-                <w:sz w:val="21"/>
-                <w:szCs w:val="21"/>
-              </w:rPr>
-              <w:t xml:space="preserve"> createUser</w:t>
-            </w:r>
-            <w:r>
-              <w:rPr>
-                <w:rFonts w:ascii="Consolas" w:hAnsi="Consolas" w:cs="Consolas"/>
-                <w:color w:val="E85D7F"/>
-                <w:sz w:val="21"/>
-                <w:szCs w:val="21"/>
-              </w:rPr>
-              <w:t>();</w:t>
+            <w:proofErr w:type="gramEnd"/>
+            <w:r>
+              <w:rPr>
+                <w:rFonts w:ascii="Consolas" w:hAnsi="Consolas" w:cs="Consolas"/>
+                <w:color w:val="E85D7F"/>
+                <w:sz w:val="21"/>
+                <w:szCs w:val="21"/>
+              </w:rPr>
+              <w:t>);</w:t>
             </w:r>
           </w:p>
         </w:tc>
@@ -4864,7 +5202,27 @@
                 <w:sz w:val="21"/>
                 <w:szCs w:val="21"/>
               </w:rPr>
-              <w:t xml:space="preserve"> dateNumber </w:t>
+              <w:t xml:space="preserve"> </w:t>
+            </w:r>
+            <w:proofErr w:type="spellStart"/>
+            <w:r>
+              <w:rPr>
+                <w:rFonts w:ascii="Consolas" w:hAnsi="Consolas" w:cs="Consolas"/>
+                <w:color w:val="FFFFFF"/>
+                <w:sz w:val="21"/>
+                <w:szCs w:val="21"/>
+              </w:rPr>
+              <w:t>dateNumber</w:t>
+            </w:r>
+            <w:proofErr w:type="spellEnd"/>
+            <w:r>
+              <w:rPr>
+                <w:rFonts w:ascii="Consolas" w:hAnsi="Consolas" w:cs="Consolas"/>
+                <w:color w:val="FFFFFF"/>
+                <w:sz w:val="21"/>
+                <w:szCs w:val="21"/>
+              </w:rPr>
+              <w:t xml:space="preserve"> </w:t>
             </w:r>
             <w:r>
               <w:rPr>
@@ -4909,8 +5267,19 @@
                 <w:sz w:val="21"/>
                 <w:szCs w:val="21"/>
               </w:rPr>
-              <w:t>Date().</w:t>
-            </w:r>
+              <w:t>Date(</w:t>
+            </w:r>
+            <w:proofErr w:type="gramStart"/>
+            <w:r>
+              <w:rPr>
+                <w:rFonts w:ascii="Consolas" w:hAnsi="Consolas" w:cs="Consolas"/>
+                <w:color w:val="E85D7F"/>
+                <w:sz w:val="21"/>
+                <w:szCs w:val="21"/>
+              </w:rPr>
+              <w:t>).</w:t>
+            </w:r>
+            <w:proofErr w:type="spellStart"/>
             <w:r>
               <w:rPr>
                 <w:rFonts w:ascii="Consolas" w:hAnsi="Consolas" w:cs="Consolas"/>
@@ -4920,6 +5289,8 @@
               </w:rPr>
               <w:t>getTime</w:t>
             </w:r>
+            <w:proofErr w:type="spellEnd"/>
+            <w:proofErr w:type="gramEnd"/>
             <w:r>
               <w:rPr>
                 <w:rFonts w:ascii="Consolas" w:hAnsi="Consolas" w:cs="Consolas"/>
@@ -4975,7 +5346,27 @@
                 <w:sz w:val="21"/>
                 <w:szCs w:val="21"/>
               </w:rPr>
-              <w:t xml:space="preserve"> dateString </w:t>
+              <w:t xml:space="preserve"> </w:t>
+            </w:r>
+            <w:proofErr w:type="spellStart"/>
+            <w:r>
+              <w:rPr>
+                <w:rFonts w:ascii="Consolas" w:hAnsi="Consolas" w:cs="Consolas"/>
+                <w:color w:val="FFFFFF"/>
+                <w:sz w:val="21"/>
+                <w:szCs w:val="21"/>
+              </w:rPr>
+              <w:t>dateString</w:t>
+            </w:r>
+            <w:proofErr w:type="spellEnd"/>
+            <w:r>
+              <w:rPr>
+                <w:rFonts w:ascii="Consolas" w:hAnsi="Consolas" w:cs="Consolas"/>
+                <w:color w:val="FFFFFF"/>
+                <w:sz w:val="21"/>
+                <w:szCs w:val="21"/>
+              </w:rPr>
+              <w:t xml:space="preserve"> </w:t>
             </w:r>
             <w:r>
               <w:rPr>
@@ -5020,8 +5411,19 @@
                 <w:sz w:val="21"/>
                 <w:szCs w:val="21"/>
               </w:rPr>
-              <w:t>Date().</w:t>
-            </w:r>
+              <w:t>Date(</w:t>
+            </w:r>
+            <w:proofErr w:type="gramStart"/>
+            <w:r>
+              <w:rPr>
+                <w:rFonts w:ascii="Consolas" w:hAnsi="Consolas" w:cs="Consolas"/>
+                <w:color w:val="E85D7F"/>
+                <w:sz w:val="21"/>
+                <w:szCs w:val="21"/>
+              </w:rPr>
+              <w:t>).</w:t>
+            </w:r>
+            <w:proofErr w:type="spellStart"/>
             <w:r>
               <w:rPr>
                 <w:rFonts w:ascii="Consolas" w:hAnsi="Consolas" w:cs="Consolas"/>
@@ -5031,6 +5433,8 @@
               </w:rPr>
               <w:t>toString</w:t>
             </w:r>
+            <w:proofErr w:type="spellEnd"/>
+            <w:proofErr w:type="gramEnd"/>
             <w:r>
               <w:rPr>
                 <w:rFonts w:ascii="Consolas" w:hAnsi="Consolas" w:cs="Consolas"/>
@@ -5107,8 +5511,19 @@
                 <w:sz w:val="21"/>
                 <w:szCs w:val="21"/>
               </w:rPr>
-              <w:t xml:space="preserve"> timesList</w:t>
-            </w:r>
+              <w:t xml:space="preserve"> </w:t>
+            </w:r>
+            <w:proofErr w:type="spellStart"/>
+            <w:r>
+              <w:rPr>
+                <w:rFonts w:ascii="Consolas" w:hAnsi="Consolas" w:cs="Consolas"/>
+                <w:color w:val="FFFFFF"/>
+                <w:sz w:val="21"/>
+                <w:szCs w:val="21"/>
+              </w:rPr>
+              <w:t>timesList</w:t>
+            </w:r>
+            <w:proofErr w:type="spellEnd"/>
             <w:r>
               <w:rPr>
                 <w:rFonts w:ascii="Consolas" w:hAnsi="Consolas" w:cs="Consolas"/>
@@ -5172,6 +5587,7 @@
               </w:rPr>
               <w:t xml:space="preserve"> </w:t>
             </w:r>
+            <w:proofErr w:type="gramStart"/>
             <w:r>
               <w:rPr>
                 <w:rFonts w:ascii="Consolas" w:hAnsi="Consolas" w:cs="Consolas"/>
@@ -5188,7 +5604,17 @@
                 <w:sz w:val="21"/>
                 <w:szCs w:val="21"/>
               </w:rPr>
-              <w:t>)[]</w:t>
+              <w:t>)[</w:t>
+            </w:r>
+            <w:proofErr w:type="gramEnd"/>
+            <w:r>
+              <w:rPr>
+                <w:rFonts w:ascii="Consolas" w:hAnsi="Consolas" w:cs="Consolas"/>
+                <w:color w:val="E85D7F"/>
+                <w:sz w:val="21"/>
+                <w:szCs w:val="21"/>
+              </w:rPr>
+              <w:t>]</w:t>
             </w:r>
             <w:r>
               <w:rPr>
@@ -5226,6 +5652,7 @@
               </w:rPr>
               <w:t>[</w:t>
             </w:r>
+            <w:proofErr w:type="spellStart"/>
             <w:r>
               <w:rPr>
                 <w:rFonts w:ascii="Consolas" w:hAnsi="Consolas" w:cs="Consolas"/>
@@ -5235,6 +5662,7 @@
               </w:rPr>
               <w:t>dateNumber</w:t>
             </w:r>
+            <w:proofErr w:type="spellEnd"/>
             <w:r>
               <w:rPr>
                 <w:rFonts w:ascii="Consolas" w:hAnsi="Consolas" w:cs="Consolas"/>
@@ -5251,8 +5679,19 @@
                 <w:sz w:val="21"/>
                 <w:szCs w:val="21"/>
               </w:rPr>
-              <w:t xml:space="preserve"> dateString</w:t>
-            </w:r>
+              <w:t xml:space="preserve"> </w:t>
+            </w:r>
+            <w:proofErr w:type="spellStart"/>
+            <w:r>
+              <w:rPr>
+                <w:rFonts w:ascii="Consolas" w:hAnsi="Consolas" w:cs="Consolas"/>
+                <w:color w:val="FFFFFF"/>
+                <w:sz w:val="21"/>
+                <w:szCs w:val="21"/>
+              </w:rPr>
+              <w:t>dateString</w:t>
+            </w:r>
+            <w:proofErr w:type="spellEnd"/>
             <w:r>
               <w:rPr>
                 <w:rFonts w:ascii="Consolas" w:hAnsi="Consolas" w:cs="Consolas"/>
@@ -5344,8 +5783,20 @@
                 <w:sz w:val="21"/>
                 <w:szCs w:val="21"/>
               </w:rPr>
-              <w:t xml:space="preserve"> formatListings</w:t>
-            </w:r>
+              <w:t xml:space="preserve"> </w:t>
+            </w:r>
+            <w:proofErr w:type="spellStart"/>
+            <w:proofErr w:type="gramStart"/>
+            <w:r>
+              <w:rPr>
+                <w:rFonts w:ascii="Consolas" w:hAnsi="Consolas" w:cs="Consolas"/>
+                <w:color w:val="FFFFFF"/>
+                <w:sz w:val="21"/>
+                <w:szCs w:val="21"/>
+              </w:rPr>
+              <w:t>formatListings</w:t>
+            </w:r>
+            <w:proofErr w:type="spellEnd"/>
             <w:r>
               <w:rPr>
                 <w:rFonts w:ascii="Consolas" w:hAnsi="Consolas" w:cs="Consolas"/>
@@ -5355,6 +5806,7 @@
               </w:rPr>
               <w:t>(</w:t>
             </w:r>
+            <w:proofErr w:type="gramEnd"/>
             <w:r>
               <w:rPr>
                 <w:rFonts w:ascii="Consolas" w:hAnsi="Consolas" w:cs="Consolas"/>
@@ -5501,7 +5953,17 @@
                 <w:sz w:val="21"/>
                 <w:szCs w:val="21"/>
               </w:rPr>
-              <w:t xml:space="preserve"> listings</w:t>
+              <w:t xml:space="preserve"> </w:t>
+            </w:r>
+            <w:proofErr w:type="spellStart"/>
+            <w:r>
+              <w:rPr>
+                <w:rFonts w:ascii="Consolas" w:hAnsi="Consolas" w:cs="Consolas"/>
+                <w:color w:val="FFFFFF"/>
+                <w:sz w:val="21"/>
+                <w:szCs w:val="21"/>
+              </w:rPr>
+              <w:t>listings</w:t>
             </w:r>
             <w:r>
               <w:rPr>
@@ -5521,6 +5983,7 @@
               </w:rPr>
               <w:t>map</w:t>
             </w:r>
+            <w:proofErr w:type="spellEnd"/>
             <w:r>
               <w:rPr>
                 <w:rFonts w:ascii="Consolas" w:hAnsi="Consolas" w:cs="Consolas"/>
@@ -5632,6 +6095,7 @@
               </w:rPr>
               <w:t>(</w:t>
             </w:r>
+            <w:proofErr w:type="spellStart"/>
             <w:r>
               <w:rPr>
                 <w:rFonts w:ascii="Consolas" w:hAnsi="Consolas" w:cs="Consolas"/>
@@ -5641,6 +6105,7 @@
               </w:rPr>
               <w:t>typeof</w:t>
             </w:r>
+            <w:proofErr w:type="spellEnd"/>
             <w:r>
               <w:rPr>
                 <w:rFonts w:ascii="Consolas" w:hAnsi="Consolas" w:cs="Consolas"/>
@@ -5741,7 +6206,18 @@
                 <w:sz w:val="21"/>
                 <w:szCs w:val="21"/>
               </w:rPr>
-              <w:t xml:space="preserve"> listing</w:t>
+              <w:t xml:space="preserve"> </w:t>
+            </w:r>
+            <w:proofErr w:type="spellStart"/>
+            <w:proofErr w:type="gramStart"/>
+            <w:r>
+              <w:rPr>
+                <w:rFonts w:ascii="Consolas" w:hAnsi="Consolas" w:cs="Consolas"/>
+                <w:color w:val="FFFFFF"/>
+                <w:sz w:val="21"/>
+                <w:szCs w:val="21"/>
+              </w:rPr>
+              <w:t>listing</w:t>
             </w:r>
             <w:r>
               <w:rPr>
@@ -5761,6 +6237,8 @@
               </w:rPr>
               <w:t>toUpperCase</w:t>
             </w:r>
+            <w:proofErr w:type="spellEnd"/>
+            <w:proofErr w:type="gramEnd"/>
             <w:r>
               <w:rPr>
                 <w:rFonts w:ascii="Consolas" w:hAnsi="Consolas" w:cs="Consolas"/>
@@ -5860,6 +6338,7 @@
               </w:rPr>
               <w:t>(</w:t>
             </w:r>
+            <w:proofErr w:type="spellStart"/>
             <w:r>
               <w:rPr>
                 <w:rFonts w:ascii="Consolas" w:hAnsi="Consolas" w:cs="Consolas"/>
@@ -5869,6 +6348,7 @@
               </w:rPr>
               <w:t>typeof</w:t>
             </w:r>
+            <w:proofErr w:type="spellEnd"/>
             <w:r>
               <w:rPr>
                 <w:rFonts w:ascii="Consolas" w:hAnsi="Consolas" w:cs="Consolas"/>
@@ -5989,6 +6469,8 @@
               </w:rPr>
               <w:t>$${</w:t>
             </w:r>
+            <w:proofErr w:type="spellStart"/>
+            <w:proofErr w:type="gramStart"/>
             <w:r>
               <w:rPr>
                 <w:rFonts w:ascii="Consolas" w:hAnsi="Consolas" w:cs="Consolas"/>
@@ -6016,6 +6498,8 @@
               </w:rPr>
               <w:t>toLocaleString</w:t>
             </w:r>
+            <w:proofErr w:type="spellEnd"/>
+            <w:proofErr w:type="gramEnd"/>
             <w:r>
               <w:rPr>
                 <w:rFonts w:ascii="Consolas" w:hAnsi="Consolas" w:cs="Consolas"/>
@@ -6182,16 +6666,38 @@
                 <w:sz w:val="21"/>
                 <w:szCs w:val="21"/>
               </w:rPr>
-              <w:t xml:space="preserve"> formatListings</w:t>
-            </w:r>
-            <w:r>
-              <w:rPr>
-                <w:rFonts w:ascii="Consolas" w:hAnsi="Consolas" w:cs="Consolas"/>
-                <w:color w:val="E85D7F"/>
-                <w:sz w:val="21"/>
-                <w:szCs w:val="21"/>
-              </w:rPr>
-              <w:t>([</w:t>
+              <w:t xml:space="preserve"> </w:t>
+            </w:r>
+            <w:proofErr w:type="spellStart"/>
+            <w:proofErr w:type="gramStart"/>
+            <w:r>
+              <w:rPr>
+                <w:rFonts w:ascii="Consolas" w:hAnsi="Consolas" w:cs="Consolas"/>
+                <w:color w:val="FFFFFF"/>
+                <w:sz w:val="21"/>
+                <w:szCs w:val="21"/>
+              </w:rPr>
+              <w:t>formatListings</w:t>
+            </w:r>
+            <w:proofErr w:type="spellEnd"/>
+            <w:r>
+              <w:rPr>
+                <w:rFonts w:ascii="Consolas" w:hAnsi="Consolas" w:cs="Consolas"/>
+                <w:color w:val="E85D7F"/>
+                <w:sz w:val="21"/>
+                <w:szCs w:val="21"/>
+              </w:rPr>
+              <w:t>(</w:t>
+            </w:r>
+            <w:proofErr w:type="gramEnd"/>
+            <w:r>
+              <w:rPr>
+                <w:rFonts w:ascii="Consolas" w:hAnsi="Consolas" w:cs="Consolas"/>
+                <w:color w:val="E85D7F"/>
+                <w:sz w:val="21"/>
+                <w:szCs w:val="21"/>
+              </w:rPr>
+              <w:t>[</w:t>
             </w:r>
           </w:p>
           <w:p>
@@ -6421,6 +6927,7 @@
               </w:rPr>
               <w:t>result</w:t>
             </w:r>
+            <w:proofErr w:type="gramStart"/>
             <w:r>
               <w:rPr>
                 <w:rFonts w:ascii="Consolas" w:hAnsi="Consolas" w:cs="Consolas"/>
@@ -6430,6 +6937,7 @@
               </w:rPr>
               <w:t>);</w:t>
             </w:r>
+            <w:proofErr w:type="gramEnd"/>
           </w:p>
           <w:p>
             <w:pPr>
@@ -6538,8 +7046,19 @@
                 <w:sz w:val="21"/>
                 <w:szCs w:val="21"/>
               </w:rPr>
-              <w:t xml:space="preserve"> batteryStatus</w:t>
-            </w:r>
+              <w:t xml:space="preserve"> </w:t>
+            </w:r>
+            <w:proofErr w:type="spellStart"/>
+            <w:r>
+              <w:rPr>
+                <w:rFonts w:ascii="Consolas" w:hAnsi="Consolas" w:cs="Consolas"/>
+                <w:color w:val="FFFFFF"/>
+                <w:sz w:val="21"/>
+                <w:szCs w:val="21"/>
+              </w:rPr>
+              <w:t>batteryStatus</w:t>
+            </w:r>
+            <w:proofErr w:type="spellEnd"/>
             <w:r>
               <w:rPr>
                 <w:rFonts w:ascii="Consolas" w:hAnsi="Consolas" w:cs="Consolas"/>
@@ -6558,6 +7077,7 @@
               </w:rPr>
               <w:t xml:space="preserve"> </w:t>
             </w:r>
+            <w:proofErr w:type="spellStart"/>
             <w:r>
               <w:rPr>
                 <w:rFonts w:ascii="Consolas" w:hAnsi="Consolas" w:cs="Consolas"/>
@@ -6567,6 +7087,7 @@
               </w:rPr>
               <w:t>boolean</w:t>
             </w:r>
+            <w:proofErr w:type="spellEnd"/>
             <w:r>
               <w:rPr>
                 <w:rFonts w:ascii="Consolas" w:hAnsi="Consolas" w:cs="Consolas"/>
@@ -6630,6 +7151,7 @@
               </w:rPr>
               <w:t xml:space="preserve"> </w:t>
             </w:r>
+            <w:proofErr w:type="gramStart"/>
             <w:r>
               <w:rPr>
                 <w:rFonts w:ascii="Consolas" w:hAnsi="Consolas" w:cs="Consolas"/>
@@ -6648,39 +7170,41 @@
               </w:rPr>
               <w:t>;</w:t>
             </w:r>
-          </w:p>
-          <w:p>
-            <w:pPr>
-              <w:shd w:val="clear" w:color="auto" w:fill="1E1E1E"/>
-              <w:spacing w:line="330" w:lineRule="atLeast"/>
-              <w:rPr>
-                <w:rFonts w:ascii="Consolas" w:hAnsi="Consolas" w:cs="Consolas"/>
-                <w:color w:val="FFFFFF"/>
-                <w:sz w:val="21"/>
-                <w:szCs w:val="21"/>
-              </w:rPr>
-            </w:pPr>
-            <w:r>
-              <w:rPr>
-                <w:rFonts w:ascii="Consolas" w:hAnsi="Consolas" w:cs="Consolas"/>
-                <w:color w:val="FFFFFF"/>
-                <w:sz w:val="21"/>
-                <w:szCs w:val="21"/>
-              </w:rPr>
-              <w:t xml:space="preserve"> </w:t>
-            </w:r>
-          </w:p>
-          <w:p>
-            <w:pPr>
-              <w:shd w:val="clear" w:color="auto" w:fill="1E1E1E"/>
-              <w:spacing w:line="330" w:lineRule="atLeast"/>
-              <w:rPr>
-                <w:rFonts w:ascii="Consolas" w:hAnsi="Consolas" w:cs="Consolas"/>
-                <w:color w:val="FFFFFF"/>
-                <w:sz w:val="21"/>
-                <w:szCs w:val="21"/>
-              </w:rPr>
-            </w:pPr>
+            <w:proofErr w:type="gramEnd"/>
+          </w:p>
+          <w:p>
+            <w:pPr>
+              <w:shd w:val="clear" w:color="auto" w:fill="1E1E1E"/>
+              <w:spacing w:line="330" w:lineRule="atLeast"/>
+              <w:rPr>
+                <w:rFonts w:ascii="Consolas" w:hAnsi="Consolas" w:cs="Consolas"/>
+                <w:color w:val="FFFFFF"/>
+                <w:sz w:val="21"/>
+                <w:szCs w:val="21"/>
+              </w:rPr>
+            </w:pPr>
+            <w:r>
+              <w:rPr>
+                <w:rFonts w:ascii="Consolas" w:hAnsi="Consolas" w:cs="Consolas"/>
+                <w:color w:val="FFFFFF"/>
+                <w:sz w:val="21"/>
+                <w:szCs w:val="21"/>
+              </w:rPr>
+              <w:t xml:space="preserve"> </w:t>
+            </w:r>
+          </w:p>
+          <w:p>
+            <w:pPr>
+              <w:shd w:val="clear" w:color="auto" w:fill="1E1E1E"/>
+              <w:spacing w:line="330" w:lineRule="atLeast"/>
+              <w:rPr>
+                <w:rFonts w:ascii="Consolas" w:hAnsi="Consolas" w:cs="Consolas"/>
+                <w:color w:val="FFFFFF"/>
+                <w:sz w:val="21"/>
+                <w:szCs w:val="21"/>
+              </w:rPr>
+            </w:pPr>
+            <w:proofErr w:type="spellStart"/>
             <w:r>
               <w:rPr>
                 <w:rFonts w:ascii="Consolas" w:hAnsi="Consolas" w:cs="Consolas"/>
@@ -6708,6 +7232,7 @@
               </w:rPr>
               <w:t>toString</w:t>
             </w:r>
+            <w:proofErr w:type="spellEnd"/>
             <w:r>
               <w:rPr>
                 <w:rFonts w:ascii="Consolas" w:hAnsi="Consolas" w:cs="Consolas"/>
@@ -6747,6 +7272,7 @@
                 <w:szCs w:val="21"/>
               </w:rPr>
             </w:pPr>
+            <w:proofErr w:type="spellStart"/>
             <w:r>
               <w:rPr>
                 <w:rFonts w:ascii="Consolas" w:hAnsi="Consolas" w:cs="Consolas"/>
@@ -6774,6 +7300,7 @@
               </w:rPr>
               <w:t>toFixed</w:t>
             </w:r>
+            <w:proofErr w:type="spellEnd"/>
             <w:r>
               <w:rPr>
                 <w:rFonts w:ascii="Consolas" w:hAnsi="Consolas" w:cs="Consolas"/>
@@ -6815,7 +7342,20 @@
         </w:numPr>
       </w:pPr>
       <w:r>
-        <w:t xml:space="preserve">Here, toString() exists for both type </w:t>
+        <w:t xml:space="preserve">Here, </w:t>
+      </w:r>
+      <w:proofErr w:type="spellStart"/>
+      <w:proofErr w:type="gramStart"/>
+      <w:r>
+        <w:t>toString</w:t>
+      </w:r>
+      <w:proofErr w:type="spellEnd"/>
+      <w:r>
+        <w:t>(</w:t>
+      </w:r>
+      <w:proofErr w:type="gramEnd"/>
+      <w:r>
+        <w:t xml:space="preserve">) exists for both type </w:t>
       </w:r>
       <w:r>
         <w:rPr>
@@ -6837,12 +7377,21 @@
       <w:r>
         <w:t xml:space="preserve">, but </w:t>
       </w:r>
+      <w:proofErr w:type="spellStart"/>
       <w:r>
         <w:rPr>
           <w:b/>
           <w:bCs/>
         </w:rPr>
-        <w:t>toFixed()</w:t>
+        <w:t>toFixed</w:t>
+      </w:r>
+      <w:proofErr w:type="spellEnd"/>
+      <w:r>
+        <w:rPr>
+          <w:b/>
+          <w:bCs/>
+        </w:rPr>
+        <w:t>()</w:t>
       </w:r>
       <w:r>
         <w:t xml:space="preserve"> doesn’t exist in both</w:t>
@@ -6870,6 +7419,7 @@
           <w:numId w:val="7"/>
         </w:numPr>
       </w:pPr>
+      <w:proofErr w:type="spellStart"/>
       <w:r>
         <w:rPr>
           <w:b/>
@@ -6877,6 +7427,7 @@
         </w:rPr>
         <w:t>isPettable</w:t>
       </w:r>
+      <w:proofErr w:type="spellEnd"/>
       <w:r>
         <w:t xml:space="preserve"> exists in both </w:t>
       </w:r>
@@ -6923,6 +7474,7 @@
           <w:numId w:val="7"/>
         </w:numPr>
       </w:pPr>
+      <w:proofErr w:type="spellStart"/>
       <w:r>
         <w:rPr>
           <w:b/>
@@ -6930,6 +7482,7 @@
         </w:rPr>
         <w:t>hasHoofs</w:t>
       </w:r>
+      <w:proofErr w:type="spellEnd"/>
       <w:r>
         <w:t xml:space="preserve"> exists in only </w:t>
       </w:r>
@@ -7071,8 +7624,19 @@
                 <w:sz w:val="21"/>
                 <w:szCs w:val="21"/>
               </w:rPr>
-              <w:t xml:space="preserve">  isPettable</w:t>
-            </w:r>
+              <w:t xml:space="preserve">  </w:t>
+            </w:r>
+            <w:proofErr w:type="spellStart"/>
+            <w:r>
+              <w:rPr>
+                <w:rFonts w:ascii="Consolas" w:hAnsi="Consolas" w:cs="Consolas"/>
+                <w:color w:val="FFFFFF"/>
+                <w:sz w:val="21"/>
+                <w:szCs w:val="21"/>
+              </w:rPr>
+              <w:t>isPettable</w:t>
+            </w:r>
+            <w:proofErr w:type="spellEnd"/>
             <w:r>
               <w:rPr>
                 <w:rFonts w:ascii="Consolas" w:hAnsi="Consolas" w:cs="Consolas"/>
@@ -7091,6 +7655,8 @@
               </w:rPr>
               <w:t xml:space="preserve"> </w:t>
             </w:r>
+            <w:proofErr w:type="spellStart"/>
+            <w:proofErr w:type="gramStart"/>
             <w:r>
               <w:rPr>
                 <w:rFonts w:ascii="Consolas" w:hAnsi="Consolas" w:cs="Consolas"/>
@@ -7100,6 +7666,7 @@
               </w:rPr>
               <w:t>boolean</w:t>
             </w:r>
+            <w:proofErr w:type="spellEnd"/>
             <w:r>
               <w:rPr>
                 <w:rFonts w:ascii="Consolas" w:hAnsi="Consolas" w:cs="Consolas"/>
@@ -7109,36 +7676,48 @@
               </w:rPr>
               <w:t>;</w:t>
             </w:r>
-            <w:r>
-              <w:rPr>
-                <w:rFonts w:ascii="Consolas" w:hAnsi="Consolas" w:cs="Consolas"/>
-                <w:color w:val="FFFFFF"/>
-                <w:sz w:val="21"/>
-                <w:szCs w:val="21"/>
-              </w:rPr>
-              <w:t xml:space="preserve"> </w:t>
-            </w:r>
-          </w:p>
-          <w:p>
-            <w:pPr>
-              <w:shd w:val="clear" w:color="auto" w:fill="1E1E1E"/>
-              <w:spacing w:line="330" w:lineRule="atLeast"/>
-              <w:rPr>
-                <w:rFonts w:ascii="Consolas" w:hAnsi="Consolas" w:cs="Consolas"/>
-                <w:color w:val="FFFFFF"/>
-                <w:sz w:val="21"/>
-                <w:szCs w:val="21"/>
-              </w:rPr>
-            </w:pPr>
-            <w:r>
-              <w:rPr>
-                <w:rFonts w:ascii="Consolas" w:hAnsi="Consolas" w:cs="Consolas"/>
-                <w:color w:val="FFFFFF"/>
-                <w:sz w:val="21"/>
-                <w:szCs w:val="21"/>
-              </w:rPr>
-              <w:t xml:space="preserve">  hasFeathers</w:t>
-            </w:r>
+            <w:proofErr w:type="gramEnd"/>
+            <w:r>
+              <w:rPr>
+                <w:rFonts w:ascii="Consolas" w:hAnsi="Consolas" w:cs="Consolas"/>
+                <w:color w:val="FFFFFF"/>
+                <w:sz w:val="21"/>
+                <w:szCs w:val="21"/>
+              </w:rPr>
+              <w:t xml:space="preserve"> </w:t>
+            </w:r>
+          </w:p>
+          <w:p>
+            <w:pPr>
+              <w:shd w:val="clear" w:color="auto" w:fill="1E1E1E"/>
+              <w:spacing w:line="330" w:lineRule="atLeast"/>
+              <w:rPr>
+                <w:rFonts w:ascii="Consolas" w:hAnsi="Consolas" w:cs="Consolas"/>
+                <w:color w:val="FFFFFF"/>
+                <w:sz w:val="21"/>
+                <w:szCs w:val="21"/>
+              </w:rPr>
+            </w:pPr>
+            <w:r>
+              <w:rPr>
+                <w:rFonts w:ascii="Consolas" w:hAnsi="Consolas" w:cs="Consolas"/>
+                <w:color w:val="FFFFFF"/>
+                <w:sz w:val="21"/>
+                <w:szCs w:val="21"/>
+              </w:rPr>
+              <w:t xml:space="preserve">  </w:t>
+            </w:r>
+            <w:proofErr w:type="spellStart"/>
+            <w:r>
+              <w:rPr>
+                <w:rFonts w:ascii="Consolas" w:hAnsi="Consolas" w:cs="Consolas"/>
+                <w:color w:val="FFFFFF"/>
+                <w:sz w:val="21"/>
+                <w:szCs w:val="21"/>
+              </w:rPr>
+              <w:t>hasFeathers</w:t>
+            </w:r>
+            <w:proofErr w:type="spellEnd"/>
             <w:r>
               <w:rPr>
                 <w:rFonts w:ascii="Consolas" w:hAnsi="Consolas" w:cs="Consolas"/>
@@ -7157,6 +7736,8 @@
               </w:rPr>
               <w:t xml:space="preserve"> </w:t>
             </w:r>
+            <w:proofErr w:type="spellStart"/>
+            <w:proofErr w:type="gramStart"/>
             <w:r>
               <w:rPr>
                 <w:rFonts w:ascii="Consolas" w:hAnsi="Consolas" w:cs="Consolas"/>
@@ -7166,6 +7747,7 @@
               </w:rPr>
               <w:t>boolean</w:t>
             </w:r>
+            <w:proofErr w:type="spellEnd"/>
             <w:r>
               <w:rPr>
                 <w:rFonts w:ascii="Consolas" w:hAnsi="Consolas" w:cs="Consolas"/>
@@ -7175,27 +7757,39 @@
               </w:rPr>
               <w:t>;</w:t>
             </w:r>
-          </w:p>
-          <w:p>
-            <w:pPr>
-              <w:shd w:val="clear" w:color="auto" w:fill="1E1E1E"/>
-              <w:spacing w:line="330" w:lineRule="atLeast"/>
-              <w:rPr>
-                <w:rFonts w:ascii="Consolas" w:hAnsi="Consolas" w:cs="Consolas"/>
-                <w:color w:val="FFFFFF"/>
-                <w:sz w:val="21"/>
-                <w:szCs w:val="21"/>
-              </w:rPr>
-            </w:pPr>
-            <w:r>
-              <w:rPr>
-                <w:rFonts w:ascii="Consolas" w:hAnsi="Consolas" w:cs="Consolas"/>
-                <w:color w:val="FFFFFF"/>
-                <w:sz w:val="21"/>
-                <w:szCs w:val="21"/>
-              </w:rPr>
-              <w:t xml:space="preserve">  canThwartAPicnic</w:t>
-            </w:r>
+            <w:proofErr w:type="gramEnd"/>
+          </w:p>
+          <w:p>
+            <w:pPr>
+              <w:shd w:val="clear" w:color="auto" w:fill="1E1E1E"/>
+              <w:spacing w:line="330" w:lineRule="atLeast"/>
+              <w:rPr>
+                <w:rFonts w:ascii="Consolas" w:hAnsi="Consolas" w:cs="Consolas"/>
+                <w:color w:val="FFFFFF"/>
+                <w:sz w:val="21"/>
+                <w:szCs w:val="21"/>
+              </w:rPr>
+            </w:pPr>
+            <w:r>
+              <w:rPr>
+                <w:rFonts w:ascii="Consolas" w:hAnsi="Consolas" w:cs="Consolas"/>
+                <w:color w:val="FFFFFF"/>
+                <w:sz w:val="21"/>
+                <w:szCs w:val="21"/>
+              </w:rPr>
+              <w:t xml:space="preserve">  </w:t>
+            </w:r>
+            <w:proofErr w:type="spellStart"/>
+            <w:r>
+              <w:rPr>
+                <w:rFonts w:ascii="Consolas" w:hAnsi="Consolas" w:cs="Consolas"/>
+                <w:color w:val="FFFFFF"/>
+                <w:sz w:val="21"/>
+                <w:szCs w:val="21"/>
+              </w:rPr>
+              <w:t>canThwartAPicnic</w:t>
+            </w:r>
+            <w:proofErr w:type="spellEnd"/>
             <w:r>
               <w:rPr>
                 <w:rFonts w:ascii="Consolas" w:hAnsi="Consolas" w:cs="Consolas"/>
@@ -7214,6 +7808,8 @@
               </w:rPr>
               <w:t xml:space="preserve"> </w:t>
             </w:r>
+            <w:proofErr w:type="spellStart"/>
+            <w:proofErr w:type="gramStart"/>
             <w:r>
               <w:rPr>
                 <w:rFonts w:ascii="Consolas" w:hAnsi="Consolas" w:cs="Consolas"/>
@@ -7223,6 +7819,7 @@
               </w:rPr>
               <w:t>boolean</w:t>
             </w:r>
+            <w:proofErr w:type="spellEnd"/>
             <w:r>
               <w:rPr>
                 <w:rFonts w:ascii="Consolas" w:hAnsi="Consolas" w:cs="Consolas"/>
@@ -7232,6 +7829,7 @@
               </w:rPr>
               <w:t>;</w:t>
             </w:r>
+            <w:proofErr w:type="gramEnd"/>
           </w:p>
           <w:p>
             <w:pPr>
@@ -7368,8 +7966,19 @@
                 <w:sz w:val="21"/>
                 <w:szCs w:val="21"/>
               </w:rPr>
-              <w:t xml:space="preserve">  isPettable</w:t>
-            </w:r>
+              <w:t xml:space="preserve">  </w:t>
+            </w:r>
+            <w:proofErr w:type="spellStart"/>
+            <w:r>
+              <w:rPr>
+                <w:rFonts w:ascii="Consolas" w:hAnsi="Consolas" w:cs="Consolas"/>
+                <w:color w:val="FFFFFF"/>
+                <w:sz w:val="21"/>
+                <w:szCs w:val="21"/>
+              </w:rPr>
+              <w:t>isPettable</w:t>
+            </w:r>
+            <w:proofErr w:type="spellEnd"/>
             <w:r>
               <w:rPr>
                 <w:rFonts w:ascii="Consolas" w:hAnsi="Consolas" w:cs="Consolas"/>
@@ -7388,6 +7997,8 @@
               </w:rPr>
               <w:t xml:space="preserve"> </w:t>
             </w:r>
+            <w:proofErr w:type="spellStart"/>
+            <w:proofErr w:type="gramStart"/>
             <w:r>
               <w:rPr>
                 <w:rFonts w:ascii="Consolas" w:hAnsi="Consolas" w:cs="Consolas"/>
@@ -7397,6 +8008,7 @@
               </w:rPr>
               <w:t>boolean</w:t>
             </w:r>
+            <w:proofErr w:type="spellEnd"/>
             <w:r>
               <w:rPr>
                 <w:rFonts w:ascii="Consolas" w:hAnsi="Consolas" w:cs="Consolas"/>
@@ -7406,36 +8018,48 @@
               </w:rPr>
               <w:t>;</w:t>
             </w:r>
-            <w:r>
-              <w:rPr>
-                <w:rFonts w:ascii="Consolas" w:hAnsi="Consolas" w:cs="Consolas"/>
-                <w:color w:val="FFFFFF"/>
-                <w:sz w:val="21"/>
-                <w:szCs w:val="21"/>
-              </w:rPr>
-              <w:t xml:space="preserve"> </w:t>
-            </w:r>
-          </w:p>
-          <w:p>
-            <w:pPr>
-              <w:shd w:val="clear" w:color="auto" w:fill="1E1E1E"/>
-              <w:spacing w:line="330" w:lineRule="atLeast"/>
-              <w:rPr>
-                <w:rFonts w:ascii="Consolas" w:hAnsi="Consolas" w:cs="Consolas"/>
-                <w:color w:val="FFFFFF"/>
-                <w:sz w:val="21"/>
-                <w:szCs w:val="21"/>
-              </w:rPr>
-            </w:pPr>
-            <w:r>
-              <w:rPr>
-                <w:rFonts w:ascii="Consolas" w:hAnsi="Consolas" w:cs="Consolas"/>
-                <w:color w:val="FFFFFF"/>
-                <w:sz w:val="21"/>
-                <w:szCs w:val="21"/>
-              </w:rPr>
-              <w:t xml:space="preserve">  hasHoofs</w:t>
-            </w:r>
+            <w:proofErr w:type="gramEnd"/>
+            <w:r>
+              <w:rPr>
+                <w:rFonts w:ascii="Consolas" w:hAnsi="Consolas" w:cs="Consolas"/>
+                <w:color w:val="FFFFFF"/>
+                <w:sz w:val="21"/>
+                <w:szCs w:val="21"/>
+              </w:rPr>
+              <w:t xml:space="preserve"> </w:t>
+            </w:r>
+          </w:p>
+          <w:p>
+            <w:pPr>
+              <w:shd w:val="clear" w:color="auto" w:fill="1E1E1E"/>
+              <w:spacing w:line="330" w:lineRule="atLeast"/>
+              <w:rPr>
+                <w:rFonts w:ascii="Consolas" w:hAnsi="Consolas" w:cs="Consolas"/>
+                <w:color w:val="FFFFFF"/>
+                <w:sz w:val="21"/>
+                <w:szCs w:val="21"/>
+              </w:rPr>
+            </w:pPr>
+            <w:r>
+              <w:rPr>
+                <w:rFonts w:ascii="Consolas" w:hAnsi="Consolas" w:cs="Consolas"/>
+                <w:color w:val="FFFFFF"/>
+                <w:sz w:val="21"/>
+                <w:szCs w:val="21"/>
+              </w:rPr>
+              <w:t xml:space="preserve">  </w:t>
+            </w:r>
+            <w:proofErr w:type="spellStart"/>
+            <w:r>
+              <w:rPr>
+                <w:rFonts w:ascii="Consolas" w:hAnsi="Consolas" w:cs="Consolas"/>
+                <w:color w:val="FFFFFF"/>
+                <w:sz w:val="21"/>
+                <w:szCs w:val="21"/>
+              </w:rPr>
+              <w:t>hasHoofs</w:t>
+            </w:r>
+            <w:proofErr w:type="spellEnd"/>
             <w:r>
               <w:rPr>
                 <w:rFonts w:ascii="Consolas" w:hAnsi="Consolas" w:cs="Consolas"/>
@@ -7454,6 +8078,8 @@
               </w:rPr>
               <w:t xml:space="preserve"> </w:t>
             </w:r>
+            <w:proofErr w:type="spellStart"/>
+            <w:proofErr w:type="gramStart"/>
             <w:r>
               <w:rPr>
                 <w:rFonts w:ascii="Consolas" w:hAnsi="Consolas" w:cs="Consolas"/>
@@ -7463,6 +8089,7 @@
               </w:rPr>
               <w:t>boolean</w:t>
             </w:r>
+            <w:proofErr w:type="spellEnd"/>
             <w:r>
               <w:rPr>
                 <w:rFonts w:ascii="Consolas" w:hAnsi="Consolas" w:cs="Consolas"/>
@@ -7472,6 +8099,7 @@
               </w:rPr>
               <w:t>;</w:t>
             </w:r>
+            <w:proofErr w:type="gramEnd"/>
           </w:p>
           <w:p>
             <w:pPr>
@@ -7542,8 +8170,19 @@
                 <w:sz w:val="21"/>
                 <w:szCs w:val="21"/>
               </w:rPr>
-              <w:t xml:space="preserve"> pettingZooAnimal</w:t>
-            </w:r>
+              <w:t xml:space="preserve"> </w:t>
+            </w:r>
+            <w:proofErr w:type="spellStart"/>
+            <w:r>
+              <w:rPr>
+                <w:rFonts w:ascii="Consolas" w:hAnsi="Consolas" w:cs="Consolas"/>
+                <w:color w:val="FFFFFF"/>
+                <w:sz w:val="21"/>
+                <w:szCs w:val="21"/>
+              </w:rPr>
+              <w:t>pettingZooAnimal</w:t>
+            </w:r>
+            <w:proofErr w:type="spellEnd"/>
             <w:r>
               <w:rPr>
                 <w:rFonts w:ascii="Consolas" w:hAnsi="Consolas" w:cs="Consolas"/>
@@ -7634,6 +8273,7 @@
               </w:rPr>
               <w:t xml:space="preserve"> </w:t>
             </w:r>
+            <w:proofErr w:type="gramStart"/>
             <w:r>
               <w:rPr>
                 <w:rFonts w:ascii="Consolas" w:hAnsi="Consolas" w:cs="Consolas"/>
@@ -7650,8 +8290,20 @@
                 <w:sz w:val="21"/>
                 <w:szCs w:val="21"/>
               </w:rPr>
-              <w:t xml:space="preserve"> isPettable</w:t>
-            </w:r>
+              <w:t xml:space="preserve"> </w:t>
+            </w:r>
+            <w:proofErr w:type="spellStart"/>
+            <w:r>
+              <w:rPr>
+                <w:rFonts w:ascii="Consolas" w:hAnsi="Consolas" w:cs="Consolas"/>
+                <w:color w:val="FFFFFF"/>
+                <w:sz w:val="21"/>
+                <w:szCs w:val="21"/>
+              </w:rPr>
+              <w:t>isPettable</w:t>
+            </w:r>
+            <w:proofErr w:type="spellEnd"/>
+            <w:proofErr w:type="gramEnd"/>
             <w:r>
               <w:rPr>
                 <w:rFonts w:ascii="Consolas" w:hAnsi="Consolas" w:cs="Consolas"/>
@@ -7730,6 +8382,7 @@
                 <w:szCs w:val="21"/>
               </w:rPr>
             </w:pPr>
+            <w:proofErr w:type="gramStart"/>
             <w:r>
               <w:rPr>
                 <w:rFonts w:ascii="Consolas" w:hAnsi="Consolas" w:cs="Consolas"/>
@@ -7766,6 +8419,8 @@
               </w:rPr>
               <w:t>(</w:t>
             </w:r>
+            <w:proofErr w:type="spellStart"/>
+            <w:proofErr w:type="gramEnd"/>
             <w:r>
               <w:rPr>
                 <w:rFonts w:ascii="Consolas" w:hAnsi="Consolas" w:cs="Consolas"/>
@@ -7793,6 +8448,7 @@
               </w:rPr>
               <w:t>isPettable</w:t>
             </w:r>
+            <w:proofErr w:type="spellEnd"/>
             <w:r>
               <w:rPr>
                 <w:rFonts w:ascii="Consolas" w:hAnsi="Consolas" w:cs="Consolas"/>
@@ -7832,6 +8488,7 @@
                 <w:szCs w:val="21"/>
               </w:rPr>
             </w:pPr>
+            <w:proofErr w:type="gramStart"/>
             <w:r>
               <w:rPr>
                 <w:rFonts w:ascii="Consolas" w:hAnsi="Consolas" w:cs="Consolas"/>
@@ -7868,6 +8525,8 @@
               </w:rPr>
               <w:t>(</w:t>
             </w:r>
+            <w:proofErr w:type="spellStart"/>
+            <w:proofErr w:type="gramEnd"/>
             <w:r>
               <w:rPr>
                 <w:rFonts w:ascii="Consolas" w:hAnsi="Consolas" w:cs="Consolas"/>
@@ -7895,6 +8554,7 @@
               </w:rPr>
               <w:t>hasHoofs</w:t>
             </w:r>
+            <w:proofErr w:type="spellEnd"/>
             <w:r>
               <w:rPr>
                 <w:rFonts w:ascii="Consolas" w:hAnsi="Consolas" w:cs="Consolas"/>
@@ -8081,6 +8741,7 @@
               </w:rPr>
               <w:t xml:space="preserve"> </w:t>
             </w:r>
+            <w:proofErr w:type="gramStart"/>
             <w:r>
               <w:rPr>
                 <w:rFonts w:ascii="Consolas" w:hAnsi="Consolas" w:cs="Consolas"/>
@@ -8099,27 +8760,39 @@
               </w:rPr>
               <w:t>;</w:t>
             </w:r>
-          </w:p>
-          <w:p>
-            <w:pPr>
-              <w:shd w:val="clear" w:color="auto" w:fill="1E1E1E"/>
-              <w:spacing w:line="330" w:lineRule="atLeast"/>
-              <w:rPr>
-                <w:rFonts w:ascii="Consolas" w:hAnsi="Consolas" w:cs="Consolas"/>
-                <w:color w:val="FFFFFF"/>
-                <w:sz w:val="21"/>
-                <w:szCs w:val="21"/>
-              </w:rPr>
-            </w:pPr>
-            <w:r>
-              <w:rPr>
-                <w:rFonts w:ascii="Consolas" w:hAnsi="Consolas" w:cs="Consolas"/>
-                <w:color w:val="FFFFFF"/>
-                <w:sz w:val="21"/>
-                <w:szCs w:val="21"/>
-              </w:rPr>
-              <w:t xml:space="preserve">  displayName</w:t>
-            </w:r>
+            <w:proofErr w:type="gramEnd"/>
+          </w:p>
+          <w:p>
+            <w:pPr>
+              <w:shd w:val="clear" w:color="auto" w:fill="1E1E1E"/>
+              <w:spacing w:line="330" w:lineRule="atLeast"/>
+              <w:rPr>
+                <w:rFonts w:ascii="Consolas" w:hAnsi="Consolas" w:cs="Consolas"/>
+                <w:color w:val="FFFFFF"/>
+                <w:sz w:val="21"/>
+                <w:szCs w:val="21"/>
+              </w:rPr>
+            </w:pPr>
+            <w:r>
+              <w:rPr>
+                <w:rFonts w:ascii="Consolas" w:hAnsi="Consolas" w:cs="Consolas"/>
+                <w:color w:val="FFFFFF"/>
+                <w:sz w:val="21"/>
+                <w:szCs w:val="21"/>
+              </w:rPr>
+              <w:t xml:space="preserve">  </w:t>
+            </w:r>
+            <w:proofErr w:type="spellStart"/>
+            <w:r>
+              <w:rPr>
+                <w:rFonts w:ascii="Consolas" w:hAnsi="Consolas" w:cs="Consolas"/>
+                <w:color w:val="FFFFFF"/>
+                <w:sz w:val="21"/>
+                <w:szCs w:val="21"/>
+              </w:rPr>
+              <w:t>displayName</w:t>
+            </w:r>
+            <w:proofErr w:type="spellEnd"/>
             <w:r>
               <w:rPr>
                 <w:rFonts w:ascii="Consolas" w:hAnsi="Consolas" w:cs="Consolas"/>
@@ -8138,6 +8811,7 @@
               </w:rPr>
               <w:t xml:space="preserve"> </w:t>
             </w:r>
+            <w:proofErr w:type="gramStart"/>
             <w:r>
               <w:rPr>
                 <w:rFonts w:ascii="Consolas" w:hAnsi="Consolas" w:cs="Consolas"/>
@@ -8156,6 +8830,7 @@
               </w:rPr>
               <w:t>;</w:t>
             </w:r>
+            <w:proofErr w:type="gramEnd"/>
           </w:p>
           <w:p>
             <w:pPr>
@@ -8303,6 +8978,7 @@
               </w:rPr>
               <w:t xml:space="preserve"> </w:t>
             </w:r>
+            <w:proofErr w:type="gramStart"/>
             <w:r>
               <w:rPr>
                 <w:rFonts w:ascii="Consolas" w:hAnsi="Consolas" w:cs="Consolas"/>
@@ -8321,27 +8997,39 @@
               </w:rPr>
               <w:t>;</w:t>
             </w:r>
-          </w:p>
-          <w:p>
-            <w:pPr>
-              <w:shd w:val="clear" w:color="auto" w:fill="1E1E1E"/>
-              <w:spacing w:line="330" w:lineRule="atLeast"/>
-              <w:rPr>
-                <w:rFonts w:ascii="Consolas" w:hAnsi="Consolas" w:cs="Consolas"/>
-                <w:color w:val="FFFFFF"/>
-                <w:sz w:val="21"/>
-                <w:szCs w:val="21"/>
-              </w:rPr>
-            </w:pPr>
-            <w:r>
-              <w:rPr>
-                <w:rFonts w:ascii="Consolas" w:hAnsi="Consolas" w:cs="Consolas"/>
-                <w:color w:val="FFFFFF"/>
-                <w:sz w:val="21"/>
-                <w:szCs w:val="21"/>
-              </w:rPr>
-              <w:t xml:space="preserve">  displayName</w:t>
-            </w:r>
+            <w:proofErr w:type="gramEnd"/>
+          </w:p>
+          <w:p>
+            <w:pPr>
+              <w:shd w:val="clear" w:color="auto" w:fill="1E1E1E"/>
+              <w:spacing w:line="330" w:lineRule="atLeast"/>
+              <w:rPr>
+                <w:rFonts w:ascii="Consolas" w:hAnsi="Consolas" w:cs="Consolas"/>
+                <w:color w:val="FFFFFF"/>
+                <w:sz w:val="21"/>
+                <w:szCs w:val="21"/>
+              </w:rPr>
+            </w:pPr>
+            <w:r>
+              <w:rPr>
+                <w:rFonts w:ascii="Consolas" w:hAnsi="Consolas" w:cs="Consolas"/>
+                <w:color w:val="FFFFFF"/>
+                <w:sz w:val="21"/>
+                <w:szCs w:val="21"/>
+              </w:rPr>
+              <w:t xml:space="preserve">  </w:t>
+            </w:r>
+            <w:proofErr w:type="spellStart"/>
+            <w:r>
+              <w:rPr>
+                <w:rFonts w:ascii="Consolas" w:hAnsi="Consolas" w:cs="Consolas"/>
+                <w:color w:val="FFFFFF"/>
+                <w:sz w:val="21"/>
+                <w:szCs w:val="21"/>
+              </w:rPr>
+              <w:t>displayName</w:t>
+            </w:r>
+            <w:proofErr w:type="spellEnd"/>
             <w:r>
               <w:rPr>
                 <w:rFonts w:ascii="Consolas" w:hAnsi="Consolas" w:cs="Consolas"/>
@@ -8360,6 +9048,7 @@
               </w:rPr>
               <w:t xml:space="preserve"> </w:t>
             </w:r>
+            <w:proofErr w:type="gramStart"/>
             <w:r>
               <w:rPr>
                 <w:rFonts w:ascii="Consolas" w:hAnsi="Consolas" w:cs="Consolas"/>
@@ -8378,6 +9067,7 @@
               </w:rPr>
               <w:t>;</w:t>
             </w:r>
+            <w:proofErr w:type="gramEnd"/>
           </w:p>
           <w:p>
             <w:pPr>
@@ -8439,8 +9129,20 @@
                 <w:sz w:val="21"/>
                 <w:szCs w:val="21"/>
               </w:rPr>
-              <w:t xml:space="preserve"> getFriendNameFromEvent</w:t>
-            </w:r>
+              <w:t xml:space="preserve"> </w:t>
+            </w:r>
+            <w:proofErr w:type="spellStart"/>
+            <w:proofErr w:type="gramStart"/>
+            <w:r>
+              <w:rPr>
+                <w:rFonts w:ascii="Consolas" w:hAnsi="Consolas" w:cs="Consolas"/>
+                <w:color w:val="FFFFFF"/>
+                <w:sz w:val="21"/>
+                <w:szCs w:val="21"/>
+              </w:rPr>
+              <w:t>getFriendNameFromEvent</w:t>
+            </w:r>
+            <w:proofErr w:type="spellEnd"/>
             <w:r>
               <w:rPr>
                 <w:rFonts w:ascii="Consolas" w:hAnsi="Consolas" w:cs="Consolas"/>
@@ -8450,6 +9152,7 @@
               </w:rPr>
               <w:t>(</w:t>
             </w:r>
+            <w:proofErr w:type="gramEnd"/>
             <w:r>
               <w:rPr>
                 <w:rFonts w:ascii="Consolas" w:hAnsi="Consolas" w:cs="Consolas"/>
@@ -8577,7 +9280,18 @@
                 <w:sz w:val="21"/>
                 <w:szCs w:val="21"/>
               </w:rPr>
-              <w:t xml:space="preserve"> event</w:t>
+              <w:t xml:space="preserve"> </w:t>
+            </w:r>
+            <w:proofErr w:type="spellStart"/>
+            <w:proofErr w:type="gramStart"/>
+            <w:r>
+              <w:rPr>
+                <w:rFonts w:ascii="Consolas" w:hAnsi="Consolas" w:cs="Consolas"/>
+                <w:color w:val="FFFFFF"/>
+                <w:sz w:val="21"/>
+                <w:szCs w:val="21"/>
+              </w:rPr>
+              <w:t>event</w:t>
             </w:r>
             <w:r>
               <w:rPr>
@@ -8595,7 +9309,18 @@
                 <w:sz w:val="21"/>
                 <w:szCs w:val="21"/>
               </w:rPr>
-              <w:t xml:space="preserve">displayName </w:t>
+              <w:t>displayName</w:t>
+            </w:r>
+            <w:proofErr w:type="spellEnd"/>
+            <w:proofErr w:type="gramEnd"/>
+            <w:r>
+              <w:rPr>
+                <w:rFonts w:ascii="Consolas" w:hAnsi="Consolas" w:cs="Consolas"/>
+                <w:color w:val="FFFFFF"/>
+                <w:sz w:val="21"/>
+                <w:szCs w:val="21"/>
+              </w:rPr>
+              <w:t xml:space="preserve"> </w:t>
             </w:r>
             <w:r>
               <w:rPr>
@@ -8613,7 +9338,17 @@
                 <w:sz w:val="21"/>
                 <w:szCs w:val="21"/>
               </w:rPr>
-              <w:t xml:space="preserve"> event</w:t>
+              <w:t xml:space="preserve"> </w:t>
+            </w:r>
+            <w:proofErr w:type="spellStart"/>
+            <w:r>
+              <w:rPr>
+                <w:rFonts w:ascii="Consolas" w:hAnsi="Consolas" w:cs="Consolas"/>
+                <w:color w:val="FFFFFF"/>
+                <w:sz w:val="21"/>
+                <w:szCs w:val="21"/>
+              </w:rPr>
+              <w:t>event</w:t>
             </w:r>
             <w:r>
               <w:rPr>
@@ -8633,6 +9368,7 @@
               </w:rPr>
               <w:t>username</w:t>
             </w:r>
+            <w:proofErr w:type="spellEnd"/>
             <w:r>
               <w:rPr>
                 <w:rFonts w:ascii="Consolas" w:hAnsi="Consolas" w:cs="Consolas"/>
@@ -8703,7 +9439,27 @@
                 <w:sz w:val="21"/>
                 <w:szCs w:val="21"/>
               </w:rPr>
-              <w:t xml:space="preserve"> newEvent </w:t>
+              <w:t xml:space="preserve"> </w:t>
+            </w:r>
+            <w:proofErr w:type="spellStart"/>
+            <w:r>
+              <w:rPr>
+                <w:rFonts w:ascii="Consolas" w:hAnsi="Consolas" w:cs="Consolas"/>
+                <w:color w:val="FFFFFF"/>
+                <w:sz w:val="21"/>
+                <w:szCs w:val="21"/>
+              </w:rPr>
+              <w:t>newEvent</w:t>
+            </w:r>
+            <w:proofErr w:type="spellEnd"/>
+            <w:r>
+              <w:rPr>
+                <w:rFonts w:ascii="Consolas" w:hAnsi="Consolas" w:cs="Consolas"/>
+                <w:color w:val="FFFFFF"/>
+                <w:sz w:val="21"/>
+                <w:szCs w:val="21"/>
+              </w:rPr>
+              <w:t xml:space="preserve"> </w:t>
             </w:r>
             <w:r>
               <w:rPr>
@@ -8778,7 +9534,27 @@
                 <w:sz w:val="21"/>
                 <w:szCs w:val="21"/>
               </w:rPr>
-              <w:t>'vkrauss'</w:t>
+              <w:t>'</w:t>
+            </w:r>
+            <w:proofErr w:type="spellStart"/>
+            <w:r>
+              <w:rPr>
+                <w:rFonts w:ascii="Consolas" w:hAnsi="Consolas" w:cs="Consolas"/>
+                <w:color w:val="FFE083"/>
+                <w:sz w:val="21"/>
+                <w:szCs w:val="21"/>
+              </w:rPr>
+              <w:t>vkrauss</w:t>
+            </w:r>
+            <w:proofErr w:type="spellEnd"/>
+            <w:r>
+              <w:rPr>
+                <w:rFonts w:ascii="Consolas" w:hAnsi="Consolas" w:cs="Consolas"/>
+                <w:color w:val="FFE083"/>
+                <w:sz w:val="21"/>
+                <w:szCs w:val="21"/>
+              </w:rPr>
+              <w:t>'</w:t>
             </w:r>
             <w:r>
               <w:rPr>
@@ -8808,8 +9584,19 @@
                 <w:sz w:val="21"/>
                 <w:szCs w:val="21"/>
               </w:rPr>
-              <w:t xml:space="preserve">  displayName</w:t>
-            </w:r>
+              <w:t xml:space="preserve">  </w:t>
+            </w:r>
+            <w:proofErr w:type="spellStart"/>
+            <w:r>
+              <w:rPr>
+                <w:rFonts w:ascii="Consolas" w:hAnsi="Consolas" w:cs="Consolas"/>
+                <w:color w:val="FFFFFF"/>
+                <w:sz w:val="21"/>
+                <w:szCs w:val="21"/>
+              </w:rPr>
+              <w:t>displayName</w:t>
+            </w:r>
+            <w:proofErr w:type="spellEnd"/>
             <w:r>
               <w:rPr>
                 <w:rFonts w:ascii="Consolas" w:hAnsi="Consolas" w:cs="Consolas"/>
@@ -8908,7 +9695,27 @@
                 <w:sz w:val="21"/>
                 <w:szCs w:val="21"/>
               </w:rPr>
-              <w:t xml:space="preserve"> friendName </w:t>
+              <w:t xml:space="preserve"> </w:t>
+            </w:r>
+            <w:proofErr w:type="spellStart"/>
+            <w:r>
+              <w:rPr>
+                <w:rFonts w:ascii="Consolas" w:hAnsi="Consolas" w:cs="Consolas"/>
+                <w:color w:val="FFFFFF"/>
+                <w:sz w:val="21"/>
+                <w:szCs w:val="21"/>
+              </w:rPr>
+              <w:t>friendName</w:t>
+            </w:r>
+            <w:proofErr w:type="spellEnd"/>
+            <w:r>
+              <w:rPr>
+                <w:rFonts w:ascii="Consolas" w:hAnsi="Consolas" w:cs="Consolas"/>
+                <w:color w:val="FFFFFF"/>
+                <w:sz w:val="21"/>
+                <w:szCs w:val="21"/>
+              </w:rPr>
+              <w:t xml:space="preserve"> </w:t>
             </w:r>
             <w:r>
               <w:rPr>
@@ -8926,8 +9733,19 @@
                 <w:sz w:val="21"/>
                 <w:szCs w:val="21"/>
               </w:rPr>
-              <w:t xml:space="preserve"> getFriendNameFromEvent</w:t>
-            </w:r>
+              <w:t xml:space="preserve"> </w:t>
+            </w:r>
+            <w:proofErr w:type="spellStart"/>
+            <w:r>
+              <w:rPr>
+                <w:rFonts w:ascii="Consolas" w:hAnsi="Consolas" w:cs="Consolas"/>
+                <w:color w:val="FFFFFF"/>
+                <w:sz w:val="21"/>
+                <w:szCs w:val="21"/>
+              </w:rPr>
+              <w:t>getFriendNameFromEvent</w:t>
+            </w:r>
+            <w:proofErr w:type="spellEnd"/>
             <w:r>
               <w:rPr>
                 <w:rFonts w:ascii="Consolas" w:hAnsi="Consolas" w:cs="Consolas"/>
@@ -8937,6 +9755,7 @@
               </w:rPr>
               <w:t>(</w:t>
             </w:r>
+            <w:proofErr w:type="spellStart"/>
             <w:r>
               <w:rPr>
                 <w:rFonts w:ascii="Consolas" w:hAnsi="Consolas" w:cs="Consolas"/>
@@ -8946,6 +9765,8 @@
               </w:rPr>
               <w:t>newEvent</w:t>
             </w:r>
+            <w:proofErr w:type="spellEnd"/>
+            <w:proofErr w:type="gramStart"/>
             <w:r>
               <w:rPr>
                 <w:rFonts w:ascii="Consolas" w:hAnsi="Consolas" w:cs="Consolas"/>
@@ -8955,30 +9776,32 @@
               </w:rPr>
               <w:t>);</w:t>
             </w:r>
-          </w:p>
-          <w:p>
-            <w:pPr>
-              <w:shd w:val="clear" w:color="auto" w:fill="1E1E1E"/>
-              <w:spacing w:line="330" w:lineRule="atLeast"/>
-              <w:rPr>
-                <w:rFonts w:ascii="Consolas" w:hAnsi="Consolas" w:cs="Consolas"/>
-                <w:color w:val="FFFFFF"/>
-                <w:sz w:val="21"/>
-                <w:szCs w:val="21"/>
-              </w:rPr>
-            </w:pPr>
-          </w:p>
-          <w:p>
-            <w:pPr>
-              <w:shd w:val="clear" w:color="auto" w:fill="1E1E1E"/>
-              <w:spacing w:line="330" w:lineRule="atLeast"/>
-              <w:rPr>
-                <w:rFonts w:ascii="Consolas" w:hAnsi="Consolas" w:cs="Consolas"/>
-                <w:color w:val="FFFFFF"/>
-                <w:sz w:val="21"/>
-                <w:szCs w:val="21"/>
-              </w:rPr>
-            </w:pPr>
+            <w:proofErr w:type="gramEnd"/>
+          </w:p>
+          <w:p>
+            <w:pPr>
+              <w:shd w:val="clear" w:color="auto" w:fill="1E1E1E"/>
+              <w:spacing w:line="330" w:lineRule="atLeast"/>
+              <w:rPr>
+                <w:rFonts w:ascii="Consolas" w:hAnsi="Consolas" w:cs="Consolas"/>
+                <w:color w:val="FFFFFF"/>
+                <w:sz w:val="21"/>
+                <w:szCs w:val="21"/>
+              </w:rPr>
+            </w:pPr>
+          </w:p>
+          <w:p>
+            <w:pPr>
+              <w:shd w:val="clear" w:color="auto" w:fill="1E1E1E"/>
+              <w:spacing w:line="330" w:lineRule="atLeast"/>
+              <w:rPr>
+                <w:rFonts w:ascii="Consolas" w:hAnsi="Consolas" w:cs="Consolas"/>
+                <w:color w:val="FFFFFF"/>
+                <w:sz w:val="21"/>
+                <w:szCs w:val="21"/>
+              </w:rPr>
+            </w:pPr>
+            <w:proofErr w:type="gramStart"/>
             <w:r>
               <w:rPr>
                 <w:rFonts w:ascii="Consolas" w:hAnsi="Consolas" w:cs="Consolas"/>
@@ -9015,6 +9838,7 @@
               </w:rPr>
               <w:t>(</w:t>
             </w:r>
+            <w:proofErr w:type="gramEnd"/>
             <w:r>
               <w:rPr>
                 <w:rFonts w:ascii="Consolas" w:hAnsi="Consolas" w:cs="Consolas"/>
@@ -9033,6 +9857,7 @@
               </w:rPr>
               <w:t>${</w:t>
             </w:r>
+            <w:proofErr w:type="spellStart"/>
             <w:r>
               <w:rPr>
                 <w:rFonts w:ascii="Consolas" w:hAnsi="Consolas" w:cs="Consolas"/>
@@ -9042,6 +9867,7 @@
               </w:rPr>
               <w:t>friendName</w:t>
             </w:r>
+            <w:proofErr w:type="spellEnd"/>
             <w:r>
               <w:rPr>
                 <w:rFonts w:ascii="Consolas" w:hAnsi="Consolas" w:cs="Consolas"/>
@@ -9095,7 +9921,8 @@
     <w:p>
       <w:pPr>
         <w:rPr>
-          <w:rFonts w:ascii="Calibri" w:hAnsi="Calibri"/>
+          <w:rFonts w:asciiTheme="minorHAnsi" w:hAnsiTheme="minorHAnsi"/>
+          <w:color w:val="000000" w:themeColor="text1"/>
         </w:rPr>
       </w:pPr>
     </w:p>
@@ -9109,7 +9936,7 @@
     <w:p>
       <w:pPr>
         <w:rPr>
-          <w:rFonts w:ascii="Calibri" w:hAnsi="Calibri"/>
+          <w:rFonts w:ascii="Calibri" w:hAnsi="Calibri" w:hint="eastAsia"/>
         </w:rPr>
       </w:pPr>
     </w:p>
@@ -9133,10 +9960,23 @@
     </w:p>
     <w:p>
       <w:pPr>
+        <w:pStyle w:val="ListParagraph"/>
+        <w:numPr>
+          <w:ilvl w:val="1"/>
+          <w:numId w:val="1"/>
+        </w:numPr>
         <w:rPr>
           <w:rFonts w:ascii="Calibri" w:hAnsi="Calibri" w:hint="eastAsia"/>
         </w:rPr>
       </w:pPr>
+      <w:r>
+        <w:rPr>
+          <w:rFonts w:asciiTheme="minorHAnsi" w:hAnsiTheme="minorHAnsi" w:cs="Segoe UI"/>
+          <w:color w:val="000000" w:themeColor="text1"/>
+          <w:shd w:val="clear" w:color="auto" w:fill="FFFFFF"/>
+        </w:rPr>
+        <w:t>Literal type unions are useful when we want to create distinct states within a program</w:t>
+      </w:r>
     </w:p>
     <w:sectPr>
       <w:pgSz w:w="12240" w:h="15840"/>

</xml_diff>

<commit_message>
feat: Add progress #116 'Learn Typescript'
</commit_message>
<xml_diff>
--- a/learn-typescript/chapter_4/Chapter 4 - Union Types.docx
+++ b/learn-typescript/chapter_4/Chapter 4 - Union Types.docx
@@ -9383,31 +9383,178 @@
             <w:r>
               <w:rPr>
                 <w:rFonts w:ascii="Consolas" w:hAnsi="Consolas" w:cs="Consolas"/>
-                <w:color w:val="FFFFFF"/>
-                <w:sz w:val="21"/>
-                <w:szCs w:val="21"/>
-              </w:rPr>
-              <w:t xml:space="preserve"> </w:t>
-            </w:r>
-          </w:p>
-          <w:p>
-            <w:pPr>
-              <w:shd w:val="clear" w:color="auto" w:fill="1E1E1E"/>
-              <w:spacing w:line="330" w:lineRule="atLeast"/>
-              <w:rPr>
-                <w:rFonts w:ascii="Consolas" w:hAnsi="Consolas" w:cs="Consolas"/>
-                <w:color w:val="FFFFFF"/>
-                <w:sz w:val="21"/>
-                <w:szCs w:val="21"/>
-              </w:rPr>
-            </w:pPr>
-            <w:r>
-              <w:rPr>
-                <w:rFonts w:ascii="Consolas" w:hAnsi="Consolas" w:cs="Consolas"/>
                 <w:color w:val="B3CCFF"/>
                 <w:sz w:val="21"/>
                 <w:szCs w:val="21"/>
               </w:rPr>
+              <w:t>type</w:t>
+            </w:r>
+            <w:r>
+              <w:rPr>
+                <w:rFonts w:ascii="Consolas" w:hAnsi="Consolas" w:cs="Consolas"/>
+                <w:color w:val="FFFFFF"/>
+                <w:sz w:val="21"/>
+                <w:szCs w:val="21"/>
+              </w:rPr>
+              <w:t xml:space="preserve"> </w:t>
+            </w:r>
+            <w:r>
+              <w:rPr>
+                <w:rFonts w:ascii="Consolas" w:hAnsi="Consolas" w:cs="Consolas"/>
+                <w:color w:val="E85D7F"/>
+                <w:sz w:val="21"/>
+                <w:szCs w:val="21"/>
+              </w:rPr>
+              <w:t>Status</w:t>
+            </w:r>
+            <w:r>
+              <w:rPr>
+                <w:rFonts w:ascii="Consolas" w:hAnsi="Consolas" w:cs="Consolas"/>
+                <w:color w:val="FFFFFF"/>
+                <w:sz w:val="21"/>
+                <w:szCs w:val="21"/>
+              </w:rPr>
+              <w:t xml:space="preserve"> </w:t>
+            </w:r>
+            <w:r>
+              <w:rPr>
+                <w:rFonts w:ascii="Consolas" w:hAnsi="Consolas" w:cs="Consolas"/>
+                <w:color w:val="E85D7F"/>
+                <w:sz w:val="21"/>
+                <w:szCs w:val="21"/>
+              </w:rPr>
+              <w:t>=</w:t>
+            </w:r>
+            <w:r>
+              <w:rPr>
+                <w:rFonts w:ascii="Consolas" w:hAnsi="Consolas" w:cs="Consolas"/>
+                <w:color w:val="FFFFFF"/>
+                <w:sz w:val="21"/>
+                <w:szCs w:val="21"/>
+              </w:rPr>
+              <w:t xml:space="preserve"> </w:t>
+            </w:r>
+            <w:r>
+              <w:rPr>
+                <w:rFonts w:ascii="Consolas" w:hAnsi="Consolas" w:cs="Consolas"/>
+                <w:color w:val="FFE083"/>
+                <w:sz w:val="21"/>
+                <w:szCs w:val="21"/>
+              </w:rPr>
+              <w:t>'idle'</w:t>
+            </w:r>
+            <w:r>
+              <w:rPr>
+                <w:rFonts w:ascii="Consolas" w:hAnsi="Consolas" w:cs="Consolas"/>
+                <w:color w:val="FFFFFF"/>
+                <w:sz w:val="21"/>
+                <w:szCs w:val="21"/>
+              </w:rPr>
+              <w:t xml:space="preserve"> </w:t>
+            </w:r>
+            <w:r>
+              <w:rPr>
+                <w:rFonts w:ascii="Consolas" w:hAnsi="Consolas" w:cs="Consolas"/>
+                <w:color w:val="E85D7F"/>
+                <w:sz w:val="21"/>
+                <w:szCs w:val="21"/>
+              </w:rPr>
+              <w:t>|</w:t>
+            </w:r>
+            <w:r>
+              <w:rPr>
+                <w:rFonts w:ascii="Consolas" w:hAnsi="Consolas" w:cs="Consolas"/>
+                <w:color w:val="FFFFFF"/>
+                <w:sz w:val="21"/>
+                <w:szCs w:val="21"/>
+              </w:rPr>
+              <w:t xml:space="preserve"> </w:t>
+            </w:r>
+            <w:r>
+              <w:rPr>
+                <w:rFonts w:ascii="Consolas" w:hAnsi="Consolas" w:cs="Consolas"/>
+                <w:color w:val="FFE083"/>
+                <w:sz w:val="21"/>
+                <w:szCs w:val="21"/>
+              </w:rPr>
+              <w:t>'downloading'</w:t>
+            </w:r>
+            <w:r>
+              <w:rPr>
+                <w:rFonts w:ascii="Consolas" w:hAnsi="Consolas" w:cs="Consolas"/>
+                <w:color w:val="FFFFFF"/>
+                <w:sz w:val="21"/>
+                <w:szCs w:val="21"/>
+              </w:rPr>
+              <w:t xml:space="preserve"> </w:t>
+            </w:r>
+            <w:r>
+              <w:rPr>
+                <w:rFonts w:ascii="Consolas" w:hAnsi="Consolas" w:cs="Consolas"/>
+                <w:color w:val="E85D7F"/>
+                <w:sz w:val="21"/>
+                <w:szCs w:val="21"/>
+              </w:rPr>
+              <w:t>|</w:t>
+            </w:r>
+            <w:r>
+              <w:rPr>
+                <w:rFonts w:ascii="Consolas" w:hAnsi="Consolas" w:cs="Consolas"/>
+                <w:color w:val="FFFFFF"/>
+                <w:sz w:val="21"/>
+                <w:szCs w:val="21"/>
+              </w:rPr>
+              <w:t xml:space="preserve"> </w:t>
+            </w:r>
+            <w:r>
+              <w:rPr>
+                <w:rFonts w:ascii="Consolas" w:hAnsi="Consolas" w:cs="Consolas"/>
+                <w:color w:val="FFE083"/>
+                <w:sz w:val="21"/>
+                <w:szCs w:val="21"/>
+              </w:rPr>
+              <w:t>'complete'</w:t>
+            </w:r>
+            <w:r>
+              <w:rPr>
+                <w:rFonts w:ascii="Consolas" w:hAnsi="Consolas" w:cs="Consolas"/>
+                <w:color w:val="E85D7F"/>
+                <w:sz w:val="21"/>
+                <w:szCs w:val="21"/>
+              </w:rPr>
+              <w:t>;</w:t>
+            </w:r>
+          </w:p>
+          <w:p>
+            <w:pPr>
+              <w:shd w:val="clear" w:color="auto" w:fill="1E1E1E"/>
+              <w:spacing w:line="330" w:lineRule="atLeast"/>
+              <w:rPr>
+                <w:rFonts w:ascii="Consolas" w:hAnsi="Consolas" w:cs="Consolas"/>
+                <w:color w:val="FFFFFF"/>
+                <w:sz w:val="21"/>
+                <w:szCs w:val="21"/>
+              </w:rPr>
+            </w:pPr>
+          </w:p>
+          <w:p>
+            <w:pPr>
+              <w:shd w:val="clear" w:color="auto" w:fill="1E1E1E"/>
+              <w:spacing w:line="330" w:lineRule="atLeast"/>
+              <w:rPr>
+                <w:rFonts w:ascii="Consolas" w:hAnsi="Consolas" w:cs="Consolas"/>
+                <w:color w:val="FFFFFF"/>
+                <w:sz w:val="21"/>
+                <w:szCs w:val="21"/>
+              </w:rPr>
+            </w:pPr>
+            <w:r>
+              <w:rPr>
+                <w:rFonts w:ascii="Consolas" w:hAnsi="Consolas" w:cs="Consolas"/>
+                <w:color w:val="B3CCFF"/>
+                <w:sz w:val="21"/>
+                <w:szCs w:val="21"/>
+              </w:rPr>
               <w:t>function</w:t>
             </w:r>
             <w:r>
@@ -9518,21 +9665,1006 @@
               <w:shd w:val="clear" w:color="auto" w:fill="1E1E1E"/>
               <w:spacing w:line="330" w:lineRule="atLeast"/>
               <w:rPr>
+                <w:rFonts w:ascii="Consolas" w:hAnsi="Consolas" w:cs="Consolas"/>
+                <w:color w:val="FFFFFF"/>
+                <w:sz w:val="21"/>
+                <w:szCs w:val="21"/>
+              </w:rPr>
+            </w:pPr>
+            <w:r>
+              <w:rPr>
+                <w:rFonts w:ascii="Consolas" w:hAnsi="Consolas" w:cs="Consolas"/>
+                <w:color w:val="E85D7F"/>
+                <w:sz w:val="21"/>
+                <w:szCs w:val="21"/>
+              </w:rPr>
+              <w:t>}</w:t>
+            </w:r>
+          </w:p>
+          <w:p>
+            <w:pPr>
+              <w:shd w:val="clear" w:color="auto" w:fill="1E1E1E"/>
+              <w:spacing w:line="330" w:lineRule="atLeast"/>
+              <w:rPr>
+                <w:rFonts w:ascii="Consolas" w:hAnsi="Consolas" w:cs="Consolas"/>
+                <w:color w:val="FFFFFF"/>
+                <w:sz w:val="21"/>
+                <w:szCs w:val="21"/>
+              </w:rPr>
+            </w:pPr>
+          </w:p>
+          <w:p>
+            <w:pPr>
+              <w:shd w:val="clear" w:color="auto" w:fill="1E1E1E"/>
+              <w:spacing w:line="330" w:lineRule="atLeast"/>
+              <w:rPr>
+                <w:rFonts w:ascii="Consolas" w:hAnsi="Consolas" w:cs="Consolas"/>
+                <w:color w:val="FFFFFF"/>
+                <w:sz w:val="21"/>
+                <w:szCs w:val="21"/>
+              </w:rPr>
+            </w:pPr>
+            <w:r>
+              <w:rPr>
+                <w:rFonts w:ascii="Consolas" w:hAnsi="Consolas" w:cs="Consolas"/>
+                <w:color w:val="B3CCFF"/>
+                <w:sz w:val="21"/>
+                <w:szCs w:val="21"/>
+              </w:rPr>
+              <w:t>function</w:t>
+            </w:r>
+            <w:r>
+              <w:rPr>
+                <w:rFonts w:ascii="Consolas" w:hAnsi="Consolas" w:cs="Consolas"/>
+                <w:color w:val="FFFFFF"/>
+                <w:sz w:val="21"/>
+                <w:szCs w:val="21"/>
+              </w:rPr>
+              <w:t xml:space="preserve"> downloadStatus</w:t>
+            </w:r>
+            <w:r>
+              <w:rPr>
+                <w:rFonts w:ascii="Consolas" w:hAnsi="Consolas" w:cs="Consolas"/>
+                <w:color w:val="E85D7F"/>
+                <w:sz w:val="21"/>
+                <w:szCs w:val="21"/>
+              </w:rPr>
+              <w:t>(</w:t>
+            </w:r>
+            <w:r>
+              <w:rPr>
+                <w:rFonts w:ascii="Consolas" w:hAnsi="Consolas" w:cs="Consolas"/>
+                <w:color w:val="FFFFFF"/>
+                <w:sz w:val="21"/>
+                <w:szCs w:val="21"/>
+              </w:rPr>
+              <w:t>status</w:t>
+            </w:r>
+            <w:r>
+              <w:rPr>
+                <w:rFonts w:ascii="Consolas" w:hAnsi="Consolas" w:cs="Consolas"/>
+                <w:color w:val="E85D7F"/>
+                <w:sz w:val="21"/>
+                <w:szCs w:val="21"/>
+              </w:rPr>
+              <w:t>:</w:t>
+            </w:r>
+            <w:r>
+              <w:rPr>
+                <w:rFonts w:ascii="Consolas" w:hAnsi="Consolas" w:cs="Consolas"/>
+                <w:color w:val="FFFFFF"/>
+                <w:sz w:val="21"/>
+                <w:szCs w:val="21"/>
+              </w:rPr>
+              <w:t xml:space="preserve"> </w:t>
+            </w:r>
+            <w:r>
+              <w:rPr>
+                <w:rFonts w:ascii="Consolas" w:hAnsi="Consolas" w:cs="Consolas"/>
+                <w:color w:val="E85D7F"/>
+                <w:sz w:val="21"/>
+                <w:szCs w:val="21"/>
+              </w:rPr>
+              <w:t>Status):</w:t>
+            </w:r>
+            <w:r>
+              <w:rPr>
+                <w:rFonts w:ascii="Consolas" w:hAnsi="Consolas" w:cs="Consolas"/>
+                <w:color w:val="FFFFFF"/>
+                <w:sz w:val="21"/>
+                <w:szCs w:val="21"/>
+              </w:rPr>
+              <w:t xml:space="preserve"> </w:t>
+            </w:r>
+            <w:r>
+              <w:rPr>
+                <w:rFonts w:ascii="Consolas" w:hAnsi="Consolas" w:cs="Consolas"/>
+                <w:color w:val="B3CCFF"/>
+                <w:sz w:val="21"/>
+                <w:szCs w:val="21"/>
+              </w:rPr>
+              <w:t>void</w:t>
+            </w:r>
+            <w:r>
+              <w:rPr>
+                <w:rFonts w:ascii="Consolas" w:hAnsi="Consolas" w:cs="Consolas"/>
+                <w:color w:val="FFFFFF"/>
+                <w:sz w:val="21"/>
+                <w:szCs w:val="21"/>
+              </w:rPr>
+              <w:t xml:space="preserve"> </w:t>
+            </w:r>
+            <w:r>
+              <w:rPr>
+                <w:rFonts w:ascii="Consolas" w:hAnsi="Consolas" w:cs="Consolas"/>
+                <w:color w:val="E85D7F"/>
+                <w:sz w:val="21"/>
+                <w:szCs w:val="21"/>
+              </w:rPr>
+              <w:t>{</w:t>
+            </w:r>
+          </w:p>
+          <w:p>
+            <w:pPr>
+              <w:shd w:val="clear" w:color="auto" w:fill="1E1E1E"/>
+              <w:spacing w:line="330" w:lineRule="atLeast"/>
+              <w:rPr>
+                <w:rFonts w:ascii="Consolas" w:hAnsi="Consolas" w:cs="Consolas"/>
+                <w:color w:val="FFFFFF"/>
+                <w:sz w:val="21"/>
+                <w:szCs w:val="21"/>
+              </w:rPr>
+            </w:pPr>
+            <w:r>
+              <w:rPr>
+                <w:rFonts w:ascii="Consolas" w:hAnsi="Consolas" w:cs="Consolas"/>
+                <w:color w:val="FFFFFF"/>
+                <w:sz w:val="21"/>
+                <w:szCs w:val="21"/>
+              </w:rPr>
+              <w:t xml:space="preserve">  </w:t>
+            </w:r>
+            <w:r>
+              <w:rPr>
+                <w:rFonts w:ascii="Consolas" w:hAnsi="Consolas" w:cs="Consolas"/>
+                <w:color w:val="B3CCFF"/>
+                <w:sz w:val="21"/>
+                <w:szCs w:val="21"/>
+              </w:rPr>
+              <w:t>if</w:t>
+            </w:r>
+            <w:r>
+              <w:rPr>
+                <w:rFonts w:ascii="Consolas" w:hAnsi="Consolas" w:cs="Consolas"/>
+                <w:color w:val="FFFFFF"/>
+                <w:sz w:val="21"/>
+                <w:szCs w:val="21"/>
+              </w:rPr>
+              <w:t xml:space="preserve"> </w:t>
+            </w:r>
+            <w:r>
+              <w:rPr>
+                <w:rFonts w:ascii="Consolas" w:hAnsi="Consolas" w:cs="Consolas"/>
+                <w:color w:val="E85D7F"/>
+                <w:sz w:val="21"/>
+                <w:szCs w:val="21"/>
+              </w:rPr>
+              <w:t>(</w:t>
+            </w:r>
+            <w:r>
+              <w:rPr>
+                <w:rFonts w:ascii="Consolas" w:hAnsi="Consolas" w:cs="Consolas"/>
+                <w:color w:val="FFFFFF"/>
+                <w:sz w:val="21"/>
+                <w:szCs w:val="21"/>
+              </w:rPr>
+              <w:t xml:space="preserve">status </w:t>
+            </w:r>
+            <w:r>
+              <w:rPr>
+                <w:rFonts w:ascii="Consolas" w:hAnsi="Consolas" w:cs="Consolas"/>
+                <w:color w:val="E85D7F"/>
+                <w:sz w:val="21"/>
+                <w:szCs w:val="21"/>
+              </w:rPr>
+              <w:t>==</w:t>
+            </w:r>
+            <w:r>
+              <w:rPr>
+                <w:rFonts w:ascii="Consolas" w:hAnsi="Consolas" w:cs="Consolas"/>
+                <w:color w:val="FFFFFF"/>
+                <w:sz w:val="21"/>
+                <w:szCs w:val="21"/>
+              </w:rPr>
+              <w:t xml:space="preserve"> </w:t>
+            </w:r>
+            <w:r>
+              <w:rPr>
+                <w:rFonts w:ascii="Consolas" w:hAnsi="Consolas" w:cs="Consolas"/>
+                <w:color w:val="FFE083"/>
+                <w:sz w:val="21"/>
+                <w:szCs w:val="21"/>
+              </w:rPr>
+              <w:t>'idle'</w:t>
+            </w:r>
+            <w:r>
+              <w:rPr>
+                <w:rFonts w:ascii="Consolas" w:hAnsi="Consolas" w:cs="Consolas"/>
+                <w:color w:val="E85D7F"/>
+                <w:sz w:val="21"/>
+                <w:szCs w:val="21"/>
+              </w:rPr>
+              <w:t>)</w:t>
+            </w:r>
+            <w:r>
+              <w:rPr>
+                <w:rFonts w:ascii="Consolas" w:hAnsi="Consolas" w:cs="Consolas"/>
+                <w:color w:val="FFFFFF"/>
+                <w:sz w:val="21"/>
+                <w:szCs w:val="21"/>
+              </w:rPr>
+              <w:t xml:space="preserve"> </w:t>
+            </w:r>
+            <w:r>
+              <w:rPr>
+                <w:rFonts w:ascii="Consolas" w:hAnsi="Consolas" w:cs="Consolas"/>
+                <w:color w:val="E85D7F"/>
+                <w:sz w:val="21"/>
+                <w:szCs w:val="21"/>
+              </w:rPr>
+              <w:t>{</w:t>
+            </w:r>
+          </w:p>
+          <w:p>
+            <w:pPr>
+              <w:shd w:val="clear" w:color="auto" w:fill="1E1E1E"/>
+              <w:spacing w:line="330" w:lineRule="atLeast"/>
+              <w:rPr>
+                <w:rFonts w:ascii="Consolas" w:hAnsi="Consolas" w:cs="Consolas"/>
+                <w:color w:val="FFFFFF"/>
+                <w:sz w:val="21"/>
+                <w:szCs w:val="21"/>
+              </w:rPr>
+            </w:pPr>
+            <w:r>
+              <w:rPr>
+                <w:rFonts w:ascii="Consolas" w:hAnsi="Consolas" w:cs="Consolas"/>
+                <w:color w:val="FFFFFF"/>
+                <w:sz w:val="21"/>
+                <w:szCs w:val="21"/>
+              </w:rPr>
+              <w:t xml:space="preserve">      console</w:t>
+            </w:r>
+            <w:r>
+              <w:rPr>
+                <w:rFonts w:ascii="Consolas" w:hAnsi="Consolas" w:cs="Consolas"/>
+                <w:color w:val="E85D7F"/>
+                <w:sz w:val="21"/>
+                <w:szCs w:val="21"/>
+              </w:rPr>
+              <w:t>.</w:t>
+            </w:r>
+            <w:r>
+              <w:rPr>
+                <w:rFonts w:ascii="Consolas" w:hAnsi="Consolas" w:cs="Consolas"/>
+                <w:color w:val="FFFFFF"/>
+                <w:sz w:val="21"/>
+                <w:szCs w:val="21"/>
+              </w:rPr>
+              <w:t>log</w:t>
+            </w:r>
+            <w:r>
+              <w:rPr>
+                <w:rFonts w:ascii="Consolas" w:hAnsi="Consolas" w:cs="Consolas"/>
+                <w:color w:val="E85D7F"/>
+                <w:sz w:val="21"/>
+                <w:szCs w:val="21"/>
+              </w:rPr>
+              <w:t>(</w:t>
+            </w:r>
+            <w:r>
+              <w:rPr>
+                <w:rFonts w:ascii="Consolas" w:hAnsi="Consolas" w:cs="Consolas"/>
+                <w:color w:val="FFE083"/>
+                <w:sz w:val="21"/>
+                <w:szCs w:val="21"/>
+              </w:rPr>
+              <w:t>'Download'</w:t>
+            </w:r>
+            <w:r>
+              <w:rPr>
+                <w:rFonts w:ascii="Consolas" w:hAnsi="Consolas" w:cs="Consolas"/>
+                <w:color w:val="E85D7F"/>
+                <w:sz w:val="21"/>
+                <w:szCs w:val="21"/>
+              </w:rPr>
+              <w:t>);</w:t>
+            </w:r>
+          </w:p>
+          <w:p>
+            <w:pPr>
+              <w:shd w:val="clear" w:color="auto" w:fill="1E1E1E"/>
+              <w:spacing w:line="330" w:lineRule="atLeast"/>
+              <w:rPr>
+                <w:rFonts w:ascii="Consolas" w:hAnsi="Consolas" w:cs="Consolas"/>
+                <w:color w:val="FFFFFF"/>
+                <w:sz w:val="21"/>
+                <w:szCs w:val="21"/>
+              </w:rPr>
+            </w:pPr>
+            <w:r>
+              <w:rPr>
+                <w:rFonts w:ascii="Consolas" w:hAnsi="Consolas" w:cs="Consolas"/>
+                <w:color w:val="FFFFFF"/>
+                <w:sz w:val="21"/>
+                <w:szCs w:val="21"/>
+              </w:rPr>
+              <w:t xml:space="preserve">  </w:t>
+            </w:r>
+            <w:r>
+              <w:rPr>
+                <w:rFonts w:ascii="Consolas" w:hAnsi="Consolas" w:cs="Consolas"/>
+                <w:color w:val="E85D7F"/>
+                <w:sz w:val="21"/>
+                <w:szCs w:val="21"/>
+              </w:rPr>
+              <w:t>}</w:t>
+            </w:r>
+            <w:r>
+              <w:rPr>
+                <w:rFonts w:ascii="Consolas" w:hAnsi="Consolas" w:cs="Consolas"/>
+                <w:color w:val="FFFFFF"/>
+                <w:sz w:val="21"/>
+                <w:szCs w:val="21"/>
+              </w:rPr>
+              <w:t xml:space="preserve"> </w:t>
+            </w:r>
+          </w:p>
+          <w:p>
+            <w:pPr>
+              <w:shd w:val="clear" w:color="auto" w:fill="1E1E1E"/>
+              <w:spacing w:line="330" w:lineRule="atLeast"/>
+              <w:rPr>
+                <w:rFonts w:ascii="Consolas" w:hAnsi="Consolas" w:cs="Consolas"/>
+                <w:color w:val="FFFFFF"/>
+                <w:sz w:val="21"/>
+                <w:szCs w:val="21"/>
+              </w:rPr>
+            </w:pPr>
+            <w:r>
+              <w:rPr>
+                <w:rFonts w:ascii="Consolas" w:hAnsi="Consolas" w:cs="Consolas"/>
+                <w:color w:val="FFFFFF"/>
+                <w:sz w:val="21"/>
+                <w:szCs w:val="21"/>
+              </w:rPr>
+              <w:t xml:space="preserve">  </w:t>
+            </w:r>
+          </w:p>
+          <w:p>
+            <w:pPr>
+              <w:shd w:val="clear" w:color="auto" w:fill="1E1E1E"/>
+              <w:spacing w:line="330" w:lineRule="atLeast"/>
+              <w:rPr>
+                <w:rFonts w:ascii="Consolas" w:hAnsi="Consolas" w:cs="Consolas"/>
+                <w:color w:val="FFFFFF"/>
+                <w:sz w:val="21"/>
+                <w:szCs w:val="21"/>
+              </w:rPr>
+            </w:pPr>
+            <w:r>
+              <w:rPr>
+                <w:rFonts w:ascii="Consolas" w:hAnsi="Consolas" w:cs="Consolas"/>
+                <w:color w:val="FFFFFF"/>
+                <w:sz w:val="21"/>
+                <w:szCs w:val="21"/>
+              </w:rPr>
+              <w:t xml:space="preserve">  </w:t>
+            </w:r>
+            <w:r>
+              <w:rPr>
+                <w:rFonts w:ascii="Consolas" w:hAnsi="Consolas" w:cs="Consolas"/>
+                <w:color w:val="B3CCFF"/>
+                <w:sz w:val="21"/>
+                <w:szCs w:val="21"/>
+              </w:rPr>
+              <w:t>if</w:t>
+            </w:r>
+            <w:r>
+              <w:rPr>
+                <w:rFonts w:ascii="Consolas" w:hAnsi="Consolas" w:cs="Consolas"/>
+                <w:color w:val="FFFFFF"/>
+                <w:sz w:val="21"/>
+                <w:szCs w:val="21"/>
+              </w:rPr>
+              <w:t xml:space="preserve"> </w:t>
+            </w:r>
+            <w:r>
+              <w:rPr>
+                <w:rFonts w:ascii="Consolas" w:hAnsi="Consolas" w:cs="Consolas"/>
+                <w:color w:val="E85D7F"/>
+                <w:sz w:val="21"/>
+                <w:szCs w:val="21"/>
+              </w:rPr>
+              <w:t>(</w:t>
+            </w:r>
+            <w:r>
+              <w:rPr>
+                <w:rFonts w:ascii="Consolas" w:hAnsi="Consolas" w:cs="Consolas"/>
+                <w:color w:val="FFFFFF"/>
+                <w:sz w:val="21"/>
+                <w:szCs w:val="21"/>
+              </w:rPr>
+              <w:t xml:space="preserve">status </w:t>
+            </w:r>
+            <w:r>
+              <w:rPr>
+                <w:rFonts w:ascii="Consolas" w:hAnsi="Consolas" w:cs="Consolas"/>
+                <w:color w:val="E85D7F"/>
+                <w:sz w:val="21"/>
+                <w:szCs w:val="21"/>
+              </w:rPr>
+              <w:t>==</w:t>
+            </w:r>
+            <w:r>
+              <w:rPr>
+                <w:rFonts w:ascii="Consolas" w:hAnsi="Consolas" w:cs="Consolas"/>
+                <w:color w:val="FFFFFF"/>
+                <w:sz w:val="21"/>
+                <w:szCs w:val="21"/>
+              </w:rPr>
+              <w:t xml:space="preserve"> </w:t>
+            </w:r>
+            <w:r>
+              <w:rPr>
+                <w:rFonts w:ascii="Consolas" w:hAnsi="Consolas" w:cs="Consolas"/>
+                <w:color w:val="FFE083"/>
+                <w:sz w:val="21"/>
+                <w:szCs w:val="21"/>
+              </w:rPr>
+              <w:t>'downloading'</w:t>
+            </w:r>
+            <w:r>
+              <w:rPr>
+                <w:rFonts w:ascii="Consolas" w:hAnsi="Consolas" w:cs="Consolas"/>
+                <w:color w:val="E85D7F"/>
+                <w:sz w:val="21"/>
+                <w:szCs w:val="21"/>
+              </w:rPr>
+              <w:t>)</w:t>
+            </w:r>
+            <w:r>
+              <w:rPr>
+                <w:rFonts w:ascii="Consolas" w:hAnsi="Consolas" w:cs="Consolas"/>
+                <w:color w:val="FFFFFF"/>
+                <w:sz w:val="21"/>
+                <w:szCs w:val="21"/>
+              </w:rPr>
+              <w:t xml:space="preserve"> </w:t>
+            </w:r>
+            <w:r>
+              <w:rPr>
+                <w:rFonts w:ascii="Consolas" w:hAnsi="Consolas" w:cs="Consolas"/>
+                <w:color w:val="E85D7F"/>
+                <w:sz w:val="21"/>
+                <w:szCs w:val="21"/>
+              </w:rPr>
+              <w:t>{</w:t>
+            </w:r>
+          </w:p>
+          <w:p>
+            <w:pPr>
+              <w:shd w:val="clear" w:color="auto" w:fill="1E1E1E"/>
+              <w:spacing w:line="330" w:lineRule="atLeast"/>
+              <w:rPr>
+                <w:rFonts w:ascii="Consolas" w:hAnsi="Consolas" w:cs="Consolas"/>
+                <w:color w:val="FFFFFF"/>
+                <w:sz w:val="21"/>
+                <w:szCs w:val="21"/>
+              </w:rPr>
+            </w:pPr>
+            <w:r>
+              <w:rPr>
+                <w:rFonts w:ascii="Consolas" w:hAnsi="Consolas" w:cs="Consolas"/>
+                <w:color w:val="FFFFFF"/>
+                <w:sz w:val="21"/>
+                <w:szCs w:val="21"/>
+              </w:rPr>
+              <w:t xml:space="preserve">      console</w:t>
+            </w:r>
+            <w:r>
+              <w:rPr>
+                <w:rFonts w:ascii="Consolas" w:hAnsi="Consolas" w:cs="Consolas"/>
+                <w:color w:val="E85D7F"/>
+                <w:sz w:val="21"/>
+                <w:szCs w:val="21"/>
+              </w:rPr>
+              <w:t>.</w:t>
+            </w:r>
+            <w:r>
+              <w:rPr>
+                <w:rFonts w:ascii="Consolas" w:hAnsi="Consolas" w:cs="Consolas"/>
+                <w:color w:val="FFFFFF"/>
+                <w:sz w:val="21"/>
+                <w:szCs w:val="21"/>
+              </w:rPr>
+              <w:t>log</w:t>
+            </w:r>
+            <w:r>
+              <w:rPr>
+                <w:rFonts w:ascii="Consolas" w:hAnsi="Consolas" w:cs="Consolas"/>
+                <w:color w:val="E85D7F"/>
+                <w:sz w:val="21"/>
+                <w:szCs w:val="21"/>
+              </w:rPr>
+              <w:t>(</w:t>
+            </w:r>
+            <w:r>
+              <w:rPr>
+                <w:rFonts w:ascii="Consolas" w:hAnsi="Consolas" w:cs="Consolas"/>
+                <w:color w:val="FFE083"/>
+                <w:sz w:val="21"/>
+                <w:szCs w:val="21"/>
+              </w:rPr>
+              <w:t>'Downloading...'</w:t>
+            </w:r>
+            <w:r>
+              <w:rPr>
+                <w:rFonts w:ascii="Consolas" w:hAnsi="Consolas" w:cs="Consolas"/>
+                <w:color w:val="E85D7F"/>
+                <w:sz w:val="21"/>
+                <w:szCs w:val="21"/>
+              </w:rPr>
+              <w:t>);</w:t>
+            </w:r>
+            <w:r>
+              <w:rPr>
+                <w:rFonts w:ascii="Consolas" w:hAnsi="Consolas" w:cs="Consolas"/>
+                <w:color w:val="FFFFFF"/>
+                <w:sz w:val="21"/>
+                <w:szCs w:val="21"/>
+              </w:rPr>
+              <w:t xml:space="preserve"> </w:t>
+            </w:r>
+          </w:p>
+          <w:p>
+            <w:pPr>
+              <w:shd w:val="clear" w:color="auto" w:fill="1E1E1E"/>
+              <w:spacing w:line="330" w:lineRule="atLeast"/>
+              <w:rPr>
+                <w:rFonts w:ascii="Consolas" w:hAnsi="Consolas" w:cs="Consolas"/>
+                <w:color w:val="FFFFFF"/>
+                <w:sz w:val="21"/>
+                <w:szCs w:val="21"/>
+              </w:rPr>
+            </w:pPr>
+            <w:r>
+              <w:rPr>
+                <w:rFonts w:ascii="Consolas" w:hAnsi="Consolas" w:cs="Consolas"/>
+                <w:color w:val="FFFFFF"/>
+                <w:sz w:val="21"/>
+                <w:szCs w:val="21"/>
+              </w:rPr>
+              <w:t xml:space="preserve">  </w:t>
+            </w:r>
+            <w:r>
+              <w:rPr>
+                <w:rFonts w:ascii="Consolas" w:hAnsi="Consolas" w:cs="Consolas"/>
+                <w:color w:val="E85D7F"/>
+                <w:sz w:val="21"/>
+                <w:szCs w:val="21"/>
+              </w:rPr>
+              <w:t>}</w:t>
+            </w:r>
+          </w:p>
+          <w:p>
+            <w:pPr>
+              <w:shd w:val="clear" w:color="auto" w:fill="1E1E1E"/>
+              <w:spacing w:line="330" w:lineRule="atLeast"/>
+              <w:rPr>
+                <w:rFonts w:ascii="Consolas" w:hAnsi="Consolas" w:cs="Consolas"/>
+                <w:color w:val="FFFFFF"/>
+                <w:sz w:val="21"/>
+                <w:szCs w:val="21"/>
+              </w:rPr>
+            </w:pPr>
+          </w:p>
+          <w:p>
+            <w:pPr>
+              <w:shd w:val="clear" w:color="auto" w:fill="1E1E1E"/>
+              <w:spacing w:line="330" w:lineRule="atLeast"/>
+              <w:rPr>
+                <w:rFonts w:ascii="Consolas" w:hAnsi="Consolas" w:cs="Consolas"/>
+                <w:color w:val="FFFFFF"/>
+                <w:sz w:val="21"/>
+                <w:szCs w:val="21"/>
+              </w:rPr>
+            </w:pPr>
+            <w:r>
+              <w:rPr>
+                <w:rFonts w:ascii="Consolas" w:hAnsi="Consolas" w:cs="Consolas"/>
+                <w:color w:val="FFFFFF"/>
+                <w:sz w:val="21"/>
+                <w:szCs w:val="21"/>
+              </w:rPr>
+              <w:t xml:space="preserve">  </w:t>
+            </w:r>
+            <w:r>
+              <w:rPr>
+                <w:rFonts w:ascii="Consolas" w:hAnsi="Consolas" w:cs="Consolas"/>
+                <w:color w:val="B3CCFF"/>
+                <w:sz w:val="21"/>
+                <w:szCs w:val="21"/>
+              </w:rPr>
+              <w:t>if</w:t>
+            </w:r>
+            <w:r>
+              <w:rPr>
+                <w:rFonts w:ascii="Consolas" w:hAnsi="Consolas" w:cs="Consolas"/>
+                <w:color w:val="FFFFFF"/>
+                <w:sz w:val="21"/>
+                <w:szCs w:val="21"/>
+              </w:rPr>
+              <w:t xml:space="preserve"> </w:t>
+            </w:r>
+            <w:r>
+              <w:rPr>
+                <w:rFonts w:ascii="Consolas" w:hAnsi="Consolas" w:cs="Consolas"/>
+                <w:color w:val="E85D7F"/>
+                <w:sz w:val="21"/>
+                <w:szCs w:val="21"/>
+              </w:rPr>
+              <w:t>(</w:t>
+            </w:r>
+            <w:r>
+              <w:rPr>
+                <w:rFonts w:ascii="Consolas" w:hAnsi="Consolas" w:cs="Consolas"/>
+                <w:color w:val="FFFFFF"/>
+                <w:sz w:val="21"/>
+                <w:szCs w:val="21"/>
+              </w:rPr>
+              <w:t xml:space="preserve">status </w:t>
+            </w:r>
+            <w:r>
+              <w:rPr>
+                <w:rFonts w:ascii="Consolas" w:hAnsi="Consolas" w:cs="Consolas"/>
+                <w:color w:val="E85D7F"/>
+                <w:sz w:val="21"/>
+                <w:szCs w:val="21"/>
+              </w:rPr>
+              <w:t>==</w:t>
+            </w:r>
+            <w:r>
+              <w:rPr>
+                <w:rFonts w:ascii="Consolas" w:hAnsi="Consolas" w:cs="Consolas"/>
+                <w:color w:val="FFFFFF"/>
+                <w:sz w:val="21"/>
+                <w:szCs w:val="21"/>
+              </w:rPr>
+              <w:t xml:space="preserve"> </w:t>
+            </w:r>
+            <w:r>
+              <w:rPr>
+                <w:rFonts w:ascii="Consolas" w:hAnsi="Consolas" w:cs="Consolas"/>
+                <w:color w:val="FFE083"/>
+                <w:sz w:val="21"/>
+                <w:szCs w:val="21"/>
+              </w:rPr>
+              <w:t>'complete'</w:t>
+            </w:r>
+            <w:r>
+              <w:rPr>
+                <w:rFonts w:ascii="Consolas" w:hAnsi="Consolas" w:cs="Consolas"/>
+                <w:color w:val="E85D7F"/>
+                <w:sz w:val="21"/>
+                <w:szCs w:val="21"/>
+              </w:rPr>
+              <w:t>)</w:t>
+            </w:r>
+            <w:r>
+              <w:rPr>
+                <w:rFonts w:ascii="Consolas" w:hAnsi="Consolas" w:cs="Consolas"/>
+                <w:color w:val="FFFFFF"/>
+                <w:sz w:val="21"/>
+                <w:szCs w:val="21"/>
+              </w:rPr>
+              <w:t xml:space="preserve"> </w:t>
+            </w:r>
+            <w:r>
+              <w:rPr>
+                <w:rFonts w:ascii="Consolas" w:hAnsi="Consolas" w:cs="Consolas"/>
+                <w:color w:val="E85D7F"/>
+                <w:sz w:val="21"/>
+                <w:szCs w:val="21"/>
+              </w:rPr>
+              <w:t>{</w:t>
+            </w:r>
+          </w:p>
+          <w:p>
+            <w:pPr>
+              <w:shd w:val="clear" w:color="auto" w:fill="1E1E1E"/>
+              <w:spacing w:line="330" w:lineRule="atLeast"/>
+              <w:rPr>
+                <w:rFonts w:ascii="Consolas" w:hAnsi="Consolas" w:cs="Consolas"/>
+                <w:color w:val="FFFFFF"/>
+                <w:sz w:val="21"/>
+                <w:szCs w:val="21"/>
+              </w:rPr>
+            </w:pPr>
+            <w:r>
+              <w:rPr>
+                <w:rFonts w:ascii="Consolas" w:hAnsi="Consolas" w:cs="Consolas"/>
+                <w:color w:val="FFFFFF"/>
+                <w:sz w:val="21"/>
+                <w:szCs w:val="21"/>
+              </w:rPr>
+              <w:t xml:space="preserve">      console</w:t>
+            </w:r>
+            <w:r>
+              <w:rPr>
+                <w:rFonts w:ascii="Consolas" w:hAnsi="Consolas" w:cs="Consolas"/>
+                <w:color w:val="E85D7F"/>
+                <w:sz w:val="21"/>
+                <w:szCs w:val="21"/>
+              </w:rPr>
+              <w:t>.</w:t>
+            </w:r>
+            <w:r>
+              <w:rPr>
+                <w:rFonts w:ascii="Consolas" w:hAnsi="Consolas" w:cs="Consolas"/>
+                <w:color w:val="FFFFFF"/>
+                <w:sz w:val="21"/>
+                <w:szCs w:val="21"/>
+              </w:rPr>
+              <w:t>log</w:t>
+            </w:r>
+            <w:r>
+              <w:rPr>
+                <w:rFonts w:ascii="Consolas" w:hAnsi="Consolas" w:cs="Consolas"/>
+                <w:color w:val="E85D7F"/>
+                <w:sz w:val="21"/>
+                <w:szCs w:val="21"/>
+              </w:rPr>
+              <w:t>(</w:t>
+            </w:r>
+            <w:r>
+              <w:rPr>
+                <w:rFonts w:ascii="Consolas" w:hAnsi="Consolas" w:cs="Consolas"/>
+                <w:color w:val="FFE083"/>
+                <w:sz w:val="21"/>
+                <w:szCs w:val="21"/>
+              </w:rPr>
+              <w:t>'Your download is complete!'</w:t>
+            </w:r>
+            <w:r>
+              <w:rPr>
+                <w:rFonts w:ascii="Consolas" w:hAnsi="Consolas" w:cs="Consolas"/>
+                <w:color w:val="E85D7F"/>
+                <w:sz w:val="21"/>
+                <w:szCs w:val="21"/>
+              </w:rPr>
+              <w:t>);</w:t>
+            </w:r>
+          </w:p>
+          <w:p>
+            <w:pPr>
+              <w:shd w:val="clear" w:color="auto" w:fill="1E1E1E"/>
+              <w:spacing w:line="330" w:lineRule="atLeast"/>
+              <w:rPr>
+                <w:rFonts w:ascii="Consolas" w:hAnsi="Consolas" w:cs="Consolas"/>
+                <w:color w:val="FFFFFF"/>
+                <w:sz w:val="21"/>
+                <w:szCs w:val="21"/>
+              </w:rPr>
+            </w:pPr>
+            <w:r>
+              <w:rPr>
+                <w:rFonts w:ascii="Consolas" w:hAnsi="Consolas" w:cs="Consolas"/>
+                <w:color w:val="FFFFFF"/>
+                <w:sz w:val="21"/>
+                <w:szCs w:val="21"/>
+              </w:rPr>
+              <w:t xml:space="preserve">  </w:t>
+            </w:r>
+            <w:r>
+              <w:rPr>
+                <w:rFonts w:ascii="Consolas" w:hAnsi="Consolas" w:cs="Consolas"/>
+                <w:color w:val="E85D7F"/>
+                <w:sz w:val="21"/>
+                <w:szCs w:val="21"/>
+              </w:rPr>
+              <w:t>}</w:t>
+            </w:r>
+          </w:p>
+          <w:p>
+            <w:pPr>
+              <w:shd w:val="clear" w:color="auto" w:fill="1E1E1E"/>
+              <w:spacing w:line="330" w:lineRule="atLeast"/>
+              <w:rPr>
+                <w:rFonts w:ascii="Consolas" w:hAnsi="Consolas" w:cs="Consolas"/>
+                <w:color w:val="FFFFFF"/>
+                <w:sz w:val="21"/>
+                <w:szCs w:val="21"/>
+              </w:rPr>
+            </w:pPr>
+            <w:r>
+              <w:rPr>
+                <w:rFonts w:ascii="Consolas" w:hAnsi="Consolas" w:cs="Consolas"/>
+                <w:color w:val="E85D7F"/>
+                <w:sz w:val="21"/>
+                <w:szCs w:val="21"/>
+              </w:rPr>
+              <w:t>}</w:t>
+            </w:r>
+          </w:p>
+          <w:p>
+            <w:pPr>
+              <w:shd w:val="clear" w:color="auto" w:fill="1E1E1E"/>
+              <w:spacing w:line="330" w:lineRule="atLeast"/>
+              <w:rPr>
+                <w:rFonts w:ascii="Consolas" w:hAnsi="Consolas" w:cs="Consolas"/>
+                <w:color w:val="FFFFFF"/>
+                <w:sz w:val="21"/>
+                <w:szCs w:val="21"/>
+              </w:rPr>
+            </w:pPr>
+          </w:p>
+          <w:p>
+            <w:pPr>
+              <w:shd w:val="clear" w:color="auto" w:fill="1E1E1E"/>
+              <w:spacing w:line="330" w:lineRule="atLeast"/>
+              <w:rPr>
+                <w:rFonts w:ascii="Consolas" w:hAnsi="Consolas" w:cs="Consolas"/>
+                <w:color w:val="FFFFFF"/>
+                <w:sz w:val="21"/>
+                <w:szCs w:val="21"/>
+              </w:rPr>
+            </w:pPr>
+            <w:r>
+              <w:rPr>
+                <w:rFonts w:ascii="Consolas" w:hAnsi="Consolas" w:cs="Consolas"/>
+                <w:color w:val="FFFFFF"/>
+                <w:sz w:val="21"/>
+                <w:szCs w:val="21"/>
+              </w:rPr>
+              <w:t>downloadStatus</w:t>
+            </w:r>
+            <w:r>
+              <w:rPr>
+                <w:rFonts w:ascii="Consolas" w:hAnsi="Consolas" w:cs="Consolas"/>
+                <w:color w:val="E85D7F"/>
+                <w:sz w:val="21"/>
+                <w:szCs w:val="21"/>
+              </w:rPr>
+              <w:t>(</w:t>
+            </w:r>
+            <w:r>
+              <w:rPr>
+                <w:rFonts w:ascii="Consolas" w:hAnsi="Consolas" w:cs="Consolas"/>
+                <w:color w:val="FFE083"/>
+                <w:sz w:val="21"/>
+                <w:szCs w:val="21"/>
+              </w:rPr>
+              <w:t>'idle'</w:t>
+            </w:r>
+            <w:r>
+              <w:rPr>
+                <w:rFonts w:ascii="Consolas" w:hAnsi="Consolas" w:cs="Consolas"/>
+                <w:color w:val="E85D7F"/>
+                <w:sz w:val="21"/>
+                <w:szCs w:val="21"/>
+              </w:rPr>
+              <w:t>);</w:t>
+            </w:r>
+          </w:p>
+          <w:p>
+            <w:pPr>
+              <w:shd w:val="clear" w:color="auto" w:fill="1E1E1E"/>
+              <w:spacing w:line="330" w:lineRule="atLeast"/>
+              <w:rPr>
+                <w:rFonts w:ascii="Consolas" w:hAnsi="Consolas" w:cs="Consolas"/>
+                <w:color w:val="FFFFFF"/>
+                <w:sz w:val="21"/>
+                <w:szCs w:val="21"/>
+              </w:rPr>
+            </w:pPr>
+            <w:r>
+              <w:rPr>
+                <w:rFonts w:ascii="Consolas" w:hAnsi="Consolas" w:cs="Consolas"/>
+                <w:color w:val="FFFFFF"/>
+                <w:sz w:val="21"/>
+                <w:szCs w:val="21"/>
+              </w:rPr>
+              <w:t>downloadStatus</w:t>
+            </w:r>
+            <w:r>
+              <w:rPr>
+                <w:rFonts w:ascii="Consolas" w:hAnsi="Consolas" w:cs="Consolas"/>
+                <w:color w:val="E85D7F"/>
+                <w:sz w:val="21"/>
+                <w:szCs w:val="21"/>
+              </w:rPr>
+              <w:t>(</w:t>
+            </w:r>
+            <w:r>
+              <w:rPr>
+                <w:rFonts w:ascii="Consolas" w:hAnsi="Consolas" w:cs="Consolas"/>
+                <w:color w:val="FFE083"/>
+                <w:sz w:val="21"/>
+                <w:szCs w:val="21"/>
+              </w:rPr>
+              <w:t>'downloading'</w:t>
+            </w:r>
+            <w:r>
+              <w:rPr>
+                <w:rFonts w:ascii="Consolas" w:hAnsi="Consolas" w:cs="Consolas"/>
+                <w:color w:val="E85D7F"/>
+                <w:sz w:val="21"/>
+                <w:szCs w:val="21"/>
+              </w:rPr>
+              <w:t>);</w:t>
+            </w:r>
+          </w:p>
+          <w:p>
+            <w:pPr>
+              <w:shd w:val="clear" w:color="auto" w:fill="1E1E1E"/>
+              <w:spacing w:line="330" w:lineRule="atLeast"/>
+              <w:rPr>
+                <w:rFonts w:ascii="Consolas" w:hAnsi="Consolas" w:cs="Consolas"/>
+                <w:color w:val="FFFFFF"/>
+                <w:sz w:val="21"/>
+                <w:szCs w:val="21"/>
+              </w:rPr>
+            </w:pPr>
+            <w:r>
+              <w:rPr>
+                <w:rFonts w:ascii="Consolas" w:hAnsi="Consolas" w:cs="Consolas"/>
+                <w:color w:val="FFFFFF"/>
+                <w:sz w:val="21"/>
+                <w:szCs w:val="21"/>
+              </w:rPr>
+              <w:lastRenderedPageBreak/>
+              <w:t>downloadStatus</w:t>
+            </w:r>
+            <w:r>
+              <w:rPr>
+                <w:rFonts w:ascii="Consolas" w:hAnsi="Consolas" w:cs="Consolas"/>
+                <w:color w:val="E85D7F"/>
+                <w:sz w:val="21"/>
+                <w:szCs w:val="21"/>
+              </w:rPr>
+              <w:t>(</w:t>
+            </w:r>
+            <w:r>
+              <w:rPr>
+                <w:rFonts w:ascii="Consolas" w:hAnsi="Consolas" w:cs="Consolas"/>
+                <w:color w:val="FFE083"/>
+                <w:sz w:val="21"/>
+                <w:szCs w:val="21"/>
+              </w:rPr>
+              <w:t>'complete'</w:t>
+            </w:r>
+            <w:r>
+              <w:rPr>
+                <w:rFonts w:ascii="Consolas" w:hAnsi="Consolas" w:cs="Consolas"/>
+                <w:color w:val="E85D7F"/>
+                <w:sz w:val="21"/>
+                <w:szCs w:val="21"/>
+              </w:rPr>
+              <w:t>);</w:t>
+            </w:r>
+          </w:p>
+          <w:p>
+            <w:pPr>
+              <w:shd w:val="clear" w:color="auto" w:fill="1E1E1E"/>
+              <w:spacing w:line="330" w:lineRule="atLeast"/>
+              <w:rPr>
                 <w:rFonts w:ascii="Consolas" w:hAnsi="Consolas" w:cs="Consolas" w:hint="eastAsia"/>
                 <w:color w:val="FFFFFF"/>
                 <w:sz w:val="21"/>
                 <w:szCs w:val="21"/>
               </w:rPr>
             </w:pPr>
-            <w:r>
-              <w:rPr>
-                <w:rFonts w:ascii="Consolas" w:hAnsi="Consolas" w:cs="Consolas"/>
-                <w:color w:val="E85D7F"/>
-                <w:sz w:val="21"/>
-                <w:szCs w:val="21"/>
-              </w:rPr>
-              <w:t>}</w:t>
-            </w:r>
           </w:p>
         </w:tc>
       </w:tr>

</xml_diff>

<commit_message>
feat: Add progress #117 'Learn Typescript'
</commit_message>
<xml_diff>
--- a/learn-typescript/chapter_4/Chapter 4 - Union Types.docx
+++ b/learn-typescript/chapter_4/Chapter 4 - Union Types.docx
@@ -10672,9 +10672,71 @@
     <w:p>
       <w:pPr>
         <w:rPr>
+          <w:rFonts w:ascii="Calibri" w:hAnsi="Calibri"/>
+        </w:rPr>
+      </w:pPr>
+    </w:p>
+    <w:p>
+      <w:pPr>
+        <w:rPr>
+          <w:rFonts w:ascii="Calibri" w:hAnsi="Calibri"/>
+        </w:rPr>
+      </w:pPr>
+    </w:p>
+    <w:p>
+      <w:pPr>
+        <w:rPr>
+          <w:rFonts w:ascii="Calibri" w:hAnsi="Calibri"/>
+        </w:rPr>
+      </w:pPr>
+    </w:p>
+    <w:p>
+      <w:pPr>
+        <w:rPr>
+          <w:rFonts w:ascii="Calibri" w:hAnsi="Calibri"/>
+        </w:rPr>
+      </w:pPr>
+    </w:p>
+    <w:p>
+      <w:pPr>
+        <w:rPr>
+          <w:b/>
+          <w:bCs/>
+          <w:sz w:val="28"/>
+          <w:szCs w:val="28"/>
+        </w:rPr>
+      </w:pPr>
+      <w:r>
+        <w:rPr>
+          <w:rFonts w:ascii="Calibri" w:hAnsi="Calibri"/>
+          <w:b/>
+          <w:bCs/>
+          <w:sz w:val="28"/>
+          <w:szCs w:val="28"/>
+        </w:rPr>
+        <w:t>Quiz</w:t>
+      </w:r>
+    </w:p>
+    <w:p>
+      <w:pPr>
+        <w:pStyle w:val="ListParagraph"/>
+        <w:numPr>
+          <w:ilvl w:val="0"/>
+          <w:numId w:val="11"/>
+        </w:numPr>
+        <w:rPr>
           <w:rFonts w:ascii="Calibri" w:hAnsi="Calibri" w:hint="eastAsia"/>
-        </w:rPr>
-      </w:pPr>
+          <w:b/>
+          <w:bCs/>
+        </w:rPr>
+      </w:pPr>
+      <w:r>
+        <w:rPr>
+          <w:rFonts w:ascii="AppleSystemUIFont" w:eastAsiaTheme="minorEastAsia" w:hAnsi="AppleSystemUIFont" w:cs="AppleSystemUIFont"/>
+          <w:lang w:val="en-US"/>
+        </w:rPr>
+        <w:t>Which code shows the proper syntax to define a TypeScript union?</w:t>
+      </w:r>
     </w:p>
     <w:sectPr>
       <w:pgSz w:w="12240" w:h="15840"/>
@@ -11078,98 +11140,9 @@
     </w:lvl>
   </w:abstractNum>
   <w:abstractNum w:abstractNumId="4" w15:restartNumberingAfterBreak="0">
-    <w:nsid w:val="553F2B35"/>
+    <w:nsid w:val="52CB0831"/>
     <w:multiLevelType w:val="hybridMultilevel"/>
-    <w:tmpl w:val="7954259C"/>
-    <w:lvl w:ilvl="0" w:tplc="04090011">
-      <w:start w:val="1"/>
-      <w:numFmt w:val="decimal"/>
-      <w:lvlText w:val="%1)"/>
-      <w:lvlJc w:val="left"/>
-      <w:pPr>
-        <w:ind w:left="720" w:hanging="360"/>
-      </w:pPr>
-      <w:rPr>
-        <w:rFonts w:hint="default"/>
-      </w:rPr>
-    </w:lvl>
-    <w:lvl w:ilvl="1" w:tplc="04090019">
-      <w:start w:val="1"/>
-      <w:numFmt w:val="lowerLetter"/>
-      <w:lvlText w:val="%2."/>
-      <w:lvlJc w:val="left"/>
-      <w:pPr>
-        <w:ind w:left="1440" w:hanging="360"/>
-      </w:pPr>
-    </w:lvl>
-    <w:lvl w:ilvl="2" w:tplc="0409001B">
-      <w:start w:val="1"/>
-      <w:numFmt w:val="lowerRoman"/>
-      <w:lvlText w:val="%3."/>
-      <w:lvlJc w:val="right"/>
-      <w:pPr>
-        <w:ind w:left="2160" w:hanging="180"/>
-      </w:pPr>
-    </w:lvl>
-    <w:lvl w:ilvl="3" w:tplc="0409000F" w:tentative="1">
-      <w:start w:val="1"/>
-      <w:numFmt w:val="decimal"/>
-      <w:lvlText w:val="%4."/>
-      <w:lvlJc w:val="left"/>
-      <w:pPr>
-        <w:ind w:left="2880" w:hanging="360"/>
-      </w:pPr>
-    </w:lvl>
-    <w:lvl w:ilvl="4" w:tplc="04090019" w:tentative="1">
-      <w:start w:val="1"/>
-      <w:numFmt w:val="lowerLetter"/>
-      <w:lvlText w:val="%5."/>
-      <w:lvlJc w:val="left"/>
-      <w:pPr>
-        <w:ind w:left="3600" w:hanging="360"/>
-      </w:pPr>
-    </w:lvl>
-    <w:lvl w:ilvl="5" w:tplc="0409001B" w:tentative="1">
-      <w:start w:val="1"/>
-      <w:numFmt w:val="lowerRoman"/>
-      <w:lvlText w:val="%6."/>
-      <w:lvlJc w:val="right"/>
-      <w:pPr>
-        <w:ind w:left="4320" w:hanging="180"/>
-      </w:pPr>
-    </w:lvl>
-    <w:lvl w:ilvl="6" w:tplc="0409000F" w:tentative="1">
-      <w:start w:val="1"/>
-      <w:numFmt w:val="decimal"/>
-      <w:lvlText w:val="%7."/>
-      <w:lvlJc w:val="left"/>
-      <w:pPr>
-        <w:ind w:left="5040" w:hanging="360"/>
-      </w:pPr>
-    </w:lvl>
-    <w:lvl w:ilvl="7" w:tplc="04090019" w:tentative="1">
-      <w:start w:val="1"/>
-      <w:numFmt w:val="lowerLetter"/>
-      <w:lvlText w:val="%8."/>
-      <w:lvlJc w:val="left"/>
-      <w:pPr>
-        <w:ind w:left="5760" w:hanging="360"/>
-      </w:pPr>
-    </w:lvl>
-    <w:lvl w:ilvl="8" w:tplc="0409001B" w:tentative="1">
-      <w:start w:val="1"/>
-      <w:numFmt w:val="lowerRoman"/>
-      <w:lvlText w:val="%9."/>
-      <w:lvlJc w:val="right"/>
-      <w:pPr>
-        <w:ind w:left="6480" w:hanging="180"/>
-      </w:pPr>
-    </w:lvl>
-  </w:abstractNum>
-  <w:abstractNum w:abstractNumId="5" w15:restartNumberingAfterBreak="0">
-    <w:nsid w:val="6B766D80"/>
-    <w:multiLevelType w:val="hybridMultilevel"/>
-    <w:tmpl w:val="3AF89046"/>
+    <w:tmpl w:val="8CA4D62A"/>
     <w:lvl w:ilvl="0" w:tplc="04090011">
       <w:start w:val="1"/>
       <w:numFmt w:val="decimal"/>
@@ -11259,8 +11232,97 @@
       </w:pPr>
     </w:lvl>
   </w:abstractNum>
+  <w:abstractNum w:abstractNumId="5" w15:restartNumberingAfterBreak="0">
+    <w:nsid w:val="553F2B35"/>
+    <w:multiLevelType w:val="hybridMultilevel"/>
+    <w:tmpl w:val="7954259C"/>
+    <w:lvl w:ilvl="0" w:tplc="04090011">
+      <w:start w:val="1"/>
+      <w:numFmt w:val="decimal"/>
+      <w:lvlText w:val="%1)"/>
+      <w:lvlJc w:val="left"/>
+      <w:pPr>
+        <w:ind w:left="720" w:hanging="360"/>
+      </w:pPr>
+      <w:rPr>
+        <w:rFonts w:hint="default"/>
+      </w:rPr>
+    </w:lvl>
+    <w:lvl w:ilvl="1" w:tplc="04090019">
+      <w:start w:val="1"/>
+      <w:numFmt w:val="lowerLetter"/>
+      <w:lvlText w:val="%2."/>
+      <w:lvlJc w:val="left"/>
+      <w:pPr>
+        <w:ind w:left="1440" w:hanging="360"/>
+      </w:pPr>
+    </w:lvl>
+    <w:lvl w:ilvl="2" w:tplc="0409001B">
+      <w:start w:val="1"/>
+      <w:numFmt w:val="lowerRoman"/>
+      <w:lvlText w:val="%3."/>
+      <w:lvlJc w:val="right"/>
+      <w:pPr>
+        <w:ind w:left="2160" w:hanging="180"/>
+      </w:pPr>
+    </w:lvl>
+    <w:lvl w:ilvl="3" w:tplc="0409000F" w:tentative="1">
+      <w:start w:val="1"/>
+      <w:numFmt w:val="decimal"/>
+      <w:lvlText w:val="%4."/>
+      <w:lvlJc w:val="left"/>
+      <w:pPr>
+        <w:ind w:left="2880" w:hanging="360"/>
+      </w:pPr>
+    </w:lvl>
+    <w:lvl w:ilvl="4" w:tplc="04090019" w:tentative="1">
+      <w:start w:val="1"/>
+      <w:numFmt w:val="lowerLetter"/>
+      <w:lvlText w:val="%5."/>
+      <w:lvlJc w:val="left"/>
+      <w:pPr>
+        <w:ind w:left="3600" w:hanging="360"/>
+      </w:pPr>
+    </w:lvl>
+    <w:lvl w:ilvl="5" w:tplc="0409001B" w:tentative="1">
+      <w:start w:val="1"/>
+      <w:numFmt w:val="lowerRoman"/>
+      <w:lvlText w:val="%6."/>
+      <w:lvlJc w:val="right"/>
+      <w:pPr>
+        <w:ind w:left="4320" w:hanging="180"/>
+      </w:pPr>
+    </w:lvl>
+    <w:lvl w:ilvl="6" w:tplc="0409000F" w:tentative="1">
+      <w:start w:val="1"/>
+      <w:numFmt w:val="decimal"/>
+      <w:lvlText w:val="%7."/>
+      <w:lvlJc w:val="left"/>
+      <w:pPr>
+        <w:ind w:left="5040" w:hanging="360"/>
+      </w:pPr>
+    </w:lvl>
+    <w:lvl w:ilvl="7" w:tplc="04090019" w:tentative="1">
+      <w:start w:val="1"/>
+      <w:numFmt w:val="lowerLetter"/>
+      <w:lvlText w:val="%8."/>
+      <w:lvlJc w:val="left"/>
+      <w:pPr>
+        <w:ind w:left="5760" w:hanging="360"/>
+      </w:pPr>
+    </w:lvl>
+    <w:lvl w:ilvl="8" w:tplc="0409001B" w:tentative="1">
+      <w:start w:val="1"/>
+      <w:numFmt w:val="lowerRoman"/>
+      <w:lvlText w:val="%9."/>
+      <w:lvlJc w:val="right"/>
+      <w:pPr>
+        <w:ind w:left="6480" w:hanging="180"/>
+      </w:pPr>
+    </w:lvl>
+  </w:abstractNum>
   <w:abstractNum w:abstractNumId="6" w15:restartNumberingAfterBreak="0">
-    <w:nsid w:val="6DD83C6A"/>
+    <w:nsid w:val="6B766D80"/>
     <w:multiLevelType w:val="hybridMultilevel"/>
     <w:tmpl w:val="3AF89046"/>
     <w:lvl w:ilvl="0" w:tplc="04090011">
@@ -11353,6 +11415,190 @@
     </w:lvl>
   </w:abstractNum>
   <w:abstractNum w:abstractNumId="7" w15:restartNumberingAfterBreak="0">
+    <w:nsid w:val="6DD83C6A"/>
+    <w:multiLevelType w:val="hybridMultilevel"/>
+    <w:tmpl w:val="3AF89046"/>
+    <w:lvl w:ilvl="0" w:tplc="04090011">
+      <w:start w:val="1"/>
+      <w:numFmt w:val="decimal"/>
+      <w:lvlText w:val="%1)"/>
+      <w:lvlJc w:val="left"/>
+      <w:pPr>
+        <w:ind w:left="720" w:hanging="360"/>
+      </w:pPr>
+      <w:rPr>
+        <w:rFonts w:hint="default"/>
+      </w:rPr>
+    </w:lvl>
+    <w:lvl w:ilvl="1" w:tplc="76040072">
+      <w:start w:val="1"/>
+      <w:numFmt w:val="lowerLetter"/>
+      <w:lvlText w:val="%2."/>
+      <w:lvlJc w:val="left"/>
+      <w:pPr>
+        <w:ind w:left="1440" w:hanging="360"/>
+      </w:pPr>
+      <w:rPr>
+        <w:b w:val="0"/>
+        <w:bCs w:val="0"/>
+      </w:rPr>
+    </w:lvl>
+    <w:lvl w:ilvl="2" w:tplc="0409001B">
+      <w:start w:val="1"/>
+      <w:numFmt w:val="lowerRoman"/>
+      <w:lvlText w:val="%3."/>
+      <w:lvlJc w:val="right"/>
+      <w:pPr>
+        <w:ind w:left="2160" w:hanging="180"/>
+      </w:pPr>
+    </w:lvl>
+    <w:lvl w:ilvl="3" w:tplc="0409000F" w:tentative="1">
+      <w:start w:val="1"/>
+      <w:numFmt w:val="decimal"/>
+      <w:lvlText w:val="%4."/>
+      <w:lvlJc w:val="left"/>
+      <w:pPr>
+        <w:ind w:left="2880" w:hanging="360"/>
+      </w:pPr>
+    </w:lvl>
+    <w:lvl w:ilvl="4" w:tplc="04090019" w:tentative="1">
+      <w:start w:val="1"/>
+      <w:numFmt w:val="lowerLetter"/>
+      <w:lvlText w:val="%5."/>
+      <w:lvlJc w:val="left"/>
+      <w:pPr>
+        <w:ind w:left="3600" w:hanging="360"/>
+      </w:pPr>
+    </w:lvl>
+    <w:lvl w:ilvl="5" w:tplc="0409001B" w:tentative="1">
+      <w:start w:val="1"/>
+      <w:numFmt w:val="lowerRoman"/>
+      <w:lvlText w:val="%6."/>
+      <w:lvlJc w:val="right"/>
+      <w:pPr>
+        <w:ind w:left="4320" w:hanging="180"/>
+      </w:pPr>
+    </w:lvl>
+    <w:lvl w:ilvl="6" w:tplc="0409000F" w:tentative="1">
+      <w:start w:val="1"/>
+      <w:numFmt w:val="decimal"/>
+      <w:lvlText w:val="%7."/>
+      <w:lvlJc w:val="left"/>
+      <w:pPr>
+        <w:ind w:left="5040" w:hanging="360"/>
+      </w:pPr>
+    </w:lvl>
+    <w:lvl w:ilvl="7" w:tplc="04090019" w:tentative="1">
+      <w:start w:val="1"/>
+      <w:numFmt w:val="lowerLetter"/>
+      <w:lvlText w:val="%8."/>
+      <w:lvlJc w:val="left"/>
+      <w:pPr>
+        <w:ind w:left="5760" w:hanging="360"/>
+      </w:pPr>
+    </w:lvl>
+    <w:lvl w:ilvl="8" w:tplc="0409001B" w:tentative="1">
+      <w:start w:val="1"/>
+      <w:numFmt w:val="lowerRoman"/>
+      <w:lvlText w:val="%9."/>
+      <w:lvlJc w:val="right"/>
+      <w:pPr>
+        <w:ind w:left="6480" w:hanging="180"/>
+      </w:pPr>
+    </w:lvl>
+  </w:abstractNum>
+  <w:abstractNum w:abstractNumId="8" w15:restartNumberingAfterBreak="0">
+    <w:nsid w:val="6E4A5CEC"/>
+    <w:multiLevelType w:val="hybridMultilevel"/>
+    <w:tmpl w:val="06649BDA"/>
+    <w:lvl w:ilvl="0" w:tplc="6EBA6E7C">
+      <w:start w:val="1"/>
+      <w:numFmt w:val="decimal"/>
+      <w:lvlText w:val="%1."/>
+      <w:lvlJc w:val="left"/>
+      <w:pPr>
+        <w:ind w:left="720" w:hanging="360"/>
+      </w:pPr>
+      <w:rPr>
+        <w:rFonts w:hint="default"/>
+        <w:b w:val="0"/>
+        <w:bCs w:val="0"/>
+      </w:rPr>
+    </w:lvl>
+    <w:lvl w:ilvl="1" w:tplc="04090019" w:tentative="1">
+      <w:start w:val="1"/>
+      <w:numFmt w:val="lowerLetter"/>
+      <w:lvlText w:val="%2."/>
+      <w:lvlJc w:val="left"/>
+      <w:pPr>
+        <w:ind w:left="1440" w:hanging="360"/>
+      </w:pPr>
+    </w:lvl>
+    <w:lvl w:ilvl="2" w:tplc="0409001B" w:tentative="1">
+      <w:start w:val="1"/>
+      <w:numFmt w:val="lowerRoman"/>
+      <w:lvlText w:val="%3."/>
+      <w:lvlJc w:val="right"/>
+      <w:pPr>
+        <w:ind w:left="2160" w:hanging="180"/>
+      </w:pPr>
+    </w:lvl>
+    <w:lvl w:ilvl="3" w:tplc="0409000F" w:tentative="1">
+      <w:start w:val="1"/>
+      <w:numFmt w:val="decimal"/>
+      <w:lvlText w:val="%4."/>
+      <w:lvlJc w:val="left"/>
+      <w:pPr>
+        <w:ind w:left="2880" w:hanging="360"/>
+      </w:pPr>
+    </w:lvl>
+    <w:lvl w:ilvl="4" w:tplc="04090019" w:tentative="1">
+      <w:start w:val="1"/>
+      <w:numFmt w:val="lowerLetter"/>
+      <w:lvlText w:val="%5."/>
+      <w:lvlJc w:val="left"/>
+      <w:pPr>
+        <w:ind w:left="3600" w:hanging="360"/>
+      </w:pPr>
+    </w:lvl>
+    <w:lvl w:ilvl="5" w:tplc="0409001B" w:tentative="1">
+      <w:start w:val="1"/>
+      <w:numFmt w:val="lowerRoman"/>
+      <w:lvlText w:val="%6."/>
+      <w:lvlJc w:val="right"/>
+      <w:pPr>
+        <w:ind w:left="4320" w:hanging="180"/>
+      </w:pPr>
+    </w:lvl>
+    <w:lvl w:ilvl="6" w:tplc="0409000F" w:tentative="1">
+      <w:start w:val="1"/>
+      <w:numFmt w:val="decimal"/>
+      <w:lvlText w:val="%7."/>
+      <w:lvlJc w:val="left"/>
+      <w:pPr>
+        <w:ind w:left="5040" w:hanging="360"/>
+      </w:pPr>
+    </w:lvl>
+    <w:lvl w:ilvl="7" w:tplc="04090019" w:tentative="1">
+      <w:start w:val="1"/>
+      <w:numFmt w:val="lowerLetter"/>
+      <w:lvlText w:val="%8."/>
+      <w:lvlJc w:val="left"/>
+      <w:pPr>
+        <w:ind w:left="5760" w:hanging="360"/>
+      </w:pPr>
+    </w:lvl>
+    <w:lvl w:ilvl="8" w:tplc="0409001B" w:tentative="1">
+      <w:start w:val="1"/>
+      <w:numFmt w:val="lowerRoman"/>
+      <w:lvlText w:val="%9."/>
+      <w:lvlJc w:val="right"/>
+      <w:pPr>
+        <w:ind w:left="6480" w:hanging="180"/>
+      </w:pPr>
+    </w:lvl>
+  </w:abstractNum>
+  <w:abstractNum w:abstractNumId="9" w15:restartNumberingAfterBreak="0">
     <w:nsid w:val="724515C8"/>
     <w:multiLevelType w:val="hybridMultilevel"/>
     <w:tmpl w:val="A290F5F2"/>
@@ -11441,7 +11687,7 @@
       </w:pPr>
     </w:lvl>
   </w:abstractNum>
-  <w:abstractNum w:abstractNumId="8" w15:restartNumberingAfterBreak="0">
+  <w:abstractNum w:abstractNumId="10" w15:restartNumberingAfterBreak="0">
     <w:nsid w:val="7B19375F"/>
     <w:multiLevelType w:val="hybridMultilevel"/>
     <w:tmpl w:val="B0FC42D8"/>
@@ -11558,28 +11804,34 @@
     <w:abstractNumId w:val="0"/>
   </w:num>
   <w:num w:numId="2">
-    <w:abstractNumId w:val="4"/>
+    <w:abstractNumId w:val="5"/>
   </w:num>
   <w:num w:numId="3">
-    <w:abstractNumId w:val="7"/>
+    <w:abstractNumId w:val="9"/>
   </w:num>
   <w:num w:numId="4">
     <w:abstractNumId w:val="3"/>
   </w:num>
   <w:num w:numId="5">
-    <w:abstractNumId w:val="6"/>
+    <w:abstractNumId w:val="7"/>
   </w:num>
   <w:num w:numId="6">
-    <w:abstractNumId w:val="5"/>
+    <w:abstractNumId w:val="6"/>
   </w:num>
   <w:num w:numId="7">
     <w:abstractNumId w:val="2"/>
   </w:num>
   <w:num w:numId="8">
-    <w:abstractNumId w:val="8"/>
+    <w:abstractNumId w:val="10"/>
   </w:num>
   <w:num w:numId="9">
     <w:abstractNumId w:val="1"/>
+  </w:num>
+  <w:num w:numId="10">
+    <w:abstractNumId w:val="4"/>
+  </w:num>
+  <w:num w:numId="11">
+    <w:abstractNumId w:val="8"/>
   </w:num>
 </w:numbering>
 </file>

</xml_diff>

<commit_message>
feat: Add progress #118 'Learn Typescript'
</commit_message>
<xml_diff>
--- a/learn-typescript/chapter_4/Chapter 4 - Union Types.docx
+++ b/learn-typescript/chapter_4/Chapter 4 - Union Types.docx
@@ -10725,6 +10725,412 @@
           <w:numId w:val="11"/>
         </w:numPr>
         <w:rPr>
+          <w:rFonts w:ascii="Calibri" w:hAnsi="Calibri"/>
+          <w:b/>
+          <w:bCs/>
+        </w:rPr>
+      </w:pPr>
+      <w:r>
+        <w:rPr>
+          <w:rFonts w:ascii="AppleSystemUIFont" w:eastAsiaTheme="minorEastAsia" w:hAnsi="AppleSystemUIFont" w:cs="AppleSystemUIFont"/>
+          <w:lang w:val="en-US"/>
+        </w:rPr>
+        <w:t>Which call to carState() is valid?</w:t>
+      </w:r>
+    </w:p>
+    <w:p>
+      <w:pPr>
+        <w:rPr>
+          <w:rFonts w:ascii="Calibri" w:hAnsi="Calibri"/>
+          <w:b/>
+          <w:bCs/>
+        </w:rPr>
+      </w:pPr>
+      <w:r>
+        <w:rPr>
+          <w:rFonts w:ascii="Calibri" w:hAnsi="Calibri"/>
+          <w:b/>
+          <w:bCs/>
+        </w:rPr>
+        <w:drawing>
+          <wp:inline distT="0" distB="0" distL="0" distR="0" wp14:anchorId="6556C504" wp14:editId="2A2F5C02">
+            <wp:extent cx="5981700" cy="3241580"/>
+            <wp:effectExtent l="0" t="0" r="0" b="0"/>
+            <wp:docPr id="2" name="Picture 2" descr="Graphical user interface&#10;&#10;Description automatically generated with medium confidence"/>
+            <wp:cNvGraphicFramePr>
+              <a:graphicFrameLocks xmlns:a="http://schemas.openxmlformats.org/drawingml/2006/main" noChangeAspect="1"/>
+            </wp:cNvGraphicFramePr>
+            <a:graphic xmlns:a="http://schemas.openxmlformats.org/drawingml/2006/main">
+              <a:graphicData uri="http://schemas.openxmlformats.org/drawingml/2006/picture">
+                <pic:pic xmlns:pic="http://schemas.openxmlformats.org/drawingml/2006/picture">
+                  <pic:nvPicPr>
+                    <pic:cNvPr id="2" name="Picture 2" descr="Graphical user interface&#10;&#10;Description automatically generated with medium confidence"/>
+                    <pic:cNvPicPr/>
+                  </pic:nvPicPr>
+                  <pic:blipFill>
+                    <a:blip r:embed="rId6"/>
+                    <a:stretch>
+                      <a:fillRect/>
+                    </a:stretch>
+                  </pic:blipFill>
+                  <pic:spPr>
+                    <a:xfrm>
+                      <a:off x="0" y="0"/>
+                      <a:ext cx="5990836" cy="3246531"/>
+                    </a:xfrm>
+                    <a:prstGeom prst="rect">
+                      <a:avLst/>
+                    </a:prstGeom>
+                  </pic:spPr>
+                </pic:pic>
+              </a:graphicData>
+            </a:graphic>
+          </wp:inline>
+        </w:drawing>
+      </w:r>
+    </w:p>
+    <w:p>
+      <w:pPr>
+        <w:rPr>
+          <w:rFonts w:ascii="Calibri" w:hAnsi="Calibri"/>
+          <w:b/>
+          <w:bCs/>
+        </w:rPr>
+      </w:pPr>
+    </w:p>
+    <w:p>
+      <w:pPr>
+        <w:pStyle w:val="ListParagraph"/>
+        <w:numPr>
+          <w:ilvl w:val="0"/>
+          <w:numId w:val="12"/>
+        </w:numPr>
+        <w:rPr>
+          <w:rFonts w:ascii="Calibri" w:hAnsi="Calibri"/>
+          <w:b/>
+          <w:bCs/>
+        </w:rPr>
+      </w:pPr>
+      <w:r>
+        <w:rPr>
+          <w:rFonts w:ascii="Calibri" w:hAnsi="Calibri"/>
+          <w:b/>
+          <w:bCs/>
+        </w:rPr>
+        <w:t>D</w:t>
+      </w:r>
+    </w:p>
+    <w:p>
+      <w:pPr>
+        <w:rPr>
+          <w:rFonts w:ascii="Calibri" w:hAnsi="Calibri"/>
+          <w:b/>
+          <w:bCs/>
+        </w:rPr>
+      </w:pPr>
+    </w:p>
+    <w:p>
+      <w:pPr>
+        <w:rPr>
+          <w:rFonts w:ascii="Calibri" w:hAnsi="Calibri"/>
+          <w:b/>
+          <w:bCs/>
+        </w:rPr>
+      </w:pPr>
+    </w:p>
+    <w:p>
+      <w:pPr>
+        <w:rPr>
+          <w:rFonts w:ascii="Calibri" w:hAnsi="Calibri"/>
+          <w:b/>
+          <w:bCs/>
+        </w:rPr>
+      </w:pPr>
+    </w:p>
+    <w:p>
+      <w:pPr>
+        <w:rPr>
+          <w:rFonts w:ascii="Calibri" w:hAnsi="Calibri"/>
+          <w:b/>
+          <w:bCs/>
+        </w:rPr>
+      </w:pPr>
+    </w:p>
+    <w:p>
+      <w:pPr>
+        <w:rPr>
+          <w:rFonts w:ascii="Calibri" w:hAnsi="Calibri"/>
+          <w:b/>
+          <w:bCs/>
+        </w:rPr>
+      </w:pPr>
+    </w:p>
+    <w:p>
+      <w:pPr>
+        <w:rPr>
+          <w:rFonts w:ascii="Calibri" w:hAnsi="Calibri"/>
+          <w:b/>
+          <w:bCs/>
+        </w:rPr>
+      </w:pPr>
+    </w:p>
+    <w:p>
+      <w:pPr>
+        <w:rPr>
+          <w:rFonts w:ascii="Calibri" w:hAnsi="Calibri"/>
+          <w:b/>
+          <w:bCs/>
+        </w:rPr>
+      </w:pPr>
+    </w:p>
+    <w:p>
+      <w:pPr>
+        <w:rPr>
+          <w:rFonts w:ascii="Calibri" w:hAnsi="Calibri"/>
+          <w:b/>
+          <w:bCs/>
+        </w:rPr>
+      </w:pPr>
+    </w:p>
+    <w:p>
+      <w:pPr>
+        <w:rPr>
+          <w:rFonts w:ascii="Calibri" w:hAnsi="Calibri"/>
+          <w:b/>
+          <w:bCs/>
+        </w:rPr>
+      </w:pPr>
+    </w:p>
+    <w:p>
+      <w:pPr>
+        <w:rPr>
+          <w:rFonts w:ascii="Calibri" w:hAnsi="Calibri"/>
+          <w:b/>
+          <w:bCs/>
+        </w:rPr>
+      </w:pPr>
+    </w:p>
+    <w:p>
+      <w:pPr>
+        <w:rPr>
+          <w:rFonts w:ascii="Calibri" w:hAnsi="Calibri"/>
+          <w:b/>
+          <w:bCs/>
+        </w:rPr>
+      </w:pPr>
+    </w:p>
+    <w:p>
+      <w:pPr>
+        <w:rPr>
+          <w:rFonts w:ascii="Calibri" w:hAnsi="Calibri"/>
+          <w:b/>
+          <w:bCs/>
+        </w:rPr>
+      </w:pPr>
+    </w:p>
+    <w:p>
+      <w:pPr>
+        <w:rPr>
+          <w:rFonts w:ascii="Calibri" w:hAnsi="Calibri"/>
+          <w:b/>
+          <w:bCs/>
+        </w:rPr>
+      </w:pPr>
+    </w:p>
+    <w:p>
+      <w:pPr>
+        <w:rPr>
+          <w:rFonts w:ascii="Calibri" w:hAnsi="Calibri"/>
+          <w:b/>
+          <w:bCs/>
+        </w:rPr>
+      </w:pPr>
+    </w:p>
+    <w:p>
+      <w:pPr>
+        <w:rPr>
+          <w:rFonts w:ascii="Calibri" w:hAnsi="Calibri"/>
+          <w:b/>
+          <w:bCs/>
+        </w:rPr>
+      </w:pPr>
+    </w:p>
+    <w:p>
+      <w:pPr>
+        <w:pStyle w:val="ListParagraph"/>
+        <w:numPr>
+          <w:ilvl w:val="0"/>
+          <w:numId w:val="11"/>
+        </w:numPr>
+        <w:rPr>
+          <w:rFonts w:ascii="Calibri" w:hAnsi="Calibri"/>
+          <w:b/>
+          <w:bCs/>
+        </w:rPr>
+      </w:pPr>
+      <w:r>
+        <w:rPr>
+          <w:rFonts w:ascii="AppleSystemUIFont" w:eastAsiaTheme="minorEastAsia" w:hAnsi="AppleSystemUIFont" w:cs="AppleSystemUIFont"/>
+          <w:lang w:val="en-US"/>
+        </w:rPr>
+        <w:lastRenderedPageBreak/>
+        <w:t>What is the term for when TypeScript is able to infer a more specific type inside a program as the result of a type guard?</w:t>
+      </w:r>
+    </w:p>
+    <w:p>
+      <w:pPr>
+        <w:rPr>
+          <w:rFonts w:ascii="Calibri" w:hAnsi="Calibri"/>
+          <w:b/>
+          <w:bCs/>
+        </w:rPr>
+      </w:pPr>
+    </w:p>
+    <w:p>
+      <w:pPr>
+        <w:rPr>
+          <w:rFonts w:ascii="Calibri" w:hAnsi="Calibri"/>
+          <w:b/>
+          <w:bCs/>
+        </w:rPr>
+      </w:pPr>
+    </w:p>
+    <w:p>
+      <w:pPr>
+        <w:rPr>
+          <w:rFonts w:ascii="Calibri" w:hAnsi="Calibri"/>
+          <w:b/>
+          <w:bCs/>
+        </w:rPr>
+      </w:pPr>
+      <w:r>
+        <w:rPr>
+          <w:rFonts w:ascii="Calibri" w:hAnsi="Calibri"/>
+          <w:b/>
+          <w:bCs/>
+        </w:rPr>
+        <w:drawing>
+          <wp:inline distT="0" distB="0" distL="0" distR="0" wp14:anchorId="5F235687" wp14:editId="26184940">
+            <wp:extent cx="5909868" cy="2705100"/>
+            <wp:effectExtent l="0" t="0" r="0" b="0"/>
+            <wp:docPr id="3" name="Picture 3" descr="Background pattern&#10;&#10;Description automatically generated"/>
+            <wp:cNvGraphicFramePr>
+              <a:graphicFrameLocks xmlns:a="http://schemas.openxmlformats.org/drawingml/2006/main" noChangeAspect="1"/>
+            </wp:cNvGraphicFramePr>
+            <a:graphic xmlns:a="http://schemas.openxmlformats.org/drawingml/2006/main">
+              <a:graphicData uri="http://schemas.openxmlformats.org/drawingml/2006/picture">
+                <pic:pic xmlns:pic="http://schemas.openxmlformats.org/drawingml/2006/picture">
+                  <pic:nvPicPr>
+                    <pic:cNvPr id="3" name="Picture 3" descr="Background pattern&#10;&#10;Description automatically generated"/>
+                    <pic:cNvPicPr/>
+                  </pic:nvPicPr>
+                  <pic:blipFill>
+                    <a:blip r:embed="rId7"/>
+                    <a:stretch>
+                      <a:fillRect/>
+                    </a:stretch>
+                  </pic:blipFill>
+                  <pic:spPr>
+                    <a:xfrm>
+                      <a:off x="0" y="0"/>
+                      <a:ext cx="5937270" cy="2717642"/>
+                    </a:xfrm>
+                    <a:prstGeom prst="rect">
+                      <a:avLst/>
+                    </a:prstGeom>
+                  </pic:spPr>
+                </pic:pic>
+              </a:graphicData>
+            </a:graphic>
+          </wp:inline>
+        </w:drawing>
+      </w:r>
+    </w:p>
+    <w:p>
+      <w:pPr>
+        <w:rPr>
+          <w:rFonts w:ascii="Calibri" w:hAnsi="Calibri"/>
+          <w:b/>
+          <w:bCs/>
+        </w:rPr>
+      </w:pPr>
+    </w:p>
+    <w:p>
+      <w:pPr>
+        <w:pStyle w:val="ListParagraph"/>
+        <w:numPr>
+          <w:ilvl w:val="0"/>
+          <w:numId w:val="13"/>
+        </w:numPr>
+        <w:rPr>
+          <w:rFonts w:ascii="Calibri" w:hAnsi="Calibri"/>
+          <w:b/>
+          <w:bCs/>
+        </w:rPr>
+      </w:pPr>
+      <w:r>
+        <w:rPr>
+          <w:rFonts w:ascii="Calibri" w:hAnsi="Calibri"/>
+          <w:b/>
+          <w:bCs/>
+        </w:rPr>
+        <w:t>A</w:t>
+      </w:r>
+    </w:p>
+    <w:p>
+      <w:pPr>
+        <w:rPr>
+          <w:rFonts w:ascii="Calibri" w:hAnsi="Calibri"/>
+          <w:b/>
+          <w:bCs/>
+        </w:rPr>
+      </w:pPr>
+    </w:p>
+    <w:p>
+      <w:pPr>
+        <w:rPr>
+          <w:rFonts w:ascii="Calibri" w:hAnsi="Calibri"/>
+          <w:b/>
+          <w:bCs/>
+        </w:rPr>
+      </w:pPr>
+    </w:p>
+    <w:p>
+      <w:pPr>
+        <w:pStyle w:val="ListParagraph"/>
+        <w:numPr>
+          <w:ilvl w:val="0"/>
+          <w:numId w:val="11"/>
+        </w:numPr>
+        <w:rPr>
+          <w:rFonts w:ascii="Calibri" w:hAnsi="Calibri"/>
+          <w:b/>
+          <w:bCs/>
+        </w:rPr>
+      </w:pPr>
+      <w:r>
+        <w:rPr>
+          <w:rFonts w:ascii="AppleSystemUIFont" w:eastAsiaTheme="minorEastAsia" w:hAnsi="AppleSystemUIFont" w:cs="AppleSystemUIFont"/>
+          <w:lang w:val="en-US"/>
+        </w:rPr>
+        <w:t>What is one situation where a union is preferred to typing a variable as any?</w:t>
+      </w:r>
+    </w:p>
+    <w:p>
+      <w:pPr>
+        <w:rPr>
+          <w:rFonts w:ascii="Calibri" w:hAnsi="Calibri"/>
+          <w:b/>
+          <w:bCs/>
+        </w:rPr>
+      </w:pPr>
+    </w:p>
+    <w:p>
+      <w:pPr>
+        <w:tabs>
+          <w:tab w:val="left" w:pos="3440"/>
+        </w:tabs>
+        <w:rPr>
           <w:rFonts w:ascii="Calibri" w:hAnsi="Calibri" w:hint="eastAsia"/>
           <w:b/>
           <w:bCs/>
@@ -10732,10 +11138,11 @@
       </w:pPr>
       <w:r>
         <w:rPr>
-          <w:rFonts w:ascii="AppleSystemUIFont" w:eastAsiaTheme="minorEastAsia" w:hAnsi="AppleSystemUIFont" w:cs="AppleSystemUIFont"/>
-          <w:lang w:val="en-US"/>
-        </w:rPr>
-        <w:t>Which code shows the proper syntax to define a TypeScript union?</w:t>
+          <w:rFonts w:ascii="Calibri" w:hAnsi="Calibri"/>
+          <w:b/>
+          <w:bCs/>
+        </w:rPr>
+        <w:tab/>
       </w:r>
     </w:p>
     <w:sectPr>
@@ -10937,6 +11344,95 @@
     </w:lvl>
   </w:abstractNum>
   <w:abstractNum w:abstractNumId="2" w15:restartNumberingAfterBreak="0">
+    <w:nsid w:val="226230BA"/>
+    <w:multiLevelType w:val="hybridMultilevel"/>
+    <w:tmpl w:val="25D24ED6"/>
+    <w:lvl w:ilvl="0" w:tplc="04090015">
+      <w:start w:val="1"/>
+      <w:numFmt w:val="upperLetter"/>
+      <w:lvlText w:val="%1."/>
+      <w:lvlJc w:val="left"/>
+      <w:pPr>
+        <w:ind w:left="1800" w:hanging="360"/>
+      </w:pPr>
+      <w:rPr>
+        <w:rFonts w:hint="default"/>
+      </w:rPr>
+    </w:lvl>
+    <w:lvl w:ilvl="1" w:tplc="04090019" w:tentative="1">
+      <w:start w:val="1"/>
+      <w:numFmt w:val="lowerLetter"/>
+      <w:lvlText w:val="%2."/>
+      <w:lvlJc w:val="left"/>
+      <w:pPr>
+        <w:ind w:left="2520" w:hanging="360"/>
+      </w:pPr>
+    </w:lvl>
+    <w:lvl w:ilvl="2" w:tplc="0409001B" w:tentative="1">
+      <w:start w:val="1"/>
+      <w:numFmt w:val="lowerRoman"/>
+      <w:lvlText w:val="%3."/>
+      <w:lvlJc w:val="right"/>
+      <w:pPr>
+        <w:ind w:left="3240" w:hanging="180"/>
+      </w:pPr>
+    </w:lvl>
+    <w:lvl w:ilvl="3" w:tplc="0409000F" w:tentative="1">
+      <w:start w:val="1"/>
+      <w:numFmt w:val="decimal"/>
+      <w:lvlText w:val="%4."/>
+      <w:lvlJc w:val="left"/>
+      <w:pPr>
+        <w:ind w:left="3960" w:hanging="360"/>
+      </w:pPr>
+    </w:lvl>
+    <w:lvl w:ilvl="4" w:tplc="04090019" w:tentative="1">
+      <w:start w:val="1"/>
+      <w:numFmt w:val="lowerLetter"/>
+      <w:lvlText w:val="%5."/>
+      <w:lvlJc w:val="left"/>
+      <w:pPr>
+        <w:ind w:left="4680" w:hanging="360"/>
+      </w:pPr>
+    </w:lvl>
+    <w:lvl w:ilvl="5" w:tplc="0409001B" w:tentative="1">
+      <w:start w:val="1"/>
+      <w:numFmt w:val="lowerRoman"/>
+      <w:lvlText w:val="%6."/>
+      <w:lvlJc w:val="right"/>
+      <w:pPr>
+        <w:ind w:left="5400" w:hanging="180"/>
+      </w:pPr>
+    </w:lvl>
+    <w:lvl w:ilvl="6" w:tplc="0409000F" w:tentative="1">
+      <w:start w:val="1"/>
+      <w:numFmt w:val="decimal"/>
+      <w:lvlText w:val="%7."/>
+      <w:lvlJc w:val="left"/>
+      <w:pPr>
+        <w:ind w:left="6120" w:hanging="360"/>
+      </w:pPr>
+    </w:lvl>
+    <w:lvl w:ilvl="7" w:tplc="04090019" w:tentative="1">
+      <w:start w:val="1"/>
+      <w:numFmt w:val="lowerLetter"/>
+      <w:lvlText w:val="%8."/>
+      <w:lvlJc w:val="left"/>
+      <w:pPr>
+        <w:ind w:left="6840" w:hanging="360"/>
+      </w:pPr>
+    </w:lvl>
+    <w:lvl w:ilvl="8" w:tplc="0409001B" w:tentative="1">
+      <w:start w:val="1"/>
+      <w:numFmt w:val="lowerRoman"/>
+      <w:lvlText w:val="%9."/>
+      <w:lvlJc w:val="right"/>
+      <w:pPr>
+        <w:ind w:left="7560" w:hanging="180"/>
+      </w:pPr>
+    </w:lvl>
+  </w:abstractNum>
+  <w:abstractNum w:abstractNumId="3" w15:restartNumberingAfterBreak="0">
     <w:nsid w:val="3D9F2B13"/>
     <w:multiLevelType w:val="hybridMultilevel"/>
     <w:tmpl w:val="520E7810"/>
@@ -11026,7 +11522,7 @@
       </w:pPr>
     </w:lvl>
   </w:abstractNum>
-  <w:abstractNum w:abstractNumId="3" w15:restartNumberingAfterBreak="0">
+  <w:abstractNum w:abstractNumId="4" w15:restartNumberingAfterBreak="0">
     <w:nsid w:val="50E408BF"/>
     <w:multiLevelType w:val="hybridMultilevel"/>
     <w:tmpl w:val="BCBE6968"/>
@@ -11139,7 +11635,7 @@
       </w:rPr>
     </w:lvl>
   </w:abstractNum>
-  <w:abstractNum w:abstractNumId="4" w15:restartNumberingAfterBreak="0">
+  <w:abstractNum w:abstractNumId="5" w15:restartNumberingAfterBreak="0">
     <w:nsid w:val="52CB0831"/>
     <w:multiLevelType w:val="hybridMultilevel"/>
     <w:tmpl w:val="8CA4D62A"/>
@@ -11232,7 +11728,7 @@
       </w:pPr>
     </w:lvl>
   </w:abstractNum>
-  <w:abstractNum w:abstractNumId="5" w15:restartNumberingAfterBreak="0">
+  <w:abstractNum w:abstractNumId="6" w15:restartNumberingAfterBreak="0">
     <w:nsid w:val="553F2B35"/>
     <w:multiLevelType w:val="hybridMultilevel"/>
     <w:tmpl w:val="7954259C"/>
@@ -11321,7 +11817,96 @@
       </w:pPr>
     </w:lvl>
   </w:abstractNum>
-  <w:abstractNum w:abstractNumId="6" w15:restartNumberingAfterBreak="0">
+  <w:abstractNum w:abstractNumId="7" w15:restartNumberingAfterBreak="0">
+    <w:nsid w:val="65BC251F"/>
+    <w:multiLevelType w:val="hybridMultilevel"/>
+    <w:tmpl w:val="25D24ED6"/>
+    <w:lvl w:ilvl="0" w:tplc="04090015">
+      <w:start w:val="1"/>
+      <w:numFmt w:val="upperLetter"/>
+      <w:lvlText w:val="%1."/>
+      <w:lvlJc w:val="left"/>
+      <w:pPr>
+        <w:ind w:left="1800" w:hanging="360"/>
+      </w:pPr>
+      <w:rPr>
+        <w:rFonts w:hint="default"/>
+      </w:rPr>
+    </w:lvl>
+    <w:lvl w:ilvl="1" w:tplc="04090019" w:tentative="1">
+      <w:start w:val="1"/>
+      <w:numFmt w:val="lowerLetter"/>
+      <w:lvlText w:val="%2."/>
+      <w:lvlJc w:val="left"/>
+      <w:pPr>
+        <w:ind w:left="2520" w:hanging="360"/>
+      </w:pPr>
+    </w:lvl>
+    <w:lvl w:ilvl="2" w:tplc="0409001B" w:tentative="1">
+      <w:start w:val="1"/>
+      <w:numFmt w:val="lowerRoman"/>
+      <w:lvlText w:val="%3."/>
+      <w:lvlJc w:val="right"/>
+      <w:pPr>
+        <w:ind w:left="3240" w:hanging="180"/>
+      </w:pPr>
+    </w:lvl>
+    <w:lvl w:ilvl="3" w:tplc="0409000F" w:tentative="1">
+      <w:start w:val="1"/>
+      <w:numFmt w:val="decimal"/>
+      <w:lvlText w:val="%4."/>
+      <w:lvlJc w:val="left"/>
+      <w:pPr>
+        <w:ind w:left="3960" w:hanging="360"/>
+      </w:pPr>
+    </w:lvl>
+    <w:lvl w:ilvl="4" w:tplc="04090019" w:tentative="1">
+      <w:start w:val="1"/>
+      <w:numFmt w:val="lowerLetter"/>
+      <w:lvlText w:val="%5."/>
+      <w:lvlJc w:val="left"/>
+      <w:pPr>
+        <w:ind w:left="4680" w:hanging="360"/>
+      </w:pPr>
+    </w:lvl>
+    <w:lvl w:ilvl="5" w:tplc="0409001B" w:tentative="1">
+      <w:start w:val="1"/>
+      <w:numFmt w:val="lowerRoman"/>
+      <w:lvlText w:val="%6."/>
+      <w:lvlJc w:val="right"/>
+      <w:pPr>
+        <w:ind w:left="5400" w:hanging="180"/>
+      </w:pPr>
+    </w:lvl>
+    <w:lvl w:ilvl="6" w:tplc="0409000F" w:tentative="1">
+      <w:start w:val="1"/>
+      <w:numFmt w:val="decimal"/>
+      <w:lvlText w:val="%7."/>
+      <w:lvlJc w:val="left"/>
+      <w:pPr>
+        <w:ind w:left="6120" w:hanging="360"/>
+      </w:pPr>
+    </w:lvl>
+    <w:lvl w:ilvl="7" w:tplc="04090019" w:tentative="1">
+      <w:start w:val="1"/>
+      <w:numFmt w:val="lowerLetter"/>
+      <w:lvlText w:val="%8."/>
+      <w:lvlJc w:val="left"/>
+      <w:pPr>
+        <w:ind w:left="6840" w:hanging="360"/>
+      </w:pPr>
+    </w:lvl>
+    <w:lvl w:ilvl="8" w:tplc="0409001B" w:tentative="1">
+      <w:start w:val="1"/>
+      <w:numFmt w:val="lowerRoman"/>
+      <w:lvlText w:val="%9."/>
+      <w:lvlJc w:val="right"/>
+      <w:pPr>
+        <w:ind w:left="7560" w:hanging="180"/>
+      </w:pPr>
+    </w:lvl>
+  </w:abstractNum>
+  <w:abstractNum w:abstractNumId="8" w15:restartNumberingAfterBreak="0">
     <w:nsid w:val="6B766D80"/>
     <w:multiLevelType w:val="hybridMultilevel"/>
     <w:tmpl w:val="3AF89046"/>
@@ -11414,7 +11999,7 @@
       </w:pPr>
     </w:lvl>
   </w:abstractNum>
-  <w:abstractNum w:abstractNumId="7" w15:restartNumberingAfterBreak="0">
+  <w:abstractNum w:abstractNumId="9" w15:restartNumberingAfterBreak="0">
     <w:nsid w:val="6DD83C6A"/>
     <w:multiLevelType w:val="hybridMultilevel"/>
     <w:tmpl w:val="3AF89046"/>
@@ -11507,7 +12092,7 @@
       </w:pPr>
     </w:lvl>
   </w:abstractNum>
-  <w:abstractNum w:abstractNumId="8" w15:restartNumberingAfterBreak="0">
+  <w:abstractNum w:abstractNumId="10" w15:restartNumberingAfterBreak="0">
     <w:nsid w:val="6E4A5CEC"/>
     <w:multiLevelType w:val="hybridMultilevel"/>
     <w:tmpl w:val="06649BDA"/>
@@ -11598,7 +12183,7 @@
       </w:pPr>
     </w:lvl>
   </w:abstractNum>
-  <w:abstractNum w:abstractNumId="9" w15:restartNumberingAfterBreak="0">
+  <w:abstractNum w:abstractNumId="11" w15:restartNumberingAfterBreak="0">
     <w:nsid w:val="724515C8"/>
     <w:multiLevelType w:val="hybridMultilevel"/>
     <w:tmpl w:val="A290F5F2"/>
@@ -11687,7 +12272,7 @@
       </w:pPr>
     </w:lvl>
   </w:abstractNum>
-  <w:abstractNum w:abstractNumId="10" w15:restartNumberingAfterBreak="0">
+  <w:abstractNum w:abstractNumId="12" w15:restartNumberingAfterBreak="0">
     <w:nsid w:val="7B19375F"/>
     <w:multiLevelType w:val="hybridMultilevel"/>
     <w:tmpl w:val="B0FC42D8"/>
@@ -11804,34 +12389,40 @@
     <w:abstractNumId w:val="0"/>
   </w:num>
   <w:num w:numId="2">
-    <w:abstractNumId w:val="5"/>
+    <w:abstractNumId w:val="6"/>
   </w:num>
   <w:num w:numId="3">
+    <w:abstractNumId w:val="11"/>
+  </w:num>
+  <w:num w:numId="4">
+    <w:abstractNumId w:val="4"/>
+  </w:num>
+  <w:num w:numId="5">
     <w:abstractNumId w:val="9"/>
   </w:num>
-  <w:num w:numId="4">
+  <w:num w:numId="6">
+    <w:abstractNumId w:val="8"/>
+  </w:num>
+  <w:num w:numId="7">
     <w:abstractNumId w:val="3"/>
   </w:num>
-  <w:num w:numId="5">
-    <w:abstractNumId w:val="7"/>
-  </w:num>
-  <w:num w:numId="6">
-    <w:abstractNumId w:val="6"/>
-  </w:num>
-  <w:num w:numId="7">
-    <w:abstractNumId w:val="2"/>
-  </w:num>
   <w:num w:numId="8">
-    <w:abstractNumId w:val="10"/>
+    <w:abstractNumId w:val="12"/>
   </w:num>
   <w:num w:numId="9">
     <w:abstractNumId w:val="1"/>
   </w:num>
   <w:num w:numId="10">
-    <w:abstractNumId w:val="4"/>
+    <w:abstractNumId w:val="5"/>
   </w:num>
   <w:num w:numId="11">
-    <w:abstractNumId w:val="8"/>
+    <w:abstractNumId w:val="10"/>
+  </w:num>
+  <w:num w:numId="12">
+    <w:abstractNumId w:val="2"/>
+  </w:num>
+  <w:num w:numId="13">
+    <w:abstractNumId w:val="7"/>
   </w:num>
 </w:numbering>
 </file>

</xml_diff>

<commit_message>
feat: Add progress #120 'Learn Typescript'
</commit_message>
<xml_diff>
--- a/learn-typescript/chapter_4/Chapter 4 - Union Types.docx
+++ b/learn-typescript/chapter_4/Chapter 4 - Union Types.docx
@@ -12318,6 +12318,780 @@
           <w:tab w:val="left" w:pos="3440"/>
         </w:tabs>
         <w:rPr>
+          <w:rFonts w:ascii="Calibri" w:hAnsi="Calibri"/>
+          <w:b/>
+          <w:bCs/>
+        </w:rPr>
+      </w:pPr>
+    </w:p>
+    <w:p>
+      <w:pPr>
+        <w:tabs>
+          <w:tab w:val="left" w:pos="3440"/>
+        </w:tabs>
+        <w:rPr>
+          <w:rFonts w:ascii="Calibri" w:hAnsi="Calibri"/>
+          <w:b/>
+          <w:bCs/>
+        </w:rPr>
+      </w:pPr>
+    </w:p>
+    <w:p>
+      <w:pPr>
+        <w:pStyle w:val="ListParagraph"/>
+        <w:numPr>
+          <w:ilvl w:val="0"/>
+          <w:numId w:val="11"/>
+        </w:numPr>
+        <w:tabs>
+          <w:tab w:val="left" w:pos="3440"/>
+        </w:tabs>
+        <w:rPr>
+          <w:rFonts w:ascii="Calibri" w:hAnsi="Calibri"/>
+          <w:b/>
+          <w:bCs/>
+        </w:rPr>
+      </w:pPr>
+      <w:r>
+        <w:rPr>
+          <w:rFonts w:ascii="AppleSystemUIFont" w:eastAsiaTheme="minorEastAsia" w:hAnsi="AppleSystemUIFont" w:cs="AppleSystemUIFont"/>
+          <w:lang w:val="en-US"/>
+        </w:rPr>
+        <w:t>Given the following code, why will TypeScript raise an error?</w:t>
+      </w:r>
+    </w:p>
+    <w:p>
+      <w:pPr>
+        <w:tabs>
+          <w:tab w:val="left" w:pos="3440"/>
+        </w:tabs>
+        <w:rPr>
+          <w:rFonts w:ascii="Calibri" w:hAnsi="Calibri"/>
+          <w:b/>
+          <w:bCs/>
+        </w:rPr>
+      </w:pPr>
+    </w:p>
+    <w:p>
+      <w:pPr>
+        <w:tabs>
+          <w:tab w:val="left" w:pos="3440"/>
+        </w:tabs>
+        <w:rPr>
+          <w:rFonts w:ascii="Calibri" w:hAnsi="Calibri"/>
+          <w:b/>
+          <w:bCs/>
+        </w:rPr>
+      </w:pPr>
+      <w:r>
+        <w:rPr>
+          <w:rFonts w:ascii="Calibri" w:hAnsi="Calibri"/>
+          <w:b/>
+          <w:bCs/>
+        </w:rPr>
+        <w:drawing>
+          <wp:inline distT="0" distB="0" distL="0" distR="0" wp14:anchorId="5FDD5E3F" wp14:editId="3BD1F96C">
+            <wp:extent cx="5953125" cy="4206400"/>
+            <wp:effectExtent l="0" t="0" r="3175" b="0"/>
+            <wp:docPr id="6" name="Picture 6" descr="Graphical user interface&#10;&#10;Description automatically generated"/>
+            <wp:cNvGraphicFramePr>
+              <a:graphicFrameLocks xmlns:a="http://schemas.openxmlformats.org/drawingml/2006/main" noChangeAspect="1"/>
+            </wp:cNvGraphicFramePr>
+            <a:graphic xmlns:a="http://schemas.openxmlformats.org/drawingml/2006/main">
+              <a:graphicData uri="http://schemas.openxmlformats.org/drawingml/2006/picture">
+                <pic:pic xmlns:pic="http://schemas.openxmlformats.org/drawingml/2006/picture">
+                  <pic:nvPicPr>
+                    <pic:cNvPr id="6" name="Picture 6" descr="Graphical user interface&#10;&#10;Description automatically generated"/>
+                    <pic:cNvPicPr/>
+                  </pic:nvPicPr>
+                  <pic:blipFill>
+                    <a:blip r:embed="rId10"/>
+                    <a:stretch>
+                      <a:fillRect/>
+                    </a:stretch>
+                  </pic:blipFill>
+                  <pic:spPr>
+                    <a:xfrm>
+                      <a:off x="0" y="0"/>
+                      <a:ext cx="5965257" cy="4214972"/>
+                    </a:xfrm>
+                    <a:prstGeom prst="rect">
+                      <a:avLst/>
+                    </a:prstGeom>
+                  </pic:spPr>
+                </pic:pic>
+              </a:graphicData>
+            </a:graphic>
+          </wp:inline>
+        </w:drawing>
+      </w:r>
+    </w:p>
+    <w:p>
+      <w:pPr>
+        <w:tabs>
+          <w:tab w:val="left" w:pos="3440"/>
+        </w:tabs>
+        <w:rPr>
+          <w:rFonts w:ascii="Calibri" w:hAnsi="Calibri"/>
+          <w:b/>
+          <w:bCs/>
+        </w:rPr>
+      </w:pPr>
+    </w:p>
+    <w:p>
+      <w:pPr>
+        <w:tabs>
+          <w:tab w:val="left" w:pos="3440"/>
+        </w:tabs>
+        <w:rPr>
+          <w:rFonts w:ascii="Calibri" w:hAnsi="Calibri"/>
+          <w:b/>
+          <w:bCs/>
+        </w:rPr>
+      </w:pPr>
+    </w:p>
+    <w:p>
+      <w:pPr>
+        <w:tabs>
+          <w:tab w:val="left" w:pos="3440"/>
+        </w:tabs>
+        <w:rPr>
+          <w:rFonts w:ascii="Calibri" w:hAnsi="Calibri"/>
+          <w:b/>
+          <w:bCs/>
+        </w:rPr>
+      </w:pPr>
+    </w:p>
+    <w:p>
+      <w:pPr>
+        <w:pStyle w:val="ListParagraph"/>
+        <w:numPr>
+          <w:ilvl w:val="0"/>
+          <w:numId w:val="16"/>
+        </w:numPr>
+        <w:rPr>
+          <w:rFonts w:ascii="Calibri" w:hAnsi="Calibri"/>
+          <w:b/>
+          <w:bCs/>
+        </w:rPr>
+      </w:pPr>
+      <w:r>
+        <w:rPr>
+          <w:rFonts w:ascii="Calibri" w:hAnsi="Calibri"/>
+          <w:b/>
+          <w:bCs/>
+        </w:rPr>
+        <w:lastRenderedPageBreak/>
+        <w:t>B</w:t>
+      </w:r>
+    </w:p>
+    <w:p>
+      <w:pPr>
+        <w:tabs>
+          <w:tab w:val="left" w:pos="3440"/>
+        </w:tabs>
+        <w:rPr>
+          <w:rFonts w:ascii="Calibri" w:hAnsi="Calibri"/>
+          <w:b/>
+          <w:bCs/>
+        </w:rPr>
+      </w:pPr>
+    </w:p>
+    <w:p>
+      <w:pPr>
+        <w:tabs>
+          <w:tab w:val="left" w:pos="3440"/>
+        </w:tabs>
+        <w:rPr>
+          <w:rFonts w:ascii="Calibri" w:hAnsi="Calibri"/>
+          <w:b/>
+          <w:bCs/>
+        </w:rPr>
+      </w:pPr>
+    </w:p>
+    <w:p>
+      <w:pPr>
+        <w:pStyle w:val="ListParagraph"/>
+        <w:numPr>
+          <w:ilvl w:val="0"/>
+          <w:numId w:val="11"/>
+        </w:numPr>
+        <w:tabs>
+          <w:tab w:val="left" w:pos="3440"/>
+        </w:tabs>
+        <w:rPr>
+          <w:rFonts w:ascii="Calibri" w:hAnsi="Calibri"/>
+          <w:b/>
+          <w:bCs/>
+        </w:rPr>
+      </w:pPr>
+      <w:r>
+        <w:rPr>
+          <w:rFonts w:ascii="AppleSystemUIFont" w:eastAsiaTheme="minorEastAsia" w:hAnsi="AppleSystemUIFont" w:cs="AppleSystemUIFont"/>
+          <w:lang w:val="en-US"/>
+        </w:rPr>
+        <w:t>What is the correct syntax to type an array whose values can be either </w:t>
+      </w:r>
+      <w:proofErr w:type="spellStart"/>
+      <w:r>
+        <w:rPr>
+          <w:rFonts w:ascii="AppleSystemUIFont" w:eastAsiaTheme="minorEastAsia" w:hAnsi="AppleSystemUIFont" w:cs="AppleSystemUIFont"/>
+          <w:lang w:val="en-US"/>
+        </w:rPr>
+        <w:t>booleans</w:t>
+      </w:r>
+      <w:proofErr w:type="spellEnd"/>
+      <w:r>
+        <w:rPr>
+          <w:rFonts w:ascii="AppleSystemUIFont" w:eastAsiaTheme="minorEastAsia" w:hAnsi="AppleSystemUIFont" w:cs="AppleSystemUIFont"/>
+          <w:lang w:val="en-US"/>
+        </w:rPr>
+        <w:t xml:space="preserve"> or numbers?</w:t>
+      </w:r>
+    </w:p>
+    <w:p>
+      <w:pPr>
+        <w:tabs>
+          <w:tab w:val="left" w:pos="3440"/>
+        </w:tabs>
+        <w:rPr>
+          <w:rFonts w:ascii="Calibri" w:hAnsi="Calibri"/>
+          <w:b/>
+          <w:bCs/>
+        </w:rPr>
+      </w:pPr>
+    </w:p>
+    <w:p>
+      <w:pPr>
+        <w:tabs>
+          <w:tab w:val="left" w:pos="3440"/>
+        </w:tabs>
+        <w:rPr>
+          <w:rFonts w:ascii="Calibri" w:hAnsi="Calibri"/>
+          <w:b/>
+          <w:bCs/>
+        </w:rPr>
+      </w:pPr>
+      <w:r>
+        <w:rPr>
+          <w:rFonts w:ascii="Calibri" w:hAnsi="Calibri"/>
+          <w:b/>
+          <w:bCs/>
+        </w:rPr>
+        <w:drawing>
+          <wp:inline distT="0" distB="0" distL="0" distR="0" wp14:anchorId="25456011" wp14:editId="672FC374">
+            <wp:extent cx="5910820" cy="2565400"/>
+            <wp:effectExtent l="0" t="0" r="0" b="0"/>
+            <wp:docPr id="7" name="Picture 7" descr="A picture containing background pattern&#10;&#10;Description automatically generated"/>
+            <wp:cNvGraphicFramePr>
+              <a:graphicFrameLocks xmlns:a="http://schemas.openxmlformats.org/drawingml/2006/main" noChangeAspect="1"/>
+            </wp:cNvGraphicFramePr>
+            <a:graphic xmlns:a="http://schemas.openxmlformats.org/drawingml/2006/main">
+              <a:graphicData uri="http://schemas.openxmlformats.org/drawingml/2006/picture">
+                <pic:pic xmlns:pic="http://schemas.openxmlformats.org/drawingml/2006/picture">
+                  <pic:nvPicPr>
+                    <pic:cNvPr id="7" name="Picture 7" descr="A picture containing background pattern&#10;&#10;Description automatically generated"/>
+                    <pic:cNvPicPr/>
+                  </pic:nvPicPr>
+                  <pic:blipFill>
+                    <a:blip r:embed="rId11"/>
+                    <a:stretch>
+                      <a:fillRect/>
+                    </a:stretch>
+                  </pic:blipFill>
+                  <pic:spPr>
+                    <a:xfrm>
+                      <a:off x="0" y="0"/>
+                      <a:ext cx="5917264" cy="2568197"/>
+                    </a:xfrm>
+                    <a:prstGeom prst="rect">
+                      <a:avLst/>
+                    </a:prstGeom>
+                  </pic:spPr>
+                </pic:pic>
+              </a:graphicData>
+            </a:graphic>
+          </wp:inline>
+        </w:drawing>
+      </w:r>
+    </w:p>
+    <w:p>
+      <w:pPr>
+        <w:tabs>
+          <w:tab w:val="left" w:pos="3440"/>
+        </w:tabs>
+        <w:rPr>
+          <w:rFonts w:ascii="Calibri" w:hAnsi="Calibri"/>
+          <w:b/>
+          <w:bCs/>
+        </w:rPr>
+      </w:pPr>
+    </w:p>
+    <w:p>
+      <w:pPr>
+        <w:pStyle w:val="ListParagraph"/>
+        <w:numPr>
+          <w:ilvl w:val="0"/>
+          <w:numId w:val="17"/>
+        </w:numPr>
+        <w:rPr>
+          <w:rFonts w:ascii="Calibri" w:hAnsi="Calibri"/>
+          <w:b/>
+          <w:bCs/>
+        </w:rPr>
+      </w:pPr>
+      <w:r>
+        <w:rPr>
+          <w:rFonts w:ascii="Calibri" w:hAnsi="Calibri"/>
+          <w:b/>
+          <w:bCs/>
+        </w:rPr>
+        <w:t>A</w:t>
+      </w:r>
+    </w:p>
+    <w:p>
+      <w:pPr>
+        <w:tabs>
+          <w:tab w:val="left" w:pos="3440"/>
+        </w:tabs>
+        <w:rPr>
+          <w:rFonts w:ascii="Calibri" w:hAnsi="Calibri"/>
+          <w:b/>
+          <w:bCs/>
+        </w:rPr>
+      </w:pPr>
+    </w:p>
+    <w:p>
+      <w:pPr>
+        <w:tabs>
+          <w:tab w:val="left" w:pos="3440"/>
+        </w:tabs>
+        <w:rPr>
+          <w:rFonts w:ascii="Calibri" w:hAnsi="Calibri"/>
+          <w:b/>
+          <w:bCs/>
+        </w:rPr>
+      </w:pPr>
+    </w:p>
+    <w:p>
+      <w:pPr>
+        <w:tabs>
+          <w:tab w:val="left" w:pos="3440"/>
+        </w:tabs>
+        <w:rPr>
+          <w:rFonts w:ascii="Calibri" w:hAnsi="Calibri"/>
+          <w:b/>
+          <w:bCs/>
+        </w:rPr>
+      </w:pPr>
+    </w:p>
+    <w:p>
+      <w:pPr>
+        <w:tabs>
+          <w:tab w:val="left" w:pos="3440"/>
+        </w:tabs>
+        <w:rPr>
+          <w:rFonts w:ascii="Calibri" w:hAnsi="Calibri"/>
+          <w:b/>
+          <w:bCs/>
+        </w:rPr>
+      </w:pPr>
+    </w:p>
+    <w:p>
+      <w:pPr>
+        <w:tabs>
+          <w:tab w:val="left" w:pos="3440"/>
+        </w:tabs>
+        <w:rPr>
+          <w:rFonts w:ascii="Calibri" w:hAnsi="Calibri"/>
+          <w:b/>
+          <w:bCs/>
+        </w:rPr>
+      </w:pPr>
+    </w:p>
+    <w:p>
+      <w:pPr>
+        <w:tabs>
+          <w:tab w:val="left" w:pos="3440"/>
+        </w:tabs>
+        <w:rPr>
+          <w:rFonts w:ascii="Calibri" w:hAnsi="Calibri"/>
+          <w:b/>
+          <w:bCs/>
+        </w:rPr>
+      </w:pPr>
+    </w:p>
+    <w:p>
+      <w:pPr>
+        <w:tabs>
+          <w:tab w:val="left" w:pos="3440"/>
+        </w:tabs>
+        <w:rPr>
+          <w:rFonts w:ascii="Calibri" w:hAnsi="Calibri"/>
+          <w:b/>
+          <w:bCs/>
+        </w:rPr>
+      </w:pPr>
+    </w:p>
+    <w:p>
+      <w:pPr>
+        <w:tabs>
+          <w:tab w:val="left" w:pos="3440"/>
+        </w:tabs>
+        <w:rPr>
+          <w:rFonts w:ascii="Calibri" w:hAnsi="Calibri"/>
+          <w:b/>
+          <w:bCs/>
+        </w:rPr>
+      </w:pPr>
+    </w:p>
+    <w:p>
+      <w:pPr>
+        <w:tabs>
+          <w:tab w:val="left" w:pos="3440"/>
+        </w:tabs>
+        <w:rPr>
+          <w:rFonts w:ascii="Calibri" w:hAnsi="Calibri"/>
+          <w:b/>
+          <w:bCs/>
+        </w:rPr>
+      </w:pPr>
+    </w:p>
+    <w:p>
+      <w:pPr>
+        <w:tabs>
+          <w:tab w:val="left" w:pos="3440"/>
+        </w:tabs>
+        <w:rPr>
+          <w:rFonts w:ascii="Calibri" w:hAnsi="Calibri"/>
+          <w:b/>
+          <w:bCs/>
+        </w:rPr>
+      </w:pPr>
+    </w:p>
+    <w:p>
+      <w:pPr>
+        <w:tabs>
+          <w:tab w:val="left" w:pos="3440"/>
+        </w:tabs>
+        <w:rPr>
+          <w:rFonts w:ascii="Calibri" w:hAnsi="Calibri"/>
+          <w:b/>
+          <w:bCs/>
+        </w:rPr>
+      </w:pPr>
+    </w:p>
+    <w:p>
+      <w:pPr>
+        <w:tabs>
+          <w:tab w:val="left" w:pos="3440"/>
+        </w:tabs>
+        <w:rPr>
+          <w:rFonts w:ascii="Calibri" w:hAnsi="Calibri"/>
+          <w:b/>
+          <w:bCs/>
+        </w:rPr>
+      </w:pPr>
+    </w:p>
+    <w:p>
+      <w:pPr>
+        <w:tabs>
+          <w:tab w:val="left" w:pos="3440"/>
+        </w:tabs>
+        <w:rPr>
+          <w:rFonts w:ascii="Calibri" w:hAnsi="Calibri"/>
+          <w:b/>
+          <w:bCs/>
+        </w:rPr>
+      </w:pPr>
+    </w:p>
+    <w:p>
+      <w:pPr>
+        <w:tabs>
+          <w:tab w:val="left" w:pos="3440"/>
+        </w:tabs>
+        <w:rPr>
+          <w:rFonts w:ascii="Calibri" w:hAnsi="Calibri"/>
+          <w:b/>
+          <w:bCs/>
+        </w:rPr>
+      </w:pPr>
+    </w:p>
+    <w:p>
+      <w:pPr>
+        <w:tabs>
+          <w:tab w:val="left" w:pos="3440"/>
+        </w:tabs>
+        <w:rPr>
+          <w:rFonts w:ascii="Calibri" w:hAnsi="Calibri"/>
+          <w:b/>
+          <w:bCs/>
+        </w:rPr>
+      </w:pPr>
+    </w:p>
+    <w:p>
+      <w:pPr>
+        <w:tabs>
+          <w:tab w:val="left" w:pos="3440"/>
+        </w:tabs>
+        <w:rPr>
+          <w:rFonts w:ascii="Calibri" w:hAnsi="Calibri"/>
+          <w:b/>
+          <w:bCs/>
+        </w:rPr>
+      </w:pPr>
+    </w:p>
+    <w:p>
+      <w:pPr>
+        <w:tabs>
+          <w:tab w:val="left" w:pos="3440"/>
+        </w:tabs>
+        <w:rPr>
+          <w:rFonts w:ascii="Calibri" w:hAnsi="Calibri"/>
+          <w:b/>
+          <w:bCs/>
+        </w:rPr>
+      </w:pPr>
+    </w:p>
+    <w:p>
+      <w:pPr>
+        <w:tabs>
+          <w:tab w:val="left" w:pos="3440"/>
+        </w:tabs>
+        <w:rPr>
+          <w:rFonts w:ascii="Calibri" w:hAnsi="Calibri"/>
+          <w:b/>
+          <w:bCs/>
+        </w:rPr>
+      </w:pPr>
+    </w:p>
+    <w:p>
+      <w:pPr>
+        <w:tabs>
+          <w:tab w:val="left" w:pos="3440"/>
+        </w:tabs>
+        <w:rPr>
+          <w:rFonts w:ascii="Calibri" w:hAnsi="Calibri"/>
+          <w:b/>
+          <w:bCs/>
+        </w:rPr>
+      </w:pPr>
+    </w:p>
+    <w:p>
+      <w:pPr>
+        <w:tabs>
+          <w:tab w:val="left" w:pos="3440"/>
+        </w:tabs>
+        <w:rPr>
+          <w:rFonts w:ascii="Calibri" w:hAnsi="Calibri"/>
+          <w:b/>
+          <w:bCs/>
+        </w:rPr>
+      </w:pPr>
+    </w:p>
+    <w:p>
+      <w:pPr>
+        <w:tabs>
+          <w:tab w:val="left" w:pos="3440"/>
+        </w:tabs>
+        <w:rPr>
+          <w:rFonts w:ascii="Calibri" w:hAnsi="Calibri"/>
+          <w:b/>
+          <w:bCs/>
+        </w:rPr>
+      </w:pPr>
+    </w:p>
+    <w:p>
+      <w:pPr>
+        <w:tabs>
+          <w:tab w:val="left" w:pos="3440"/>
+        </w:tabs>
+        <w:rPr>
+          <w:rFonts w:ascii="Calibri" w:hAnsi="Calibri"/>
+          <w:b/>
+          <w:bCs/>
+        </w:rPr>
+      </w:pPr>
+    </w:p>
+    <w:p>
+      <w:pPr>
+        <w:pStyle w:val="ListParagraph"/>
+        <w:numPr>
+          <w:ilvl w:val="0"/>
+          <w:numId w:val="11"/>
+        </w:numPr>
+        <w:tabs>
+          <w:tab w:val="left" w:pos="3440"/>
+        </w:tabs>
+        <w:rPr>
+          <w:rFonts w:ascii="Calibri" w:hAnsi="Calibri"/>
+          <w:b/>
+          <w:bCs/>
+        </w:rPr>
+      </w:pPr>
+      <w:r>
+        <w:rPr>
+          <w:rFonts w:ascii="AppleSystemUIFont" w:eastAsiaTheme="minorEastAsia" w:hAnsi="AppleSystemUIFont" w:cs="AppleSystemUIFont"/>
+          <w:lang w:val="en-US"/>
+        </w:rPr>
+        <w:lastRenderedPageBreak/>
+        <w:t>Which code shows the proper syntax to define a TypeScript union?</w:t>
+      </w:r>
+    </w:p>
+    <w:p>
+      <w:pPr>
+        <w:tabs>
+          <w:tab w:val="left" w:pos="3440"/>
+        </w:tabs>
+        <w:rPr>
+          <w:rFonts w:ascii="Calibri" w:hAnsi="Calibri"/>
+          <w:b/>
+          <w:bCs/>
+        </w:rPr>
+      </w:pPr>
+    </w:p>
+    <w:p>
+      <w:pPr>
+        <w:tabs>
+          <w:tab w:val="left" w:pos="3440"/>
+        </w:tabs>
+        <w:rPr>
+          <w:rFonts w:ascii="Calibri" w:hAnsi="Calibri"/>
+          <w:b/>
+          <w:bCs/>
+        </w:rPr>
+      </w:pPr>
+      <w:r>
+        <w:rPr>
+          <w:rFonts w:ascii="Calibri" w:hAnsi="Calibri"/>
+          <w:b/>
+          <w:bCs/>
+        </w:rPr>
+        <w:drawing>
+          <wp:inline distT="0" distB="0" distL="0" distR="0" wp14:anchorId="2150E94C" wp14:editId="009256EC">
+            <wp:extent cx="5910580" cy="3567647"/>
+            <wp:effectExtent l="0" t="0" r="0" b="1270"/>
+            <wp:docPr id="8" name="Picture 8" descr="Graphical user interface&#10;&#10;Description automatically generated"/>
+            <wp:cNvGraphicFramePr>
+              <a:graphicFrameLocks xmlns:a="http://schemas.openxmlformats.org/drawingml/2006/main" noChangeAspect="1"/>
+            </wp:cNvGraphicFramePr>
+            <a:graphic xmlns:a="http://schemas.openxmlformats.org/drawingml/2006/main">
+              <a:graphicData uri="http://schemas.openxmlformats.org/drawingml/2006/picture">
+                <pic:pic xmlns:pic="http://schemas.openxmlformats.org/drawingml/2006/picture">
+                  <pic:nvPicPr>
+                    <pic:cNvPr id="8" name="Picture 8" descr="Graphical user interface&#10;&#10;Description automatically generated"/>
+                    <pic:cNvPicPr/>
+                  </pic:nvPicPr>
+                  <pic:blipFill>
+                    <a:blip r:embed="rId12"/>
+                    <a:stretch>
+                      <a:fillRect/>
+                    </a:stretch>
+                  </pic:blipFill>
+                  <pic:spPr>
+                    <a:xfrm>
+                      <a:off x="0" y="0"/>
+                      <a:ext cx="5926780" cy="3577426"/>
+                    </a:xfrm>
+                    <a:prstGeom prst="rect">
+                      <a:avLst/>
+                    </a:prstGeom>
+                  </pic:spPr>
+                </pic:pic>
+              </a:graphicData>
+            </a:graphic>
+          </wp:inline>
+        </w:drawing>
+      </w:r>
+    </w:p>
+    <w:p>
+      <w:pPr>
+        <w:tabs>
+          <w:tab w:val="left" w:pos="3440"/>
+        </w:tabs>
+        <w:rPr>
+          <w:rFonts w:ascii="Calibri" w:hAnsi="Calibri"/>
+          <w:b/>
+          <w:bCs/>
+        </w:rPr>
+      </w:pPr>
+    </w:p>
+    <w:p>
+      <w:pPr>
+        <w:tabs>
+          <w:tab w:val="left" w:pos="3440"/>
+        </w:tabs>
+        <w:rPr>
+          <w:rFonts w:ascii="Calibri" w:hAnsi="Calibri"/>
+          <w:b/>
+          <w:bCs/>
+        </w:rPr>
+      </w:pPr>
+    </w:p>
+    <w:p>
+      <w:pPr>
+        <w:pStyle w:val="ListParagraph"/>
+        <w:numPr>
+          <w:ilvl w:val="0"/>
+          <w:numId w:val="18"/>
+        </w:numPr>
+        <w:rPr>
+          <w:rFonts w:ascii="Calibri" w:hAnsi="Calibri"/>
+          <w:b/>
+          <w:bCs/>
+        </w:rPr>
+      </w:pPr>
+      <w:r>
+        <w:rPr>
+          <w:rFonts w:ascii="Calibri" w:hAnsi="Calibri"/>
+          <w:b/>
+          <w:bCs/>
+        </w:rPr>
+        <w:t>D</w:t>
+      </w:r>
+    </w:p>
+    <w:p>
+      <w:pPr>
+        <w:tabs>
+          <w:tab w:val="left" w:pos="3440"/>
+        </w:tabs>
+        <w:rPr>
+          <w:rFonts w:ascii="Calibri" w:hAnsi="Calibri"/>
+          <w:b/>
+          <w:bCs/>
+        </w:rPr>
+      </w:pPr>
+    </w:p>
+    <w:p>
+      <w:pPr>
+        <w:tabs>
+          <w:tab w:val="left" w:pos="3440"/>
+        </w:tabs>
+        <w:rPr>
+          <w:rFonts w:ascii="Calibri" w:hAnsi="Calibri"/>
+          <w:b/>
+          <w:bCs/>
+        </w:rPr>
+      </w:pPr>
+    </w:p>
+    <w:p>
+      <w:pPr>
+        <w:tabs>
+          <w:tab w:val="left" w:pos="3440"/>
+        </w:tabs>
+        <w:rPr>
+          <w:rFonts w:ascii="Calibri" w:hAnsi="Calibri"/>
+          <w:b/>
+          <w:bCs/>
+        </w:rPr>
+      </w:pPr>
+    </w:p>
+    <w:p>
+      <w:pPr>
+        <w:tabs>
+          <w:tab w:val="left" w:pos="3440"/>
+        </w:tabs>
+        <w:rPr>
           <w:rFonts w:ascii="Calibri" w:hAnsi="Calibri" w:hint="eastAsia"/>
           <w:b/>
           <w:bCs/>
@@ -12337,6 +13111,95 @@
 <file path=word/numbering.xml><?xml version="1.0" encoding="utf-8"?>
 <w:numbering xmlns:wpc="http://schemas.microsoft.com/office/word/2010/wordprocessingCanvas" xmlns:cx="http://schemas.microsoft.com/office/drawing/2014/chartex" xmlns:cx1="http://schemas.microsoft.com/office/drawing/2015/9/8/chartex" xmlns:cx2="http://schemas.microsoft.com/office/drawing/2015/10/21/chartex" xmlns:cx3="http://schemas.microsoft.com/office/drawing/2016/5/9/chartex" xmlns:cx4="http://schemas.microsoft.com/office/drawing/2016/5/10/chartex" xmlns:cx5="http://schemas.microsoft.com/office/drawing/2016/5/11/chartex" xmlns:cx6="http://schemas.microsoft.com/office/drawing/2016/5/12/chartex" xmlns:cx7="http://schemas.microsoft.com/office/drawing/2016/5/13/chartex" xmlns:cx8="http://schemas.microsoft.com/office/drawing/2016/5/14/chartex" xmlns:mc="http://schemas.openxmlformats.org/markup-compatibility/2006" xmlns:aink="http://schemas.microsoft.com/office/drawing/2016/ink" xmlns:am3d="http://schemas.microsoft.com/office/drawing/2017/model3d" xmlns:o="urn:schemas-microsoft-com:office:office" xmlns:r="http://schemas.openxmlformats.org/officeDocument/2006/relationships" xmlns:m="http://schemas.openxmlformats.org/officeDocument/2006/math" xmlns:v="urn:schemas-microsoft-com:vml" xmlns:wp14="http://schemas.microsoft.com/office/word/2010/wordprocessingDrawing" xmlns:wp="http://schemas.openxmlformats.org/drawingml/2006/wordprocessingDrawing" xmlns:w10="urn:schemas-microsoft-com:office:word" xmlns:w="http://schemas.openxmlformats.org/wordprocessingml/2006/main" xmlns:w14="http://schemas.microsoft.com/office/word/2010/wordml" xmlns:w15="http://schemas.microsoft.com/office/word/2012/wordml" xmlns:w16cex="http://schemas.microsoft.com/office/word/2018/wordml/cex" xmlns:w16cid="http://schemas.microsoft.com/office/word/2016/wordml/cid" xmlns:w16="http://schemas.microsoft.com/office/word/2018/wordml" xmlns:w16se="http://schemas.microsoft.com/office/word/2015/wordml/symex" xmlns:wpg="http://schemas.microsoft.com/office/word/2010/wordprocessingGroup" xmlns:wpi="http://schemas.microsoft.com/office/word/2010/wordprocessingInk" xmlns:wne="http://schemas.microsoft.com/office/word/2006/wordml" xmlns:wps="http://schemas.microsoft.com/office/word/2010/wordprocessingShape" mc:Ignorable="w14 w15 w16se w16cid w16 w16cex wp14">
   <w:abstractNum w:abstractNumId="0" w15:restartNumberingAfterBreak="0">
+    <w:nsid w:val="054B3D19"/>
+    <w:multiLevelType w:val="hybridMultilevel"/>
+    <w:tmpl w:val="25D24ED6"/>
+    <w:lvl w:ilvl="0" w:tplc="04090015">
+      <w:start w:val="1"/>
+      <w:numFmt w:val="upperLetter"/>
+      <w:lvlText w:val="%1."/>
+      <w:lvlJc w:val="left"/>
+      <w:pPr>
+        <w:ind w:left="1800" w:hanging="360"/>
+      </w:pPr>
+      <w:rPr>
+        <w:rFonts w:hint="default"/>
+      </w:rPr>
+    </w:lvl>
+    <w:lvl w:ilvl="1" w:tplc="04090019" w:tentative="1">
+      <w:start w:val="1"/>
+      <w:numFmt w:val="lowerLetter"/>
+      <w:lvlText w:val="%2."/>
+      <w:lvlJc w:val="left"/>
+      <w:pPr>
+        <w:ind w:left="2520" w:hanging="360"/>
+      </w:pPr>
+    </w:lvl>
+    <w:lvl w:ilvl="2" w:tplc="0409001B" w:tentative="1">
+      <w:start w:val="1"/>
+      <w:numFmt w:val="lowerRoman"/>
+      <w:lvlText w:val="%3."/>
+      <w:lvlJc w:val="right"/>
+      <w:pPr>
+        <w:ind w:left="3240" w:hanging="180"/>
+      </w:pPr>
+    </w:lvl>
+    <w:lvl w:ilvl="3" w:tplc="0409000F" w:tentative="1">
+      <w:start w:val="1"/>
+      <w:numFmt w:val="decimal"/>
+      <w:lvlText w:val="%4."/>
+      <w:lvlJc w:val="left"/>
+      <w:pPr>
+        <w:ind w:left="3960" w:hanging="360"/>
+      </w:pPr>
+    </w:lvl>
+    <w:lvl w:ilvl="4" w:tplc="04090019" w:tentative="1">
+      <w:start w:val="1"/>
+      <w:numFmt w:val="lowerLetter"/>
+      <w:lvlText w:val="%5."/>
+      <w:lvlJc w:val="left"/>
+      <w:pPr>
+        <w:ind w:left="4680" w:hanging="360"/>
+      </w:pPr>
+    </w:lvl>
+    <w:lvl w:ilvl="5" w:tplc="0409001B" w:tentative="1">
+      <w:start w:val="1"/>
+      <w:numFmt w:val="lowerRoman"/>
+      <w:lvlText w:val="%6."/>
+      <w:lvlJc w:val="right"/>
+      <w:pPr>
+        <w:ind w:left="5400" w:hanging="180"/>
+      </w:pPr>
+    </w:lvl>
+    <w:lvl w:ilvl="6" w:tplc="0409000F" w:tentative="1">
+      <w:start w:val="1"/>
+      <w:numFmt w:val="decimal"/>
+      <w:lvlText w:val="%7."/>
+      <w:lvlJc w:val="left"/>
+      <w:pPr>
+        <w:ind w:left="6120" w:hanging="360"/>
+      </w:pPr>
+    </w:lvl>
+    <w:lvl w:ilvl="7" w:tplc="04090019" w:tentative="1">
+      <w:start w:val="1"/>
+      <w:numFmt w:val="lowerLetter"/>
+      <w:lvlText w:val="%8."/>
+      <w:lvlJc w:val="left"/>
+      <w:pPr>
+        <w:ind w:left="6840" w:hanging="360"/>
+      </w:pPr>
+    </w:lvl>
+    <w:lvl w:ilvl="8" w:tplc="0409001B" w:tentative="1">
+      <w:start w:val="1"/>
+      <w:numFmt w:val="lowerRoman"/>
+      <w:lvlText w:val="%9."/>
+      <w:lvlJc w:val="right"/>
+      <w:pPr>
+        <w:ind w:left="7560" w:hanging="180"/>
+      </w:pPr>
+    </w:lvl>
+  </w:abstractNum>
+  <w:abstractNum w:abstractNumId="1" w15:restartNumberingAfterBreak="0">
     <w:nsid w:val="11BF0D1B"/>
     <w:multiLevelType w:val="hybridMultilevel"/>
     <w:tmpl w:val="8CA4D62A"/>
@@ -12429,7 +13292,7 @@
       </w:pPr>
     </w:lvl>
   </w:abstractNum>
-  <w:abstractNum w:abstractNumId="1" w15:restartNumberingAfterBreak="0">
+  <w:abstractNum w:abstractNumId="2" w15:restartNumberingAfterBreak="0">
     <w:nsid w:val="1C8E2F06"/>
     <w:multiLevelType w:val="hybridMultilevel"/>
     <w:tmpl w:val="1A8E174C"/>
@@ -12522,7 +13385,96 @@
       </w:pPr>
     </w:lvl>
   </w:abstractNum>
-  <w:abstractNum w:abstractNumId="2" w15:restartNumberingAfterBreak="0">
+  <w:abstractNum w:abstractNumId="3" w15:restartNumberingAfterBreak="0">
+    <w:nsid w:val="207853DE"/>
+    <w:multiLevelType w:val="hybridMultilevel"/>
+    <w:tmpl w:val="25D24ED6"/>
+    <w:lvl w:ilvl="0" w:tplc="04090015">
+      <w:start w:val="1"/>
+      <w:numFmt w:val="upperLetter"/>
+      <w:lvlText w:val="%1."/>
+      <w:lvlJc w:val="left"/>
+      <w:pPr>
+        <w:ind w:left="1800" w:hanging="360"/>
+      </w:pPr>
+      <w:rPr>
+        <w:rFonts w:hint="default"/>
+      </w:rPr>
+    </w:lvl>
+    <w:lvl w:ilvl="1" w:tplc="04090019" w:tentative="1">
+      <w:start w:val="1"/>
+      <w:numFmt w:val="lowerLetter"/>
+      <w:lvlText w:val="%2."/>
+      <w:lvlJc w:val="left"/>
+      <w:pPr>
+        <w:ind w:left="2520" w:hanging="360"/>
+      </w:pPr>
+    </w:lvl>
+    <w:lvl w:ilvl="2" w:tplc="0409001B" w:tentative="1">
+      <w:start w:val="1"/>
+      <w:numFmt w:val="lowerRoman"/>
+      <w:lvlText w:val="%3."/>
+      <w:lvlJc w:val="right"/>
+      <w:pPr>
+        <w:ind w:left="3240" w:hanging="180"/>
+      </w:pPr>
+    </w:lvl>
+    <w:lvl w:ilvl="3" w:tplc="0409000F" w:tentative="1">
+      <w:start w:val="1"/>
+      <w:numFmt w:val="decimal"/>
+      <w:lvlText w:val="%4."/>
+      <w:lvlJc w:val="left"/>
+      <w:pPr>
+        <w:ind w:left="3960" w:hanging="360"/>
+      </w:pPr>
+    </w:lvl>
+    <w:lvl w:ilvl="4" w:tplc="04090019" w:tentative="1">
+      <w:start w:val="1"/>
+      <w:numFmt w:val="lowerLetter"/>
+      <w:lvlText w:val="%5."/>
+      <w:lvlJc w:val="left"/>
+      <w:pPr>
+        <w:ind w:left="4680" w:hanging="360"/>
+      </w:pPr>
+    </w:lvl>
+    <w:lvl w:ilvl="5" w:tplc="0409001B" w:tentative="1">
+      <w:start w:val="1"/>
+      <w:numFmt w:val="lowerRoman"/>
+      <w:lvlText w:val="%6."/>
+      <w:lvlJc w:val="right"/>
+      <w:pPr>
+        <w:ind w:left="5400" w:hanging="180"/>
+      </w:pPr>
+    </w:lvl>
+    <w:lvl w:ilvl="6" w:tplc="0409000F" w:tentative="1">
+      <w:start w:val="1"/>
+      <w:numFmt w:val="decimal"/>
+      <w:lvlText w:val="%7."/>
+      <w:lvlJc w:val="left"/>
+      <w:pPr>
+        <w:ind w:left="6120" w:hanging="360"/>
+      </w:pPr>
+    </w:lvl>
+    <w:lvl w:ilvl="7" w:tplc="04090019" w:tentative="1">
+      <w:start w:val="1"/>
+      <w:numFmt w:val="lowerLetter"/>
+      <w:lvlText w:val="%8."/>
+      <w:lvlJc w:val="left"/>
+      <w:pPr>
+        <w:ind w:left="6840" w:hanging="360"/>
+      </w:pPr>
+    </w:lvl>
+    <w:lvl w:ilvl="8" w:tplc="0409001B" w:tentative="1">
+      <w:start w:val="1"/>
+      <w:numFmt w:val="lowerRoman"/>
+      <w:lvlText w:val="%9."/>
+      <w:lvlJc w:val="right"/>
+      <w:pPr>
+        <w:ind w:left="7560" w:hanging="180"/>
+      </w:pPr>
+    </w:lvl>
+  </w:abstractNum>
+  <w:abstractNum w:abstractNumId="4" w15:restartNumberingAfterBreak="0">
     <w:nsid w:val="226230BA"/>
     <w:multiLevelType w:val="hybridMultilevel"/>
     <w:tmpl w:val="25D24ED6"/>
@@ -12611,7 +13563,7 @@
       </w:pPr>
     </w:lvl>
   </w:abstractNum>
-  <w:abstractNum w:abstractNumId="3" w15:restartNumberingAfterBreak="0">
+  <w:abstractNum w:abstractNumId="5" w15:restartNumberingAfterBreak="0">
     <w:nsid w:val="2ABE0338"/>
     <w:multiLevelType w:val="hybridMultilevel"/>
     <w:tmpl w:val="25D24ED6"/>
@@ -12700,7 +13652,7 @@
       </w:pPr>
     </w:lvl>
   </w:abstractNum>
-  <w:abstractNum w:abstractNumId="4" w15:restartNumberingAfterBreak="0">
+  <w:abstractNum w:abstractNumId="6" w15:restartNumberingAfterBreak="0">
     <w:nsid w:val="3D9F2B13"/>
     <w:multiLevelType w:val="hybridMultilevel"/>
     <w:tmpl w:val="520E7810"/>
@@ -12790,7 +13742,7 @@
       </w:pPr>
     </w:lvl>
   </w:abstractNum>
-  <w:abstractNum w:abstractNumId="5" w15:restartNumberingAfterBreak="0">
+  <w:abstractNum w:abstractNumId="7" w15:restartNumberingAfterBreak="0">
     <w:nsid w:val="50E408BF"/>
     <w:multiLevelType w:val="hybridMultilevel"/>
     <w:tmpl w:val="BCBE6968"/>
@@ -12903,7 +13855,7 @@
       </w:rPr>
     </w:lvl>
   </w:abstractNum>
-  <w:abstractNum w:abstractNumId="6" w15:restartNumberingAfterBreak="0">
+  <w:abstractNum w:abstractNumId="8" w15:restartNumberingAfterBreak="0">
     <w:nsid w:val="52CB0831"/>
     <w:multiLevelType w:val="hybridMultilevel"/>
     <w:tmpl w:val="8CA4D62A"/>
@@ -12996,7 +13948,7 @@
       </w:pPr>
     </w:lvl>
   </w:abstractNum>
-  <w:abstractNum w:abstractNumId="7" w15:restartNumberingAfterBreak="0">
+  <w:abstractNum w:abstractNumId="9" w15:restartNumberingAfterBreak="0">
     <w:nsid w:val="553F2B35"/>
     <w:multiLevelType w:val="hybridMultilevel"/>
     <w:tmpl w:val="7954259C"/>
@@ -13085,7 +14037,96 @@
       </w:pPr>
     </w:lvl>
   </w:abstractNum>
-  <w:abstractNum w:abstractNumId="8" w15:restartNumberingAfterBreak="0">
+  <w:abstractNum w:abstractNumId="10" w15:restartNumberingAfterBreak="0">
+    <w:nsid w:val="5F44714F"/>
+    <w:multiLevelType w:val="hybridMultilevel"/>
+    <w:tmpl w:val="25D24ED6"/>
+    <w:lvl w:ilvl="0" w:tplc="04090015">
+      <w:start w:val="1"/>
+      <w:numFmt w:val="upperLetter"/>
+      <w:lvlText w:val="%1."/>
+      <w:lvlJc w:val="left"/>
+      <w:pPr>
+        <w:ind w:left="1800" w:hanging="360"/>
+      </w:pPr>
+      <w:rPr>
+        <w:rFonts w:hint="default"/>
+      </w:rPr>
+    </w:lvl>
+    <w:lvl w:ilvl="1" w:tplc="04090019" w:tentative="1">
+      <w:start w:val="1"/>
+      <w:numFmt w:val="lowerLetter"/>
+      <w:lvlText w:val="%2."/>
+      <w:lvlJc w:val="left"/>
+      <w:pPr>
+        <w:ind w:left="2520" w:hanging="360"/>
+      </w:pPr>
+    </w:lvl>
+    <w:lvl w:ilvl="2" w:tplc="0409001B" w:tentative="1">
+      <w:start w:val="1"/>
+      <w:numFmt w:val="lowerRoman"/>
+      <w:lvlText w:val="%3."/>
+      <w:lvlJc w:val="right"/>
+      <w:pPr>
+        <w:ind w:left="3240" w:hanging="180"/>
+      </w:pPr>
+    </w:lvl>
+    <w:lvl w:ilvl="3" w:tplc="0409000F" w:tentative="1">
+      <w:start w:val="1"/>
+      <w:numFmt w:val="decimal"/>
+      <w:lvlText w:val="%4."/>
+      <w:lvlJc w:val="left"/>
+      <w:pPr>
+        <w:ind w:left="3960" w:hanging="360"/>
+      </w:pPr>
+    </w:lvl>
+    <w:lvl w:ilvl="4" w:tplc="04090019" w:tentative="1">
+      <w:start w:val="1"/>
+      <w:numFmt w:val="lowerLetter"/>
+      <w:lvlText w:val="%5."/>
+      <w:lvlJc w:val="left"/>
+      <w:pPr>
+        <w:ind w:left="4680" w:hanging="360"/>
+      </w:pPr>
+    </w:lvl>
+    <w:lvl w:ilvl="5" w:tplc="0409001B" w:tentative="1">
+      <w:start w:val="1"/>
+      <w:numFmt w:val="lowerRoman"/>
+      <w:lvlText w:val="%6."/>
+      <w:lvlJc w:val="right"/>
+      <w:pPr>
+        <w:ind w:left="5400" w:hanging="180"/>
+      </w:pPr>
+    </w:lvl>
+    <w:lvl w:ilvl="6" w:tplc="0409000F" w:tentative="1">
+      <w:start w:val="1"/>
+      <w:numFmt w:val="decimal"/>
+      <w:lvlText w:val="%7."/>
+      <w:lvlJc w:val="left"/>
+      <w:pPr>
+        <w:ind w:left="6120" w:hanging="360"/>
+      </w:pPr>
+    </w:lvl>
+    <w:lvl w:ilvl="7" w:tplc="04090019" w:tentative="1">
+      <w:start w:val="1"/>
+      <w:numFmt w:val="lowerLetter"/>
+      <w:lvlText w:val="%8."/>
+      <w:lvlJc w:val="left"/>
+      <w:pPr>
+        <w:ind w:left="6840" w:hanging="360"/>
+      </w:pPr>
+    </w:lvl>
+    <w:lvl w:ilvl="8" w:tplc="0409001B" w:tentative="1">
+      <w:start w:val="1"/>
+      <w:numFmt w:val="lowerRoman"/>
+      <w:lvlText w:val="%9."/>
+      <w:lvlJc w:val="right"/>
+      <w:pPr>
+        <w:ind w:left="7560" w:hanging="180"/>
+      </w:pPr>
+    </w:lvl>
+  </w:abstractNum>
+  <w:abstractNum w:abstractNumId="11" w15:restartNumberingAfterBreak="0">
     <w:nsid w:val="65BC251F"/>
     <w:multiLevelType w:val="hybridMultilevel"/>
     <w:tmpl w:val="25D24ED6"/>
@@ -13174,7 +14215,7 @@
       </w:pPr>
     </w:lvl>
   </w:abstractNum>
-  <w:abstractNum w:abstractNumId="9" w15:restartNumberingAfterBreak="0">
+  <w:abstractNum w:abstractNumId="12" w15:restartNumberingAfterBreak="0">
     <w:nsid w:val="6B766D80"/>
     <w:multiLevelType w:val="hybridMultilevel"/>
     <w:tmpl w:val="3AF89046"/>
@@ -13267,7 +14308,7 @@
       </w:pPr>
     </w:lvl>
   </w:abstractNum>
-  <w:abstractNum w:abstractNumId="10" w15:restartNumberingAfterBreak="0">
+  <w:abstractNum w:abstractNumId="13" w15:restartNumberingAfterBreak="0">
     <w:nsid w:val="6DD83C6A"/>
     <w:multiLevelType w:val="hybridMultilevel"/>
     <w:tmpl w:val="3AF89046"/>
@@ -13360,7 +14401,7 @@
       </w:pPr>
     </w:lvl>
   </w:abstractNum>
-  <w:abstractNum w:abstractNumId="11" w15:restartNumberingAfterBreak="0">
+  <w:abstractNum w:abstractNumId="14" w15:restartNumberingAfterBreak="0">
     <w:nsid w:val="6E4A5CEC"/>
     <w:multiLevelType w:val="hybridMultilevel"/>
     <w:tmpl w:val="06649BDA"/>
@@ -13451,7 +14492,7 @@
       </w:pPr>
     </w:lvl>
   </w:abstractNum>
-  <w:abstractNum w:abstractNumId="12" w15:restartNumberingAfterBreak="0">
+  <w:abstractNum w:abstractNumId="15" w15:restartNumberingAfterBreak="0">
     <w:nsid w:val="724515C8"/>
     <w:multiLevelType w:val="hybridMultilevel"/>
     <w:tmpl w:val="A290F5F2"/>
@@ -13540,7 +14581,7 @@
       </w:pPr>
     </w:lvl>
   </w:abstractNum>
-  <w:abstractNum w:abstractNumId="13" w15:restartNumberingAfterBreak="0">
+  <w:abstractNum w:abstractNumId="16" w15:restartNumberingAfterBreak="0">
     <w:nsid w:val="752A1B65"/>
     <w:multiLevelType w:val="hybridMultilevel"/>
     <w:tmpl w:val="25D24ED6"/>
@@ -13629,7 +14670,7 @@
       </w:pPr>
     </w:lvl>
   </w:abstractNum>
-  <w:abstractNum w:abstractNumId="14" w15:restartNumberingAfterBreak="0">
+  <w:abstractNum w:abstractNumId="17" w15:restartNumberingAfterBreak="0">
     <w:nsid w:val="7B19375F"/>
     <w:multiLevelType w:val="hybridMultilevel"/>
     <w:tmpl w:val="B0FC42D8"/>
@@ -13743,49 +14784,58 @@
     </w:lvl>
   </w:abstractNum>
   <w:num w:numId="1">
+    <w:abstractNumId w:val="1"/>
+  </w:num>
+  <w:num w:numId="2">
+    <w:abstractNumId w:val="9"/>
+  </w:num>
+  <w:num w:numId="3">
+    <w:abstractNumId w:val="15"/>
+  </w:num>
+  <w:num w:numId="4">
+    <w:abstractNumId w:val="7"/>
+  </w:num>
+  <w:num w:numId="5">
+    <w:abstractNumId w:val="13"/>
+  </w:num>
+  <w:num w:numId="6">
+    <w:abstractNumId w:val="12"/>
+  </w:num>
+  <w:num w:numId="7">
+    <w:abstractNumId w:val="6"/>
+  </w:num>
+  <w:num w:numId="8">
+    <w:abstractNumId w:val="17"/>
+  </w:num>
+  <w:num w:numId="9">
+    <w:abstractNumId w:val="2"/>
+  </w:num>
+  <w:num w:numId="10">
+    <w:abstractNumId w:val="8"/>
+  </w:num>
+  <w:num w:numId="11">
+    <w:abstractNumId w:val="14"/>
+  </w:num>
+  <w:num w:numId="12">
+    <w:abstractNumId w:val="4"/>
+  </w:num>
+  <w:num w:numId="13">
+    <w:abstractNumId w:val="11"/>
+  </w:num>
+  <w:num w:numId="14">
+    <w:abstractNumId w:val="5"/>
+  </w:num>
+  <w:num w:numId="15">
+    <w:abstractNumId w:val="16"/>
+  </w:num>
+  <w:num w:numId="16">
+    <w:abstractNumId w:val="10"/>
+  </w:num>
+  <w:num w:numId="17">
     <w:abstractNumId w:val="0"/>
   </w:num>
-  <w:num w:numId="2">
-    <w:abstractNumId w:val="7"/>
-  </w:num>
-  <w:num w:numId="3">
-    <w:abstractNumId w:val="12"/>
-  </w:num>
-  <w:num w:numId="4">
-    <w:abstractNumId w:val="5"/>
-  </w:num>
-  <w:num w:numId="5">
-    <w:abstractNumId w:val="10"/>
-  </w:num>
-  <w:num w:numId="6">
-    <w:abstractNumId w:val="9"/>
-  </w:num>
-  <w:num w:numId="7">
-    <w:abstractNumId w:val="4"/>
-  </w:num>
-  <w:num w:numId="8">
-    <w:abstractNumId w:val="14"/>
-  </w:num>
-  <w:num w:numId="9">
-    <w:abstractNumId w:val="1"/>
-  </w:num>
-  <w:num w:numId="10">
-    <w:abstractNumId w:val="6"/>
-  </w:num>
-  <w:num w:numId="11">
-    <w:abstractNumId w:val="11"/>
-  </w:num>
-  <w:num w:numId="12">
-    <w:abstractNumId w:val="2"/>
-  </w:num>
-  <w:num w:numId="13">
-    <w:abstractNumId w:val="8"/>
-  </w:num>
-  <w:num w:numId="14">
+  <w:num w:numId="18">
     <w:abstractNumId w:val="3"/>
-  </w:num>
-  <w:num w:numId="15">
-    <w:abstractNumId w:val="13"/>
   </w:num>
 </w:numbering>
 </file>

</xml_diff>

<commit_message>
feat: Add progress #121 'Learn Typescript'
</commit_message>
<xml_diff>
--- a/learn-typescript/chapter_4/Chapter 4 - Union Types.docx
+++ b/learn-typescript/chapter_4/Chapter 4 - Union Types.docx
@@ -13092,6 +13092,762 @@
           <w:tab w:val="left" w:pos="3440"/>
         </w:tabs>
         <w:rPr>
+          <w:rFonts w:ascii="Calibri" w:hAnsi="Calibri"/>
+          <w:b/>
+          <w:bCs/>
+        </w:rPr>
+      </w:pPr>
+    </w:p>
+    <w:p>
+      <w:pPr>
+        <w:tabs>
+          <w:tab w:val="left" w:pos="3440"/>
+        </w:tabs>
+        <w:rPr>
+          <w:rFonts w:ascii="Calibri" w:hAnsi="Calibri"/>
+          <w:b/>
+          <w:bCs/>
+        </w:rPr>
+      </w:pPr>
+    </w:p>
+    <w:p>
+      <w:pPr>
+        <w:tabs>
+          <w:tab w:val="left" w:pos="3440"/>
+        </w:tabs>
+        <w:rPr>
+          <w:rFonts w:ascii="Calibri" w:hAnsi="Calibri"/>
+          <w:b/>
+          <w:bCs/>
+        </w:rPr>
+      </w:pPr>
+    </w:p>
+    <w:p>
+      <w:pPr>
+        <w:tabs>
+          <w:tab w:val="left" w:pos="3440"/>
+        </w:tabs>
+        <w:rPr>
+          <w:rFonts w:ascii="Calibri" w:hAnsi="Calibri"/>
+          <w:b/>
+          <w:bCs/>
+        </w:rPr>
+      </w:pPr>
+    </w:p>
+    <w:p>
+      <w:pPr>
+        <w:tabs>
+          <w:tab w:val="left" w:pos="3440"/>
+        </w:tabs>
+        <w:rPr>
+          <w:rFonts w:ascii="Calibri" w:hAnsi="Calibri"/>
+          <w:b/>
+          <w:bCs/>
+        </w:rPr>
+      </w:pPr>
+    </w:p>
+    <w:p>
+      <w:pPr>
+        <w:tabs>
+          <w:tab w:val="left" w:pos="3440"/>
+        </w:tabs>
+        <w:rPr>
+          <w:rFonts w:ascii="Calibri" w:hAnsi="Calibri"/>
+          <w:b/>
+          <w:bCs/>
+        </w:rPr>
+      </w:pPr>
+    </w:p>
+    <w:p>
+      <w:pPr>
+        <w:tabs>
+          <w:tab w:val="left" w:pos="3440"/>
+        </w:tabs>
+        <w:rPr>
+          <w:rFonts w:ascii="Calibri" w:hAnsi="Calibri"/>
+          <w:b/>
+          <w:bCs/>
+        </w:rPr>
+      </w:pPr>
+    </w:p>
+    <w:p>
+      <w:pPr>
+        <w:tabs>
+          <w:tab w:val="left" w:pos="3440"/>
+        </w:tabs>
+        <w:rPr>
+          <w:rFonts w:ascii="Calibri" w:hAnsi="Calibri"/>
+          <w:b/>
+          <w:bCs/>
+        </w:rPr>
+      </w:pPr>
+    </w:p>
+    <w:p>
+      <w:pPr>
+        <w:tabs>
+          <w:tab w:val="left" w:pos="3440"/>
+        </w:tabs>
+        <w:rPr>
+          <w:rFonts w:ascii="Calibri" w:hAnsi="Calibri"/>
+          <w:b/>
+          <w:bCs/>
+        </w:rPr>
+      </w:pPr>
+    </w:p>
+    <w:p>
+      <w:pPr>
+        <w:tabs>
+          <w:tab w:val="left" w:pos="3440"/>
+        </w:tabs>
+        <w:rPr>
+          <w:rFonts w:ascii="Calibri" w:hAnsi="Calibri"/>
+          <w:b/>
+          <w:bCs/>
+        </w:rPr>
+      </w:pPr>
+    </w:p>
+    <w:p>
+      <w:pPr>
+        <w:tabs>
+          <w:tab w:val="left" w:pos="3440"/>
+        </w:tabs>
+        <w:rPr>
+          <w:rFonts w:ascii="Calibri" w:hAnsi="Calibri"/>
+          <w:b/>
+          <w:bCs/>
+        </w:rPr>
+      </w:pPr>
+    </w:p>
+    <w:p>
+      <w:pPr>
+        <w:tabs>
+          <w:tab w:val="left" w:pos="3440"/>
+        </w:tabs>
+        <w:rPr>
+          <w:rFonts w:ascii="Calibri" w:hAnsi="Calibri"/>
+          <w:b/>
+          <w:bCs/>
+        </w:rPr>
+      </w:pPr>
+    </w:p>
+    <w:p>
+      <w:pPr>
+        <w:tabs>
+          <w:tab w:val="left" w:pos="3440"/>
+        </w:tabs>
+        <w:rPr>
+          <w:rFonts w:ascii="Calibri" w:hAnsi="Calibri"/>
+          <w:b/>
+          <w:bCs/>
+        </w:rPr>
+      </w:pPr>
+    </w:p>
+    <w:p>
+      <w:pPr>
+        <w:tabs>
+          <w:tab w:val="left" w:pos="3440"/>
+        </w:tabs>
+        <w:rPr>
+          <w:rFonts w:ascii="Calibri" w:hAnsi="Calibri"/>
+          <w:b/>
+          <w:bCs/>
+        </w:rPr>
+      </w:pPr>
+    </w:p>
+    <w:p>
+      <w:pPr>
+        <w:tabs>
+          <w:tab w:val="left" w:pos="3440"/>
+        </w:tabs>
+        <w:rPr>
+          <w:rFonts w:ascii="Calibri" w:hAnsi="Calibri"/>
+          <w:b/>
+          <w:bCs/>
+        </w:rPr>
+      </w:pPr>
+    </w:p>
+    <w:p>
+      <w:pPr>
+        <w:tabs>
+          <w:tab w:val="left" w:pos="3440"/>
+        </w:tabs>
+        <w:rPr>
+          <w:rFonts w:ascii="Calibri" w:hAnsi="Calibri"/>
+          <w:b/>
+          <w:bCs/>
+        </w:rPr>
+      </w:pPr>
+    </w:p>
+    <w:p>
+      <w:pPr>
+        <w:pStyle w:val="ListParagraph"/>
+        <w:numPr>
+          <w:ilvl w:val="0"/>
+          <w:numId w:val="11"/>
+        </w:numPr>
+        <w:tabs>
+          <w:tab w:val="left" w:pos="3440"/>
+        </w:tabs>
+        <w:rPr>
+          <w:rFonts w:ascii="Calibri" w:hAnsi="Calibri"/>
+          <w:b/>
+          <w:bCs/>
+        </w:rPr>
+      </w:pPr>
+      <w:r>
+        <w:rPr>
+          <w:rFonts w:ascii="AppleSystemUIFont" w:eastAsiaTheme="minorEastAsia" w:hAnsi="AppleSystemUIFont" w:cs="AppleSystemUIFont"/>
+          <w:lang w:val="en-US"/>
+        </w:rPr>
+        <w:lastRenderedPageBreak/>
+        <w:t>Add another property to the Subway type, then call a function shared by both Bike and Subway inside the </w:t>
+      </w:r>
+      <w:proofErr w:type="gramStart"/>
+      <w:r>
+        <w:rPr>
+          <w:rFonts w:ascii="AppleSystemUIFont" w:eastAsiaTheme="minorEastAsia" w:hAnsi="AppleSystemUIFont" w:cs="AppleSystemUIFont"/>
+          <w:lang w:val="en-US"/>
+        </w:rPr>
+        <w:t>travel(</w:t>
+      </w:r>
+      <w:proofErr w:type="gramEnd"/>
+      <w:r>
+        <w:rPr>
+          <w:rFonts w:ascii="AppleSystemUIFont" w:eastAsiaTheme="minorEastAsia" w:hAnsi="AppleSystemUIFont" w:cs="AppleSystemUIFont"/>
+          <w:lang w:val="en-US"/>
+        </w:rPr>
+        <w:t>) function.</w:t>
+      </w:r>
+    </w:p>
+    <w:p>
+      <w:pPr>
+        <w:tabs>
+          <w:tab w:val="left" w:pos="3440"/>
+        </w:tabs>
+        <w:rPr>
+          <w:rFonts w:ascii="Calibri" w:hAnsi="Calibri"/>
+          <w:b/>
+          <w:bCs/>
+        </w:rPr>
+      </w:pPr>
+    </w:p>
+    <w:p>
+      <w:pPr>
+        <w:tabs>
+          <w:tab w:val="left" w:pos="3440"/>
+        </w:tabs>
+        <w:rPr>
+          <w:rFonts w:ascii="Calibri" w:hAnsi="Calibri"/>
+          <w:b/>
+          <w:bCs/>
+        </w:rPr>
+      </w:pPr>
+      <w:r>
+        <w:rPr>
+          <w:rFonts w:ascii="Calibri" w:hAnsi="Calibri"/>
+          <w:b/>
+          <w:bCs/>
+        </w:rPr>
+        <w:drawing>
+          <wp:inline distT="0" distB="0" distL="0" distR="0" wp14:anchorId="65A50B95" wp14:editId="490769A4">
+            <wp:extent cx="5910580" cy="3016314"/>
+            <wp:effectExtent l="0" t="0" r="0" b="6350"/>
+            <wp:docPr id="9" name="Picture 9" descr="Graphical user interface, text, application&#10;&#10;Description automatically generated"/>
+            <wp:cNvGraphicFramePr>
+              <a:graphicFrameLocks xmlns:a="http://schemas.openxmlformats.org/drawingml/2006/main" noChangeAspect="1"/>
+            </wp:cNvGraphicFramePr>
+            <a:graphic xmlns:a="http://schemas.openxmlformats.org/drawingml/2006/main">
+              <a:graphicData uri="http://schemas.openxmlformats.org/drawingml/2006/picture">
+                <pic:pic xmlns:pic="http://schemas.openxmlformats.org/drawingml/2006/picture">
+                  <pic:nvPicPr>
+                    <pic:cNvPr id="9" name="Picture 9" descr="Graphical user interface, text, application&#10;&#10;Description automatically generated"/>
+                    <pic:cNvPicPr/>
+                  </pic:nvPicPr>
+                  <pic:blipFill>
+                    <a:blip r:embed="rId13"/>
+                    <a:stretch>
+                      <a:fillRect/>
+                    </a:stretch>
+                  </pic:blipFill>
+                  <pic:spPr>
+                    <a:xfrm>
+                      <a:off x="0" y="0"/>
+                      <a:ext cx="5929082" cy="3025756"/>
+                    </a:xfrm>
+                    <a:prstGeom prst="rect">
+                      <a:avLst/>
+                    </a:prstGeom>
+                  </pic:spPr>
+                </pic:pic>
+              </a:graphicData>
+            </a:graphic>
+          </wp:inline>
+        </w:drawing>
+      </w:r>
+    </w:p>
+    <w:p>
+      <w:pPr>
+        <w:tabs>
+          <w:tab w:val="left" w:pos="3440"/>
+        </w:tabs>
+        <w:rPr>
+          <w:rFonts w:ascii="Calibri" w:hAnsi="Calibri"/>
+          <w:b/>
+          <w:bCs/>
+        </w:rPr>
+      </w:pPr>
+    </w:p>
+    <w:p>
+      <w:pPr>
+        <w:pStyle w:val="ListParagraph"/>
+        <w:numPr>
+          <w:ilvl w:val="0"/>
+          <w:numId w:val="19"/>
+        </w:numPr>
+        <w:tabs>
+          <w:tab w:val="left" w:pos="3440"/>
+        </w:tabs>
+        <w:rPr>
+          <w:rFonts w:ascii="Calibri" w:hAnsi="Calibri"/>
+          <w:b/>
+          <w:bCs/>
+        </w:rPr>
+      </w:pPr>
+      <w:proofErr w:type="spellStart"/>
+      <w:r>
+        <w:rPr>
+          <w:rFonts w:asciiTheme="minorHAnsi" w:eastAsia="Batang" w:hAnsiTheme="minorHAnsi" w:cs="Batang"/>
+        </w:rPr>
+        <w:t>getDirections</w:t>
+      </w:r>
+      <w:proofErr w:type="spellEnd"/>
+      <w:r>
+        <w:rPr>
+          <w:rFonts w:asciiTheme="minorHAnsi" w:eastAsia="Batang" w:hAnsiTheme="minorHAnsi" w:cs="Batang"/>
+        </w:rPr>
+        <w:t>: () =&gt; void</w:t>
+      </w:r>
+    </w:p>
+    <w:p>
+      <w:pPr>
+        <w:pStyle w:val="ListParagraph"/>
+        <w:numPr>
+          <w:ilvl w:val="0"/>
+          <w:numId w:val="19"/>
+        </w:numPr>
+        <w:tabs>
+          <w:tab w:val="left" w:pos="3440"/>
+        </w:tabs>
+        <w:rPr>
+          <w:rFonts w:ascii="Calibri" w:hAnsi="Calibri"/>
+          <w:b/>
+          <w:bCs/>
+        </w:rPr>
+      </w:pPr>
+      <w:proofErr w:type="spellStart"/>
+      <w:r>
+        <w:rPr>
+          <w:rFonts w:asciiTheme="minorHAnsi" w:eastAsia="Batang" w:hAnsiTheme="minorHAnsi" w:cs="Batang"/>
+        </w:rPr>
+        <w:t>getDirections</w:t>
+      </w:r>
+      <w:proofErr w:type="spellEnd"/>
+    </w:p>
+    <w:p>
+      <w:pPr>
+        <w:tabs>
+          <w:tab w:val="left" w:pos="3440"/>
+        </w:tabs>
+        <w:rPr>
+          <w:rFonts w:ascii="Calibri" w:hAnsi="Calibri"/>
+          <w:b/>
+          <w:bCs/>
+        </w:rPr>
+      </w:pPr>
+    </w:p>
+    <w:p>
+      <w:pPr>
+        <w:tabs>
+          <w:tab w:val="left" w:pos="3440"/>
+        </w:tabs>
+        <w:rPr>
+          <w:rFonts w:ascii="Calibri" w:hAnsi="Calibri"/>
+          <w:b/>
+          <w:bCs/>
+        </w:rPr>
+      </w:pPr>
+    </w:p>
+    <w:p>
+      <w:pPr>
+        <w:tabs>
+          <w:tab w:val="left" w:pos="3440"/>
+        </w:tabs>
+        <w:rPr>
+          <w:rFonts w:ascii="Calibri" w:hAnsi="Calibri"/>
+          <w:b/>
+          <w:bCs/>
+        </w:rPr>
+      </w:pPr>
+    </w:p>
+    <w:p>
+      <w:pPr>
+        <w:tabs>
+          <w:tab w:val="left" w:pos="3440"/>
+        </w:tabs>
+        <w:rPr>
+          <w:rFonts w:ascii="Calibri" w:hAnsi="Calibri"/>
+          <w:b/>
+          <w:bCs/>
+        </w:rPr>
+      </w:pPr>
+    </w:p>
+    <w:p>
+      <w:pPr>
+        <w:tabs>
+          <w:tab w:val="left" w:pos="3440"/>
+        </w:tabs>
+        <w:rPr>
+          <w:rFonts w:ascii="Calibri" w:hAnsi="Calibri"/>
+          <w:b/>
+          <w:bCs/>
+        </w:rPr>
+      </w:pPr>
+    </w:p>
+    <w:p>
+      <w:pPr>
+        <w:tabs>
+          <w:tab w:val="left" w:pos="3440"/>
+        </w:tabs>
+        <w:rPr>
+          <w:rFonts w:ascii="Calibri" w:hAnsi="Calibri"/>
+          <w:b/>
+          <w:bCs/>
+        </w:rPr>
+      </w:pPr>
+    </w:p>
+    <w:p>
+      <w:pPr>
+        <w:tabs>
+          <w:tab w:val="left" w:pos="3440"/>
+        </w:tabs>
+        <w:rPr>
+          <w:rFonts w:ascii="Calibri" w:hAnsi="Calibri"/>
+          <w:b/>
+          <w:bCs/>
+        </w:rPr>
+      </w:pPr>
+    </w:p>
+    <w:p>
+      <w:pPr>
+        <w:tabs>
+          <w:tab w:val="left" w:pos="3440"/>
+        </w:tabs>
+        <w:rPr>
+          <w:rFonts w:ascii="Calibri" w:hAnsi="Calibri"/>
+          <w:b/>
+          <w:bCs/>
+        </w:rPr>
+      </w:pPr>
+    </w:p>
+    <w:p>
+      <w:pPr>
+        <w:tabs>
+          <w:tab w:val="left" w:pos="3440"/>
+        </w:tabs>
+        <w:rPr>
+          <w:rFonts w:ascii="Calibri" w:hAnsi="Calibri"/>
+          <w:b/>
+          <w:bCs/>
+        </w:rPr>
+      </w:pPr>
+    </w:p>
+    <w:p>
+      <w:pPr>
+        <w:tabs>
+          <w:tab w:val="left" w:pos="3440"/>
+        </w:tabs>
+        <w:rPr>
+          <w:rFonts w:ascii="Calibri" w:hAnsi="Calibri"/>
+          <w:b/>
+          <w:bCs/>
+        </w:rPr>
+      </w:pPr>
+    </w:p>
+    <w:p>
+      <w:pPr>
+        <w:tabs>
+          <w:tab w:val="left" w:pos="3440"/>
+        </w:tabs>
+        <w:rPr>
+          <w:rFonts w:ascii="Calibri" w:hAnsi="Calibri"/>
+          <w:b/>
+          <w:bCs/>
+        </w:rPr>
+      </w:pPr>
+    </w:p>
+    <w:p>
+      <w:pPr>
+        <w:tabs>
+          <w:tab w:val="left" w:pos="3440"/>
+        </w:tabs>
+        <w:rPr>
+          <w:rFonts w:ascii="Calibri" w:hAnsi="Calibri"/>
+          <w:b/>
+          <w:bCs/>
+        </w:rPr>
+      </w:pPr>
+    </w:p>
+    <w:p>
+      <w:pPr>
+        <w:tabs>
+          <w:tab w:val="left" w:pos="3440"/>
+        </w:tabs>
+        <w:rPr>
+          <w:rFonts w:ascii="Calibri" w:hAnsi="Calibri"/>
+          <w:b/>
+          <w:bCs/>
+        </w:rPr>
+      </w:pPr>
+    </w:p>
+    <w:p>
+      <w:pPr>
+        <w:tabs>
+          <w:tab w:val="left" w:pos="3440"/>
+        </w:tabs>
+        <w:rPr>
+          <w:rFonts w:ascii="Calibri" w:hAnsi="Calibri"/>
+          <w:b/>
+          <w:bCs/>
+        </w:rPr>
+      </w:pPr>
+    </w:p>
+    <w:p>
+      <w:pPr>
+        <w:tabs>
+          <w:tab w:val="left" w:pos="3440"/>
+        </w:tabs>
+        <w:rPr>
+          <w:rFonts w:ascii="Calibri" w:hAnsi="Calibri"/>
+          <w:b/>
+          <w:bCs/>
+        </w:rPr>
+      </w:pPr>
+    </w:p>
+    <w:p>
+      <w:pPr>
+        <w:tabs>
+          <w:tab w:val="left" w:pos="3440"/>
+        </w:tabs>
+        <w:rPr>
+          <w:rFonts w:ascii="Calibri" w:hAnsi="Calibri"/>
+          <w:b/>
+          <w:bCs/>
+        </w:rPr>
+      </w:pPr>
+    </w:p>
+    <w:p>
+      <w:pPr>
+        <w:tabs>
+          <w:tab w:val="left" w:pos="3440"/>
+        </w:tabs>
+        <w:rPr>
+          <w:rFonts w:ascii="Calibri" w:hAnsi="Calibri"/>
+          <w:b/>
+          <w:bCs/>
+        </w:rPr>
+      </w:pPr>
+    </w:p>
+    <w:p>
+      <w:pPr>
+        <w:tabs>
+          <w:tab w:val="left" w:pos="3440"/>
+        </w:tabs>
+        <w:rPr>
+          <w:rFonts w:ascii="Calibri" w:hAnsi="Calibri"/>
+          <w:b/>
+          <w:bCs/>
+        </w:rPr>
+      </w:pPr>
+    </w:p>
+    <w:p>
+      <w:pPr>
+        <w:tabs>
+          <w:tab w:val="left" w:pos="3440"/>
+        </w:tabs>
+        <w:rPr>
+          <w:rFonts w:ascii="Calibri" w:hAnsi="Calibri"/>
+          <w:b/>
+          <w:bCs/>
+        </w:rPr>
+      </w:pPr>
+    </w:p>
+    <w:p>
+      <w:pPr>
+        <w:tabs>
+          <w:tab w:val="left" w:pos="3440"/>
+        </w:tabs>
+        <w:rPr>
+          <w:rFonts w:ascii="Calibri" w:hAnsi="Calibri"/>
+          <w:b/>
+          <w:bCs/>
+        </w:rPr>
+      </w:pPr>
+    </w:p>
+    <w:p>
+      <w:pPr>
+        <w:tabs>
+          <w:tab w:val="left" w:pos="3440"/>
+        </w:tabs>
+        <w:rPr>
+          <w:rFonts w:ascii="Calibri" w:hAnsi="Calibri"/>
+          <w:b/>
+          <w:bCs/>
+        </w:rPr>
+      </w:pPr>
+    </w:p>
+    <w:p>
+      <w:pPr>
+        <w:pStyle w:val="ListParagraph"/>
+        <w:numPr>
+          <w:ilvl w:val="0"/>
+          <w:numId w:val="11"/>
+        </w:numPr>
+        <w:tabs>
+          <w:tab w:val="left" w:pos="3440"/>
+        </w:tabs>
+        <w:rPr>
+          <w:rFonts w:ascii="Calibri" w:hAnsi="Calibri"/>
+          <w:b/>
+          <w:bCs/>
+        </w:rPr>
+      </w:pPr>
+      <w:r>
+        <w:rPr>
+          <w:rFonts w:ascii="AppleSystemUIFont" w:eastAsiaTheme="minorEastAsia" w:hAnsi="AppleSystemUIFont" w:cs="AppleSystemUIFont"/>
+          <w:lang w:val="en-US"/>
+        </w:rPr>
+        <w:lastRenderedPageBreak/>
+        <w:t>What is the correct return type of the following function?</w:t>
+      </w:r>
+    </w:p>
+    <w:p>
+      <w:pPr>
+        <w:tabs>
+          <w:tab w:val="left" w:pos="3440"/>
+        </w:tabs>
+        <w:rPr>
+          <w:rFonts w:ascii="Calibri" w:hAnsi="Calibri"/>
+          <w:b/>
+          <w:bCs/>
+        </w:rPr>
+      </w:pPr>
+    </w:p>
+    <w:p>
+      <w:pPr>
+        <w:tabs>
+          <w:tab w:val="left" w:pos="3440"/>
+        </w:tabs>
+        <w:rPr>
+          <w:rFonts w:ascii="Calibri" w:hAnsi="Calibri"/>
+          <w:b/>
+          <w:bCs/>
+        </w:rPr>
+      </w:pPr>
+      <w:r>
+        <w:rPr>
+          <w:rFonts w:ascii="Calibri" w:hAnsi="Calibri"/>
+          <w:b/>
+          <w:bCs/>
+        </w:rPr>
+        <w:drawing>
+          <wp:inline distT="0" distB="0" distL="0" distR="0" wp14:anchorId="60C58FC3" wp14:editId="6A0BA593">
+            <wp:extent cx="5910580" cy="3729295"/>
+            <wp:effectExtent l="0" t="0" r="0" b="5080"/>
+            <wp:docPr id="10" name="Picture 10" descr="A screenshot of a computer&#10;&#10;Description automatically generated with medium confidence"/>
+            <wp:cNvGraphicFramePr>
+              <a:graphicFrameLocks xmlns:a="http://schemas.openxmlformats.org/drawingml/2006/main" noChangeAspect="1"/>
+            </wp:cNvGraphicFramePr>
+            <a:graphic xmlns:a="http://schemas.openxmlformats.org/drawingml/2006/main">
+              <a:graphicData uri="http://schemas.openxmlformats.org/drawingml/2006/picture">
+                <pic:pic xmlns:pic="http://schemas.openxmlformats.org/drawingml/2006/picture">
+                  <pic:nvPicPr>
+                    <pic:cNvPr id="10" name="Picture 10" descr="A screenshot of a computer&#10;&#10;Description automatically generated with medium confidence"/>
+                    <pic:cNvPicPr/>
+                  </pic:nvPicPr>
+                  <pic:blipFill>
+                    <a:blip r:embed="rId14"/>
+                    <a:stretch>
+                      <a:fillRect/>
+                    </a:stretch>
+                  </pic:blipFill>
+                  <pic:spPr>
+                    <a:xfrm>
+                      <a:off x="0" y="0"/>
+                      <a:ext cx="5924246" cy="3737917"/>
+                    </a:xfrm>
+                    <a:prstGeom prst="rect">
+                      <a:avLst/>
+                    </a:prstGeom>
+                  </pic:spPr>
+                </pic:pic>
+              </a:graphicData>
+            </a:graphic>
+          </wp:inline>
+        </w:drawing>
+      </w:r>
+    </w:p>
+    <w:p>
+      <w:pPr>
+        <w:tabs>
+          <w:tab w:val="left" w:pos="3440"/>
+        </w:tabs>
+        <w:rPr>
+          <w:rFonts w:ascii="Calibri" w:hAnsi="Calibri"/>
+          <w:b/>
+          <w:bCs/>
+        </w:rPr>
+      </w:pPr>
+    </w:p>
+    <w:p>
+      <w:pPr>
+        <w:pStyle w:val="ListParagraph"/>
+        <w:numPr>
+          <w:ilvl w:val="0"/>
+          <w:numId w:val="20"/>
+        </w:numPr>
+        <w:rPr>
+          <w:rFonts w:ascii="Calibri" w:hAnsi="Calibri"/>
+          <w:b/>
+          <w:bCs/>
+        </w:rPr>
+      </w:pPr>
+      <w:r>
+        <w:rPr>
+          <w:rFonts w:ascii="Calibri" w:hAnsi="Calibri"/>
+          <w:b/>
+          <w:bCs/>
+        </w:rPr>
+        <w:t>B</w:t>
+      </w:r>
+    </w:p>
+    <w:p>
+      <w:pPr>
+        <w:tabs>
+          <w:tab w:val="left" w:pos="3440"/>
+        </w:tabs>
+        <w:rPr>
+          <w:rFonts w:ascii="Calibri" w:hAnsi="Calibri"/>
+          <w:b/>
+          <w:bCs/>
+        </w:rPr>
+      </w:pPr>
+    </w:p>
+    <w:p>
+      <w:pPr>
+        <w:tabs>
+          <w:tab w:val="left" w:pos="3440"/>
+        </w:tabs>
+        <w:rPr>
           <w:rFonts w:ascii="Calibri" w:hAnsi="Calibri" w:hint="eastAsia"/>
           <w:b/>
           <w:bCs/>
@@ -13200,6 +13956,184 @@
     </w:lvl>
   </w:abstractNum>
   <w:abstractNum w:abstractNumId="1" w15:restartNumberingAfterBreak="0">
+    <w:nsid w:val="0C37426F"/>
+    <w:multiLevelType w:val="hybridMultilevel"/>
+    <w:tmpl w:val="934AF9BA"/>
+    <w:lvl w:ilvl="0" w:tplc="04090015">
+      <w:start w:val="1"/>
+      <w:numFmt w:val="upperLetter"/>
+      <w:lvlText w:val="%1."/>
+      <w:lvlJc w:val="left"/>
+      <w:pPr>
+        <w:ind w:left="1800" w:hanging="360"/>
+      </w:pPr>
+      <w:rPr>
+        <w:rFonts w:hint="default"/>
+      </w:rPr>
+    </w:lvl>
+    <w:lvl w:ilvl="1" w:tplc="04090019" w:tentative="1">
+      <w:start w:val="1"/>
+      <w:numFmt w:val="lowerLetter"/>
+      <w:lvlText w:val="%2."/>
+      <w:lvlJc w:val="left"/>
+      <w:pPr>
+        <w:ind w:left="2520" w:hanging="360"/>
+      </w:pPr>
+    </w:lvl>
+    <w:lvl w:ilvl="2" w:tplc="0409001B" w:tentative="1">
+      <w:start w:val="1"/>
+      <w:numFmt w:val="lowerRoman"/>
+      <w:lvlText w:val="%3."/>
+      <w:lvlJc w:val="right"/>
+      <w:pPr>
+        <w:ind w:left="3240" w:hanging="180"/>
+      </w:pPr>
+    </w:lvl>
+    <w:lvl w:ilvl="3" w:tplc="0409000F" w:tentative="1">
+      <w:start w:val="1"/>
+      <w:numFmt w:val="decimal"/>
+      <w:lvlText w:val="%4."/>
+      <w:lvlJc w:val="left"/>
+      <w:pPr>
+        <w:ind w:left="3960" w:hanging="360"/>
+      </w:pPr>
+    </w:lvl>
+    <w:lvl w:ilvl="4" w:tplc="04090019" w:tentative="1">
+      <w:start w:val="1"/>
+      <w:numFmt w:val="lowerLetter"/>
+      <w:lvlText w:val="%5."/>
+      <w:lvlJc w:val="left"/>
+      <w:pPr>
+        <w:ind w:left="4680" w:hanging="360"/>
+      </w:pPr>
+    </w:lvl>
+    <w:lvl w:ilvl="5" w:tplc="0409001B" w:tentative="1">
+      <w:start w:val="1"/>
+      <w:numFmt w:val="lowerRoman"/>
+      <w:lvlText w:val="%6."/>
+      <w:lvlJc w:val="right"/>
+      <w:pPr>
+        <w:ind w:left="5400" w:hanging="180"/>
+      </w:pPr>
+    </w:lvl>
+    <w:lvl w:ilvl="6" w:tplc="0409000F" w:tentative="1">
+      <w:start w:val="1"/>
+      <w:numFmt w:val="decimal"/>
+      <w:lvlText w:val="%7."/>
+      <w:lvlJc w:val="left"/>
+      <w:pPr>
+        <w:ind w:left="6120" w:hanging="360"/>
+      </w:pPr>
+    </w:lvl>
+    <w:lvl w:ilvl="7" w:tplc="04090019" w:tentative="1">
+      <w:start w:val="1"/>
+      <w:numFmt w:val="lowerLetter"/>
+      <w:lvlText w:val="%8."/>
+      <w:lvlJc w:val="left"/>
+      <w:pPr>
+        <w:ind w:left="6840" w:hanging="360"/>
+      </w:pPr>
+    </w:lvl>
+    <w:lvl w:ilvl="8" w:tplc="0409001B" w:tentative="1">
+      <w:start w:val="1"/>
+      <w:numFmt w:val="lowerRoman"/>
+      <w:lvlText w:val="%9."/>
+      <w:lvlJc w:val="right"/>
+      <w:pPr>
+        <w:ind w:left="7560" w:hanging="180"/>
+      </w:pPr>
+    </w:lvl>
+  </w:abstractNum>
+  <w:abstractNum w:abstractNumId="2" w15:restartNumberingAfterBreak="0">
+    <w:nsid w:val="107D3138"/>
+    <w:multiLevelType w:val="hybridMultilevel"/>
+    <w:tmpl w:val="25D24ED6"/>
+    <w:lvl w:ilvl="0" w:tplc="04090015">
+      <w:start w:val="1"/>
+      <w:numFmt w:val="upperLetter"/>
+      <w:lvlText w:val="%1."/>
+      <w:lvlJc w:val="left"/>
+      <w:pPr>
+        <w:ind w:left="1800" w:hanging="360"/>
+      </w:pPr>
+      <w:rPr>
+        <w:rFonts w:hint="default"/>
+      </w:rPr>
+    </w:lvl>
+    <w:lvl w:ilvl="1" w:tplc="04090019" w:tentative="1">
+      <w:start w:val="1"/>
+      <w:numFmt w:val="lowerLetter"/>
+      <w:lvlText w:val="%2."/>
+      <w:lvlJc w:val="left"/>
+      <w:pPr>
+        <w:ind w:left="2520" w:hanging="360"/>
+      </w:pPr>
+    </w:lvl>
+    <w:lvl w:ilvl="2" w:tplc="0409001B" w:tentative="1">
+      <w:start w:val="1"/>
+      <w:numFmt w:val="lowerRoman"/>
+      <w:lvlText w:val="%3."/>
+      <w:lvlJc w:val="right"/>
+      <w:pPr>
+        <w:ind w:left="3240" w:hanging="180"/>
+      </w:pPr>
+    </w:lvl>
+    <w:lvl w:ilvl="3" w:tplc="0409000F" w:tentative="1">
+      <w:start w:val="1"/>
+      <w:numFmt w:val="decimal"/>
+      <w:lvlText w:val="%4."/>
+      <w:lvlJc w:val="left"/>
+      <w:pPr>
+        <w:ind w:left="3960" w:hanging="360"/>
+      </w:pPr>
+    </w:lvl>
+    <w:lvl w:ilvl="4" w:tplc="04090019" w:tentative="1">
+      <w:start w:val="1"/>
+      <w:numFmt w:val="lowerLetter"/>
+      <w:lvlText w:val="%5."/>
+      <w:lvlJc w:val="left"/>
+      <w:pPr>
+        <w:ind w:left="4680" w:hanging="360"/>
+      </w:pPr>
+    </w:lvl>
+    <w:lvl w:ilvl="5" w:tplc="0409001B" w:tentative="1">
+      <w:start w:val="1"/>
+      <w:numFmt w:val="lowerRoman"/>
+      <w:lvlText w:val="%6."/>
+      <w:lvlJc w:val="right"/>
+      <w:pPr>
+        <w:ind w:left="5400" w:hanging="180"/>
+      </w:pPr>
+    </w:lvl>
+    <w:lvl w:ilvl="6" w:tplc="0409000F" w:tentative="1">
+      <w:start w:val="1"/>
+      <w:numFmt w:val="decimal"/>
+      <w:lvlText w:val="%7."/>
+      <w:lvlJc w:val="left"/>
+      <w:pPr>
+        <w:ind w:left="6120" w:hanging="360"/>
+      </w:pPr>
+    </w:lvl>
+    <w:lvl w:ilvl="7" w:tplc="04090019" w:tentative="1">
+      <w:start w:val="1"/>
+      <w:numFmt w:val="lowerLetter"/>
+      <w:lvlText w:val="%8."/>
+      <w:lvlJc w:val="left"/>
+      <w:pPr>
+        <w:ind w:left="6840" w:hanging="360"/>
+      </w:pPr>
+    </w:lvl>
+    <w:lvl w:ilvl="8" w:tplc="0409001B" w:tentative="1">
+      <w:start w:val="1"/>
+      <w:numFmt w:val="lowerRoman"/>
+      <w:lvlText w:val="%9."/>
+      <w:lvlJc w:val="right"/>
+      <w:pPr>
+        <w:ind w:left="7560" w:hanging="180"/>
+      </w:pPr>
+    </w:lvl>
+  </w:abstractNum>
+  <w:abstractNum w:abstractNumId="3" w15:restartNumberingAfterBreak="0">
     <w:nsid w:val="11BF0D1B"/>
     <w:multiLevelType w:val="hybridMultilevel"/>
     <w:tmpl w:val="8CA4D62A"/>
@@ -13292,7 +14226,7 @@
       </w:pPr>
     </w:lvl>
   </w:abstractNum>
-  <w:abstractNum w:abstractNumId="2" w15:restartNumberingAfterBreak="0">
+  <w:abstractNum w:abstractNumId="4" w15:restartNumberingAfterBreak="0">
     <w:nsid w:val="1C8E2F06"/>
     <w:multiLevelType w:val="hybridMultilevel"/>
     <w:tmpl w:val="1A8E174C"/>
@@ -13385,7 +14319,7 @@
       </w:pPr>
     </w:lvl>
   </w:abstractNum>
-  <w:abstractNum w:abstractNumId="3" w15:restartNumberingAfterBreak="0">
+  <w:abstractNum w:abstractNumId="5" w15:restartNumberingAfterBreak="0">
     <w:nsid w:val="207853DE"/>
     <w:multiLevelType w:val="hybridMultilevel"/>
     <w:tmpl w:val="25D24ED6"/>
@@ -13474,7 +14408,7 @@
       </w:pPr>
     </w:lvl>
   </w:abstractNum>
-  <w:abstractNum w:abstractNumId="4" w15:restartNumberingAfterBreak="0">
+  <w:abstractNum w:abstractNumId="6" w15:restartNumberingAfterBreak="0">
     <w:nsid w:val="226230BA"/>
     <w:multiLevelType w:val="hybridMultilevel"/>
     <w:tmpl w:val="25D24ED6"/>
@@ -13563,7 +14497,7 @@
       </w:pPr>
     </w:lvl>
   </w:abstractNum>
-  <w:abstractNum w:abstractNumId="5" w15:restartNumberingAfterBreak="0">
+  <w:abstractNum w:abstractNumId="7" w15:restartNumberingAfterBreak="0">
     <w:nsid w:val="2ABE0338"/>
     <w:multiLevelType w:val="hybridMultilevel"/>
     <w:tmpl w:val="25D24ED6"/>
@@ -13652,7 +14586,7 @@
       </w:pPr>
     </w:lvl>
   </w:abstractNum>
-  <w:abstractNum w:abstractNumId="6" w15:restartNumberingAfterBreak="0">
+  <w:abstractNum w:abstractNumId="8" w15:restartNumberingAfterBreak="0">
     <w:nsid w:val="3D9F2B13"/>
     <w:multiLevelType w:val="hybridMultilevel"/>
     <w:tmpl w:val="520E7810"/>
@@ -13742,7 +14676,7 @@
       </w:pPr>
     </w:lvl>
   </w:abstractNum>
-  <w:abstractNum w:abstractNumId="7" w15:restartNumberingAfterBreak="0">
+  <w:abstractNum w:abstractNumId="9" w15:restartNumberingAfterBreak="0">
     <w:nsid w:val="50E408BF"/>
     <w:multiLevelType w:val="hybridMultilevel"/>
     <w:tmpl w:val="BCBE6968"/>
@@ -13855,7 +14789,7 @@
       </w:rPr>
     </w:lvl>
   </w:abstractNum>
-  <w:abstractNum w:abstractNumId="8" w15:restartNumberingAfterBreak="0">
+  <w:abstractNum w:abstractNumId="10" w15:restartNumberingAfterBreak="0">
     <w:nsid w:val="52CB0831"/>
     <w:multiLevelType w:val="hybridMultilevel"/>
     <w:tmpl w:val="8CA4D62A"/>
@@ -13948,7 +14882,7 @@
       </w:pPr>
     </w:lvl>
   </w:abstractNum>
-  <w:abstractNum w:abstractNumId="9" w15:restartNumberingAfterBreak="0">
+  <w:abstractNum w:abstractNumId="11" w15:restartNumberingAfterBreak="0">
     <w:nsid w:val="553F2B35"/>
     <w:multiLevelType w:val="hybridMultilevel"/>
     <w:tmpl w:val="7954259C"/>
@@ -14037,7 +14971,7 @@
       </w:pPr>
     </w:lvl>
   </w:abstractNum>
-  <w:abstractNum w:abstractNumId="10" w15:restartNumberingAfterBreak="0">
+  <w:abstractNum w:abstractNumId="12" w15:restartNumberingAfterBreak="0">
     <w:nsid w:val="5F44714F"/>
     <w:multiLevelType w:val="hybridMultilevel"/>
     <w:tmpl w:val="25D24ED6"/>
@@ -14126,7 +15060,7 @@
       </w:pPr>
     </w:lvl>
   </w:abstractNum>
-  <w:abstractNum w:abstractNumId="11" w15:restartNumberingAfterBreak="0">
+  <w:abstractNum w:abstractNumId="13" w15:restartNumberingAfterBreak="0">
     <w:nsid w:val="65BC251F"/>
     <w:multiLevelType w:val="hybridMultilevel"/>
     <w:tmpl w:val="25D24ED6"/>
@@ -14215,7 +15149,7 @@
       </w:pPr>
     </w:lvl>
   </w:abstractNum>
-  <w:abstractNum w:abstractNumId="12" w15:restartNumberingAfterBreak="0">
+  <w:abstractNum w:abstractNumId="14" w15:restartNumberingAfterBreak="0">
     <w:nsid w:val="6B766D80"/>
     <w:multiLevelType w:val="hybridMultilevel"/>
     <w:tmpl w:val="3AF89046"/>
@@ -14308,7 +15242,7 @@
       </w:pPr>
     </w:lvl>
   </w:abstractNum>
-  <w:abstractNum w:abstractNumId="13" w15:restartNumberingAfterBreak="0">
+  <w:abstractNum w:abstractNumId="15" w15:restartNumberingAfterBreak="0">
     <w:nsid w:val="6DD83C6A"/>
     <w:multiLevelType w:val="hybridMultilevel"/>
     <w:tmpl w:val="3AF89046"/>
@@ -14401,7 +15335,7 @@
       </w:pPr>
     </w:lvl>
   </w:abstractNum>
-  <w:abstractNum w:abstractNumId="14" w15:restartNumberingAfterBreak="0">
+  <w:abstractNum w:abstractNumId="16" w15:restartNumberingAfterBreak="0">
     <w:nsid w:val="6E4A5CEC"/>
     <w:multiLevelType w:val="hybridMultilevel"/>
     <w:tmpl w:val="06649BDA"/>
@@ -14492,7 +15426,7 @@
       </w:pPr>
     </w:lvl>
   </w:abstractNum>
-  <w:abstractNum w:abstractNumId="15" w15:restartNumberingAfterBreak="0">
+  <w:abstractNum w:abstractNumId="17" w15:restartNumberingAfterBreak="0">
     <w:nsid w:val="724515C8"/>
     <w:multiLevelType w:val="hybridMultilevel"/>
     <w:tmpl w:val="A290F5F2"/>
@@ -14581,7 +15515,7 @@
       </w:pPr>
     </w:lvl>
   </w:abstractNum>
-  <w:abstractNum w:abstractNumId="16" w15:restartNumberingAfterBreak="0">
+  <w:abstractNum w:abstractNumId="18" w15:restartNumberingAfterBreak="0">
     <w:nsid w:val="752A1B65"/>
     <w:multiLevelType w:val="hybridMultilevel"/>
     <w:tmpl w:val="25D24ED6"/>
@@ -14670,7 +15604,7 @@
       </w:pPr>
     </w:lvl>
   </w:abstractNum>
-  <w:abstractNum w:abstractNumId="17" w15:restartNumberingAfterBreak="0">
+  <w:abstractNum w:abstractNumId="19" w15:restartNumberingAfterBreak="0">
     <w:nsid w:val="7B19375F"/>
     <w:multiLevelType w:val="hybridMultilevel"/>
     <w:tmpl w:val="B0FC42D8"/>
@@ -14784,58 +15718,64 @@
     </w:lvl>
   </w:abstractNum>
   <w:num w:numId="1">
-    <w:abstractNumId w:val="1"/>
+    <w:abstractNumId w:val="3"/>
   </w:num>
   <w:num w:numId="2">
+    <w:abstractNumId w:val="11"/>
+  </w:num>
+  <w:num w:numId="3">
+    <w:abstractNumId w:val="17"/>
+  </w:num>
+  <w:num w:numId="4">
     <w:abstractNumId w:val="9"/>
   </w:num>
-  <w:num w:numId="3">
+  <w:num w:numId="5">
     <w:abstractNumId w:val="15"/>
   </w:num>
-  <w:num w:numId="4">
+  <w:num w:numId="6">
+    <w:abstractNumId w:val="14"/>
+  </w:num>
+  <w:num w:numId="7">
+    <w:abstractNumId w:val="8"/>
+  </w:num>
+  <w:num w:numId="8">
+    <w:abstractNumId w:val="19"/>
+  </w:num>
+  <w:num w:numId="9">
+    <w:abstractNumId w:val="4"/>
+  </w:num>
+  <w:num w:numId="10">
+    <w:abstractNumId w:val="10"/>
+  </w:num>
+  <w:num w:numId="11">
+    <w:abstractNumId w:val="16"/>
+  </w:num>
+  <w:num w:numId="12">
+    <w:abstractNumId w:val="6"/>
+  </w:num>
+  <w:num w:numId="13">
+    <w:abstractNumId w:val="13"/>
+  </w:num>
+  <w:num w:numId="14">
     <w:abstractNumId w:val="7"/>
   </w:num>
-  <w:num w:numId="5">
-    <w:abstractNumId w:val="13"/>
-  </w:num>
-  <w:num w:numId="6">
-    <w:abstractNumId w:val="12"/>
-  </w:num>
-  <w:num w:numId="7">
-    <w:abstractNumId w:val="6"/>
-  </w:num>
-  <w:num w:numId="8">
-    <w:abstractNumId w:val="17"/>
-  </w:num>
-  <w:num w:numId="9">
-    <w:abstractNumId w:val="2"/>
-  </w:num>
-  <w:num w:numId="10">
-    <w:abstractNumId w:val="8"/>
-  </w:num>
-  <w:num w:numId="11">
-    <w:abstractNumId w:val="14"/>
-  </w:num>
-  <w:num w:numId="12">
-    <w:abstractNumId w:val="4"/>
-  </w:num>
-  <w:num w:numId="13">
-    <w:abstractNumId w:val="11"/>
-  </w:num>
-  <w:num w:numId="14">
-    <w:abstractNumId w:val="5"/>
-  </w:num>
   <w:num w:numId="15">
-    <w:abstractNumId w:val="16"/>
+    <w:abstractNumId w:val="18"/>
   </w:num>
   <w:num w:numId="16">
-    <w:abstractNumId w:val="10"/>
+    <w:abstractNumId w:val="12"/>
   </w:num>
   <w:num w:numId="17">
     <w:abstractNumId w:val="0"/>
   </w:num>
   <w:num w:numId="18">
-    <w:abstractNumId w:val="3"/>
+    <w:abstractNumId w:val="5"/>
+  </w:num>
+  <w:num w:numId="19">
+    <w:abstractNumId w:val="1"/>
+  </w:num>
+  <w:num w:numId="20">
+    <w:abstractNumId w:val="2"/>
   </w:num>
 </w:numbering>
 </file>

</xml_diff>